<commit_message>
Concluido o assunto relacionado a Domotica e as referecias relaciondas
</commit_message>
<xml_diff>
--- a/Trabalho de Conclusão de Curso.docx
+++ b/Trabalho de Conclusão de Curso.docx
@@ -3240,6 +3240,11 @@
         <w:spacing w:after="0" w:line="360" w:lineRule="auto"/>
         <w:ind w:firstLine="1134"/>
         <w:jc w:val="both"/>
+        <w:rPr>
+          <w:rFonts w:ascii="Arial" w:hAnsi="Arial" w:cs="Arial"/>
+          <w:sz w:val="24"/>
+          <w:szCs w:val="24"/>
+        </w:rPr>
       </w:pPr>
       <w:r>
         <w:rPr>
@@ -3255,44 +3260,186 @@
           <w:sz w:val="24"/>
           <w:szCs w:val="24"/>
         </w:rPr>
-        <w:t>ess</w:t>
-      </w:r>
+        <w:t>essa</w:t>
+      </w:r>
+      <w:r>
+        <w:rPr>
+          <w:rFonts w:ascii="Arial" w:hAnsi="Arial" w:cs="Arial"/>
+          <w:sz w:val="24"/>
+          <w:szCs w:val="24"/>
+        </w:rPr>
+        <w:t xml:space="preserve"> faz uso da eletrônica e da eletricidade e das tecnologias da informação no ambiente residencial, podendo esse ser controlada loc</w:t>
+      </w:r>
+      <w:r>
+        <w:rPr>
+          <w:rFonts w:ascii="Arial" w:hAnsi="Arial" w:cs="Arial"/>
+          <w:sz w:val="24"/>
+          <w:szCs w:val="24"/>
+        </w:rPr>
+        <w:t xml:space="preserve">almente ou remotamente por um usuário. Esta automatização e controle está associada diretamente ao uso de </w:t>
+      </w:r>
+      <w:r>
+        <w:rPr>
+          <w:rFonts w:ascii="Arial" w:hAnsi="Arial" w:cs="Arial"/>
+          <w:sz w:val="24"/>
+          <w:szCs w:val="24"/>
+        </w:rPr>
+        <w:t>equipamento que</w:t>
+      </w:r>
+      <w:r>
+        <w:rPr>
+          <w:rFonts w:ascii="Arial" w:hAnsi="Arial" w:cs="Arial"/>
+          <w:sz w:val="24"/>
+          <w:szCs w:val="24"/>
+        </w:rPr>
+        <w:t xml:space="preserve"> tem a capacidade de se comunicar entre eles e também a </w:t>
+      </w:r>
+      <w:r>
+        <w:rPr>
+          <w:rFonts w:ascii="Arial" w:hAnsi="Arial" w:cs="Arial"/>
+          <w:sz w:val="24"/>
+          <w:szCs w:val="24"/>
+        </w:rPr>
+        <w:t>capacidade de</w:t>
+      </w:r>
+      <w:r>
+        <w:rPr>
+          <w:rFonts w:ascii="Arial" w:hAnsi="Arial" w:cs="Arial"/>
+          <w:sz w:val="24"/>
+          <w:szCs w:val="24"/>
+        </w:rPr>
+        <w:t xml:space="preserve"> seguir comandos e instruções de programas estabelecidos por um usuário de uma residência </w:t>
+      </w:r>
+      <w:r>
+        <w:rPr>
+          <w:rFonts w:ascii="Arial" w:hAnsi="Arial" w:cs="Arial"/>
+          <w:sz w:val="24"/>
+          <w:szCs w:val="24"/>
+        </w:rPr>
+        <w:t>e com possibilidade de possíveis alterações conforme o interesse do usuário.</w:t>
+      </w:r>
+      <w:r>
+        <w:rPr>
+          <w:rFonts w:ascii="Arial" w:hAnsi="Arial" w:cs="Arial"/>
+          <w:sz w:val="24"/>
+          <w:szCs w:val="24"/>
+        </w:rPr>
+        <w:t xml:space="preserve"> Conforme </w:t>
+      </w:r>
+      <w:proofErr w:type="spellStart"/>
+      <w:r>
+        <w:rPr>
+          <w:rFonts w:ascii="Arial" w:hAnsi="Arial" w:cs="Arial"/>
+          <w:sz w:val="24"/>
+          <w:szCs w:val="24"/>
+        </w:rPr>
+        <w:t>Muraton</w:t>
+      </w:r>
+      <w:proofErr w:type="spellEnd"/>
+      <w:r>
+        <w:rPr>
+          <w:rFonts w:ascii="Arial" w:hAnsi="Arial" w:cs="Arial"/>
+          <w:sz w:val="24"/>
+          <w:szCs w:val="24"/>
+        </w:rPr>
+        <w:t xml:space="preserve"> e </w:t>
+      </w:r>
+      <w:proofErr w:type="spellStart"/>
+      <w:r>
+        <w:rPr>
+          <w:rFonts w:ascii="Arial" w:hAnsi="Arial" w:cs="Arial"/>
+          <w:sz w:val="24"/>
+          <w:szCs w:val="24"/>
+        </w:rPr>
+        <w:t>Bó</w:t>
+      </w:r>
+      <w:proofErr w:type="spellEnd"/>
+      <w:r>
+        <w:rPr>
+          <w:rFonts w:ascii="Arial" w:hAnsi="Arial" w:cs="Arial"/>
+          <w:sz w:val="24"/>
+          <w:szCs w:val="24"/>
+        </w:rPr>
+        <w:t xml:space="preserve"> (...), quando a </w:t>
+      </w:r>
+      <w:proofErr w:type="spellStart"/>
+      <w:r>
+        <w:rPr>
+          <w:rFonts w:ascii="Arial" w:hAnsi="Arial" w:cs="Arial"/>
+          <w:sz w:val="24"/>
+          <w:szCs w:val="24"/>
+        </w:rPr>
+        <w:t>Domótica</w:t>
+      </w:r>
+      <w:proofErr w:type="spellEnd"/>
+      <w:r>
+        <w:rPr>
+          <w:rFonts w:ascii="Arial" w:hAnsi="Arial" w:cs="Arial"/>
+          <w:sz w:val="24"/>
+          <w:szCs w:val="24"/>
+        </w:rPr>
+        <w:t xml:space="preserve"> é</w:t>
+      </w:r>
+      <w:r>
+        <w:rPr>
+          <w:rFonts w:ascii="Arial" w:hAnsi="Arial" w:cs="Arial"/>
+          <w:sz w:val="24"/>
+          <w:szCs w:val="24"/>
+        </w:rPr>
+        <w:t xml:space="preserve"> bem aplicada a uma residência, proporciona aos seus habitantes uma maior qualidade de </w:t>
+      </w:r>
+      <w:r>
+        <w:rPr>
+          <w:rFonts w:ascii="Arial" w:hAnsi="Arial" w:cs="Arial"/>
+          <w:sz w:val="24"/>
+          <w:szCs w:val="24"/>
+        </w:rPr>
+        <w:lastRenderedPageBreak/>
+        <w:t xml:space="preserve">vida reduzindo as tarefas domesticas, racionalizando o uso de energia, aumentando o bem-estar e a segurança de seus habitantes. </w:t>
+      </w:r>
+    </w:p>
+    <w:p>
+      <w:pPr>
+        <w:spacing w:after="0" w:line="360" w:lineRule="auto"/>
+        <w:jc w:val="both"/>
+        <w:rPr>
+          <w:rFonts w:ascii="Arial" w:hAnsi="Arial" w:cs="Arial"/>
+          <w:sz w:val="24"/>
+          <w:szCs w:val="24"/>
+        </w:rPr>
+      </w:pPr>
+    </w:p>
+    <w:p>
+      <w:pPr>
+        <w:spacing w:after="0" w:line="360" w:lineRule="auto"/>
+        <w:jc w:val="both"/>
+        <w:rPr>
+          <w:rFonts w:ascii="Arial" w:hAnsi="Arial" w:cs="Arial"/>
+          <w:b/>
+          <w:sz w:val="24"/>
+          <w:szCs w:val="24"/>
+        </w:rPr>
+      </w:pPr>
+      <w:r>
+        <w:rPr>
+          <w:rFonts w:ascii="Arial" w:hAnsi="Arial" w:cs="Arial"/>
+          <w:b/>
+          <w:sz w:val="24"/>
+          <w:szCs w:val="24"/>
+        </w:rPr>
+        <w:t xml:space="preserve">2 AUTOMAÇÃO RESIDENCIAL </w:t>
+      </w:r>
+    </w:p>
+    <w:p>
+      <w:pPr>
+        <w:spacing w:after="0" w:line="360" w:lineRule="auto"/>
+        <w:jc w:val="both"/>
+        <w:rPr>
+          <w:b/>
+        </w:rPr>
+      </w:pPr>
       <w:bookmarkStart w:id="0" w:name="_GoBack"/>
       <w:bookmarkEnd w:id="0"/>
-      <w:r>
-        <w:rPr>
-          <w:rFonts w:ascii="Arial" w:hAnsi="Arial" w:cs="Arial"/>
-          <w:sz w:val="24"/>
-          <w:szCs w:val="24"/>
-        </w:rPr>
-        <w:t>a</w:t>
-      </w:r>
-      <w:r>
-        <w:rPr>
-          <w:rFonts w:ascii="Arial" w:hAnsi="Arial" w:cs="Arial"/>
-          <w:sz w:val="24"/>
-          <w:szCs w:val="24"/>
-        </w:rPr>
-        <w:t xml:space="preserve"> faz uso da eletrônica e da eletricidade e das tecnologias da informação no ambiente residencial, podendo esse ser controlada localmente ou remotamente por seus </w:t>
-      </w:r>
-      <w:proofErr w:type="spellStart"/>
-      <w:r>
-        <w:rPr>
-          <w:rFonts w:ascii="Arial" w:hAnsi="Arial" w:cs="Arial"/>
-          <w:sz w:val="24"/>
-          <w:szCs w:val="24"/>
-        </w:rPr>
-        <w:t>usuarios</w:t>
-      </w:r>
-      <w:proofErr w:type="spellEnd"/>
-      <w:r>
-        <w:rPr>
-          <w:rFonts w:ascii="Arial" w:hAnsi="Arial" w:cs="Arial"/>
-          <w:sz w:val="24"/>
-          <w:szCs w:val="24"/>
-        </w:rPr>
-        <w:t xml:space="preserve"> </w:t>
-      </w:r>
     </w:p>
     <w:p>
       <w:pPr>
@@ -3347,7 +3494,6 @@
           <w:sz w:val="24"/>
           <w:szCs w:val="24"/>
         </w:rPr>
-        <w:lastRenderedPageBreak/>
         <w:t>Além de possuir tantas funcionalidades,</w:t>
       </w:r>
       <w:r>
@@ -3816,7 +3962,17 @@
           <w:sz w:val="24"/>
           <w:szCs w:val="24"/>
         </w:rPr>
-        <w:t xml:space="preserve"> que atualmente é bem utilizada para o desenvolvimento de projetos voltados para área da robótica</w:t>
+        <w:t xml:space="preserve"> que </w:t>
+      </w:r>
+      <w:r>
+        <w:rPr>
+          <w:rFonts w:ascii="Arial" w:hAnsi="Arial" w:cs="Arial"/>
+          <w:iCs/>
+          <w:sz w:val="24"/>
+          <w:szCs w:val="24"/>
+        </w:rPr>
+        <w:lastRenderedPageBreak/>
+        <w:t>atualmente é bem utilizada para o desenvolvimento de projetos voltados para área da robótica</w:t>
       </w:r>
       <w:r>
         <w:rPr>
@@ -4020,7 +4176,6 @@
           <w:sz w:val="24"/>
           <w:szCs w:val="24"/>
         </w:rPr>
-        <w:lastRenderedPageBreak/>
         <w:t>Ma</w:t>
       </w:r>
       <w:r>
@@ -4162,6 +4317,22 @@
         <w:autoSpaceDN w:val="0"/>
         <w:adjustRightInd w:val="0"/>
         <w:spacing w:after="0" w:line="360" w:lineRule="auto"/>
+        <w:ind w:firstLine="1134"/>
+        <w:jc w:val="both"/>
+        <w:rPr>
+          <w:rFonts w:ascii="Arial" w:hAnsi="Arial" w:cs="Arial"/>
+          <w:sz w:val="24"/>
+          <w:szCs w:val="24"/>
+          <w:shd w:val="clear" w:color="auto" w:fill="FFFFFF"/>
+        </w:rPr>
+      </w:pPr>
+    </w:p>
+    <w:p>
+      <w:pPr>
+        <w:autoSpaceDE w:val="0"/>
+        <w:autoSpaceDN w:val="0"/>
+        <w:adjustRightInd w:val="0"/>
+        <w:spacing w:after="0" w:line="360" w:lineRule="auto"/>
         <w:jc w:val="both"/>
         <w:rPr>
           <w:rFonts w:ascii="Arial" w:hAnsi="Arial" w:cs="Arial"/>
@@ -4411,1064 +4582,6 @@
         </w:rPr>
       </w:pPr>
     </w:p>
-    <w:tbl>
-      <w:tblPr>
-        <w:tblStyle w:val="Tabelacomgrade"/>
-        <w:tblW w:w="9522" w:type="dxa"/>
-        <w:tblLayout w:type="fixed"/>
-        <w:tblLook w:val="04A0" w:firstRow="1" w:lastRow="0" w:firstColumn="1" w:lastColumn="0" w:noHBand="0" w:noVBand="1"/>
-      </w:tblPr>
-      <w:tblGrid>
-        <w:gridCol w:w="3282"/>
-        <w:gridCol w:w="1248"/>
-        <w:gridCol w:w="1248"/>
-        <w:gridCol w:w="1248"/>
-        <w:gridCol w:w="1248"/>
-        <w:gridCol w:w="1248"/>
-      </w:tblGrid>
-      <w:tr>
-        <w:trPr>
-          <w:trHeight w:val="57"/>
-        </w:trPr>
-        <w:tc>
-          <w:tcPr>
-            <w:tcW w:w="3282" w:type="dxa"/>
-            <w:vAlign w:val="center"/>
-          </w:tcPr>
-          <w:p>
-            <w:pPr>
-              <w:spacing w:line="360" w:lineRule="auto"/>
-              <w:jc w:val="center"/>
-              <w:rPr>
-                <w:rFonts w:ascii="Arial" w:hAnsi="Arial" w:cs="Arial"/>
-                <w:b/>
-                <w:sz w:val="24"/>
-                <w:szCs w:val="24"/>
-              </w:rPr>
-            </w:pPr>
-            <w:r>
-              <w:rPr>
-                <w:rFonts w:ascii="Arial" w:hAnsi="Arial" w:cs="Arial"/>
-                <w:b/>
-                <w:sz w:val="24"/>
-                <w:szCs w:val="24"/>
-              </w:rPr>
-              <w:t>Etapas</w:t>
-            </w:r>
-          </w:p>
-        </w:tc>
-        <w:tc>
-          <w:tcPr>
-            <w:tcW w:w="1248" w:type="dxa"/>
-            <w:vAlign w:val="center"/>
-          </w:tcPr>
-          <w:p>
-            <w:pPr>
-              <w:spacing w:line="360" w:lineRule="auto"/>
-              <w:jc w:val="center"/>
-              <w:rPr>
-                <w:rFonts w:ascii="Arial" w:hAnsi="Arial" w:cs="Arial"/>
-                <w:b/>
-                <w:sz w:val="24"/>
-                <w:szCs w:val="24"/>
-              </w:rPr>
-            </w:pPr>
-            <w:proofErr w:type="spellStart"/>
-            <w:r>
-              <w:rPr>
-                <w:rFonts w:ascii="Arial" w:hAnsi="Arial" w:cs="Arial"/>
-                <w:b/>
-                <w:sz w:val="24"/>
-                <w:szCs w:val="24"/>
-              </w:rPr>
-              <w:t>Fev</w:t>
-            </w:r>
-            <w:proofErr w:type="spellEnd"/>
-          </w:p>
-        </w:tc>
-        <w:tc>
-          <w:tcPr>
-            <w:tcW w:w="1248" w:type="dxa"/>
-            <w:vAlign w:val="center"/>
-          </w:tcPr>
-          <w:p>
-            <w:pPr>
-              <w:spacing w:line="360" w:lineRule="auto"/>
-              <w:jc w:val="center"/>
-              <w:rPr>
-                <w:rFonts w:ascii="Arial" w:hAnsi="Arial" w:cs="Arial"/>
-                <w:b/>
-                <w:sz w:val="24"/>
-                <w:szCs w:val="24"/>
-              </w:rPr>
-            </w:pPr>
-            <w:r>
-              <w:rPr>
-                <w:rFonts w:ascii="Arial" w:hAnsi="Arial" w:cs="Arial"/>
-                <w:b/>
-                <w:sz w:val="24"/>
-                <w:szCs w:val="24"/>
-              </w:rPr>
-              <w:t>Mar</w:t>
-            </w:r>
-          </w:p>
-        </w:tc>
-        <w:tc>
-          <w:tcPr>
-            <w:tcW w:w="1248" w:type="dxa"/>
-            <w:vAlign w:val="center"/>
-          </w:tcPr>
-          <w:p>
-            <w:pPr>
-              <w:spacing w:line="360" w:lineRule="auto"/>
-              <w:jc w:val="center"/>
-              <w:rPr>
-                <w:rFonts w:ascii="Arial" w:hAnsi="Arial" w:cs="Arial"/>
-                <w:b/>
-                <w:sz w:val="24"/>
-                <w:szCs w:val="24"/>
-              </w:rPr>
-            </w:pPr>
-            <w:proofErr w:type="spellStart"/>
-            <w:r>
-              <w:rPr>
-                <w:rFonts w:ascii="Arial" w:hAnsi="Arial" w:cs="Arial"/>
-                <w:b/>
-                <w:sz w:val="24"/>
-                <w:szCs w:val="24"/>
-              </w:rPr>
-              <w:t>Abr</w:t>
-            </w:r>
-            <w:proofErr w:type="spellEnd"/>
-          </w:p>
-        </w:tc>
-        <w:tc>
-          <w:tcPr>
-            <w:tcW w:w="1248" w:type="dxa"/>
-            <w:vAlign w:val="center"/>
-          </w:tcPr>
-          <w:p>
-            <w:pPr>
-              <w:spacing w:line="360" w:lineRule="auto"/>
-              <w:jc w:val="center"/>
-              <w:rPr>
-                <w:rFonts w:ascii="Arial" w:hAnsi="Arial" w:cs="Arial"/>
-                <w:b/>
-                <w:sz w:val="24"/>
-                <w:szCs w:val="24"/>
-              </w:rPr>
-            </w:pPr>
-            <w:r>
-              <w:rPr>
-                <w:rFonts w:ascii="Arial" w:hAnsi="Arial" w:cs="Arial"/>
-                <w:b/>
-                <w:sz w:val="24"/>
-                <w:szCs w:val="24"/>
-              </w:rPr>
-              <w:t>Maio</w:t>
-            </w:r>
-          </w:p>
-        </w:tc>
-        <w:tc>
-          <w:tcPr>
-            <w:tcW w:w="1248" w:type="dxa"/>
-            <w:vAlign w:val="center"/>
-          </w:tcPr>
-          <w:p>
-            <w:pPr>
-              <w:spacing w:line="360" w:lineRule="auto"/>
-              <w:jc w:val="center"/>
-              <w:rPr>
-                <w:rFonts w:ascii="Arial" w:hAnsi="Arial" w:cs="Arial"/>
-                <w:b/>
-                <w:sz w:val="24"/>
-                <w:szCs w:val="24"/>
-              </w:rPr>
-            </w:pPr>
-            <w:proofErr w:type="spellStart"/>
-            <w:r>
-              <w:rPr>
-                <w:rFonts w:ascii="Arial" w:hAnsi="Arial" w:cs="Arial"/>
-                <w:b/>
-                <w:sz w:val="24"/>
-                <w:szCs w:val="24"/>
-              </w:rPr>
-              <w:t>Jun</w:t>
-            </w:r>
-            <w:proofErr w:type="spellEnd"/>
-          </w:p>
-        </w:tc>
-      </w:tr>
-      <w:tr>
-        <w:trPr>
-          <w:trHeight w:val="404"/>
-        </w:trPr>
-        <w:tc>
-          <w:tcPr>
-            <w:tcW w:w="3282" w:type="dxa"/>
-            <w:vAlign w:val="center"/>
-          </w:tcPr>
-          <w:p>
-            <w:pPr>
-              <w:spacing w:line="360" w:lineRule="auto"/>
-              <w:jc w:val="center"/>
-              <w:rPr>
-                <w:rFonts w:ascii="Arial" w:hAnsi="Arial" w:cs="Arial"/>
-                <w:sz w:val="24"/>
-                <w:szCs w:val="24"/>
-              </w:rPr>
-            </w:pPr>
-            <w:r>
-              <w:rPr>
-                <w:rFonts w:ascii="Arial" w:hAnsi="Arial"/>
-              </w:rPr>
-              <w:t>Escolha do tema</w:t>
-            </w:r>
-          </w:p>
-        </w:tc>
-        <w:tc>
-          <w:tcPr>
-            <w:tcW w:w="1248" w:type="dxa"/>
-            <w:vAlign w:val="center"/>
-          </w:tcPr>
-          <w:p>
-            <w:pPr>
-              <w:spacing w:line="360" w:lineRule="auto"/>
-              <w:jc w:val="center"/>
-              <w:rPr>
-                <w:rFonts w:ascii="Arial" w:hAnsi="Arial" w:cs="Arial"/>
-                <w:sz w:val="24"/>
-                <w:szCs w:val="24"/>
-              </w:rPr>
-            </w:pPr>
-            <w:proofErr w:type="gramStart"/>
-            <w:r>
-              <w:rPr>
-                <w:rFonts w:ascii="Arial" w:hAnsi="Arial" w:cs="Arial"/>
-                <w:sz w:val="24"/>
-                <w:szCs w:val="24"/>
-              </w:rPr>
-              <w:t>x</w:t>
-            </w:r>
-            <w:proofErr w:type="gramEnd"/>
-          </w:p>
-        </w:tc>
-        <w:tc>
-          <w:tcPr>
-            <w:tcW w:w="1248" w:type="dxa"/>
-            <w:vAlign w:val="center"/>
-          </w:tcPr>
-          <w:p>
-            <w:pPr>
-              <w:spacing w:line="360" w:lineRule="auto"/>
-              <w:jc w:val="center"/>
-              <w:rPr>
-                <w:rFonts w:ascii="Arial" w:hAnsi="Arial" w:cs="Arial"/>
-                <w:sz w:val="24"/>
-                <w:szCs w:val="24"/>
-              </w:rPr>
-            </w:pPr>
-          </w:p>
-        </w:tc>
-        <w:tc>
-          <w:tcPr>
-            <w:tcW w:w="1248" w:type="dxa"/>
-            <w:vAlign w:val="center"/>
-          </w:tcPr>
-          <w:p>
-            <w:pPr>
-              <w:spacing w:line="360" w:lineRule="auto"/>
-              <w:jc w:val="center"/>
-              <w:rPr>
-                <w:rFonts w:ascii="Arial" w:hAnsi="Arial" w:cs="Arial"/>
-                <w:sz w:val="24"/>
-                <w:szCs w:val="24"/>
-              </w:rPr>
-            </w:pPr>
-          </w:p>
-        </w:tc>
-        <w:tc>
-          <w:tcPr>
-            <w:tcW w:w="1248" w:type="dxa"/>
-            <w:vAlign w:val="center"/>
-          </w:tcPr>
-          <w:p>
-            <w:pPr>
-              <w:spacing w:line="360" w:lineRule="auto"/>
-              <w:jc w:val="center"/>
-              <w:rPr>
-                <w:rFonts w:ascii="Arial" w:hAnsi="Arial" w:cs="Arial"/>
-                <w:sz w:val="24"/>
-                <w:szCs w:val="24"/>
-              </w:rPr>
-            </w:pPr>
-          </w:p>
-        </w:tc>
-        <w:tc>
-          <w:tcPr>
-            <w:tcW w:w="1248" w:type="dxa"/>
-            <w:vAlign w:val="center"/>
-          </w:tcPr>
-          <w:p>
-            <w:pPr>
-              <w:spacing w:line="360" w:lineRule="auto"/>
-              <w:jc w:val="center"/>
-              <w:rPr>
-                <w:rFonts w:ascii="Arial" w:hAnsi="Arial" w:cs="Arial"/>
-                <w:sz w:val="24"/>
-                <w:szCs w:val="24"/>
-              </w:rPr>
-            </w:pPr>
-          </w:p>
-        </w:tc>
-      </w:tr>
-      <w:tr>
-        <w:trPr>
-          <w:trHeight w:val="404"/>
-        </w:trPr>
-        <w:tc>
-          <w:tcPr>
-            <w:tcW w:w="3282" w:type="dxa"/>
-            <w:vAlign w:val="center"/>
-          </w:tcPr>
-          <w:p>
-            <w:pPr>
-              <w:spacing w:line="360" w:lineRule="auto"/>
-              <w:jc w:val="center"/>
-              <w:rPr>
-                <w:rFonts w:ascii="Arial" w:hAnsi="Arial" w:cs="Arial"/>
-                <w:sz w:val="24"/>
-                <w:szCs w:val="24"/>
-              </w:rPr>
-            </w:pPr>
-            <w:r>
-              <w:rPr>
-                <w:rFonts w:ascii="Arial" w:hAnsi="Arial"/>
-              </w:rPr>
-              <w:t>Levantamento bibliográfico</w:t>
-            </w:r>
-          </w:p>
-        </w:tc>
-        <w:tc>
-          <w:tcPr>
-            <w:tcW w:w="1248" w:type="dxa"/>
-            <w:vAlign w:val="center"/>
-          </w:tcPr>
-          <w:p>
-            <w:pPr>
-              <w:spacing w:line="360" w:lineRule="auto"/>
-              <w:jc w:val="center"/>
-              <w:rPr>
-                <w:rFonts w:ascii="Arial" w:hAnsi="Arial" w:cs="Arial"/>
-                <w:sz w:val="24"/>
-                <w:szCs w:val="24"/>
-              </w:rPr>
-            </w:pPr>
-            <w:proofErr w:type="gramStart"/>
-            <w:r>
-              <w:rPr>
-                <w:rFonts w:ascii="Arial" w:hAnsi="Arial" w:cs="Arial"/>
-                <w:sz w:val="24"/>
-                <w:szCs w:val="24"/>
-              </w:rPr>
-              <w:t>x</w:t>
-            </w:r>
-            <w:proofErr w:type="gramEnd"/>
-          </w:p>
-        </w:tc>
-        <w:tc>
-          <w:tcPr>
-            <w:tcW w:w="1248" w:type="dxa"/>
-            <w:vAlign w:val="center"/>
-          </w:tcPr>
-          <w:p>
-            <w:pPr>
-              <w:spacing w:line="360" w:lineRule="auto"/>
-              <w:jc w:val="center"/>
-              <w:rPr>
-                <w:rFonts w:ascii="Arial" w:hAnsi="Arial" w:cs="Arial"/>
-                <w:sz w:val="24"/>
-                <w:szCs w:val="24"/>
-              </w:rPr>
-            </w:pPr>
-            <w:proofErr w:type="gramStart"/>
-            <w:r>
-              <w:rPr>
-                <w:rFonts w:ascii="Arial" w:hAnsi="Arial" w:cs="Arial"/>
-                <w:sz w:val="24"/>
-                <w:szCs w:val="24"/>
-              </w:rPr>
-              <w:t>x</w:t>
-            </w:r>
-            <w:proofErr w:type="gramEnd"/>
-          </w:p>
-        </w:tc>
-        <w:tc>
-          <w:tcPr>
-            <w:tcW w:w="1248" w:type="dxa"/>
-            <w:vAlign w:val="center"/>
-          </w:tcPr>
-          <w:p>
-            <w:pPr>
-              <w:spacing w:line="360" w:lineRule="auto"/>
-              <w:jc w:val="center"/>
-              <w:rPr>
-                <w:rFonts w:ascii="Arial" w:hAnsi="Arial" w:cs="Arial"/>
-                <w:sz w:val="24"/>
-                <w:szCs w:val="24"/>
-              </w:rPr>
-            </w:pPr>
-          </w:p>
-        </w:tc>
-        <w:tc>
-          <w:tcPr>
-            <w:tcW w:w="1248" w:type="dxa"/>
-            <w:vAlign w:val="center"/>
-          </w:tcPr>
-          <w:p>
-            <w:pPr>
-              <w:spacing w:line="360" w:lineRule="auto"/>
-              <w:jc w:val="center"/>
-              <w:rPr>
-                <w:rFonts w:ascii="Arial" w:hAnsi="Arial" w:cs="Arial"/>
-                <w:sz w:val="24"/>
-                <w:szCs w:val="24"/>
-              </w:rPr>
-            </w:pPr>
-          </w:p>
-        </w:tc>
-        <w:tc>
-          <w:tcPr>
-            <w:tcW w:w="1248" w:type="dxa"/>
-            <w:vAlign w:val="center"/>
-          </w:tcPr>
-          <w:p>
-            <w:pPr>
-              <w:spacing w:line="360" w:lineRule="auto"/>
-              <w:jc w:val="center"/>
-              <w:rPr>
-                <w:rFonts w:ascii="Arial" w:hAnsi="Arial" w:cs="Arial"/>
-                <w:sz w:val="24"/>
-                <w:szCs w:val="24"/>
-              </w:rPr>
-            </w:pPr>
-          </w:p>
-        </w:tc>
-      </w:tr>
-      <w:tr>
-        <w:trPr>
-          <w:trHeight w:val="419"/>
-        </w:trPr>
-        <w:tc>
-          <w:tcPr>
-            <w:tcW w:w="3282" w:type="dxa"/>
-            <w:vAlign w:val="center"/>
-          </w:tcPr>
-          <w:p>
-            <w:pPr>
-              <w:spacing w:line="360" w:lineRule="auto"/>
-              <w:jc w:val="center"/>
-              <w:rPr>
-                <w:rFonts w:ascii="Arial" w:hAnsi="Arial" w:cs="Arial"/>
-                <w:sz w:val="24"/>
-                <w:szCs w:val="24"/>
-              </w:rPr>
-            </w:pPr>
-            <w:r>
-              <w:rPr>
-                <w:rFonts w:ascii="Arial" w:hAnsi="Arial"/>
-              </w:rPr>
-              <w:t>Apresentação do projeto</w:t>
-            </w:r>
-          </w:p>
-        </w:tc>
-        <w:tc>
-          <w:tcPr>
-            <w:tcW w:w="1248" w:type="dxa"/>
-            <w:vAlign w:val="center"/>
-          </w:tcPr>
-          <w:p>
-            <w:pPr>
-              <w:spacing w:line="360" w:lineRule="auto"/>
-              <w:jc w:val="center"/>
-              <w:rPr>
-                <w:rFonts w:ascii="Arial" w:hAnsi="Arial" w:cs="Arial"/>
-                <w:sz w:val="24"/>
-                <w:szCs w:val="24"/>
-              </w:rPr>
-            </w:pPr>
-            <w:proofErr w:type="gramStart"/>
-            <w:r>
-              <w:rPr>
-                <w:rFonts w:ascii="Arial" w:hAnsi="Arial" w:cs="Arial"/>
-                <w:sz w:val="24"/>
-                <w:szCs w:val="24"/>
-              </w:rPr>
-              <w:t>x</w:t>
-            </w:r>
-            <w:proofErr w:type="gramEnd"/>
-          </w:p>
-        </w:tc>
-        <w:tc>
-          <w:tcPr>
-            <w:tcW w:w="1248" w:type="dxa"/>
-            <w:vAlign w:val="center"/>
-          </w:tcPr>
-          <w:p>
-            <w:pPr>
-              <w:spacing w:line="360" w:lineRule="auto"/>
-              <w:jc w:val="center"/>
-              <w:rPr>
-                <w:rFonts w:ascii="Arial" w:hAnsi="Arial" w:cs="Arial"/>
-                <w:sz w:val="24"/>
-                <w:szCs w:val="24"/>
-              </w:rPr>
-            </w:pPr>
-          </w:p>
-        </w:tc>
-        <w:tc>
-          <w:tcPr>
-            <w:tcW w:w="1248" w:type="dxa"/>
-            <w:vAlign w:val="center"/>
-          </w:tcPr>
-          <w:p>
-            <w:pPr>
-              <w:spacing w:line="360" w:lineRule="auto"/>
-              <w:jc w:val="center"/>
-              <w:rPr>
-                <w:rFonts w:ascii="Arial" w:hAnsi="Arial" w:cs="Arial"/>
-                <w:sz w:val="24"/>
-                <w:szCs w:val="24"/>
-              </w:rPr>
-            </w:pPr>
-          </w:p>
-        </w:tc>
-        <w:tc>
-          <w:tcPr>
-            <w:tcW w:w="1248" w:type="dxa"/>
-            <w:vAlign w:val="center"/>
-          </w:tcPr>
-          <w:p>
-            <w:pPr>
-              <w:spacing w:line="360" w:lineRule="auto"/>
-              <w:jc w:val="center"/>
-              <w:rPr>
-                <w:rFonts w:ascii="Arial" w:hAnsi="Arial" w:cs="Arial"/>
-                <w:sz w:val="24"/>
-                <w:szCs w:val="24"/>
-              </w:rPr>
-            </w:pPr>
-          </w:p>
-        </w:tc>
-        <w:tc>
-          <w:tcPr>
-            <w:tcW w:w="1248" w:type="dxa"/>
-            <w:vAlign w:val="center"/>
-          </w:tcPr>
-          <w:p>
-            <w:pPr>
-              <w:spacing w:line="360" w:lineRule="auto"/>
-              <w:jc w:val="center"/>
-              <w:rPr>
-                <w:rFonts w:ascii="Arial" w:hAnsi="Arial" w:cs="Arial"/>
-                <w:sz w:val="24"/>
-                <w:szCs w:val="24"/>
-              </w:rPr>
-            </w:pPr>
-          </w:p>
-        </w:tc>
-      </w:tr>
-      <w:tr>
-        <w:trPr>
-          <w:trHeight w:val="404"/>
-        </w:trPr>
-        <w:tc>
-          <w:tcPr>
-            <w:tcW w:w="3282" w:type="dxa"/>
-            <w:vAlign w:val="center"/>
-          </w:tcPr>
-          <w:p>
-            <w:pPr>
-              <w:spacing w:line="360" w:lineRule="auto"/>
-              <w:jc w:val="center"/>
-              <w:rPr>
-                <w:rFonts w:ascii="Arial" w:hAnsi="Arial" w:cs="Arial"/>
-                <w:sz w:val="24"/>
-                <w:szCs w:val="24"/>
-              </w:rPr>
-            </w:pPr>
-            <w:r>
-              <w:rPr>
-                <w:rFonts w:ascii="Arial" w:hAnsi="Arial"/>
-              </w:rPr>
-              <w:t>Organização do roteiro/partes</w:t>
-            </w:r>
-          </w:p>
-        </w:tc>
-        <w:tc>
-          <w:tcPr>
-            <w:tcW w:w="1248" w:type="dxa"/>
-            <w:vAlign w:val="center"/>
-          </w:tcPr>
-          <w:p>
-            <w:pPr>
-              <w:spacing w:line="360" w:lineRule="auto"/>
-              <w:jc w:val="center"/>
-              <w:rPr>
-                <w:rFonts w:ascii="Arial" w:hAnsi="Arial" w:cs="Arial"/>
-                <w:sz w:val="24"/>
-                <w:szCs w:val="24"/>
-              </w:rPr>
-            </w:pPr>
-          </w:p>
-        </w:tc>
-        <w:tc>
-          <w:tcPr>
-            <w:tcW w:w="1248" w:type="dxa"/>
-            <w:vAlign w:val="center"/>
-          </w:tcPr>
-          <w:p>
-            <w:pPr>
-              <w:spacing w:line="360" w:lineRule="auto"/>
-              <w:jc w:val="center"/>
-              <w:rPr>
-                <w:rFonts w:ascii="Arial" w:hAnsi="Arial" w:cs="Arial"/>
-                <w:sz w:val="24"/>
-                <w:szCs w:val="24"/>
-              </w:rPr>
-            </w:pPr>
-            <w:proofErr w:type="gramStart"/>
-            <w:r>
-              <w:rPr>
-                <w:rFonts w:ascii="Arial" w:hAnsi="Arial" w:cs="Arial"/>
-                <w:sz w:val="24"/>
-                <w:szCs w:val="24"/>
-              </w:rPr>
-              <w:t>x</w:t>
-            </w:r>
-            <w:proofErr w:type="gramEnd"/>
-          </w:p>
-        </w:tc>
-        <w:tc>
-          <w:tcPr>
-            <w:tcW w:w="1248" w:type="dxa"/>
-            <w:vAlign w:val="center"/>
-          </w:tcPr>
-          <w:p>
-            <w:pPr>
-              <w:spacing w:line="360" w:lineRule="auto"/>
-              <w:jc w:val="center"/>
-              <w:rPr>
-                <w:rFonts w:ascii="Arial" w:hAnsi="Arial" w:cs="Arial"/>
-                <w:sz w:val="24"/>
-                <w:szCs w:val="24"/>
-              </w:rPr>
-            </w:pPr>
-          </w:p>
-        </w:tc>
-        <w:tc>
-          <w:tcPr>
-            <w:tcW w:w="1248" w:type="dxa"/>
-            <w:vAlign w:val="center"/>
-          </w:tcPr>
-          <w:p>
-            <w:pPr>
-              <w:spacing w:line="360" w:lineRule="auto"/>
-              <w:jc w:val="center"/>
-              <w:rPr>
-                <w:rFonts w:ascii="Arial" w:hAnsi="Arial" w:cs="Arial"/>
-                <w:sz w:val="24"/>
-                <w:szCs w:val="24"/>
-              </w:rPr>
-            </w:pPr>
-          </w:p>
-        </w:tc>
-        <w:tc>
-          <w:tcPr>
-            <w:tcW w:w="1248" w:type="dxa"/>
-            <w:vAlign w:val="center"/>
-          </w:tcPr>
-          <w:p>
-            <w:pPr>
-              <w:spacing w:line="360" w:lineRule="auto"/>
-              <w:jc w:val="center"/>
-              <w:rPr>
-                <w:rFonts w:ascii="Arial" w:hAnsi="Arial" w:cs="Arial"/>
-                <w:sz w:val="24"/>
-                <w:szCs w:val="24"/>
-              </w:rPr>
-            </w:pPr>
-          </w:p>
-        </w:tc>
-      </w:tr>
-      <w:tr>
-        <w:trPr>
-          <w:trHeight w:val="404"/>
-        </w:trPr>
-        <w:tc>
-          <w:tcPr>
-            <w:tcW w:w="3282" w:type="dxa"/>
-            <w:vAlign w:val="center"/>
-          </w:tcPr>
-          <w:p>
-            <w:pPr>
-              <w:spacing w:line="360" w:lineRule="auto"/>
-              <w:jc w:val="center"/>
-              <w:rPr>
-                <w:rFonts w:ascii="Arial" w:hAnsi="Arial" w:cs="Arial"/>
-                <w:sz w:val="24"/>
-                <w:szCs w:val="24"/>
-              </w:rPr>
-            </w:pPr>
-            <w:r>
-              <w:rPr>
-                <w:rFonts w:ascii="Arial" w:hAnsi="Arial"/>
-              </w:rPr>
-              <w:t>Redação do trabalho</w:t>
-            </w:r>
-          </w:p>
-        </w:tc>
-        <w:tc>
-          <w:tcPr>
-            <w:tcW w:w="1248" w:type="dxa"/>
-            <w:vAlign w:val="center"/>
-          </w:tcPr>
-          <w:p>
-            <w:pPr>
-              <w:spacing w:line="360" w:lineRule="auto"/>
-              <w:jc w:val="center"/>
-              <w:rPr>
-                <w:rFonts w:ascii="Arial" w:hAnsi="Arial" w:cs="Arial"/>
-                <w:sz w:val="24"/>
-                <w:szCs w:val="24"/>
-              </w:rPr>
-            </w:pPr>
-          </w:p>
-        </w:tc>
-        <w:tc>
-          <w:tcPr>
-            <w:tcW w:w="1248" w:type="dxa"/>
-            <w:vAlign w:val="center"/>
-          </w:tcPr>
-          <w:p>
-            <w:pPr>
-              <w:spacing w:line="360" w:lineRule="auto"/>
-              <w:jc w:val="center"/>
-              <w:rPr>
-                <w:rFonts w:ascii="Arial" w:hAnsi="Arial" w:cs="Arial"/>
-                <w:sz w:val="24"/>
-                <w:szCs w:val="24"/>
-              </w:rPr>
-            </w:pPr>
-          </w:p>
-        </w:tc>
-        <w:tc>
-          <w:tcPr>
-            <w:tcW w:w="1248" w:type="dxa"/>
-            <w:vAlign w:val="center"/>
-          </w:tcPr>
-          <w:p>
-            <w:pPr>
-              <w:spacing w:line="360" w:lineRule="auto"/>
-              <w:jc w:val="center"/>
-              <w:rPr>
-                <w:rFonts w:ascii="Arial" w:hAnsi="Arial" w:cs="Arial"/>
-                <w:sz w:val="24"/>
-                <w:szCs w:val="24"/>
-              </w:rPr>
-            </w:pPr>
-            <w:proofErr w:type="gramStart"/>
-            <w:r>
-              <w:rPr>
-                <w:rFonts w:ascii="Arial" w:hAnsi="Arial" w:cs="Arial"/>
-                <w:sz w:val="24"/>
-                <w:szCs w:val="24"/>
-              </w:rPr>
-              <w:t>x</w:t>
-            </w:r>
-            <w:proofErr w:type="gramEnd"/>
-          </w:p>
-        </w:tc>
-        <w:tc>
-          <w:tcPr>
-            <w:tcW w:w="1248" w:type="dxa"/>
-            <w:vAlign w:val="center"/>
-          </w:tcPr>
-          <w:p>
-            <w:pPr>
-              <w:spacing w:line="360" w:lineRule="auto"/>
-              <w:jc w:val="center"/>
-              <w:rPr>
-                <w:rFonts w:ascii="Arial" w:hAnsi="Arial" w:cs="Arial"/>
-                <w:sz w:val="24"/>
-                <w:szCs w:val="24"/>
-              </w:rPr>
-            </w:pPr>
-          </w:p>
-        </w:tc>
-        <w:tc>
-          <w:tcPr>
-            <w:tcW w:w="1248" w:type="dxa"/>
-            <w:vAlign w:val="center"/>
-          </w:tcPr>
-          <w:p>
-            <w:pPr>
-              <w:spacing w:line="360" w:lineRule="auto"/>
-              <w:jc w:val="center"/>
-              <w:rPr>
-                <w:rFonts w:ascii="Arial" w:hAnsi="Arial" w:cs="Arial"/>
-                <w:sz w:val="24"/>
-                <w:szCs w:val="24"/>
-              </w:rPr>
-            </w:pPr>
-          </w:p>
-        </w:tc>
-      </w:tr>
-      <w:tr>
-        <w:trPr>
-          <w:trHeight w:val="419"/>
-        </w:trPr>
-        <w:tc>
-          <w:tcPr>
-            <w:tcW w:w="3282" w:type="dxa"/>
-            <w:vAlign w:val="center"/>
-          </w:tcPr>
-          <w:p>
-            <w:pPr>
-              <w:spacing w:line="360" w:lineRule="auto"/>
-              <w:jc w:val="center"/>
-              <w:rPr>
-                <w:rFonts w:ascii="Arial" w:hAnsi="Arial" w:cs="Arial"/>
-                <w:sz w:val="24"/>
-                <w:szCs w:val="24"/>
-              </w:rPr>
-            </w:pPr>
-            <w:r>
-              <w:rPr>
-                <w:rFonts w:ascii="Arial" w:hAnsi="Arial"/>
-              </w:rPr>
-              <w:t>Revisão e redação final</w:t>
-            </w:r>
-          </w:p>
-        </w:tc>
-        <w:tc>
-          <w:tcPr>
-            <w:tcW w:w="1248" w:type="dxa"/>
-            <w:vAlign w:val="center"/>
-          </w:tcPr>
-          <w:p>
-            <w:pPr>
-              <w:spacing w:line="360" w:lineRule="auto"/>
-              <w:jc w:val="center"/>
-              <w:rPr>
-                <w:rFonts w:ascii="Arial" w:hAnsi="Arial" w:cs="Arial"/>
-                <w:sz w:val="24"/>
-                <w:szCs w:val="24"/>
-              </w:rPr>
-            </w:pPr>
-          </w:p>
-        </w:tc>
-        <w:tc>
-          <w:tcPr>
-            <w:tcW w:w="1248" w:type="dxa"/>
-            <w:vAlign w:val="center"/>
-          </w:tcPr>
-          <w:p>
-            <w:pPr>
-              <w:spacing w:line="360" w:lineRule="auto"/>
-              <w:jc w:val="center"/>
-              <w:rPr>
-                <w:rFonts w:ascii="Arial" w:hAnsi="Arial" w:cs="Arial"/>
-                <w:sz w:val="24"/>
-                <w:szCs w:val="24"/>
-              </w:rPr>
-            </w:pPr>
-          </w:p>
-        </w:tc>
-        <w:tc>
-          <w:tcPr>
-            <w:tcW w:w="1248" w:type="dxa"/>
-            <w:vAlign w:val="center"/>
-          </w:tcPr>
-          <w:p>
-            <w:pPr>
-              <w:spacing w:line="360" w:lineRule="auto"/>
-              <w:jc w:val="center"/>
-              <w:rPr>
-                <w:rFonts w:ascii="Arial" w:hAnsi="Arial" w:cs="Arial"/>
-                <w:sz w:val="24"/>
-                <w:szCs w:val="24"/>
-              </w:rPr>
-            </w:pPr>
-          </w:p>
-        </w:tc>
-        <w:tc>
-          <w:tcPr>
-            <w:tcW w:w="1248" w:type="dxa"/>
-            <w:vAlign w:val="center"/>
-          </w:tcPr>
-          <w:p>
-            <w:pPr>
-              <w:spacing w:line="360" w:lineRule="auto"/>
-              <w:jc w:val="center"/>
-              <w:rPr>
-                <w:rFonts w:ascii="Arial" w:hAnsi="Arial" w:cs="Arial"/>
-                <w:sz w:val="24"/>
-                <w:szCs w:val="24"/>
-              </w:rPr>
-            </w:pPr>
-            <w:proofErr w:type="gramStart"/>
-            <w:r>
-              <w:rPr>
-                <w:rFonts w:ascii="Arial" w:hAnsi="Arial" w:cs="Arial"/>
-                <w:sz w:val="24"/>
-                <w:szCs w:val="24"/>
-              </w:rPr>
-              <w:t>x</w:t>
-            </w:r>
-            <w:proofErr w:type="gramEnd"/>
-          </w:p>
-        </w:tc>
-        <w:tc>
-          <w:tcPr>
-            <w:tcW w:w="1248" w:type="dxa"/>
-            <w:vAlign w:val="center"/>
-          </w:tcPr>
-          <w:p>
-            <w:pPr>
-              <w:spacing w:line="360" w:lineRule="auto"/>
-              <w:jc w:val="center"/>
-              <w:rPr>
-                <w:rFonts w:ascii="Arial" w:hAnsi="Arial" w:cs="Arial"/>
-                <w:sz w:val="24"/>
-                <w:szCs w:val="24"/>
-              </w:rPr>
-            </w:pPr>
-          </w:p>
-        </w:tc>
-      </w:tr>
-      <w:tr>
-        <w:trPr>
-          <w:trHeight w:val="419"/>
-        </w:trPr>
-        <w:tc>
-          <w:tcPr>
-            <w:tcW w:w="3282" w:type="dxa"/>
-            <w:vAlign w:val="center"/>
-          </w:tcPr>
-          <w:p>
-            <w:pPr>
-              <w:spacing w:line="360" w:lineRule="auto"/>
-              <w:jc w:val="center"/>
-              <w:rPr>
-                <w:rFonts w:ascii="Arial" w:hAnsi="Arial"/>
-              </w:rPr>
-            </w:pPr>
-            <w:r>
-              <w:rPr>
-                <w:rFonts w:ascii="Arial" w:hAnsi="Arial"/>
-              </w:rPr>
-              <w:t>Entrega do TCC</w:t>
-            </w:r>
-          </w:p>
-        </w:tc>
-        <w:tc>
-          <w:tcPr>
-            <w:tcW w:w="1248" w:type="dxa"/>
-            <w:vAlign w:val="center"/>
-          </w:tcPr>
-          <w:p>
-            <w:pPr>
-              <w:spacing w:line="360" w:lineRule="auto"/>
-              <w:jc w:val="center"/>
-              <w:rPr>
-                <w:rFonts w:ascii="Arial" w:hAnsi="Arial" w:cs="Arial"/>
-                <w:sz w:val="24"/>
-                <w:szCs w:val="24"/>
-              </w:rPr>
-            </w:pPr>
-          </w:p>
-        </w:tc>
-        <w:tc>
-          <w:tcPr>
-            <w:tcW w:w="1248" w:type="dxa"/>
-            <w:vAlign w:val="center"/>
-          </w:tcPr>
-          <w:p>
-            <w:pPr>
-              <w:spacing w:line="360" w:lineRule="auto"/>
-              <w:jc w:val="center"/>
-              <w:rPr>
-                <w:rFonts w:ascii="Arial" w:hAnsi="Arial" w:cs="Arial"/>
-                <w:sz w:val="24"/>
-                <w:szCs w:val="24"/>
-              </w:rPr>
-            </w:pPr>
-          </w:p>
-        </w:tc>
-        <w:tc>
-          <w:tcPr>
-            <w:tcW w:w="1248" w:type="dxa"/>
-            <w:vAlign w:val="center"/>
-          </w:tcPr>
-          <w:p>
-            <w:pPr>
-              <w:spacing w:line="360" w:lineRule="auto"/>
-              <w:jc w:val="center"/>
-              <w:rPr>
-                <w:rFonts w:ascii="Arial" w:hAnsi="Arial" w:cs="Arial"/>
-                <w:sz w:val="24"/>
-                <w:szCs w:val="24"/>
-              </w:rPr>
-            </w:pPr>
-          </w:p>
-        </w:tc>
-        <w:tc>
-          <w:tcPr>
-            <w:tcW w:w="1248" w:type="dxa"/>
-            <w:vAlign w:val="center"/>
-          </w:tcPr>
-          <w:p>
-            <w:pPr>
-              <w:spacing w:line="360" w:lineRule="auto"/>
-              <w:jc w:val="center"/>
-              <w:rPr>
-                <w:rFonts w:ascii="Arial" w:hAnsi="Arial" w:cs="Arial"/>
-                <w:sz w:val="24"/>
-                <w:szCs w:val="24"/>
-              </w:rPr>
-            </w:pPr>
-          </w:p>
-        </w:tc>
-        <w:tc>
-          <w:tcPr>
-            <w:tcW w:w="1248" w:type="dxa"/>
-            <w:vAlign w:val="center"/>
-          </w:tcPr>
-          <w:p>
-            <w:pPr>
-              <w:spacing w:line="360" w:lineRule="auto"/>
-              <w:jc w:val="center"/>
-              <w:rPr>
-                <w:rFonts w:ascii="Arial" w:hAnsi="Arial" w:cs="Arial"/>
-                <w:sz w:val="24"/>
-                <w:szCs w:val="24"/>
-              </w:rPr>
-            </w:pPr>
-            <w:proofErr w:type="gramStart"/>
-            <w:r>
-              <w:rPr>
-                <w:rFonts w:ascii="Arial" w:hAnsi="Arial" w:cs="Arial"/>
-                <w:sz w:val="24"/>
-                <w:szCs w:val="24"/>
-              </w:rPr>
-              <w:t>x</w:t>
-            </w:r>
-            <w:proofErr w:type="gramEnd"/>
-          </w:p>
-        </w:tc>
-      </w:tr>
-    </w:tbl>
     <w:p>
       <w:pPr>
         <w:spacing w:after="0" w:line="360" w:lineRule="auto"/>
@@ -5647,6 +4760,15 @@
           <w:sz w:val="24"/>
           <w:szCs w:val="24"/>
         </w:rPr>
+        <w:t xml:space="preserve">José Roberto; </w:t>
+      </w:r>
+      <w:r>
+        <w:rPr>
+          <w:rFonts w:ascii="Arial" w:hAnsi="Arial" w:cs="Arial"/>
+          <w:iCs/>
+          <w:sz w:val="24"/>
+          <w:szCs w:val="24"/>
+        </w:rPr>
         <w:t>BÓ</w:t>
       </w:r>
       <w:r>
@@ -5656,6 +4778,15 @@
           <w:sz w:val="24"/>
           <w:szCs w:val="24"/>
         </w:rPr>
+        <w:t>, Paulo Henrique Bal</w:t>
+      </w:r>
+      <w:r>
+        <w:rPr>
+          <w:rFonts w:ascii="Arial" w:hAnsi="Arial" w:cs="Arial"/>
+          <w:iCs/>
+          <w:sz w:val="24"/>
+          <w:szCs w:val="24"/>
+        </w:rPr>
         <w:t>.</w:t>
       </w:r>
       <w:r>
@@ -5670,11 +4801,12 @@
       <w:r>
         <w:rPr>
           <w:rFonts w:ascii="Arial" w:hAnsi="Arial" w:cs="Arial"/>
+          <w:b/>
           <w:bCs/>
           <w:sz w:val="24"/>
           <w:szCs w:val="48"/>
         </w:rPr>
-        <w:t>Automação residencial: histórico, definições e conceitos</w:t>
+        <w:t>Automação residencial</w:t>
       </w:r>
       <w:r>
         <w:rPr>
@@ -5683,6 +4815,15 @@
           <w:sz w:val="24"/>
           <w:szCs w:val="48"/>
         </w:rPr>
+        <w:t>: histórico, definições e conceitos</w:t>
+      </w:r>
+      <w:r>
+        <w:rPr>
+          <w:rFonts w:ascii="Arial" w:hAnsi="Arial" w:cs="Arial"/>
+          <w:bCs/>
+          <w:sz w:val="24"/>
+          <w:szCs w:val="48"/>
+        </w:rPr>
         <w:t>. 2011. Disponível em: &lt; h</w:t>
       </w:r>
       <w:r>
@@ -5702,6 +4843,24 @@
           <w:szCs w:val="48"/>
         </w:rPr>
         <w:t xml:space="preserve"> &gt;.</w:t>
+      </w:r>
+      <w:r>
+        <w:rPr>
+          <w:rFonts w:ascii="Arial" w:hAnsi="Arial" w:cs="Arial"/>
+          <w:bCs/>
+          <w:sz w:val="24"/>
+          <w:szCs w:val="48"/>
+        </w:rPr>
+        <w:t xml:space="preserve"> Acesso em: </w:t>
+      </w:r>
+      <w:r>
+        <w:rPr>
+          <w:rFonts w:ascii="Arial" w:hAnsi="Arial" w:cs="Arial"/>
+          <w:bCs/>
+          <w:sz w:val="24"/>
+          <w:szCs w:val="48"/>
+        </w:rPr>
+        <w:t>04 fev. 2014.</w:t>
       </w:r>
     </w:p>
     <w:p>
@@ -5745,6 +4904,42 @@
       <w:r>
         <w:rPr>
           <w:rFonts w:ascii="Arial" w:hAnsi="Arial" w:cs="Arial"/>
+          <w:bCs w:val="0"/>
+          <w:color w:val="auto"/>
+          <w:spacing w:val="-14"/>
+          <w:sz w:val="24"/>
+          <w:szCs w:val="24"/>
+        </w:rPr>
+        <w:t xml:space="preserve"> Afinal, o que é </w:t>
+      </w:r>
+      <w:proofErr w:type="spellStart"/>
+      <w:proofErr w:type="gramStart"/>
+      <w:r>
+        <w:rPr>
+          <w:rFonts w:ascii="Arial" w:hAnsi="Arial" w:cs="Arial"/>
+          <w:bCs w:val="0"/>
+          <w:color w:val="auto"/>
+          <w:spacing w:val="-14"/>
+          <w:sz w:val="24"/>
+          <w:szCs w:val="24"/>
+        </w:rPr>
+        <w:t>Android</w:t>
+      </w:r>
+      <w:proofErr w:type="spellEnd"/>
+      <w:r>
+        <w:rPr>
+          <w:rFonts w:ascii="Arial" w:hAnsi="Arial" w:cs="Arial"/>
+          <w:bCs w:val="0"/>
+          <w:color w:val="auto"/>
+          <w:spacing w:val="-14"/>
+          <w:sz w:val="24"/>
+          <w:szCs w:val="24"/>
+        </w:rPr>
+        <w:t>?</w:t>
+      </w:r>
+      <w:r>
+        <w:rPr>
+          <w:rFonts w:ascii="Arial" w:hAnsi="Arial" w:cs="Arial"/>
           <w:b w:val="0"/>
           <w:bCs w:val="0"/>
           <w:color w:val="auto"/>
@@ -5752,34 +4947,7 @@
           <w:sz w:val="24"/>
           <w:szCs w:val="24"/>
         </w:rPr>
-        <w:t xml:space="preserve"> Afinal, o que é </w:t>
-      </w:r>
-      <w:proofErr w:type="spellStart"/>
-      <w:r>
-        <w:rPr>
-          <w:rFonts w:ascii="Arial" w:hAnsi="Arial" w:cs="Arial"/>
-          <w:b w:val="0"/>
-          <w:bCs w:val="0"/>
-          <w:color w:val="auto"/>
-          <w:spacing w:val="-14"/>
-          <w:sz w:val="24"/>
-          <w:szCs w:val="24"/>
-        </w:rPr>
-        <w:t>Android</w:t>
-      </w:r>
-      <w:proofErr w:type="spellEnd"/>
-      <w:proofErr w:type="gramStart"/>
-      <w:r>
-        <w:rPr>
-          <w:rFonts w:ascii="Arial" w:hAnsi="Arial" w:cs="Arial"/>
-          <w:b w:val="0"/>
-          <w:bCs w:val="0"/>
-          <w:color w:val="auto"/>
-          <w:spacing w:val="-14"/>
-          <w:sz w:val="24"/>
-          <w:szCs w:val="24"/>
-        </w:rPr>
-        <w:t xml:space="preserve"> ?.</w:t>
+        <w:t>.</w:t>
       </w:r>
       <w:proofErr w:type="gramEnd"/>
       <w:r>
@@ -5853,6 +5021,16 @@
           <w:szCs w:val="48"/>
         </w:rPr>
         <w:t>&gt;</w:t>
+      </w:r>
+      <w:r>
+        <w:rPr>
+          <w:rFonts w:ascii="Arial" w:hAnsi="Arial" w:cs="Arial"/>
+          <w:b w:val="0"/>
+          <w:color w:val="auto"/>
+          <w:sz w:val="24"/>
+          <w:szCs w:val="48"/>
+        </w:rPr>
+        <w:t>. Acesso em: 04 fev. 2014.</w:t>
       </w:r>
     </w:p>
     <w:p>
@@ -6577,6 +5755,7 @@
   <w:style w:type="character" w:default="1" w:styleId="Fontepargpadro">
     <w:name w:val="Default Paragraph Font"/>
     <w:uiPriority w:val="1"/>
+    <w:semiHidden/>
     <w:unhideWhenUsed/>
   </w:style>
   <w:style w:type="table" w:default="1" w:styleId="Tabelanormal">
@@ -7196,7 +6375,7 @@
 </file>
 
 <file path=customXml/itemProps1.xml><?xml version="1.0" encoding="utf-8"?>
-<ds:datastoreItem xmlns:ds="http://schemas.openxmlformats.org/officeDocument/2006/customXml" ds:itemID="{DCE4EC9C-1BC1-4786-BC6F-25D7B2ADE4B6}">
+<ds:datastoreItem xmlns:ds="http://schemas.openxmlformats.org/officeDocument/2006/customXml" ds:itemID="{77F23114-C8EA-41B2-9707-DB6B2EE6830E}">
   <ds:schemaRefs>
     <ds:schemaRef ds:uri="http://schemas.openxmlformats.org/officeDocument/2006/bibliography"/>
   </ds:schemaRefs>

</xml_diff>

<commit_message>
concluido o capitulo 2.0
</commit_message>
<xml_diff>
--- a/Trabalho de Conclusão de Curso.docx
+++ b/Trabalho de Conclusão de Curso.docx
@@ -343,36 +343,8 @@
           <w:sz w:val="24"/>
           <w:szCs w:val="24"/>
         </w:rPr>
-        <w:t xml:space="preserve">utomação residencial utilizando </w:t>
-      </w:r>
-      <w:proofErr w:type="spellStart"/>
-      <w:r>
-        <w:rPr>
-          <w:rFonts w:ascii="Arial" w:hAnsi="Arial" w:cs="Arial"/>
-          <w:sz w:val="24"/>
-          <w:szCs w:val="24"/>
-        </w:rPr>
-        <w:t>android</w:t>
-      </w:r>
-      <w:proofErr w:type="spellEnd"/>
-      <w:r>
-        <w:rPr>
-          <w:rFonts w:ascii="Arial" w:hAnsi="Arial" w:cs="Arial"/>
-          <w:sz w:val="24"/>
-          <w:szCs w:val="24"/>
-        </w:rPr>
-        <w:t xml:space="preserve"> e </w:t>
-      </w:r>
-      <w:proofErr w:type="spellStart"/>
-      <w:r>
-        <w:rPr>
-          <w:rFonts w:ascii="Arial" w:hAnsi="Arial" w:cs="Arial"/>
-          <w:sz w:val="24"/>
-          <w:szCs w:val="24"/>
-        </w:rPr>
-        <w:t>arduino</w:t>
-      </w:r>
-      <w:proofErr w:type="spellEnd"/>
+        <w:t>utomação residencial utilizando android e arduino</w:t>
+      </w:r>
     </w:p>
     <w:p>
       <w:pPr>
@@ -961,36 +933,8 @@
           <w:sz w:val="24"/>
           <w:szCs w:val="24"/>
         </w:rPr>
-        <w:t xml:space="preserve">automação residencial utilizando </w:t>
-      </w:r>
-      <w:proofErr w:type="spellStart"/>
-      <w:r>
-        <w:rPr>
-          <w:rFonts w:ascii="Arial" w:hAnsi="Arial" w:cs="Arial"/>
-          <w:sz w:val="24"/>
-          <w:szCs w:val="24"/>
-        </w:rPr>
-        <w:t>android</w:t>
-      </w:r>
-      <w:proofErr w:type="spellEnd"/>
-      <w:r>
-        <w:rPr>
-          <w:rFonts w:ascii="Arial" w:hAnsi="Arial" w:cs="Arial"/>
-          <w:sz w:val="24"/>
-          <w:szCs w:val="24"/>
-        </w:rPr>
-        <w:t xml:space="preserve"> e </w:t>
-      </w:r>
-      <w:proofErr w:type="spellStart"/>
-      <w:r>
-        <w:rPr>
-          <w:rFonts w:ascii="Arial" w:hAnsi="Arial" w:cs="Arial"/>
-          <w:sz w:val="24"/>
-          <w:szCs w:val="24"/>
-        </w:rPr>
-        <w:t>arduino</w:t>
-      </w:r>
-      <w:proofErr w:type="spellEnd"/>
+        <w:t>automação residencial utilizando android e arduino</w:t>
+      </w:r>
     </w:p>
     <w:p>
       <w:pPr>
@@ -2305,36 +2249,8 @@
           <w:sz w:val="24"/>
           <w:szCs w:val="24"/>
         </w:rPr>
-        <w:t xml:space="preserve">automação residencial utilizando </w:t>
-      </w:r>
-      <w:proofErr w:type="spellStart"/>
-      <w:r>
-        <w:rPr>
-          <w:rFonts w:ascii="Arial" w:hAnsi="Arial" w:cs="Arial"/>
-          <w:sz w:val="24"/>
-          <w:szCs w:val="24"/>
-        </w:rPr>
-        <w:t>android</w:t>
-      </w:r>
-      <w:proofErr w:type="spellEnd"/>
-      <w:r>
-        <w:rPr>
-          <w:rFonts w:ascii="Arial" w:hAnsi="Arial" w:cs="Arial"/>
-          <w:sz w:val="24"/>
-          <w:szCs w:val="24"/>
-        </w:rPr>
-        <w:t xml:space="preserve"> e </w:t>
-      </w:r>
-      <w:proofErr w:type="spellStart"/>
-      <w:r>
-        <w:rPr>
-          <w:rFonts w:ascii="Arial" w:hAnsi="Arial" w:cs="Arial"/>
-          <w:sz w:val="24"/>
-          <w:szCs w:val="24"/>
-        </w:rPr>
-        <w:t>arduino</w:t>
-      </w:r>
-      <w:proofErr w:type="spellEnd"/>
+        <w:t>automação residencial utilizando android e arduino</w:t>
+      </w:r>
     </w:p>
     <w:p>
       <w:pPr>
@@ -2447,43 +2363,7 @@
           <w:sz w:val="24"/>
           <w:szCs w:val="24"/>
         </w:rPr>
-        <w:t xml:space="preserve">será utilizado o conceito da </w:t>
-      </w:r>
-      <w:proofErr w:type="spellStart"/>
-      <w:r>
-        <w:rPr>
-          <w:rFonts w:ascii="Arial" w:hAnsi="Arial" w:cs="Arial"/>
-          <w:sz w:val="24"/>
-          <w:szCs w:val="24"/>
-        </w:rPr>
-        <w:t>Domótica</w:t>
-      </w:r>
-      <w:proofErr w:type="spellEnd"/>
-      <w:r>
-        <w:rPr>
-          <w:rFonts w:ascii="Arial" w:hAnsi="Arial" w:cs="Arial"/>
-          <w:sz w:val="24"/>
-          <w:szCs w:val="24"/>
-        </w:rPr>
-        <w:t xml:space="preserve"> que disse: que congrega um conjunto de tecnologias que tem </w:t>
-      </w:r>
-      <w:proofErr w:type="spellStart"/>
-      <w:r>
-        <w:rPr>
-          <w:rFonts w:ascii="Arial" w:hAnsi="Arial" w:cs="Arial"/>
-          <w:sz w:val="24"/>
-          <w:szCs w:val="24"/>
-        </w:rPr>
-        <w:t>com</w:t>
-      </w:r>
-      <w:proofErr w:type="spellEnd"/>
-      <w:r>
-        <w:rPr>
-          <w:rFonts w:ascii="Arial" w:hAnsi="Arial" w:cs="Arial"/>
-          <w:sz w:val="24"/>
-          <w:szCs w:val="24"/>
-        </w:rPr>
-        <w:t xml:space="preserve"> principal objetivo a automatização de uma residência.</w:t>
+        <w:t>será utilizado o conceito da Domótica que disse: que congrega um conjunto de tecnologias que tem com principal objetivo a automatização de uma residência.</w:t>
       </w:r>
     </w:p>
     <w:p>
@@ -2503,79 +2383,15 @@
           <w:sz w:val="24"/>
           <w:szCs w:val="24"/>
         </w:rPr>
-        <w:t xml:space="preserve">Além da utilização da </w:t>
-      </w:r>
-      <w:proofErr w:type="spellStart"/>
-      <w:r>
-        <w:rPr>
-          <w:rFonts w:ascii="Arial" w:hAnsi="Arial" w:cs="Arial"/>
-          <w:sz w:val="24"/>
-          <w:szCs w:val="24"/>
-        </w:rPr>
-        <w:t>Domótica</w:t>
-      </w:r>
-      <w:proofErr w:type="spellEnd"/>
-      <w:r>
-        <w:rPr>
-          <w:rFonts w:ascii="Arial" w:hAnsi="Arial" w:cs="Arial"/>
-          <w:sz w:val="24"/>
-          <w:szCs w:val="24"/>
-        </w:rPr>
-        <w:t xml:space="preserve"> vai ser utilizado duas outras tecnologias, o Si</w:t>
-      </w:r>
-      <w:r>
-        <w:rPr>
-          <w:rFonts w:ascii="Arial" w:hAnsi="Arial" w:cs="Arial"/>
-          <w:sz w:val="24"/>
-          <w:szCs w:val="24"/>
-        </w:rPr>
-        <w:t xml:space="preserve">stema Operacional </w:t>
-      </w:r>
-      <w:proofErr w:type="spellStart"/>
-      <w:r>
-        <w:rPr>
-          <w:rFonts w:ascii="Arial" w:hAnsi="Arial" w:cs="Arial"/>
-          <w:sz w:val="24"/>
-          <w:szCs w:val="24"/>
-        </w:rPr>
-        <w:t>Android</w:t>
-      </w:r>
-      <w:proofErr w:type="spellEnd"/>
-      <w:r>
-        <w:rPr>
-          <w:rFonts w:ascii="Arial" w:hAnsi="Arial" w:cs="Arial"/>
-          <w:sz w:val="24"/>
-          <w:szCs w:val="24"/>
-        </w:rPr>
-        <w:t xml:space="preserve"> e uma ferramenta de prototipagem </w:t>
-      </w:r>
-      <w:proofErr w:type="gramStart"/>
-      <w:r>
-        <w:rPr>
-          <w:rFonts w:ascii="Arial" w:hAnsi="Arial" w:cs="Arial"/>
-          <w:sz w:val="24"/>
-          <w:szCs w:val="24"/>
-        </w:rPr>
-        <w:t xml:space="preserve">chamada  </w:t>
-      </w:r>
-      <w:proofErr w:type="spellStart"/>
-      <w:r>
-        <w:rPr>
-          <w:rFonts w:ascii="Arial" w:hAnsi="Arial" w:cs="Arial"/>
-          <w:sz w:val="24"/>
-          <w:szCs w:val="24"/>
-        </w:rPr>
-        <w:t>Arduino</w:t>
-      </w:r>
-      <w:proofErr w:type="spellEnd"/>
-      <w:proofErr w:type="gramEnd"/>
-      <w:r>
-        <w:rPr>
-          <w:rFonts w:ascii="Arial" w:hAnsi="Arial" w:cs="Arial"/>
-          <w:sz w:val="24"/>
-          <w:szCs w:val="24"/>
-        </w:rPr>
-        <w:t>, que é um pequeno circuito elétrico(placa)  que possui em sua</w:t>
+        <w:t>Além da utilização da Domótica vai ser utilizado duas outras tecnologias, o Si</w:t>
+      </w:r>
+      <w:r>
+        <w:rPr>
+          <w:rFonts w:ascii="Arial" w:hAnsi="Arial" w:cs="Arial"/>
+          <w:sz w:val="24"/>
+          <w:szCs w:val="24"/>
+        </w:rPr>
+        <w:t>stema Operacional Android e uma ferramenta de prototipagem chamada  Arduino, que é um pequeno circuito elétrico(placa)  que possui em sua</w:t>
       </w:r>
       <w:r>
         <w:rPr>
@@ -2665,25 +2481,7 @@
           <w:sz w:val="24"/>
           <w:szCs w:val="24"/>
         </w:rPr>
-        <w:t xml:space="preserve">A utilização da </w:t>
-      </w:r>
-      <w:proofErr w:type="spellStart"/>
-      <w:r>
-        <w:rPr>
-          <w:rFonts w:ascii="Arial" w:hAnsi="Arial" w:cs="Arial"/>
-          <w:sz w:val="24"/>
-          <w:szCs w:val="24"/>
-        </w:rPr>
-        <w:t>Domótica</w:t>
-      </w:r>
-      <w:proofErr w:type="spellEnd"/>
-      <w:r>
-        <w:rPr>
-          <w:rFonts w:ascii="Arial" w:hAnsi="Arial" w:cs="Arial"/>
-          <w:sz w:val="24"/>
-          <w:szCs w:val="24"/>
-        </w:rPr>
-        <w:t xml:space="preserve"> atua</w:t>
+        <w:t>A utilização da Domótica atua</w:t>
       </w:r>
       <w:r>
         <w:rPr>
@@ -3324,61 +3122,15 @@
           <w:sz w:val="24"/>
           <w:szCs w:val="24"/>
         </w:rPr>
-        <w:t xml:space="preserve"> Conforme </w:t>
-      </w:r>
-      <w:proofErr w:type="spellStart"/>
-      <w:r>
-        <w:rPr>
-          <w:rFonts w:ascii="Arial" w:hAnsi="Arial" w:cs="Arial"/>
-          <w:sz w:val="24"/>
-          <w:szCs w:val="24"/>
-        </w:rPr>
-        <w:t>Muraton</w:t>
-      </w:r>
-      <w:proofErr w:type="spellEnd"/>
-      <w:r>
-        <w:rPr>
-          <w:rFonts w:ascii="Arial" w:hAnsi="Arial" w:cs="Arial"/>
-          <w:sz w:val="24"/>
-          <w:szCs w:val="24"/>
-        </w:rPr>
-        <w:t xml:space="preserve"> e </w:t>
-      </w:r>
-      <w:proofErr w:type="spellStart"/>
-      <w:r>
-        <w:rPr>
-          <w:rFonts w:ascii="Arial" w:hAnsi="Arial" w:cs="Arial"/>
-          <w:sz w:val="24"/>
-          <w:szCs w:val="24"/>
-        </w:rPr>
-        <w:t>Bó</w:t>
-      </w:r>
-      <w:proofErr w:type="spellEnd"/>
-      <w:r>
-        <w:rPr>
-          <w:rFonts w:ascii="Arial" w:hAnsi="Arial" w:cs="Arial"/>
-          <w:sz w:val="24"/>
-          <w:szCs w:val="24"/>
-        </w:rPr>
-        <w:t xml:space="preserve"> (...), quando a </w:t>
-      </w:r>
-      <w:proofErr w:type="spellStart"/>
-      <w:r>
-        <w:rPr>
-          <w:rFonts w:ascii="Arial" w:hAnsi="Arial" w:cs="Arial"/>
-          <w:sz w:val="24"/>
-          <w:szCs w:val="24"/>
-        </w:rPr>
-        <w:t>Domótica</w:t>
-      </w:r>
-      <w:proofErr w:type="spellEnd"/>
-      <w:r>
-        <w:rPr>
-          <w:rFonts w:ascii="Arial" w:hAnsi="Arial" w:cs="Arial"/>
-          <w:sz w:val="24"/>
-          <w:szCs w:val="24"/>
-        </w:rPr>
-        <w:t xml:space="preserve"> é</w:t>
+        <w:t xml:space="preserve"> Conforme Muraton e Bó (...), quando a </w:t>
+      </w:r>
+      <w:r>
+        <w:rPr>
+          <w:rFonts w:ascii="Arial" w:hAnsi="Arial" w:cs="Arial"/>
+          <w:sz w:val="24"/>
+          <w:szCs w:val="24"/>
+        </w:rPr>
+        <w:t>Domótica é</w:t>
       </w:r>
       <w:r>
         <w:rPr>
@@ -3438,6 +3190,138 @@
           <w:b/>
         </w:rPr>
       </w:pPr>
+    </w:p>
+    <w:p>
+      <w:pPr>
+        <w:spacing w:after="0" w:line="360" w:lineRule="auto"/>
+        <w:ind w:firstLine="1134"/>
+        <w:jc w:val="both"/>
+        <w:rPr>
+          <w:rFonts w:ascii="Arial" w:hAnsi="Arial" w:cs="Arial"/>
+          <w:sz w:val="24"/>
+          <w:szCs w:val="24"/>
+        </w:rPr>
+      </w:pPr>
+      <w:r>
+        <w:rPr>
+          <w:rFonts w:ascii="Arial" w:hAnsi="Arial" w:cs="Arial"/>
+          <w:sz w:val="24"/>
+          <w:szCs w:val="24"/>
+        </w:rPr>
+        <w:t>É o conjunto de serviços proporcionados por um sistema que fazem uso de tecnologias integradas, que tem como objetivo a automação de uma habitação, assim satisfazendo as necessidades básicas de seus habitantes, como: proporciona segurança, gestão de energética, comunicação, e bem-estar de seus habitantes.</w:t>
+      </w:r>
+    </w:p>
+    <w:p>
+      <w:pPr>
+        <w:spacing w:after="0" w:line="360" w:lineRule="auto"/>
+        <w:ind w:firstLine="1134"/>
+        <w:jc w:val="both"/>
+        <w:rPr>
+          <w:rFonts w:ascii="Arial" w:hAnsi="Arial" w:cs="Arial"/>
+          <w:sz w:val="24"/>
+          <w:szCs w:val="24"/>
+        </w:rPr>
+      </w:pPr>
+      <w:r>
+        <w:rPr>
+          <w:rFonts w:ascii="Arial" w:hAnsi="Arial" w:cs="Arial"/>
+          <w:sz w:val="24"/>
+          <w:szCs w:val="24"/>
+        </w:rPr>
+        <w:t xml:space="preserve">Alguns </w:t>
+      </w:r>
+      <w:r>
+        <w:rPr>
+          <w:rFonts w:ascii="Arial" w:hAnsi="Arial" w:cs="Arial"/>
+          <w:sz w:val="24"/>
+          <w:szCs w:val="24"/>
+        </w:rPr>
+        <w:t>pequeno</w:t>
+      </w:r>
+      <w:r>
+        <w:rPr>
+          <w:rFonts w:ascii="Arial" w:hAnsi="Arial" w:cs="Arial"/>
+          <w:sz w:val="24"/>
+          <w:szCs w:val="24"/>
+        </w:rPr>
+        <w:t>s</w:t>
+      </w:r>
+      <w:r>
+        <w:rPr>
+          <w:rFonts w:ascii="Arial" w:hAnsi="Arial" w:cs="Arial"/>
+          <w:sz w:val="24"/>
+          <w:szCs w:val="24"/>
+        </w:rPr>
+        <w:t xml:space="preserve"> exemplo</w:t>
+      </w:r>
+      <w:r>
+        <w:rPr>
+          <w:rFonts w:ascii="Arial" w:hAnsi="Arial" w:cs="Arial"/>
+          <w:sz w:val="24"/>
+          <w:szCs w:val="24"/>
+        </w:rPr>
+        <w:t>s</w:t>
+      </w:r>
+      <w:r>
+        <w:rPr>
+          <w:rFonts w:ascii="Arial" w:hAnsi="Arial" w:cs="Arial"/>
+          <w:sz w:val="24"/>
+          <w:szCs w:val="24"/>
+        </w:rPr>
+        <w:t xml:space="preserve"> do que se é possível alcança com automação residencial: imagine após um dia cansativo de trabalho a vontade de chegar e descansar, chegando em casa ao abrir a porta, percebe-se que esqueceu a chave dentro do carro e tendo que retornar até o carro para busca-la. Isso não seria necessário se tivesse um sistema de automação residencial, apenas com dedo polegar em um leitor biométrico ou até mesmo um sistema de senha instalado na fechadura da porta, com um simples </w:t>
+      </w:r>
+      <w:r>
+        <w:rPr>
+          <w:rFonts w:ascii="Arial" w:hAnsi="Arial" w:cs="Arial"/>
+          <w:sz w:val="24"/>
+          <w:szCs w:val="24"/>
+        </w:rPr>
+        <w:t>teria a porta aberta.</w:t>
+      </w:r>
+    </w:p>
+    <w:p>
+      <w:pPr>
+        <w:spacing w:after="0" w:line="360" w:lineRule="auto"/>
+        <w:ind w:firstLine="1134"/>
+        <w:jc w:val="both"/>
+        <w:rPr>
+          <w:rFonts w:ascii="Arial" w:hAnsi="Arial" w:cs="Arial"/>
+          <w:sz w:val="24"/>
+          <w:szCs w:val="24"/>
+        </w:rPr>
+      </w:pPr>
+      <w:r>
+        <w:rPr>
+          <w:rFonts w:ascii="Arial" w:hAnsi="Arial" w:cs="Arial"/>
+          <w:sz w:val="24"/>
+          <w:szCs w:val="24"/>
+        </w:rPr>
+        <w:t xml:space="preserve">Ao detectar que o usuário estar e casa o sistema já prepararia o ambiente climático, ligaria a TV no canal programado pelo usuário e nesse mesmo horário acenderia as luzes da casa. Com a capacidade que esses sistemas possuem de armazenar as operações </w:t>
+      </w:r>
+      <w:r>
+        <w:rPr>
+          <w:rFonts w:ascii="Arial" w:hAnsi="Arial" w:cs="Arial"/>
+          <w:sz w:val="24"/>
+          <w:szCs w:val="24"/>
+        </w:rPr>
+        <w:t>das rotinas dos usuários, ele já pode deduzir várias outras rotinas.</w:t>
+      </w:r>
+      <w:r>
+        <w:rPr>
+          <w:rFonts w:ascii="Arial" w:hAnsi="Arial" w:cs="Arial"/>
+          <w:sz w:val="24"/>
+          <w:szCs w:val="24"/>
+        </w:rPr>
+        <w:t xml:space="preserve"> Esses exemplos parecem se coisa de filme futurista, mas não é, já se pode desfrutar desses e muitos outros recursos com os sistemas de automação residencial implantado em uma casa. Como citados anteriormente o proprietário ganhará mais segurança com o sistema de abertura de porta, conforto com inúmeras facilidades e o </w:t>
+      </w:r>
+      <w:r>
+        <w:rPr>
+          <w:rFonts w:ascii="Arial" w:hAnsi="Arial" w:cs="Arial"/>
+          <w:sz w:val="24"/>
+          <w:szCs w:val="24"/>
+        </w:rPr>
+        <w:t>ganho em economia com gestão de energia.</w:t>
+      </w:r>
       <w:bookmarkStart w:id="0" w:name="_GoBack"/>
       <w:bookmarkEnd w:id="0"/>
     </w:p>
@@ -3664,37 +3548,12 @@
           <w:iCs/>
         </w:rPr>
       </w:pPr>
-      <w:proofErr w:type="gramStart"/>
       <w:r>
         <w:rPr>
           <w:rFonts w:ascii="Arial" w:hAnsi="Arial" w:cs="Arial"/>
           <w:iCs/>
         </w:rPr>
-        <w:t>é</w:t>
-      </w:r>
-      <w:proofErr w:type="gramEnd"/>
-      <w:r>
-        <w:rPr>
-          <w:rFonts w:ascii="Arial" w:hAnsi="Arial" w:cs="Arial"/>
-          <w:iCs/>
-        </w:rPr>
-        <w:t xml:space="preserve"> a automatização e o controle aplicados à residência. Esta automatização e controle se realizam mediante o uso de equipamentos que dispõem de capacidade para se comunicar interativamente entre eles e com capacidade de seguir as instruções de um programa previamente estabelecido pelo usuário da residência e com possibilidades de alterações conforme seus interesses. Em consequência, a </w:t>
-      </w:r>
-      <w:proofErr w:type="spellStart"/>
-      <w:r>
-        <w:rPr>
-          <w:rFonts w:ascii="Arial" w:hAnsi="Arial" w:cs="Arial"/>
-          <w:iCs/>
-        </w:rPr>
-        <w:t>domótica</w:t>
-      </w:r>
-      <w:proofErr w:type="spellEnd"/>
-      <w:r>
-        <w:rPr>
-          <w:rFonts w:ascii="Arial" w:hAnsi="Arial" w:cs="Arial"/>
-          <w:iCs/>
-        </w:rPr>
-        <w:t xml:space="preserve"> permite maior qualidade de vida, reduz o trabalho doméstico, aumenta o bem-estar e a segurança, racionaliza o consumo de energia e, além disso, sua evolução permite oferecer continuamente novas aplicações.</w:t>
+        <w:t>é a automatização e o controle aplicados à residência. Esta automatização e controle se realizam mediante o uso de equipamentos que dispõem de capacidade para se comunicar interativamente entre eles e com capacidade de seguir as instruções de um programa previamente estabelecido pelo usuário da residência e com possibilidades de alterações conforme seus interesses. Em consequência, a domótica permite maior qualidade de vida, reduz o trabalho doméstico, aumenta o bem-estar e a segurança, racionaliza o consumo de energia e, além disso, sua evolução permite oferecer continuamente novas aplicações.</w:t>
       </w:r>
     </w:p>
     <w:p>
@@ -3777,9 +3636,8 @@
           <w:sz w:val="24"/>
           <w:szCs w:val="24"/>
         </w:rPr>
-        <w:t xml:space="preserve"> tecnologias adicionais: SO </w:t>
-      </w:r>
-      <w:proofErr w:type="spellStart"/>
+        <w:t xml:space="preserve"> tecnologias adicionais: SO Android e o Arduino. Falando </w:t>
+      </w:r>
       <w:r>
         <w:rPr>
           <w:rFonts w:ascii="Arial" w:hAnsi="Arial" w:cs="Arial"/>
@@ -3787,9 +3645,8 @@
           <w:sz w:val="24"/>
           <w:szCs w:val="24"/>
         </w:rPr>
-        <w:t>Android</w:t>
-      </w:r>
-      <w:proofErr w:type="spellEnd"/>
+        <w:t>mais sobre</w:t>
+      </w:r>
       <w:r>
         <w:rPr>
           <w:rFonts w:ascii="Arial" w:hAnsi="Arial" w:cs="Arial"/>
@@ -3797,9 +3654,8 @@
           <w:sz w:val="24"/>
           <w:szCs w:val="24"/>
         </w:rPr>
-        <w:t xml:space="preserve"> e o </w:t>
-      </w:r>
-      <w:proofErr w:type="spellStart"/>
+        <w:t xml:space="preserve"> essas</w:t>
+      </w:r>
       <w:r>
         <w:rPr>
           <w:rFonts w:ascii="Arial" w:hAnsi="Arial" w:cs="Arial"/>
@@ -3807,9 +3663,8 @@
           <w:sz w:val="24"/>
           <w:szCs w:val="24"/>
         </w:rPr>
-        <w:t>Arduino</w:t>
-      </w:r>
-      <w:proofErr w:type="spellEnd"/>
+        <w:t xml:space="preserve"> ferramentas podemos dizer</w:t>
+      </w:r>
       <w:r>
         <w:rPr>
           <w:rFonts w:ascii="Arial" w:hAnsi="Arial" w:cs="Arial"/>
@@ -3817,7 +3672,7 @@
           <w:sz w:val="24"/>
           <w:szCs w:val="24"/>
         </w:rPr>
-        <w:t xml:space="preserve">. Falando </w:t>
+        <w:t xml:space="preserve"> que</w:t>
       </w:r>
       <w:r>
         <w:rPr>
@@ -3826,7 +3681,7 @@
           <w:sz w:val="24"/>
           <w:szCs w:val="24"/>
         </w:rPr>
-        <w:t>mais sobre</w:t>
+        <w:t xml:space="preserve"> </w:t>
       </w:r>
       <w:r>
         <w:rPr>
@@ -3835,7 +3690,15 @@
           <w:sz w:val="24"/>
           <w:szCs w:val="24"/>
         </w:rPr>
-        <w:t xml:space="preserve"> essas</w:t>
+        <w:t>“</w:t>
+      </w:r>
+      <w:r>
+        <w:rPr>
+          <w:rFonts w:ascii="Arial" w:hAnsi="Arial" w:cs="Arial"/>
+          <w:sz w:val="24"/>
+          <w:szCs w:val="24"/>
+        </w:rPr>
+        <w:t>O Android é um sistema operacional móvel de código e aberto, que foi desenvolvido com base no sistema operacional Linux</w:t>
       </w:r>
       <w:r>
         <w:rPr>
@@ -3844,7 +3707,7 @@
           <w:sz w:val="24"/>
           <w:szCs w:val="24"/>
         </w:rPr>
-        <w:t xml:space="preserve"> ferramentas podemos dizer</w:t>
+        <w:t>”</w:t>
       </w:r>
       <w:r>
         <w:rPr>
@@ -3853,7 +3716,7 @@
           <w:sz w:val="24"/>
           <w:szCs w:val="24"/>
         </w:rPr>
-        <w:t xml:space="preserve"> que</w:t>
+        <w:t xml:space="preserve"> (TECHTUDO). Em que atualmente</w:t>
       </w:r>
       <w:r>
         <w:rPr>
@@ -3862,6 +3725,42 @@
           <w:sz w:val="24"/>
           <w:szCs w:val="24"/>
         </w:rPr>
+        <w:t xml:space="preserve"> é</w:t>
+      </w:r>
+      <w:r>
+        <w:rPr>
+          <w:rFonts w:ascii="Arial" w:hAnsi="Arial" w:cs="Arial"/>
+          <w:iCs/>
+          <w:sz w:val="24"/>
+          <w:szCs w:val="24"/>
+        </w:rPr>
+        <w:t xml:space="preserve"> bem difundido no mundo pelo seu design e suas diversas funcionalidades. </w:t>
+      </w:r>
+      <w:r>
+        <w:rPr>
+          <w:rFonts w:ascii="Arial" w:hAnsi="Arial" w:cs="Arial"/>
+          <w:iCs/>
+          <w:sz w:val="24"/>
+          <w:szCs w:val="24"/>
+        </w:rPr>
+        <w:t>Da mesma forma a plataforma Arduino que atualmente é bem utilizada para o desenvolvimento de projetos voltados para área da robótica</w:t>
+      </w:r>
+      <w:r>
+        <w:rPr>
+          <w:rFonts w:ascii="Arial" w:hAnsi="Arial" w:cs="Arial"/>
+          <w:iCs/>
+          <w:sz w:val="24"/>
+          <w:szCs w:val="24"/>
+        </w:rPr>
+        <w:t>.</w:t>
+      </w:r>
+      <w:r>
+        <w:rPr>
+          <w:rFonts w:ascii="Arial" w:hAnsi="Arial" w:cs="Arial"/>
+          <w:iCs/>
+          <w:sz w:val="24"/>
+          <w:szCs w:val="24"/>
+        </w:rPr>
         <w:t xml:space="preserve"> </w:t>
       </w:r>
       <w:r>
@@ -3871,147 +3770,8 @@
           <w:sz w:val="24"/>
           <w:szCs w:val="24"/>
         </w:rPr>
-        <w:t>“</w:t>
-      </w:r>
-      <w:r>
-        <w:rPr>
-          <w:rFonts w:ascii="Arial" w:hAnsi="Arial" w:cs="Arial"/>
-          <w:sz w:val="24"/>
-          <w:szCs w:val="24"/>
-        </w:rPr>
-        <w:t xml:space="preserve">O </w:t>
-      </w:r>
-      <w:proofErr w:type="spellStart"/>
-      <w:r>
-        <w:rPr>
-          <w:rFonts w:ascii="Arial" w:hAnsi="Arial" w:cs="Arial"/>
-          <w:sz w:val="24"/>
-          <w:szCs w:val="24"/>
-        </w:rPr>
-        <w:t>Android</w:t>
-      </w:r>
-      <w:proofErr w:type="spellEnd"/>
-      <w:r>
-        <w:rPr>
-          <w:rFonts w:ascii="Arial" w:hAnsi="Arial" w:cs="Arial"/>
-          <w:sz w:val="24"/>
-          <w:szCs w:val="24"/>
-        </w:rPr>
-        <w:t xml:space="preserve"> é um sistema operacional móvel de código e aberto, que foi desenvolvido com base no sistema operacional Linux</w:t>
-      </w:r>
-      <w:r>
-        <w:rPr>
-          <w:rFonts w:ascii="Arial" w:hAnsi="Arial" w:cs="Arial"/>
-          <w:iCs/>
-          <w:sz w:val="24"/>
-          <w:szCs w:val="24"/>
-        </w:rPr>
-        <w:t>”</w:t>
-      </w:r>
-      <w:r>
-        <w:rPr>
-          <w:rFonts w:ascii="Arial" w:hAnsi="Arial" w:cs="Arial"/>
-          <w:iCs/>
-          <w:sz w:val="24"/>
-          <w:szCs w:val="24"/>
-        </w:rPr>
-        <w:t xml:space="preserve"> (TECHTUDO). Em que atualmente</w:t>
-      </w:r>
-      <w:r>
-        <w:rPr>
-          <w:rFonts w:ascii="Arial" w:hAnsi="Arial" w:cs="Arial"/>
-          <w:iCs/>
-          <w:sz w:val="24"/>
-          <w:szCs w:val="24"/>
-        </w:rPr>
-        <w:t xml:space="preserve"> é</w:t>
-      </w:r>
-      <w:r>
-        <w:rPr>
-          <w:rFonts w:ascii="Arial" w:hAnsi="Arial" w:cs="Arial"/>
-          <w:iCs/>
-          <w:sz w:val="24"/>
-          <w:szCs w:val="24"/>
-        </w:rPr>
-        <w:t xml:space="preserve"> bem difundido no mundo pelo seu design e suas diversas funcionalidades. </w:t>
-      </w:r>
-      <w:r>
-        <w:rPr>
-          <w:rFonts w:ascii="Arial" w:hAnsi="Arial" w:cs="Arial"/>
-          <w:iCs/>
-          <w:sz w:val="24"/>
-          <w:szCs w:val="24"/>
-        </w:rPr>
-        <w:t xml:space="preserve">Da mesma forma a plataforma </w:t>
-      </w:r>
-      <w:proofErr w:type="spellStart"/>
-      <w:r>
-        <w:rPr>
-          <w:rFonts w:ascii="Arial" w:hAnsi="Arial" w:cs="Arial"/>
-          <w:iCs/>
-          <w:sz w:val="24"/>
-          <w:szCs w:val="24"/>
-        </w:rPr>
-        <w:t>Arduino</w:t>
-      </w:r>
-      <w:proofErr w:type="spellEnd"/>
-      <w:r>
-        <w:rPr>
-          <w:rFonts w:ascii="Arial" w:hAnsi="Arial" w:cs="Arial"/>
-          <w:iCs/>
-          <w:sz w:val="24"/>
-          <w:szCs w:val="24"/>
-        </w:rPr>
-        <w:t xml:space="preserve"> que </w:t>
-      </w:r>
-      <w:r>
-        <w:rPr>
-          <w:rFonts w:ascii="Arial" w:hAnsi="Arial" w:cs="Arial"/>
-          <w:iCs/>
-          <w:sz w:val="24"/>
-          <w:szCs w:val="24"/>
-        </w:rPr>
-        <w:lastRenderedPageBreak/>
-        <w:t>atualmente é bem utilizada para o desenvolvimento de projetos voltados para área da robótica</w:t>
-      </w:r>
-      <w:r>
-        <w:rPr>
-          <w:rFonts w:ascii="Arial" w:hAnsi="Arial" w:cs="Arial"/>
-          <w:iCs/>
-          <w:sz w:val="24"/>
-          <w:szCs w:val="24"/>
-        </w:rPr>
-        <w:t>.</w:t>
-      </w:r>
-      <w:r>
-        <w:rPr>
-          <w:rFonts w:ascii="Arial" w:hAnsi="Arial" w:cs="Arial"/>
-          <w:iCs/>
-          <w:sz w:val="24"/>
-          <w:szCs w:val="24"/>
-        </w:rPr>
-        <w:t xml:space="preserve"> </w:t>
-      </w:r>
-      <w:r>
-        <w:rPr>
-          <w:rFonts w:ascii="Arial" w:hAnsi="Arial" w:cs="Arial"/>
-          <w:iCs/>
-          <w:sz w:val="24"/>
-          <w:szCs w:val="24"/>
-        </w:rPr>
-        <w:t xml:space="preserve">Para melhor definição da plataforma </w:t>
-      </w:r>
-      <w:proofErr w:type="spellStart"/>
-      <w:r>
-        <w:rPr>
-          <w:rFonts w:ascii="Arial" w:hAnsi="Arial" w:cs="Arial"/>
-          <w:iCs/>
-          <w:sz w:val="24"/>
-          <w:szCs w:val="24"/>
-        </w:rPr>
-        <w:t>Arduino</w:t>
-      </w:r>
-      <w:proofErr w:type="spellEnd"/>
+        <w:t>Para melhor definição da plataforma Arduino</w:t>
+      </w:r>
       <w:r>
         <w:rPr>
           <w:rFonts w:ascii="Arial" w:hAnsi="Arial" w:cs="Arial"/>
@@ -4051,21 +3811,12 @@
           <w:iCs/>
         </w:rPr>
       </w:pPr>
-      <w:proofErr w:type="gramStart"/>
       <w:r>
         <w:rPr>
           <w:rFonts w:ascii="Arial" w:hAnsi="Arial" w:cs="Arial"/>
           <w:iCs/>
         </w:rPr>
-        <w:t>é</w:t>
-      </w:r>
-      <w:proofErr w:type="gramEnd"/>
-      <w:r>
-        <w:rPr>
-          <w:rFonts w:ascii="Arial" w:hAnsi="Arial" w:cs="Arial"/>
-          <w:iCs/>
-        </w:rPr>
-        <w:t xml:space="preserve"> uma plataforma de computação física de fonte aberta, com base em uma simples placa </w:t>
+        <w:t xml:space="preserve">é uma plataforma de computação física de fonte aberta, com base em uma simples placa </w:t>
       </w:r>
       <w:r>
         <w:rPr>
@@ -4194,9 +3945,8 @@
           <w:sz w:val="24"/>
           <w:szCs w:val="24"/>
         </w:rPr>
-        <w:t xml:space="preserve">s o que caracteriza mesmo essas duas plataformas é a disponibilidade de serem Open </w:t>
-      </w:r>
-      <w:proofErr w:type="spellStart"/>
+        <w:t>s o que caracteriza mesmo essas duas plataformas é a disponibilidade de serem Open Source.</w:t>
+      </w:r>
       <w:r>
         <w:rPr>
           <w:rFonts w:ascii="Arial" w:hAnsi="Arial" w:cs="Arial"/>
@@ -4204,9 +3954,8 @@
           <w:sz w:val="24"/>
           <w:szCs w:val="24"/>
         </w:rPr>
-        <w:t>Source</w:t>
-      </w:r>
-      <w:proofErr w:type="spellEnd"/>
+        <w:t xml:space="preserve"> Open Source</w:t>
+      </w:r>
       <w:r>
         <w:rPr>
           <w:rFonts w:ascii="Arial" w:hAnsi="Arial" w:cs="Arial"/>
@@ -4214,7 +3963,7 @@
           <w:sz w:val="24"/>
           <w:szCs w:val="24"/>
         </w:rPr>
-        <w:t>.</w:t>
+        <w:t xml:space="preserve"> que</w:t>
       </w:r>
       <w:r>
         <w:rPr>
@@ -4223,35 +3972,6 @@
           <w:sz w:val="24"/>
           <w:szCs w:val="24"/>
         </w:rPr>
-        <w:t xml:space="preserve"> Open </w:t>
-      </w:r>
-      <w:proofErr w:type="spellStart"/>
-      <w:r>
-        <w:rPr>
-          <w:rFonts w:ascii="Arial" w:hAnsi="Arial" w:cs="Arial"/>
-          <w:iCs/>
-          <w:sz w:val="24"/>
-          <w:szCs w:val="24"/>
-        </w:rPr>
-        <w:t>Source</w:t>
-      </w:r>
-      <w:proofErr w:type="spellEnd"/>
-      <w:r>
-        <w:rPr>
-          <w:rFonts w:ascii="Arial" w:hAnsi="Arial" w:cs="Arial"/>
-          <w:iCs/>
-          <w:sz w:val="24"/>
-          <w:szCs w:val="24"/>
-        </w:rPr>
-        <w:t xml:space="preserve"> que</w:t>
-      </w:r>
-      <w:r>
-        <w:rPr>
-          <w:rFonts w:ascii="Arial" w:hAnsi="Arial" w:cs="Arial"/>
-          <w:iCs/>
-          <w:sz w:val="24"/>
-          <w:szCs w:val="24"/>
-        </w:rPr>
         <w:t xml:space="preserve"> quer dizer (código aberto) que </w:t>
       </w:r>
       <w:r>
@@ -4261,9 +3981,8 @@
           <w:szCs w:val="24"/>
           <w:shd w:val="clear" w:color="auto" w:fill="FFFFFF"/>
         </w:rPr>
-        <w:t xml:space="preserve">diz respeito a </w:t>
-      </w:r>
-      <w:proofErr w:type="spellStart"/>
+        <w:t>diz respeito a software de utilização livre, cuja licença não é cobrada e cujo código fonte é disponibilizado, de forma gratuita, pelo autor.</w:t>
+      </w:r>
       <w:r>
         <w:rPr>
           <w:rFonts w:ascii="Arial" w:hAnsi="Arial" w:cs="Arial"/>
@@ -4271,9 +3990,8 @@
           <w:szCs w:val="24"/>
           <w:shd w:val="clear" w:color="auto" w:fill="FFFFFF"/>
         </w:rPr>
-        <w:t>software</w:t>
-      </w:r>
-      <w:proofErr w:type="spellEnd"/>
+        <w:t xml:space="preserve"> </w:t>
+      </w:r>
       <w:r>
         <w:rPr>
           <w:rFonts w:ascii="Arial" w:hAnsi="Arial" w:cs="Arial"/>
@@ -4281,7 +3999,7 @@
           <w:szCs w:val="24"/>
           <w:shd w:val="clear" w:color="auto" w:fill="FFFFFF"/>
         </w:rPr>
-        <w:t xml:space="preserve"> de utilização livre, cuja licença não é cobrada e cujo código fonte é disponibilizado, de forma gratuita, pelo autor.</w:t>
+        <w:t>Que a</w:t>
       </w:r>
       <w:r>
         <w:rPr>
@@ -4290,7 +4008,7 @@
           <w:szCs w:val="24"/>
           <w:shd w:val="clear" w:color="auto" w:fill="FFFFFF"/>
         </w:rPr>
-        <w:t xml:space="preserve"> </w:t>
+        <w:t xml:space="preserve">tualmente existe uma grande </w:t>
       </w:r>
       <w:r>
         <w:rPr>
@@ -4299,16 +4017,8 @@
           <w:szCs w:val="24"/>
           <w:shd w:val="clear" w:color="auto" w:fill="FFFFFF"/>
         </w:rPr>
-        <w:t>Que a</w:t>
-      </w:r>
-      <w:r>
-        <w:rPr>
-          <w:rFonts w:ascii="Arial" w:hAnsi="Arial" w:cs="Arial"/>
-          <w:sz w:val="24"/>
-          <w:szCs w:val="24"/>
-          <w:shd w:val="clear" w:color="auto" w:fill="FFFFFF"/>
-        </w:rPr>
-        <w:t>tualmente existe uma grande comunidade de desenvolvedores que contribuem para o crescimento das duas plataformas.</w:t>
+        <w:lastRenderedPageBreak/>
+        <w:t>comunidade de desenvolvedores que contribuem para o crescimento das duas plataformas.</w:t>
       </w:r>
     </w:p>
     <w:p>
@@ -4899,6 +4609,7 @@
           <w:sz w:val="24"/>
           <w:szCs w:val="24"/>
         </w:rPr>
+        <w:lastRenderedPageBreak/>
         <w:t>TECHTUDO.</w:t>
       </w:r>
       <w:r>
@@ -4910,22 +4621,8 @@
           <w:sz w:val="24"/>
           <w:szCs w:val="24"/>
         </w:rPr>
-        <w:t xml:space="preserve"> Afinal, o que é </w:t>
-      </w:r>
-      <w:proofErr w:type="spellStart"/>
-      <w:proofErr w:type="gramStart"/>
-      <w:r>
-        <w:rPr>
-          <w:rFonts w:ascii="Arial" w:hAnsi="Arial" w:cs="Arial"/>
-          <w:bCs w:val="0"/>
-          <w:color w:val="auto"/>
-          <w:spacing w:val="-14"/>
-          <w:sz w:val="24"/>
-          <w:szCs w:val="24"/>
-        </w:rPr>
-        <w:t>Android</w:t>
-      </w:r>
-      <w:proofErr w:type="spellEnd"/>
+        <w:t xml:space="preserve"> Afinal, o que é Android</w:t>
+      </w:r>
       <w:r>
         <w:rPr>
           <w:rFonts w:ascii="Arial" w:hAnsi="Arial" w:cs="Arial"/>
@@ -4949,7 +4646,6 @@
         </w:rPr>
         <w:t>.</w:t>
       </w:r>
-      <w:proofErr w:type="gramEnd"/>
       <w:r>
         <w:rPr>
           <w:rFonts w:ascii="Arial" w:hAnsi="Arial" w:cs="Arial"/>
@@ -5048,69 +4744,15 @@
           <w:sz w:val="24"/>
           <w:szCs w:val="24"/>
         </w:rPr>
-        <w:t xml:space="preserve">BANSI, </w:t>
-      </w:r>
-      <w:proofErr w:type="spellStart"/>
-      <w:r>
-        <w:rPr>
-          <w:rFonts w:ascii="Arial" w:hAnsi="Arial" w:cs="Arial"/>
-          <w:sz w:val="24"/>
-          <w:szCs w:val="24"/>
-        </w:rPr>
-        <w:t>Massino</w:t>
-      </w:r>
-      <w:proofErr w:type="spellEnd"/>
-      <w:r>
-        <w:rPr>
-          <w:rFonts w:ascii="Arial" w:hAnsi="Arial" w:cs="Arial"/>
-          <w:sz w:val="24"/>
-          <w:szCs w:val="24"/>
-        </w:rPr>
-        <w:t xml:space="preserve">. Primeiros passos com </w:t>
-      </w:r>
-      <w:proofErr w:type="spellStart"/>
-      <w:r>
-        <w:rPr>
-          <w:rFonts w:ascii="Arial" w:hAnsi="Arial" w:cs="Arial"/>
-          <w:sz w:val="24"/>
-          <w:szCs w:val="24"/>
-        </w:rPr>
-        <w:t>Arduino</w:t>
-      </w:r>
-      <w:proofErr w:type="spellEnd"/>
-      <w:r>
-        <w:rPr>
-          <w:rFonts w:ascii="Arial" w:hAnsi="Arial" w:cs="Arial"/>
-          <w:sz w:val="24"/>
-          <w:szCs w:val="24"/>
-        </w:rPr>
-        <w:t>.</w:t>
-      </w:r>
-      <w:r>
-        <w:rPr>
-          <w:rFonts w:ascii="Arial" w:hAnsi="Arial" w:cs="Arial"/>
-          <w:sz w:val="24"/>
-          <w:szCs w:val="24"/>
-        </w:rPr>
-        <w:t xml:space="preserve"> São Paulo: </w:t>
-      </w:r>
-      <w:proofErr w:type="spellStart"/>
-      <w:r>
-        <w:rPr>
-          <w:rFonts w:ascii="Arial" w:hAnsi="Arial" w:cs="Arial"/>
-          <w:sz w:val="24"/>
-          <w:szCs w:val="24"/>
-        </w:rPr>
-        <w:t>Novatec</w:t>
-      </w:r>
-      <w:proofErr w:type="spellEnd"/>
-      <w:r>
-        <w:rPr>
-          <w:rFonts w:ascii="Arial" w:hAnsi="Arial" w:cs="Arial"/>
-          <w:sz w:val="24"/>
-          <w:szCs w:val="24"/>
-        </w:rPr>
-        <w:t>, 2011.</w:t>
+        <w:t>BANSI, Massino. Primeiros passos com Arduino.</w:t>
+      </w:r>
+      <w:r>
+        <w:rPr>
+          <w:rFonts w:ascii="Arial" w:hAnsi="Arial" w:cs="Arial"/>
+          <w:sz w:val="24"/>
+          <w:szCs w:val="24"/>
+        </w:rPr>
+        <w:t xml:space="preserve"> São Paulo: Novatec, 2011.</w:t>
       </w:r>
       <w:r>
         <w:t xml:space="preserve"> </w:t>
@@ -5252,7 +4894,7 @@
             <w:sz w:val="20"/>
             <w:szCs w:val="20"/>
           </w:rPr>
-          <w:t>7</w:t>
+          <w:t>6</w:t>
         </w:r>
         <w:r>
           <w:rPr>
@@ -6046,6 +5688,74 @@
       </w:tblCellMar>
     </w:tblPr>
   </w:style>
+  <w:style w:type="character" w:styleId="Refdecomentrio">
+    <w:name w:val="annotation reference"/>
+    <w:basedOn w:val="Fontepargpadro"/>
+    <w:uiPriority w:val="99"/>
+    <w:semiHidden/>
+    <w:unhideWhenUsed/>
+    <w:rsid w:val="00077760"/>
+    <w:rPr>
+      <w:sz w:val="16"/>
+      <w:szCs w:val="16"/>
+    </w:rPr>
+  </w:style>
+  <w:style w:type="paragraph" w:styleId="Textodecomentrio">
+    <w:name w:val="annotation text"/>
+    <w:basedOn w:val="Normal"/>
+    <w:link w:val="TextodecomentrioChar"/>
+    <w:uiPriority w:val="99"/>
+    <w:semiHidden/>
+    <w:unhideWhenUsed/>
+    <w:rsid w:val="00077760"/>
+    <w:pPr>
+      <w:spacing w:line="240" w:lineRule="auto"/>
+    </w:pPr>
+    <w:rPr>
+      <w:sz w:val="20"/>
+      <w:szCs w:val="20"/>
+    </w:rPr>
+  </w:style>
+  <w:style w:type="character" w:customStyle="1" w:styleId="TextodecomentrioChar">
+    <w:name w:val="Texto de comentário Char"/>
+    <w:basedOn w:val="Fontepargpadro"/>
+    <w:link w:val="Textodecomentrio"/>
+    <w:uiPriority w:val="99"/>
+    <w:semiHidden/>
+    <w:rsid w:val="00077760"/>
+    <w:rPr>
+      <w:sz w:val="20"/>
+      <w:szCs w:val="20"/>
+    </w:rPr>
+  </w:style>
+  <w:style w:type="paragraph" w:styleId="Assuntodocomentrio">
+    <w:name w:val="annotation subject"/>
+    <w:basedOn w:val="Textodecomentrio"/>
+    <w:next w:val="Textodecomentrio"/>
+    <w:link w:val="AssuntodocomentrioChar"/>
+    <w:uiPriority w:val="99"/>
+    <w:semiHidden/>
+    <w:unhideWhenUsed/>
+    <w:rsid w:val="00077760"/>
+    <w:rPr>
+      <w:b/>
+      <w:bCs/>
+    </w:rPr>
+  </w:style>
+  <w:style w:type="character" w:customStyle="1" w:styleId="AssuntodocomentrioChar">
+    <w:name w:val="Assunto do comentário Char"/>
+    <w:basedOn w:val="TextodecomentrioChar"/>
+    <w:link w:val="Assuntodocomentrio"/>
+    <w:uiPriority w:val="99"/>
+    <w:semiHidden/>
+    <w:rsid w:val="00077760"/>
+    <w:rPr>
+      <w:b/>
+      <w:bCs/>
+      <w:sz w:val="20"/>
+      <w:szCs w:val="20"/>
+    </w:rPr>
+  </w:style>
 </w:styles>
 </file>
 
@@ -6375,7 +6085,7 @@
 </file>
 
 <file path=customXml/itemProps1.xml><?xml version="1.0" encoding="utf-8"?>
-<ds:datastoreItem xmlns:ds="http://schemas.openxmlformats.org/officeDocument/2006/customXml" ds:itemID="{77F23114-C8EA-41B2-9707-DB6B2EE6830E}">
+<ds:datastoreItem xmlns:ds="http://schemas.openxmlformats.org/officeDocument/2006/customXml" ds:itemID="{112EF97A-8EF9-488C-8043-0706C5F77B28}">
   <ds:schemaRefs>
     <ds:schemaRef ds:uri="http://schemas.openxmlformats.org/officeDocument/2006/bibliography"/>
   </ds:schemaRefs>

</xml_diff>

<commit_message>
concluido o capitulo 2.1
</commit_message>
<xml_diff>
--- a/Trabalho de Conclusão de Curso.docx
+++ b/Trabalho de Conclusão de Curso.docx
@@ -3322,8 +3322,50 @@
         </w:rPr>
         <w:t>ganho em economia com gestão de energia.</w:t>
       </w:r>
-      <w:bookmarkStart w:id="0" w:name="_GoBack"/>
-      <w:bookmarkEnd w:id="0"/>
+    </w:p>
+    <w:p>
+      <w:pPr>
+        <w:spacing w:after="0" w:line="360" w:lineRule="auto"/>
+        <w:jc w:val="both"/>
+        <w:rPr>
+          <w:rFonts w:ascii="Arial" w:hAnsi="Arial" w:cs="Arial"/>
+          <w:sz w:val="24"/>
+          <w:szCs w:val="24"/>
+        </w:rPr>
+      </w:pPr>
+    </w:p>
+    <w:p>
+      <w:pPr>
+        <w:spacing w:after="0" w:line="360" w:lineRule="auto"/>
+        <w:jc w:val="both"/>
+        <w:rPr>
+          <w:rFonts w:ascii="Arial" w:hAnsi="Arial" w:cs="Arial"/>
+          <w:b/>
+          <w:sz w:val="24"/>
+          <w:szCs w:val="24"/>
+        </w:rPr>
+      </w:pPr>
+      <w:r>
+        <w:rPr>
+          <w:rFonts w:ascii="Arial" w:hAnsi="Arial" w:cs="Arial"/>
+          <w:b/>
+          <w:sz w:val="24"/>
+          <w:szCs w:val="24"/>
+        </w:rPr>
+        <w:t>2.1 Situação atual no Brasil e no mundo</w:t>
+      </w:r>
+    </w:p>
+    <w:p>
+      <w:pPr>
+        <w:spacing w:after="0" w:line="360" w:lineRule="auto"/>
+        <w:jc w:val="both"/>
+        <w:rPr>
+          <w:rFonts w:ascii="Arial" w:hAnsi="Arial" w:cs="Arial"/>
+          <w:b/>
+          <w:sz w:val="24"/>
+          <w:szCs w:val="24"/>
+        </w:rPr>
+      </w:pPr>
     </w:p>
     <w:p>
       <w:pPr>
@@ -3342,7 +3384,1430 @@
           <w:sz w:val="24"/>
           <w:szCs w:val="24"/>
         </w:rPr>
-        <w:t xml:space="preserve">Em geral os sistemas de automação residencial são compostos por uma rede de comunicação, que permite a conexão de uma </w:t>
+        <w:t>Hoje com o mercado economicamente ativo e a grande evoluç</w:t>
+      </w:r>
+      <w:r>
+        <w:rPr>
+          <w:rFonts w:ascii="Arial" w:hAnsi="Arial" w:cs="Arial"/>
+          <w:sz w:val="24"/>
+          <w:szCs w:val="24"/>
+        </w:rPr>
+        <w:t xml:space="preserve">ão das tecnologias </w:t>
+      </w:r>
+      <w:r>
+        <w:rPr>
+          <w:rFonts w:ascii="Arial" w:hAnsi="Arial" w:cs="Arial"/>
+          <w:sz w:val="24"/>
+          <w:szCs w:val="24"/>
+        </w:rPr>
+        <w:t>no mercado, são fatores que estão influenciando muito o crescimento da automação residencial. Principalmente com o advento dos computadores pessoais e da internet, e a</w:t>
+      </w:r>
+      <w:r>
+        <w:rPr>
+          <w:rFonts w:ascii="Arial" w:hAnsi="Arial" w:cs="Arial"/>
+          <w:sz w:val="24"/>
+          <w:szCs w:val="24"/>
+        </w:rPr>
+        <w:t xml:space="preserve"> grande explosão da telefonia móvel e outras tecnologias que surgem na vida pessoal dos consumidores.</w:t>
+      </w:r>
+    </w:p>
+    <w:p>
+      <w:pPr>
+        <w:spacing w:after="0" w:line="360" w:lineRule="auto"/>
+        <w:ind w:firstLine="1134"/>
+        <w:jc w:val="both"/>
+        <w:rPr>
+          <w:rFonts w:ascii="Arial" w:hAnsi="Arial" w:cs="Arial"/>
+          <w:sz w:val="24"/>
+          <w:szCs w:val="24"/>
+        </w:rPr>
+      </w:pPr>
+      <w:r>
+        <w:rPr>
+          <w:rFonts w:ascii="Arial" w:hAnsi="Arial" w:cs="Arial"/>
+          <w:sz w:val="24"/>
+          <w:szCs w:val="24"/>
+        </w:rPr>
+        <w:lastRenderedPageBreak/>
+        <w:t>No cenário atual o conceito de Casa Inteligente tem evoluído de maneira positiva nos últimos tempos</w:t>
+      </w:r>
+      <w:r>
+        <w:rPr>
+          <w:rFonts w:ascii="Arial" w:hAnsi="Arial" w:cs="Arial"/>
+          <w:sz w:val="24"/>
+          <w:szCs w:val="24"/>
+        </w:rPr>
+        <w:t>. Fatores que tem contribuído para essa evolução é a crescente popularização de diversas tecnologias seja elas por aspecto educativos ou pelo preço acessível ao consumidor. Somando-se tudo isso as ofertas de serviços de comunicação com acesso à banda larga de internet e a grande diversidade de conteúdo digital</w:t>
+      </w:r>
+      <w:r>
+        <w:rPr>
+          <w:rFonts w:ascii="Arial" w:hAnsi="Arial" w:cs="Arial"/>
+          <w:sz w:val="24"/>
+          <w:szCs w:val="24"/>
+        </w:rPr>
+        <w:t>.</w:t>
+      </w:r>
+    </w:p>
+    <w:p>
+      <w:pPr>
+        <w:spacing w:after="0" w:line="360" w:lineRule="auto"/>
+        <w:ind w:firstLine="1134"/>
+        <w:jc w:val="both"/>
+        <w:rPr>
+          <w:rFonts w:ascii="Arial" w:hAnsi="Arial" w:cs="Arial"/>
+          <w:sz w:val="24"/>
+          <w:szCs w:val="24"/>
+        </w:rPr>
+      </w:pPr>
+      <w:r>
+        <w:rPr>
+          <w:rFonts w:ascii="Arial" w:hAnsi="Arial" w:cs="Arial"/>
+          <w:sz w:val="24"/>
+          <w:szCs w:val="24"/>
+        </w:rPr>
+        <w:t>A seguir a Tabela 1.0 mostra a evolução de algumas tecnologias mais consolidadas para casas que fazem uso da automação residencial.</w:t>
+      </w:r>
+    </w:p>
+    <w:p>
+      <w:pPr>
+        <w:spacing w:after="0" w:line="360" w:lineRule="auto"/>
+        <w:jc w:val="both"/>
+        <w:rPr>
+          <w:rFonts w:ascii="Arial" w:hAnsi="Arial" w:cs="Arial"/>
+          <w:sz w:val="24"/>
+          <w:szCs w:val="24"/>
+        </w:rPr>
+      </w:pPr>
+    </w:p>
+    <w:tbl>
+      <w:tblPr>
+        <w:tblStyle w:val="Tabelacomgrade"/>
+        <w:tblW w:w="9523" w:type="dxa"/>
+        <w:tblLook w:val="04A0" w:firstRow="1" w:lastRow="0" w:firstColumn="1" w:lastColumn="0" w:noHBand="0" w:noVBand="1"/>
+      </w:tblPr>
+      <w:tblGrid>
+        <w:gridCol w:w="3794"/>
+        <w:gridCol w:w="1134"/>
+        <w:gridCol w:w="1134"/>
+        <w:gridCol w:w="1134"/>
+        <w:gridCol w:w="1134"/>
+        <w:gridCol w:w="1193"/>
+      </w:tblGrid>
+      <w:tr>
+        <w:tc>
+          <w:tcPr>
+            <w:tcW w:w="9523" w:type="dxa"/>
+            <w:gridSpan w:val="6"/>
+            <w:vAlign w:val="center"/>
+          </w:tcPr>
+          <w:p>
+            <w:pPr>
+              <w:spacing w:line="360" w:lineRule="auto"/>
+              <w:jc w:val="center"/>
+              <w:rPr>
+                <w:rFonts w:ascii="Arial" w:hAnsi="Arial" w:cs="Arial"/>
+                <w:sz w:val="24"/>
+                <w:szCs w:val="24"/>
+              </w:rPr>
+            </w:pPr>
+            <w:r>
+              <w:rPr>
+                <w:rFonts w:ascii="Arial" w:hAnsi="Arial" w:cs="Arial"/>
+                <w:sz w:val="24"/>
+                <w:szCs w:val="24"/>
+              </w:rPr>
+              <w:t>EVOLUÇÃO DA ADOÇÃO DE ALGUMAS TECNOLOGIAS</w:t>
+            </w:r>
+          </w:p>
+        </w:tc>
+      </w:tr>
+      <w:tr>
+        <w:tc>
+          <w:tcPr>
+            <w:tcW w:w="3794" w:type="dxa"/>
+          </w:tcPr>
+          <w:p>
+            <w:pPr>
+              <w:spacing w:line="360" w:lineRule="auto"/>
+              <w:jc w:val="center"/>
+              <w:rPr>
+                <w:rFonts w:ascii="Arial" w:hAnsi="Arial" w:cs="Arial"/>
+                <w:sz w:val="24"/>
+                <w:szCs w:val="24"/>
+              </w:rPr>
+            </w:pPr>
+            <w:r>
+              <w:rPr>
+                <w:rFonts w:ascii="Arial" w:hAnsi="Arial" w:cs="Arial"/>
+                <w:sz w:val="24"/>
+                <w:szCs w:val="24"/>
+              </w:rPr>
+              <w:t>Tecnologias</w:t>
+            </w:r>
+          </w:p>
+        </w:tc>
+        <w:tc>
+          <w:tcPr>
+            <w:tcW w:w="1134" w:type="dxa"/>
+            <w:vAlign w:val="center"/>
+          </w:tcPr>
+          <w:p>
+            <w:pPr>
+              <w:spacing w:line="360" w:lineRule="auto"/>
+              <w:jc w:val="center"/>
+              <w:rPr>
+                <w:rFonts w:ascii="Arial" w:hAnsi="Arial" w:cs="Arial"/>
+                <w:sz w:val="24"/>
+                <w:szCs w:val="24"/>
+              </w:rPr>
+            </w:pPr>
+            <w:r>
+              <w:rPr>
+                <w:rFonts w:ascii="Arial" w:hAnsi="Arial" w:cs="Arial"/>
+                <w:sz w:val="24"/>
+                <w:szCs w:val="24"/>
+              </w:rPr>
+              <w:t>2003</w:t>
+            </w:r>
+          </w:p>
+        </w:tc>
+        <w:tc>
+          <w:tcPr>
+            <w:tcW w:w="1134" w:type="dxa"/>
+            <w:vAlign w:val="center"/>
+          </w:tcPr>
+          <w:p>
+            <w:pPr>
+              <w:spacing w:line="360" w:lineRule="auto"/>
+              <w:jc w:val="center"/>
+              <w:rPr>
+                <w:rFonts w:ascii="Arial" w:hAnsi="Arial" w:cs="Arial"/>
+                <w:sz w:val="24"/>
+                <w:szCs w:val="24"/>
+              </w:rPr>
+            </w:pPr>
+            <w:r>
+              <w:rPr>
+                <w:rFonts w:ascii="Arial" w:hAnsi="Arial" w:cs="Arial"/>
+                <w:sz w:val="24"/>
+                <w:szCs w:val="24"/>
+              </w:rPr>
+              <w:t>2004</w:t>
+            </w:r>
+          </w:p>
+        </w:tc>
+        <w:tc>
+          <w:tcPr>
+            <w:tcW w:w="1134" w:type="dxa"/>
+            <w:vAlign w:val="center"/>
+          </w:tcPr>
+          <w:p>
+            <w:pPr>
+              <w:spacing w:line="360" w:lineRule="auto"/>
+              <w:jc w:val="center"/>
+              <w:rPr>
+                <w:rFonts w:ascii="Arial" w:hAnsi="Arial" w:cs="Arial"/>
+                <w:sz w:val="24"/>
+                <w:szCs w:val="24"/>
+              </w:rPr>
+            </w:pPr>
+            <w:r>
+              <w:rPr>
+                <w:rFonts w:ascii="Arial" w:hAnsi="Arial" w:cs="Arial"/>
+                <w:sz w:val="24"/>
+                <w:szCs w:val="24"/>
+              </w:rPr>
+              <w:t>2005</w:t>
+            </w:r>
+          </w:p>
+        </w:tc>
+        <w:tc>
+          <w:tcPr>
+            <w:tcW w:w="1134" w:type="dxa"/>
+            <w:vAlign w:val="center"/>
+          </w:tcPr>
+          <w:p>
+            <w:pPr>
+              <w:spacing w:line="360" w:lineRule="auto"/>
+              <w:jc w:val="center"/>
+              <w:rPr>
+                <w:rFonts w:ascii="Arial" w:hAnsi="Arial" w:cs="Arial"/>
+                <w:sz w:val="24"/>
+                <w:szCs w:val="24"/>
+              </w:rPr>
+            </w:pPr>
+            <w:r>
+              <w:rPr>
+                <w:rFonts w:ascii="Arial" w:hAnsi="Arial" w:cs="Arial"/>
+                <w:sz w:val="24"/>
+                <w:szCs w:val="24"/>
+              </w:rPr>
+              <w:t>2006</w:t>
+            </w:r>
+          </w:p>
+        </w:tc>
+        <w:tc>
+          <w:tcPr>
+            <w:tcW w:w="1191" w:type="dxa"/>
+            <w:vAlign w:val="center"/>
+          </w:tcPr>
+          <w:p>
+            <w:pPr>
+              <w:spacing w:line="360" w:lineRule="auto"/>
+              <w:jc w:val="center"/>
+              <w:rPr>
+                <w:rFonts w:ascii="Arial" w:hAnsi="Arial" w:cs="Arial"/>
+                <w:sz w:val="24"/>
+                <w:szCs w:val="24"/>
+              </w:rPr>
+            </w:pPr>
+            <w:r>
+              <w:rPr>
+                <w:rFonts w:ascii="Arial" w:hAnsi="Arial" w:cs="Arial"/>
+                <w:sz w:val="24"/>
+                <w:szCs w:val="24"/>
+              </w:rPr>
+              <w:t>2015(*)</w:t>
+            </w:r>
+          </w:p>
+        </w:tc>
+      </w:tr>
+      <w:tr>
+        <w:tc>
+          <w:tcPr>
+            <w:tcW w:w="3794" w:type="dxa"/>
+          </w:tcPr>
+          <w:p>
+            <w:pPr>
+              <w:spacing w:line="360" w:lineRule="auto"/>
+              <w:jc w:val="both"/>
+              <w:rPr>
+                <w:rFonts w:ascii="Arial" w:hAnsi="Arial" w:cs="Arial"/>
+                <w:sz w:val="24"/>
+                <w:szCs w:val="24"/>
+              </w:rPr>
+            </w:pPr>
+            <w:r>
+              <w:rPr>
+                <w:rFonts w:ascii="Arial" w:hAnsi="Arial" w:cs="Arial"/>
+                <w:sz w:val="24"/>
+                <w:szCs w:val="24"/>
+              </w:rPr>
+              <w:t xml:space="preserve">Cabeamento Estruturado </w:t>
+            </w:r>
+          </w:p>
+        </w:tc>
+        <w:tc>
+          <w:tcPr>
+            <w:tcW w:w="1134" w:type="dxa"/>
+            <w:vAlign w:val="center"/>
+          </w:tcPr>
+          <w:p>
+            <w:pPr>
+              <w:spacing w:line="360" w:lineRule="auto"/>
+              <w:jc w:val="center"/>
+              <w:rPr>
+                <w:rFonts w:ascii="Arial" w:hAnsi="Arial" w:cs="Arial"/>
+                <w:sz w:val="24"/>
+                <w:szCs w:val="24"/>
+              </w:rPr>
+            </w:pPr>
+            <w:r>
+              <w:rPr>
+                <w:rFonts w:ascii="Arial" w:hAnsi="Arial" w:cs="Arial"/>
+                <w:sz w:val="24"/>
+                <w:szCs w:val="24"/>
+              </w:rPr>
+              <w:t>42%</w:t>
+            </w:r>
+          </w:p>
+        </w:tc>
+        <w:tc>
+          <w:tcPr>
+            <w:tcW w:w="1134" w:type="dxa"/>
+            <w:vAlign w:val="center"/>
+          </w:tcPr>
+          <w:p>
+            <w:pPr>
+              <w:spacing w:line="360" w:lineRule="auto"/>
+              <w:jc w:val="center"/>
+              <w:rPr>
+                <w:rFonts w:ascii="Arial" w:hAnsi="Arial" w:cs="Arial"/>
+                <w:sz w:val="24"/>
+                <w:szCs w:val="24"/>
+              </w:rPr>
+            </w:pPr>
+            <w:r>
+              <w:rPr>
+                <w:rFonts w:ascii="Arial" w:hAnsi="Arial" w:cs="Arial"/>
+                <w:sz w:val="24"/>
+                <w:szCs w:val="24"/>
+              </w:rPr>
+              <w:t>61%</w:t>
+            </w:r>
+          </w:p>
+        </w:tc>
+        <w:tc>
+          <w:tcPr>
+            <w:tcW w:w="1134" w:type="dxa"/>
+            <w:vAlign w:val="center"/>
+          </w:tcPr>
+          <w:p>
+            <w:pPr>
+              <w:spacing w:line="360" w:lineRule="auto"/>
+              <w:jc w:val="center"/>
+              <w:rPr>
+                <w:rFonts w:ascii="Arial" w:hAnsi="Arial" w:cs="Arial"/>
+                <w:sz w:val="24"/>
+                <w:szCs w:val="24"/>
+              </w:rPr>
+            </w:pPr>
+            <w:r>
+              <w:rPr>
+                <w:rFonts w:ascii="Arial" w:hAnsi="Arial" w:cs="Arial"/>
+                <w:sz w:val="24"/>
+                <w:szCs w:val="24"/>
+              </w:rPr>
+              <w:t>49%</w:t>
+            </w:r>
+          </w:p>
+        </w:tc>
+        <w:tc>
+          <w:tcPr>
+            <w:tcW w:w="1134" w:type="dxa"/>
+            <w:vAlign w:val="center"/>
+          </w:tcPr>
+          <w:p>
+            <w:pPr>
+              <w:spacing w:line="360" w:lineRule="auto"/>
+              <w:jc w:val="center"/>
+              <w:rPr>
+                <w:rFonts w:ascii="Arial" w:hAnsi="Arial" w:cs="Arial"/>
+                <w:sz w:val="24"/>
+                <w:szCs w:val="24"/>
+              </w:rPr>
+            </w:pPr>
+            <w:r>
+              <w:rPr>
+                <w:rFonts w:ascii="Arial" w:hAnsi="Arial" w:cs="Arial"/>
+                <w:sz w:val="24"/>
+                <w:szCs w:val="24"/>
+              </w:rPr>
+              <w:t>53%</w:t>
+            </w:r>
+          </w:p>
+        </w:tc>
+        <w:tc>
+          <w:tcPr>
+            <w:tcW w:w="1191" w:type="dxa"/>
+            <w:vAlign w:val="center"/>
+          </w:tcPr>
+          <w:p>
+            <w:pPr>
+              <w:spacing w:line="360" w:lineRule="auto"/>
+              <w:jc w:val="center"/>
+              <w:rPr>
+                <w:rFonts w:ascii="Arial" w:hAnsi="Arial" w:cs="Arial"/>
+                <w:sz w:val="24"/>
+                <w:szCs w:val="24"/>
+              </w:rPr>
+            </w:pPr>
+            <w:r>
+              <w:rPr>
+                <w:rFonts w:ascii="Arial" w:hAnsi="Arial" w:cs="Arial"/>
+                <w:sz w:val="24"/>
+                <w:szCs w:val="24"/>
+              </w:rPr>
+              <w:t>80%</w:t>
+            </w:r>
+          </w:p>
+        </w:tc>
+      </w:tr>
+      <w:tr>
+        <w:tc>
+          <w:tcPr>
+            <w:tcW w:w="3794" w:type="dxa"/>
+          </w:tcPr>
+          <w:p>
+            <w:pPr>
+              <w:spacing w:line="360" w:lineRule="auto"/>
+              <w:jc w:val="both"/>
+              <w:rPr>
+                <w:rFonts w:ascii="Arial" w:hAnsi="Arial" w:cs="Arial"/>
+                <w:sz w:val="24"/>
+                <w:szCs w:val="24"/>
+              </w:rPr>
+            </w:pPr>
+            <w:r>
+              <w:rPr>
+                <w:rFonts w:ascii="Arial" w:hAnsi="Arial" w:cs="Arial"/>
+                <w:sz w:val="24"/>
+                <w:szCs w:val="24"/>
+              </w:rPr>
+              <w:t>Monitoramento de segurança</w:t>
+            </w:r>
+          </w:p>
+        </w:tc>
+        <w:tc>
+          <w:tcPr>
+            <w:tcW w:w="1134" w:type="dxa"/>
+            <w:vAlign w:val="center"/>
+          </w:tcPr>
+          <w:p>
+            <w:pPr>
+              <w:spacing w:line="360" w:lineRule="auto"/>
+              <w:jc w:val="center"/>
+              <w:rPr>
+                <w:rFonts w:ascii="Arial" w:hAnsi="Arial" w:cs="Arial"/>
+                <w:sz w:val="24"/>
+                <w:szCs w:val="24"/>
+              </w:rPr>
+            </w:pPr>
+            <w:r>
+              <w:rPr>
+                <w:rFonts w:ascii="Arial" w:hAnsi="Arial" w:cs="Arial"/>
+                <w:sz w:val="24"/>
+                <w:szCs w:val="24"/>
+              </w:rPr>
+              <w:t>18%</w:t>
+            </w:r>
+          </w:p>
+        </w:tc>
+        <w:tc>
+          <w:tcPr>
+            <w:tcW w:w="1134" w:type="dxa"/>
+            <w:vAlign w:val="center"/>
+          </w:tcPr>
+          <w:p>
+            <w:pPr>
+              <w:spacing w:line="360" w:lineRule="auto"/>
+              <w:jc w:val="center"/>
+              <w:rPr>
+                <w:rFonts w:ascii="Arial" w:hAnsi="Arial" w:cs="Arial"/>
+                <w:sz w:val="24"/>
+                <w:szCs w:val="24"/>
+              </w:rPr>
+            </w:pPr>
+            <w:r>
+              <w:rPr>
+                <w:rFonts w:ascii="Arial" w:hAnsi="Arial" w:cs="Arial"/>
+                <w:sz w:val="24"/>
+                <w:szCs w:val="24"/>
+              </w:rPr>
+              <w:t>28%</w:t>
+            </w:r>
+          </w:p>
+        </w:tc>
+        <w:tc>
+          <w:tcPr>
+            <w:tcW w:w="1134" w:type="dxa"/>
+            <w:vAlign w:val="center"/>
+          </w:tcPr>
+          <w:p>
+            <w:pPr>
+              <w:spacing w:line="360" w:lineRule="auto"/>
+              <w:jc w:val="center"/>
+              <w:rPr>
+                <w:rFonts w:ascii="Arial" w:hAnsi="Arial" w:cs="Arial"/>
+                <w:sz w:val="24"/>
+                <w:szCs w:val="24"/>
+              </w:rPr>
+            </w:pPr>
+            <w:r>
+              <w:rPr>
+                <w:rFonts w:ascii="Arial" w:hAnsi="Arial" w:cs="Arial"/>
+                <w:sz w:val="24"/>
+                <w:szCs w:val="24"/>
+              </w:rPr>
+              <w:t>29%</w:t>
+            </w:r>
+          </w:p>
+        </w:tc>
+        <w:tc>
+          <w:tcPr>
+            <w:tcW w:w="1134" w:type="dxa"/>
+            <w:vAlign w:val="center"/>
+          </w:tcPr>
+          <w:p>
+            <w:pPr>
+              <w:spacing w:line="360" w:lineRule="auto"/>
+              <w:jc w:val="center"/>
+              <w:rPr>
+                <w:rFonts w:ascii="Arial" w:hAnsi="Arial" w:cs="Arial"/>
+                <w:sz w:val="24"/>
+                <w:szCs w:val="24"/>
+              </w:rPr>
+            </w:pPr>
+            <w:r>
+              <w:rPr>
+                <w:rFonts w:ascii="Arial" w:hAnsi="Arial" w:cs="Arial"/>
+                <w:sz w:val="24"/>
+                <w:szCs w:val="24"/>
+              </w:rPr>
+              <w:t>32%</w:t>
+            </w:r>
+          </w:p>
+        </w:tc>
+        <w:tc>
+          <w:tcPr>
+            <w:tcW w:w="1191" w:type="dxa"/>
+            <w:vAlign w:val="center"/>
+          </w:tcPr>
+          <w:p>
+            <w:pPr>
+              <w:spacing w:line="360" w:lineRule="auto"/>
+              <w:jc w:val="center"/>
+              <w:rPr>
+                <w:rFonts w:ascii="Arial" w:hAnsi="Arial" w:cs="Arial"/>
+                <w:sz w:val="24"/>
+                <w:szCs w:val="24"/>
+              </w:rPr>
+            </w:pPr>
+            <w:r>
+              <w:rPr>
+                <w:rFonts w:ascii="Arial" w:hAnsi="Arial" w:cs="Arial"/>
+                <w:sz w:val="24"/>
+                <w:szCs w:val="24"/>
+              </w:rPr>
+              <w:t>81%</w:t>
+            </w:r>
+          </w:p>
+        </w:tc>
+      </w:tr>
+      <w:tr>
+        <w:tc>
+          <w:tcPr>
+            <w:tcW w:w="3794" w:type="dxa"/>
+          </w:tcPr>
+          <w:p>
+            <w:pPr>
+              <w:spacing w:line="360" w:lineRule="auto"/>
+              <w:jc w:val="both"/>
+              <w:rPr>
+                <w:rFonts w:ascii="Arial" w:hAnsi="Arial" w:cs="Arial"/>
+                <w:sz w:val="24"/>
+                <w:szCs w:val="24"/>
+              </w:rPr>
+            </w:pPr>
+            <w:r>
+              <w:rPr>
+                <w:rFonts w:ascii="Arial" w:hAnsi="Arial" w:cs="Arial"/>
+                <w:sz w:val="24"/>
+                <w:szCs w:val="24"/>
+              </w:rPr>
+              <w:t>Multiroom Áudio</w:t>
+            </w:r>
+          </w:p>
+        </w:tc>
+        <w:tc>
+          <w:tcPr>
+            <w:tcW w:w="1134" w:type="dxa"/>
+            <w:vAlign w:val="center"/>
+          </w:tcPr>
+          <w:p>
+            <w:pPr>
+              <w:spacing w:line="360" w:lineRule="auto"/>
+              <w:jc w:val="center"/>
+              <w:rPr>
+                <w:rFonts w:ascii="Arial" w:hAnsi="Arial" w:cs="Arial"/>
+                <w:sz w:val="24"/>
+                <w:szCs w:val="24"/>
+              </w:rPr>
+            </w:pPr>
+            <w:r>
+              <w:rPr>
+                <w:rFonts w:ascii="Arial" w:hAnsi="Arial" w:cs="Arial"/>
+                <w:sz w:val="24"/>
+                <w:szCs w:val="24"/>
+              </w:rPr>
+              <w:t>9%</w:t>
+            </w:r>
+          </w:p>
+        </w:tc>
+        <w:tc>
+          <w:tcPr>
+            <w:tcW w:w="1134" w:type="dxa"/>
+            <w:vAlign w:val="center"/>
+          </w:tcPr>
+          <w:p>
+            <w:pPr>
+              <w:spacing w:line="360" w:lineRule="auto"/>
+              <w:jc w:val="center"/>
+              <w:rPr>
+                <w:rFonts w:ascii="Arial" w:hAnsi="Arial" w:cs="Arial"/>
+                <w:sz w:val="24"/>
+                <w:szCs w:val="24"/>
+              </w:rPr>
+            </w:pPr>
+            <w:r>
+              <w:rPr>
+                <w:rFonts w:ascii="Arial" w:hAnsi="Arial" w:cs="Arial"/>
+                <w:sz w:val="24"/>
+                <w:szCs w:val="24"/>
+              </w:rPr>
+              <w:t>12%</w:t>
+            </w:r>
+          </w:p>
+        </w:tc>
+        <w:tc>
+          <w:tcPr>
+            <w:tcW w:w="1134" w:type="dxa"/>
+            <w:vAlign w:val="center"/>
+          </w:tcPr>
+          <w:p>
+            <w:pPr>
+              <w:spacing w:line="360" w:lineRule="auto"/>
+              <w:jc w:val="center"/>
+              <w:rPr>
+                <w:rFonts w:ascii="Arial" w:hAnsi="Arial" w:cs="Arial"/>
+                <w:sz w:val="24"/>
+                <w:szCs w:val="24"/>
+              </w:rPr>
+            </w:pPr>
+            <w:r>
+              <w:rPr>
+                <w:rFonts w:ascii="Arial" w:hAnsi="Arial" w:cs="Arial"/>
+                <w:sz w:val="24"/>
+                <w:szCs w:val="24"/>
+              </w:rPr>
+              <w:t>15%</w:t>
+            </w:r>
+          </w:p>
+        </w:tc>
+        <w:tc>
+          <w:tcPr>
+            <w:tcW w:w="1134" w:type="dxa"/>
+            <w:vAlign w:val="center"/>
+          </w:tcPr>
+          <w:p>
+            <w:pPr>
+              <w:spacing w:line="360" w:lineRule="auto"/>
+              <w:jc w:val="center"/>
+              <w:rPr>
+                <w:rFonts w:ascii="Arial" w:hAnsi="Arial" w:cs="Arial"/>
+                <w:sz w:val="24"/>
+                <w:szCs w:val="24"/>
+              </w:rPr>
+            </w:pPr>
+            <w:r>
+              <w:rPr>
+                <w:rFonts w:ascii="Arial" w:hAnsi="Arial" w:cs="Arial"/>
+                <w:sz w:val="24"/>
+                <w:szCs w:val="24"/>
+              </w:rPr>
+              <w:t>16%</w:t>
+            </w:r>
+          </w:p>
+        </w:tc>
+        <w:tc>
+          <w:tcPr>
+            <w:tcW w:w="1191" w:type="dxa"/>
+            <w:vAlign w:val="center"/>
+          </w:tcPr>
+          <w:p>
+            <w:pPr>
+              <w:spacing w:line="360" w:lineRule="auto"/>
+              <w:jc w:val="center"/>
+              <w:rPr>
+                <w:rFonts w:ascii="Arial" w:hAnsi="Arial" w:cs="Arial"/>
+                <w:sz w:val="24"/>
+                <w:szCs w:val="24"/>
+              </w:rPr>
+            </w:pPr>
+            <w:r>
+              <w:rPr>
+                <w:rFonts w:ascii="Arial" w:hAnsi="Arial" w:cs="Arial"/>
+                <w:sz w:val="24"/>
+                <w:szCs w:val="24"/>
+              </w:rPr>
+              <w:t>86%</w:t>
+            </w:r>
+          </w:p>
+        </w:tc>
+      </w:tr>
+      <w:tr>
+        <w:tc>
+          <w:tcPr>
+            <w:tcW w:w="3794" w:type="dxa"/>
+          </w:tcPr>
+          <w:p>
+            <w:pPr>
+              <w:spacing w:line="360" w:lineRule="auto"/>
+              <w:jc w:val="both"/>
+              <w:rPr>
+                <w:rFonts w:ascii="Arial" w:hAnsi="Arial" w:cs="Arial"/>
+                <w:sz w:val="24"/>
+                <w:szCs w:val="24"/>
+              </w:rPr>
+            </w:pPr>
+            <w:r>
+              <w:rPr>
+                <w:rFonts w:ascii="Arial" w:hAnsi="Arial" w:cs="Arial"/>
+                <w:sz w:val="24"/>
+                <w:szCs w:val="24"/>
+              </w:rPr>
+              <w:t>Home Theater</w:t>
+            </w:r>
+          </w:p>
+        </w:tc>
+        <w:tc>
+          <w:tcPr>
+            <w:tcW w:w="1134" w:type="dxa"/>
+            <w:vAlign w:val="center"/>
+          </w:tcPr>
+          <w:p>
+            <w:pPr>
+              <w:spacing w:line="360" w:lineRule="auto"/>
+              <w:jc w:val="center"/>
+              <w:rPr>
+                <w:rFonts w:ascii="Arial" w:hAnsi="Arial" w:cs="Arial"/>
+                <w:sz w:val="24"/>
+                <w:szCs w:val="24"/>
+              </w:rPr>
+            </w:pPr>
+            <w:r>
+              <w:rPr>
+                <w:rFonts w:ascii="Arial" w:hAnsi="Arial" w:cs="Arial"/>
+                <w:sz w:val="24"/>
+                <w:szCs w:val="24"/>
+              </w:rPr>
+              <w:t>9%</w:t>
+            </w:r>
+          </w:p>
+        </w:tc>
+        <w:tc>
+          <w:tcPr>
+            <w:tcW w:w="1134" w:type="dxa"/>
+            <w:vAlign w:val="center"/>
+          </w:tcPr>
+          <w:p>
+            <w:pPr>
+              <w:spacing w:line="360" w:lineRule="auto"/>
+              <w:jc w:val="center"/>
+              <w:rPr>
+                <w:rFonts w:ascii="Arial" w:hAnsi="Arial" w:cs="Arial"/>
+                <w:sz w:val="24"/>
+                <w:szCs w:val="24"/>
+              </w:rPr>
+            </w:pPr>
+            <w:r>
+              <w:rPr>
+                <w:rFonts w:ascii="Arial" w:hAnsi="Arial" w:cs="Arial"/>
+                <w:sz w:val="24"/>
+                <w:szCs w:val="24"/>
+              </w:rPr>
+              <w:t>8%</w:t>
+            </w:r>
+          </w:p>
+        </w:tc>
+        <w:tc>
+          <w:tcPr>
+            <w:tcW w:w="1134" w:type="dxa"/>
+            <w:vAlign w:val="center"/>
+          </w:tcPr>
+          <w:p>
+            <w:pPr>
+              <w:spacing w:line="360" w:lineRule="auto"/>
+              <w:jc w:val="center"/>
+              <w:rPr>
+                <w:rFonts w:ascii="Arial" w:hAnsi="Arial" w:cs="Arial"/>
+                <w:sz w:val="24"/>
+                <w:szCs w:val="24"/>
+              </w:rPr>
+            </w:pPr>
+            <w:r>
+              <w:rPr>
+                <w:rFonts w:ascii="Arial" w:hAnsi="Arial" w:cs="Arial"/>
+                <w:sz w:val="24"/>
+                <w:szCs w:val="24"/>
+              </w:rPr>
+              <w:t>1%</w:t>
+            </w:r>
+          </w:p>
+        </w:tc>
+        <w:tc>
+          <w:tcPr>
+            <w:tcW w:w="1134" w:type="dxa"/>
+            <w:vAlign w:val="center"/>
+          </w:tcPr>
+          <w:p>
+            <w:pPr>
+              <w:spacing w:line="360" w:lineRule="auto"/>
+              <w:jc w:val="center"/>
+              <w:rPr>
+                <w:rFonts w:ascii="Arial" w:hAnsi="Arial" w:cs="Arial"/>
+                <w:sz w:val="24"/>
+                <w:szCs w:val="24"/>
+              </w:rPr>
+            </w:pPr>
+            <w:r>
+              <w:rPr>
+                <w:rFonts w:ascii="Arial" w:hAnsi="Arial" w:cs="Arial"/>
+                <w:sz w:val="24"/>
+                <w:szCs w:val="24"/>
+              </w:rPr>
+              <w:t>12%</w:t>
+            </w:r>
+          </w:p>
+        </w:tc>
+        <w:tc>
+          <w:tcPr>
+            <w:tcW w:w="1191" w:type="dxa"/>
+            <w:vAlign w:val="center"/>
+          </w:tcPr>
+          <w:p>
+            <w:pPr>
+              <w:spacing w:line="360" w:lineRule="auto"/>
+              <w:jc w:val="center"/>
+              <w:rPr>
+                <w:rFonts w:ascii="Arial" w:hAnsi="Arial" w:cs="Arial"/>
+                <w:sz w:val="24"/>
+                <w:szCs w:val="24"/>
+              </w:rPr>
+            </w:pPr>
+            <w:r>
+              <w:rPr>
+                <w:rFonts w:ascii="Arial" w:hAnsi="Arial" w:cs="Arial"/>
+                <w:sz w:val="24"/>
+                <w:szCs w:val="24"/>
+              </w:rPr>
+              <w:t>86%</w:t>
+            </w:r>
+          </w:p>
+        </w:tc>
+      </w:tr>
+      <w:tr>
+        <w:tc>
+          <w:tcPr>
+            <w:tcW w:w="3794" w:type="dxa"/>
+          </w:tcPr>
+          <w:p>
+            <w:pPr>
+              <w:spacing w:line="360" w:lineRule="auto"/>
+              <w:jc w:val="both"/>
+              <w:rPr>
+                <w:rFonts w:ascii="Arial" w:hAnsi="Arial" w:cs="Arial"/>
+                <w:sz w:val="24"/>
+                <w:szCs w:val="24"/>
+              </w:rPr>
+            </w:pPr>
+            <w:r>
+              <w:rPr>
+                <w:rFonts w:ascii="Arial" w:hAnsi="Arial" w:cs="Arial"/>
+                <w:sz w:val="24"/>
+                <w:szCs w:val="24"/>
+              </w:rPr>
+              <w:t>Controle de iluminação</w:t>
+            </w:r>
+          </w:p>
+        </w:tc>
+        <w:tc>
+          <w:tcPr>
+            <w:tcW w:w="1134" w:type="dxa"/>
+            <w:vAlign w:val="center"/>
+          </w:tcPr>
+          <w:p>
+            <w:pPr>
+              <w:spacing w:line="360" w:lineRule="auto"/>
+              <w:jc w:val="center"/>
+              <w:rPr>
+                <w:rFonts w:ascii="Arial" w:hAnsi="Arial" w:cs="Arial"/>
+                <w:sz w:val="24"/>
+                <w:szCs w:val="24"/>
+              </w:rPr>
+            </w:pPr>
+            <w:r>
+              <w:rPr>
+                <w:rFonts w:ascii="Arial" w:hAnsi="Arial" w:cs="Arial"/>
+                <w:sz w:val="24"/>
+                <w:szCs w:val="24"/>
+              </w:rPr>
+              <w:t>1%</w:t>
+            </w:r>
+          </w:p>
+        </w:tc>
+        <w:tc>
+          <w:tcPr>
+            <w:tcW w:w="1134" w:type="dxa"/>
+            <w:vAlign w:val="center"/>
+          </w:tcPr>
+          <w:p>
+            <w:pPr>
+              <w:spacing w:line="360" w:lineRule="auto"/>
+              <w:jc w:val="center"/>
+              <w:rPr>
+                <w:rFonts w:ascii="Arial" w:hAnsi="Arial" w:cs="Arial"/>
+                <w:sz w:val="24"/>
+                <w:szCs w:val="24"/>
+              </w:rPr>
+            </w:pPr>
+            <w:r>
+              <w:rPr>
+                <w:rFonts w:ascii="Arial" w:hAnsi="Arial" w:cs="Arial"/>
+                <w:sz w:val="24"/>
+                <w:szCs w:val="24"/>
+              </w:rPr>
+              <w:t>2%</w:t>
+            </w:r>
+          </w:p>
+        </w:tc>
+        <w:tc>
+          <w:tcPr>
+            <w:tcW w:w="1134" w:type="dxa"/>
+            <w:vAlign w:val="center"/>
+          </w:tcPr>
+          <w:p>
+            <w:pPr>
+              <w:spacing w:line="360" w:lineRule="auto"/>
+              <w:jc w:val="center"/>
+              <w:rPr>
+                <w:rFonts w:ascii="Arial" w:hAnsi="Arial" w:cs="Arial"/>
+                <w:sz w:val="24"/>
+                <w:szCs w:val="24"/>
+              </w:rPr>
+            </w:pPr>
+            <w:r>
+              <w:rPr>
+                <w:rFonts w:ascii="Arial" w:hAnsi="Arial" w:cs="Arial"/>
+                <w:sz w:val="24"/>
+                <w:szCs w:val="24"/>
+              </w:rPr>
+              <w:t>6%</w:t>
+            </w:r>
+          </w:p>
+        </w:tc>
+        <w:tc>
+          <w:tcPr>
+            <w:tcW w:w="1134" w:type="dxa"/>
+            <w:vAlign w:val="center"/>
+          </w:tcPr>
+          <w:p>
+            <w:pPr>
+              <w:spacing w:line="360" w:lineRule="auto"/>
+              <w:jc w:val="center"/>
+              <w:rPr>
+                <w:rFonts w:ascii="Arial" w:hAnsi="Arial" w:cs="Arial"/>
+                <w:sz w:val="24"/>
+                <w:szCs w:val="24"/>
+              </w:rPr>
+            </w:pPr>
+            <w:r>
+              <w:rPr>
+                <w:rFonts w:ascii="Arial" w:hAnsi="Arial" w:cs="Arial"/>
+                <w:sz w:val="24"/>
+                <w:szCs w:val="24"/>
+              </w:rPr>
+              <w:t>8%</w:t>
+            </w:r>
+          </w:p>
+        </w:tc>
+        <w:tc>
+          <w:tcPr>
+            <w:tcW w:w="1191" w:type="dxa"/>
+            <w:vAlign w:val="center"/>
+          </w:tcPr>
+          <w:p>
+            <w:pPr>
+              <w:spacing w:line="360" w:lineRule="auto"/>
+              <w:jc w:val="center"/>
+              <w:rPr>
+                <w:rFonts w:ascii="Arial" w:hAnsi="Arial" w:cs="Arial"/>
+                <w:sz w:val="24"/>
+                <w:szCs w:val="24"/>
+              </w:rPr>
+            </w:pPr>
+            <w:r>
+              <w:rPr>
+                <w:rFonts w:ascii="Arial" w:hAnsi="Arial" w:cs="Arial"/>
+                <w:sz w:val="24"/>
+                <w:szCs w:val="24"/>
+              </w:rPr>
+              <w:t>75%</w:t>
+            </w:r>
+          </w:p>
+        </w:tc>
+      </w:tr>
+      <w:tr>
+        <w:tc>
+          <w:tcPr>
+            <w:tcW w:w="3794" w:type="dxa"/>
+          </w:tcPr>
+          <w:p>
+            <w:pPr>
+              <w:spacing w:line="360" w:lineRule="auto"/>
+              <w:jc w:val="both"/>
+              <w:rPr>
+                <w:rFonts w:ascii="Arial" w:hAnsi="Arial" w:cs="Arial"/>
+                <w:sz w:val="24"/>
+                <w:szCs w:val="24"/>
+              </w:rPr>
+            </w:pPr>
+            <w:r>
+              <w:rPr>
+                <w:rFonts w:ascii="Arial" w:hAnsi="Arial" w:cs="Arial"/>
+                <w:sz w:val="24"/>
+                <w:szCs w:val="24"/>
+              </w:rPr>
+              <w:t>Automação Integrada</w:t>
+            </w:r>
+          </w:p>
+        </w:tc>
+        <w:tc>
+          <w:tcPr>
+            <w:tcW w:w="1134" w:type="dxa"/>
+            <w:vAlign w:val="center"/>
+          </w:tcPr>
+          <w:p>
+            <w:pPr>
+              <w:spacing w:line="360" w:lineRule="auto"/>
+              <w:jc w:val="center"/>
+              <w:rPr>
+                <w:rFonts w:ascii="Arial" w:hAnsi="Arial" w:cs="Arial"/>
+                <w:sz w:val="24"/>
+                <w:szCs w:val="24"/>
+              </w:rPr>
+            </w:pPr>
+            <w:r>
+              <w:rPr>
+                <w:rFonts w:ascii="Arial" w:hAnsi="Arial" w:cs="Arial"/>
+                <w:sz w:val="24"/>
+                <w:szCs w:val="24"/>
+              </w:rPr>
+              <w:t>0%</w:t>
+            </w:r>
+          </w:p>
+        </w:tc>
+        <w:tc>
+          <w:tcPr>
+            <w:tcW w:w="1134" w:type="dxa"/>
+            <w:vAlign w:val="center"/>
+          </w:tcPr>
+          <w:p>
+            <w:pPr>
+              <w:spacing w:line="360" w:lineRule="auto"/>
+              <w:jc w:val="center"/>
+              <w:rPr>
+                <w:rFonts w:ascii="Arial" w:hAnsi="Arial" w:cs="Arial"/>
+                <w:sz w:val="24"/>
+                <w:szCs w:val="24"/>
+              </w:rPr>
+            </w:pPr>
+            <w:r>
+              <w:rPr>
+                <w:rFonts w:ascii="Arial" w:hAnsi="Arial" w:cs="Arial"/>
+                <w:sz w:val="24"/>
+                <w:szCs w:val="24"/>
+              </w:rPr>
+              <w:t>2%</w:t>
+            </w:r>
+          </w:p>
+        </w:tc>
+        <w:tc>
+          <w:tcPr>
+            <w:tcW w:w="1134" w:type="dxa"/>
+            <w:vAlign w:val="center"/>
+          </w:tcPr>
+          <w:p>
+            <w:pPr>
+              <w:spacing w:line="360" w:lineRule="auto"/>
+              <w:jc w:val="center"/>
+              <w:rPr>
+                <w:rFonts w:ascii="Arial" w:hAnsi="Arial" w:cs="Arial"/>
+                <w:sz w:val="24"/>
+                <w:szCs w:val="24"/>
+              </w:rPr>
+            </w:pPr>
+            <w:r>
+              <w:rPr>
+                <w:rFonts w:ascii="Arial" w:hAnsi="Arial" w:cs="Arial"/>
+                <w:sz w:val="24"/>
+                <w:szCs w:val="24"/>
+              </w:rPr>
+              <w:t>6%</w:t>
+            </w:r>
+          </w:p>
+        </w:tc>
+        <w:tc>
+          <w:tcPr>
+            <w:tcW w:w="1134" w:type="dxa"/>
+            <w:vAlign w:val="center"/>
+          </w:tcPr>
+          <w:p>
+            <w:pPr>
+              <w:spacing w:line="360" w:lineRule="auto"/>
+              <w:jc w:val="center"/>
+              <w:rPr>
+                <w:rFonts w:ascii="Arial" w:hAnsi="Arial" w:cs="Arial"/>
+                <w:sz w:val="24"/>
+                <w:szCs w:val="24"/>
+              </w:rPr>
+            </w:pPr>
+            <w:r>
+              <w:rPr>
+                <w:rFonts w:ascii="Arial" w:hAnsi="Arial" w:cs="Arial"/>
+                <w:sz w:val="24"/>
+                <w:szCs w:val="24"/>
+              </w:rPr>
+              <w:t>6%</w:t>
+            </w:r>
+          </w:p>
+        </w:tc>
+        <w:tc>
+          <w:tcPr>
+            <w:tcW w:w="1191" w:type="dxa"/>
+            <w:vAlign w:val="center"/>
+          </w:tcPr>
+          <w:p>
+            <w:pPr>
+              <w:spacing w:line="360" w:lineRule="auto"/>
+              <w:jc w:val="center"/>
+              <w:rPr>
+                <w:rFonts w:ascii="Arial" w:hAnsi="Arial" w:cs="Arial"/>
+                <w:sz w:val="24"/>
+                <w:szCs w:val="24"/>
+              </w:rPr>
+            </w:pPr>
+            <w:r>
+              <w:rPr>
+                <w:rFonts w:ascii="Arial" w:hAnsi="Arial" w:cs="Arial"/>
+                <w:sz w:val="24"/>
+                <w:szCs w:val="24"/>
+              </w:rPr>
+              <w:t>70%</w:t>
+            </w:r>
+          </w:p>
+        </w:tc>
+      </w:tr>
+      <w:tr>
+        <w:tc>
+          <w:tcPr>
+            <w:tcW w:w="3794" w:type="dxa"/>
+          </w:tcPr>
+          <w:p>
+            <w:pPr>
+              <w:spacing w:line="360" w:lineRule="auto"/>
+              <w:jc w:val="both"/>
+              <w:rPr>
+                <w:rFonts w:ascii="Arial" w:hAnsi="Arial" w:cs="Arial"/>
+                <w:sz w:val="24"/>
+                <w:szCs w:val="24"/>
+              </w:rPr>
+            </w:pPr>
+            <w:r>
+              <w:rPr>
+                <w:rFonts w:ascii="Arial" w:hAnsi="Arial" w:cs="Arial"/>
+                <w:sz w:val="24"/>
+                <w:szCs w:val="24"/>
+              </w:rPr>
+              <w:t>Gerenciamento de energia</w:t>
+            </w:r>
+          </w:p>
+        </w:tc>
+        <w:tc>
+          <w:tcPr>
+            <w:tcW w:w="1134" w:type="dxa"/>
+            <w:vAlign w:val="center"/>
+          </w:tcPr>
+          <w:p>
+            <w:pPr>
+              <w:spacing w:line="360" w:lineRule="auto"/>
+              <w:jc w:val="center"/>
+              <w:rPr>
+                <w:rFonts w:ascii="Arial" w:hAnsi="Arial" w:cs="Arial"/>
+                <w:sz w:val="24"/>
+                <w:szCs w:val="24"/>
+              </w:rPr>
+            </w:pPr>
+            <w:r>
+              <w:rPr>
+                <w:rFonts w:ascii="Arial" w:hAnsi="Arial" w:cs="Arial"/>
+                <w:sz w:val="24"/>
+                <w:szCs w:val="24"/>
+              </w:rPr>
+              <w:t>1%</w:t>
+            </w:r>
+          </w:p>
+        </w:tc>
+        <w:tc>
+          <w:tcPr>
+            <w:tcW w:w="1134" w:type="dxa"/>
+            <w:vAlign w:val="center"/>
+          </w:tcPr>
+          <w:p>
+            <w:pPr>
+              <w:spacing w:line="360" w:lineRule="auto"/>
+              <w:jc w:val="center"/>
+              <w:rPr>
+                <w:rFonts w:ascii="Arial" w:hAnsi="Arial" w:cs="Arial"/>
+                <w:sz w:val="24"/>
+                <w:szCs w:val="24"/>
+              </w:rPr>
+            </w:pPr>
+            <w:r>
+              <w:rPr>
+                <w:rFonts w:ascii="Arial" w:hAnsi="Arial" w:cs="Arial"/>
+                <w:sz w:val="24"/>
+                <w:szCs w:val="24"/>
+              </w:rPr>
+              <w:t>5%</w:t>
+            </w:r>
+          </w:p>
+        </w:tc>
+        <w:tc>
+          <w:tcPr>
+            <w:tcW w:w="1134" w:type="dxa"/>
+            <w:vAlign w:val="center"/>
+          </w:tcPr>
+          <w:p>
+            <w:pPr>
+              <w:spacing w:line="360" w:lineRule="auto"/>
+              <w:jc w:val="center"/>
+              <w:rPr>
+                <w:rFonts w:ascii="Arial" w:hAnsi="Arial" w:cs="Arial"/>
+                <w:sz w:val="24"/>
+                <w:szCs w:val="24"/>
+              </w:rPr>
+            </w:pPr>
+            <w:r>
+              <w:rPr>
+                <w:rFonts w:ascii="Arial" w:hAnsi="Arial" w:cs="Arial"/>
+                <w:sz w:val="24"/>
+                <w:szCs w:val="24"/>
+              </w:rPr>
+              <w:t>11%</w:t>
+            </w:r>
+          </w:p>
+        </w:tc>
+        <w:tc>
+          <w:tcPr>
+            <w:tcW w:w="1134" w:type="dxa"/>
+            <w:vAlign w:val="center"/>
+          </w:tcPr>
+          <w:p>
+            <w:pPr>
+              <w:spacing w:line="360" w:lineRule="auto"/>
+              <w:jc w:val="center"/>
+              <w:rPr>
+                <w:rFonts w:ascii="Arial" w:hAnsi="Arial" w:cs="Arial"/>
+                <w:sz w:val="24"/>
+                <w:szCs w:val="24"/>
+              </w:rPr>
+            </w:pPr>
+            <w:r>
+              <w:rPr>
+                <w:rFonts w:ascii="Arial" w:hAnsi="Arial" w:cs="Arial"/>
+                <w:sz w:val="24"/>
+                <w:szCs w:val="24"/>
+              </w:rPr>
+              <w:t>11%</w:t>
+            </w:r>
+          </w:p>
+        </w:tc>
+        <w:tc>
+          <w:tcPr>
+            <w:tcW w:w="1191" w:type="dxa"/>
+            <w:vAlign w:val="center"/>
+          </w:tcPr>
+          <w:p>
+            <w:pPr>
+              <w:spacing w:line="360" w:lineRule="auto"/>
+              <w:jc w:val="center"/>
+              <w:rPr>
+                <w:rFonts w:ascii="Arial" w:hAnsi="Arial" w:cs="Arial"/>
+                <w:sz w:val="24"/>
+                <w:szCs w:val="24"/>
+              </w:rPr>
+            </w:pPr>
+            <w:r>
+              <w:rPr>
+                <w:rFonts w:ascii="Arial" w:hAnsi="Arial" w:cs="Arial"/>
+                <w:sz w:val="24"/>
+                <w:szCs w:val="24"/>
+              </w:rPr>
+              <w:t>62%</w:t>
+            </w:r>
+          </w:p>
+        </w:tc>
+      </w:tr>
+    </w:tbl>
+    <w:p>
+      <w:pPr>
+        <w:spacing w:after="0" w:line="360" w:lineRule="auto"/>
+        <w:jc w:val="both"/>
+        <w:rPr>
+          <w:rFonts w:ascii="Arial" w:hAnsi="Arial" w:cs="Arial"/>
+          <w:sz w:val="24"/>
+          <w:szCs w:val="24"/>
+        </w:rPr>
+      </w:pPr>
+    </w:p>
+    <w:p>
+      <w:pPr>
+        <w:spacing w:after="0" w:line="360" w:lineRule="auto"/>
+        <w:ind w:firstLine="1134"/>
+        <w:jc w:val="both"/>
+        <w:rPr>
+          <w:rFonts w:ascii="Arial" w:hAnsi="Arial" w:cs="Arial"/>
+          <w:sz w:val="24"/>
+          <w:szCs w:val="24"/>
+        </w:rPr>
+      </w:pPr>
+      <w:r>
+        <w:rPr>
+          <w:rFonts w:ascii="Arial" w:hAnsi="Arial" w:cs="Arial"/>
+          <w:sz w:val="24"/>
+          <w:szCs w:val="24"/>
+        </w:rPr>
+        <w:t>No Brasil também pode-se observar que estar ocorrendo uma rápida absorção de novas tecnologias pelos usuários na sua vida diária. Essa tendências ainda não se transferi-o para o mercado da construção civil com a mesma intensidade, tornando assim um dos mais lentos no ato de incorporar novas tecnologias.</w:t>
+      </w:r>
+    </w:p>
+    <w:p>
+      <w:pPr>
+        <w:spacing w:after="0" w:line="360" w:lineRule="auto"/>
+        <w:ind w:firstLine="1134"/>
+        <w:jc w:val="both"/>
+        <w:rPr>
+          <w:rFonts w:ascii="Arial" w:hAnsi="Arial" w:cs="Arial"/>
+          <w:sz w:val="24"/>
+          <w:szCs w:val="24"/>
+        </w:rPr>
+      </w:pPr>
+      <w:r>
+        <w:rPr>
+          <w:rFonts w:ascii="Arial" w:hAnsi="Arial" w:cs="Arial"/>
+          <w:sz w:val="24"/>
+          <w:szCs w:val="24"/>
+        </w:rPr>
+        <w:t xml:space="preserve"> </w:t>
+      </w:r>
+    </w:p>
+    <w:p>
+      <w:pPr>
+        <w:spacing w:after="0" w:line="360" w:lineRule="auto"/>
+        <w:ind w:firstLine="1134"/>
+        <w:jc w:val="both"/>
+        <w:rPr>
+          <w:rFonts w:ascii="Arial" w:hAnsi="Arial" w:cs="Arial"/>
+          <w:sz w:val="24"/>
+          <w:szCs w:val="24"/>
+        </w:rPr>
+      </w:pPr>
+      <w:r>
+        <w:rPr>
+          <w:rFonts w:ascii="Arial" w:hAnsi="Arial" w:cs="Arial"/>
+          <w:color w:val="FF0000"/>
+          <w:sz w:val="24"/>
+          <w:szCs w:val="24"/>
+        </w:rPr>
+        <w:t xml:space="preserve">Em geral os sistemas de automação residencial são compostos por uma </w:t>
+      </w:r>
+      <w:r>
+        <w:rPr>
+          <w:rFonts w:ascii="Arial" w:hAnsi="Arial" w:cs="Arial"/>
+          <w:sz w:val="24"/>
+          <w:szCs w:val="24"/>
+        </w:rPr>
+        <w:t xml:space="preserve">rede de comunicação, que permite a conexão de uma </w:t>
       </w:r>
       <w:r>
         <w:rPr>
@@ -3418,6 +4883,7 @@
           <w:sz w:val="24"/>
           <w:szCs w:val="24"/>
         </w:rPr>
+        <w:lastRenderedPageBreak/>
         <w:t xml:space="preserve">possibilitando aplicações como: segurança, conforto, gestão de energia e automação de tarefas </w:t>
       </w:r>
       <w:r>
@@ -3981,7 +5447,7 @@
           <w:szCs w:val="24"/>
           <w:shd w:val="clear" w:color="auto" w:fill="FFFFFF"/>
         </w:rPr>
-        <w:t>diz respeito a software de utilização livre, cuja licença não é cobrada e cujo código fonte é disponibilizado, de forma gratuita, pelo autor.</w:t>
+        <w:t xml:space="preserve">diz respeito a software de utilização livre, cuja licença não é cobrada e cujo código fonte </w:t>
       </w:r>
       <w:r>
         <w:rPr>
@@ -3990,6 +5456,16 @@
           <w:szCs w:val="24"/>
           <w:shd w:val="clear" w:color="auto" w:fill="FFFFFF"/>
         </w:rPr>
+        <w:lastRenderedPageBreak/>
+        <w:t>é disponibilizado, de forma gratuita, pelo autor.</w:t>
+      </w:r>
+      <w:r>
+        <w:rPr>
+          <w:rFonts w:ascii="Arial" w:hAnsi="Arial" w:cs="Arial"/>
+          <w:sz w:val="24"/>
+          <w:szCs w:val="24"/>
+          <w:shd w:val="clear" w:color="auto" w:fill="FFFFFF"/>
+        </w:rPr>
         <w:t xml:space="preserve"> </w:t>
       </w:r>
       <w:r>
@@ -4008,17 +5484,7 @@
           <w:szCs w:val="24"/>
           <w:shd w:val="clear" w:color="auto" w:fill="FFFFFF"/>
         </w:rPr>
-        <w:t xml:space="preserve">tualmente existe uma grande </w:t>
-      </w:r>
-      <w:r>
-        <w:rPr>
-          <w:rFonts w:ascii="Arial" w:hAnsi="Arial" w:cs="Arial"/>
-          <w:sz w:val="24"/>
-          <w:szCs w:val="24"/>
-          <w:shd w:val="clear" w:color="auto" w:fill="FFFFFF"/>
-        </w:rPr>
-        <w:lastRenderedPageBreak/>
-        <w:t>comunidade de desenvolvedores que contribuem para o crescimento das duas plataformas.</w:t>
+        <w:t>tualmente existe uma grande comunidade de desenvolvedores que contribuem para o crescimento das duas plataformas.</w:t>
       </w:r>
     </w:p>
     <w:p>
@@ -4589,6 +6055,90 @@
     </w:p>
     <w:p>
       <w:pPr>
+        <w:autoSpaceDE w:val="0"/>
+        <w:autoSpaceDN w:val="0"/>
+        <w:adjustRightInd w:val="0"/>
+        <w:spacing w:after="0" w:line="240" w:lineRule="auto"/>
+        <w:rPr>
+          <w:rFonts w:ascii="Arial" w:hAnsi="Arial" w:cs="Arial"/>
+          <w:bCs/>
+          <w:sz w:val="24"/>
+          <w:szCs w:val="48"/>
+        </w:rPr>
+      </w:pPr>
+      <w:r>
+        <w:rPr>
+          <w:rFonts w:ascii="Arial" w:hAnsi="Arial" w:cs="Arial"/>
+          <w:bCs/>
+          <w:sz w:val="24"/>
+          <w:szCs w:val="48"/>
+        </w:rPr>
+        <w:lastRenderedPageBreak/>
+        <w:t>NAHB. National Association of Home Builders. Disponível em: &lt;</w:t>
+      </w:r>
+      <w:r>
+        <w:rPr>
+          <w:rFonts w:ascii="Arial" w:hAnsi="Arial" w:cs="Arial"/>
+          <w:iCs/>
+          <w:sz w:val="24"/>
+          <w:szCs w:val="24"/>
+        </w:rPr>
+        <w:t xml:space="preserve"> </w:t>
+      </w:r>
+      <w:hyperlink r:id="rId7" w:history="1">
+        <w:r>
+          <w:rPr>
+            <w:rStyle w:val="Hyperlink"/>
+            <w:rFonts w:ascii="Arial" w:hAnsi="Arial" w:cs="Arial"/>
+            <w:iCs/>
+            <w:color w:val="auto"/>
+            <w:sz w:val="24"/>
+            <w:szCs w:val="24"/>
+            <w:u w:val="none"/>
+          </w:rPr>
+          <w:t>http://www.nahb.org/.</w:t>
+        </w:r>
+        <w:r>
+          <w:rPr>
+            <w:rStyle w:val="Hyperlink"/>
+            <w:rFonts w:ascii="Arial" w:hAnsi="Arial" w:cs="Arial"/>
+            <w:bCs/>
+            <w:color w:val="auto"/>
+            <w:sz w:val="24"/>
+            <w:szCs w:val="48"/>
+            <w:u w:val="none"/>
+          </w:rPr>
+          <w:t>&gt;Acesso</w:t>
+        </w:r>
+      </w:hyperlink>
+      <w:r>
+        <w:rPr>
+          <w:rFonts w:ascii="Arial" w:hAnsi="Arial" w:cs="Arial"/>
+          <w:bCs/>
+          <w:sz w:val="24"/>
+          <w:szCs w:val="48"/>
+        </w:rPr>
+        <w:t xml:space="preserve"> em: 06 fev. 2014.</w:t>
+      </w:r>
+      <w:bookmarkStart w:id="0" w:name="_GoBack"/>
+      <w:bookmarkEnd w:id="0"/>
+    </w:p>
+    <w:p>
+      <w:pPr>
+        <w:autoSpaceDE w:val="0"/>
+        <w:autoSpaceDN w:val="0"/>
+        <w:adjustRightInd w:val="0"/>
+        <w:spacing w:after="0" w:line="240" w:lineRule="auto"/>
+        <w:rPr>
+          <w:rFonts w:ascii="Arial" w:hAnsi="Arial" w:cs="Arial"/>
+          <w:bCs/>
+          <w:sz w:val="24"/>
+          <w:szCs w:val="48"/>
+        </w:rPr>
+      </w:pPr>
+    </w:p>
+    <w:p>
+      <w:pPr>
         <w:pStyle w:val="Ttulo1"/>
         <w:shd w:val="clear" w:color="auto" w:fill="FFFFFF"/>
         <w:spacing w:before="0" w:line="240" w:lineRule="auto"/>
@@ -4609,7 +6159,6 @@
           <w:sz w:val="24"/>
           <w:szCs w:val="24"/>
         </w:rPr>
-        <w:lastRenderedPageBreak/>
         <w:t>TECHTUDO.</w:t>
       </w:r>
       <w:r>
@@ -4694,7 +6243,7 @@
         </w:rPr>
         <w:t>&lt;</w:t>
       </w:r>
-      <w:hyperlink r:id="rId7" w:history="1">
+      <w:hyperlink r:id="rId8" w:history="1">
         <w:r>
           <w:rPr>
             <w:rStyle w:val="Hyperlink"/>
@@ -4772,8 +6321,8 @@
       </w:pPr>
     </w:p>
     <w:sectPr>
-      <w:headerReference w:type="default" r:id="rId8"/>
-      <w:headerReference w:type="first" r:id="rId9"/>
+      <w:headerReference w:type="default" r:id="rId9"/>
+      <w:headerReference w:type="first" r:id="rId10"/>
       <w:pgSz w:w="11906" w:h="16838" w:code="9"/>
       <w:pgMar w:top="1701" w:right="1134" w:bottom="1134" w:left="1701" w:header="709" w:footer="709" w:gutter="0"/>
       <w:pgNumType w:start="0"/>
@@ -4894,7 +6443,7 @@
             <w:sz w:val="20"/>
             <w:szCs w:val="20"/>
           </w:rPr>
-          <w:t>6</w:t>
+          <w:t>9</w:t>
         </w:r>
         <w:r>
           <w:rPr>
@@ -5397,7 +6946,6 @@
   <w:style w:type="character" w:default="1" w:styleId="Fontepargpadro">
     <w:name w:val="Default Paragraph Font"/>
     <w:uiPriority w:val="1"/>
-    <w:semiHidden/>
     <w:unhideWhenUsed/>
   </w:style>
   <w:style w:type="table" w:default="1" w:styleId="Tabelanormal">
@@ -6085,7 +7633,7 @@
 </file>
 
 <file path=customXml/itemProps1.xml><?xml version="1.0" encoding="utf-8"?>
-<ds:datastoreItem xmlns:ds="http://schemas.openxmlformats.org/officeDocument/2006/customXml" ds:itemID="{112EF97A-8EF9-488C-8043-0706C5F77B28}">
+<ds:datastoreItem xmlns:ds="http://schemas.openxmlformats.org/officeDocument/2006/customXml" ds:itemID="{0FAF19A1-82FE-457D-9A85-A7C244471597}">
   <ds:schemaRefs>
     <ds:schemaRef ds:uri="http://schemas.openxmlformats.org/officeDocument/2006/bibliography"/>
   </ds:schemaRefs>

</xml_diff>

<commit_message>
concluido o capitulo 2.2
</commit_message>
<xml_diff>
--- a/Trabalho de Conclusão de Curso.docx
+++ b/Trabalho de Conclusão de Curso.docx
@@ -3122,7 +3122,23 @@
           <w:sz w:val="24"/>
           <w:szCs w:val="24"/>
         </w:rPr>
-        <w:t xml:space="preserve"> Conforme Muraton e Bó (...), quando a </w:t>
+        <w:t xml:space="preserve"> Conforme Muratori</w:t>
+      </w:r>
+      <w:r>
+        <w:rPr>
+          <w:rFonts w:ascii="Arial" w:hAnsi="Arial" w:cs="Arial"/>
+          <w:sz w:val="24"/>
+          <w:szCs w:val="24"/>
+        </w:rPr>
+        <w:t xml:space="preserve"> e Bó (2011</w:t>
+      </w:r>
+      <w:r>
+        <w:rPr>
+          <w:rFonts w:ascii="Arial" w:hAnsi="Arial" w:cs="Arial"/>
+          <w:sz w:val="24"/>
+          <w:szCs w:val="24"/>
+        </w:rPr>
+        <w:t xml:space="preserve">), quando a </w:t>
       </w:r>
       <w:r>
         <w:rPr>
@@ -4764,6 +4780,50 @@
     <w:p>
       <w:pPr>
         <w:spacing w:after="0" w:line="360" w:lineRule="auto"/>
+        <w:jc w:val="both"/>
+        <w:rPr>
+          <w:rFonts w:ascii="Arial" w:hAnsi="Arial" w:cs="Arial"/>
+          <w:sz w:val="24"/>
+          <w:szCs w:val="24"/>
+        </w:rPr>
+      </w:pPr>
+    </w:p>
+    <w:p>
+      <w:pPr>
+        <w:spacing w:after="0" w:line="360" w:lineRule="auto"/>
+        <w:jc w:val="both"/>
+        <w:rPr>
+          <w:rFonts w:ascii="Arial" w:hAnsi="Arial" w:cs="Arial"/>
+          <w:b/>
+          <w:sz w:val="24"/>
+          <w:szCs w:val="24"/>
+        </w:rPr>
+      </w:pPr>
+      <w:r>
+        <w:rPr>
+          <w:rFonts w:ascii="Arial" w:hAnsi="Arial" w:cs="Arial"/>
+          <w:b/>
+          <w:sz w:val="24"/>
+          <w:szCs w:val="24"/>
+        </w:rPr>
+        <w:t>2.2 Automação e Acessibilidade</w:t>
+      </w:r>
+    </w:p>
+    <w:p>
+      <w:pPr>
+        <w:spacing w:after="0" w:line="360" w:lineRule="auto"/>
+        <w:jc w:val="both"/>
+        <w:rPr>
+          <w:rFonts w:ascii="Arial" w:hAnsi="Arial" w:cs="Arial"/>
+          <w:b/>
+          <w:sz w:val="24"/>
+          <w:szCs w:val="24"/>
+        </w:rPr>
+      </w:pPr>
+    </w:p>
+    <w:p>
+      <w:pPr>
+        <w:spacing w:after="0" w:line="360" w:lineRule="auto"/>
         <w:ind w:firstLine="1134"/>
         <w:jc w:val="both"/>
         <w:rPr>
@@ -4778,6 +4838,14 @@
           <w:sz w:val="24"/>
           <w:szCs w:val="24"/>
         </w:rPr>
+        <w:t xml:space="preserve"> A acessibilidade hoje é um dos fatores mais exigidos dento dos sistemas de Automação Residencial. </w:t>
+      </w:r>
+      <w:r>
+        <w:rPr>
+          <w:rFonts w:ascii="Arial" w:hAnsi="Arial" w:cs="Arial"/>
+          <w:sz w:val="24"/>
+          <w:szCs w:val="24"/>
+        </w:rPr>
         <w:t xml:space="preserve"> </w:t>
       </w:r>
     </w:p>
@@ -4795,6 +4863,153 @@
       <w:r>
         <w:rPr>
           <w:rFonts w:ascii="Arial" w:hAnsi="Arial" w:cs="Arial"/>
+          <w:sz w:val="24"/>
+          <w:szCs w:val="24"/>
+        </w:rPr>
+        <w:t>De acordo com Godinho (2010), “a acessibilidade é a facilidade de acesso e de uso de ambiente, produtos e serviços por qualquer pessoa em diferente contextos”.</w:t>
+      </w:r>
+    </w:p>
+    <w:p>
+      <w:pPr>
+        <w:spacing w:after="0" w:line="360" w:lineRule="auto"/>
+        <w:ind w:firstLine="1134"/>
+        <w:jc w:val="both"/>
+        <w:rPr>
+          <w:rFonts w:ascii="Arial" w:hAnsi="Arial" w:cs="Arial"/>
+          <w:sz w:val="24"/>
+          <w:szCs w:val="24"/>
+        </w:rPr>
+      </w:pPr>
+      <w:r>
+        <w:rPr>
+          <w:rFonts w:ascii="Arial" w:hAnsi="Arial" w:cs="Arial"/>
+          <w:sz w:val="24"/>
+          <w:szCs w:val="24"/>
+        </w:rPr>
+        <w:lastRenderedPageBreak/>
+        <w:t xml:space="preserve">A acessibilidade visa as possibilidades de que uma pessoa com alguma deficiência seja ela física ou psicológica, dando-lhe a elas os mesmo direitos de uma pessoa normal. </w:t>
+      </w:r>
+      <w:r>
+        <w:rPr>
+          <w:rFonts w:ascii="Arial" w:hAnsi="Arial" w:cs="Arial"/>
+          <w:sz w:val="24"/>
+          <w:szCs w:val="24"/>
+        </w:rPr>
+        <w:t>Part</w:t>
+      </w:r>
+      <w:r>
+        <w:rPr>
+          <w:rFonts w:ascii="Arial" w:hAnsi="Arial" w:cs="Arial"/>
+          <w:sz w:val="24"/>
+          <w:szCs w:val="24"/>
+        </w:rPr>
+        <w:t xml:space="preserve">indo desse ponto a </w:t>
+      </w:r>
+      <w:r>
+        <w:rPr>
+          <w:rFonts w:ascii="Arial" w:hAnsi="Arial" w:cs="Arial"/>
+          <w:sz w:val="24"/>
+          <w:szCs w:val="24"/>
+        </w:rPr>
+        <w:t>Automação Residencial possibilita uma grande variedade de soluções que poderão facilitar a vida desses usuários, tornando o ambiente mais acessível ao acesso dessas pessoas.</w:t>
+      </w:r>
+    </w:p>
+    <w:p>
+      <w:pPr>
+        <w:spacing w:after="0" w:line="360" w:lineRule="auto"/>
+        <w:ind w:firstLine="1134"/>
+        <w:jc w:val="both"/>
+        <w:rPr>
+          <w:rFonts w:ascii="Arial" w:hAnsi="Arial" w:cs="Arial"/>
+          <w:sz w:val="24"/>
+          <w:szCs w:val="24"/>
+        </w:rPr>
+      </w:pPr>
+      <w:r>
+        <w:rPr>
+          <w:rFonts w:ascii="Arial" w:hAnsi="Arial" w:cs="Arial"/>
+          <w:sz w:val="24"/>
+          <w:szCs w:val="24"/>
+        </w:rPr>
+        <w:t>A automação juntamente a acessibilidade visa proporcionar um ambiente adaptável a qualquer usuário seja ele com deficiência visual, auditiva, ou qualquer outra que atrapalhe a sua locomoç</w:t>
+      </w:r>
+      <w:r>
+        <w:rPr>
+          <w:rFonts w:ascii="Arial" w:hAnsi="Arial" w:cs="Arial"/>
+          <w:sz w:val="24"/>
+          <w:szCs w:val="24"/>
+        </w:rPr>
+        <w:t>ão.</w:t>
+      </w:r>
+    </w:p>
+    <w:p>
+      <w:pPr>
+        <w:spacing w:after="0" w:line="360" w:lineRule="auto"/>
+        <w:ind w:firstLine="1134"/>
+        <w:jc w:val="both"/>
+        <w:rPr>
+          <w:rFonts w:ascii="Arial" w:hAnsi="Arial" w:cs="Arial"/>
+          <w:sz w:val="24"/>
+          <w:szCs w:val="24"/>
+        </w:rPr>
+      </w:pPr>
+      <w:r>
+        <w:rPr>
+          <w:rFonts w:ascii="Arial" w:hAnsi="Arial" w:cs="Arial"/>
+          <w:sz w:val="24"/>
+          <w:szCs w:val="24"/>
+        </w:rPr>
+        <w:t xml:space="preserve">Conforme citado por Blalt (2014), um ambiente acessível significa não somente a colocação de barras de apoio, tapetes ante derrapantes, cadeira elevatórias, assentos sanitários adaptáveis ou deslocamento de interruptores, mas também o acionamento automático de luzes noturnas que indique o caminho do banheiro ou para qualquer outro cômodo da casa, acionamento </w:t>
+      </w:r>
+      <w:r>
+        <w:rPr>
+          <w:rFonts w:ascii="Arial" w:hAnsi="Arial" w:cs="Arial"/>
+          <w:sz w:val="24"/>
+          <w:szCs w:val="24"/>
+        </w:rPr>
+        <w:t xml:space="preserve">automático de abertura de cortinas, acionamento de sistema de alarmes que são capazes de detectar a queda de morador ou uma longa ausência de movimentos de dentro de um ambiente. Todas essas funcionalidades são possíveis com o auxílio de sensores que combinam </w:t>
+      </w:r>
+      <w:r>
+        <w:rPr>
+          <w:rFonts w:ascii="Arial" w:hAnsi="Arial" w:cs="Arial"/>
+          <w:sz w:val="24"/>
+          <w:szCs w:val="24"/>
+        </w:rPr>
+        <w:t>leituras que permite a tomada de decis</w:t>
+      </w:r>
+      <w:r>
+        <w:rPr>
+          <w:rFonts w:ascii="Arial" w:hAnsi="Arial" w:cs="Arial"/>
+          <w:sz w:val="24"/>
+          <w:szCs w:val="24"/>
+        </w:rPr>
+        <w:t>ões inteligente.</w:t>
+      </w:r>
+      <w:bookmarkStart w:id="0" w:name="_GoBack"/>
+      <w:bookmarkEnd w:id="0"/>
+      <w:r>
+        <w:rPr>
+          <w:rFonts w:ascii="Arial" w:hAnsi="Arial" w:cs="Arial"/>
+          <w:sz w:val="24"/>
+          <w:szCs w:val="24"/>
+        </w:rPr>
+        <w:t xml:space="preserve"> </w:t>
+      </w:r>
+    </w:p>
+    <w:p>
+      <w:pPr>
+        <w:spacing w:after="0" w:line="360" w:lineRule="auto"/>
+        <w:ind w:firstLine="1134"/>
+        <w:jc w:val="both"/>
+        <w:rPr>
+          <w:rFonts w:ascii="Arial" w:hAnsi="Arial" w:cs="Arial"/>
+          <w:sz w:val="24"/>
+          <w:szCs w:val="24"/>
+        </w:rPr>
+      </w:pPr>
+      <w:r>
+        <w:rPr>
+          <w:rFonts w:ascii="Arial" w:hAnsi="Arial" w:cs="Arial"/>
           <w:color w:val="FF0000"/>
           <w:sz w:val="24"/>
           <w:szCs w:val="24"/>
@@ -4883,7 +5098,6 @@
           <w:sz w:val="24"/>
           <w:szCs w:val="24"/>
         </w:rPr>
-        <w:lastRenderedPageBreak/>
         <w:t xml:space="preserve">possibilitando aplicações como: segurança, conforto, gestão de energia e automação de tarefas </w:t>
       </w:r>
       <w:r>
@@ -5019,7 +5233,15 @@
           <w:rFonts w:ascii="Arial" w:hAnsi="Arial" w:cs="Arial"/>
           <w:iCs/>
         </w:rPr>
-        <w:t>é a automatização e o controle aplicados à residência. Esta automatização e controle se realizam mediante o uso de equipamentos que dispõem de capacidade para se comunicar interativamente entre eles e com capacidade de seguir as instruções de um programa previamente estabelecido pelo usuário da residência e com possibilidades de alterações conforme seus interesses. Em consequência, a domótica permite maior qualidade de vida, reduz o trabalho doméstico, aumenta o bem-estar e a segurança, racionaliza o consumo de energia e, além disso, sua evolução permite oferecer continuamente novas aplicações.</w:t>
+        <w:t xml:space="preserve">é a automatização e o controle aplicados à residência. Esta automatização e controle se realizam mediante o uso de equipamentos que dispõem de capacidade para se comunicar interativamente entre eles e com capacidade de seguir as instruções </w:t>
+      </w:r>
+      <w:r>
+        <w:rPr>
+          <w:rFonts w:ascii="Arial" w:hAnsi="Arial" w:cs="Arial"/>
+          <w:iCs/>
+        </w:rPr>
+        <w:lastRenderedPageBreak/>
+        <w:t>de um programa previamente estabelecido pelo usuário da residência e com possibilidades de alterações conforme seus interesses. Em consequência, a domótica permite maior qualidade de vida, reduz o trabalho doméstico, aumenta o bem-estar e a segurança, racionaliza o consumo de energia e, além disso, sua evolução permite oferecer continuamente novas aplicações.</w:t>
       </w:r>
     </w:p>
     <w:p>
@@ -5447,17 +5669,7 @@
           <w:szCs w:val="24"/>
           <w:shd w:val="clear" w:color="auto" w:fill="FFFFFF"/>
         </w:rPr>
-        <w:t xml:space="preserve">diz respeito a software de utilização livre, cuja licença não é cobrada e cujo código fonte </w:t>
-      </w:r>
-      <w:r>
-        <w:rPr>
-          <w:rFonts w:ascii="Arial" w:hAnsi="Arial" w:cs="Arial"/>
-          <w:sz w:val="24"/>
-          <w:szCs w:val="24"/>
-          <w:shd w:val="clear" w:color="auto" w:fill="FFFFFF"/>
-        </w:rPr>
-        <w:lastRenderedPageBreak/>
-        <w:t>é disponibilizado, de forma gratuita, pelo autor.</w:t>
+        <w:t>diz respeito a software de utilização livre, cuja licença não é cobrada e cujo código fonte é disponibilizado, de forma gratuita, pelo autor.</w:t>
       </w:r>
       <w:r>
         <w:rPr>
@@ -5576,7 +5788,17 @@
           <w:sz w:val="24"/>
           <w:szCs w:val="24"/>
         </w:rPr>
-        <w:t>, sites contendo informações sobre o assunto, e análises e reflexões na perspectiva de alcançar os objetivos do trabalho.</w:t>
+        <w:t xml:space="preserve">, sites contendo informações sobre o assunto, e análises e reflexões na perspectiva de alcançar os </w:t>
+      </w:r>
+      <w:r>
+        <w:rPr>
+          <w:rFonts w:ascii="Arial" w:hAnsi="Arial" w:cs="Arial"/>
+          <w:bCs/>
+          <w:sz w:val="24"/>
+          <w:szCs w:val="24"/>
+        </w:rPr>
+        <w:lastRenderedPageBreak/>
+        <w:t>objetivos do trabalho.</w:t>
       </w:r>
       <w:r>
         <w:rPr>
@@ -6073,7 +6295,6 @@
           <w:sz w:val="24"/>
           <w:szCs w:val="48"/>
         </w:rPr>
-        <w:lastRenderedPageBreak/>
         <w:t>NAHB. National Association of Home Builders. Disponível em: &lt;</w:t>
       </w:r>
       <w:r>
@@ -6120,11 +6341,12 @@
         </w:rPr>
         <w:t xml:space="preserve"> em: 06 fev. 2014.</w:t>
       </w:r>
-      <w:bookmarkStart w:id="0" w:name="_GoBack"/>
-      <w:bookmarkEnd w:id="0"/>
-    </w:p>
-    <w:p>
-      <w:pPr>
+    </w:p>
+    <w:p>
+      <w:pPr>
+        <w:tabs>
+          <w:tab w:val="left" w:pos="8190"/>
+        </w:tabs>
         <w:autoSpaceDE w:val="0"/>
         <w:autoSpaceDN w:val="0"/>
         <w:adjustRightInd w:val="0"/>
@@ -6136,6 +6358,112 @@
           <w:szCs w:val="48"/>
         </w:rPr>
       </w:pPr>
+      <w:r>
+        <w:rPr>
+          <w:rFonts w:ascii="Arial" w:hAnsi="Arial" w:cs="Arial"/>
+          <w:bCs/>
+          <w:sz w:val="24"/>
+          <w:szCs w:val="48"/>
+        </w:rPr>
+        <w:tab/>
+      </w:r>
+    </w:p>
+    <w:p>
+      <w:pPr>
+        <w:autoSpaceDE w:val="0"/>
+        <w:autoSpaceDN w:val="0"/>
+        <w:adjustRightInd w:val="0"/>
+        <w:spacing w:after="0" w:line="240" w:lineRule="auto"/>
+        <w:rPr>
+          <w:rFonts w:ascii="Arial" w:hAnsi="Arial" w:cs="Arial"/>
+          <w:bCs/>
+          <w:sz w:val="24"/>
+          <w:szCs w:val="48"/>
+        </w:rPr>
+      </w:pPr>
+      <w:r>
+        <w:rPr>
+          <w:rFonts w:ascii="Arial" w:hAnsi="Arial" w:cs="Arial"/>
+          <w:bCs/>
+          <w:sz w:val="24"/>
+          <w:szCs w:val="48"/>
+        </w:rPr>
+        <w:t xml:space="preserve">GODINHO, Francisco Alexandre Ferreira Biscaia. </w:t>
+      </w:r>
+      <w:r>
+        <w:rPr>
+          <w:rFonts w:ascii="Arial" w:hAnsi="Arial" w:cs="Arial"/>
+          <w:b/>
+          <w:bCs/>
+          <w:sz w:val="24"/>
+          <w:szCs w:val="48"/>
+        </w:rPr>
+        <w:t>Noções de Acessibilidade na Web</w:t>
+      </w:r>
+      <w:r>
+        <w:rPr>
+          <w:rFonts w:ascii="Arial" w:hAnsi="Arial" w:cs="Arial"/>
+          <w:bCs/>
+          <w:sz w:val="24"/>
+          <w:szCs w:val="48"/>
+        </w:rPr>
+        <w:t xml:space="preserve">: O </w:t>
+      </w:r>
+      <w:r>
+        <w:rPr>
+          <w:rFonts w:ascii="Arial" w:hAnsi="Arial" w:cs="Arial"/>
+          <w:bCs/>
+          <w:sz w:val="24"/>
+          <w:szCs w:val="48"/>
+        </w:rPr>
+        <w:t>que é Acessibilidade?.</w:t>
+      </w:r>
+      <w:r>
+        <w:rPr>
+          <w:rFonts w:ascii="Arial" w:hAnsi="Arial" w:cs="Arial"/>
+          <w:bCs/>
+          <w:sz w:val="24"/>
+          <w:szCs w:val="48"/>
+        </w:rPr>
+        <w:t xml:space="preserve"> Disponível em: &lt;</w:t>
+      </w:r>
+      <w:hyperlink r:id="rId8" w:history="1">
+        <w:r>
+          <w:rPr>
+            <w:rStyle w:val="Hyperlink"/>
+            <w:rFonts w:ascii="Arial" w:hAnsi="Arial" w:cs="Arial"/>
+            <w:bCs/>
+            <w:color w:val="auto"/>
+            <w:sz w:val="24"/>
+            <w:szCs w:val="48"/>
+            <w:u w:val="none"/>
+          </w:rPr>
+          <w:t>http://www.acessibilidade.net/web/</w:t>
+        </w:r>
+      </w:hyperlink>
+      <w:r>
+        <w:rPr>
+          <w:rFonts w:ascii="Arial" w:hAnsi="Arial" w:cs="Arial"/>
+          <w:bCs/>
+          <w:sz w:val="24"/>
+          <w:szCs w:val="48"/>
+        </w:rPr>
+        <w:t>&gt;. Acesso em: 20 abr. 2014</w:t>
+      </w:r>
+    </w:p>
+    <w:p>
+      <w:pPr>
+        <w:autoSpaceDE w:val="0"/>
+        <w:autoSpaceDN w:val="0"/>
+        <w:adjustRightInd w:val="0"/>
+        <w:spacing w:after="0" w:line="240" w:lineRule="auto"/>
+        <w:rPr>
+          <w:rFonts w:ascii="Arial" w:hAnsi="Arial" w:cs="Arial"/>
+          <w:bCs/>
+          <w:sz w:val="24"/>
+          <w:szCs w:val="48"/>
+        </w:rPr>
+      </w:pPr>
     </w:p>
     <w:p>
       <w:pPr>
@@ -6243,7 +6571,7 @@
         </w:rPr>
         <w:t>&lt;</w:t>
       </w:r>
-      <w:hyperlink r:id="rId8" w:history="1">
+      <w:hyperlink r:id="rId9" w:history="1">
         <w:r>
           <w:rPr>
             <w:rStyle w:val="Hyperlink"/>
@@ -6321,8 +6649,8 @@
       </w:pPr>
     </w:p>
     <w:sectPr>
-      <w:headerReference w:type="default" r:id="rId9"/>
-      <w:headerReference w:type="first" r:id="rId10"/>
+      <w:headerReference w:type="default" r:id="rId10"/>
+      <w:headerReference w:type="first" r:id="rId11"/>
       <w:pgSz w:w="11906" w:h="16838" w:code="9"/>
       <w:pgMar w:top="1701" w:right="1134" w:bottom="1134" w:left="1701" w:header="709" w:footer="709" w:gutter="0"/>
       <w:pgNumType w:start="0"/>
@@ -6946,6 +7274,7 @@
   <w:style w:type="character" w:default="1" w:styleId="Fontepargpadro">
     <w:name w:val="Default Paragraph Font"/>
     <w:uiPriority w:val="1"/>
+    <w:semiHidden/>
     <w:unhideWhenUsed/>
   </w:style>
   <w:style w:type="table" w:default="1" w:styleId="Tabelanormal">
@@ -7633,7 +7962,7 @@
 </file>
 
 <file path=customXml/itemProps1.xml><?xml version="1.0" encoding="utf-8"?>
-<ds:datastoreItem xmlns:ds="http://schemas.openxmlformats.org/officeDocument/2006/customXml" ds:itemID="{0FAF19A1-82FE-457D-9A85-A7C244471597}">
+<ds:datastoreItem xmlns:ds="http://schemas.openxmlformats.org/officeDocument/2006/customXml" ds:itemID="{C16AB214-7A8F-42D7-A3CC-E9A09AF4B683}">
   <ds:schemaRefs>
     <ds:schemaRef ds:uri="http://schemas.openxmlformats.org/officeDocument/2006/bibliography"/>
   </ds:schemaRefs>

</xml_diff>

<commit_message>
concluido o capitulo 2.3.1
</commit_message>
<xml_diff>
--- a/Trabalho de Conclusão de Curso.docx
+++ b/Trabalho de Conclusão de Curso.docx
@@ -5,7 +5,6 @@
     <w:p>
       <w:pPr>
         <w:spacing w:after="0"/>
-        <w:jc w:val="center"/>
         <w:rPr>
           <w:rFonts w:ascii="Arial" w:hAnsi="Arial" w:cs="Arial"/>
           <w:bCs/>
@@ -343,8 +342,36 @@
           <w:sz w:val="24"/>
           <w:szCs w:val="24"/>
         </w:rPr>
-        <w:t>utomação residencial utilizando android e arduino</w:t>
-      </w:r>
+        <w:t xml:space="preserve">utomação residencial utilizando </w:t>
+      </w:r>
+      <w:proofErr w:type="spellStart"/>
+      <w:r>
+        <w:rPr>
+          <w:rFonts w:ascii="Arial" w:hAnsi="Arial" w:cs="Arial"/>
+          <w:sz w:val="24"/>
+          <w:szCs w:val="24"/>
+        </w:rPr>
+        <w:t>android</w:t>
+      </w:r>
+      <w:proofErr w:type="spellEnd"/>
+      <w:r>
+        <w:rPr>
+          <w:rFonts w:ascii="Arial" w:hAnsi="Arial" w:cs="Arial"/>
+          <w:sz w:val="24"/>
+          <w:szCs w:val="24"/>
+        </w:rPr>
+        <w:t xml:space="preserve"> e </w:t>
+      </w:r>
+      <w:proofErr w:type="spellStart"/>
+      <w:r>
+        <w:rPr>
+          <w:rFonts w:ascii="Arial" w:hAnsi="Arial" w:cs="Arial"/>
+          <w:sz w:val="24"/>
+          <w:szCs w:val="24"/>
+        </w:rPr>
+        <w:t>arduino</w:t>
+      </w:r>
+      <w:proofErr w:type="spellEnd"/>
     </w:p>
     <w:p>
       <w:pPr>
@@ -933,8 +960,36 @@
           <w:sz w:val="24"/>
           <w:szCs w:val="24"/>
         </w:rPr>
-        <w:t>automação residencial utilizando android e arduino</w:t>
-      </w:r>
+        <w:t xml:space="preserve">automação residencial utilizando </w:t>
+      </w:r>
+      <w:proofErr w:type="spellStart"/>
+      <w:r>
+        <w:rPr>
+          <w:rFonts w:ascii="Arial" w:hAnsi="Arial" w:cs="Arial"/>
+          <w:sz w:val="24"/>
+          <w:szCs w:val="24"/>
+        </w:rPr>
+        <w:t>android</w:t>
+      </w:r>
+      <w:proofErr w:type="spellEnd"/>
+      <w:r>
+        <w:rPr>
+          <w:rFonts w:ascii="Arial" w:hAnsi="Arial" w:cs="Arial"/>
+          <w:sz w:val="24"/>
+          <w:szCs w:val="24"/>
+        </w:rPr>
+        <w:t xml:space="preserve"> e </w:t>
+      </w:r>
+      <w:proofErr w:type="spellStart"/>
+      <w:r>
+        <w:rPr>
+          <w:rFonts w:ascii="Arial" w:hAnsi="Arial" w:cs="Arial"/>
+          <w:sz w:val="24"/>
+          <w:szCs w:val="24"/>
+        </w:rPr>
+        <w:t>arduino</w:t>
+      </w:r>
+      <w:proofErr w:type="spellEnd"/>
     </w:p>
     <w:p>
       <w:pPr>
@@ -2249,8 +2304,36 @@
           <w:sz w:val="24"/>
           <w:szCs w:val="24"/>
         </w:rPr>
-        <w:t>automação residencial utilizando android e arduino</w:t>
-      </w:r>
+        <w:t xml:space="preserve">automação residencial utilizando </w:t>
+      </w:r>
+      <w:proofErr w:type="spellStart"/>
+      <w:r>
+        <w:rPr>
+          <w:rFonts w:ascii="Arial" w:hAnsi="Arial" w:cs="Arial"/>
+          <w:sz w:val="24"/>
+          <w:szCs w:val="24"/>
+        </w:rPr>
+        <w:t>android</w:t>
+      </w:r>
+      <w:proofErr w:type="spellEnd"/>
+      <w:r>
+        <w:rPr>
+          <w:rFonts w:ascii="Arial" w:hAnsi="Arial" w:cs="Arial"/>
+          <w:sz w:val="24"/>
+          <w:szCs w:val="24"/>
+        </w:rPr>
+        <w:t xml:space="preserve"> e </w:t>
+      </w:r>
+      <w:proofErr w:type="spellStart"/>
+      <w:r>
+        <w:rPr>
+          <w:rFonts w:ascii="Arial" w:hAnsi="Arial" w:cs="Arial"/>
+          <w:sz w:val="24"/>
+          <w:szCs w:val="24"/>
+        </w:rPr>
+        <w:t>arduino</w:t>
+      </w:r>
+      <w:proofErr w:type="spellEnd"/>
     </w:p>
     <w:p>
       <w:pPr>
@@ -2363,7 +2446,43 @@
           <w:sz w:val="24"/>
           <w:szCs w:val="24"/>
         </w:rPr>
-        <w:t>será utilizado o conceito da Domótica que disse: que congrega um conjunto de tecnologias que tem com principal objetivo a automatização de uma residência.</w:t>
+        <w:t xml:space="preserve">será utilizado o conceito da </w:t>
+      </w:r>
+      <w:proofErr w:type="spellStart"/>
+      <w:r>
+        <w:rPr>
+          <w:rFonts w:ascii="Arial" w:hAnsi="Arial" w:cs="Arial"/>
+          <w:sz w:val="24"/>
+          <w:szCs w:val="24"/>
+        </w:rPr>
+        <w:t>Domótica</w:t>
+      </w:r>
+      <w:proofErr w:type="spellEnd"/>
+      <w:r>
+        <w:rPr>
+          <w:rFonts w:ascii="Arial" w:hAnsi="Arial" w:cs="Arial"/>
+          <w:sz w:val="24"/>
+          <w:szCs w:val="24"/>
+        </w:rPr>
+        <w:t xml:space="preserve"> que disse: que congrega um conjunto de tecnologias que tem </w:t>
+      </w:r>
+      <w:proofErr w:type="spellStart"/>
+      <w:r>
+        <w:rPr>
+          <w:rFonts w:ascii="Arial" w:hAnsi="Arial" w:cs="Arial"/>
+          <w:sz w:val="24"/>
+          <w:szCs w:val="24"/>
+        </w:rPr>
+        <w:t>com</w:t>
+      </w:r>
+      <w:proofErr w:type="spellEnd"/>
+      <w:r>
+        <w:rPr>
+          <w:rFonts w:ascii="Arial" w:hAnsi="Arial" w:cs="Arial"/>
+          <w:sz w:val="24"/>
+          <w:szCs w:val="24"/>
+        </w:rPr>
+        <w:t xml:space="preserve"> principal objetivo a automatização de uma residência.</w:t>
       </w:r>
     </w:p>
     <w:p>
@@ -2383,15 +2502,79 @@
           <w:sz w:val="24"/>
           <w:szCs w:val="24"/>
         </w:rPr>
-        <w:t>Além da utilização da Domótica vai ser utilizado duas outras tecnologias, o Si</w:t>
-      </w:r>
-      <w:r>
-        <w:rPr>
-          <w:rFonts w:ascii="Arial" w:hAnsi="Arial" w:cs="Arial"/>
-          <w:sz w:val="24"/>
-          <w:szCs w:val="24"/>
-        </w:rPr>
-        <w:t>stema Operacional Android e uma ferramenta de prototipagem chamada  Arduino, que é um pequeno circuito elétrico(placa)  que possui em sua</w:t>
+        <w:t xml:space="preserve">Além da utilização da </w:t>
+      </w:r>
+      <w:proofErr w:type="spellStart"/>
+      <w:r>
+        <w:rPr>
+          <w:rFonts w:ascii="Arial" w:hAnsi="Arial" w:cs="Arial"/>
+          <w:sz w:val="24"/>
+          <w:szCs w:val="24"/>
+        </w:rPr>
+        <w:t>Domótica</w:t>
+      </w:r>
+      <w:proofErr w:type="spellEnd"/>
+      <w:r>
+        <w:rPr>
+          <w:rFonts w:ascii="Arial" w:hAnsi="Arial" w:cs="Arial"/>
+          <w:sz w:val="24"/>
+          <w:szCs w:val="24"/>
+        </w:rPr>
+        <w:t xml:space="preserve"> vai ser utilizado duas outras tecnologias, o Si</w:t>
+      </w:r>
+      <w:r>
+        <w:rPr>
+          <w:rFonts w:ascii="Arial" w:hAnsi="Arial" w:cs="Arial"/>
+          <w:sz w:val="24"/>
+          <w:szCs w:val="24"/>
+        </w:rPr>
+        <w:t xml:space="preserve">stema Operacional </w:t>
+      </w:r>
+      <w:proofErr w:type="spellStart"/>
+      <w:r>
+        <w:rPr>
+          <w:rFonts w:ascii="Arial" w:hAnsi="Arial" w:cs="Arial"/>
+          <w:sz w:val="24"/>
+          <w:szCs w:val="24"/>
+        </w:rPr>
+        <w:t>Android</w:t>
+      </w:r>
+      <w:proofErr w:type="spellEnd"/>
+      <w:r>
+        <w:rPr>
+          <w:rFonts w:ascii="Arial" w:hAnsi="Arial" w:cs="Arial"/>
+          <w:sz w:val="24"/>
+          <w:szCs w:val="24"/>
+        </w:rPr>
+        <w:t xml:space="preserve"> e uma ferramenta de prototipagem </w:t>
+      </w:r>
+      <w:proofErr w:type="gramStart"/>
+      <w:r>
+        <w:rPr>
+          <w:rFonts w:ascii="Arial" w:hAnsi="Arial" w:cs="Arial"/>
+          <w:sz w:val="24"/>
+          <w:szCs w:val="24"/>
+        </w:rPr>
+        <w:t xml:space="preserve">chamada  </w:t>
+      </w:r>
+      <w:proofErr w:type="spellStart"/>
+      <w:r>
+        <w:rPr>
+          <w:rFonts w:ascii="Arial" w:hAnsi="Arial" w:cs="Arial"/>
+          <w:sz w:val="24"/>
+          <w:szCs w:val="24"/>
+        </w:rPr>
+        <w:t>Arduino</w:t>
+      </w:r>
+      <w:proofErr w:type="spellEnd"/>
+      <w:proofErr w:type="gramEnd"/>
+      <w:r>
+        <w:rPr>
+          <w:rFonts w:ascii="Arial" w:hAnsi="Arial" w:cs="Arial"/>
+          <w:sz w:val="24"/>
+          <w:szCs w:val="24"/>
+        </w:rPr>
+        <w:t>, que é um pequeno circuito elétrico(placa)  que possui em sua</w:t>
       </w:r>
       <w:r>
         <w:rPr>
@@ -2481,7 +2664,25 @@
           <w:sz w:val="24"/>
           <w:szCs w:val="24"/>
         </w:rPr>
-        <w:t>A utilização da Domótica atua</w:t>
+        <w:t xml:space="preserve">A utilização da </w:t>
+      </w:r>
+      <w:proofErr w:type="spellStart"/>
+      <w:r>
+        <w:rPr>
+          <w:rFonts w:ascii="Arial" w:hAnsi="Arial" w:cs="Arial"/>
+          <w:sz w:val="24"/>
+          <w:szCs w:val="24"/>
+        </w:rPr>
+        <w:t>Domótica</w:t>
+      </w:r>
+      <w:proofErr w:type="spellEnd"/>
+      <w:r>
+        <w:rPr>
+          <w:rFonts w:ascii="Arial" w:hAnsi="Arial" w:cs="Arial"/>
+          <w:sz w:val="24"/>
+          <w:szCs w:val="24"/>
+        </w:rPr>
+        <w:t xml:space="preserve"> atua</w:t>
       </w:r>
       <w:r>
         <w:rPr>
@@ -3010,7 +3211,16 @@
           <w:sz w:val="24"/>
           <w:szCs w:val="24"/>
         </w:rPr>
-        <w:t xml:space="preserve">7 </w:t>
+        <w:t>1</w:t>
+      </w:r>
+      <w:r>
+        <w:rPr>
+          <w:rFonts w:ascii="Arial" w:hAnsi="Arial" w:cs="Arial"/>
+          <w:b/>
+          <w:sz w:val="24"/>
+          <w:szCs w:val="24"/>
+        </w:rPr>
+        <w:t xml:space="preserve"> </w:t>
       </w:r>
       <w:r>
         <w:rPr>
@@ -3122,15 +3332,43 @@
           <w:sz w:val="24"/>
           <w:szCs w:val="24"/>
         </w:rPr>
-        <w:t xml:space="preserve"> Conforme Muratori</w:t>
-      </w:r>
-      <w:r>
-        <w:rPr>
-          <w:rFonts w:ascii="Arial" w:hAnsi="Arial" w:cs="Arial"/>
-          <w:sz w:val="24"/>
-          <w:szCs w:val="24"/>
-        </w:rPr>
-        <w:t xml:space="preserve"> e Bó (2011</w:t>
+        <w:t xml:space="preserve"> Conforme </w:t>
+      </w:r>
+      <w:proofErr w:type="spellStart"/>
+      <w:r>
+        <w:rPr>
+          <w:rFonts w:ascii="Arial" w:hAnsi="Arial" w:cs="Arial"/>
+          <w:sz w:val="24"/>
+          <w:szCs w:val="24"/>
+        </w:rPr>
+        <w:t>Muratori</w:t>
+      </w:r>
+      <w:proofErr w:type="spellEnd"/>
+      <w:r>
+        <w:rPr>
+          <w:rFonts w:ascii="Arial" w:hAnsi="Arial" w:cs="Arial"/>
+          <w:sz w:val="24"/>
+          <w:szCs w:val="24"/>
+        </w:rPr>
+        <w:t xml:space="preserve"> e </w:t>
+      </w:r>
+      <w:proofErr w:type="spellStart"/>
+      <w:r>
+        <w:rPr>
+          <w:rFonts w:ascii="Arial" w:hAnsi="Arial" w:cs="Arial"/>
+          <w:sz w:val="24"/>
+          <w:szCs w:val="24"/>
+        </w:rPr>
+        <w:t>Bó</w:t>
+      </w:r>
+      <w:proofErr w:type="spellEnd"/>
+      <w:r>
+        <w:rPr>
+          <w:rFonts w:ascii="Arial" w:hAnsi="Arial" w:cs="Arial"/>
+          <w:sz w:val="24"/>
+          <w:szCs w:val="24"/>
+        </w:rPr>
+        <w:t xml:space="preserve"> (2011</w:t>
       </w:r>
       <w:r>
         <w:rPr>
@@ -3140,13 +3378,23 @@
         </w:rPr>
         <w:t xml:space="preserve">), quando a </w:t>
       </w:r>
-      <w:r>
-        <w:rPr>
-          <w:rFonts w:ascii="Arial" w:hAnsi="Arial" w:cs="Arial"/>
-          <w:sz w:val="24"/>
-          <w:szCs w:val="24"/>
-        </w:rPr>
-        <w:t>Domótica é</w:t>
+      <w:proofErr w:type="spellStart"/>
+      <w:r>
+        <w:rPr>
+          <w:rFonts w:ascii="Arial" w:hAnsi="Arial" w:cs="Arial"/>
+          <w:sz w:val="24"/>
+          <w:szCs w:val="24"/>
+        </w:rPr>
+        <w:t>Domótica</w:t>
+      </w:r>
+      <w:proofErr w:type="spellEnd"/>
+      <w:r>
+        <w:rPr>
+          <w:rFonts w:ascii="Arial" w:hAnsi="Arial" w:cs="Arial"/>
+          <w:sz w:val="24"/>
+          <w:szCs w:val="24"/>
+        </w:rPr>
+        <w:t xml:space="preserve"> é</w:t>
       </w:r>
       <w:r>
         <w:rPr>
@@ -4005,13 +4253,23 @@
                 <w:szCs w:val="24"/>
               </w:rPr>
             </w:pPr>
+            <w:proofErr w:type="spellStart"/>
             <w:r>
               <w:rPr>
                 <w:rFonts w:ascii="Arial" w:hAnsi="Arial" w:cs="Arial"/>
                 <w:sz w:val="24"/>
                 <w:szCs w:val="24"/>
               </w:rPr>
-              <w:t>Multiroom Áudio</w:t>
+              <w:t>Multiroom</w:t>
+            </w:r>
+            <w:proofErr w:type="spellEnd"/>
+            <w:r>
+              <w:rPr>
+                <w:rFonts w:ascii="Arial" w:hAnsi="Arial" w:cs="Arial"/>
+                <w:sz w:val="24"/>
+                <w:szCs w:val="24"/>
+              </w:rPr>
+              <w:t xml:space="preserve"> Áudio</w:t>
             </w:r>
           </w:p>
         </w:tc>
@@ -4162,8 +4420,18 @@
                 <w:sz w:val="24"/>
                 <w:szCs w:val="24"/>
               </w:rPr>
-              <w:t>Home Theater</w:t>
+              <w:t xml:space="preserve">Home </w:t>
             </w:r>
+            <w:proofErr w:type="spellStart"/>
+            <w:r>
+              <w:rPr>
+                <w:rFonts w:ascii="Arial" w:hAnsi="Arial" w:cs="Arial"/>
+                <w:sz w:val="24"/>
+                <w:szCs w:val="24"/>
+              </w:rPr>
+              <w:t>Theater</w:t>
+            </w:r>
+            <w:proofErr w:type="spellEnd"/>
           </w:p>
         </w:tc>
         <w:tc>
@@ -4959,7 +5227,33 @@
           <w:sz w:val="24"/>
           <w:szCs w:val="24"/>
         </w:rPr>
-        <w:t xml:space="preserve">Conforme citado por Blalt (2014), um ambiente acessível significa não somente a colocação de barras de apoio, tapetes ante derrapantes, cadeira elevatórias, assentos sanitários adaptáveis ou deslocamento de interruptores, mas também o acionamento automático de luzes noturnas que indique o caminho do banheiro ou para qualquer outro cômodo da casa, acionamento </w:t>
+        <w:t xml:space="preserve">Conforme </w:t>
+      </w:r>
+      <w:r>
+        <w:rPr>
+          <w:rFonts w:ascii="Arial" w:hAnsi="Arial" w:cs="Arial"/>
+          <w:sz w:val="24"/>
+          <w:szCs w:val="24"/>
+        </w:rPr>
+        <w:t xml:space="preserve">citado por </w:t>
+      </w:r>
+      <w:proofErr w:type="spellStart"/>
+      <w:r>
+        <w:rPr>
+          <w:rFonts w:ascii="Arial" w:hAnsi="Arial" w:cs="Arial"/>
+          <w:sz w:val="24"/>
+          <w:szCs w:val="24"/>
+        </w:rPr>
+        <w:t>Blatt</w:t>
+      </w:r>
+      <w:proofErr w:type="spellEnd"/>
+      <w:r>
+        <w:rPr>
+          <w:rFonts w:ascii="Arial" w:hAnsi="Arial" w:cs="Arial"/>
+          <w:sz w:val="24"/>
+          <w:szCs w:val="24"/>
+        </w:rPr>
+        <w:t xml:space="preserve"> (2014), um ambiente acessível significa não somente a colocação de barras de apoio, tapetes ante derrapantes, cadeira elevatórias, assentos sanitários adaptáveis ou deslocamento de interruptores, mas também o acionamento automático de luzes noturnas que indique o caminho do banheiro ou para qualquer outro cômodo da casa, acionamento </w:t>
       </w:r>
       <w:r>
         <w:rPr>
@@ -4984,6 +5278,250 @@
           <w:szCs w:val="24"/>
         </w:rPr>
         <w:t>ões inteligente.</w:t>
+      </w:r>
+      <w:r>
+        <w:rPr>
+          <w:rFonts w:ascii="Arial" w:hAnsi="Arial" w:cs="Arial"/>
+          <w:sz w:val="24"/>
+          <w:szCs w:val="24"/>
+        </w:rPr>
+        <w:t xml:space="preserve"> </w:t>
+      </w:r>
+    </w:p>
+    <w:p>
+      <w:pPr>
+        <w:spacing w:after="0" w:line="360" w:lineRule="auto"/>
+        <w:jc w:val="both"/>
+        <w:rPr>
+          <w:rFonts w:ascii="Arial" w:hAnsi="Arial" w:cs="Arial"/>
+          <w:sz w:val="24"/>
+          <w:szCs w:val="24"/>
+        </w:rPr>
+      </w:pPr>
+    </w:p>
+    <w:p>
+      <w:pPr>
+        <w:spacing w:after="0" w:line="360" w:lineRule="auto"/>
+        <w:jc w:val="both"/>
+        <w:rPr>
+          <w:rFonts w:ascii="Arial" w:hAnsi="Arial" w:cs="Arial"/>
+          <w:b/>
+          <w:sz w:val="24"/>
+          <w:szCs w:val="24"/>
+        </w:rPr>
+      </w:pPr>
+      <w:r>
+        <w:rPr>
+          <w:rFonts w:ascii="Arial" w:hAnsi="Arial" w:cs="Arial"/>
+          <w:b/>
+          <w:sz w:val="24"/>
+          <w:szCs w:val="24"/>
+        </w:rPr>
+        <w:t>2.3 Principais Subsistemas</w:t>
+      </w:r>
+    </w:p>
+    <w:p>
+      <w:pPr>
+        <w:spacing w:after="0" w:line="360" w:lineRule="auto"/>
+        <w:jc w:val="both"/>
+        <w:rPr>
+          <w:rFonts w:ascii="Arial" w:hAnsi="Arial" w:cs="Arial"/>
+          <w:b/>
+          <w:sz w:val="24"/>
+          <w:szCs w:val="24"/>
+        </w:rPr>
+      </w:pPr>
+    </w:p>
+    <w:p>
+      <w:pPr>
+        <w:spacing w:after="0" w:line="360" w:lineRule="auto"/>
+        <w:ind w:firstLine="1134"/>
+        <w:jc w:val="both"/>
+        <w:rPr>
+          <w:rFonts w:ascii="Arial" w:hAnsi="Arial" w:cs="Arial"/>
+          <w:sz w:val="24"/>
+          <w:szCs w:val="24"/>
+        </w:rPr>
+      </w:pPr>
+      <w:r>
+        <w:rPr>
+          <w:rFonts w:ascii="Arial" w:hAnsi="Arial" w:cs="Arial"/>
+          <w:sz w:val="24"/>
+          <w:szCs w:val="24"/>
+        </w:rPr>
+        <w:t>O termo Automação</w:t>
+      </w:r>
+      <w:r>
+        <w:rPr>
+          <w:rFonts w:ascii="Arial" w:hAnsi="Arial" w:cs="Arial"/>
+          <w:sz w:val="24"/>
+          <w:szCs w:val="24"/>
+        </w:rPr>
+        <w:t xml:space="preserve"> Residencial acabou englobando</w:t>
+      </w:r>
+      <w:r>
+        <w:rPr>
+          <w:rFonts w:ascii="Arial" w:hAnsi="Arial" w:cs="Arial"/>
+          <w:sz w:val="24"/>
+          <w:szCs w:val="24"/>
+        </w:rPr>
+        <w:t xml:space="preserve"> o uso de tecnologias de uso doméstico e não só apenas o controle</w:t>
+      </w:r>
+      <w:r>
+        <w:rPr>
+          <w:rFonts w:ascii="Arial" w:hAnsi="Arial" w:cs="Arial"/>
+          <w:sz w:val="24"/>
+          <w:szCs w:val="24"/>
+        </w:rPr>
+        <w:t>s</w:t>
+      </w:r>
+      <w:r>
+        <w:rPr>
+          <w:rFonts w:ascii="Arial" w:hAnsi="Arial" w:cs="Arial"/>
+          <w:sz w:val="24"/>
+          <w:szCs w:val="24"/>
+        </w:rPr>
+        <w:t xml:space="preserve"> </w:t>
+      </w:r>
+      <w:r>
+        <w:rPr>
+          <w:rFonts w:ascii="Arial" w:hAnsi="Arial" w:cs="Arial"/>
+          <w:sz w:val="24"/>
+          <w:szCs w:val="24"/>
+        </w:rPr>
+        <w:t xml:space="preserve">relacionado a </w:t>
+      </w:r>
+      <w:r>
+        <w:rPr>
+          <w:rFonts w:ascii="Arial" w:hAnsi="Arial" w:cs="Arial"/>
+          <w:sz w:val="24"/>
+          <w:szCs w:val="24"/>
+        </w:rPr>
+        <w:t>ins</w:t>
+      </w:r>
+      <w:r>
+        <w:rPr>
+          <w:rFonts w:ascii="Arial" w:hAnsi="Arial" w:cs="Arial"/>
+          <w:sz w:val="24"/>
+          <w:szCs w:val="24"/>
+        </w:rPr>
+        <w:t>talação</w:t>
+      </w:r>
+      <w:r>
+        <w:rPr>
+          <w:rFonts w:ascii="Arial" w:hAnsi="Arial" w:cs="Arial"/>
+          <w:sz w:val="24"/>
+          <w:szCs w:val="24"/>
+        </w:rPr>
+        <w:t xml:space="preserve"> </w:t>
+      </w:r>
+      <w:r>
+        <w:rPr>
+          <w:rFonts w:ascii="Arial" w:hAnsi="Arial" w:cs="Arial"/>
+          <w:sz w:val="24"/>
+          <w:szCs w:val="24"/>
+        </w:rPr>
+        <w:t>elétrica. Portanto, atualmente a automação residencial faz uso de diversos subsistemas tornando assim o conceito mais amplo (MURATORI; BÓ, 2011).</w:t>
+      </w:r>
+      <w:r>
+        <w:rPr>
+          <w:rFonts w:ascii="Arial" w:hAnsi="Arial" w:cs="Arial"/>
+          <w:sz w:val="24"/>
+          <w:szCs w:val="24"/>
+        </w:rPr>
+        <w:t xml:space="preserve"> </w:t>
+      </w:r>
+    </w:p>
+    <w:p>
+      <w:pPr>
+        <w:spacing w:after="0" w:line="360" w:lineRule="auto"/>
+        <w:rPr>
+          <w:rFonts w:ascii="Arial" w:hAnsi="Arial" w:cs="Arial"/>
+          <w:sz w:val="24"/>
+          <w:szCs w:val="24"/>
+        </w:rPr>
+      </w:pPr>
+    </w:p>
+    <w:p>
+      <w:pPr>
+        <w:spacing w:after="0" w:line="360" w:lineRule="auto"/>
+        <w:rPr>
+          <w:rFonts w:ascii="Arial" w:hAnsi="Arial" w:cs="Arial"/>
+          <w:sz w:val="24"/>
+          <w:szCs w:val="24"/>
+        </w:rPr>
+      </w:pPr>
+      <w:r>
+        <w:rPr>
+          <w:rFonts w:ascii="Arial" w:hAnsi="Arial" w:cs="Arial"/>
+          <w:sz w:val="24"/>
+          <w:szCs w:val="24"/>
+        </w:rPr>
+        <w:t>2.3.1 Sistema de segurança</w:t>
+      </w:r>
+    </w:p>
+    <w:p>
+      <w:pPr>
+        <w:spacing w:after="0" w:line="360" w:lineRule="auto"/>
+        <w:rPr>
+          <w:rFonts w:ascii="Arial" w:hAnsi="Arial" w:cs="Arial"/>
+          <w:sz w:val="24"/>
+          <w:szCs w:val="24"/>
+        </w:rPr>
+      </w:pPr>
+    </w:p>
+    <w:p>
+      <w:pPr>
+        <w:spacing w:after="0" w:line="360" w:lineRule="auto"/>
+        <w:ind w:firstLine="1134"/>
+        <w:rPr>
+          <w:rFonts w:ascii="Arial" w:hAnsi="Arial" w:cs="Arial"/>
+          <w:sz w:val="24"/>
+          <w:szCs w:val="24"/>
+        </w:rPr>
+      </w:pPr>
+      <w:r>
+        <w:rPr>
+          <w:rFonts w:ascii="Arial" w:hAnsi="Arial" w:cs="Arial"/>
+          <w:sz w:val="24"/>
+          <w:szCs w:val="24"/>
+        </w:rPr>
+        <w:t>Os sistemas de segurança tradicionais fazem uso de dispositivo eletrônicos e equipamentos de barreira como: câmeras, alarmes, cercas elétricas, etc.</w:t>
+      </w:r>
+    </w:p>
+    <w:p>
+      <w:pPr>
+        <w:spacing w:after="0" w:line="360" w:lineRule="auto"/>
+        <w:ind w:firstLine="1134"/>
+        <w:rPr>
+          <w:rFonts w:ascii="Arial" w:hAnsi="Arial" w:cs="Arial"/>
+          <w:sz w:val="24"/>
+          <w:szCs w:val="24"/>
+        </w:rPr>
+      </w:pPr>
+      <w:r>
+        <w:rPr>
+          <w:rFonts w:ascii="Arial" w:hAnsi="Arial" w:cs="Arial"/>
+          <w:sz w:val="24"/>
+          <w:szCs w:val="24"/>
+        </w:rPr>
+        <w:t>Sistemas como esses são instalado com intuito de não só de segurança pessoal e patrimonial</w:t>
+      </w:r>
+      <w:r>
+        <w:rPr>
+          <w:rFonts w:ascii="Arial" w:hAnsi="Arial" w:cs="Arial"/>
+          <w:sz w:val="24"/>
+          <w:szCs w:val="24"/>
+        </w:rPr>
+        <w:t xml:space="preserve"> como também no sentido de liberdade sem risco de invasão por intrusos. Sendo que um dos grandes motivos pela qual as pessoas adotam esses sistemas é a proteção matrimonial, tanto co</w:t>
+      </w:r>
+      <w:r>
+        <w:rPr>
+          <w:rFonts w:ascii="Arial" w:hAnsi="Arial" w:cs="Arial"/>
+          <w:sz w:val="24"/>
+          <w:szCs w:val="24"/>
+        </w:rPr>
+        <w:t>nta roubo e atos de v</w:t>
       </w:r>
       <w:bookmarkStart w:id="0" w:name="_GoBack"/>
       <w:bookmarkEnd w:id="0"/>
@@ -4993,8 +5531,36 @@
           <w:sz w:val="24"/>
           <w:szCs w:val="24"/>
         </w:rPr>
-        <w:t xml:space="preserve"> </w:t>
-      </w:r>
+        <w:t xml:space="preserve">andalismo. </w:t>
+      </w:r>
+      <w:r>
+        <w:rPr>
+          <w:rFonts w:ascii="Arial" w:hAnsi="Arial" w:cs="Arial"/>
+          <w:sz w:val="24"/>
+          <w:szCs w:val="24"/>
+        </w:rPr>
+        <w:lastRenderedPageBreak/>
+        <w:t>Portanto, teve um grande aumento no uso de câmeras para o monitoramento de crianças, idosos e pessoas com deficiências em áreas de lazer</w:t>
+      </w:r>
+      <w:r>
+        <w:rPr>
+          <w:rFonts w:ascii="Arial" w:hAnsi="Arial" w:cs="Arial"/>
+          <w:sz w:val="24"/>
+          <w:szCs w:val="24"/>
+        </w:rPr>
+        <w:t xml:space="preserve"> como: shopping, parques, playground, etc. </w:t>
+      </w:r>
+    </w:p>
+    <w:p>
+      <w:pPr>
+        <w:spacing w:after="0" w:line="360" w:lineRule="auto"/>
+        <w:jc w:val="both"/>
+        <w:rPr>
+          <w:rFonts w:ascii="Arial" w:hAnsi="Arial" w:cs="Arial"/>
+          <w:sz w:val="24"/>
+          <w:szCs w:val="24"/>
+        </w:rPr>
+      </w:pPr>
     </w:p>
     <w:p>
       <w:pPr>
@@ -5228,20 +5794,37 @@
           <w:iCs/>
         </w:rPr>
       </w:pPr>
+      <w:proofErr w:type="gramStart"/>
       <w:r>
         <w:rPr>
           <w:rFonts w:ascii="Arial" w:hAnsi="Arial" w:cs="Arial"/>
           <w:iCs/>
         </w:rPr>
-        <w:t xml:space="preserve">é a automatização e o controle aplicados à residência. Esta automatização e controle se realizam mediante o uso de equipamentos que dispõem de capacidade para se comunicar interativamente entre eles e com capacidade de seguir as instruções </w:t>
-      </w:r>
+        <w:t>é</w:t>
+      </w:r>
+      <w:proofErr w:type="gramEnd"/>
       <w:r>
         <w:rPr>
           <w:rFonts w:ascii="Arial" w:hAnsi="Arial" w:cs="Arial"/>
           <w:iCs/>
         </w:rPr>
-        <w:lastRenderedPageBreak/>
-        <w:t>de um programa previamente estabelecido pelo usuário da residência e com possibilidades de alterações conforme seus interesses. Em consequência, a domótica permite maior qualidade de vida, reduz o trabalho doméstico, aumenta o bem-estar e a segurança, racionaliza o consumo de energia e, além disso, sua evolução permite oferecer continuamente novas aplicações.</w:t>
+        <w:t xml:space="preserve"> a automatização e o controle aplicados à residência. Esta automatização e controle se realizam mediante o uso de equipamentos que dispõem de capacidade para se comunicar interativamente entre eles e com capacidade de seguir as instruções de um programa previamente estabelecido pelo usuário da residência e com possibilidades de alterações conforme seus interesses. Em consequência, a </w:t>
+      </w:r>
+      <w:proofErr w:type="spellStart"/>
+      <w:r>
+        <w:rPr>
+          <w:rFonts w:ascii="Arial" w:hAnsi="Arial" w:cs="Arial"/>
+          <w:iCs/>
+        </w:rPr>
+        <w:t>domótica</w:t>
+      </w:r>
+      <w:proofErr w:type="spellEnd"/>
+      <w:r>
+        <w:rPr>
+          <w:rFonts w:ascii="Arial" w:hAnsi="Arial" w:cs="Arial"/>
+          <w:iCs/>
+        </w:rPr>
+        <w:t xml:space="preserve"> permite maior qualidade de vida, reduz o trabalho doméstico, aumenta o bem-estar e a segurança, racionaliza o consumo de energia e, além disso, sua evolução permite oferecer continuamente novas aplicações.</w:t>
       </w:r>
     </w:p>
     <w:p>
@@ -5324,8 +5907,9 @@
           <w:sz w:val="24"/>
           <w:szCs w:val="24"/>
         </w:rPr>
-        <w:t xml:space="preserve"> tecnologias adicionais: SO Android e o Arduino. Falando </w:t>
-      </w:r>
+        <w:t xml:space="preserve"> tecnologias adicionais: SO </w:t>
+      </w:r>
+      <w:proofErr w:type="spellStart"/>
       <w:r>
         <w:rPr>
           <w:rFonts w:ascii="Arial" w:hAnsi="Arial" w:cs="Arial"/>
@@ -5333,6 +5917,45 @@
           <w:sz w:val="24"/>
           <w:szCs w:val="24"/>
         </w:rPr>
+        <w:t>Android</w:t>
+      </w:r>
+      <w:proofErr w:type="spellEnd"/>
+      <w:r>
+        <w:rPr>
+          <w:rFonts w:ascii="Arial" w:hAnsi="Arial" w:cs="Arial"/>
+          <w:iCs/>
+          <w:sz w:val="24"/>
+          <w:szCs w:val="24"/>
+        </w:rPr>
+        <w:t xml:space="preserve"> e o </w:t>
+      </w:r>
+      <w:proofErr w:type="spellStart"/>
+      <w:r>
+        <w:rPr>
+          <w:rFonts w:ascii="Arial" w:hAnsi="Arial" w:cs="Arial"/>
+          <w:iCs/>
+          <w:sz w:val="24"/>
+          <w:szCs w:val="24"/>
+        </w:rPr>
+        <w:t>Arduino</w:t>
+      </w:r>
+      <w:proofErr w:type="spellEnd"/>
+      <w:r>
+        <w:rPr>
+          <w:rFonts w:ascii="Arial" w:hAnsi="Arial" w:cs="Arial"/>
+          <w:iCs/>
+          <w:sz w:val="24"/>
+          <w:szCs w:val="24"/>
+        </w:rPr>
+        <w:t xml:space="preserve">. Falando </w:t>
+      </w:r>
+      <w:r>
+        <w:rPr>
+          <w:rFonts w:ascii="Arial" w:hAnsi="Arial" w:cs="Arial"/>
+          <w:iCs/>
+          <w:sz w:val="24"/>
+          <w:szCs w:val="24"/>
+        </w:rPr>
         <w:t>mais sobre</w:t>
       </w:r>
       <w:r>
@@ -5386,7 +6009,25 @@
           <w:sz w:val="24"/>
           <w:szCs w:val="24"/>
         </w:rPr>
-        <w:t>O Android é um sistema operacional móvel de código e aberto, que foi desenvolvido com base no sistema operacional Linux</w:t>
+        <w:t xml:space="preserve">O </w:t>
+      </w:r>
+      <w:proofErr w:type="spellStart"/>
+      <w:r>
+        <w:rPr>
+          <w:rFonts w:ascii="Arial" w:hAnsi="Arial" w:cs="Arial"/>
+          <w:sz w:val="24"/>
+          <w:szCs w:val="24"/>
+        </w:rPr>
+        <w:t>Android</w:t>
+      </w:r>
+      <w:proofErr w:type="spellEnd"/>
+      <w:r>
+        <w:rPr>
+          <w:rFonts w:ascii="Arial" w:hAnsi="Arial" w:cs="Arial"/>
+          <w:sz w:val="24"/>
+          <w:szCs w:val="24"/>
+        </w:rPr>
+        <w:t xml:space="preserve"> é um sistema operacional móvel de código e aberto, que foi desenvolvido com base no sistema operacional Linux</w:t>
       </w:r>
       <w:r>
         <w:rPr>
@@ -5431,8 +6072,9 @@
           <w:sz w:val="24"/>
           <w:szCs w:val="24"/>
         </w:rPr>
-        <w:t>Da mesma forma a plataforma Arduino que atualmente é bem utilizada para o desenvolvimento de projetos voltados para área da robótica</w:t>
-      </w:r>
+        <w:t xml:space="preserve">Da mesma forma a plataforma </w:t>
+      </w:r>
+      <w:proofErr w:type="spellStart"/>
       <w:r>
         <w:rPr>
           <w:rFonts w:ascii="Arial" w:hAnsi="Arial" w:cs="Arial"/>
@@ -5440,6 +6082,35 @@
           <w:sz w:val="24"/>
           <w:szCs w:val="24"/>
         </w:rPr>
+        <w:t>Arduino</w:t>
+      </w:r>
+      <w:proofErr w:type="spellEnd"/>
+      <w:r>
+        <w:rPr>
+          <w:rFonts w:ascii="Arial" w:hAnsi="Arial" w:cs="Arial"/>
+          <w:iCs/>
+          <w:sz w:val="24"/>
+          <w:szCs w:val="24"/>
+        </w:rPr>
+        <w:t xml:space="preserve"> que </w:t>
+      </w:r>
+      <w:r>
+        <w:rPr>
+          <w:rFonts w:ascii="Arial" w:hAnsi="Arial" w:cs="Arial"/>
+          <w:iCs/>
+          <w:sz w:val="24"/>
+          <w:szCs w:val="24"/>
+        </w:rPr>
+        <w:lastRenderedPageBreak/>
+        <w:t>atualmente é bem utilizada para o desenvolvimento de projetos voltados para área da robótica</w:t>
+      </w:r>
+      <w:r>
+        <w:rPr>
+          <w:rFonts w:ascii="Arial" w:hAnsi="Arial" w:cs="Arial"/>
+          <w:iCs/>
+          <w:sz w:val="24"/>
+          <w:szCs w:val="24"/>
+        </w:rPr>
         <w:t>.</w:t>
       </w:r>
       <w:r>
@@ -5458,8 +6129,19 @@
           <w:sz w:val="24"/>
           <w:szCs w:val="24"/>
         </w:rPr>
-        <w:t>Para melhor definição da plataforma Arduino</w:t>
-      </w:r>
+        <w:t xml:space="preserve">Para melhor definição da plataforma </w:t>
+      </w:r>
+      <w:proofErr w:type="spellStart"/>
+      <w:r>
+        <w:rPr>
+          <w:rFonts w:ascii="Arial" w:hAnsi="Arial" w:cs="Arial"/>
+          <w:iCs/>
+          <w:sz w:val="24"/>
+          <w:szCs w:val="24"/>
+        </w:rPr>
+        <w:t>Arduino</w:t>
+      </w:r>
+      <w:proofErr w:type="spellEnd"/>
       <w:r>
         <w:rPr>
           <w:rFonts w:ascii="Arial" w:hAnsi="Arial" w:cs="Arial"/>
@@ -5499,12 +6181,21 @@
           <w:iCs/>
         </w:rPr>
       </w:pPr>
+      <w:proofErr w:type="gramStart"/>
       <w:r>
         <w:rPr>
           <w:rFonts w:ascii="Arial" w:hAnsi="Arial" w:cs="Arial"/>
           <w:iCs/>
         </w:rPr>
-        <w:t xml:space="preserve">é uma plataforma de computação física de fonte aberta, com base em uma simples placa </w:t>
+        <w:t>é</w:t>
+      </w:r>
+      <w:proofErr w:type="gramEnd"/>
+      <w:r>
+        <w:rPr>
+          <w:rFonts w:ascii="Arial" w:hAnsi="Arial" w:cs="Arial"/>
+          <w:iCs/>
+        </w:rPr>
+        <w:t xml:space="preserve"> uma plataforma de computação física de fonte aberta, com base em uma simples placa </w:t>
       </w:r>
       <w:r>
         <w:rPr>
@@ -5633,8 +6324,9 @@
           <w:sz w:val="24"/>
           <w:szCs w:val="24"/>
         </w:rPr>
-        <w:t>s o que caracteriza mesmo essas duas plataformas é a disponibilidade de serem Open Source.</w:t>
-      </w:r>
+        <w:t xml:space="preserve">s o que caracteriza mesmo essas duas plataformas é a disponibilidade de serem Open </w:t>
+      </w:r>
+      <w:proofErr w:type="spellStart"/>
       <w:r>
         <w:rPr>
           <w:rFonts w:ascii="Arial" w:hAnsi="Arial" w:cs="Arial"/>
@@ -5642,8 +6334,9 @@
           <w:sz w:val="24"/>
           <w:szCs w:val="24"/>
         </w:rPr>
-        <w:t xml:space="preserve"> Open Source</w:t>
-      </w:r>
+        <w:t>Source</w:t>
+      </w:r>
+      <w:proofErr w:type="spellEnd"/>
       <w:r>
         <w:rPr>
           <w:rFonts w:ascii="Arial" w:hAnsi="Arial" w:cs="Arial"/>
@@ -5651,6 +6344,35 @@
           <w:sz w:val="24"/>
           <w:szCs w:val="24"/>
         </w:rPr>
+        <w:t>.</w:t>
+      </w:r>
+      <w:r>
+        <w:rPr>
+          <w:rFonts w:ascii="Arial" w:hAnsi="Arial" w:cs="Arial"/>
+          <w:iCs/>
+          <w:sz w:val="24"/>
+          <w:szCs w:val="24"/>
+        </w:rPr>
+        <w:t xml:space="preserve"> Open </w:t>
+      </w:r>
+      <w:proofErr w:type="spellStart"/>
+      <w:r>
+        <w:rPr>
+          <w:rFonts w:ascii="Arial" w:hAnsi="Arial" w:cs="Arial"/>
+          <w:iCs/>
+          <w:sz w:val="24"/>
+          <w:szCs w:val="24"/>
+        </w:rPr>
+        <w:t>Source</w:t>
+      </w:r>
+      <w:proofErr w:type="spellEnd"/>
+      <w:r>
+        <w:rPr>
+          <w:rFonts w:ascii="Arial" w:hAnsi="Arial" w:cs="Arial"/>
+          <w:iCs/>
+          <w:sz w:val="24"/>
+          <w:szCs w:val="24"/>
+        </w:rPr>
         <w:t xml:space="preserve"> que</w:t>
       </w:r>
       <w:r>
@@ -5669,7 +6391,27 @@
           <w:szCs w:val="24"/>
           <w:shd w:val="clear" w:color="auto" w:fill="FFFFFF"/>
         </w:rPr>
-        <w:t>diz respeito a software de utilização livre, cuja licença não é cobrada e cujo código fonte é disponibilizado, de forma gratuita, pelo autor.</w:t>
+        <w:t xml:space="preserve">diz respeito a </w:t>
+      </w:r>
+      <w:proofErr w:type="spellStart"/>
+      <w:r>
+        <w:rPr>
+          <w:rFonts w:ascii="Arial" w:hAnsi="Arial" w:cs="Arial"/>
+          <w:sz w:val="24"/>
+          <w:szCs w:val="24"/>
+          <w:shd w:val="clear" w:color="auto" w:fill="FFFFFF"/>
+        </w:rPr>
+        <w:t>software</w:t>
+      </w:r>
+      <w:proofErr w:type="spellEnd"/>
+      <w:r>
+        <w:rPr>
+          <w:rFonts w:ascii="Arial" w:hAnsi="Arial" w:cs="Arial"/>
+          <w:sz w:val="24"/>
+          <w:szCs w:val="24"/>
+          <w:shd w:val="clear" w:color="auto" w:fill="FFFFFF"/>
+        </w:rPr>
+        <w:t xml:space="preserve"> de utilização livre, cuja licença não é cobrada e cujo código fonte é disponibilizado, de forma gratuita, pelo autor.</w:t>
       </w:r>
       <w:r>
         <w:rPr>
@@ -5788,7 +6530,7 @@
           <w:sz w:val="24"/>
           <w:szCs w:val="24"/>
         </w:rPr>
-        <w:t xml:space="preserve">, sites contendo informações sobre o assunto, e análises e reflexões na perspectiva de alcançar os </w:t>
+        <w:t>, sites contendo informações sobre o assunto, e análises e reflexões na perspectiva de alcançar os objetivos do trabalho.</w:t>
       </w:r>
       <w:r>
         <w:rPr>
@@ -5797,8 +6539,7 @@
           <w:sz w:val="24"/>
           <w:szCs w:val="24"/>
         </w:rPr>
-        <w:lastRenderedPageBreak/>
-        <w:t>objetivos do trabalho.</w:t>
+        <w:t xml:space="preserve"> Além das pesquisas bibliográfica</w:t>
       </w:r>
       <w:r>
         <w:rPr>
@@ -5807,7 +6548,7 @@
           <w:sz w:val="24"/>
           <w:szCs w:val="24"/>
         </w:rPr>
-        <w:t xml:space="preserve"> Além das pesquisas bibliográfica</w:t>
+        <w:t xml:space="preserve">s, também foi realizado </w:t>
       </w:r>
       <w:r>
         <w:rPr>
@@ -5816,7 +6557,7 @@
           <w:sz w:val="24"/>
           <w:szCs w:val="24"/>
         </w:rPr>
-        <w:t xml:space="preserve">s, também foi realizado </w:t>
+        <w:t>uma pesquisa de mercado</w:t>
       </w:r>
       <w:r>
         <w:rPr>
@@ -5825,7 +6566,7 @@
           <w:sz w:val="24"/>
           <w:szCs w:val="24"/>
         </w:rPr>
-        <w:t>uma pesquisa de mercado</w:t>
+        <w:t xml:space="preserve"> em loja que são especializadas em venda de componentes eletrônicos</w:t>
       </w:r>
       <w:r>
         <w:rPr>
@@ -5834,7 +6575,7 @@
           <w:sz w:val="24"/>
           <w:szCs w:val="24"/>
         </w:rPr>
-        <w:t xml:space="preserve"> em loja que são especializadas em venda de componentes eletrônicos</w:t>
+        <w:t xml:space="preserve">, a procura de materiais e equipamento </w:t>
       </w:r>
       <w:r>
         <w:rPr>
@@ -5843,7 +6584,7 @@
           <w:sz w:val="24"/>
           <w:szCs w:val="24"/>
         </w:rPr>
-        <w:t xml:space="preserve">, a procura de materiais e equipamento </w:t>
+        <w:t xml:space="preserve">de baixo custo </w:t>
       </w:r>
       <w:r>
         <w:rPr>
@@ -5852,7 +6593,7 @@
           <w:sz w:val="24"/>
           <w:szCs w:val="24"/>
         </w:rPr>
-        <w:t xml:space="preserve">de baixo custo </w:t>
+        <w:t>que ir</w:t>
       </w:r>
       <w:r>
         <w:rPr>
@@ -5861,7 +6602,7 @@
           <w:sz w:val="24"/>
           <w:szCs w:val="24"/>
         </w:rPr>
-        <w:t>que ir</w:t>
+        <w:t>ia nos</w:t>
       </w:r>
       <w:r>
         <w:rPr>
@@ -5870,7 +6611,7 @@
           <w:sz w:val="24"/>
           <w:szCs w:val="24"/>
         </w:rPr>
-        <w:t>ia nos</w:t>
+        <w:t xml:space="preserve"> auxiliar na construção do projeto.</w:t>
       </w:r>
       <w:r>
         <w:rPr>
@@ -5879,7 +6620,7 @@
           <w:sz w:val="24"/>
           <w:szCs w:val="24"/>
         </w:rPr>
-        <w:t xml:space="preserve"> auxiliar na construção do projeto.</w:t>
+        <w:t xml:space="preserve"> Em que a</w:t>
       </w:r>
       <w:r>
         <w:rPr>
@@ -5888,7 +6629,7 @@
           <w:sz w:val="24"/>
           <w:szCs w:val="24"/>
         </w:rPr>
-        <w:t xml:space="preserve"> Em que a</w:t>
+        <w:t xml:space="preserve">través dessa pesquisa foi possível </w:t>
       </w:r>
       <w:r>
         <w:rPr>
@@ -5897,7 +6638,7 @@
           <w:sz w:val="24"/>
           <w:szCs w:val="24"/>
         </w:rPr>
-        <w:t xml:space="preserve">través dessa pesquisa foi possível </w:t>
+        <w:t>encontrar as ferramentas</w:t>
       </w:r>
       <w:r>
         <w:rPr>
@@ -5906,7 +6647,7 @@
           <w:sz w:val="24"/>
           <w:szCs w:val="24"/>
         </w:rPr>
-        <w:t>encontrar as ferramentas</w:t>
+        <w:t xml:space="preserve"> e </w:t>
       </w:r>
       <w:r>
         <w:rPr>
@@ -5915,7 +6656,7 @@
           <w:sz w:val="24"/>
           <w:szCs w:val="24"/>
         </w:rPr>
-        <w:t xml:space="preserve"> e </w:t>
+        <w:t>materiais necessários para o desenvolvimento deste trabalho</w:t>
       </w:r>
       <w:r>
         <w:rPr>
@@ -5924,15 +6665,6 @@
           <w:sz w:val="24"/>
           <w:szCs w:val="24"/>
         </w:rPr>
-        <w:t>materiais necessários para o desenvolvimento deste trabalho</w:t>
-      </w:r>
-      <w:r>
-        <w:rPr>
-          <w:rFonts w:ascii="Arial" w:hAnsi="Arial" w:cs="Arial"/>
-          <w:bCs/>
-          <w:sz w:val="24"/>
-          <w:szCs w:val="24"/>
-        </w:rPr>
         <w:t>.</w:t>
       </w:r>
     </w:p>
@@ -5948,26 +6680,6 @@
           <w:szCs w:val="24"/>
         </w:rPr>
       </w:pPr>
-    </w:p>
-    <w:p>
-      <w:pPr>
-        <w:spacing w:after="0" w:line="360" w:lineRule="auto"/>
-        <w:jc w:val="both"/>
-        <w:rPr>
-          <w:rFonts w:ascii="Arial" w:hAnsi="Arial" w:cs="Arial"/>
-          <w:sz w:val="24"/>
-          <w:szCs w:val="24"/>
-        </w:rPr>
-      </w:pPr>
-      <w:r>
-        <w:rPr>
-          <w:rFonts w:ascii="Arial" w:hAnsi="Arial" w:cs="Arial"/>
-          <w:b/>
-          <w:sz w:val="24"/>
-          <w:szCs w:val="24"/>
-        </w:rPr>
-        <w:t xml:space="preserve">9 CRONOGRAMA </w:t>
-      </w:r>
     </w:p>
     <w:p>
       <w:pPr>
@@ -6295,7 +7007,87 @@
           <w:sz w:val="24"/>
           <w:szCs w:val="48"/>
         </w:rPr>
-        <w:t>NAHB. National Association of Home Builders. Disponível em: &lt;</w:t>
+        <w:t xml:space="preserve">NAHB. </w:t>
+      </w:r>
+      <w:proofErr w:type="spellStart"/>
+      <w:r>
+        <w:rPr>
+          <w:rFonts w:ascii="Arial" w:hAnsi="Arial" w:cs="Arial"/>
+          <w:bCs/>
+          <w:sz w:val="24"/>
+          <w:szCs w:val="48"/>
+        </w:rPr>
+        <w:t>National</w:t>
+      </w:r>
+      <w:proofErr w:type="spellEnd"/>
+      <w:r>
+        <w:rPr>
+          <w:rFonts w:ascii="Arial" w:hAnsi="Arial" w:cs="Arial"/>
+          <w:bCs/>
+          <w:sz w:val="24"/>
+          <w:szCs w:val="48"/>
+        </w:rPr>
+        <w:t xml:space="preserve"> </w:t>
+      </w:r>
+      <w:proofErr w:type="spellStart"/>
+      <w:r>
+        <w:rPr>
+          <w:rFonts w:ascii="Arial" w:hAnsi="Arial" w:cs="Arial"/>
+          <w:bCs/>
+          <w:sz w:val="24"/>
+          <w:szCs w:val="48"/>
+        </w:rPr>
+        <w:t>Association</w:t>
+      </w:r>
+      <w:proofErr w:type="spellEnd"/>
+      <w:r>
+        <w:rPr>
+          <w:rFonts w:ascii="Arial" w:hAnsi="Arial" w:cs="Arial"/>
+          <w:bCs/>
+          <w:sz w:val="24"/>
+          <w:szCs w:val="48"/>
+        </w:rPr>
+        <w:t xml:space="preserve"> </w:t>
+      </w:r>
+      <w:proofErr w:type="spellStart"/>
+      <w:r>
+        <w:rPr>
+          <w:rFonts w:ascii="Arial" w:hAnsi="Arial" w:cs="Arial"/>
+          <w:bCs/>
+          <w:sz w:val="24"/>
+          <w:szCs w:val="48"/>
+        </w:rPr>
+        <w:t>of</w:t>
+      </w:r>
+      <w:proofErr w:type="spellEnd"/>
+      <w:r>
+        <w:rPr>
+          <w:rFonts w:ascii="Arial" w:hAnsi="Arial" w:cs="Arial"/>
+          <w:bCs/>
+          <w:sz w:val="24"/>
+          <w:szCs w:val="48"/>
+        </w:rPr>
+        <w:t xml:space="preserve"> Home </w:t>
+      </w:r>
+      <w:proofErr w:type="spellStart"/>
+      <w:r>
+        <w:rPr>
+          <w:rFonts w:ascii="Arial" w:hAnsi="Arial" w:cs="Arial"/>
+          <w:bCs/>
+          <w:sz w:val="24"/>
+          <w:szCs w:val="48"/>
+        </w:rPr>
+        <w:t>Builders</w:t>
+      </w:r>
+      <w:proofErr w:type="spellEnd"/>
+      <w:r>
+        <w:rPr>
+          <w:rFonts w:ascii="Arial" w:hAnsi="Arial" w:cs="Arial"/>
+          <w:bCs/>
+          <w:sz w:val="24"/>
+          <w:szCs w:val="48"/>
+        </w:rPr>
+        <w:t>. Disponível em: &lt;</w:t>
       </w:r>
       <w:r>
         <w:rPr>
@@ -6416,8 +7208,19 @@
           <w:sz w:val="24"/>
           <w:szCs w:val="48"/>
         </w:rPr>
-        <w:t>que é Acessibilidade?.</w:t>
-      </w:r>
+        <w:t xml:space="preserve">que é </w:t>
+      </w:r>
+      <w:proofErr w:type="gramStart"/>
+      <w:r>
+        <w:rPr>
+          <w:rFonts w:ascii="Arial" w:hAnsi="Arial" w:cs="Arial"/>
+          <w:bCs/>
+          <w:sz w:val="24"/>
+          <w:szCs w:val="48"/>
+        </w:rPr>
+        <w:t>Acessibilidade?.</w:t>
+      </w:r>
+      <w:proofErr w:type="gramEnd"/>
       <w:r>
         <w:rPr>
           <w:rFonts w:ascii="Arial" w:hAnsi="Arial" w:cs="Arial"/>
@@ -6450,6 +7253,15 @@
         </w:rPr>
         <w:t>&gt;. Acesso em: 20 abr. 2014</w:t>
       </w:r>
+      <w:r>
+        <w:rPr>
+          <w:rFonts w:ascii="Arial" w:hAnsi="Arial" w:cs="Arial"/>
+          <w:bCs/>
+          <w:sz w:val="24"/>
+          <w:szCs w:val="48"/>
+        </w:rPr>
+        <w:t>.</w:t>
+      </w:r>
     </w:p>
     <w:p>
       <w:pPr>
@@ -6467,6 +7279,69 @@
     </w:p>
     <w:p>
       <w:pPr>
+        <w:autoSpaceDE w:val="0"/>
+        <w:autoSpaceDN w:val="0"/>
+        <w:adjustRightInd w:val="0"/>
+        <w:spacing w:after="0" w:line="240" w:lineRule="auto"/>
+        <w:rPr>
+          <w:rFonts w:ascii="Arial" w:hAnsi="Arial" w:cs="Arial"/>
+          <w:bCs/>
+          <w:sz w:val="24"/>
+          <w:szCs w:val="48"/>
+        </w:rPr>
+      </w:pPr>
+      <w:r>
+        <w:rPr>
+          <w:rFonts w:ascii="Arial" w:hAnsi="Arial" w:cs="Arial"/>
+          <w:bCs/>
+          <w:sz w:val="24"/>
+          <w:szCs w:val="48"/>
+        </w:rPr>
+        <w:t>BLATT, Roberto. Automação Residencial e Acessibilidade. Disponível em:&lt;</w:t>
+      </w:r>
+      <w:r>
+        <w:t xml:space="preserve"> </w:t>
+      </w:r>
+      <w:hyperlink r:id="rId9" w:history="1">
+        <w:r>
+          <w:rPr>
+            <w:rStyle w:val="Hyperlink"/>
+            <w:rFonts w:ascii="Arial" w:hAnsi="Arial" w:cs="Arial"/>
+            <w:bCs/>
+            <w:color w:val="auto"/>
+            <w:sz w:val="24"/>
+            <w:szCs w:val="48"/>
+            <w:u w:val="none"/>
+          </w:rPr>
+          <w:t>http://www.alltomatic.com.br/automacao-residencial-e-acessibilidade/</w:t>
+        </w:r>
+      </w:hyperlink>
+      <w:r>
+        <w:rPr>
+          <w:rFonts w:ascii="Arial" w:hAnsi="Arial" w:cs="Arial"/>
+          <w:bCs/>
+          <w:sz w:val="24"/>
+          <w:szCs w:val="48"/>
+        </w:rPr>
+        <w:t>&gt;. Acesso em: 20 abr. 2014.</w:t>
+      </w:r>
+    </w:p>
+    <w:p>
+      <w:pPr>
+        <w:autoSpaceDE w:val="0"/>
+        <w:autoSpaceDN w:val="0"/>
+        <w:adjustRightInd w:val="0"/>
+        <w:spacing w:after="0" w:line="240" w:lineRule="auto"/>
+        <w:rPr>
+          <w:rFonts w:ascii="Arial" w:hAnsi="Arial" w:cs="Arial"/>
+          <w:bCs/>
+          <w:sz w:val="24"/>
+          <w:szCs w:val="48"/>
+        </w:rPr>
+      </w:pPr>
+    </w:p>
+    <w:p>
+      <w:pPr>
         <w:pStyle w:val="Ttulo1"/>
         <w:shd w:val="clear" w:color="auto" w:fill="FFFFFF"/>
         <w:spacing w:before="0" w:line="240" w:lineRule="auto"/>
@@ -6498,8 +7373,22 @@
           <w:sz w:val="24"/>
           <w:szCs w:val="24"/>
         </w:rPr>
-        <w:t xml:space="preserve"> Afinal, o que é Android</w:t>
-      </w:r>
+        <w:t xml:space="preserve"> Afinal, o que é </w:t>
+      </w:r>
+      <w:proofErr w:type="spellStart"/>
+      <w:proofErr w:type="gramStart"/>
+      <w:r>
+        <w:rPr>
+          <w:rFonts w:ascii="Arial" w:hAnsi="Arial" w:cs="Arial"/>
+          <w:bCs w:val="0"/>
+          <w:color w:val="auto"/>
+          <w:spacing w:val="-14"/>
+          <w:sz w:val="24"/>
+          <w:szCs w:val="24"/>
+        </w:rPr>
+        <w:t>Android</w:t>
+      </w:r>
+      <w:proofErr w:type="spellEnd"/>
       <w:r>
         <w:rPr>
           <w:rFonts w:ascii="Arial" w:hAnsi="Arial" w:cs="Arial"/>
@@ -6523,6 +7412,7 @@
         </w:rPr>
         <w:t>.</w:t>
       </w:r>
+      <w:proofErr w:type="gramEnd"/>
       <w:r>
         <w:rPr>
           <w:rFonts w:ascii="Arial" w:hAnsi="Arial" w:cs="Arial"/>
@@ -6571,7 +7461,7 @@
         </w:rPr>
         <w:t>&lt;</w:t>
       </w:r>
-      <w:hyperlink r:id="rId9" w:history="1">
+      <w:hyperlink r:id="rId10" w:history="1">
         <w:r>
           <w:rPr>
             <w:rStyle w:val="Hyperlink"/>
@@ -6621,15 +7511,69 @@
           <w:sz w:val="24"/>
           <w:szCs w:val="24"/>
         </w:rPr>
-        <w:t>BANSI, Massino. Primeiros passos com Arduino.</w:t>
-      </w:r>
-      <w:r>
-        <w:rPr>
-          <w:rFonts w:ascii="Arial" w:hAnsi="Arial" w:cs="Arial"/>
-          <w:sz w:val="24"/>
-          <w:szCs w:val="24"/>
-        </w:rPr>
-        <w:t xml:space="preserve"> São Paulo: Novatec, 2011.</w:t>
+        <w:t xml:space="preserve">BANSI, </w:t>
+      </w:r>
+      <w:proofErr w:type="spellStart"/>
+      <w:r>
+        <w:rPr>
+          <w:rFonts w:ascii="Arial" w:hAnsi="Arial" w:cs="Arial"/>
+          <w:sz w:val="24"/>
+          <w:szCs w:val="24"/>
+        </w:rPr>
+        <w:t>Massino</w:t>
+      </w:r>
+      <w:proofErr w:type="spellEnd"/>
+      <w:r>
+        <w:rPr>
+          <w:rFonts w:ascii="Arial" w:hAnsi="Arial" w:cs="Arial"/>
+          <w:sz w:val="24"/>
+          <w:szCs w:val="24"/>
+        </w:rPr>
+        <w:t xml:space="preserve">. Primeiros passos com </w:t>
+      </w:r>
+      <w:proofErr w:type="spellStart"/>
+      <w:r>
+        <w:rPr>
+          <w:rFonts w:ascii="Arial" w:hAnsi="Arial" w:cs="Arial"/>
+          <w:sz w:val="24"/>
+          <w:szCs w:val="24"/>
+        </w:rPr>
+        <w:t>Arduino</w:t>
+      </w:r>
+      <w:proofErr w:type="spellEnd"/>
+      <w:r>
+        <w:rPr>
+          <w:rFonts w:ascii="Arial" w:hAnsi="Arial" w:cs="Arial"/>
+          <w:sz w:val="24"/>
+          <w:szCs w:val="24"/>
+        </w:rPr>
+        <w:t>.</w:t>
+      </w:r>
+      <w:r>
+        <w:rPr>
+          <w:rFonts w:ascii="Arial" w:hAnsi="Arial" w:cs="Arial"/>
+          <w:sz w:val="24"/>
+          <w:szCs w:val="24"/>
+        </w:rPr>
+        <w:t xml:space="preserve"> São Paulo: </w:t>
+      </w:r>
+      <w:proofErr w:type="spellStart"/>
+      <w:r>
+        <w:rPr>
+          <w:rFonts w:ascii="Arial" w:hAnsi="Arial" w:cs="Arial"/>
+          <w:sz w:val="24"/>
+          <w:szCs w:val="24"/>
+        </w:rPr>
+        <w:t>Novatec</w:t>
+      </w:r>
+      <w:proofErr w:type="spellEnd"/>
+      <w:r>
+        <w:rPr>
+          <w:rFonts w:ascii="Arial" w:hAnsi="Arial" w:cs="Arial"/>
+          <w:sz w:val="24"/>
+          <w:szCs w:val="24"/>
+        </w:rPr>
+        <w:t>, 2011.</w:t>
       </w:r>
       <w:r>
         <w:t xml:space="preserve"> </w:t>
@@ -6649,8 +7593,8 @@
       </w:pPr>
     </w:p>
     <w:sectPr>
-      <w:headerReference w:type="default" r:id="rId10"/>
-      <w:headerReference w:type="first" r:id="rId11"/>
+      <w:headerReference w:type="default" r:id="rId11"/>
+      <w:headerReference w:type="first" r:id="rId12"/>
       <w:pgSz w:w="11906" w:h="16838" w:code="9"/>
       <w:pgMar w:top="1701" w:right="1134" w:bottom="1134" w:left="1701" w:header="709" w:footer="709" w:gutter="0"/>
       <w:pgNumType w:start="0"/>
@@ -6771,7 +7715,7 @@
             <w:sz w:val="20"/>
             <w:szCs w:val="20"/>
           </w:rPr>
-          <w:t>9</w:t>
+          <w:t>8</w:t>
         </w:r>
         <w:r>
           <w:rPr>
@@ -7962,7 +8906,7 @@
 </file>
 
 <file path=customXml/itemProps1.xml><?xml version="1.0" encoding="utf-8"?>
-<ds:datastoreItem xmlns:ds="http://schemas.openxmlformats.org/officeDocument/2006/customXml" ds:itemID="{C16AB214-7A8F-42D7-A3CC-E9A09AF4B683}">
+<ds:datastoreItem xmlns:ds="http://schemas.openxmlformats.org/officeDocument/2006/customXml" ds:itemID="{A7AAF985-1D48-4C49-B164-7E7225F87A1F}">
   <ds:schemaRefs>
     <ds:schemaRef ds:uri="http://schemas.openxmlformats.org/officeDocument/2006/bibliography"/>
   </ds:schemaRefs>

</xml_diff>

<commit_message>
concluido o capitulo 2.3.2
</commit_message>
<xml_diff>
--- a/Trabalho de Conclusão de Curso.docx
+++ b/Trabalho de Conclusão de Curso.docx
@@ -5155,23 +5155,7 @@
           <w:szCs w:val="24"/>
         </w:rPr>
         <w:lastRenderedPageBreak/>
-        <w:t xml:space="preserve">A acessibilidade visa as possibilidades de que uma pessoa com alguma deficiência seja ela física ou psicológica, dando-lhe a elas os mesmo direitos de uma pessoa normal. </w:t>
-      </w:r>
-      <w:r>
-        <w:rPr>
-          <w:rFonts w:ascii="Arial" w:hAnsi="Arial" w:cs="Arial"/>
-          <w:sz w:val="24"/>
-          <w:szCs w:val="24"/>
-        </w:rPr>
-        <w:t>Part</w:t>
-      </w:r>
-      <w:r>
-        <w:rPr>
-          <w:rFonts w:ascii="Arial" w:hAnsi="Arial" w:cs="Arial"/>
-          <w:sz w:val="24"/>
-          <w:szCs w:val="24"/>
-        </w:rPr>
-        <w:t xml:space="preserve">indo desse ponto a </w:t>
+        <w:t xml:space="preserve">A acessibilidade visa as possibilidades de que uma pessoa com alguma deficiência seja ela física ou psicológica, dando-lhe a elas os mesmo direitos de uma pessoa normal. Partindo desse ponto a </w:t>
       </w:r>
       <w:r>
         <w:rPr>
@@ -5521,39 +5505,99 @@
           <w:sz w:val="24"/>
           <w:szCs w:val="24"/>
         </w:rPr>
-        <w:t>nta roubo e atos de v</w:t>
+        <w:t xml:space="preserve">nta roubo e atos de vandalismo. </w:t>
+      </w:r>
+      <w:r>
+        <w:rPr>
+          <w:rFonts w:ascii="Arial" w:hAnsi="Arial" w:cs="Arial"/>
+          <w:sz w:val="24"/>
+          <w:szCs w:val="24"/>
+        </w:rPr>
+        <w:lastRenderedPageBreak/>
+        <w:t>Portanto, teve um grande aumento no uso de câmeras para o monitoramento de crianças, idosos e pessoas com deficiências em áreas de lazer</w:t>
+      </w:r>
+      <w:r>
+        <w:rPr>
+          <w:rFonts w:ascii="Arial" w:hAnsi="Arial" w:cs="Arial"/>
+          <w:sz w:val="24"/>
+          <w:szCs w:val="24"/>
+        </w:rPr>
+        <w:t xml:space="preserve"> como: shopping, parques, playground, etc. </w:t>
+      </w:r>
+    </w:p>
+    <w:p>
+      <w:pPr>
+        <w:spacing w:after="0" w:line="360" w:lineRule="auto"/>
+        <w:jc w:val="both"/>
+        <w:rPr>
+          <w:rFonts w:ascii="Arial" w:hAnsi="Arial" w:cs="Arial"/>
+          <w:sz w:val="24"/>
+          <w:szCs w:val="24"/>
+        </w:rPr>
+      </w:pPr>
+    </w:p>
+    <w:p>
+      <w:pPr>
+        <w:spacing w:after="0" w:line="360" w:lineRule="auto"/>
+        <w:jc w:val="both"/>
+        <w:rPr>
+          <w:rFonts w:ascii="Arial" w:hAnsi="Arial" w:cs="Arial"/>
+          <w:sz w:val="24"/>
+          <w:szCs w:val="24"/>
+        </w:rPr>
+      </w:pPr>
+      <w:r>
+        <w:rPr>
+          <w:rFonts w:ascii="Arial" w:hAnsi="Arial" w:cs="Arial"/>
+          <w:sz w:val="24"/>
+          <w:szCs w:val="24"/>
+        </w:rPr>
+        <w:t>2.3.2 Controle de Acesso</w:t>
+      </w:r>
+    </w:p>
+    <w:p>
+      <w:pPr>
+        <w:tabs>
+          <w:tab w:val="left" w:pos="5505"/>
+        </w:tabs>
+        <w:spacing w:after="0" w:line="360" w:lineRule="auto"/>
+        <w:jc w:val="both"/>
+        <w:rPr>
+          <w:rFonts w:ascii="Arial" w:hAnsi="Arial" w:cs="Arial"/>
+          <w:sz w:val="24"/>
+          <w:szCs w:val="24"/>
+        </w:rPr>
+      </w:pPr>
+    </w:p>
+    <w:p>
+      <w:pPr>
+        <w:tabs>
+          <w:tab w:val="left" w:pos="5505"/>
+        </w:tabs>
+        <w:spacing w:after="0" w:line="360" w:lineRule="auto"/>
+        <w:ind w:firstLine="1134"/>
+        <w:jc w:val="both"/>
+        <w:rPr>
+          <w:rFonts w:ascii="Arial" w:hAnsi="Arial" w:cs="Arial"/>
+          <w:sz w:val="24"/>
+          <w:szCs w:val="24"/>
+        </w:rPr>
+      </w:pPr>
+      <w:r>
+        <w:rPr>
+          <w:rFonts w:ascii="Arial" w:hAnsi="Arial" w:cs="Arial"/>
+          <w:sz w:val="24"/>
+          <w:szCs w:val="24"/>
+        </w:rPr>
+        <w:t xml:space="preserve">Atualmente os sistemas de controle de acesso são grandes soluções de segurança na integridade de sistemas de Automação Residencial. Entre as interfaces mais utilizadas destaca-se os leitores biométricos de digitais que podem ser integrados a uma fechadura de uma porta dispensando o uso de chaves e senhas, facilitando a vida diário dos habitante e proporcionando maior segurança. </w:t>
       </w:r>
       <w:bookmarkStart w:id="0" w:name="_GoBack"/>
       <w:bookmarkEnd w:id="0"/>
-      <w:r>
-        <w:rPr>
-          <w:rFonts w:ascii="Arial" w:hAnsi="Arial" w:cs="Arial"/>
-          <w:sz w:val="24"/>
-          <w:szCs w:val="24"/>
-        </w:rPr>
-        <w:t xml:space="preserve">andalismo. </w:t>
-      </w:r>
-      <w:r>
-        <w:rPr>
-          <w:rFonts w:ascii="Arial" w:hAnsi="Arial" w:cs="Arial"/>
-          <w:sz w:val="24"/>
-          <w:szCs w:val="24"/>
-        </w:rPr>
-        <w:lastRenderedPageBreak/>
-        <w:t>Portanto, teve um grande aumento no uso de câmeras para o monitoramento de crianças, idosos e pessoas com deficiências em áreas de lazer</w:t>
-      </w:r>
-      <w:r>
-        <w:rPr>
-          <w:rFonts w:ascii="Arial" w:hAnsi="Arial" w:cs="Arial"/>
-          <w:sz w:val="24"/>
-          <w:szCs w:val="24"/>
-        </w:rPr>
-        <w:t xml:space="preserve"> como: shopping, parques, playground, etc. </w:t>
-      </w:r>
-    </w:p>
-    <w:p>
-      <w:pPr>
-        <w:spacing w:after="0" w:line="360" w:lineRule="auto"/>
+    </w:p>
+    <w:p>
+      <w:pPr>
+        <w:spacing w:after="0" w:line="360" w:lineRule="auto"/>
+        <w:ind w:firstLine="1134"/>
         <w:jc w:val="both"/>
         <w:rPr>
           <w:rFonts w:ascii="Arial" w:hAnsi="Arial" w:cs="Arial"/>
@@ -5824,7 +5868,15 @@
           <w:rFonts w:ascii="Arial" w:hAnsi="Arial" w:cs="Arial"/>
           <w:iCs/>
         </w:rPr>
-        <w:t xml:space="preserve"> permite maior qualidade de vida, reduz o trabalho doméstico, aumenta o bem-estar e a segurança, racionaliza o consumo de energia e, além disso, sua evolução permite oferecer continuamente novas aplicações.</w:t>
+        <w:t xml:space="preserve"> permite maior qualidade de vida, reduz o trabalho doméstico, aumenta o bem-estar e a </w:t>
+      </w:r>
+      <w:r>
+        <w:rPr>
+          <w:rFonts w:ascii="Arial" w:hAnsi="Arial" w:cs="Arial"/>
+          <w:iCs/>
+        </w:rPr>
+        <w:lastRenderedPageBreak/>
+        <w:t>segurança, racionaliza o consumo de energia e, além disso, sua evolução permite oferecer continuamente novas aplicações.</w:t>
       </w:r>
     </w:p>
     <w:p>
@@ -6092,17 +6144,7 @@
           <w:sz w:val="24"/>
           <w:szCs w:val="24"/>
         </w:rPr>
-        <w:t xml:space="preserve"> que </w:t>
-      </w:r>
-      <w:r>
-        <w:rPr>
-          <w:rFonts w:ascii="Arial" w:hAnsi="Arial" w:cs="Arial"/>
-          <w:iCs/>
-          <w:sz w:val="24"/>
-          <w:szCs w:val="24"/>
-        </w:rPr>
-        <w:lastRenderedPageBreak/>
-        <w:t>atualmente é bem utilizada para o desenvolvimento de projetos voltados para área da robótica</w:t>
+        <w:t xml:space="preserve"> que atualmente é bem utilizada para o desenvolvimento de projetos voltados para área da robótica</w:t>
       </w:r>
       <w:r>
         <w:rPr>
@@ -6611,7 +6653,17 @@
           <w:sz w:val="24"/>
           <w:szCs w:val="24"/>
         </w:rPr>
-        <w:t xml:space="preserve"> auxiliar na construção do projeto.</w:t>
+        <w:t xml:space="preserve"> </w:t>
+      </w:r>
+      <w:r>
+        <w:rPr>
+          <w:rFonts w:ascii="Arial" w:hAnsi="Arial" w:cs="Arial"/>
+          <w:bCs/>
+          <w:sz w:val="24"/>
+          <w:szCs w:val="24"/>
+        </w:rPr>
+        <w:lastRenderedPageBreak/>
+        <w:t>auxiliar na construção do projeto.</w:t>
       </w:r>
       <w:r>
         <w:rPr>
@@ -7342,6 +7394,133 @@
     </w:p>
     <w:p>
       <w:pPr>
+        <w:autoSpaceDE w:val="0"/>
+        <w:autoSpaceDN w:val="0"/>
+        <w:adjustRightInd w:val="0"/>
+        <w:spacing w:after="0" w:line="240" w:lineRule="auto"/>
+        <w:rPr>
+          <w:rFonts w:ascii="Arial" w:hAnsi="Arial" w:cs="Arial"/>
+          <w:bCs/>
+          <w:sz w:val="24"/>
+          <w:szCs w:val="48"/>
+        </w:rPr>
+      </w:pPr>
+      <w:r>
+        <w:rPr>
+          <w:rFonts w:ascii="Arial" w:hAnsi="Arial" w:cs="Arial"/>
+          <w:iCs/>
+          <w:sz w:val="24"/>
+          <w:szCs w:val="24"/>
+        </w:rPr>
+        <w:t>MURATORI</w:t>
+      </w:r>
+      <w:r>
+        <w:rPr>
+          <w:rFonts w:ascii="Arial" w:hAnsi="Arial" w:cs="Arial"/>
+          <w:iCs/>
+          <w:sz w:val="24"/>
+          <w:szCs w:val="24"/>
+        </w:rPr>
+        <w:t xml:space="preserve">, José Roberto; </w:t>
+      </w:r>
+      <w:r>
+        <w:rPr>
+          <w:rFonts w:ascii="Arial" w:hAnsi="Arial" w:cs="Arial"/>
+          <w:iCs/>
+          <w:sz w:val="24"/>
+          <w:szCs w:val="24"/>
+        </w:rPr>
+        <w:t>BÓ</w:t>
+      </w:r>
+      <w:r>
+        <w:rPr>
+          <w:rFonts w:ascii="Arial" w:hAnsi="Arial" w:cs="Arial"/>
+          <w:iCs/>
+          <w:sz w:val="24"/>
+          <w:szCs w:val="24"/>
+        </w:rPr>
+        <w:t xml:space="preserve">, Paulo Henrique Bal. </w:t>
+      </w:r>
+      <w:r>
+        <w:rPr>
+          <w:rFonts w:ascii="Arial" w:hAnsi="Arial" w:cs="Arial"/>
+          <w:b/>
+          <w:bCs/>
+          <w:sz w:val="24"/>
+          <w:szCs w:val="48"/>
+        </w:rPr>
+        <w:t>Automação residencial</w:t>
+      </w:r>
+      <w:r>
+        <w:rPr>
+          <w:rFonts w:ascii="Arial" w:hAnsi="Arial" w:cs="Arial"/>
+          <w:bCs/>
+          <w:sz w:val="24"/>
+          <w:szCs w:val="48"/>
+        </w:rPr>
+        <w:t>: principais subsistemas</w:t>
+      </w:r>
+      <w:r>
+        <w:rPr>
+          <w:rFonts w:ascii="Arial" w:hAnsi="Arial" w:cs="Arial"/>
+          <w:bCs/>
+          <w:sz w:val="24"/>
+          <w:szCs w:val="48"/>
+        </w:rPr>
+        <w:t>. 2011. Disponível em: &lt;</w:t>
+      </w:r>
+      <w:r>
+        <w:t xml:space="preserve"> </w:t>
+      </w:r>
+      <w:r>
+        <w:rPr>
+          <w:rFonts w:ascii="Arial" w:hAnsi="Arial" w:cs="Arial"/>
+          <w:bCs/>
+          <w:sz w:val="24"/>
+          <w:szCs w:val="48"/>
+        </w:rPr>
+        <w:t>http://www.osetoreletrico.com.br/web/documentos/fasciculos/Ed66_fasc_automacao_res_cap5.pdf</w:t>
+      </w:r>
+      <w:r>
+        <w:rPr>
+          <w:rFonts w:ascii="Arial" w:hAnsi="Arial" w:cs="Arial"/>
+          <w:bCs/>
+          <w:sz w:val="24"/>
+          <w:szCs w:val="48"/>
+        </w:rPr>
+        <w:t xml:space="preserve"> &gt;. Acesso em: 04 fev. 2014.</w:t>
+      </w:r>
+    </w:p>
+    <w:p>
+      <w:pPr>
+        <w:autoSpaceDE w:val="0"/>
+        <w:autoSpaceDN w:val="0"/>
+        <w:adjustRightInd w:val="0"/>
+        <w:spacing w:after="0" w:line="240" w:lineRule="auto"/>
+        <w:rPr>
+          <w:rFonts w:ascii="Arial" w:hAnsi="Arial" w:cs="Arial"/>
+          <w:bCs/>
+          <w:sz w:val="24"/>
+          <w:szCs w:val="48"/>
+        </w:rPr>
+      </w:pPr>
+    </w:p>
+    <w:p>
+      <w:pPr>
+        <w:autoSpaceDE w:val="0"/>
+        <w:autoSpaceDN w:val="0"/>
+        <w:adjustRightInd w:val="0"/>
+        <w:spacing w:after="0" w:line="240" w:lineRule="auto"/>
+        <w:rPr>
+          <w:rFonts w:ascii="Arial" w:hAnsi="Arial" w:cs="Arial"/>
+          <w:bCs/>
+          <w:sz w:val="24"/>
+          <w:szCs w:val="48"/>
+        </w:rPr>
+      </w:pPr>
+    </w:p>
+    <w:p>
+      <w:pPr>
         <w:pStyle w:val="Ttulo1"/>
         <w:shd w:val="clear" w:color="auto" w:fill="FFFFFF"/>
         <w:spacing w:before="0" w:line="240" w:lineRule="auto"/>
@@ -7511,6 +7690,7 @@
           <w:sz w:val="24"/>
           <w:szCs w:val="24"/>
         </w:rPr>
+        <w:lastRenderedPageBreak/>
         <w:t xml:space="preserve">BANSI, </w:t>
       </w:r>
       <w:proofErr w:type="spellStart"/>
@@ -8906,7 +9086,7 @@
 </file>
 
 <file path=customXml/itemProps1.xml><?xml version="1.0" encoding="utf-8"?>
-<ds:datastoreItem xmlns:ds="http://schemas.openxmlformats.org/officeDocument/2006/customXml" ds:itemID="{A7AAF985-1D48-4C49-B164-7E7225F87A1F}">
+<ds:datastoreItem xmlns:ds="http://schemas.openxmlformats.org/officeDocument/2006/customXml" ds:itemID="{09CD12DF-6251-473E-AC54-C7CFF120B62C}">
   <ds:schemaRefs>
     <ds:schemaRef ds:uri="http://schemas.openxmlformats.org/officeDocument/2006/bibliography"/>
   </ds:schemaRefs>

</xml_diff>

<commit_message>
concluido o capitulo 2.3.3
</commit_message>
<xml_diff>
--- a/Trabalho de Conclusão de Curso.docx
+++ b/Trabalho de Conclusão de Curso.docx
@@ -5458,6 +5458,7 @@
       <w:pPr>
         <w:spacing w:after="0" w:line="360" w:lineRule="auto"/>
         <w:ind w:firstLine="1134"/>
+        <w:jc w:val="both"/>
         <w:rPr>
           <w:rFonts w:ascii="Arial" w:hAnsi="Arial" w:cs="Arial"/>
           <w:sz w:val="24"/>
@@ -5477,6 +5478,7 @@
       <w:pPr>
         <w:spacing w:after="0" w:line="360" w:lineRule="auto"/>
         <w:ind w:firstLine="1134"/>
+        <w:jc w:val="both"/>
         <w:rPr>
           <w:rFonts w:ascii="Arial" w:hAnsi="Arial" w:cs="Arial"/>
           <w:sz w:val="24"/>
@@ -5591,14 +5593,552 @@
         </w:rPr>
         <w:t xml:space="preserve">Atualmente os sistemas de controle de acesso são grandes soluções de segurança na integridade de sistemas de Automação Residencial. Entre as interfaces mais utilizadas destaca-se os leitores biométricos de digitais que podem ser integrados a uma fechadura de uma porta dispensando o uso de chaves e senhas, facilitando a vida diário dos habitante e proporcionando maior segurança. </w:t>
       </w:r>
+    </w:p>
+    <w:p>
+      <w:pPr>
+        <w:keepNext/>
+        <w:tabs>
+          <w:tab w:val="left" w:pos="5505"/>
+        </w:tabs>
+        <w:spacing w:after="0" w:line="360" w:lineRule="auto"/>
+        <w:ind w:left="1418"/>
+        <w:jc w:val="both"/>
+      </w:pPr>
+      <w:r>
+        <w:rPr>
+          <w:rFonts w:ascii="Arial" w:hAnsi="Arial" w:cs="Arial"/>
+          <w:sz w:val="24"/>
+          <w:szCs w:val="24"/>
+        </w:rPr>
+        <w:tab/>
+        <w:t xml:space="preserve">   </w:t>
+      </w:r>
+      <w:r>
+        <w:rPr>
+          <w:rFonts w:ascii="Arial" w:hAnsi="Arial" w:cs="Arial"/>
+          <w:noProof/>
+          <w:sz w:val="24"/>
+          <w:szCs w:val="24"/>
+          <w:lang w:eastAsia="pt-BR"/>
+        </w:rPr>
+        <w:drawing>
+          <wp:inline distT="0" distB="0" distL="0" distR="0" wp14:anchorId="76F1B0D2" wp14:editId="31194E61">
+            <wp:extent cx="4467225" cy="3990490"/>
+            <wp:effectExtent l="0" t="0" r="0" b="0"/>
+            <wp:docPr id="2" name="Imagem 2"/>
+            <wp:cNvGraphicFramePr>
+              <a:graphicFrameLocks xmlns:a="http://schemas.openxmlformats.org/drawingml/2006/main" noChangeAspect="1"/>
+            </wp:cNvGraphicFramePr>
+            <a:graphic xmlns:a="http://schemas.openxmlformats.org/drawingml/2006/main">
+              <a:graphicData uri="http://schemas.openxmlformats.org/drawingml/2006/picture">
+                <pic:pic xmlns:pic="http://schemas.openxmlformats.org/drawingml/2006/picture">
+                  <pic:nvPicPr>
+                    <pic:cNvPr id="2" name="fechadura-biometrica.png"/>
+                    <pic:cNvPicPr/>
+                  </pic:nvPicPr>
+                  <pic:blipFill>
+                    <a:blip r:embed="rId7">
+                      <a:extLst>
+                        <a:ext uri="{28A0092B-C50C-407E-A947-70E740481C1C}">
+                          <a14:useLocalDpi xmlns:a14="http://schemas.microsoft.com/office/drawing/2010/main" val="0"/>
+                        </a:ext>
+                      </a:extLst>
+                    </a:blip>
+                    <a:stretch>
+                      <a:fillRect/>
+                    </a:stretch>
+                  </pic:blipFill>
+                  <pic:spPr>
+                    <a:xfrm>
+                      <a:off x="0" y="0"/>
+                      <a:ext cx="4467225" cy="3990490"/>
+                    </a:xfrm>
+                    <a:prstGeom prst="rect">
+                      <a:avLst/>
+                    </a:prstGeom>
+                  </pic:spPr>
+                </pic:pic>
+              </a:graphicData>
+            </a:graphic>
+          </wp:inline>
+        </w:drawing>
+      </w:r>
+    </w:p>
+    <w:p>
+      <w:pPr>
+        <w:pStyle w:val="Legenda"/>
+        <w:jc w:val="both"/>
+        <w:rPr>
+          <w:rFonts w:ascii="Arial" w:hAnsi="Arial" w:cs="Arial"/>
+          <w:i w:val="0"/>
+          <w:color w:val="auto"/>
+          <w:sz w:val="20"/>
+          <w:szCs w:val="20"/>
+        </w:rPr>
+      </w:pPr>
+      <w:r>
+        <w:rPr>
+          <w:rFonts w:ascii="Arial" w:hAnsi="Arial" w:cs="Arial"/>
+          <w:i w:val="0"/>
+          <w:color w:val="auto"/>
+          <w:sz w:val="20"/>
+          <w:szCs w:val="20"/>
+        </w:rPr>
+        <w:t xml:space="preserve">Figura </w:t>
+      </w:r>
+      <w:r>
+        <w:rPr>
+          <w:rFonts w:ascii="Arial" w:hAnsi="Arial" w:cs="Arial"/>
+          <w:i w:val="0"/>
+          <w:color w:val="auto"/>
+          <w:sz w:val="20"/>
+          <w:szCs w:val="20"/>
+        </w:rPr>
+        <w:fldChar w:fldCharType="begin"/>
+      </w:r>
+      <w:r>
+        <w:rPr>
+          <w:rFonts w:ascii="Arial" w:hAnsi="Arial" w:cs="Arial"/>
+          <w:i w:val="0"/>
+          <w:color w:val="auto"/>
+          <w:sz w:val="20"/>
+          <w:szCs w:val="20"/>
+        </w:rPr>
+        <w:instrText xml:space="preserve"> SEQ Figura \* ARABIC </w:instrText>
+      </w:r>
+      <w:r>
+        <w:rPr>
+          <w:rFonts w:ascii="Arial" w:hAnsi="Arial" w:cs="Arial"/>
+          <w:i w:val="0"/>
+          <w:color w:val="auto"/>
+          <w:sz w:val="20"/>
+          <w:szCs w:val="20"/>
+        </w:rPr>
+        <w:fldChar w:fldCharType="separate"/>
+      </w:r>
+      <w:r>
+        <w:rPr>
+          <w:rFonts w:ascii="Arial" w:hAnsi="Arial" w:cs="Arial"/>
+          <w:i w:val="0"/>
+          <w:noProof/>
+          <w:color w:val="auto"/>
+          <w:sz w:val="20"/>
+          <w:szCs w:val="20"/>
+        </w:rPr>
+        <w:t>1</w:t>
+      </w:r>
+      <w:r>
+        <w:rPr>
+          <w:rFonts w:ascii="Arial" w:hAnsi="Arial" w:cs="Arial"/>
+          <w:i w:val="0"/>
+          <w:color w:val="auto"/>
+          <w:sz w:val="20"/>
+          <w:szCs w:val="20"/>
+        </w:rPr>
+        <w:fldChar w:fldCharType="end"/>
+      </w:r>
+      <w:r>
+        <w:rPr>
+          <w:rFonts w:ascii="Arial" w:hAnsi="Arial" w:cs="Arial"/>
+          <w:i w:val="0"/>
+          <w:color w:val="auto"/>
+          <w:sz w:val="20"/>
+          <w:szCs w:val="20"/>
+        </w:rPr>
+        <w:t xml:space="preserve"> - Controle de acesso via leitura biométrica das digitais</w:t>
+      </w:r>
+    </w:p>
+    <w:p/>
+    <w:p>
+      <w:pPr>
+        <w:rPr>
+          <w:rFonts w:ascii="Arial" w:hAnsi="Arial"/>
+          <w:sz w:val="24"/>
+        </w:rPr>
+      </w:pPr>
+      <w:r>
+        <w:rPr>
+          <w:rFonts w:ascii="Arial" w:hAnsi="Arial"/>
+          <w:sz w:val="24"/>
+        </w:rPr>
+        <w:t>2.3.3 Áudio e Vídeo</w:t>
+      </w:r>
+    </w:p>
+    <w:p>
+      <w:pPr>
+        <w:spacing w:after="0" w:line="360" w:lineRule="auto"/>
+        <w:ind w:firstLine="1134"/>
+        <w:rPr>
+          <w:rFonts w:ascii="Arial" w:hAnsi="Arial"/>
+          <w:sz w:val="24"/>
+        </w:rPr>
+      </w:pPr>
+    </w:p>
+    <w:p>
+      <w:pPr>
+        <w:spacing w:after="0" w:line="360" w:lineRule="auto"/>
+        <w:ind w:firstLine="1134"/>
+        <w:jc w:val="both"/>
+        <w:rPr>
+          <w:rFonts w:ascii="Arial" w:hAnsi="Arial"/>
+          <w:sz w:val="24"/>
+        </w:rPr>
+      </w:pPr>
+      <w:r>
+        <w:rPr>
+          <w:rFonts w:ascii="Arial" w:hAnsi="Arial"/>
+          <w:sz w:val="24"/>
+        </w:rPr>
+        <w:t xml:space="preserve">Esses sistemas estão se popularizando muito nos últimos tempos, hoje dia muitas residências já dispôs de grandes TVs e equipamento de som que muitas </w:t>
+      </w:r>
+      <w:r>
+        <w:rPr>
+          <w:rFonts w:ascii="Arial" w:hAnsi="Arial"/>
+          <w:sz w:val="24"/>
+        </w:rPr>
+        <w:lastRenderedPageBreak/>
+        <w:t xml:space="preserve">das vezes são considerados Home </w:t>
+      </w:r>
+      <w:proofErr w:type="spellStart"/>
+      <w:r>
+        <w:rPr>
+          <w:rFonts w:ascii="Arial" w:hAnsi="Arial"/>
+          <w:sz w:val="24"/>
+        </w:rPr>
+        <w:t>Theater</w:t>
+      </w:r>
+      <w:proofErr w:type="spellEnd"/>
+      <w:r>
+        <w:rPr>
+          <w:rFonts w:ascii="Arial" w:hAnsi="Arial"/>
+          <w:sz w:val="24"/>
+        </w:rPr>
+        <w:t xml:space="preserve">. Os </w:t>
+      </w:r>
+      <w:r>
+        <w:rPr>
+          <w:rFonts w:ascii="Arial" w:hAnsi="Arial"/>
+          <w:i/>
+          <w:sz w:val="24"/>
+        </w:rPr>
+        <w:t xml:space="preserve">Home </w:t>
+      </w:r>
+      <w:proofErr w:type="spellStart"/>
+      <w:r>
+        <w:rPr>
+          <w:rFonts w:ascii="Arial" w:hAnsi="Arial"/>
+          <w:i/>
+          <w:sz w:val="24"/>
+        </w:rPr>
+        <w:t>Theater</w:t>
+      </w:r>
+      <w:proofErr w:type="spellEnd"/>
+      <w:r>
+        <w:rPr>
+          <w:rFonts w:ascii="Arial" w:hAnsi="Arial"/>
+          <w:i/>
+          <w:sz w:val="24"/>
+        </w:rPr>
+        <w:t xml:space="preserve"> </w:t>
+      </w:r>
+      <w:r>
+        <w:rPr>
+          <w:rFonts w:ascii="Arial" w:hAnsi="Arial"/>
+          <w:sz w:val="24"/>
+        </w:rPr>
+        <w:t>congregam um conjunto de equipamentos áudio visual, como: telas de grande porte, projetores e equipamentos de sonoros. Com a grande facilidade que esses dispositivos tem de obter e armazenar informação, musicas, fotos e vídeos aumentando ainda mais o uso desse tipo de dispositivos</w:t>
+      </w:r>
+      <w:r>
+        <w:rPr>
+          <w:rFonts w:ascii="Arial" w:hAnsi="Arial"/>
+          <w:sz w:val="24"/>
+        </w:rPr>
+        <w:t xml:space="preserve"> nas residências.</w:t>
+      </w:r>
+    </w:p>
+    <w:p>
+      <w:pPr>
+        <w:rPr>
+          <w:rFonts w:ascii="Arial" w:hAnsi="Arial"/>
+          <w:sz w:val="24"/>
+        </w:rPr>
+      </w:pPr>
+    </w:p>
+    <w:p>
+      <w:pPr>
+        <w:keepNext/>
+        <w:tabs>
+          <w:tab w:val="left" w:pos="5190"/>
+        </w:tabs>
+        <w:ind w:left="709"/>
+      </w:pPr>
+      <w:r>
+        <w:rPr>
+          <w:rFonts w:ascii="Arial" w:hAnsi="Arial"/>
+          <w:sz w:val="24"/>
+        </w:rPr>
+        <w:tab/>
+      </w:r>
+      <w:r>
+        <w:rPr>
+          <w:rFonts w:ascii="Arial" w:hAnsi="Arial"/>
+          <w:noProof/>
+          <w:sz w:val="24"/>
+          <w:lang w:eastAsia="pt-BR"/>
+        </w:rPr>
+        <w:drawing>
+          <wp:inline distT="0" distB="0" distL="0" distR="0" wp14:anchorId="3B8597F0" wp14:editId="0F229ED8">
+            <wp:extent cx="4743450" cy="3154282"/>
+            <wp:effectExtent l="0" t="0" r="0" b="8255"/>
+            <wp:docPr id="3" name="Imagem 3"/>
+            <wp:cNvGraphicFramePr>
+              <a:graphicFrameLocks xmlns:a="http://schemas.openxmlformats.org/drawingml/2006/main" noChangeAspect="1"/>
+            </wp:cNvGraphicFramePr>
+            <a:graphic xmlns:a="http://schemas.openxmlformats.org/drawingml/2006/main">
+              <a:graphicData uri="http://schemas.openxmlformats.org/drawingml/2006/picture">
+                <pic:pic xmlns:pic="http://schemas.openxmlformats.org/drawingml/2006/picture">
+                  <pic:nvPicPr>
+                    <pic:cNvPr id="3" name="home theater.jpg"/>
+                    <pic:cNvPicPr/>
+                  </pic:nvPicPr>
+                  <pic:blipFill>
+                    <a:blip r:embed="rId8">
+                      <a:extLst>
+                        <a:ext uri="{28A0092B-C50C-407E-A947-70E740481C1C}">
+                          <a14:useLocalDpi xmlns:a14="http://schemas.microsoft.com/office/drawing/2010/main" val="0"/>
+                        </a:ext>
+                      </a:extLst>
+                    </a:blip>
+                    <a:stretch>
+                      <a:fillRect/>
+                    </a:stretch>
+                  </pic:blipFill>
+                  <pic:spPr>
+                    <a:xfrm>
+                      <a:off x="0" y="0"/>
+                      <a:ext cx="4768003" cy="3170609"/>
+                    </a:xfrm>
+                    <a:prstGeom prst="rect">
+                      <a:avLst/>
+                    </a:prstGeom>
+                  </pic:spPr>
+                </pic:pic>
+              </a:graphicData>
+            </a:graphic>
+          </wp:inline>
+        </w:drawing>
+      </w:r>
+    </w:p>
+    <w:p>
+      <w:pPr>
+        <w:pStyle w:val="Legenda"/>
+        <w:rPr>
+          <w:rFonts w:ascii="Arial" w:hAnsi="Arial" w:cs="Arial"/>
+          <w:i w:val="0"/>
+          <w:color w:val="auto"/>
+          <w:sz w:val="28"/>
+        </w:rPr>
+      </w:pPr>
+      <w:r>
+        <w:rPr>
+          <w:rFonts w:ascii="Arial" w:hAnsi="Arial" w:cs="Arial"/>
+          <w:i w:val="0"/>
+          <w:color w:val="auto"/>
+          <w:sz w:val="20"/>
+        </w:rPr>
+        <w:t xml:space="preserve">Figura </w:t>
+      </w:r>
+      <w:r>
+        <w:rPr>
+          <w:rFonts w:ascii="Arial" w:hAnsi="Arial" w:cs="Arial"/>
+          <w:i w:val="0"/>
+          <w:color w:val="auto"/>
+          <w:sz w:val="20"/>
+        </w:rPr>
+        <w:fldChar w:fldCharType="begin"/>
+      </w:r>
+      <w:r>
+        <w:rPr>
+          <w:rFonts w:ascii="Arial" w:hAnsi="Arial" w:cs="Arial"/>
+          <w:i w:val="0"/>
+          <w:color w:val="auto"/>
+          <w:sz w:val="20"/>
+        </w:rPr>
+        <w:instrText xml:space="preserve"> SEQ Figura \* ARABIC </w:instrText>
+      </w:r>
+      <w:r>
+        <w:rPr>
+          <w:rFonts w:ascii="Arial" w:hAnsi="Arial" w:cs="Arial"/>
+          <w:i w:val="0"/>
+          <w:color w:val="auto"/>
+          <w:sz w:val="20"/>
+        </w:rPr>
+        <w:fldChar w:fldCharType="separate"/>
+      </w:r>
+      <w:r>
+        <w:rPr>
+          <w:rFonts w:ascii="Arial" w:hAnsi="Arial" w:cs="Arial"/>
+          <w:i w:val="0"/>
+          <w:noProof/>
+          <w:color w:val="auto"/>
+          <w:sz w:val="20"/>
+        </w:rPr>
+        <w:t>2</w:t>
+      </w:r>
+      <w:r>
+        <w:rPr>
+          <w:rFonts w:ascii="Arial" w:hAnsi="Arial" w:cs="Arial"/>
+          <w:i w:val="0"/>
+          <w:color w:val="auto"/>
+          <w:sz w:val="20"/>
+        </w:rPr>
+        <w:fldChar w:fldCharType="end"/>
+      </w:r>
+      <w:r>
+        <w:rPr>
+          <w:rFonts w:ascii="Arial" w:hAnsi="Arial" w:cs="Arial"/>
+          <w:i w:val="0"/>
+          <w:color w:val="auto"/>
+          <w:sz w:val="20"/>
+        </w:rPr>
+        <w:t xml:space="preserve"> - Home </w:t>
+      </w:r>
+      <w:proofErr w:type="spellStart"/>
+      <w:r>
+        <w:rPr>
+          <w:rFonts w:ascii="Arial" w:hAnsi="Arial" w:cs="Arial"/>
+          <w:i w:val="0"/>
+          <w:color w:val="auto"/>
+          <w:sz w:val="20"/>
+        </w:rPr>
+        <w:t>Theater</w:t>
+      </w:r>
+      <w:proofErr w:type="spellEnd"/>
+      <w:r>
+        <w:rPr>
+          <w:rFonts w:ascii="Arial" w:hAnsi="Arial" w:cs="Arial"/>
+          <w:i w:val="0"/>
+          <w:color w:val="auto"/>
+          <w:sz w:val="20"/>
+        </w:rPr>
+        <w:t>.</w:t>
+      </w:r>
+    </w:p>
+    <w:p>
+      <w:pPr>
+        <w:tabs>
+          <w:tab w:val="left" w:pos="5190"/>
+        </w:tabs>
+        <w:rPr>
+          <w:rFonts w:ascii="Arial" w:hAnsi="Arial"/>
+          <w:sz w:val="24"/>
+        </w:rPr>
+      </w:pPr>
+    </w:p>
+    <w:p>
+      <w:pPr>
+        <w:tabs>
+          <w:tab w:val="left" w:pos="5190"/>
+        </w:tabs>
+        <w:rPr>
+          <w:rFonts w:ascii="Arial" w:hAnsi="Arial"/>
+          <w:sz w:val="24"/>
+        </w:rPr>
+      </w:pPr>
+      <w:r>
+        <w:rPr>
+          <w:rFonts w:ascii="Arial" w:hAnsi="Arial"/>
+          <w:sz w:val="24"/>
+        </w:rPr>
+        <w:t>2.3.4 Climatização</w:t>
+      </w:r>
       <w:bookmarkStart w:id="0" w:name="_GoBack"/>
       <w:bookmarkEnd w:id="0"/>
     </w:p>
     <w:p>
       <w:pPr>
+        <w:tabs>
+          <w:tab w:val="left" w:pos="5190"/>
+        </w:tabs>
+        <w:rPr>
+          <w:rFonts w:ascii="Arial" w:hAnsi="Arial"/>
+          <w:sz w:val="24"/>
+        </w:rPr>
+      </w:pPr>
+    </w:p>
+    <w:p>
+      <w:pPr>
+        <w:tabs>
+          <w:tab w:val="left" w:pos="5190"/>
+        </w:tabs>
         <w:spacing w:after="0" w:line="360" w:lineRule="auto"/>
         <w:ind w:firstLine="1134"/>
-        <w:jc w:val="both"/>
+        <w:rPr>
+          <w:rFonts w:ascii="Arial" w:hAnsi="Arial"/>
+          <w:sz w:val="24"/>
+        </w:rPr>
+      </w:pPr>
+    </w:p>
+    <w:p>
+      <w:pPr>
+        <w:tabs>
+          <w:tab w:val="left" w:pos="5190"/>
+        </w:tabs>
+        <w:rPr>
+          <w:rFonts w:ascii="Arial" w:hAnsi="Arial"/>
+          <w:sz w:val="24"/>
+        </w:rPr>
+      </w:pPr>
+    </w:p>
+    <w:p>
+      <w:pPr>
+        <w:tabs>
+          <w:tab w:val="left" w:pos="5505"/>
+        </w:tabs>
+        <w:spacing w:after="0" w:line="360" w:lineRule="auto"/>
+        <w:jc w:val="right"/>
+        <w:rPr>
+          <w:rFonts w:ascii="Arial" w:hAnsi="Arial" w:cs="Arial"/>
+          <w:sz w:val="24"/>
+          <w:szCs w:val="24"/>
+        </w:rPr>
+      </w:pPr>
+    </w:p>
+    <w:p>
+      <w:pPr>
+        <w:tabs>
+          <w:tab w:val="left" w:pos="5505"/>
+        </w:tabs>
+        <w:spacing w:after="0" w:line="360" w:lineRule="auto"/>
+        <w:jc w:val="right"/>
+        <w:rPr>
+          <w:rFonts w:ascii="Arial" w:hAnsi="Arial" w:cs="Arial"/>
+          <w:sz w:val="24"/>
+          <w:szCs w:val="24"/>
+        </w:rPr>
+      </w:pPr>
+    </w:p>
+    <w:p>
+      <w:pPr>
+        <w:tabs>
+          <w:tab w:val="left" w:pos="5505"/>
+        </w:tabs>
+        <w:spacing w:after="0" w:line="360" w:lineRule="auto"/>
+        <w:jc w:val="right"/>
+        <w:rPr>
+          <w:rFonts w:ascii="Arial" w:hAnsi="Arial" w:cs="Arial"/>
+          <w:sz w:val="24"/>
+          <w:szCs w:val="24"/>
+        </w:rPr>
+      </w:pPr>
+    </w:p>
+    <w:p>
+      <w:pPr>
+        <w:tabs>
+          <w:tab w:val="left" w:pos="5505"/>
+        </w:tabs>
+        <w:spacing w:after="0" w:line="360" w:lineRule="auto"/>
+        <w:jc w:val="right"/>
         <w:rPr>
           <w:rFonts w:ascii="Arial" w:hAnsi="Arial" w:cs="Arial"/>
           <w:sz w:val="24"/>
@@ -5617,6 +6157,18 @@
           <w:szCs w:val="24"/>
         </w:rPr>
       </w:pPr>
+    </w:p>
+    <w:p>
+      <w:pPr>
+        <w:spacing w:after="0" w:line="360" w:lineRule="auto"/>
+        <w:ind w:firstLine="1134"/>
+        <w:jc w:val="both"/>
+        <w:rPr>
+          <w:rFonts w:ascii="Arial" w:hAnsi="Arial" w:cs="Arial"/>
+          <w:sz w:val="24"/>
+          <w:szCs w:val="24"/>
+        </w:rPr>
+      </w:pPr>
       <w:r>
         <w:rPr>
           <w:rFonts w:ascii="Arial" w:hAnsi="Arial" w:cs="Arial"/>
@@ -5648,7 +6200,16 @@
           <w:sz w:val="24"/>
           <w:szCs w:val="24"/>
         </w:rPr>
-        <w:t xml:space="preserve"> de aparelhos e dispositivos eletrônicos, que tem como foco principal a obtenção de informações sobre o ambiente onde ele está inserido. Que a partir das informações obtidas do ambiente, assim o sistema terá a capacidade de realizar suas ações.</w:t>
+        <w:t xml:space="preserve"> de aparelhos e </w:t>
+      </w:r>
+      <w:r>
+        <w:rPr>
+          <w:rFonts w:ascii="Arial" w:hAnsi="Arial" w:cs="Arial"/>
+          <w:sz w:val="24"/>
+          <w:szCs w:val="24"/>
+        </w:rPr>
+        <w:lastRenderedPageBreak/>
+        <w:t>dispositivos eletrônicos, que tem como foco principal a obtenção de informações sobre o ambiente onde ele está inserido. Que a partir das informações obtidas do ambiente, assim o sistema terá a capacidade de realizar suas ações.</w:t>
       </w:r>
     </w:p>
     <w:p>
@@ -5868,15 +6429,7 @@
           <w:rFonts w:ascii="Arial" w:hAnsi="Arial" w:cs="Arial"/>
           <w:iCs/>
         </w:rPr>
-        <w:t xml:space="preserve"> permite maior qualidade de vida, reduz o trabalho doméstico, aumenta o bem-estar e a </w:t>
-      </w:r>
-      <w:r>
-        <w:rPr>
-          <w:rFonts w:ascii="Arial" w:hAnsi="Arial" w:cs="Arial"/>
-          <w:iCs/>
-        </w:rPr>
-        <w:lastRenderedPageBreak/>
-        <w:t>segurança, racionaliza o consumo de energia e, além disso, sua evolução permite oferecer continuamente novas aplicações.</w:t>
+        <w:t xml:space="preserve"> permite maior qualidade de vida, reduz o trabalho doméstico, aumenta o bem-estar e a segurança, racionaliza o consumo de energia e, além disso, sua evolução permite oferecer continuamente novas aplicações.</w:t>
       </w:r>
     </w:p>
     <w:p>
@@ -6244,7 +6797,15 @@
           <w:rFonts w:ascii="Arial" w:hAnsi="Arial" w:cs="Arial"/>
           <w:iCs/>
         </w:rPr>
-        <w:t>de entrada e saída, em que são utilizadas para desenvolver objetos interativos independentes ou conectados a um software de computador.</w:t>
+        <w:t xml:space="preserve">de entrada e saída, em que são utilizadas para desenvolver objetos interativos independentes ou conectados a </w:t>
+      </w:r>
+      <w:r>
+        <w:rPr>
+          <w:rFonts w:ascii="Arial" w:hAnsi="Arial" w:cs="Arial"/>
+          <w:iCs/>
+        </w:rPr>
+        <w:lastRenderedPageBreak/>
+        <w:t>um software de computador.</w:t>
       </w:r>
       <w:r>
         <w:rPr>
@@ -6653,17 +7214,7 @@
           <w:sz w:val="24"/>
           <w:szCs w:val="24"/>
         </w:rPr>
-        <w:t xml:space="preserve"> </w:t>
-      </w:r>
-      <w:r>
-        <w:rPr>
-          <w:rFonts w:ascii="Arial" w:hAnsi="Arial" w:cs="Arial"/>
-          <w:bCs/>
-          <w:sz w:val="24"/>
-          <w:szCs w:val="24"/>
-        </w:rPr>
-        <w:lastRenderedPageBreak/>
-        <w:t>auxiliar na construção do projeto.</w:t>
+        <w:t xml:space="preserve"> auxiliar na construção do projeto.</w:t>
       </w:r>
       <w:r>
         <w:rPr>
@@ -7150,7 +7701,7 @@
         </w:rPr>
         <w:t xml:space="preserve"> </w:t>
       </w:r>
-      <w:hyperlink r:id="rId7" w:history="1">
+      <w:hyperlink r:id="rId9" w:history="1">
         <w:r>
           <w:rPr>
             <w:rStyle w:val="Hyperlink"/>
@@ -7282,7 +7833,7 @@
         </w:rPr>
         <w:t xml:space="preserve"> Disponível em: &lt;</w:t>
       </w:r>
-      <w:hyperlink r:id="rId8" w:history="1">
+      <w:hyperlink r:id="rId10" w:history="1">
         <w:r>
           <w:rPr>
             <w:rStyle w:val="Hyperlink"/>
@@ -7354,7 +7905,7 @@
       <w:r>
         <w:t xml:space="preserve"> </w:t>
       </w:r>
-      <w:hyperlink r:id="rId9" w:history="1">
+      <w:hyperlink r:id="rId11" w:history="1">
         <w:r>
           <w:rPr>
             <w:rStyle w:val="Hyperlink"/>
@@ -7640,7 +8191,7 @@
         </w:rPr>
         <w:t>&lt;</w:t>
       </w:r>
-      <w:hyperlink r:id="rId10" w:history="1">
+      <w:hyperlink r:id="rId12" w:history="1">
         <w:r>
           <w:rPr>
             <w:rStyle w:val="Hyperlink"/>
@@ -7690,7 +8241,6 @@
           <w:sz w:val="24"/>
           <w:szCs w:val="24"/>
         </w:rPr>
-        <w:lastRenderedPageBreak/>
         <w:t xml:space="preserve">BANSI, </w:t>
       </w:r>
       <w:proofErr w:type="spellStart"/>
@@ -7773,8 +8323,8 @@
       </w:pPr>
     </w:p>
     <w:sectPr>
-      <w:headerReference w:type="default" r:id="rId11"/>
-      <w:headerReference w:type="first" r:id="rId12"/>
+      <w:headerReference w:type="default" r:id="rId13"/>
+      <w:headerReference w:type="first" r:id="rId14"/>
       <w:pgSz w:w="11906" w:h="16838" w:code="9"/>
       <w:pgMar w:top="1701" w:right="1134" w:bottom="1134" w:left="1701" w:header="709" w:footer="709" w:gutter="0"/>
       <w:pgNumType w:start="0"/>
@@ -7895,7 +8445,7 @@
             <w:sz w:val="20"/>
             <w:szCs w:val="20"/>
           </w:rPr>
-          <w:t>8</w:t>
+          <w:t>9</w:t>
         </w:r>
         <w:r>
           <w:rPr>
@@ -8757,6 +9307,25 @@
       <w:szCs w:val="20"/>
     </w:rPr>
   </w:style>
+  <w:style w:type="paragraph" w:styleId="Legenda">
+    <w:name w:val="caption"/>
+    <w:basedOn w:val="Normal"/>
+    <w:next w:val="Normal"/>
+    <w:uiPriority w:val="35"/>
+    <w:unhideWhenUsed/>
+    <w:qFormat/>
+    <w:rsid w:val="00787F6D"/>
+    <w:pPr>
+      <w:spacing w:line="240" w:lineRule="auto"/>
+    </w:pPr>
+    <w:rPr>
+      <w:i/>
+      <w:iCs/>
+      <w:color w:val="1F497D" w:themeColor="text2"/>
+      <w:sz w:val="18"/>
+      <w:szCs w:val="18"/>
+    </w:rPr>
+  </w:style>
 </w:styles>
 </file>
 
@@ -9086,7 +9655,7 @@
 </file>
 
 <file path=customXml/itemProps1.xml><?xml version="1.0" encoding="utf-8"?>
-<ds:datastoreItem xmlns:ds="http://schemas.openxmlformats.org/officeDocument/2006/customXml" ds:itemID="{09CD12DF-6251-473E-AC54-C7CFF120B62C}">
+<ds:datastoreItem xmlns:ds="http://schemas.openxmlformats.org/officeDocument/2006/customXml" ds:itemID="{E6135936-F4A2-4CC5-8B24-33862DBBE130}">
   <ds:schemaRefs>
     <ds:schemaRef ds:uri="http://schemas.openxmlformats.org/officeDocument/2006/bibliography"/>
   </ds:schemaRefs>

</xml_diff>

<commit_message>
concluido o capitulo 2.3.4
</commit_message>
<xml_diff>
--- a/Trabalho de Conclusão de Curso.docx
+++ b/Trabalho de Conclusão de Curso.docx
@@ -6052,8 +6052,6 @@
         </w:rPr>
         <w:t>2.3.4 Climatização</w:t>
       </w:r>
-      <w:bookmarkStart w:id="0" w:name="_GoBack"/>
-      <w:bookmarkEnd w:id="0"/>
     </w:p>
     <w:p>
       <w:pPr>
@@ -6073,17 +6071,199 @@
         </w:tabs>
         <w:spacing w:after="0" w:line="360" w:lineRule="auto"/>
         <w:ind w:firstLine="1134"/>
-        <w:rPr>
-          <w:rFonts w:ascii="Arial" w:hAnsi="Arial"/>
-          <w:sz w:val="24"/>
-        </w:rPr>
-      </w:pPr>
+        <w:jc w:val="both"/>
+        <w:rPr>
+          <w:rFonts w:ascii="Arial" w:hAnsi="Arial"/>
+          <w:sz w:val="24"/>
+        </w:rPr>
+      </w:pPr>
+      <w:r>
+        <w:rPr>
+          <w:rFonts w:ascii="Arial" w:hAnsi="Arial"/>
+          <w:sz w:val="24"/>
+        </w:rPr>
+        <w:t>Quando se fala de climatização é muito comum pensar em sistema de ar-condicionado, apesar de serem muitos utilizados, existem outros subsistema que são muito utilizados em função de climatizar um ambiente tal como aquecimento de piso, calefação e sistemas de ventilação.</w:t>
+      </w:r>
     </w:p>
     <w:p>
       <w:pPr>
         <w:tabs>
           <w:tab w:val="left" w:pos="5190"/>
         </w:tabs>
+        <w:spacing w:after="0" w:line="360" w:lineRule="auto"/>
+        <w:ind w:firstLine="1134"/>
+        <w:jc w:val="both"/>
+        <w:rPr>
+          <w:rFonts w:ascii="Arial" w:hAnsi="Arial"/>
+          <w:sz w:val="24"/>
+        </w:rPr>
+      </w:pPr>
+      <w:r>
+        <w:rPr>
+          <w:rFonts w:ascii="Arial" w:hAnsi="Arial"/>
+          <w:sz w:val="24"/>
+        </w:rPr>
+        <w:t xml:space="preserve">Dependendo do grua de complexidade da interação do sistema do com o ambiente, muita das vezes tornar-se necessário desenvolver uma interface adequada, ou seja, transferir todos os controles originais do sistema de ar-condicionado para os de Automação Residencial permitindo ao usuário realizar o </w:t>
+      </w:r>
+      <w:r>
+        <w:rPr>
+          <w:rFonts w:ascii="Arial" w:hAnsi="Arial"/>
+          <w:sz w:val="24"/>
+        </w:rPr>
+        <w:lastRenderedPageBreak/>
+        <w:t>acionamento da climatização a distância via celular ou internet, desde que as instalações estejam habilitadas a essas funcionalidades.</w:t>
+      </w:r>
+    </w:p>
+    <w:p>
+      <w:pPr>
+        <w:tabs>
+          <w:tab w:val="left" w:pos="5190"/>
+        </w:tabs>
+        <w:spacing w:after="0" w:line="360" w:lineRule="auto"/>
+        <w:jc w:val="both"/>
+        <w:rPr>
+          <w:rFonts w:ascii="Arial" w:hAnsi="Arial"/>
+          <w:sz w:val="24"/>
+        </w:rPr>
+      </w:pPr>
+    </w:p>
+    <w:p>
+      <w:pPr>
+        <w:tabs>
+          <w:tab w:val="left" w:pos="5190"/>
+        </w:tabs>
+        <w:spacing w:after="0" w:line="360" w:lineRule="auto"/>
+        <w:jc w:val="both"/>
+        <w:rPr>
+          <w:rFonts w:ascii="Arial" w:hAnsi="Arial"/>
+          <w:b/>
+          <w:sz w:val="24"/>
+        </w:rPr>
+      </w:pPr>
+      <w:r>
+        <w:rPr>
+          <w:rFonts w:ascii="Arial" w:hAnsi="Arial"/>
+          <w:b/>
+          <w:sz w:val="24"/>
+        </w:rPr>
+        <w:t>4 ANDROID</w:t>
+      </w:r>
+    </w:p>
+    <w:p>
+      <w:pPr>
+        <w:tabs>
+          <w:tab w:val="left" w:pos="5190"/>
+        </w:tabs>
+        <w:spacing w:after="0" w:line="360" w:lineRule="auto"/>
+        <w:jc w:val="both"/>
+        <w:rPr>
+          <w:rFonts w:ascii="Arial" w:hAnsi="Arial"/>
+          <w:b/>
+          <w:sz w:val="24"/>
+        </w:rPr>
+      </w:pPr>
+    </w:p>
+    <w:p>
+      <w:pPr>
+        <w:tabs>
+          <w:tab w:val="left" w:pos="5190"/>
+        </w:tabs>
+        <w:spacing w:after="0" w:line="360" w:lineRule="auto"/>
+        <w:jc w:val="both"/>
+        <w:rPr>
+          <w:rFonts w:ascii="Arial" w:hAnsi="Arial"/>
+          <w:b/>
+          <w:sz w:val="24"/>
+        </w:rPr>
+      </w:pPr>
+      <w:r>
+        <w:rPr>
+          <w:rFonts w:ascii="Arial" w:hAnsi="Arial"/>
+          <w:b/>
+          <w:sz w:val="24"/>
+        </w:rPr>
+        <w:t>4.1 Introdução</w:t>
+      </w:r>
+    </w:p>
+    <w:p>
+      <w:pPr>
+        <w:tabs>
+          <w:tab w:val="left" w:pos="5190"/>
+        </w:tabs>
+        <w:spacing w:after="0" w:line="360" w:lineRule="auto"/>
+        <w:jc w:val="both"/>
+        <w:rPr>
+          <w:rFonts w:ascii="Arial" w:hAnsi="Arial"/>
+          <w:b/>
+          <w:sz w:val="24"/>
+        </w:rPr>
+      </w:pPr>
+    </w:p>
+    <w:p>
+      <w:pPr>
+        <w:tabs>
+          <w:tab w:val="left" w:pos="5190"/>
+        </w:tabs>
+        <w:spacing w:after="0" w:line="360" w:lineRule="auto"/>
+        <w:ind w:firstLine="1134"/>
+        <w:jc w:val="both"/>
+        <w:rPr>
+          <w:rFonts w:ascii="Arial" w:hAnsi="Arial"/>
+          <w:sz w:val="24"/>
+        </w:rPr>
+      </w:pPr>
+      <w:r>
+        <w:rPr>
+          <w:rFonts w:ascii="Arial" w:hAnsi="Arial"/>
+          <w:sz w:val="24"/>
+        </w:rPr>
+        <w:t>O mercado mundial de celulares está crescendo mais e mais a cada dia. E pesquisas mostram que atualmente cerca de 3 bilhões de pessoas possuem um celular. Isso está acontecendo devido aos grandes avanços tecnológicos, não só na área tecnologia móvel mas também em outras áreas.</w:t>
+      </w:r>
+    </w:p>
+    <w:p>
+      <w:pPr>
+        <w:tabs>
+          <w:tab w:val="left" w:pos="5190"/>
+        </w:tabs>
+        <w:spacing w:after="0" w:line="360" w:lineRule="auto"/>
+        <w:ind w:firstLine="1134"/>
+        <w:jc w:val="both"/>
+        <w:rPr>
+          <w:rFonts w:ascii="Arial" w:hAnsi="Arial"/>
+          <w:sz w:val="24"/>
+        </w:rPr>
+      </w:pPr>
+      <w:r>
+        <w:rPr>
+          <w:rFonts w:ascii="Arial" w:hAnsi="Arial"/>
+          <w:sz w:val="24"/>
+        </w:rPr>
+        <w:t>Hoje em dia os usuário comuns estão atrás de celulares cada vez mais modernos e com diversos recurso com câmeras,</w:t>
+      </w:r>
+      <w:r>
+        <w:rPr>
+          <w:rFonts w:ascii="Arial" w:hAnsi="Arial"/>
+          <w:sz w:val="24"/>
+        </w:rPr>
+        <w:t xml:space="preserve"> </w:t>
+      </w:r>
+      <w:proofErr w:type="spellStart"/>
+      <w:r>
+        <w:rPr>
+          <w:rFonts w:ascii="Arial" w:hAnsi="Arial"/>
+          <w:sz w:val="24"/>
+        </w:rPr>
+        <w:t>Bluettooth</w:t>
+      </w:r>
+      <w:bookmarkStart w:id="0" w:name="_GoBack"/>
+      <w:bookmarkEnd w:id="0"/>
+      <w:proofErr w:type="spellEnd"/>
+    </w:p>
+    <w:p>
+      <w:pPr>
+        <w:tabs>
+          <w:tab w:val="left" w:pos="5190"/>
+        </w:tabs>
         <w:rPr>
           <w:rFonts w:ascii="Arial" w:hAnsi="Arial"/>
           <w:sz w:val="24"/>
@@ -6200,16 +6380,7 @@
           <w:sz w:val="24"/>
           <w:szCs w:val="24"/>
         </w:rPr>
-        <w:t xml:space="preserve"> de aparelhos e </w:t>
-      </w:r>
-      <w:r>
-        <w:rPr>
-          <w:rFonts w:ascii="Arial" w:hAnsi="Arial" w:cs="Arial"/>
-          <w:sz w:val="24"/>
-          <w:szCs w:val="24"/>
-        </w:rPr>
-        <w:lastRenderedPageBreak/>
-        <w:t>dispositivos eletrônicos, que tem como foco principal a obtenção de informações sobre o ambiente onde ele está inserido. Que a partir das informações obtidas do ambiente, assim o sistema terá a capacidade de realizar suas ações.</w:t>
+        <w:t xml:space="preserve"> de aparelhos e dispositivos eletrônicos, que tem como foco principal a obtenção de informações sobre o ambiente onde ele está inserido. Que a partir das informações obtidas do ambiente, assim o sistema terá a capacidade de realizar suas ações.</w:t>
       </w:r>
     </w:p>
     <w:p>
@@ -6413,7 +6584,15 @@
           <w:rFonts w:ascii="Arial" w:hAnsi="Arial" w:cs="Arial"/>
           <w:iCs/>
         </w:rPr>
-        <w:t xml:space="preserve"> a automatização e o controle aplicados à residência. Esta automatização e controle se realizam mediante o uso de equipamentos que dispõem de capacidade para se comunicar interativamente entre eles e com capacidade de seguir as instruções de um programa previamente estabelecido pelo usuário da residência e com possibilidades de alterações conforme seus interesses. Em consequência, a </w:t>
+        <w:t xml:space="preserve"> a automatização e o controle aplicados à residência. Esta automatização e controle se realizam mediante o uso de </w:t>
+      </w:r>
+      <w:r>
+        <w:rPr>
+          <w:rFonts w:ascii="Arial" w:hAnsi="Arial" w:cs="Arial"/>
+          <w:iCs/>
+        </w:rPr>
+        <w:lastRenderedPageBreak/>
+        <w:t xml:space="preserve">equipamentos que dispõem de capacidade para se comunicar interativamente entre eles e com capacidade de seguir as instruções de um programa previamente estabelecido pelo usuário da residência e com possibilidades de alterações conforme seus interesses. Em consequência, a </w:t>
       </w:r>
       <w:proofErr w:type="spellStart"/>
       <w:r>
@@ -6797,15 +6976,7 @@
           <w:rFonts w:ascii="Arial" w:hAnsi="Arial" w:cs="Arial"/>
           <w:iCs/>
         </w:rPr>
-        <w:t xml:space="preserve">de entrada e saída, em que são utilizadas para desenvolver objetos interativos independentes ou conectados a </w:t>
-      </w:r>
-      <w:r>
-        <w:rPr>
-          <w:rFonts w:ascii="Arial" w:hAnsi="Arial" w:cs="Arial"/>
-          <w:iCs/>
-        </w:rPr>
-        <w:lastRenderedPageBreak/>
-        <w:t>um software de computador.</w:t>
+        <w:t>de entrada e saída, em que são utilizadas para desenvolver objetos interativos independentes ou conectados a um software de computador.</w:t>
       </w:r>
       <w:r>
         <w:rPr>
@@ -7115,7 +7286,17 @@
           <w:sz w:val="24"/>
           <w:szCs w:val="24"/>
         </w:rPr>
-        <w:t>A partir de levantamento de literatura especializada na área, com teóricos que pesquisaram sobre a temática, o material foi pesquisado em bancos de dados disponibilizad</w:t>
+        <w:t xml:space="preserve">A partir de levantamento de literatura especializada na área, com teóricos que pesquisaram sobre a temática, o material foi pesquisado em bancos de dados </w:t>
+      </w:r>
+      <w:r>
+        <w:rPr>
+          <w:rFonts w:ascii="Arial" w:hAnsi="Arial" w:cs="Arial"/>
+          <w:bCs/>
+          <w:sz w:val="24"/>
+          <w:szCs w:val="24"/>
+        </w:rPr>
+        <w:lastRenderedPageBreak/>
+        <w:t>disponibilizad</w:t>
       </w:r>
       <w:r>
         <w:rPr>
@@ -8030,6 +8211,7 @@
           <w:sz w:val="24"/>
           <w:szCs w:val="48"/>
         </w:rPr>
+        <w:lastRenderedPageBreak/>
         <w:t>http://www.osetoreletrico.com.br/web/documentos/fasciculos/Ed66_fasc_automacao_res_cap5.pdf</w:t>
       </w:r>
       <w:r>
@@ -8445,7 +8627,7 @@
             <w:sz w:val="20"/>
             <w:szCs w:val="20"/>
           </w:rPr>
-          <w:t>9</w:t>
+          <w:t>13</w:t>
         </w:r>
         <w:r>
           <w:rPr>
@@ -9655,7 +9837,7 @@
 </file>
 
 <file path=customXml/itemProps1.xml><?xml version="1.0" encoding="utf-8"?>
-<ds:datastoreItem xmlns:ds="http://schemas.openxmlformats.org/officeDocument/2006/customXml" ds:itemID="{E6135936-F4A2-4CC5-8B24-33862DBBE130}">
+<ds:datastoreItem xmlns:ds="http://schemas.openxmlformats.org/officeDocument/2006/customXml" ds:itemID="{2AB57197-AE8F-4AD1-BD65-AD7A3533A561}">
   <ds:schemaRefs>
     <ds:schemaRef ds:uri="http://schemas.openxmlformats.org/officeDocument/2006/bibliography"/>
   </ds:schemaRefs>

</xml_diff>

<commit_message>
concluido o capitulo 3.2
</commit_message>
<xml_diff>
--- a/Trabalho de Conclusão de Curso.docx
+++ b/Trabalho de Conclusão de Curso.docx
@@ -6146,7 +6146,15 @@
           <w:b/>
           <w:sz w:val="24"/>
         </w:rPr>
-        <w:t>4 ANDROID</w:t>
+        <w:t>3</w:t>
+      </w:r>
+      <w:r>
+        <w:rPr>
+          <w:rFonts w:ascii="Arial" w:hAnsi="Arial"/>
+          <w:b/>
+          <w:sz w:val="24"/>
+        </w:rPr>
+        <w:t xml:space="preserve"> ANDROID</w:t>
       </w:r>
     </w:p>
     <w:p>
@@ -6182,7 +6190,15 @@
           <w:b/>
           <w:sz w:val="24"/>
         </w:rPr>
-        <w:t>4.1 Introdução</w:t>
+        <w:t>3</w:t>
+      </w:r>
+      <w:r>
+        <w:rPr>
+          <w:rFonts w:ascii="Arial" w:hAnsi="Arial"/>
+          <w:b/>
+          <w:sz w:val="24"/>
+        </w:rPr>
+        <w:t>.1 Introdução</w:t>
       </w:r>
     </w:p>
     <w:p>
@@ -6238,7 +6254,21 @@
           <w:rFonts w:ascii="Arial" w:hAnsi="Arial"/>
           <w:sz w:val="24"/>
         </w:rPr>
-        <w:t>Hoje em dia os usuário comuns estão atrás de celulares cada vez mais modernos e com diversos recurso com câmeras,</w:t>
+        <w:t xml:space="preserve">Hoje em dia </w:t>
+      </w:r>
+      <w:r>
+        <w:rPr>
+          <w:rFonts w:ascii="Arial" w:hAnsi="Arial"/>
+          <w:sz w:val="24"/>
+        </w:rPr>
+        <w:t>muit</w:t>
+      </w:r>
+      <w:r>
+        <w:rPr>
+          <w:rFonts w:ascii="Arial" w:hAnsi="Arial"/>
+          <w:sz w:val="24"/>
+        </w:rPr>
+        <w:t>os usuário estão atrás de celulares cada vez mais modernos e com diversos recurso com câmeras,</w:t>
       </w:r>
       <w:r>
         <w:rPr>
@@ -6255,20 +6285,618 @@
         </w:rPr>
         <w:t>Bluettooth</w:t>
       </w:r>
-      <w:bookmarkStart w:id="0" w:name="_GoBack"/>
-      <w:bookmarkEnd w:id="0"/>
       <w:proofErr w:type="spellEnd"/>
+      <w:r>
+        <w:rPr>
+          <w:rFonts w:ascii="Arial" w:hAnsi="Arial"/>
+          <w:sz w:val="24"/>
+        </w:rPr>
+        <w:t>, jogos, GPS, ótima interface visual, aceso a internet e e-mails.</w:t>
+      </w:r>
     </w:p>
     <w:p>
       <w:pPr>
         <w:tabs>
           <w:tab w:val="left" w:pos="5190"/>
         </w:tabs>
-        <w:rPr>
-          <w:rFonts w:ascii="Arial" w:hAnsi="Arial"/>
-          <w:sz w:val="24"/>
-        </w:rPr>
-      </w:pPr>
+        <w:spacing w:after="0" w:line="360" w:lineRule="auto"/>
+        <w:ind w:firstLine="1134"/>
+        <w:jc w:val="both"/>
+        <w:rPr>
+          <w:rFonts w:ascii="Arial" w:hAnsi="Arial"/>
+          <w:sz w:val="24"/>
+        </w:rPr>
+      </w:pPr>
+      <w:r>
+        <w:rPr>
+          <w:rFonts w:ascii="Arial" w:hAnsi="Arial"/>
+          <w:sz w:val="24"/>
+        </w:rPr>
+        <w:t>Empresas corporativa e desenvolvedores busca um a plataforma avançada e ágil para o desenvolvimento de aplicaç</w:t>
+      </w:r>
+      <w:r>
+        <w:rPr>
+          <w:rFonts w:ascii="Arial" w:hAnsi="Arial"/>
+          <w:sz w:val="24"/>
+        </w:rPr>
+        <w:t>ões avançadas e ricas em recursos que poderiam agilizar os seus negócios e lucros. E os usuários comuns procuram buscar um celular com uma interface moderna e elegante, de fácil utilização e com uma infinidade de recursos.</w:t>
+      </w:r>
+    </w:p>
+    <w:p>
+      <w:pPr>
+        <w:tabs>
+          <w:tab w:val="left" w:pos="5190"/>
+        </w:tabs>
+        <w:spacing w:after="0" w:line="360" w:lineRule="auto"/>
+        <w:ind w:firstLine="1134"/>
+        <w:jc w:val="both"/>
+        <w:rPr>
+          <w:rFonts w:ascii="Arial" w:hAnsi="Arial" w:cs="Arial"/>
+          <w:iCs/>
+          <w:sz w:val="24"/>
+          <w:szCs w:val="24"/>
+        </w:rPr>
+      </w:pPr>
+      <w:r>
+        <w:rPr>
+          <w:rFonts w:ascii="Arial" w:hAnsi="Arial"/>
+          <w:sz w:val="24"/>
+        </w:rPr>
+        <w:t xml:space="preserve">Atualmente a empresa que é responsável pela plataforma </w:t>
+      </w:r>
+      <w:proofErr w:type="spellStart"/>
+      <w:r>
+        <w:rPr>
+          <w:rFonts w:ascii="Arial" w:hAnsi="Arial"/>
+          <w:sz w:val="24"/>
+        </w:rPr>
+        <w:t>Android</w:t>
+      </w:r>
+      <w:proofErr w:type="spellEnd"/>
+      <w:r>
+        <w:rPr>
+          <w:rFonts w:ascii="Arial" w:hAnsi="Arial"/>
+          <w:sz w:val="24"/>
+        </w:rPr>
+        <w:t xml:space="preserve"> é a gigante </w:t>
+      </w:r>
+      <w:r>
+        <w:rPr>
+          <w:rFonts w:ascii="Arial" w:hAnsi="Arial"/>
+          <w:sz w:val="24"/>
+        </w:rPr>
+        <w:t>Google, a</w:t>
+      </w:r>
+      <w:r>
+        <w:rPr>
+          <w:rFonts w:ascii="Arial" w:hAnsi="Arial"/>
+          <w:sz w:val="24"/>
+        </w:rPr>
+        <w:t xml:space="preserve"> empresa que está revolucionado a internet.</w:t>
+      </w:r>
+      <w:r>
+        <w:rPr>
+          <w:rFonts w:ascii="Arial" w:hAnsi="Arial" w:cs="Arial"/>
+          <w:iCs/>
+          <w:sz w:val="24"/>
+          <w:szCs w:val="24"/>
+        </w:rPr>
+        <w:t xml:space="preserve"> </w:t>
+      </w:r>
+      <w:r>
+        <w:rPr>
+          <w:rFonts w:ascii="Arial" w:hAnsi="Arial" w:cs="Arial"/>
+          <w:iCs/>
+          <w:sz w:val="24"/>
+          <w:szCs w:val="24"/>
+        </w:rPr>
+        <w:t xml:space="preserve">Mas o que vem a ser o </w:t>
+      </w:r>
+      <w:proofErr w:type="spellStart"/>
+      <w:r>
+        <w:rPr>
+          <w:rFonts w:ascii="Arial" w:hAnsi="Arial" w:cs="Arial"/>
+          <w:iCs/>
+          <w:sz w:val="24"/>
+          <w:szCs w:val="24"/>
+        </w:rPr>
+        <w:t>Android</w:t>
+      </w:r>
+      <w:proofErr w:type="spellEnd"/>
+      <w:r>
+        <w:rPr>
+          <w:rFonts w:ascii="Arial" w:hAnsi="Arial" w:cs="Arial"/>
+          <w:iCs/>
+          <w:sz w:val="24"/>
+          <w:szCs w:val="24"/>
+        </w:rPr>
+        <w:t xml:space="preserve">? </w:t>
+      </w:r>
+      <w:r>
+        <w:rPr>
+          <w:rFonts w:ascii="Arial" w:hAnsi="Arial" w:cs="Arial"/>
+          <w:iCs/>
+          <w:sz w:val="24"/>
+          <w:szCs w:val="24"/>
+        </w:rPr>
+        <w:t>“</w:t>
+      </w:r>
+      <w:r>
+        <w:rPr>
+          <w:rFonts w:ascii="Arial" w:hAnsi="Arial" w:cs="Arial"/>
+          <w:sz w:val="24"/>
+          <w:szCs w:val="24"/>
+        </w:rPr>
+        <w:t xml:space="preserve">O </w:t>
+      </w:r>
+      <w:proofErr w:type="spellStart"/>
+      <w:r>
+        <w:rPr>
+          <w:rFonts w:ascii="Arial" w:hAnsi="Arial" w:cs="Arial"/>
+          <w:sz w:val="24"/>
+          <w:szCs w:val="24"/>
+        </w:rPr>
+        <w:t>Android</w:t>
+      </w:r>
+      <w:proofErr w:type="spellEnd"/>
+      <w:r>
+        <w:rPr>
+          <w:rFonts w:ascii="Arial" w:hAnsi="Arial" w:cs="Arial"/>
+          <w:sz w:val="24"/>
+          <w:szCs w:val="24"/>
+        </w:rPr>
+        <w:t xml:space="preserve"> é um sistema operacional móvel de código e aberto, que foi desenvolvido com base no sistema operacional Linux</w:t>
+      </w:r>
+      <w:r>
+        <w:rPr>
+          <w:rFonts w:ascii="Arial" w:hAnsi="Arial" w:cs="Arial"/>
+          <w:iCs/>
+          <w:sz w:val="24"/>
+          <w:szCs w:val="24"/>
+        </w:rPr>
+        <w:t>”</w:t>
+      </w:r>
+      <w:r>
+        <w:rPr>
+          <w:rFonts w:ascii="Arial" w:hAnsi="Arial" w:cs="Arial"/>
+          <w:iCs/>
+          <w:sz w:val="24"/>
+          <w:szCs w:val="24"/>
+        </w:rPr>
+        <w:t xml:space="preserve"> (TECHTUDO).</w:t>
+      </w:r>
+    </w:p>
+    <w:p>
+      <w:pPr>
+        <w:tabs>
+          <w:tab w:val="left" w:pos="5190"/>
+        </w:tabs>
+        <w:spacing w:after="0" w:line="360" w:lineRule="auto"/>
+        <w:ind w:firstLine="1134"/>
+        <w:jc w:val="both"/>
+        <w:rPr>
+          <w:rFonts w:ascii="Arial" w:hAnsi="Arial" w:cs="Arial"/>
+          <w:iCs/>
+          <w:sz w:val="24"/>
+          <w:szCs w:val="24"/>
+        </w:rPr>
+      </w:pPr>
+      <w:r>
+        <w:rPr>
+          <w:rFonts w:ascii="Arial" w:hAnsi="Arial" w:cs="Arial"/>
+          <w:iCs/>
+          <w:sz w:val="24"/>
+          <w:szCs w:val="24"/>
+        </w:rPr>
+        <w:t xml:space="preserve">E para acompanhar essa grande evolução tecnológica e conseguir satisfazer os usuários a Google os fabricantes e as operadoras de celulares se reuniram e formaram uma aliança, que futuramente veio se chamar Open </w:t>
+      </w:r>
+      <w:proofErr w:type="spellStart"/>
+      <w:r>
+        <w:rPr>
+          <w:rFonts w:ascii="Arial" w:hAnsi="Arial" w:cs="Arial"/>
+          <w:iCs/>
+          <w:sz w:val="24"/>
+          <w:szCs w:val="24"/>
+        </w:rPr>
+        <w:t>Handset</w:t>
+      </w:r>
+      <w:proofErr w:type="spellEnd"/>
+      <w:r>
+        <w:rPr>
+          <w:rFonts w:ascii="Arial" w:hAnsi="Arial" w:cs="Arial"/>
+          <w:iCs/>
+          <w:sz w:val="24"/>
+          <w:szCs w:val="24"/>
+        </w:rPr>
+        <w:t xml:space="preserve"> Alliance.</w:t>
+      </w:r>
+    </w:p>
+    <w:p>
+      <w:pPr>
+        <w:tabs>
+          <w:tab w:val="left" w:pos="5190"/>
+        </w:tabs>
+        <w:spacing w:after="0" w:line="360" w:lineRule="auto"/>
+        <w:jc w:val="both"/>
+        <w:rPr>
+          <w:rFonts w:ascii="Arial" w:hAnsi="Arial" w:cs="Arial"/>
+          <w:iCs/>
+          <w:sz w:val="24"/>
+          <w:szCs w:val="24"/>
+        </w:rPr>
+      </w:pPr>
+    </w:p>
+    <w:p>
+      <w:pPr>
+        <w:tabs>
+          <w:tab w:val="left" w:pos="5190"/>
+        </w:tabs>
+        <w:spacing w:after="0" w:line="360" w:lineRule="auto"/>
+        <w:jc w:val="both"/>
+        <w:rPr>
+          <w:rFonts w:ascii="Arial" w:hAnsi="Arial" w:cs="Arial"/>
+          <w:b/>
+          <w:iCs/>
+          <w:sz w:val="24"/>
+          <w:szCs w:val="24"/>
+        </w:rPr>
+      </w:pPr>
+      <w:r>
+        <w:rPr>
+          <w:rFonts w:ascii="Arial" w:hAnsi="Arial" w:cs="Arial"/>
+          <w:b/>
+          <w:iCs/>
+          <w:sz w:val="24"/>
+          <w:szCs w:val="24"/>
+        </w:rPr>
+        <w:t xml:space="preserve">3.2 Open </w:t>
+      </w:r>
+      <w:proofErr w:type="spellStart"/>
+      <w:r>
+        <w:rPr>
+          <w:rFonts w:ascii="Arial" w:hAnsi="Arial" w:cs="Arial"/>
+          <w:b/>
+          <w:iCs/>
+          <w:sz w:val="24"/>
+          <w:szCs w:val="24"/>
+        </w:rPr>
+        <w:t>Handset</w:t>
+      </w:r>
+      <w:proofErr w:type="spellEnd"/>
+      <w:r>
+        <w:rPr>
+          <w:rFonts w:ascii="Arial" w:hAnsi="Arial" w:cs="Arial"/>
+          <w:b/>
+          <w:iCs/>
+          <w:sz w:val="24"/>
+          <w:szCs w:val="24"/>
+        </w:rPr>
+        <w:t xml:space="preserve"> Alliance</w:t>
+      </w:r>
+    </w:p>
+    <w:p>
+      <w:pPr>
+        <w:tabs>
+          <w:tab w:val="left" w:pos="5190"/>
+        </w:tabs>
+        <w:spacing w:after="0" w:line="360" w:lineRule="auto"/>
+        <w:jc w:val="both"/>
+        <w:rPr>
+          <w:rFonts w:ascii="Arial" w:hAnsi="Arial" w:cs="Arial"/>
+          <w:b/>
+          <w:iCs/>
+          <w:sz w:val="24"/>
+          <w:szCs w:val="24"/>
+        </w:rPr>
+      </w:pPr>
+    </w:p>
+    <w:p>
+      <w:pPr>
+        <w:tabs>
+          <w:tab w:val="left" w:pos="5190"/>
+        </w:tabs>
+        <w:spacing w:after="0" w:line="360" w:lineRule="auto"/>
+        <w:ind w:firstLine="1134"/>
+        <w:jc w:val="both"/>
+        <w:rPr>
+          <w:rFonts w:ascii="Arial" w:hAnsi="Arial" w:cs="Arial"/>
+          <w:iCs/>
+          <w:sz w:val="24"/>
+          <w:szCs w:val="24"/>
+        </w:rPr>
+      </w:pPr>
+      <w:r>
+        <w:rPr>
+          <w:rFonts w:ascii="Arial" w:hAnsi="Arial" w:cs="Arial"/>
+          <w:iCs/>
+          <w:sz w:val="24"/>
+          <w:szCs w:val="24"/>
+        </w:rPr>
+        <w:t>“</w:t>
+      </w:r>
+      <w:r>
+        <w:rPr>
+          <w:rFonts w:ascii="Arial" w:hAnsi="Arial" w:cs="Arial"/>
+          <w:iCs/>
+          <w:sz w:val="24"/>
+          <w:szCs w:val="24"/>
+        </w:rPr>
+        <w:t xml:space="preserve">A Open </w:t>
+      </w:r>
+      <w:proofErr w:type="spellStart"/>
+      <w:r>
+        <w:rPr>
+          <w:rFonts w:ascii="Arial" w:hAnsi="Arial" w:cs="Arial"/>
+          <w:iCs/>
+          <w:sz w:val="24"/>
+          <w:szCs w:val="24"/>
+        </w:rPr>
+        <w:t>Handset</w:t>
+      </w:r>
+      <w:proofErr w:type="spellEnd"/>
+      <w:r>
+        <w:rPr>
+          <w:rFonts w:ascii="Arial" w:hAnsi="Arial" w:cs="Arial"/>
+          <w:iCs/>
+          <w:sz w:val="24"/>
+          <w:szCs w:val="24"/>
+        </w:rPr>
+        <w:t xml:space="preserve"> Alliance é </w:t>
+      </w:r>
+      <w:r>
+        <w:rPr>
+          <w:rFonts w:ascii="Arial" w:hAnsi="Arial" w:cs="Arial"/>
+          <w:iCs/>
+          <w:sz w:val="24"/>
+          <w:szCs w:val="24"/>
+        </w:rPr>
+        <w:t>um grupo de grandes em presas do mercado de telefonia de celulares liderada pelo Google “(LECHETA). Entre alguns integrantes do grupo estão os grandes nomes como a Motorola, LG, HTC, Samsung, Sony, Sprint Nextel, Intel, Dell, e entre outras conforme a figura 3.</w:t>
+      </w:r>
+    </w:p>
+    <w:p>
+      <w:pPr>
+        <w:keepNext/>
+        <w:tabs>
+          <w:tab w:val="left" w:pos="5190"/>
+        </w:tabs>
+        <w:spacing w:after="0" w:line="360" w:lineRule="auto"/>
+        <w:jc w:val="both"/>
+      </w:pPr>
+      <w:r>
+        <w:rPr>
+          <w:rFonts w:ascii="Arial" w:hAnsi="Arial"/>
+          <w:noProof/>
+          <w:sz w:val="24"/>
+          <w:lang w:eastAsia="pt-BR"/>
+        </w:rPr>
+        <w:lastRenderedPageBreak/>
+        <w:drawing>
+          <wp:inline distT="0" distB="0" distL="0" distR="0" wp14:anchorId="1CB12C4F" wp14:editId="53FD9ED3">
+            <wp:extent cx="5760085" cy="3235325"/>
+            <wp:effectExtent l="0" t="0" r="0" b="3175"/>
+            <wp:docPr id="4" name="Imagem 4"/>
+            <wp:cNvGraphicFramePr>
+              <a:graphicFrameLocks xmlns:a="http://schemas.openxmlformats.org/drawingml/2006/main" noChangeAspect="1"/>
+            </wp:cNvGraphicFramePr>
+            <a:graphic xmlns:a="http://schemas.openxmlformats.org/drawingml/2006/main">
+              <a:graphicData uri="http://schemas.openxmlformats.org/drawingml/2006/picture">
+                <pic:pic xmlns:pic="http://schemas.openxmlformats.org/drawingml/2006/picture">
+                  <pic:nvPicPr>
+                    <pic:cNvPr id="4" name="Open-Headset-Alliance.jpeg"/>
+                    <pic:cNvPicPr/>
+                  </pic:nvPicPr>
+                  <pic:blipFill>
+                    <a:blip r:embed="rId9">
+                      <a:extLst>
+                        <a:ext uri="{28A0092B-C50C-407E-A947-70E740481C1C}">
+                          <a14:useLocalDpi xmlns:a14="http://schemas.microsoft.com/office/drawing/2010/main" val="0"/>
+                        </a:ext>
+                      </a:extLst>
+                    </a:blip>
+                    <a:stretch>
+                      <a:fillRect/>
+                    </a:stretch>
+                  </pic:blipFill>
+                  <pic:spPr>
+                    <a:xfrm>
+                      <a:off x="0" y="0"/>
+                      <a:ext cx="5760085" cy="3235325"/>
+                    </a:xfrm>
+                    <a:prstGeom prst="rect">
+                      <a:avLst/>
+                    </a:prstGeom>
+                  </pic:spPr>
+                </pic:pic>
+              </a:graphicData>
+            </a:graphic>
+          </wp:inline>
+        </w:drawing>
+      </w:r>
+    </w:p>
+    <w:p>
+      <w:pPr>
+        <w:pStyle w:val="Legenda"/>
+        <w:tabs>
+          <w:tab w:val="left" w:pos="5190"/>
+        </w:tabs>
+        <w:jc w:val="both"/>
+        <w:rPr>
+          <w:rFonts w:ascii="Arial" w:hAnsi="Arial" w:cs="Arial"/>
+          <w:i w:val="0"/>
+          <w:color w:val="auto"/>
+          <w:sz w:val="20"/>
+          <w:szCs w:val="20"/>
+        </w:rPr>
+      </w:pPr>
+      <w:r>
+        <w:rPr>
+          <w:rFonts w:ascii="Arial" w:hAnsi="Arial" w:cs="Arial"/>
+          <w:i w:val="0"/>
+          <w:color w:val="auto"/>
+          <w:sz w:val="20"/>
+          <w:szCs w:val="20"/>
+        </w:rPr>
+        <w:t xml:space="preserve">Figura </w:t>
+      </w:r>
+      <w:r>
+        <w:rPr>
+          <w:rFonts w:ascii="Arial" w:hAnsi="Arial" w:cs="Arial"/>
+          <w:i w:val="0"/>
+          <w:color w:val="auto"/>
+          <w:sz w:val="20"/>
+          <w:szCs w:val="20"/>
+        </w:rPr>
+        <w:fldChar w:fldCharType="begin"/>
+      </w:r>
+      <w:r>
+        <w:rPr>
+          <w:rFonts w:ascii="Arial" w:hAnsi="Arial" w:cs="Arial"/>
+          <w:i w:val="0"/>
+          <w:color w:val="auto"/>
+          <w:sz w:val="20"/>
+          <w:szCs w:val="20"/>
+        </w:rPr>
+        <w:instrText xml:space="preserve"> SEQ Figura \* ARABIC </w:instrText>
+      </w:r>
+      <w:r>
+        <w:rPr>
+          <w:rFonts w:ascii="Arial" w:hAnsi="Arial" w:cs="Arial"/>
+          <w:i w:val="0"/>
+          <w:color w:val="auto"/>
+          <w:sz w:val="20"/>
+          <w:szCs w:val="20"/>
+        </w:rPr>
+        <w:fldChar w:fldCharType="separate"/>
+      </w:r>
+      <w:r>
+        <w:rPr>
+          <w:rFonts w:ascii="Arial" w:hAnsi="Arial" w:cs="Arial"/>
+          <w:i w:val="0"/>
+          <w:noProof/>
+          <w:color w:val="auto"/>
+          <w:sz w:val="20"/>
+          <w:szCs w:val="20"/>
+        </w:rPr>
+        <w:t>3</w:t>
+      </w:r>
+      <w:r>
+        <w:rPr>
+          <w:rFonts w:ascii="Arial" w:hAnsi="Arial" w:cs="Arial"/>
+          <w:i w:val="0"/>
+          <w:color w:val="auto"/>
+          <w:sz w:val="20"/>
+          <w:szCs w:val="20"/>
+        </w:rPr>
+        <w:fldChar w:fldCharType="end"/>
+      </w:r>
+      <w:r>
+        <w:rPr>
+          <w:rFonts w:ascii="Arial" w:hAnsi="Arial" w:cs="Arial"/>
+          <w:i w:val="0"/>
+          <w:color w:val="auto"/>
+          <w:sz w:val="20"/>
+          <w:szCs w:val="20"/>
+        </w:rPr>
+        <w:t xml:space="preserve"> - Membros da Open </w:t>
+      </w:r>
+      <w:proofErr w:type="spellStart"/>
+      <w:r>
+        <w:rPr>
+          <w:rFonts w:ascii="Arial" w:hAnsi="Arial" w:cs="Arial"/>
+          <w:i w:val="0"/>
+          <w:color w:val="auto"/>
+          <w:sz w:val="20"/>
+          <w:szCs w:val="20"/>
+        </w:rPr>
+        <w:t>Handset</w:t>
+      </w:r>
+      <w:proofErr w:type="spellEnd"/>
+      <w:r>
+        <w:rPr>
+          <w:rFonts w:ascii="Arial" w:hAnsi="Arial" w:cs="Arial"/>
+          <w:i w:val="0"/>
+          <w:color w:val="auto"/>
+          <w:sz w:val="20"/>
+          <w:szCs w:val="20"/>
+        </w:rPr>
+        <w:t xml:space="preserve"> Alliance</w:t>
+      </w:r>
+      <w:r>
+        <w:rPr>
+          <w:rFonts w:ascii="Arial" w:hAnsi="Arial" w:cs="Arial"/>
+          <w:i w:val="0"/>
+          <w:color w:val="auto"/>
+          <w:sz w:val="20"/>
+          <w:szCs w:val="20"/>
+        </w:rPr>
+        <w:tab/>
+      </w:r>
+    </w:p>
+    <w:p/>
+    <w:p>
+      <w:pPr>
+        <w:spacing w:line="360" w:lineRule="auto"/>
+        <w:ind w:firstLine="1134"/>
+        <w:rPr>
+          <w:rFonts w:ascii="Arial" w:hAnsi="Arial"/>
+          <w:sz w:val="24"/>
+          <w:szCs w:val="24"/>
+        </w:rPr>
+      </w:pPr>
+      <w:r>
+        <w:rPr>
+          <w:rFonts w:ascii="Arial" w:hAnsi="Arial"/>
+          <w:sz w:val="24"/>
+          <w:szCs w:val="24"/>
+        </w:rPr>
+        <w:t>O objetivo dessa união foi a de criar uma plataforma única, moderna, flexível e de código aberto para dispositivos moveis</w:t>
+      </w:r>
+      <w:r>
+        <w:rPr>
+          <w:rFonts w:ascii="Arial" w:hAnsi="Arial"/>
+          <w:sz w:val="24"/>
+          <w:szCs w:val="24"/>
+        </w:rPr>
+        <w:t xml:space="preserve">, smartphones e </w:t>
+      </w:r>
+      <w:proofErr w:type="spellStart"/>
+      <w:r>
+        <w:rPr>
+          <w:rFonts w:ascii="Arial" w:hAnsi="Arial"/>
+          <w:sz w:val="24"/>
+          <w:szCs w:val="24"/>
+        </w:rPr>
+        <w:t>tablets</w:t>
+      </w:r>
+      <w:proofErr w:type="spellEnd"/>
+      <w:r>
+        <w:rPr>
+          <w:rFonts w:ascii="Arial" w:hAnsi="Arial"/>
+          <w:sz w:val="24"/>
+          <w:szCs w:val="24"/>
+        </w:rPr>
+        <w:t xml:space="preserve">. O resultado dessa união foi o nascimento  do </w:t>
+      </w:r>
+      <w:proofErr w:type="spellStart"/>
+      <w:r>
+        <w:rPr>
+          <w:rFonts w:ascii="Arial" w:hAnsi="Arial"/>
+          <w:sz w:val="24"/>
+          <w:szCs w:val="24"/>
+        </w:rPr>
+        <w:t>Android</w:t>
+      </w:r>
+      <w:proofErr w:type="spellEnd"/>
+      <w:r>
+        <w:rPr>
+          <w:rFonts w:ascii="Arial" w:hAnsi="Arial"/>
+          <w:sz w:val="24"/>
+          <w:szCs w:val="24"/>
+        </w:rPr>
+        <w:t>.</w:t>
+      </w:r>
+      <w:bookmarkStart w:id="0" w:name="_GoBack"/>
+      <w:bookmarkEnd w:id="0"/>
     </w:p>
     <w:p>
       <w:pPr>
@@ -6340,276 +6968,19 @@
     </w:p>
     <w:p>
       <w:pPr>
-        <w:spacing w:after="0" w:line="360" w:lineRule="auto"/>
-        <w:ind w:firstLine="1134"/>
-        <w:jc w:val="both"/>
-        <w:rPr>
-          <w:rFonts w:ascii="Arial" w:hAnsi="Arial" w:cs="Arial"/>
-          <w:sz w:val="24"/>
-          <w:szCs w:val="24"/>
-        </w:rPr>
-      </w:pPr>
-      <w:r>
-        <w:rPr>
-          <w:rFonts w:ascii="Arial" w:hAnsi="Arial" w:cs="Arial"/>
-          <w:color w:val="FF0000"/>
-          <w:sz w:val="24"/>
-          <w:szCs w:val="24"/>
-        </w:rPr>
-        <w:t xml:space="preserve">Em geral os sistemas de automação residencial são compostos por uma </w:t>
-      </w:r>
-      <w:r>
-        <w:rPr>
-          <w:rFonts w:ascii="Arial" w:hAnsi="Arial" w:cs="Arial"/>
-          <w:sz w:val="24"/>
-          <w:szCs w:val="24"/>
-        </w:rPr>
-        <w:t xml:space="preserve">rede de comunicação, que permite a conexão de uma </w:t>
-      </w:r>
-      <w:r>
-        <w:rPr>
-          <w:rFonts w:ascii="Arial" w:hAnsi="Arial" w:cs="Arial"/>
-          <w:sz w:val="24"/>
-          <w:szCs w:val="24"/>
-        </w:rPr>
-        <w:t>série</w:t>
-      </w:r>
-      <w:r>
-        <w:rPr>
-          <w:rFonts w:ascii="Arial" w:hAnsi="Arial" w:cs="Arial"/>
-          <w:sz w:val="24"/>
-          <w:szCs w:val="24"/>
-        </w:rPr>
-        <w:t xml:space="preserve"> de aparelhos e dispositivos eletrônicos, que tem como foco principal a obtenção de informações sobre o ambiente onde ele está inserido. Que a partir das informações obtidas do ambiente, assim o sistema terá a capacidade de realizar suas ações.</w:t>
-      </w:r>
-    </w:p>
-    <w:p>
-      <w:pPr>
-        <w:spacing w:after="0" w:line="360" w:lineRule="auto"/>
-        <w:ind w:firstLine="1134"/>
-        <w:jc w:val="both"/>
-        <w:rPr>
-          <w:rFonts w:ascii="Arial" w:hAnsi="Arial" w:cs="Arial"/>
-          <w:sz w:val="24"/>
-          <w:szCs w:val="24"/>
-        </w:rPr>
-      </w:pPr>
-      <w:r>
-        <w:rPr>
-          <w:rFonts w:ascii="Arial" w:hAnsi="Arial" w:cs="Arial"/>
-          <w:sz w:val="24"/>
-          <w:szCs w:val="24"/>
-        </w:rPr>
-        <w:t>Além de possuir tantas funcionalidades,</w:t>
-      </w:r>
-      <w:r>
-        <w:rPr>
-          <w:rFonts w:ascii="Arial" w:hAnsi="Arial" w:cs="Arial"/>
-          <w:sz w:val="24"/>
-          <w:szCs w:val="24"/>
-        </w:rPr>
-        <w:t xml:space="preserve"> o sistema quando bem integrado e conectado</w:t>
-      </w:r>
-      <w:r>
-        <w:rPr>
-          <w:rFonts w:ascii="Arial" w:hAnsi="Arial" w:cs="Arial"/>
-          <w:sz w:val="24"/>
-          <w:szCs w:val="24"/>
-        </w:rPr>
-        <w:t xml:space="preserve"> a redes externas, </w:t>
-      </w:r>
-      <w:r>
-        <w:rPr>
-          <w:rFonts w:ascii="Arial" w:hAnsi="Arial" w:cs="Arial"/>
-          <w:sz w:val="24"/>
-          <w:szCs w:val="24"/>
-        </w:rPr>
-        <w:t xml:space="preserve">tais </w:t>
-      </w:r>
-      <w:r>
-        <w:rPr>
-          <w:rFonts w:ascii="Arial" w:hAnsi="Arial" w:cs="Arial"/>
-          <w:sz w:val="24"/>
-          <w:szCs w:val="24"/>
-        </w:rPr>
-        <w:t xml:space="preserve">como telefonia, TV, e a rede elétrica, </w:t>
-      </w:r>
-      <w:r>
-        <w:rPr>
-          <w:rFonts w:ascii="Arial" w:hAnsi="Arial" w:cs="Arial"/>
-          <w:sz w:val="24"/>
-          <w:szCs w:val="24"/>
-        </w:rPr>
-        <w:t xml:space="preserve">possibilitando aplicações como: segurança, conforto, gestão de energia e automação de tarefas </w:t>
-      </w:r>
-      <w:r>
-        <w:rPr>
-          <w:rFonts w:ascii="Arial" w:hAnsi="Arial" w:cs="Arial"/>
-          <w:sz w:val="24"/>
-          <w:szCs w:val="24"/>
-        </w:rPr>
-        <w:t>doméstica</w:t>
-      </w:r>
-      <w:r>
-        <w:rPr>
-          <w:rFonts w:ascii="Arial" w:hAnsi="Arial" w:cs="Arial"/>
-          <w:sz w:val="24"/>
-          <w:szCs w:val="24"/>
-        </w:rPr>
-        <w:t>.</w:t>
-      </w:r>
-    </w:p>
-    <w:p>
-      <w:pPr>
-        <w:spacing w:after="0" w:line="360" w:lineRule="auto"/>
-        <w:ind w:firstLine="1134"/>
-        <w:jc w:val="both"/>
-        <w:rPr>
-          <w:rFonts w:ascii="Arial" w:hAnsi="Arial" w:cs="Arial"/>
-          <w:sz w:val="24"/>
-          <w:szCs w:val="24"/>
-        </w:rPr>
-      </w:pPr>
-    </w:p>
-    <w:p>
-      <w:pPr>
-        <w:spacing w:after="0" w:line="360" w:lineRule="auto"/>
-        <w:ind w:firstLine="1134"/>
-        <w:jc w:val="both"/>
-        <w:rPr>
-          <w:rFonts w:ascii="Arial" w:hAnsi="Arial" w:cs="Arial"/>
-          <w:iCs/>
-          <w:sz w:val="24"/>
-          <w:szCs w:val="24"/>
-        </w:rPr>
-      </w:pPr>
-      <w:r>
-        <w:rPr>
-          <w:rFonts w:ascii="Arial" w:hAnsi="Arial" w:cs="Arial"/>
-          <w:sz w:val="24"/>
-          <w:szCs w:val="24"/>
-        </w:rPr>
-        <w:t xml:space="preserve">Para melhor definição do conceito de automação residencial </w:t>
-      </w:r>
-      <w:r>
-        <w:rPr>
-          <w:rFonts w:ascii="Arial" w:hAnsi="Arial" w:cs="Arial"/>
-          <w:sz w:val="24"/>
-          <w:szCs w:val="24"/>
-        </w:rPr>
-        <w:t xml:space="preserve">segundo </w:t>
-      </w:r>
-      <w:r>
-        <w:rPr>
-          <w:rFonts w:ascii="Arial" w:hAnsi="Arial" w:cs="Arial"/>
-          <w:sz w:val="24"/>
-          <w:szCs w:val="24"/>
-        </w:rPr>
-        <w:t>(</w:t>
-      </w:r>
-      <w:r>
-        <w:rPr>
-          <w:rFonts w:ascii="Arial" w:hAnsi="Arial" w:cs="Arial"/>
-          <w:iCs/>
-          <w:sz w:val="24"/>
-          <w:szCs w:val="24"/>
-        </w:rPr>
-        <w:t>MURATORI</w:t>
-      </w:r>
-      <w:r>
-        <w:rPr>
-          <w:rFonts w:ascii="Arial" w:hAnsi="Arial" w:cs="Arial"/>
-          <w:iCs/>
-          <w:sz w:val="24"/>
-          <w:szCs w:val="24"/>
-        </w:rPr>
-        <w:t xml:space="preserve">, </w:t>
-      </w:r>
-      <w:r>
-        <w:rPr>
-          <w:rFonts w:ascii="Arial" w:hAnsi="Arial" w:cs="Arial"/>
-          <w:iCs/>
-          <w:sz w:val="24"/>
-          <w:szCs w:val="24"/>
-        </w:rPr>
-        <w:t>BÓ</w:t>
-      </w:r>
-      <w:r>
-        <w:rPr>
-          <w:rFonts w:ascii="Arial" w:hAnsi="Arial" w:cs="Arial"/>
-          <w:iCs/>
-          <w:sz w:val="24"/>
-          <w:szCs w:val="24"/>
-        </w:rPr>
-        <w:t>, 2011).</w:t>
-      </w:r>
-    </w:p>
-    <w:p>
-      <w:pPr>
-        <w:spacing w:after="0" w:line="360" w:lineRule="auto"/>
-        <w:ind w:firstLine="1134"/>
-        <w:jc w:val="both"/>
-        <w:rPr>
-          <w:rFonts w:ascii="Arial" w:hAnsi="Arial" w:cs="Arial"/>
-          <w:iCs/>
-          <w:sz w:val="24"/>
-          <w:szCs w:val="24"/>
-        </w:rPr>
-      </w:pPr>
-    </w:p>
-    <w:p>
-      <w:pPr>
         <w:autoSpaceDE w:val="0"/>
         <w:autoSpaceDN w:val="0"/>
         <w:adjustRightInd w:val="0"/>
         <w:spacing w:after="0" w:line="360" w:lineRule="auto"/>
-        <w:ind w:left="2268"/>
-        <w:jc w:val="both"/>
-        <w:rPr>
-          <w:rFonts w:ascii="Arial" w:hAnsi="Arial" w:cs="Arial"/>
-          <w:iCs/>
-        </w:rPr>
-      </w:pPr>
-      <w:proofErr w:type="gramStart"/>
-      <w:r>
-        <w:rPr>
-          <w:rFonts w:ascii="Arial" w:hAnsi="Arial" w:cs="Arial"/>
-          <w:iCs/>
-        </w:rPr>
-        <w:t>é</w:t>
-      </w:r>
-      <w:proofErr w:type="gramEnd"/>
-      <w:r>
-        <w:rPr>
-          <w:rFonts w:ascii="Arial" w:hAnsi="Arial" w:cs="Arial"/>
-          <w:iCs/>
-        </w:rPr>
-        <w:t xml:space="preserve"> a automatização e o controle aplicados à residência. Esta automatização e controle se realizam mediante o uso de </w:t>
-      </w:r>
-      <w:r>
-        <w:rPr>
-          <w:rFonts w:ascii="Arial" w:hAnsi="Arial" w:cs="Arial"/>
-          <w:iCs/>
-        </w:rPr>
-        <w:lastRenderedPageBreak/>
-        <w:t xml:space="preserve">equipamentos que dispõem de capacidade para se comunicar interativamente entre eles e com capacidade de seguir as instruções de um programa previamente estabelecido pelo usuário da residência e com possibilidades de alterações conforme seus interesses. Em consequência, a </w:t>
-      </w:r>
-      <w:proofErr w:type="spellStart"/>
-      <w:r>
-        <w:rPr>
-          <w:rFonts w:ascii="Arial" w:hAnsi="Arial" w:cs="Arial"/>
-          <w:iCs/>
-        </w:rPr>
-        <w:t>domótica</w:t>
-      </w:r>
-      <w:proofErr w:type="spellEnd"/>
-      <w:r>
-        <w:rPr>
-          <w:rFonts w:ascii="Arial" w:hAnsi="Arial" w:cs="Arial"/>
-          <w:iCs/>
-        </w:rPr>
-        <w:t xml:space="preserve"> permite maior qualidade de vida, reduz o trabalho doméstico, aumenta o bem-estar e a segurança, racionaliza o consumo de energia e, além disso, sua evolução permite oferecer continuamente novas aplicações.</w:t>
-      </w:r>
+        <w:ind w:firstLine="1134"/>
+        <w:jc w:val="both"/>
+        <w:rPr>
+          <w:rFonts w:ascii="Arial" w:hAnsi="Arial" w:cs="Arial"/>
+          <w:sz w:val="24"/>
+          <w:szCs w:val="24"/>
+          <w:shd w:val="clear" w:color="auto" w:fill="FFFFFF"/>
+        </w:rPr>
+      </w:pPr>
     </w:p>
     <w:p>
       <w:pPr>
@@ -6620,38 +6991,148 @@
         <w:jc w:val="both"/>
         <w:rPr>
           <w:rFonts w:ascii="Arial" w:hAnsi="Arial" w:cs="Arial"/>
-          <w:iCs/>
-        </w:rPr>
-      </w:pPr>
-    </w:p>
-    <w:p>
-      <w:pPr>
-        <w:autoSpaceDE w:val="0"/>
-        <w:autoSpaceDN w:val="0"/>
-        <w:adjustRightInd w:val="0"/>
+          <w:b/>
+          <w:sz w:val="24"/>
+          <w:szCs w:val="24"/>
+        </w:rPr>
+      </w:pPr>
+      <w:r>
+        <w:rPr>
+          <w:rFonts w:ascii="Arial" w:hAnsi="Arial" w:cs="Arial"/>
+          <w:b/>
+          <w:sz w:val="24"/>
+          <w:szCs w:val="24"/>
+        </w:rPr>
+        <w:t>8 METODOLOGIA</w:t>
+      </w:r>
+    </w:p>
+    <w:p>
+      <w:pPr>
+        <w:spacing w:after="0" w:line="360" w:lineRule="auto"/>
+        <w:jc w:val="both"/>
+        <w:rPr>
+          <w:rFonts w:ascii="Arial" w:hAnsi="Arial" w:cs="Arial"/>
+          <w:b/>
+          <w:sz w:val="24"/>
+          <w:szCs w:val="24"/>
+        </w:rPr>
+      </w:pPr>
+    </w:p>
+    <w:p>
+      <w:pPr>
         <w:spacing w:after="0" w:line="360" w:lineRule="auto"/>
         <w:ind w:firstLine="1134"/>
         <w:jc w:val="both"/>
         <w:rPr>
           <w:rFonts w:ascii="Arial" w:hAnsi="Arial" w:cs="Arial"/>
-          <w:iCs/>
-          <w:sz w:val="24"/>
-          <w:szCs w:val="24"/>
-        </w:rPr>
-      </w:pPr>
-      <w:r>
-        <w:rPr>
-          <w:rFonts w:ascii="Arial" w:hAnsi="Arial" w:cs="Arial"/>
-          <w:iCs/>
-          <w:sz w:val="24"/>
-          <w:szCs w:val="24"/>
-        </w:rPr>
-        <w:t>Para o</w:t>
-      </w:r>
-      <w:r>
-        <w:rPr>
-          <w:rFonts w:ascii="Arial" w:hAnsi="Arial" w:cs="Arial"/>
-          <w:iCs/>
+          <w:bCs/>
+          <w:sz w:val="24"/>
+          <w:szCs w:val="24"/>
+        </w:rPr>
+      </w:pPr>
+      <w:r>
+        <w:rPr>
+          <w:rFonts w:ascii="Arial" w:hAnsi="Arial" w:cs="Arial"/>
+          <w:bCs/>
+          <w:sz w:val="24"/>
+          <w:szCs w:val="24"/>
+        </w:rPr>
+        <w:t>A partir de levantamento de literatura especializada na área, com teóricos que pesquisaram sobre a temática, o material foi pesquisado em bancos de dados disponibilizad</w:t>
+      </w:r>
+      <w:r>
+        <w:rPr>
+          <w:rFonts w:ascii="Arial" w:hAnsi="Arial" w:cs="Arial"/>
+          <w:bCs/>
+          <w:sz w:val="24"/>
+          <w:szCs w:val="24"/>
+        </w:rPr>
+        <w:t>os na web, através de artigos, revistas cientificas</w:t>
+      </w:r>
+      <w:r>
+        <w:rPr>
+          <w:rFonts w:ascii="Arial" w:hAnsi="Arial" w:cs="Arial"/>
+          <w:bCs/>
+          <w:sz w:val="24"/>
+          <w:szCs w:val="24"/>
+        </w:rPr>
+        <w:t>, sites contendo informações sobre o assunto, e análises e reflexões na perspectiva de alcançar os objetivos do trabalho.</w:t>
+      </w:r>
+      <w:r>
+        <w:rPr>
+          <w:rFonts w:ascii="Arial" w:hAnsi="Arial" w:cs="Arial"/>
+          <w:bCs/>
+          <w:sz w:val="24"/>
+          <w:szCs w:val="24"/>
+        </w:rPr>
+        <w:t xml:space="preserve"> Além das pesquisas bibliográfica</w:t>
+      </w:r>
+      <w:r>
+        <w:rPr>
+          <w:rFonts w:ascii="Arial" w:hAnsi="Arial" w:cs="Arial"/>
+          <w:bCs/>
+          <w:sz w:val="24"/>
+          <w:szCs w:val="24"/>
+        </w:rPr>
+        <w:t xml:space="preserve">s, também foi realizado </w:t>
+      </w:r>
+      <w:r>
+        <w:rPr>
+          <w:rFonts w:ascii="Arial" w:hAnsi="Arial" w:cs="Arial"/>
+          <w:bCs/>
+          <w:sz w:val="24"/>
+          <w:szCs w:val="24"/>
+        </w:rPr>
+        <w:t>uma pesquisa de mercado</w:t>
+      </w:r>
+      <w:r>
+        <w:rPr>
+          <w:rFonts w:ascii="Arial" w:hAnsi="Arial" w:cs="Arial"/>
+          <w:bCs/>
+          <w:sz w:val="24"/>
+          <w:szCs w:val="24"/>
+        </w:rPr>
+        <w:t xml:space="preserve"> em loja que são especializadas em venda de componentes eletrônicos</w:t>
+      </w:r>
+      <w:r>
+        <w:rPr>
+          <w:rFonts w:ascii="Arial" w:hAnsi="Arial" w:cs="Arial"/>
+          <w:bCs/>
+          <w:sz w:val="24"/>
+          <w:szCs w:val="24"/>
+        </w:rPr>
+        <w:t xml:space="preserve">, a procura de materiais e equipamento </w:t>
+      </w:r>
+      <w:r>
+        <w:rPr>
+          <w:rFonts w:ascii="Arial" w:hAnsi="Arial" w:cs="Arial"/>
+          <w:bCs/>
+          <w:sz w:val="24"/>
+          <w:szCs w:val="24"/>
+        </w:rPr>
+        <w:t xml:space="preserve">de baixo custo </w:t>
+      </w:r>
+      <w:r>
+        <w:rPr>
+          <w:rFonts w:ascii="Arial" w:hAnsi="Arial" w:cs="Arial"/>
+          <w:bCs/>
+          <w:sz w:val="24"/>
+          <w:szCs w:val="24"/>
+        </w:rPr>
+        <w:t>que ir</w:t>
+      </w:r>
+      <w:r>
+        <w:rPr>
+          <w:rFonts w:ascii="Arial" w:hAnsi="Arial" w:cs="Arial"/>
+          <w:bCs/>
+          <w:sz w:val="24"/>
+          <w:szCs w:val="24"/>
+        </w:rPr>
+        <w:t>ia nos</w:t>
+      </w:r>
+      <w:r>
+        <w:rPr>
+          <w:rFonts w:ascii="Arial" w:hAnsi="Arial" w:cs="Arial"/>
+          <w:bCs/>
           <w:sz w:val="24"/>
           <w:szCs w:val="24"/>
         </w:rPr>
@@ -6660,742 +7141,12 @@
       <w:r>
         <w:rPr>
           <w:rFonts w:ascii="Arial" w:hAnsi="Arial" w:cs="Arial"/>
-          <w:iCs/>
-          <w:sz w:val="24"/>
-          <w:szCs w:val="24"/>
-        </w:rPr>
-        <w:t>desenvolvimento deste</w:t>
-      </w:r>
-      <w:r>
-        <w:rPr>
-          <w:rFonts w:ascii="Arial" w:hAnsi="Arial" w:cs="Arial"/>
-          <w:iCs/>
-          <w:sz w:val="24"/>
-          <w:szCs w:val="24"/>
-        </w:rPr>
-        <w:t xml:space="preserve"> projeto vai ser preciso a utilização de duas</w:t>
-      </w:r>
-      <w:r>
-        <w:rPr>
-          <w:rFonts w:ascii="Arial" w:hAnsi="Arial" w:cs="Arial"/>
-          <w:iCs/>
-          <w:sz w:val="24"/>
-          <w:szCs w:val="24"/>
-        </w:rPr>
-        <w:t xml:space="preserve"> outras</w:t>
-      </w:r>
-      <w:r>
-        <w:rPr>
-          <w:rFonts w:ascii="Arial" w:hAnsi="Arial" w:cs="Arial"/>
-          <w:iCs/>
-          <w:sz w:val="24"/>
-          <w:szCs w:val="24"/>
-        </w:rPr>
-        <w:t xml:space="preserve"> tecnologias adicionais: SO </w:t>
-      </w:r>
-      <w:proofErr w:type="spellStart"/>
-      <w:r>
-        <w:rPr>
-          <w:rFonts w:ascii="Arial" w:hAnsi="Arial" w:cs="Arial"/>
-          <w:iCs/>
-          <w:sz w:val="24"/>
-          <w:szCs w:val="24"/>
-        </w:rPr>
-        <w:t>Android</w:t>
-      </w:r>
-      <w:proofErr w:type="spellEnd"/>
-      <w:r>
-        <w:rPr>
-          <w:rFonts w:ascii="Arial" w:hAnsi="Arial" w:cs="Arial"/>
-          <w:iCs/>
-          <w:sz w:val="24"/>
-          <w:szCs w:val="24"/>
-        </w:rPr>
-        <w:t xml:space="preserve"> e o </w:t>
-      </w:r>
-      <w:proofErr w:type="spellStart"/>
-      <w:r>
-        <w:rPr>
-          <w:rFonts w:ascii="Arial" w:hAnsi="Arial" w:cs="Arial"/>
-          <w:iCs/>
-          <w:sz w:val="24"/>
-          <w:szCs w:val="24"/>
-        </w:rPr>
-        <w:t>Arduino</w:t>
-      </w:r>
-      <w:proofErr w:type="spellEnd"/>
-      <w:r>
-        <w:rPr>
-          <w:rFonts w:ascii="Arial" w:hAnsi="Arial" w:cs="Arial"/>
-          <w:iCs/>
-          <w:sz w:val="24"/>
-          <w:szCs w:val="24"/>
-        </w:rPr>
-        <w:t xml:space="preserve">. Falando </w:t>
-      </w:r>
-      <w:r>
-        <w:rPr>
-          <w:rFonts w:ascii="Arial" w:hAnsi="Arial" w:cs="Arial"/>
-          <w:iCs/>
-          <w:sz w:val="24"/>
-          <w:szCs w:val="24"/>
-        </w:rPr>
-        <w:t>mais sobre</w:t>
-      </w:r>
-      <w:r>
-        <w:rPr>
-          <w:rFonts w:ascii="Arial" w:hAnsi="Arial" w:cs="Arial"/>
-          <w:iCs/>
-          <w:sz w:val="24"/>
-          <w:szCs w:val="24"/>
-        </w:rPr>
-        <w:t xml:space="preserve"> essas</w:t>
-      </w:r>
-      <w:r>
-        <w:rPr>
-          <w:rFonts w:ascii="Arial" w:hAnsi="Arial" w:cs="Arial"/>
-          <w:iCs/>
-          <w:sz w:val="24"/>
-          <w:szCs w:val="24"/>
-        </w:rPr>
-        <w:t xml:space="preserve"> ferramentas podemos dizer</w:t>
-      </w:r>
-      <w:r>
-        <w:rPr>
-          <w:rFonts w:ascii="Arial" w:hAnsi="Arial" w:cs="Arial"/>
-          <w:iCs/>
-          <w:sz w:val="24"/>
-          <w:szCs w:val="24"/>
-        </w:rPr>
-        <w:t xml:space="preserve"> que</w:t>
-      </w:r>
-      <w:r>
-        <w:rPr>
-          <w:rFonts w:ascii="Arial" w:hAnsi="Arial" w:cs="Arial"/>
-          <w:iCs/>
-          <w:sz w:val="24"/>
-          <w:szCs w:val="24"/>
-        </w:rPr>
-        <w:t xml:space="preserve"> </w:t>
-      </w:r>
-      <w:r>
-        <w:rPr>
-          <w:rFonts w:ascii="Arial" w:hAnsi="Arial" w:cs="Arial"/>
-          <w:iCs/>
-          <w:sz w:val="24"/>
-          <w:szCs w:val="24"/>
-        </w:rPr>
-        <w:t>“</w:t>
-      </w:r>
-      <w:r>
-        <w:rPr>
-          <w:rFonts w:ascii="Arial" w:hAnsi="Arial" w:cs="Arial"/>
-          <w:sz w:val="24"/>
-          <w:szCs w:val="24"/>
-        </w:rPr>
-        <w:t xml:space="preserve">O </w:t>
-      </w:r>
-      <w:proofErr w:type="spellStart"/>
-      <w:r>
-        <w:rPr>
-          <w:rFonts w:ascii="Arial" w:hAnsi="Arial" w:cs="Arial"/>
-          <w:sz w:val="24"/>
-          <w:szCs w:val="24"/>
-        </w:rPr>
-        <w:t>Android</w:t>
-      </w:r>
-      <w:proofErr w:type="spellEnd"/>
-      <w:r>
-        <w:rPr>
-          <w:rFonts w:ascii="Arial" w:hAnsi="Arial" w:cs="Arial"/>
-          <w:sz w:val="24"/>
-          <w:szCs w:val="24"/>
-        </w:rPr>
-        <w:t xml:space="preserve"> é um sistema operacional móvel de código e aberto, que foi desenvolvido com base no sistema operacional Linux</w:t>
-      </w:r>
-      <w:r>
-        <w:rPr>
-          <w:rFonts w:ascii="Arial" w:hAnsi="Arial" w:cs="Arial"/>
-          <w:iCs/>
-          <w:sz w:val="24"/>
-          <w:szCs w:val="24"/>
-        </w:rPr>
-        <w:t>”</w:t>
-      </w:r>
-      <w:r>
-        <w:rPr>
-          <w:rFonts w:ascii="Arial" w:hAnsi="Arial" w:cs="Arial"/>
-          <w:iCs/>
-          <w:sz w:val="24"/>
-          <w:szCs w:val="24"/>
-        </w:rPr>
-        <w:t xml:space="preserve"> (TECHTUDO). Em que atualmente</w:t>
-      </w:r>
-      <w:r>
-        <w:rPr>
-          <w:rFonts w:ascii="Arial" w:hAnsi="Arial" w:cs="Arial"/>
-          <w:iCs/>
-          <w:sz w:val="24"/>
-          <w:szCs w:val="24"/>
-        </w:rPr>
-        <w:t xml:space="preserve"> é</w:t>
-      </w:r>
-      <w:r>
-        <w:rPr>
-          <w:rFonts w:ascii="Arial" w:hAnsi="Arial" w:cs="Arial"/>
-          <w:iCs/>
-          <w:sz w:val="24"/>
-          <w:szCs w:val="24"/>
-        </w:rPr>
-        <w:t xml:space="preserve"> bem difundido no mundo pelo seu design e suas diversas funcionalidades. </w:t>
-      </w:r>
-      <w:r>
-        <w:rPr>
-          <w:rFonts w:ascii="Arial" w:hAnsi="Arial" w:cs="Arial"/>
-          <w:iCs/>
-          <w:sz w:val="24"/>
-          <w:szCs w:val="24"/>
-        </w:rPr>
-        <w:t xml:space="preserve">Da mesma forma a plataforma </w:t>
-      </w:r>
-      <w:proofErr w:type="spellStart"/>
-      <w:r>
-        <w:rPr>
-          <w:rFonts w:ascii="Arial" w:hAnsi="Arial" w:cs="Arial"/>
-          <w:iCs/>
-          <w:sz w:val="24"/>
-          <w:szCs w:val="24"/>
-        </w:rPr>
-        <w:t>Arduino</w:t>
-      </w:r>
-      <w:proofErr w:type="spellEnd"/>
-      <w:r>
-        <w:rPr>
-          <w:rFonts w:ascii="Arial" w:hAnsi="Arial" w:cs="Arial"/>
-          <w:iCs/>
-          <w:sz w:val="24"/>
-          <w:szCs w:val="24"/>
-        </w:rPr>
-        <w:t xml:space="preserve"> que atualmente é bem utilizada para o desenvolvimento de projetos voltados para área da robótica</w:t>
-      </w:r>
-      <w:r>
-        <w:rPr>
-          <w:rFonts w:ascii="Arial" w:hAnsi="Arial" w:cs="Arial"/>
-          <w:iCs/>
-          <w:sz w:val="24"/>
-          <w:szCs w:val="24"/>
-        </w:rPr>
-        <w:t>.</w:t>
-      </w:r>
-      <w:r>
-        <w:rPr>
-          <w:rFonts w:ascii="Arial" w:hAnsi="Arial" w:cs="Arial"/>
-          <w:iCs/>
-          <w:sz w:val="24"/>
-          <w:szCs w:val="24"/>
-        </w:rPr>
-        <w:t xml:space="preserve"> </w:t>
-      </w:r>
-      <w:r>
-        <w:rPr>
-          <w:rFonts w:ascii="Arial" w:hAnsi="Arial" w:cs="Arial"/>
-          <w:iCs/>
-          <w:sz w:val="24"/>
-          <w:szCs w:val="24"/>
-        </w:rPr>
-        <w:t xml:space="preserve">Para melhor definição da plataforma </w:t>
-      </w:r>
-      <w:proofErr w:type="spellStart"/>
-      <w:r>
-        <w:rPr>
-          <w:rFonts w:ascii="Arial" w:hAnsi="Arial" w:cs="Arial"/>
-          <w:iCs/>
-          <w:sz w:val="24"/>
-          <w:szCs w:val="24"/>
-        </w:rPr>
-        <w:t>Arduino</w:t>
-      </w:r>
-      <w:proofErr w:type="spellEnd"/>
-      <w:r>
-        <w:rPr>
-          <w:rFonts w:ascii="Arial" w:hAnsi="Arial" w:cs="Arial"/>
-          <w:iCs/>
-          <w:sz w:val="24"/>
-          <w:szCs w:val="24"/>
-        </w:rPr>
-        <w:t>:</w:t>
-      </w:r>
-    </w:p>
-    <w:p>
-      <w:pPr>
-        <w:autoSpaceDE w:val="0"/>
-        <w:autoSpaceDN w:val="0"/>
-        <w:adjustRightInd w:val="0"/>
-        <w:spacing w:after="0" w:line="360" w:lineRule="auto"/>
-        <w:ind w:firstLine="1134"/>
-        <w:jc w:val="both"/>
-        <w:rPr>
-          <w:rFonts w:ascii="Arial" w:hAnsi="Arial" w:cs="Arial"/>
-          <w:iCs/>
-          <w:sz w:val="24"/>
-          <w:szCs w:val="24"/>
-        </w:rPr>
-      </w:pPr>
-    </w:p>
-    <w:p>
-      <w:pPr>
-        <w:autoSpaceDE w:val="0"/>
-        <w:autoSpaceDN w:val="0"/>
-        <w:adjustRightInd w:val="0"/>
-        <w:spacing w:after="0" w:line="360" w:lineRule="auto"/>
-        <w:ind w:left="2268"/>
-        <w:jc w:val="both"/>
-        <w:rPr>
-          <w:rFonts w:ascii="Arial" w:hAnsi="Arial" w:cs="Arial"/>
-          <w:iCs/>
-        </w:rPr>
-      </w:pPr>
-      <w:proofErr w:type="gramStart"/>
-      <w:r>
-        <w:rPr>
-          <w:rFonts w:ascii="Arial" w:hAnsi="Arial" w:cs="Arial"/>
-          <w:iCs/>
-        </w:rPr>
-        <w:t>é</w:t>
-      </w:r>
-      <w:proofErr w:type="gramEnd"/>
-      <w:r>
-        <w:rPr>
-          <w:rFonts w:ascii="Arial" w:hAnsi="Arial" w:cs="Arial"/>
-          <w:iCs/>
-        </w:rPr>
-        <w:t xml:space="preserve"> uma plataforma de computação física de fonte aberta, com base em uma simples placa </w:t>
-      </w:r>
-      <w:r>
-        <w:rPr>
-          <w:rFonts w:ascii="Arial" w:hAnsi="Arial" w:cs="Arial"/>
-          <w:iCs/>
-        </w:rPr>
-        <w:t>de entrada e saída, em que são utilizadas para desenvolver objetos interativos independentes ou conectados a um software de computador.</w:t>
-      </w:r>
-      <w:r>
-        <w:rPr>
-          <w:rFonts w:ascii="Arial" w:hAnsi="Arial" w:cs="Arial"/>
-          <w:iCs/>
-        </w:rPr>
-        <w:t xml:space="preserve"> As placa</w:t>
-      </w:r>
-      <w:r>
-        <w:rPr>
-          <w:rFonts w:ascii="Arial" w:hAnsi="Arial" w:cs="Arial"/>
-          <w:iCs/>
-        </w:rPr>
-        <w:t>s</w:t>
-      </w:r>
-      <w:r>
-        <w:rPr>
-          <w:rFonts w:ascii="Arial" w:hAnsi="Arial" w:cs="Arial"/>
-          <w:iCs/>
-        </w:rPr>
-        <w:t xml:space="preserve"> podem ser montada manualmente ou compradas pré-montadas.</w:t>
-      </w:r>
-      <w:r>
-        <w:rPr>
-          <w:rFonts w:ascii="Arial" w:hAnsi="Arial" w:cs="Arial"/>
-          <w:iCs/>
-        </w:rPr>
-        <w:t xml:space="preserve"> </w:t>
-      </w:r>
-      <w:r>
-        <w:rPr>
-          <w:rFonts w:ascii="Arial" w:hAnsi="Arial" w:cs="Arial"/>
-          <w:iCs/>
-        </w:rPr>
-        <w:t>(BANSI</w:t>
-      </w:r>
-      <w:r>
-        <w:rPr>
-          <w:rFonts w:ascii="Arial" w:hAnsi="Arial" w:cs="Arial"/>
-          <w:iCs/>
-        </w:rPr>
-        <w:t xml:space="preserve">, </w:t>
-      </w:r>
-      <w:r>
-        <w:rPr>
-          <w:rFonts w:ascii="Arial" w:hAnsi="Arial" w:cs="Arial"/>
-          <w:iCs/>
-        </w:rPr>
-        <w:t xml:space="preserve">2011, </w:t>
-      </w:r>
-      <w:r>
-        <w:rPr>
-          <w:rFonts w:ascii="Arial" w:hAnsi="Arial" w:cs="Arial"/>
-          <w:iCs/>
-        </w:rPr>
-        <w:t>p.17</w:t>
-      </w:r>
-      <w:r>
-        <w:rPr>
-          <w:rFonts w:ascii="Arial" w:hAnsi="Arial" w:cs="Arial"/>
-          <w:iCs/>
-        </w:rPr>
-        <w:t>)</w:t>
-      </w:r>
-    </w:p>
-    <w:p>
-      <w:pPr>
-        <w:autoSpaceDE w:val="0"/>
-        <w:autoSpaceDN w:val="0"/>
-        <w:adjustRightInd w:val="0"/>
-        <w:spacing w:after="0" w:line="360" w:lineRule="auto"/>
-        <w:ind w:left="2268"/>
-        <w:jc w:val="both"/>
-        <w:rPr>
-          <w:rFonts w:ascii="Arial" w:hAnsi="Arial" w:cs="Arial"/>
-          <w:iCs/>
-          <w:sz w:val="24"/>
-          <w:szCs w:val="24"/>
-        </w:rPr>
-      </w:pPr>
-    </w:p>
-    <w:p>
-      <w:pPr>
-        <w:autoSpaceDE w:val="0"/>
-        <w:autoSpaceDN w:val="0"/>
-        <w:adjustRightInd w:val="0"/>
-        <w:spacing w:after="0" w:line="360" w:lineRule="auto"/>
-        <w:ind w:firstLine="1134"/>
-        <w:jc w:val="both"/>
-        <w:rPr>
-          <w:rFonts w:ascii="Arial" w:hAnsi="Arial" w:cs="Arial"/>
-          <w:sz w:val="24"/>
-          <w:szCs w:val="24"/>
-          <w:shd w:val="clear" w:color="auto" w:fill="FFFFFF"/>
-        </w:rPr>
-      </w:pPr>
-      <w:r>
-        <w:rPr>
-          <w:rFonts w:ascii="Arial" w:hAnsi="Arial" w:cs="Arial"/>
-          <w:iCs/>
-          <w:sz w:val="24"/>
-          <w:szCs w:val="24"/>
-        </w:rPr>
-        <w:t>Ma</w:t>
-      </w:r>
-      <w:r>
-        <w:rPr>
-          <w:rFonts w:ascii="Arial" w:hAnsi="Arial" w:cs="Arial"/>
-          <w:iCs/>
-          <w:sz w:val="24"/>
-          <w:szCs w:val="24"/>
-        </w:rPr>
-        <w:t>i</w:t>
-      </w:r>
-      <w:r>
-        <w:rPr>
-          <w:rFonts w:ascii="Arial" w:hAnsi="Arial" w:cs="Arial"/>
-          <w:iCs/>
-          <w:sz w:val="24"/>
-          <w:szCs w:val="24"/>
-        </w:rPr>
-        <w:t xml:space="preserve">s o que caracteriza mesmo essas duas plataformas é a disponibilidade de serem Open </w:t>
-      </w:r>
-      <w:proofErr w:type="spellStart"/>
-      <w:r>
-        <w:rPr>
-          <w:rFonts w:ascii="Arial" w:hAnsi="Arial" w:cs="Arial"/>
-          <w:iCs/>
-          <w:sz w:val="24"/>
-          <w:szCs w:val="24"/>
-        </w:rPr>
-        <w:t>Source</w:t>
-      </w:r>
-      <w:proofErr w:type="spellEnd"/>
-      <w:r>
-        <w:rPr>
-          <w:rFonts w:ascii="Arial" w:hAnsi="Arial" w:cs="Arial"/>
-          <w:iCs/>
-          <w:sz w:val="24"/>
-          <w:szCs w:val="24"/>
-        </w:rPr>
-        <w:t>.</w:t>
-      </w:r>
-      <w:r>
-        <w:rPr>
-          <w:rFonts w:ascii="Arial" w:hAnsi="Arial" w:cs="Arial"/>
-          <w:iCs/>
-          <w:sz w:val="24"/>
-          <w:szCs w:val="24"/>
-        </w:rPr>
-        <w:t xml:space="preserve"> Open </w:t>
-      </w:r>
-      <w:proofErr w:type="spellStart"/>
-      <w:r>
-        <w:rPr>
-          <w:rFonts w:ascii="Arial" w:hAnsi="Arial" w:cs="Arial"/>
-          <w:iCs/>
-          <w:sz w:val="24"/>
-          <w:szCs w:val="24"/>
-        </w:rPr>
-        <w:t>Source</w:t>
-      </w:r>
-      <w:proofErr w:type="spellEnd"/>
-      <w:r>
-        <w:rPr>
-          <w:rFonts w:ascii="Arial" w:hAnsi="Arial" w:cs="Arial"/>
-          <w:iCs/>
-          <w:sz w:val="24"/>
-          <w:szCs w:val="24"/>
-        </w:rPr>
-        <w:t xml:space="preserve"> que</w:t>
-      </w:r>
-      <w:r>
-        <w:rPr>
-          <w:rFonts w:ascii="Arial" w:hAnsi="Arial" w:cs="Arial"/>
-          <w:iCs/>
-          <w:sz w:val="24"/>
-          <w:szCs w:val="24"/>
-        </w:rPr>
-        <w:t xml:space="preserve"> quer dizer (código aberto) que </w:t>
-      </w:r>
-      <w:r>
-        <w:rPr>
-          <w:rFonts w:ascii="Arial" w:hAnsi="Arial" w:cs="Arial"/>
-          <w:sz w:val="24"/>
-          <w:szCs w:val="24"/>
-          <w:shd w:val="clear" w:color="auto" w:fill="FFFFFF"/>
-        </w:rPr>
-        <w:t xml:space="preserve">diz respeito a </w:t>
-      </w:r>
-      <w:proofErr w:type="spellStart"/>
-      <w:r>
-        <w:rPr>
-          <w:rFonts w:ascii="Arial" w:hAnsi="Arial" w:cs="Arial"/>
-          <w:sz w:val="24"/>
-          <w:szCs w:val="24"/>
-          <w:shd w:val="clear" w:color="auto" w:fill="FFFFFF"/>
-        </w:rPr>
-        <w:t>software</w:t>
-      </w:r>
-      <w:proofErr w:type="spellEnd"/>
-      <w:r>
-        <w:rPr>
-          <w:rFonts w:ascii="Arial" w:hAnsi="Arial" w:cs="Arial"/>
-          <w:sz w:val="24"/>
-          <w:szCs w:val="24"/>
-          <w:shd w:val="clear" w:color="auto" w:fill="FFFFFF"/>
-        </w:rPr>
-        <w:t xml:space="preserve"> de utilização livre, cuja licença não é cobrada e cujo código fonte é disponibilizado, de forma gratuita, pelo autor.</w:t>
-      </w:r>
-      <w:r>
-        <w:rPr>
-          <w:rFonts w:ascii="Arial" w:hAnsi="Arial" w:cs="Arial"/>
-          <w:sz w:val="24"/>
-          <w:szCs w:val="24"/>
-          <w:shd w:val="clear" w:color="auto" w:fill="FFFFFF"/>
-        </w:rPr>
-        <w:t xml:space="preserve"> </w:t>
-      </w:r>
-      <w:r>
-        <w:rPr>
-          <w:rFonts w:ascii="Arial" w:hAnsi="Arial" w:cs="Arial"/>
-          <w:sz w:val="24"/>
-          <w:szCs w:val="24"/>
-          <w:shd w:val="clear" w:color="auto" w:fill="FFFFFF"/>
-        </w:rPr>
-        <w:t>Que a</w:t>
-      </w:r>
-      <w:r>
-        <w:rPr>
-          <w:rFonts w:ascii="Arial" w:hAnsi="Arial" w:cs="Arial"/>
-          <w:sz w:val="24"/>
-          <w:szCs w:val="24"/>
-          <w:shd w:val="clear" w:color="auto" w:fill="FFFFFF"/>
-        </w:rPr>
-        <w:t>tualmente existe uma grande comunidade de desenvolvedores que contribuem para o crescimento das duas plataformas.</w:t>
-      </w:r>
-    </w:p>
-    <w:p>
-      <w:pPr>
-        <w:autoSpaceDE w:val="0"/>
-        <w:autoSpaceDN w:val="0"/>
-        <w:adjustRightInd w:val="0"/>
-        <w:spacing w:after="0" w:line="360" w:lineRule="auto"/>
-        <w:ind w:firstLine="1134"/>
-        <w:jc w:val="both"/>
-        <w:rPr>
-          <w:rFonts w:ascii="Arial" w:hAnsi="Arial" w:cs="Arial"/>
-          <w:sz w:val="24"/>
-          <w:szCs w:val="24"/>
-          <w:shd w:val="clear" w:color="auto" w:fill="FFFFFF"/>
-        </w:rPr>
-      </w:pPr>
-    </w:p>
-    <w:p>
-      <w:pPr>
-        <w:autoSpaceDE w:val="0"/>
-        <w:autoSpaceDN w:val="0"/>
-        <w:adjustRightInd w:val="0"/>
-        <w:spacing w:after="0" w:line="360" w:lineRule="auto"/>
-        <w:jc w:val="both"/>
-        <w:rPr>
-          <w:rFonts w:ascii="Arial" w:hAnsi="Arial" w:cs="Arial"/>
-          <w:b/>
-          <w:sz w:val="24"/>
-          <w:szCs w:val="24"/>
-        </w:rPr>
-      </w:pPr>
-      <w:r>
-        <w:rPr>
-          <w:rFonts w:ascii="Arial" w:hAnsi="Arial" w:cs="Arial"/>
-          <w:b/>
-          <w:sz w:val="24"/>
-          <w:szCs w:val="24"/>
-        </w:rPr>
-        <w:t>8 METODOLOGIA</w:t>
-      </w:r>
-    </w:p>
-    <w:p>
-      <w:pPr>
-        <w:spacing w:after="0" w:line="360" w:lineRule="auto"/>
-        <w:jc w:val="both"/>
-        <w:rPr>
-          <w:rFonts w:ascii="Arial" w:hAnsi="Arial" w:cs="Arial"/>
-          <w:b/>
-          <w:sz w:val="24"/>
-          <w:szCs w:val="24"/>
-        </w:rPr>
-      </w:pPr>
-    </w:p>
-    <w:p>
-      <w:pPr>
-        <w:spacing w:after="0" w:line="360" w:lineRule="auto"/>
-        <w:ind w:firstLine="1134"/>
-        <w:jc w:val="both"/>
-        <w:rPr>
-          <w:rFonts w:ascii="Arial" w:hAnsi="Arial" w:cs="Arial"/>
           <w:bCs/>
           <w:sz w:val="24"/>
           <w:szCs w:val="24"/>
         </w:rPr>
-      </w:pPr>
-      <w:r>
-        <w:rPr>
-          <w:rFonts w:ascii="Arial" w:hAnsi="Arial" w:cs="Arial"/>
-          <w:bCs/>
-          <w:sz w:val="24"/>
-          <w:szCs w:val="24"/>
-        </w:rPr>
-        <w:t xml:space="preserve">A partir de levantamento de literatura especializada na área, com teóricos que pesquisaram sobre a temática, o material foi pesquisado em bancos de dados </w:t>
-      </w:r>
-      <w:r>
-        <w:rPr>
-          <w:rFonts w:ascii="Arial" w:hAnsi="Arial" w:cs="Arial"/>
-          <w:bCs/>
-          <w:sz w:val="24"/>
-          <w:szCs w:val="24"/>
-        </w:rPr>
         <w:lastRenderedPageBreak/>
-        <w:t>disponibilizad</w:t>
-      </w:r>
-      <w:r>
-        <w:rPr>
-          <w:rFonts w:ascii="Arial" w:hAnsi="Arial" w:cs="Arial"/>
-          <w:bCs/>
-          <w:sz w:val="24"/>
-          <w:szCs w:val="24"/>
-        </w:rPr>
-        <w:t>os na web, através de artigos, revistas cientificas</w:t>
-      </w:r>
-      <w:r>
-        <w:rPr>
-          <w:rFonts w:ascii="Arial" w:hAnsi="Arial" w:cs="Arial"/>
-          <w:bCs/>
-          <w:sz w:val="24"/>
-          <w:szCs w:val="24"/>
-        </w:rPr>
-        <w:t>, sites contendo informações sobre o assunto, e análises e reflexões na perspectiva de alcançar os objetivos do trabalho.</w:t>
-      </w:r>
-      <w:r>
-        <w:rPr>
-          <w:rFonts w:ascii="Arial" w:hAnsi="Arial" w:cs="Arial"/>
-          <w:bCs/>
-          <w:sz w:val="24"/>
-          <w:szCs w:val="24"/>
-        </w:rPr>
-        <w:t xml:space="preserve"> Além das pesquisas bibliográfica</w:t>
-      </w:r>
-      <w:r>
-        <w:rPr>
-          <w:rFonts w:ascii="Arial" w:hAnsi="Arial" w:cs="Arial"/>
-          <w:bCs/>
-          <w:sz w:val="24"/>
-          <w:szCs w:val="24"/>
-        </w:rPr>
-        <w:t xml:space="preserve">s, também foi realizado </w:t>
-      </w:r>
-      <w:r>
-        <w:rPr>
-          <w:rFonts w:ascii="Arial" w:hAnsi="Arial" w:cs="Arial"/>
-          <w:bCs/>
-          <w:sz w:val="24"/>
-          <w:szCs w:val="24"/>
-        </w:rPr>
-        <w:t>uma pesquisa de mercado</w:t>
-      </w:r>
-      <w:r>
-        <w:rPr>
-          <w:rFonts w:ascii="Arial" w:hAnsi="Arial" w:cs="Arial"/>
-          <w:bCs/>
-          <w:sz w:val="24"/>
-          <w:szCs w:val="24"/>
-        </w:rPr>
-        <w:t xml:space="preserve"> em loja que são especializadas em venda de componentes eletrônicos</w:t>
-      </w:r>
-      <w:r>
-        <w:rPr>
-          <w:rFonts w:ascii="Arial" w:hAnsi="Arial" w:cs="Arial"/>
-          <w:bCs/>
-          <w:sz w:val="24"/>
-          <w:szCs w:val="24"/>
-        </w:rPr>
-        <w:t xml:space="preserve">, a procura de materiais e equipamento </w:t>
-      </w:r>
-      <w:r>
-        <w:rPr>
-          <w:rFonts w:ascii="Arial" w:hAnsi="Arial" w:cs="Arial"/>
-          <w:bCs/>
-          <w:sz w:val="24"/>
-          <w:szCs w:val="24"/>
-        </w:rPr>
-        <w:t xml:space="preserve">de baixo custo </w:t>
-      </w:r>
-      <w:r>
-        <w:rPr>
-          <w:rFonts w:ascii="Arial" w:hAnsi="Arial" w:cs="Arial"/>
-          <w:bCs/>
-          <w:sz w:val="24"/>
-          <w:szCs w:val="24"/>
-        </w:rPr>
-        <w:t>que ir</w:t>
-      </w:r>
-      <w:r>
-        <w:rPr>
-          <w:rFonts w:ascii="Arial" w:hAnsi="Arial" w:cs="Arial"/>
-          <w:bCs/>
-          <w:sz w:val="24"/>
-          <w:szCs w:val="24"/>
-        </w:rPr>
-        <w:t>ia nos</w:t>
-      </w:r>
-      <w:r>
-        <w:rPr>
-          <w:rFonts w:ascii="Arial" w:hAnsi="Arial" w:cs="Arial"/>
-          <w:bCs/>
-          <w:sz w:val="24"/>
-          <w:szCs w:val="24"/>
-        </w:rPr>
-        <w:t xml:space="preserve"> auxiliar na construção do projeto.</w:t>
+        <w:t>auxiliar na construção do projeto.</w:t>
       </w:r>
       <w:r>
         <w:rPr>
@@ -7882,7 +7633,7 @@
         </w:rPr>
         <w:t xml:space="preserve"> </w:t>
       </w:r>
-      <w:hyperlink r:id="rId9" w:history="1">
+      <w:hyperlink r:id="rId10" w:history="1">
         <w:r>
           <w:rPr>
             <w:rStyle w:val="Hyperlink"/>
@@ -8014,7 +7765,7 @@
         </w:rPr>
         <w:t xml:space="preserve"> Disponível em: &lt;</w:t>
       </w:r>
-      <w:hyperlink r:id="rId10" w:history="1">
+      <w:hyperlink r:id="rId11" w:history="1">
         <w:r>
           <w:rPr>
             <w:rStyle w:val="Hyperlink"/>
@@ -8086,7 +7837,7 @@
       <w:r>
         <w:t xml:space="preserve"> </w:t>
       </w:r>
-      <w:hyperlink r:id="rId11" w:history="1">
+      <w:hyperlink r:id="rId12" w:history="1">
         <w:r>
           <w:rPr>
             <w:rStyle w:val="Hyperlink"/>
@@ -8211,7 +7962,6 @@
           <w:sz w:val="24"/>
           <w:szCs w:val="48"/>
         </w:rPr>
-        <w:lastRenderedPageBreak/>
         <w:t>http://www.osetoreletrico.com.br/web/documentos/fasciculos/Ed66_fasc_automacao_res_cap5.pdf</w:t>
       </w:r>
       <w:r>
@@ -8373,7 +8123,7 @@
         </w:rPr>
         <w:t>&lt;</w:t>
       </w:r>
-      <w:hyperlink r:id="rId12" w:history="1">
+      <w:hyperlink r:id="rId13" w:history="1">
         <w:r>
           <w:rPr>
             <w:rStyle w:val="Hyperlink"/>
@@ -8423,6 +8173,7 @@
           <w:sz w:val="24"/>
           <w:szCs w:val="24"/>
         </w:rPr>
+        <w:lastRenderedPageBreak/>
         <w:t xml:space="preserve">BANSI, </w:t>
       </w:r>
       <w:proofErr w:type="spellStart"/>
@@ -8505,8 +8256,8 @@
       </w:pPr>
     </w:p>
     <w:sectPr>
-      <w:headerReference w:type="default" r:id="rId13"/>
-      <w:headerReference w:type="first" r:id="rId14"/>
+      <w:headerReference w:type="default" r:id="rId14"/>
+      <w:headerReference w:type="first" r:id="rId15"/>
       <w:pgSz w:w="11906" w:h="16838" w:code="9"/>
       <w:pgMar w:top="1701" w:right="1134" w:bottom="1134" w:left="1701" w:header="709" w:footer="709" w:gutter="0"/>
       <w:pgNumType w:start="0"/>
@@ -8627,7 +8378,7 @@
             <w:sz w:val="20"/>
             <w:szCs w:val="20"/>
           </w:rPr>
-          <w:t>13</w:t>
+          <w:t>12</w:t>
         </w:r>
         <w:r>
           <w:rPr>
@@ -9837,7 +9588,7 @@
 </file>
 
 <file path=customXml/itemProps1.xml><?xml version="1.0" encoding="utf-8"?>
-<ds:datastoreItem xmlns:ds="http://schemas.openxmlformats.org/officeDocument/2006/customXml" ds:itemID="{2AB57197-AE8F-4AD1-BD65-AD7A3533A561}">
+<ds:datastoreItem xmlns:ds="http://schemas.openxmlformats.org/officeDocument/2006/customXml" ds:itemID="{809C431C-824A-4096-9F0D-CC8B38B9A363}">
   <ds:schemaRefs>
     <ds:schemaRef ds:uri="http://schemas.openxmlformats.org/officeDocument/2006/bibliography"/>
   </ds:schemaRefs>

</xml_diff>

<commit_message>
concluido o capitulo 3.3
</commit_message>
<xml_diff>
--- a/Trabalho de Conclusão de Curso.docx
+++ b/Trabalho de Conclusão de Curso.docx
@@ -6875,7 +6875,23 @@
           <w:sz w:val="24"/>
           <w:szCs w:val="24"/>
         </w:rPr>
-        <w:t xml:space="preserve">. O resultado dessa união foi o nascimento  do </w:t>
+        <w:t xml:space="preserve">. O resultado dessa união foi o </w:t>
+      </w:r>
+      <w:r>
+        <w:rPr>
+          <w:rFonts w:ascii="Arial" w:hAnsi="Arial"/>
+          <w:sz w:val="24"/>
+          <w:szCs w:val="24"/>
+        </w:rPr>
+        <w:t>nascimento do</w:t>
+      </w:r>
+      <w:r>
+        <w:rPr>
+          <w:rFonts w:ascii="Arial" w:hAnsi="Arial"/>
+          <w:sz w:val="24"/>
+          <w:szCs w:val="24"/>
+        </w:rPr>
+        <w:t xml:space="preserve"> </w:t>
       </w:r>
       <w:proofErr w:type="spellStart"/>
       <w:r>
@@ -6894,9 +6910,152 @@
           <w:szCs w:val="24"/>
         </w:rPr>
         <w:t>.</w:t>
+      </w:r>
+    </w:p>
+    <w:p>
+      <w:pPr>
+        <w:spacing w:after="0" w:line="360" w:lineRule="auto"/>
+        <w:rPr>
+          <w:rFonts w:ascii="Arial" w:hAnsi="Arial"/>
+          <w:b/>
+          <w:sz w:val="24"/>
+          <w:szCs w:val="24"/>
+        </w:rPr>
+      </w:pPr>
+    </w:p>
+    <w:p>
+      <w:pPr>
+        <w:spacing w:after="0" w:line="360" w:lineRule="auto"/>
+        <w:rPr>
+          <w:rFonts w:ascii="Arial" w:hAnsi="Arial"/>
+          <w:b/>
+          <w:sz w:val="24"/>
+          <w:szCs w:val="24"/>
+        </w:rPr>
+      </w:pPr>
+      <w:r>
+        <w:rPr>
+          <w:rFonts w:ascii="Arial" w:hAnsi="Arial"/>
+          <w:b/>
+          <w:sz w:val="24"/>
+          <w:szCs w:val="24"/>
+        </w:rPr>
+        <w:t>3.3 Código Aberto e Livre</w:t>
+      </w:r>
+    </w:p>
+    <w:p>
+      <w:pPr>
+        <w:spacing w:after="0" w:line="360" w:lineRule="auto"/>
+        <w:ind w:firstLine="1134"/>
+        <w:jc w:val="both"/>
+        <w:rPr>
+          <w:rFonts w:ascii="Arial" w:hAnsi="Arial"/>
+          <w:sz w:val="24"/>
+          <w:szCs w:val="24"/>
+        </w:rPr>
+      </w:pPr>
+    </w:p>
+    <w:p>
+      <w:pPr>
+        <w:spacing w:after="0" w:line="360" w:lineRule="auto"/>
+        <w:ind w:firstLine="1134"/>
+        <w:jc w:val="both"/>
+        <w:rPr>
+          <w:rFonts w:ascii="Arial" w:hAnsi="Arial"/>
+          <w:sz w:val="24"/>
+          <w:szCs w:val="24"/>
+        </w:rPr>
+      </w:pPr>
+      <w:r>
+        <w:rPr>
+          <w:rFonts w:ascii="Arial" w:hAnsi="Arial"/>
+          <w:sz w:val="24"/>
+          <w:szCs w:val="24"/>
+        </w:rPr>
+        <w:t>Quando dizemos que uma aplicação é de código aberto ou livre, quer dizer que qualquer pessoa que tenha conhecimento sobre o assunto pode fazer uso desta aplicação e até mesmo modifica-la da maneira que quiser.</w:t>
+      </w:r>
+    </w:p>
+    <w:p>
+      <w:pPr>
+        <w:spacing w:after="0" w:line="360" w:lineRule="auto"/>
+        <w:ind w:firstLine="1134"/>
+        <w:jc w:val="both"/>
+        <w:rPr>
+          <w:rFonts w:ascii="Arial" w:hAnsi="Arial"/>
+          <w:sz w:val="24"/>
+          <w:szCs w:val="24"/>
+        </w:rPr>
+      </w:pPr>
+      <w:r>
+        <w:rPr>
+          <w:rFonts w:ascii="Arial" w:hAnsi="Arial"/>
+          <w:sz w:val="24"/>
+          <w:szCs w:val="24"/>
+        </w:rPr>
+        <w:t xml:space="preserve">O </w:t>
+      </w:r>
+      <w:proofErr w:type="spellStart"/>
+      <w:r>
+        <w:rPr>
+          <w:rFonts w:ascii="Arial" w:hAnsi="Arial"/>
+          <w:sz w:val="24"/>
+          <w:szCs w:val="24"/>
+        </w:rPr>
+        <w:t>Android</w:t>
+      </w:r>
+      <w:proofErr w:type="spellEnd"/>
+      <w:r>
+        <w:rPr>
+          <w:rFonts w:ascii="Arial" w:hAnsi="Arial"/>
+          <w:sz w:val="24"/>
+          <w:szCs w:val="24"/>
+        </w:rPr>
+        <w:t xml:space="preserve"> é a primeira plataforma móvel completamente livre e de código </w:t>
+      </w:r>
+      <w:r>
+        <w:rPr>
+          <w:rFonts w:ascii="Arial" w:hAnsi="Arial"/>
+          <w:sz w:val="24"/>
+          <w:szCs w:val="24"/>
+        </w:rPr>
+        <w:t>aberto “</w:t>
+      </w:r>
+      <w:r>
+        <w:rPr>
+          <w:rFonts w:ascii="Arial" w:hAnsi="Arial"/>
+          <w:sz w:val="24"/>
+          <w:szCs w:val="24"/>
+        </w:rPr>
+        <w:t xml:space="preserve">Open </w:t>
+      </w:r>
+      <w:proofErr w:type="spellStart"/>
+      <w:r>
+        <w:rPr>
+          <w:rFonts w:ascii="Arial" w:hAnsi="Arial"/>
+          <w:sz w:val="24"/>
+          <w:szCs w:val="24"/>
+        </w:rPr>
+        <w:t>Source</w:t>
+      </w:r>
+      <w:proofErr w:type="spellEnd"/>
+      <w:r>
+        <w:rPr>
+          <w:rFonts w:ascii="Arial" w:hAnsi="Arial"/>
+          <w:sz w:val="24"/>
+          <w:szCs w:val="24"/>
+        </w:rPr>
+        <w:t>”, o que é uma grande vantagem para o cresc</w:t>
       </w:r>
       <w:bookmarkStart w:id="0" w:name="_GoBack"/>
       <w:bookmarkEnd w:id="0"/>
+      <w:r>
+        <w:rPr>
+          <w:rFonts w:ascii="Arial" w:hAnsi="Arial"/>
+          <w:sz w:val="24"/>
+          <w:szCs w:val="24"/>
+        </w:rPr>
+        <w:t>imento e evolução da plataforma, uma vez que desenvolvedores de todo mundo poderão contribuir para a melhora da plataforma.</w:t>
+      </w:r>
     </w:p>
     <w:p>
       <w:pPr>
@@ -7136,17 +7295,7 @@
           <w:sz w:val="24"/>
           <w:szCs w:val="24"/>
         </w:rPr>
-        <w:t xml:space="preserve"> </w:t>
-      </w:r>
-      <w:r>
-        <w:rPr>
-          <w:rFonts w:ascii="Arial" w:hAnsi="Arial" w:cs="Arial"/>
-          <w:bCs/>
-          <w:sz w:val="24"/>
-          <w:szCs w:val="24"/>
-        </w:rPr>
-        <w:lastRenderedPageBreak/>
-        <w:t>auxiliar na construção do projeto.</w:t>
+        <w:t xml:space="preserve"> auxiliar na construção do projeto.</w:t>
       </w:r>
       <w:r>
         <w:rPr>
@@ -8173,7 +8322,6 @@
           <w:sz w:val="24"/>
           <w:szCs w:val="24"/>
         </w:rPr>
-        <w:lastRenderedPageBreak/>
         <w:t xml:space="preserve">BANSI, </w:t>
       </w:r>
       <w:proofErr w:type="spellStart"/>
@@ -8378,7 +8526,7 @@
             <w:sz w:val="20"/>
             <w:szCs w:val="20"/>
           </w:rPr>
-          <w:t>12</w:t>
+          <w:t>13</w:t>
         </w:r>
         <w:r>
           <w:rPr>
@@ -9588,7 +9736,7 @@
 </file>
 
 <file path=customXml/itemProps1.xml><?xml version="1.0" encoding="utf-8"?>
-<ds:datastoreItem xmlns:ds="http://schemas.openxmlformats.org/officeDocument/2006/customXml" ds:itemID="{809C431C-824A-4096-9F0D-CC8B38B9A363}">
+<ds:datastoreItem xmlns:ds="http://schemas.openxmlformats.org/officeDocument/2006/customXml" ds:itemID="{AA4660AF-E4EC-4B03-BD23-D75AD704F299}">
   <ds:schemaRefs>
     <ds:schemaRef ds:uri="http://schemas.openxmlformats.org/officeDocument/2006/bibliography"/>
   </ds:schemaRefs>

</xml_diff>

<commit_message>
concluido o capitulo 3.4
</commit_message>
<xml_diff>
--- a/Trabalho de Conclusão de Curso.docx
+++ b/Trabalho de Conclusão de Curso.docx
@@ -5623,7 +5623,7 @@
         </w:rPr>
         <w:drawing>
           <wp:inline distT="0" distB="0" distL="0" distR="0" wp14:anchorId="76F1B0D2" wp14:editId="31194E61">
-            <wp:extent cx="4467225" cy="3990490"/>
+            <wp:extent cx="3441032" cy="3073811"/>
             <wp:effectExtent l="0" t="0" r="0" b="0"/>
             <wp:docPr id="2" name="Imagem 2"/>
             <wp:cNvGraphicFramePr>
@@ -5637,7 +5637,7 @@
                     <pic:cNvPicPr/>
                   </pic:nvPicPr>
                   <pic:blipFill>
-                    <a:blip r:embed="rId7">
+                    <a:blip r:embed="rId7" cstate="print">
                       <a:extLst>
                         <a:ext uri="{28A0092B-C50C-407E-A947-70E740481C1C}">
                           <a14:useLocalDpi xmlns:a14="http://schemas.microsoft.com/office/drawing/2010/main" val="0"/>
@@ -5651,7 +5651,7 @@
                   <pic:spPr>
                     <a:xfrm>
                       <a:off x="0" y="0"/>
-                      <a:ext cx="4467225" cy="3990490"/>
+                      <a:ext cx="3459476" cy="3090287"/>
                     </a:xfrm>
                     <a:prstGeom prst="rect">
                       <a:avLst/>
@@ -5667,6 +5667,7 @@
     <w:p>
       <w:pPr>
         <w:pStyle w:val="Legenda"/>
+        <w:ind w:left="709" w:firstLine="709"/>
         <w:jc w:val="both"/>
         <w:rPr>
           <w:rFonts w:ascii="Arial" w:hAnsi="Arial" w:cs="Arial"/>
@@ -5747,6 +5748,16 @@
         </w:rPr>
         <w:t xml:space="preserve"> - Controle de acesso via leitura biométrica das digitais</w:t>
       </w:r>
+      <w:r>
+        <w:rPr>
+          <w:rFonts w:ascii="Arial" w:hAnsi="Arial" w:cs="Arial"/>
+          <w:i w:val="0"/>
+          <w:color w:val="auto"/>
+          <w:sz w:val="20"/>
+          <w:szCs w:val="20"/>
+        </w:rPr>
+        <w:t>.</w:t>
+      </w:r>
     </w:p>
     <w:p/>
     <w:p>
@@ -5789,7 +5800,56 @@
           <w:rFonts w:ascii="Arial" w:hAnsi="Arial"/>
           <w:sz w:val="24"/>
         </w:rPr>
-        <w:t xml:space="preserve">Esses sistemas estão se popularizando muito nos últimos tempos, hoje dia muitas residências já dispôs de grandes TVs e equipamento de som que muitas </w:t>
+        <w:t xml:space="preserve">Esses sistemas estão se popularizando muito nos últimos tempos, hoje dia muitas residências já dispôs de grandes TVs e equipamento de som que muitas das vezes são considerados Home </w:t>
+      </w:r>
+      <w:proofErr w:type="spellStart"/>
+      <w:r>
+        <w:rPr>
+          <w:rFonts w:ascii="Arial" w:hAnsi="Arial"/>
+          <w:sz w:val="24"/>
+        </w:rPr>
+        <w:t>Theater</w:t>
+      </w:r>
+      <w:proofErr w:type="spellEnd"/>
+      <w:r>
+        <w:rPr>
+          <w:rFonts w:ascii="Arial" w:hAnsi="Arial"/>
+          <w:sz w:val="24"/>
+        </w:rPr>
+        <w:t xml:space="preserve">. Os </w:t>
+      </w:r>
+      <w:r>
+        <w:rPr>
+          <w:rFonts w:ascii="Arial" w:hAnsi="Arial"/>
+          <w:i/>
+          <w:sz w:val="24"/>
+        </w:rPr>
+        <w:t xml:space="preserve">Home </w:t>
+      </w:r>
+      <w:proofErr w:type="spellStart"/>
+      <w:r>
+        <w:rPr>
+          <w:rFonts w:ascii="Arial" w:hAnsi="Arial"/>
+          <w:i/>
+          <w:sz w:val="24"/>
+        </w:rPr>
+        <w:t>Theater</w:t>
+      </w:r>
+      <w:proofErr w:type="spellEnd"/>
+      <w:r>
+        <w:rPr>
+          <w:rFonts w:ascii="Arial" w:hAnsi="Arial"/>
+          <w:i/>
+          <w:sz w:val="24"/>
+        </w:rPr>
+        <w:t xml:space="preserve"> </w:t>
+      </w:r>
+      <w:r>
+        <w:rPr>
+          <w:rFonts w:ascii="Arial" w:hAnsi="Arial"/>
+          <w:sz w:val="24"/>
+        </w:rPr>
+        <w:t xml:space="preserve">congregam um conjunto de equipamentos áudio visual, como: telas de grande porte, projetores e equipamentos de sonoros. Com a grande facilidade que esses dispositivos tem de </w:t>
       </w:r>
       <w:r>
         <w:rPr>
@@ -5797,56 +5857,7 @@
           <w:sz w:val="24"/>
         </w:rPr>
         <w:lastRenderedPageBreak/>
-        <w:t xml:space="preserve">das vezes são considerados Home </w:t>
-      </w:r>
-      <w:proofErr w:type="spellStart"/>
-      <w:r>
-        <w:rPr>
-          <w:rFonts w:ascii="Arial" w:hAnsi="Arial"/>
-          <w:sz w:val="24"/>
-        </w:rPr>
-        <w:t>Theater</w:t>
-      </w:r>
-      <w:proofErr w:type="spellEnd"/>
-      <w:r>
-        <w:rPr>
-          <w:rFonts w:ascii="Arial" w:hAnsi="Arial"/>
-          <w:sz w:val="24"/>
-        </w:rPr>
-        <w:t xml:space="preserve">. Os </w:t>
-      </w:r>
-      <w:r>
-        <w:rPr>
-          <w:rFonts w:ascii="Arial" w:hAnsi="Arial"/>
-          <w:i/>
-          <w:sz w:val="24"/>
-        </w:rPr>
-        <w:t xml:space="preserve">Home </w:t>
-      </w:r>
-      <w:proofErr w:type="spellStart"/>
-      <w:r>
-        <w:rPr>
-          <w:rFonts w:ascii="Arial" w:hAnsi="Arial"/>
-          <w:i/>
-          <w:sz w:val="24"/>
-        </w:rPr>
-        <w:t>Theater</w:t>
-      </w:r>
-      <w:proofErr w:type="spellEnd"/>
-      <w:r>
-        <w:rPr>
-          <w:rFonts w:ascii="Arial" w:hAnsi="Arial"/>
-          <w:i/>
-          <w:sz w:val="24"/>
-        </w:rPr>
-        <w:t xml:space="preserve"> </w:t>
-      </w:r>
-      <w:r>
-        <w:rPr>
-          <w:rFonts w:ascii="Arial" w:hAnsi="Arial"/>
-          <w:sz w:val="24"/>
-        </w:rPr>
-        <w:t>congregam um conjunto de equipamentos áudio visual, como: telas de grande porte, projetores e equipamentos de sonoros. Com a grande facilidade que esses dispositivos tem de obter e armazenar informação, musicas, fotos e vídeos aumentando ainda mais o uso desse tipo de dispositivos</w:t>
+        <w:t>obter e armazenar informação, musicas, fotos e vídeos aumentando ainda mais o uso desse tipo de dispositivos</w:t>
       </w:r>
       <w:r>
         <w:rPr>
@@ -5855,14 +5866,6 @@
         </w:rPr>
         <w:t xml:space="preserve"> nas residências.</w:t>
       </w:r>
-    </w:p>
-    <w:p>
-      <w:pPr>
-        <w:rPr>
-          <w:rFonts w:ascii="Arial" w:hAnsi="Arial"/>
-          <w:sz w:val="24"/>
-        </w:rPr>
-      </w:pPr>
     </w:p>
     <w:p>
       <w:pPr>
@@ -5870,7 +5873,8 @@
         <w:tabs>
           <w:tab w:val="left" w:pos="5190"/>
         </w:tabs>
-        <w:ind w:left="709"/>
+        <w:spacing w:after="0"/>
+        <w:ind w:left="1134"/>
       </w:pPr>
       <w:r>
         <w:rPr>
@@ -5888,8 +5892,8 @@
         </w:rPr>
         <w:drawing>
           <wp:inline distT="0" distB="0" distL="0" distR="0" wp14:anchorId="3B8597F0" wp14:editId="0F229ED8">
-            <wp:extent cx="4743450" cy="3154282"/>
-            <wp:effectExtent l="0" t="0" r="0" b="8255"/>
+            <wp:extent cx="3801979" cy="2528226"/>
+            <wp:effectExtent l="0" t="0" r="8255" b="5715"/>
             <wp:docPr id="3" name="Imagem 3"/>
             <wp:cNvGraphicFramePr>
               <a:graphicFrameLocks xmlns:a="http://schemas.openxmlformats.org/drawingml/2006/main" noChangeAspect="1"/>
@@ -5916,7 +5920,7 @@
                   <pic:spPr>
                     <a:xfrm>
                       <a:off x="0" y="0"/>
-                      <a:ext cx="4768003" cy="3170609"/>
+                      <a:ext cx="3839144" cy="2552940"/>
                     </a:xfrm>
                     <a:prstGeom prst="rect">
                       <a:avLst/>
@@ -5932,6 +5936,8 @@
     <w:p>
       <w:pPr>
         <w:pStyle w:val="Legenda"/>
+        <w:spacing w:after="0"/>
+        <w:ind w:left="425" w:firstLine="709"/>
         <w:rPr>
           <w:rFonts w:ascii="Arial" w:hAnsi="Arial" w:cs="Arial"/>
           <w:i w:val="0"/>
@@ -6103,15 +6109,7 @@
           <w:rFonts w:ascii="Arial" w:hAnsi="Arial"/>
           <w:sz w:val="24"/>
         </w:rPr>
-        <w:t xml:space="preserve">Dependendo do grua de complexidade da interação do sistema do com o ambiente, muita das vezes tornar-se necessário desenvolver uma interface adequada, ou seja, transferir todos os controles originais do sistema de ar-condicionado para os de Automação Residencial permitindo ao usuário realizar o </w:t>
-      </w:r>
-      <w:r>
-        <w:rPr>
-          <w:rFonts w:ascii="Arial" w:hAnsi="Arial"/>
-          <w:sz w:val="24"/>
-        </w:rPr>
-        <w:lastRenderedPageBreak/>
-        <w:t>acionamento da climatização a distância via celular ou internet, desde que as instalações estejam habilitadas a essas funcionalidades.</w:t>
+        <w:t>Dependendo do grua de complexidade da interação do sistema do com o ambiente, muita das vezes tornar-se necessário desenvolver uma interface adequada, ou seja, transferir todos os controles originais do sistema de ar-condicionado para os de Automação Residencial permitindo ao usuário realizar o acionamento da climatização a distância via celular ou internet, desde que as instalações estejam habilitadas a essas funcionalidades.</w:t>
       </w:r>
     </w:p>
     <w:p>
@@ -6170,6 +6168,22 @@
           <w:sz w:val="24"/>
         </w:rPr>
       </w:pPr>
+      <w:r>
+        <w:rPr>
+          <w:rFonts w:ascii="Arial" w:hAnsi="Arial"/>
+          <w:b/>
+          <w:sz w:val="24"/>
+        </w:rPr>
+        <w:t>3</w:t>
+      </w:r>
+      <w:r>
+        <w:rPr>
+          <w:rFonts w:ascii="Arial" w:hAnsi="Arial"/>
+          <w:b/>
+          <w:sz w:val="24"/>
+        </w:rPr>
+        <w:t>.1 Introdução</w:t>
+      </w:r>
     </w:p>
     <w:p>
       <w:pPr>
@@ -6184,22 +6198,6 @@
           <w:sz w:val="24"/>
         </w:rPr>
       </w:pPr>
-      <w:r>
-        <w:rPr>
-          <w:rFonts w:ascii="Arial" w:hAnsi="Arial"/>
-          <w:b/>
-          <w:sz w:val="24"/>
-        </w:rPr>
-        <w:t>3</w:t>
-      </w:r>
-      <w:r>
-        <w:rPr>
-          <w:rFonts w:ascii="Arial" w:hAnsi="Arial"/>
-          <w:b/>
-          <w:sz w:val="24"/>
-        </w:rPr>
-        <w:t>.1 Introdução</w:t>
-      </w:r>
     </w:p>
     <w:p>
       <w:pPr>
@@ -6207,20 +6205,6 @@
           <w:tab w:val="left" w:pos="5190"/>
         </w:tabs>
         <w:spacing w:after="0" w:line="360" w:lineRule="auto"/>
-        <w:jc w:val="both"/>
-        <w:rPr>
-          <w:rFonts w:ascii="Arial" w:hAnsi="Arial"/>
-          <w:b/>
-          <w:sz w:val="24"/>
-        </w:rPr>
-      </w:pPr>
-    </w:p>
-    <w:p>
-      <w:pPr>
-        <w:tabs>
-          <w:tab w:val="left" w:pos="5190"/>
-        </w:tabs>
-        <w:spacing w:after="0" w:line="360" w:lineRule="auto"/>
         <w:ind w:firstLine="1134"/>
         <w:jc w:val="both"/>
         <w:rPr>
@@ -6233,7 +6217,15 @@
           <w:rFonts w:ascii="Arial" w:hAnsi="Arial"/>
           <w:sz w:val="24"/>
         </w:rPr>
-        <w:t>O mercado mundial de celulares está crescendo mais e mais a cada dia. E pesquisas mostram que atualmente cerca de 3 bilhões de pessoas possuem um celular. Isso está acontecendo devido aos grandes avanços tecnológicos, não só na área tecnologia móvel mas também em outras áreas.</w:t>
+        <w:t xml:space="preserve">O mercado mundial de celulares está crescendo mais e mais a cada dia. E pesquisas mostram que atualmente cerca de 3 bilhões de pessoas possuem um </w:t>
+      </w:r>
+      <w:r>
+        <w:rPr>
+          <w:rFonts w:ascii="Arial" w:hAnsi="Arial"/>
+          <w:sz w:val="24"/>
+        </w:rPr>
+        <w:lastRenderedPageBreak/>
+        <w:t>celular. Isso está acontecendo devido aos grandes avanços tecnológicos, não só na área tecnologia móvel mas também em outras áreas.</w:t>
       </w:r>
     </w:p>
     <w:p>
@@ -6660,6 +6652,7 @@
           <w:tab w:val="left" w:pos="5190"/>
         </w:tabs>
         <w:spacing w:after="0" w:line="360" w:lineRule="auto"/>
+        <w:ind w:left="709"/>
         <w:jc w:val="both"/>
       </w:pPr>
       <w:r>
@@ -6672,8 +6665,8 @@
         <w:lastRenderedPageBreak/>
         <w:drawing>
           <wp:inline distT="0" distB="0" distL="0" distR="0" wp14:anchorId="1CB12C4F" wp14:editId="53FD9ED3">
-            <wp:extent cx="5760085" cy="3235325"/>
-            <wp:effectExtent l="0" t="0" r="0" b="3175"/>
+            <wp:extent cx="4812632" cy="2703160"/>
+            <wp:effectExtent l="0" t="0" r="7620" b="2540"/>
             <wp:docPr id="4" name="Imagem 4"/>
             <wp:cNvGraphicFramePr>
               <a:graphicFrameLocks xmlns:a="http://schemas.openxmlformats.org/drawingml/2006/main" noChangeAspect="1"/>
@@ -6700,7 +6693,7 @@
                   <pic:spPr>
                     <a:xfrm>
                       <a:off x="0" y="0"/>
-                      <a:ext cx="5760085" cy="3235325"/>
+                      <a:ext cx="4832609" cy="2714380"/>
                     </a:xfrm>
                     <a:prstGeom prst="rect">
                       <a:avLst/>
@@ -6719,6 +6712,7 @@
         <w:tabs>
           <w:tab w:val="left" w:pos="5190"/>
         </w:tabs>
+        <w:ind w:left="709"/>
         <w:jc w:val="both"/>
         <w:rPr>
           <w:rFonts w:ascii="Arial" w:hAnsi="Arial" w:cs="Arial"/>
@@ -6829,6 +6823,16 @@
           <w:sz w:val="20"/>
           <w:szCs w:val="20"/>
         </w:rPr>
+        <w:t>.</w:t>
+      </w:r>
+      <w:r>
+        <w:rPr>
+          <w:rFonts w:ascii="Arial" w:hAnsi="Arial" w:cs="Arial"/>
+          <w:i w:val="0"/>
+          <w:color w:val="auto"/>
+          <w:sz w:val="20"/>
+          <w:szCs w:val="20"/>
+        </w:rPr>
         <w:tab/>
       </w:r>
     </w:p>
@@ -7044,7 +7048,703 @@
           <w:sz w:val="24"/>
           <w:szCs w:val="24"/>
         </w:rPr>
-        <w:t>”, o que é uma grande vantagem para o cresc</w:t>
+        <w:t>”, o que é uma grande vantagem para o crescimento e evolução da plataforma, uma vez que desenvolvedores de todo mundo poderão contribuir para a melhora da plataforma.</w:t>
+      </w:r>
+    </w:p>
+    <w:p>
+      <w:pPr>
+        <w:spacing w:after="0" w:line="360" w:lineRule="auto"/>
+        <w:jc w:val="both"/>
+        <w:rPr>
+          <w:rFonts w:ascii="Arial" w:hAnsi="Arial"/>
+          <w:sz w:val="24"/>
+          <w:szCs w:val="24"/>
+        </w:rPr>
+      </w:pPr>
+    </w:p>
+    <w:p>
+      <w:pPr>
+        <w:spacing w:after="0" w:line="360" w:lineRule="auto"/>
+        <w:jc w:val="both"/>
+        <w:rPr>
+          <w:rFonts w:ascii="Arial" w:hAnsi="Arial"/>
+          <w:b/>
+          <w:sz w:val="24"/>
+          <w:szCs w:val="24"/>
+        </w:rPr>
+      </w:pPr>
+      <w:r>
+        <w:rPr>
+          <w:rFonts w:ascii="Arial" w:hAnsi="Arial"/>
+          <w:b/>
+          <w:sz w:val="24"/>
+          <w:szCs w:val="24"/>
+        </w:rPr>
+        <w:t xml:space="preserve">3.4 Arquitetura do Sistema </w:t>
+      </w:r>
+      <w:proofErr w:type="spellStart"/>
+      <w:r>
+        <w:rPr>
+          <w:rFonts w:ascii="Arial" w:hAnsi="Arial"/>
+          <w:b/>
+          <w:sz w:val="24"/>
+          <w:szCs w:val="24"/>
+        </w:rPr>
+        <w:t>Android</w:t>
+      </w:r>
+      <w:proofErr w:type="spellEnd"/>
+    </w:p>
+    <w:p>
+      <w:pPr>
+        <w:spacing w:after="0" w:line="360" w:lineRule="auto"/>
+        <w:jc w:val="both"/>
+        <w:rPr>
+          <w:rFonts w:ascii="Arial" w:hAnsi="Arial"/>
+          <w:b/>
+          <w:sz w:val="24"/>
+          <w:szCs w:val="24"/>
+        </w:rPr>
+      </w:pPr>
+    </w:p>
+    <w:p>
+      <w:pPr>
+        <w:spacing w:after="0" w:line="360" w:lineRule="auto"/>
+        <w:ind w:firstLine="1134"/>
+        <w:jc w:val="both"/>
+        <w:rPr>
+          <w:rFonts w:ascii="Arial" w:hAnsi="Arial"/>
+          <w:sz w:val="24"/>
+          <w:szCs w:val="24"/>
+        </w:rPr>
+      </w:pPr>
+      <w:r>
+        <w:rPr>
+          <w:rFonts w:ascii="Arial" w:hAnsi="Arial"/>
+          <w:sz w:val="24"/>
+          <w:szCs w:val="24"/>
+        </w:rPr>
+        <w:t xml:space="preserve">A arquitetura do Sistema Operacional </w:t>
+      </w:r>
+      <w:proofErr w:type="spellStart"/>
+      <w:r>
+        <w:rPr>
+          <w:rFonts w:ascii="Arial" w:hAnsi="Arial"/>
+          <w:sz w:val="24"/>
+          <w:szCs w:val="24"/>
+        </w:rPr>
+        <w:t>Android</w:t>
+      </w:r>
+      <w:proofErr w:type="spellEnd"/>
+      <w:r>
+        <w:rPr>
+          <w:rFonts w:ascii="Arial" w:hAnsi="Arial"/>
+          <w:sz w:val="24"/>
+          <w:szCs w:val="24"/>
+        </w:rPr>
+        <w:t xml:space="preserve"> é um conjunto de programas em camadas que podem ser dividas em, camada de nível zero, um, dois e três, de acordo com a figura 4.</w:t>
+      </w:r>
+    </w:p>
+    <w:p>
+      <w:pPr>
+        <w:spacing w:after="0" w:line="360" w:lineRule="auto"/>
+        <w:jc w:val="both"/>
+        <w:rPr>
+          <w:rFonts w:ascii="Arial" w:hAnsi="Arial"/>
+          <w:sz w:val="24"/>
+          <w:szCs w:val="24"/>
+        </w:rPr>
+      </w:pPr>
+    </w:p>
+    <w:p>
+      <w:pPr>
+        <w:keepNext/>
+        <w:spacing w:after="0" w:line="360" w:lineRule="auto"/>
+        <w:ind w:left="709" w:firstLine="709"/>
+        <w:jc w:val="both"/>
+      </w:pPr>
+      <w:r>
+        <w:rPr>
+          <w:rFonts w:ascii="Arial" w:hAnsi="Arial"/>
+          <w:noProof/>
+          <w:sz w:val="24"/>
+          <w:szCs w:val="24"/>
+          <w:lang w:eastAsia="pt-BR"/>
+        </w:rPr>
+        <w:lastRenderedPageBreak/>
+        <w:drawing>
+          <wp:inline distT="0" distB="0" distL="0" distR="0" wp14:anchorId="7AB9BD3C" wp14:editId="429D8FD9">
+            <wp:extent cx="3850105" cy="2591034"/>
+            <wp:effectExtent l="0" t="0" r="0" b="0"/>
+            <wp:docPr id="5" name="Imagem 5"/>
+            <wp:cNvGraphicFramePr>
+              <a:graphicFrameLocks xmlns:a="http://schemas.openxmlformats.org/drawingml/2006/main" noChangeAspect="1"/>
+            </wp:cNvGraphicFramePr>
+            <a:graphic xmlns:a="http://schemas.openxmlformats.org/drawingml/2006/main">
+              <a:graphicData uri="http://schemas.openxmlformats.org/drawingml/2006/picture">
+                <pic:pic xmlns:pic="http://schemas.openxmlformats.org/drawingml/2006/picture">
+                  <pic:nvPicPr>
+                    <pic:cNvPr id="5" name="Arquitetura-Android.png"/>
+                    <pic:cNvPicPr/>
+                  </pic:nvPicPr>
+                  <pic:blipFill>
+                    <a:blip r:embed="rId10">
+                      <a:extLst>
+                        <a:ext uri="{28A0092B-C50C-407E-A947-70E740481C1C}">
+                          <a14:useLocalDpi xmlns:a14="http://schemas.microsoft.com/office/drawing/2010/main" val="0"/>
+                        </a:ext>
+                      </a:extLst>
+                    </a:blip>
+                    <a:stretch>
+                      <a:fillRect/>
+                    </a:stretch>
+                  </pic:blipFill>
+                  <pic:spPr>
+                    <a:xfrm>
+                      <a:off x="0" y="0"/>
+                      <a:ext cx="3902236" cy="2626117"/>
+                    </a:xfrm>
+                    <a:prstGeom prst="rect">
+                      <a:avLst/>
+                    </a:prstGeom>
+                  </pic:spPr>
+                </pic:pic>
+              </a:graphicData>
+            </a:graphic>
+          </wp:inline>
+        </w:drawing>
+      </w:r>
+    </w:p>
+    <w:p>
+      <w:pPr>
+        <w:pStyle w:val="Legenda"/>
+        <w:ind w:left="709" w:firstLine="709"/>
+        <w:jc w:val="both"/>
+        <w:rPr>
+          <w:rFonts w:ascii="Arial" w:hAnsi="Arial" w:cs="Arial"/>
+          <w:i w:val="0"/>
+          <w:color w:val="auto"/>
+          <w:sz w:val="20"/>
+          <w:szCs w:val="20"/>
+        </w:rPr>
+      </w:pPr>
+      <w:r>
+        <w:rPr>
+          <w:rFonts w:ascii="Arial" w:hAnsi="Arial" w:cs="Arial"/>
+          <w:i w:val="0"/>
+          <w:color w:val="auto"/>
+          <w:sz w:val="20"/>
+          <w:szCs w:val="20"/>
+        </w:rPr>
+        <w:t xml:space="preserve">Figura </w:t>
+      </w:r>
+      <w:r>
+        <w:rPr>
+          <w:rFonts w:ascii="Arial" w:hAnsi="Arial" w:cs="Arial"/>
+          <w:i w:val="0"/>
+          <w:color w:val="auto"/>
+          <w:sz w:val="20"/>
+          <w:szCs w:val="20"/>
+        </w:rPr>
+        <w:fldChar w:fldCharType="begin"/>
+      </w:r>
+      <w:r>
+        <w:rPr>
+          <w:rFonts w:ascii="Arial" w:hAnsi="Arial" w:cs="Arial"/>
+          <w:i w:val="0"/>
+          <w:color w:val="auto"/>
+          <w:sz w:val="20"/>
+          <w:szCs w:val="20"/>
+        </w:rPr>
+        <w:instrText xml:space="preserve"> SEQ Figura \* ARABIC </w:instrText>
+      </w:r>
+      <w:r>
+        <w:rPr>
+          <w:rFonts w:ascii="Arial" w:hAnsi="Arial" w:cs="Arial"/>
+          <w:i w:val="0"/>
+          <w:color w:val="auto"/>
+          <w:sz w:val="20"/>
+          <w:szCs w:val="20"/>
+        </w:rPr>
+        <w:fldChar w:fldCharType="separate"/>
+      </w:r>
+      <w:r>
+        <w:rPr>
+          <w:rFonts w:ascii="Arial" w:hAnsi="Arial" w:cs="Arial"/>
+          <w:i w:val="0"/>
+          <w:noProof/>
+          <w:color w:val="auto"/>
+          <w:sz w:val="20"/>
+          <w:szCs w:val="20"/>
+        </w:rPr>
+        <w:t>4</w:t>
+      </w:r>
+      <w:r>
+        <w:rPr>
+          <w:rFonts w:ascii="Arial" w:hAnsi="Arial" w:cs="Arial"/>
+          <w:i w:val="0"/>
+          <w:color w:val="auto"/>
+          <w:sz w:val="20"/>
+          <w:szCs w:val="20"/>
+        </w:rPr>
+        <w:fldChar w:fldCharType="end"/>
+      </w:r>
+      <w:r>
+        <w:rPr>
+          <w:rFonts w:ascii="Arial" w:hAnsi="Arial" w:cs="Arial"/>
+          <w:i w:val="0"/>
+          <w:color w:val="auto"/>
+          <w:sz w:val="20"/>
+          <w:szCs w:val="20"/>
+        </w:rPr>
+        <w:t xml:space="preserve"> - Arquitetura do Sistema Operacional </w:t>
+      </w:r>
+      <w:proofErr w:type="spellStart"/>
+      <w:r>
+        <w:rPr>
+          <w:rFonts w:ascii="Arial" w:hAnsi="Arial" w:cs="Arial"/>
+          <w:i w:val="0"/>
+          <w:color w:val="auto"/>
+          <w:sz w:val="20"/>
+          <w:szCs w:val="20"/>
+        </w:rPr>
+        <w:t>Android</w:t>
+      </w:r>
+      <w:proofErr w:type="spellEnd"/>
+      <w:r>
+        <w:rPr>
+          <w:rFonts w:ascii="Arial" w:hAnsi="Arial" w:cs="Arial"/>
+          <w:i w:val="0"/>
+          <w:color w:val="auto"/>
+          <w:sz w:val="20"/>
+          <w:szCs w:val="20"/>
+        </w:rPr>
+        <w:t>.</w:t>
+      </w:r>
+    </w:p>
+    <w:p>
+      <w:pPr>
+        <w:spacing w:after="0" w:line="360" w:lineRule="auto"/>
+        <w:jc w:val="both"/>
+        <w:rPr>
+          <w:rFonts w:ascii="Arial" w:hAnsi="Arial"/>
+          <w:sz w:val="24"/>
+          <w:szCs w:val="24"/>
+        </w:rPr>
+      </w:pPr>
+    </w:p>
+    <w:p>
+      <w:pPr>
+        <w:spacing w:after="0" w:line="360" w:lineRule="auto"/>
+        <w:jc w:val="both"/>
+        <w:rPr>
+          <w:rFonts w:ascii="Arial" w:hAnsi="Arial"/>
+          <w:sz w:val="24"/>
+          <w:szCs w:val="24"/>
+        </w:rPr>
+      </w:pPr>
+      <w:r>
+        <w:rPr>
+          <w:rFonts w:ascii="Arial" w:hAnsi="Arial"/>
+          <w:sz w:val="24"/>
+          <w:szCs w:val="24"/>
+        </w:rPr>
+        <w:t xml:space="preserve">3.4.1 </w:t>
+      </w:r>
+      <w:r>
+        <w:rPr>
+          <w:rFonts w:ascii="Arial" w:hAnsi="Arial"/>
+          <w:sz w:val="24"/>
+          <w:szCs w:val="24"/>
+        </w:rPr>
+        <w:t>Camada de Nível zero</w:t>
+      </w:r>
+    </w:p>
+    <w:p>
+      <w:pPr>
+        <w:spacing w:after="0" w:line="360" w:lineRule="auto"/>
+        <w:jc w:val="both"/>
+        <w:rPr>
+          <w:rFonts w:ascii="Arial" w:hAnsi="Arial"/>
+          <w:sz w:val="24"/>
+          <w:szCs w:val="24"/>
+        </w:rPr>
+      </w:pPr>
+    </w:p>
+    <w:p>
+      <w:pPr>
+        <w:spacing w:after="0" w:line="360" w:lineRule="auto"/>
+        <w:ind w:firstLine="1134"/>
+        <w:jc w:val="both"/>
+        <w:rPr>
+          <w:rFonts w:ascii="Arial" w:hAnsi="Arial"/>
+          <w:sz w:val="24"/>
+          <w:szCs w:val="24"/>
+        </w:rPr>
+      </w:pPr>
+      <w:r>
+        <w:rPr>
+          <w:rFonts w:ascii="Arial" w:hAnsi="Arial"/>
+          <w:sz w:val="24"/>
+          <w:szCs w:val="24"/>
+        </w:rPr>
+        <w:t xml:space="preserve">Neste nível temos a base da pilha, o </w:t>
+      </w:r>
+      <w:proofErr w:type="spellStart"/>
+      <w:r>
+        <w:rPr>
+          <w:rFonts w:ascii="Arial" w:hAnsi="Arial"/>
+          <w:sz w:val="24"/>
+          <w:szCs w:val="24"/>
+        </w:rPr>
+        <w:t>Kernel</w:t>
+      </w:r>
+      <w:proofErr w:type="spellEnd"/>
+      <w:r>
+        <w:rPr>
+          <w:rFonts w:ascii="Arial" w:hAnsi="Arial"/>
+          <w:sz w:val="24"/>
+          <w:szCs w:val="24"/>
+        </w:rPr>
+        <w:t xml:space="preserve"> “</w:t>
+      </w:r>
+      <w:proofErr w:type="spellStart"/>
+      <w:r>
+        <w:rPr>
+          <w:rFonts w:ascii="Arial" w:hAnsi="Arial"/>
+          <w:sz w:val="24"/>
+          <w:szCs w:val="24"/>
+        </w:rPr>
+        <w:t>Kernel</w:t>
+      </w:r>
+      <w:proofErr w:type="spellEnd"/>
+      <w:r>
+        <w:rPr>
+          <w:rFonts w:ascii="Arial" w:hAnsi="Arial"/>
+          <w:sz w:val="24"/>
+          <w:szCs w:val="24"/>
+        </w:rPr>
+        <w:t xml:space="preserve"> Linux” que é baseado na versão 2.6 do Sistema Operacional Linux. Essa camada possui serviços essenciais do sistema, com gerenciamento de memória, segurança, gerenciamento de processos, redes e drivers.</w:t>
+      </w:r>
+    </w:p>
+    <w:p>
+      <w:pPr>
+        <w:spacing w:after="0" w:line="360" w:lineRule="auto"/>
+        <w:jc w:val="both"/>
+        <w:rPr>
+          <w:rFonts w:ascii="Arial" w:hAnsi="Arial"/>
+          <w:sz w:val="24"/>
+          <w:szCs w:val="24"/>
+        </w:rPr>
+      </w:pPr>
+    </w:p>
+    <w:p>
+      <w:pPr>
+        <w:spacing w:after="0" w:line="360" w:lineRule="auto"/>
+        <w:jc w:val="both"/>
+        <w:rPr>
+          <w:rFonts w:ascii="Arial" w:hAnsi="Arial"/>
+          <w:sz w:val="24"/>
+          <w:szCs w:val="24"/>
+        </w:rPr>
+      </w:pPr>
+      <w:r>
+        <w:rPr>
+          <w:rFonts w:ascii="Arial" w:hAnsi="Arial"/>
+          <w:sz w:val="24"/>
+          <w:szCs w:val="24"/>
+        </w:rPr>
+        <w:t>3.4.2 Camada de Nível</w:t>
+      </w:r>
+      <w:r>
+        <w:rPr>
+          <w:rFonts w:ascii="Arial" w:hAnsi="Arial"/>
+          <w:sz w:val="24"/>
+          <w:szCs w:val="24"/>
+        </w:rPr>
+        <w:t xml:space="preserve"> um</w:t>
+      </w:r>
+    </w:p>
+    <w:p>
+      <w:pPr>
+        <w:spacing w:after="0" w:line="360" w:lineRule="auto"/>
+        <w:jc w:val="both"/>
+        <w:rPr>
+          <w:rFonts w:ascii="Arial" w:hAnsi="Arial"/>
+          <w:sz w:val="24"/>
+          <w:szCs w:val="24"/>
+        </w:rPr>
+      </w:pPr>
+    </w:p>
+    <w:p>
+      <w:pPr>
+        <w:spacing w:after="0" w:line="360" w:lineRule="auto"/>
+        <w:ind w:firstLine="1134"/>
+        <w:jc w:val="both"/>
+        <w:rPr>
+          <w:rFonts w:ascii="Arial" w:hAnsi="Arial"/>
+          <w:sz w:val="24"/>
+          <w:szCs w:val="24"/>
+        </w:rPr>
+      </w:pPr>
+      <w:r>
+        <w:rPr>
+          <w:rFonts w:ascii="Arial" w:hAnsi="Arial"/>
+          <w:sz w:val="24"/>
+          <w:szCs w:val="24"/>
+        </w:rPr>
+        <w:t>É o nível onde estão todas as bibliotecas “</w:t>
+      </w:r>
+      <w:proofErr w:type="spellStart"/>
+      <w:r>
+        <w:rPr>
+          <w:rFonts w:ascii="Arial" w:hAnsi="Arial"/>
+          <w:sz w:val="24"/>
+          <w:szCs w:val="24"/>
+        </w:rPr>
+        <w:t>Libraries</w:t>
+      </w:r>
+      <w:proofErr w:type="spellEnd"/>
+      <w:r>
+        <w:rPr>
+          <w:rFonts w:ascii="Arial" w:hAnsi="Arial"/>
+          <w:sz w:val="24"/>
+          <w:szCs w:val="24"/>
+        </w:rPr>
+        <w:t>” e</w:t>
+      </w:r>
+      <w:r>
+        <w:rPr>
+          <w:rFonts w:ascii="Arial" w:hAnsi="Arial"/>
+          <w:sz w:val="24"/>
+          <w:szCs w:val="24"/>
+        </w:rPr>
+        <w:t xml:space="preserve"> o tempo </w:t>
+      </w:r>
+      <w:r>
+        <w:rPr>
+          <w:rFonts w:ascii="Arial" w:hAnsi="Arial"/>
+          <w:sz w:val="24"/>
+          <w:szCs w:val="24"/>
+        </w:rPr>
+        <w:t>de execução “</w:t>
+      </w:r>
+      <w:proofErr w:type="spellStart"/>
+      <w:r>
+        <w:rPr>
+          <w:rFonts w:ascii="Arial" w:hAnsi="Arial"/>
+          <w:sz w:val="24"/>
+          <w:szCs w:val="24"/>
+        </w:rPr>
+        <w:t>Android</w:t>
+      </w:r>
+      <w:proofErr w:type="spellEnd"/>
+      <w:r>
+        <w:rPr>
+          <w:rFonts w:ascii="Arial" w:hAnsi="Arial"/>
+          <w:sz w:val="24"/>
+          <w:szCs w:val="24"/>
+        </w:rPr>
+        <w:t xml:space="preserve"> </w:t>
+      </w:r>
+      <w:proofErr w:type="spellStart"/>
+      <w:r>
+        <w:rPr>
+          <w:rFonts w:ascii="Arial" w:hAnsi="Arial"/>
+          <w:sz w:val="24"/>
+          <w:szCs w:val="24"/>
+        </w:rPr>
+        <w:t>Runtime</w:t>
+      </w:r>
+      <w:proofErr w:type="spellEnd"/>
+      <w:r>
+        <w:rPr>
+          <w:rFonts w:ascii="Arial" w:hAnsi="Arial"/>
+          <w:sz w:val="24"/>
+          <w:szCs w:val="24"/>
+        </w:rPr>
+        <w:t xml:space="preserve">”. A camada de bibliotecas é o conjunto de instruções que dizem ao dispositivo como lidar com determinados tipos de dado. Essas bibliotecas permitem trabalhar com arquivos de mídia com diversos formatos, exibição de conteúdo tanto 2D como 3D, e as bibliotecas 3D cuja a implementação foi baseada na famosa API </w:t>
+      </w:r>
+      <w:proofErr w:type="spellStart"/>
+      <w:r>
+        <w:rPr>
+          <w:rFonts w:ascii="Arial" w:hAnsi="Arial"/>
+          <w:sz w:val="24"/>
+          <w:szCs w:val="24"/>
+        </w:rPr>
+        <w:t>OpenGL</w:t>
+      </w:r>
+      <w:proofErr w:type="spellEnd"/>
+      <w:r>
+        <w:rPr>
+          <w:rFonts w:ascii="Arial" w:hAnsi="Arial"/>
+          <w:sz w:val="24"/>
+          <w:szCs w:val="24"/>
+        </w:rPr>
+        <w:t xml:space="preserve"> utilizada na computação gráfica, e também o </w:t>
+      </w:r>
+      <w:proofErr w:type="spellStart"/>
+      <w:r>
+        <w:rPr>
+          <w:rFonts w:ascii="Arial" w:hAnsi="Arial"/>
+          <w:sz w:val="24"/>
+          <w:szCs w:val="24"/>
+        </w:rPr>
+        <w:t>SQLite</w:t>
+      </w:r>
+      <w:proofErr w:type="spellEnd"/>
+      <w:r>
+        <w:rPr>
+          <w:rFonts w:ascii="Arial" w:hAnsi="Arial"/>
+          <w:sz w:val="24"/>
+          <w:szCs w:val="24"/>
+        </w:rPr>
+        <w:t xml:space="preserve"> que é um poderoso e leve banco de dados relacional.</w:t>
+      </w:r>
+    </w:p>
+    <w:p>
+      <w:pPr>
+        <w:spacing w:after="0" w:line="360" w:lineRule="auto"/>
+        <w:jc w:val="both"/>
+        <w:rPr>
+          <w:rFonts w:ascii="Arial" w:hAnsi="Arial"/>
+          <w:sz w:val="24"/>
+          <w:szCs w:val="24"/>
+        </w:rPr>
+      </w:pPr>
+    </w:p>
+    <w:p>
+      <w:pPr>
+        <w:spacing w:after="0" w:line="360" w:lineRule="auto"/>
+        <w:jc w:val="both"/>
+        <w:rPr>
+          <w:rFonts w:ascii="Arial" w:hAnsi="Arial"/>
+          <w:sz w:val="24"/>
+          <w:szCs w:val="24"/>
+        </w:rPr>
+      </w:pPr>
+      <w:r>
+        <w:rPr>
+          <w:rFonts w:ascii="Arial" w:hAnsi="Arial"/>
+          <w:sz w:val="24"/>
+          <w:szCs w:val="24"/>
+        </w:rPr>
+        <w:t xml:space="preserve">3.4.3 Camada de Nível </w:t>
+      </w:r>
+      <w:r>
+        <w:rPr>
+          <w:rFonts w:ascii="Arial" w:hAnsi="Arial"/>
+          <w:sz w:val="24"/>
+          <w:szCs w:val="24"/>
+        </w:rPr>
+        <w:t>dois</w:t>
+      </w:r>
+      <w:r>
+        <w:rPr>
+          <w:rFonts w:ascii="Arial" w:hAnsi="Arial"/>
+          <w:sz w:val="24"/>
+          <w:szCs w:val="24"/>
+        </w:rPr>
+        <w:t xml:space="preserve"> </w:t>
+      </w:r>
+    </w:p>
+    <w:p>
+      <w:pPr>
+        <w:spacing w:after="0" w:line="360" w:lineRule="auto"/>
+        <w:jc w:val="both"/>
+        <w:rPr>
+          <w:rFonts w:ascii="Arial" w:hAnsi="Arial"/>
+          <w:sz w:val="24"/>
+          <w:szCs w:val="24"/>
+        </w:rPr>
+      </w:pPr>
+    </w:p>
+    <w:p>
+      <w:pPr>
+        <w:spacing w:after="0" w:line="360" w:lineRule="auto"/>
+        <w:ind w:firstLine="1134"/>
+        <w:jc w:val="both"/>
+        <w:rPr>
+          <w:rFonts w:ascii="Arial" w:hAnsi="Arial"/>
+          <w:sz w:val="24"/>
+          <w:szCs w:val="24"/>
+        </w:rPr>
+      </w:pPr>
+      <w:r>
+        <w:rPr>
+          <w:rFonts w:ascii="Arial" w:hAnsi="Arial"/>
+          <w:sz w:val="24"/>
+          <w:szCs w:val="24"/>
+        </w:rPr>
+        <w:t>É a camada de framework de aplicação “</w:t>
+      </w:r>
+      <w:proofErr w:type="spellStart"/>
+      <w:r>
+        <w:rPr>
+          <w:rFonts w:ascii="Arial" w:hAnsi="Arial"/>
+          <w:sz w:val="24"/>
+          <w:szCs w:val="24"/>
+        </w:rPr>
+        <w:t>Application</w:t>
+      </w:r>
+      <w:proofErr w:type="spellEnd"/>
+      <w:r>
+        <w:rPr>
+          <w:rFonts w:ascii="Arial" w:hAnsi="Arial"/>
+          <w:sz w:val="24"/>
+          <w:szCs w:val="24"/>
+        </w:rPr>
+        <w:t xml:space="preserve"> Framework”, programas que gerenciam as aplicações básicas do telefone.</w:t>
+      </w:r>
+    </w:p>
+    <w:p>
+      <w:pPr>
+        <w:spacing w:after="0" w:line="360" w:lineRule="auto"/>
+        <w:jc w:val="both"/>
+        <w:rPr>
+          <w:rFonts w:ascii="Arial" w:hAnsi="Arial"/>
+          <w:sz w:val="24"/>
+          <w:szCs w:val="24"/>
+        </w:rPr>
+      </w:pPr>
+      <w:r>
+        <w:rPr>
+          <w:rFonts w:ascii="Arial" w:hAnsi="Arial"/>
+          <w:sz w:val="24"/>
+          <w:szCs w:val="24"/>
+        </w:rPr>
+        <w:lastRenderedPageBreak/>
+        <w:t>3.4.4 Camada de Nível três</w:t>
+      </w:r>
+    </w:p>
+    <w:p>
+      <w:pPr>
+        <w:spacing w:after="0" w:line="360" w:lineRule="auto"/>
+        <w:jc w:val="both"/>
+        <w:rPr>
+          <w:rFonts w:ascii="Arial" w:hAnsi="Arial"/>
+          <w:sz w:val="24"/>
+          <w:szCs w:val="24"/>
+        </w:rPr>
+      </w:pPr>
+    </w:p>
+    <w:p>
+      <w:pPr>
+        <w:spacing w:after="0" w:line="360" w:lineRule="auto"/>
+        <w:ind w:firstLine="1134"/>
+        <w:jc w:val="both"/>
+        <w:rPr>
+          <w:rFonts w:ascii="Arial" w:hAnsi="Arial"/>
+          <w:sz w:val="24"/>
+          <w:szCs w:val="24"/>
+        </w:rPr>
+      </w:pPr>
+      <w:r>
+        <w:rPr>
+          <w:rFonts w:ascii="Arial" w:hAnsi="Arial"/>
+          <w:sz w:val="24"/>
+          <w:szCs w:val="24"/>
+        </w:rPr>
+        <w:t xml:space="preserve">Camada de aplicação e funções básicas do dispositivos. Esta e a camada de interação do usuário com o dispositivo móvel, onde encontramos os aplicativos de SMS, calendário, mapa, navegador, </w:t>
       </w:r>
       <w:bookmarkStart w:id="0" w:name="_GoBack"/>
       <w:bookmarkEnd w:id="0"/>
@@ -7054,8 +7754,42 @@
           <w:sz w:val="24"/>
           <w:szCs w:val="24"/>
         </w:rPr>
-        <w:t>imento e evolução da plataforma, uma vez que desenvolvedores de todo mundo poderão contribuir para a melhora da plataforma.</w:t>
-      </w:r>
+        <w:t>contato, entre outros.</w:t>
+      </w:r>
+    </w:p>
+    <w:p>
+      <w:pPr>
+        <w:spacing w:after="0" w:line="360" w:lineRule="auto"/>
+        <w:jc w:val="both"/>
+        <w:rPr>
+          <w:rFonts w:ascii="Arial" w:hAnsi="Arial"/>
+          <w:sz w:val="24"/>
+          <w:szCs w:val="24"/>
+        </w:rPr>
+      </w:pPr>
+    </w:p>
+    <w:p>
+      <w:pPr>
+        <w:spacing w:after="0" w:line="360" w:lineRule="auto"/>
+        <w:ind w:firstLine="1134"/>
+        <w:jc w:val="both"/>
+        <w:rPr>
+          <w:rFonts w:ascii="Arial" w:hAnsi="Arial"/>
+          <w:sz w:val="24"/>
+          <w:szCs w:val="24"/>
+        </w:rPr>
+      </w:pPr>
+    </w:p>
+    <w:p>
+      <w:pPr>
+        <w:spacing w:after="0" w:line="360" w:lineRule="auto"/>
+        <w:jc w:val="both"/>
+        <w:rPr>
+          <w:rFonts w:ascii="Arial" w:hAnsi="Arial"/>
+          <w:sz w:val="24"/>
+          <w:szCs w:val="24"/>
+        </w:rPr>
+      </w:pPr>
     </w:p>
     <w:p>
       <w:pPr>
@@ -7782,7 +8516,7 @@
         </w:rPr>
         <w:t xml:space="preserve"> </w:t>
       </w:r>
-      <w:hyperlink r:id="rId10" w:history="1">
+      <w:hyperlink r:id="rId11" w:history="1">
         <w:r>
           <w:rPr>
             <w:rStyle w:val="Hyperlink"/>
@@ -7914,7 +8648,7 @@
         </w:rPr>
         <w:t xml:space="preserve"> Disponível em: &lt;</w:t>
       </w:r>
-      <w:hyperlink r:id="rId11" w:history="1">
+      <w:hyperlink r:id="rId12" w:history="1">
         <w:r>
           <w:rPr>
             <w:rStyle w:val="Hyperlink"/>
@@ -7986,7 +8720,7 @@
       <w:r>
         <w:t xml:space="preserve"> </w:t>
       </w:r>
-      <w:hyperlink r:id="rId12" w:history="1">
+      <w:hyperlink r:id="rId13" w:history="1">
         <w:r>
           <w:rPr>
             <w:rStyle w:val="Hyperlink"/>
@@ -8090,16 +8824,7 @@
           <w:sz w:val="24"/>
           <w:szCs w:val="48"/>
         </w:rPr>
-        <w:t>: principais subsistemas</w:t>
-      </w:r>
-      <w:r>
-        <w:rPr>
-          <w:rFonts w:ascii="Arial" w:hAnsi="Arial" w:cs="Arial"/>
-          <w:bCs/>
-          <w:sz w:val="24"/>
-          <w:szCs w:val="48"/>
-        </w:rPr>
-        <w:t>. 2011. Disponível em: &lt;</w:t>
+        <w:t>: principais subsistemas. 2011. Disponível em: &lt;</w:t>
       </w:r>
       <w:r>
         <w:t xml:space="preserve"> </w:t>
@@ -8272,7 +8997,7 @@
         </w:rPr>
         <w:t>&lt;</w:t>
       </w:r>
-      <w:hyperlink r:id="rId13" w:history="1">
+      <w:hyperlink r:id="rId14" w:history="1">
         <w:r>
           <w:rPr>
             <w:rStyle w:val="Hyperlink"/>
@@ -8404,8 +9129,8 @@
       </w:pPr>
     </w:p>
     <w:sectPr>
-      <w:headerReference w:type="default" r:id="rId14"/>
-      <w:headerReference w:type="first" r:id="rId15"/>
+      <w:headerReference w:type="default" r:id="rId15"/>
+      <w:headerReference w:type="first" r:id="rId16"/>
       <w:pgSz w:w="11906" w:h="16838" w:code="9"/>
       <w:pgMar w:top="1701" w:right="1134" w:bottom="1134" w:left="1701" w:header="709" w:footer="709" w:gutter="0"/>
       <w:pgNumType w:start="0"/>
@@ -8526,7 +9251,7 @@
             <w:sz w:val="20"/>
             <w:szCs w:val="20"/>
           </w:rPr>
-          <w:t>13</w:t>
+          <w:t>14</w:t>
         </w:r>
         <w:r>
           <w:rPr>
@@ -9736,7 +10461,7 @@
 </file>
 
 <file path=customXml/itemProps1.xml><?xml version="1.0" encoding="utf-8"?>
-<ds:datastoreItem xmlns:ds="http://schemas.openxmlformats.org/officeDocument/2006/customXml" ds:itemID="{AA4660AF-E4EC-4B03-BD23-D75AD704F299}">
+<ds:datastoreItem xmlns:ds="http://schemas.openxmlformats.org/officeDocument/2006/customXml" ds:itemID="{8ECB6C01-BAAD-4B51-9F6F-8B877688F57E}">
   <ds:schemaRefs>
     <ds:schemaRef ds:uri="http://schemas.openxmlformats.org/officeDocument/2006/bibliography"/>
   </ds:schemaRefs>

</xml_diff>

<commit_message>
concluido o capitulo 4.1
</commit_message>
<xml_diff>
--- a/Trabalho de Conclusão de Curso.docx
+++ b/Trabalho de Conclusão de Curso.docx
@@ -7744,18 +7744,401 @@
           <w:sz w:val="24"/>
           <w:szCs w:val="24"/>
         </w:rPr>
-        <w:t xml:space="preserve">Camada de aplicação e funções básicas do dispositivos. Esta e a camada de interação do usuário com o dispositivo móvel, onde encontramos os aplicativos de SMS, calendário, mapa, navegador, </w:t>
+        <w:t>Camada de aplicação e funções básicas do dispositivos. Esta e a camada de interação do usuário com o dispositivo móvel, onde encontramos os aplicativos de SMS, calendário, mapa, navegador, contato, entre outros.</w:t>
+      </w:r>
+    </w:p>
+    <w:p>
+      <w:pPr>
+        <w:spacing w:after="0" w:line="360" w:lineRule="auto"/>
+        <w:jc w:val="both"/>
+        <w:rPr>
+          <w:rFonts w:ascii="Arial" w:hAnsi="Arial"/>
+          <w:sz w:val="24"/>
+          <w:szCs w:val="24"/>
+        </w:rPr>
+      </w:pPr>
+    </w:p>
+    <w:p>
+      <w:pPr>
+        <w:spacing w:after="0" w:line="360" w:lineRule="auto"/>
+        <w:jc w:val="both"/>
+        <w:rPr>
+          <w:rFonts w:ascii="Arial" w:hAnsi="Arial"/>
+          <w:b/>
+          <w:sz w:val="24"/>
+          <w:szCs w:val="24"/>
+        </w:rPr>
+      </w:pPr>
+      <w:r>
+        <w:rPr>
+          <w:rFonts w:ascii="Arial" w:hAnsi="Arial"/>
+          <w:b/>
+          <w:sz w:val="24"/>
+          <w:szCs w:val="24"/>
+        </w:rPr>
+        <w:t>4 ARDUINO</w:t>
+      </w:r>
+    </w:p>
+    <w:p>
+      <w:pPr>
+        <w:spacing w:after="0" w:line="360" w:lineRule="auto"/>
+        <w:jc w:val="both"/>
+        <w:rPr>
+          <w:rFonts w:ascii="Arial" w:hAnsi="Arial"/>
+          <w:b/>
+          <w:sz w:val="24"/>
+          <w:szCs w:val="24"/>
+        </w:rPr>
+      </w:pPr>
+    </w:p>
+    <w:p>
+      <w:pPr>
+        <w:spacing w:after="0" w:line="360" w:lineRule="auto"/>
+        <w:jc w:val="both"/>
+        <w:rPr>
+          <w:rFonts w:ascii="Arial" w:hAnsi="Arial"/>
+          <w:b/>
+          <w:sz w:val="24"/>
+          <w:szCs w:val="24"/>
+        </w:rPr>
+      </w:pPr>
+      <w:r>
+        <w:rPr>
+          <w:rFonts w:ascii="Arial" w:hAnsi="Arial"/>
+          <w:b/>
+          <w:sz w:val="24"/>
+          <w:szCs w:val="24"/>
+        </w:rPr>
+        <w:t>4.1 Histórico</w:t>
+      </w:r>
+    </w:p>
+    <w:p>
+      <w:pPr>
+        <w:spacing w:after="0" w:line="360" w:lineRule="auto"/>
+        <w:jc w:val="both"/>
+        <w:rPr>
+          <w:rFonts w:ascii="Arial" w:hAnsi="Arial"/>
+          <w:b/>
+          <w:sz w:val="24"/>
+          <w:szCs w:val="24"/>
+        </w:rPr>
+      </w:pPr>
+    </w:p>
+    <w:p>
+      <w:pPr>
+        <w:spacing w:after="0" w:line="360" w:lineRule="auto"/>
+        <w:ind w:firstLine="1134"/>
+        <w:jc w:val="both"/>
+        <w:rPr>
+          <w:rFonts w:ascii="Arial" w:hAnsi="Arial"/>
+          <w:sz w:val="24"/>
+          <w:szCs w:val="24"/>
+        </w:rPr>
+      </w:pPr>
+      <w:r>
+        <w:rPr>
+          <w:rFonts w:ascii="Arial" w:hAnsi="Arial"/>
+          <w:sz w:val="24"/>
+          <w:szCs w:val="24"/>
+        </w:rPr>
+        <w:t xml:space="preserve">O Projeto </w:t>
+      </w:r>
+      <w:proofErr w:type="spellStart"/>
+      <w:r>
+        <w:rPr>
+          <w:rFonts w:ascii="Arial" w:hAnsi="Arial"/>
+          <w:sz w:val="24"/>
+          <w:szCs w:val="24"/>
+        </w:rPr>
+        <w:t>Arduino</w:t>
+      </w:r>
+      <w:proofErr w:type="spellEnd"/>
+      <w:r>
+        <w:rPr>
+          <w:rFonts w:ascii="Arial" w:hAnsi="Arial"/>
+          <w:sz w:val="24"/>
+          <w:szCs w:val="24"/>
+        </w:rPr>
+        <w:t xml:space="preserve"> teve início em 2005 na </w:t>
+      </w:r>
+      <w:r>
+        <w:rPr>
+          <w:rFonts w:ascii="Arial" w:hAnsi="Arial"/>
+          <w:sz w:val="24"/>
+          <w:szCs w:val="24"/>
+        </w:rPr>
+        <w:t xml:space="preserve">cidade de </w:t>
+      </w:r>
+      <w:proofErr w:type="spellStart"/>
+      <w:r>
+        <w:rPr>
+          <w:rFonts w:ascii="Arial" w:hAnsi="Arial"/>
+          <w:sz w:val="24"/>
+          <w:szCs w:val="24"/>
+        </w:rPr>
+        <w:t>Ivrea</w:t>
+      </w:r>
+      <w:proofErr w:type="spellEnd"/>
+      <w:r>
+        <w:rPr>
+          <w:rFonts w:ascii="Arial" w:hAnsi="Arial"/>
+          <w:sz w:val="24"/>
+          <w:szCs w:val="24"/>
+        </w:rPr>
+        <w:t xml:space="preserve"> na Itália, com fins acadêmicos e para projetos de prototipagem de baixo custo. A companhia ganhou fás em muitos países inspirados na ideia de software livre, liberando todos seus projetos de engenharia na Web.</w:t>
+      </w:r>
+    </w:p>
+    <w:p>
+      <w:pPr>
+        <w:spacing w:after="0" w:line="360" w:lineRule="auto"/>
+        <w:ind w:firstLine="1134"/>
+        <w:jc w:val="both"/>
+        <w:rPr>
+          <w:rFonts w:ascii="Arial" w:hAnsi="Arial"/>
+          <w:sz w:val="24"/>
+          <w:szCs w:val="24"/>
+        </w:rPr>
+      </w:pPr>
+      <w:r>
+        <w:rPr>
+          <w:rFonts w:ascii="Arial" w:hAnsi="Arial"/>
+          <w:sz w:val="24"/>
+          <w:szCs w:val="24"/>
+        </w:rPr>
+        <w:t xml:space="preserve">Em uma reportagem em uma revista que falava sobre </w:t>
+      </w:r>
+      <w:proofErr w:type="spellStart"/>
+      <w:r>
+        <w:rPr>
+          <w:rFonts w:ascii="Arial" w:hAnsi="Arial"/>
+          <w:sz w:val="24"/>
+          <w:szCs w:val="24"/>
+        </w:rPr>
+        <w:t>Arduino</w:t>
+      </w:r>
+      <w:proofErr w:type="spellEnd"/>
+      <w:r>
+        <w:rPr>
+          <w:rFonts w:ascii="Arial" w:hAnsi="Arial"/>
+          <w:sz w:val="24"/>
+          <w:szCs w:val="24"/>
+        </w:rPr>
+        <w:t xml:space="preserve">, um dos fundadores da companhia </w:t>
+      </w:r>
+      <w:proofErr w:type="spellStart"/>
+      <w:r>
+        <w:rPr>
+          <w:rFonts w:ascii="Arial" w:hAnsi="Arial"/>
+          <w:sz w:val="24"/>
+          <w:szCs w:val="24"/>
+        </w:rPr>
+        <w:t>Arduino</w:t>
+      </w:r>
+      <w:proofErr w:type="spellEnd"/>
+      <w:r>
+        <w:rPr>
+          <w:rFonts w:ascii="Arial" w:hAnsi="Arial"/>
+          <w:sz w:val="24"/>
+          <w:szCs w:val="24"/>
+        </w:rPr>
+        <w:t xml:space="preserve"> falou sobre a nova ideia do hardware livre:</w:t>
+      </w:r>
+    </w:p>
+    <w:p>
+      <w:pPr>
+        <w:spacing w:after="0" w:line="360" w:lineRule="auto"/>
+        <w:jc w:val="both"/>
+        <w:rPr>
+          <w:rFonts w:ascii="Arial" w:hAnsi="Arial"/>
+          <w:sz w:val="24"/>
+          <w:szCs w:val="24"/>
+        </w:rPr>
+      </w:pPr>
+      <w:r>
+        <w:rPr>
+          <w:rFonts w:ascii="Arial" w:hAnsi="Arial"/>
+          <w:sz w:val="24"/>
+          <w:szCs w:val="24"/>
+        </w:rPr>
+        <w:t xml:space="preserve">“David </w:t>
+      </w:r>
+      <w:proofErr w:type="spellStart"/>
+      <w:r>
+        <w:rPr>
+          <w:rFonts w:ascii="Arial" w:hAnsi="Arial"/>
+          <w:sz w:val="24"/>
+          <w:szCs w:val="24"/>
+        </w:rPr>
+        <w:t>Milles</w:t>
+      </w:r>
+      <w:proofErr w:type="spellEnd"/>
+      <w:r>
+        <w:rPr>
+          <w:rFonts w:ascii="Arial" w:hAnsi="Arial"/>
+          <w:sz w:val="24"/>
+          <w:szCs w:val="24"/>
+        </w:rPr>
+        <w:t xml:space="preserve"> – nós queríamos que outras pessoas entendessem a plataforma para adequá-la as suas necessidades. Para isso elas deveriam ter acesso ao código fonte do software e ao projeto de hardware. Além disso, como era uma plataforma nova, ser de código aberto deu confiança as pessoas. Elas sabiam que deveriam continuar expandindo a pla</w:t>
+      </w:r>
+      <w:r>
+        <w:rPr>
+          <w:rFonts w:ascii="Arial" w:hAnsi="Arial"/>
+          <w:sz w:val="24"/>
+          <w:szCs w:val="24"/>
+        </w:rPr>
+        <w:t>taforma mesmo que o desenvolvedor original desistisse</w:t>
+      </w:r>
+      <w:r>
+        <w:rPr>
+          <w:rFonts w:ascii="Arial" w:hAnsi="Arial"/>
+          <w:sz w:val="24"/>
+          <w:szCs w:val="24"/>
+        </w:rPr>
+        <w:t xml:space="preserve"> dela</w:t>
+      </w:r>
+      <w:r>
+        <w:rPr>
+          <w:rFonts w:ascii="Arial" w:hAnsi="Arial"/>
+          <w:sz w:val="24"/>
+          <w:szCs w:val="24"/>
+        </w:rPr>
+        <w:t>”</w:t>
+      </w:r>
+      <w:r>
+        <w:rPr>
+          <w:rFonts w:ascii="Arial" w:hAnsi="Arial"/>
+          <w:sz w:val="24"/>
+          <w:szCs w:val="24"/>
+        </w:rPr>
+        <w:t xml:space="preserve">. Uma melhor definição sobre o que se refere </w:t>
+      </w:r>
+      <w:proofErr w:type="spellStart"/>
+      <w:r>
+        <w:rPr>
+          <w:rFonts w:ascii="Arial" w:hAnsi="Arial"/>
+          <w:sz w:val="24"/>
+          <w:szCs w:val="24"/>
+        </w:rPr>
+        <w:t>Arduino</w:t>
+      </w:r>
+      <w:proofErr w:type="spellEnd"/>
+      <w:r>
+        <w:rPr>
+          <w:rFonts w:ascii="Arial" w:hAnsi="Arial"/>
+          <w:sz w:val="24"/>
+          <w:szCs w:val="24"/>
+        </w:rPr>
+        <w:t>:</w:t>
+      </w:r>
+    </w:p>
+    <w:p>
+      <w:pPr>
+        <w:spacing w:after="0" w:line="240" w:lineRule="auto"/>
+        <w:ind w:firstLine="2268"/>
+        <w:jc w:val="both"/>
+        <w:rPr>
+          <w:rFonts w:ascii="Arial" w:hAnsi="Arial"/>
+          <w:sz w:val="20"/>
+          <w:szCs w:val="20"/>
+        </w:rPr>
+      </w:pPr>
+    </w:p>
+    <w:p>
+      <w:pPr>
+        <w:spacing w:after="0" w:line="240" w:lineRule="auto"/>
+        <w:ind w:left="2268"/>
+        <w:jc w:val="both"/>
+        <w:rPr>
+          <w:rFonts w:ascii="Arial" w:hAnsi="Arial"/>
+          <w:sz w:val="20"/>
+          <w:szCs w:val="20"/>
+        </w:rPr>
+      </w:pPr>
+      <w:r>
+        <w:rPr>
+          <w:rFonts w:ascii="Arial" w:hAnsi="Arial"/>
+          <w:sz w:val="20"/>
+          <w:szCs w:val="20"/>
+        </w:rPr>
+        <w:t xml:space="preserve">É uma plataforma da computação física de código aberto, com base em uma placa simples de entrada/saída, assim como em um ambiente de </w:t>
+      </w:r>
+      <w:r>
+        <w:rPr>
+          <w:rFonts w:ascii="Arial" w:hAnsi="Arial"/>
+          <w:sz w:val="20"/>
+          <w:szCs w:val="20"/>
+        </w:rPr>
+        <w:t xml:space="preserve">desenvolvimento que implementa a linguagem </w:t>
+      </w:r>
+      <w:proofErr w:type="spellStart"/>
+      <w:r>
+        <w:rPr>
+          <w:rFonts w:ascii="Arial" w:hAnsi="Arial"/>
+          <w:sz w:val="20"/>
+          <w:szCs w:val="20"/>
+        </w:rPr>
+        <w:t>Processing</w:t>
+      </w:r>
+      <w:proofErr w:type="spellEnd"/>
+      <w:r>
+        <w:rPr>
+          <w:rFonts w:ascii="Arial" w:hAnsi="Arial"/>
+          <w:sz w:val="20"/>
+          <w:szCs w:val="20"/>
+        </w:rPr>
+        <w:t xml:space="preserve">. O </w:t>
+      </w:r>
+      <w:proofErr w:type="spellStart"/>
+      <w:r>
+        <w:rPr>
+          <w:rFonts w:ascii="Arial" w:hAnsi="Arial"/>
+          <w:sz w:val="20"/>
+          <w:szCs w:val="20"/>
+        </w:rPr>
+        <w:t>Arduino</w:t>
+      </w:r>
+      <w:proofErr w:type="spellEnd"/>
+      <w:r>
+        <w:rPr>
+          <w:rFonts w:ascii="Arial" w:hAnsi="Arial"/>
+          <w:sz w:val="20"/>
+          <w:szCs w:val="20"/>
+        </w:rPr>
+        <w:t xml:space="preserve"> pode ser utilizado para desenvolver objetos interativos independentes ou conectados a um software de um computador. (</w:t>
       </w:r>
       <w:bookmarkStart w:id="0" w:name="_GoBack"/>
       <w:bookmarkEnd w:id="0"/>
       <w:r>
         <w:rPr>
           <w:rFonts w:ascii="Arial" w:hAnsi="Arial"/>
-          <w:sz w:val="24"/>
-          <w:szCs w:val="24"/>
-        </w:rPr>
-        <w:t>contato, entre outros.</w:t>
-      </w:r>
+          <w:sz w:val="20"/>
+          <w:szCs w:val="20"/>
+        </w:rPr>
+        <w:t>BANZI, 2011, P. 17).</w:t>
+      </w:r>
+    </w:p>
+    <w:p>
+      <w:pPr>
+        <w:spacing w:after="0" w:line="360" w:lineRule="auto"/>
+        <w:ind w:firstLine="2268"/>
+        <w:jc w:val="both"/>
+        <w:rPr>
+          <w:rFonts w:ascii="Arial" w:hAnsi="Arial"/>
+          <w:sz w:val="24"/>
+          <w:szCs w:val="24"/>
+        </w:rPr>
+      </w:pPr>
+    </w:p>
+    <w:p>
+      <w:pPr>
+        <w:spacing w:after="0" w:line="360" w:lineRule="auto"/>
+        <w:jc w:val="both"/>
+        <w:rPr>
+          <w:rFonts w:ascii="Arial" w:hAnsi="Arial"/>
+          <w:sz w:val="24"/>
+          <w:szCs w:val="24"/>
+        </w:rPr>
+      </w:pPr>
     </w:p>
     <w:p>
       <w:pPr>
@@ -8598,6 +8981,7 @@
           <w:sz w:val="24"/>
           <w:szCs w:val="48"/>
         </w:rPr>
+        <w:lastRenderedPageBreak/>
         <w:t xml:space="preserve">GODINHO, Francisco Alexandre Ferreira Biscaia. </w:t>
       </w:r>
       <w:r>
@@ -10461,7 +10845,7 @@
 </file>
 
 <file path=customXml/itemProps1.xml><?xml version="1.0" encoding="utf-8"?>
-<ds:datastoreItem xmlns:ds="http://schemas.openxmlformats.org/officeDocument/2006/customXml" ds:itemID="{8ECB6C01-BAAD-4B51-9F6F-8B877688F57E}">
+<ds:datastoreItem xmlns:ds="http://schemas.openxmlformats.org/officeDocument/2006/customXml" ds:itemID="{4E38081E-9FA5-4A76-87D6-F0FB8A74F8FB}">
   <ds:schemaRefs>
     <ds:schemaRef ds:uri="http://schemas.openxmlformats.org/officeDocument/2006/bibliography"/>
   </ds:schemaRefs>

</xml_diff>

<commit_message>
correção de erro capitulo 4.1
</commit_message>
<xml_diff>
--- a/Trabalho de Conclusão de Curso.docx
+++ b/Trabalho de Conclusão de Curso.docx
@@ -342,36 +342,8 @@
           <w:sz w:val="24"/>
           <w:szCs w:val="24"/>
         </w:rPr>
-        <w:t xml:space="preserve">utomação residencial utilizando </w:t>
-      </w:r>
-      <w:proofErr w:type="spellStart"/>
-      <w:r>
-        <w:rPr>
-          <w:rFonts w:ascii="Arial" w:hAnsi="Arial" w:cs="Arial"/>
-          <w:sz w:val="24"/>
-          <w:szCs w:val="24"/>
-        </w:rPr>
-        <w:t>android</w:t>
-      </w:r>
-      <w:proofErr w:type="spellEnd"/>
-      <w:r>
-        <w:rPr>
-          <w:rFonts w:ascii="Arial" w:hAnsi="Arial" w:cs="Arial"/>
-          <w:sz w:val="24"/>
-          <w:szCs w:val="24"/>
-        </w:rPr>
-        <w:t xml:space="preserve"> e </w:t>
-      </w:r>
-      <w:proofErr w:type="spellStart"/>
-      <w:r>
-        <w:rPr>
-          <w:rFonts w:ascii="Arial" w:hAnsi="Arial" w:cs="Arial"/>
-          <w:sz w:val="24"/>
-          <w:szCs w:val="24"/>
-        </w:rPr>
-        <w:t>arduino</w:t>
-      </w:r>
-      <w:proofErr w:type="spellEnd"/>
+        <w:t>utomação residencial utilizando android e arduino</w:t>
+      </w:r>
     </w:p>
     <w:p>
       <w:pPr>
@@ -960,36 +932,8 @@
           <w:sz w:val="24"/>
           <w:szCs w:val="24"/>
         </w:rPr>
-        <w:t xml:space="preserve">automação residencial utilizando </w:t>
-      </w:r>
-      <w:proofErr w:type="spellStart"/>
-      <w:r>
-        <w:rPr>
-          <w:rFonts w:ascii="Arial" w:hAnsi="Arial" w:cs="Arial"/>
-          <w:sz w:val="24"/>
-          <w:szCs w:val="24"/>
-        </w:rPr>
-        <w:t>android</w:t>
-      </w:r>
-      <w:proofErr w:type="spellEnd"/>
-      <w:r>
-        <w:rPr>
-          <w:rFonts w:ascii="Arial" w:hAnsi="Arial" w:cs="Arial"/>
-          <w:sz w:val="24"/>
-          <w:szCs w:val="24"/>
-        </w:rPr>
-        <w:t xml:space="preserve"> e </w:t>
-      </w:r>
-      <w:proofErr w:type="spellStart"/>
-      <w:r>
-        <w:rPr>
-          <w:rFonts w:ascii="Arial" w:hAnsi="Arial" w:cs="Arial"/>
-          <w:sz w:val="24"/>
-          <w:szCs w:val="24"/>
-        </w:rPr>
-        <w:t>arduino</w:t>
-      </w:r>
-      <w:proofErr w:type="spellEnd"/>
+        <w:t>automação residencial utilizando android e arduino</w:t>
+      </w:r>
     </w:p>
     <w:p>
       <w:pPr>
@@ -2304,36 +2248,8 @@
           <w:sz w:val="24"/>
           <w:szCs w:val="24"/>
         </w:rPr>
-        <w:t xml:space="preserve">automação residencial utilizando </w:t>
-      </w:r>
-      <w:proofErr w:type="spellStart"/>
-      <w:r>
-        <w:rPr>
-          <w:rFonts w:ascii="Arial" w:hAnsi="Arial" w:cs="Arial"/>
-          <w:sz w:val="24"/>
-          <w:szCs w:val="24"/>
-        </w:rPr>
-        <w:t>android</w:t>
-      </w:r>
-      <w:proofErr w:type="spellEnd"/>
-      <w:r>
-        <w:rPr>
-          <w:rFonts w:ascii="Arial" w:hAnsi="Arial" w:cs="Arial"/>
-          <w:sz w:val="24"/>
-          <w:szCs w:val="24"/>
-        </w:rPr>
-        <w:t xml:space="preserve"> e </w:t>
-      </w:r>
-      <w:proofErr w:type="spellStart"/>
-      <w:r>
-        <w:rPr>
-          <w:rFonts w:ascii="Arial" w:hAnsi="Arial" w:cs="Arial"/>
-          <w:sz w:val="24"/>
-          <w:szCs w:val="24"/>
-        </w:rPr>
-        <w:t>arduino</w:t>
-      </w:r>
-      <w:proofErr w:type="spellEnd"/>
+        <w:t>automação residencial utilizando android e arduino</w:t>
+      </w:r>
     </w:p>
     <w:p>
       <w:pPr>
@@ -2446,43 +2362,7 @@
           <w:sz w:val="24"/>
           <w:szCs w:val="24"/>
         </w:rPr>
-        <w:t xml:space="preserve">será utilizado o conceito da </w:t>
-      </w:r>
-      <w:proofErr w:type="spellStart"/>
-      <w:r>
-        <w:rPr>
-          <w:rFonts w:ascii="Arial" w:hAnsi="Arial" w:cs="Arial"/>
-          <w:sz w:val="24"/>
-          <w:szCs w:val="24"/>
-        </w:rPr>
-        <w:t>Domótica</w:t>
-      </w:r>
-      <w:proofErr w:type="spellEnd"/>
-      <w:r>
-        <w:rPr>
-          <w:rFonts w:ascii="Arial" w:hAnsi="Arial" w:cs="Arial"/>
-          <w:sz w:val="24"/>
-          <w:szCs w:val="24"/>
-        </w:rPr>
-        <w:t xml:space="preserve"> que disse: que congrega um conjunto de tecnologias que tem </w:t>
-      </w:r>
-      <w:proofErr w:type="spellStart"/>
-      <w:r>
-        <w:rPr>
-          <w:rFonts w:ascii="Arial" w:hAnsi="Arial" w:cs="Arial"/>
-          <w:sz w:val="24"/>
-          <w:szCs w:val="24"/>
-        </w:rPr>
-        <w:t>com</w:t>
-      </w:r>
-      <w:proofErr w:type="spellEnd"/>
-      <w:r>
-        <w:rPr>
-          <w:rFonts w:ascii="Arial" w:hAnsi="Arial" w:cs="Arial"/>
-          <w:sz w:val="24"/>
-          <w:szCs w:val="24"/>
-        </w:rPr>
-        <w:t xml:space="preserve"> principal objetivo a automatização de uma residência.</w:t>
+        <w:t>será utilizado o conceito da Domótica que disse: que congrega um conjunto de tecnologias que tem com principal objetivo a automatização de uma residência.</w:t>
       </w:r>
     </w:p>
     <w:p>
@@ -2502,79 +2382,15 @@
           <w:sz w:val="24"/>
           <w:szCs w:val="24"/>
         </w:rPr>
-        <w:t xml:space="preserve">Além da utilização da </w:t>
-      </w:r>
-      <w:proofErr w:type="spellStart"/>
-      <w:r>
-        <w:rPr>
-          <w:rFonts w:ascii="Arial" w:hAnsi="Arial" w:cs="Arial"/>
-          <w:sz w:val="24"/>
-          <w:szCs w:val="24"/>
-        </w:rPr>
-        <w:t>Domótica</w:t>
-      </w:r>
-      <w:proofErr w:type="spellEnd"/>
-      <w:r>
-        <w:rPr>
-          <w:rFonts w:ascii="Arial" w:hAnsi="Arial" w:cs="Arial"/>
-          <w:sz w:val="24"/>
-          <w:szCs w:val="24"/>
-        </w:rPr>
-        <w:t xml:space="preserve"> vai ser utilizado duas outras tecnologias, o Si</w:t>
-      </w:r>
-      <w:r>
-        <w:rPr>
-          <w:rFonts w:ascii="Arial" w:hAnsi="Arial" w:cs="Arial"/>
-          <w:sz w:val="24"/>
-          <w:szCs w:val="24"/>
-        </w:rPr>
-        <w:t xml:space="preserve">stema Operacional </w:t>
-      </w:r>
-      <w:proofErr w:type="spellStart"/>
-      <w:r>
-        <w:rPr>
-          <w:rFonts w:ascii="Arial" w:hAnsi="Arial" w:cs="Arial"/>
-          <w:sz w:val="24"/>
-          <w:szCs w:val="24"/>
-        </w:rPr>
-        <w:t>Android</w:t>
-      </w:r>
-      <w:proofErr w:type="spellEnd"/>
-      <w:r>
-        <w:rPr>
-          <w:rFonts w:ascii="Arial" w:hAnsi="Arial" w:cs="Arial"/>
-          <w:sz w:val="24"/>
-          <w:szCs w:val="24"/>
-        </w:rPr>
-        <w:t xml:space="preserve"> e uma ferramenta de prototipagem </w:t>
-      </w:r>
-      <w:proofErr w:type="gramStart"/>
-      <w:r>
-        <w:rPr>
-          <w:rFonts w:ascii="Arial" w:hAnsi="Arial" w:cs="Arial"/>
-          <w:sz w:val="24"/>
-          <w:szCs w:val="24"/>
-        </w:rPr>
-        <w:t xml:space="preserve">chamada  </w:t>
-      </w:r>
-      <w:proofErr w:type="spellStart"/>
-      <w:r>
-        <w:rPr>
-          <w:rFonts w:ascii="Arial" w:hAnsi="Arial" w:cs="Arial"/>
-          <w:sz w:val="24"/>
-          <w:szCs w:val="24"/>
-        </w:rPr>
-        <w:t>Arduino</w:t>
-      </w:r>
-      <w:proofErr w:type="spellEnd"/>
-      <w:proofErr w:type="gramEnd"/>
-      <w:r>
-        <w:rPr>
-          <w:rFonts w:ascii="Arial" w:hAnsi="Arial" w:cs="Arial"/>
-          <w:sz w:val="24"/>
-          <w:szCs w:val="24"/>
-        </w:rPr>
-        <w:t>, que é um pequeno circuito elétrico(placa)  que possui em sua</w:t>
+        <w:t>Além da utilização da Domótica vai ser utilizado duas outras tecnologias, o Si</w:t>
+      </w:r>
+      <w:r>
+        <w:rPr>
+          <w:rFonts w:ascii="Arial" w:hAnsi="Arial" w:cs="Arial"/>
+          <w:sz w:val="24"/>
+          <w:szCs w:val="24"/>
+        </w:rPr>
+        <w:t>stema Operacional Android e uma ferramenta de prototipagem chamada  Arduino, que é um pequeno circuito elétrico(placa)  que possui em sua</w:t>
       </w:r>
       <w:r>
         <w:rPr>
@@ -2664,25 +2480,7 @@
           <w:sz w:val="24"/>
           <w:szCs w:val="24"/>
         </w:rPr>
-        <w:t xml:space="preserve">A utilização da </w:t>
-      </w:r>
-      <w:proofErr w:type="spellStart"/>
-      <w:r>
-        <w:rPr>
-          <w:rFonts w:ascii="Arial" w:hAnsi="Arial" w:cs="Arial"/>
-          <w:sz w:val="24"/>
-          <w:szCs w:val="24"/>
-        </w:rPr>
-        <w:t>Domótica</w:t>
-      </w:r>
-      <w:proofErr w:type="spellEnd"/>
-      <w:r>
-        <w:rPr>
-          <w:rFonts w:ascii="Arial" w:hAnsi="Arial" w:cs="Arial"/>
-          <w:sz w:val="24"/>
-          <w:szCs w:val="24"/>
-        </w:rPr>
-        <w:t xml:space="preserve"> atua</w:t>
+        <w:t>A utilização da Domótica atua</w:t>
       </w:r>
       <w:r>
         <w:rPr>
@@ -3332,43 +3130,15 @@
           <w:sz w:val="24"/>
           <w:szCs w:val="24"/>
         </w:rPr>
-        <w:t xml:space="preserve"> Conforme </w:t>
-      </w:r>
-      <w:proofErr w:type="spellStart"/>
-      <w:r>
-        <w:rPr>
-          <w:rFonts w:ascii="Arial" w:hAnsi="Arial" w:cs="Arial"/>
-          <w:sz w:val="24"/>
-          <w:szCs w:val="24"/>
-        </w:rPr>
-        <w:t>Muratori</w:t>
-      </w:r>
-      <w:proofErr w:type="spellEnd"/>
-      <w:r>
-        <w:rPr>
-          <w:rFonts w:ascii="Arial" w:hAnsi="Arial" w:cs="Arial"/>
-          <w:sz w:val="24"/>
-          <w:szCs w:val="24"/>
-        </w:rPr>
-        <w:t xml:space="preserve"> e </w:t>
-      </w:r>
-      <w:proofErr w:type="spellStart"/>
-      <w:r>
-        <w:rPr>
-          <w:rFonts w:ascii="Arial" w:hAnsi="Arial" w:cs="Arial"/>
-          <w:sz w:val="24"/>
-          <w:szCs w:val="24"/>
-        </w:rPr>
-        <w:t>Bó</w:t>
-      </w:r>
-      <w:proofErr w:type="spellEnd"/>
-      <w:r>
-        <w:rPr>
-          <w:rFonts w:ascii="Arial" w:hAnsi="Arial" w:cs="Arial"/>
-          <w:sz w:val="24"/>
-          <w:szCs w:val="24"/>
-        </w:rPr>
-        <w:t xml:space="preserve"> (2011</w:t>
+        <w:t xml:space="preserve"> Conforme Muratori</w:t>
+      </w:r>
+      <w:r>
+        <w:rPr>
+          <w:rFonts w:ascii="Arial" w:hAnsi="Arial" w:cs="Arial"/>
+          <w:sz w:val="24"/>
+          <w:szCs w:val="24"/>
+        </w:rPr>
+        <w:t xml:space="preserve"> e Bó (2011</w:t>
       </w:r>
       <w:r>
         <w:rPr>
@@ -3378,23 +3148,13 @@
         </w:rPr>
         <w:t xml:space="preserve">), quando a </w:t>
       </w:r>
-      <w:proofErr w:type="spellStart"/>
-      <w:r>
-        <w:rPr>
-          <w:rFonts w:ascii="Arial" w:hAnsi="Arial" w:cs="Arial"/>
-          <w:sz w:val="24"/>
-          <w:szCs w:val="24"/>
-        </w:rPr>
-        <w:t>Domótica</w:t>
-      </w:r>
-      <w:proofErr w:type="spellEnd"/>
-      <w:r>
-        <w:rPr>
-          <w:rFonts w:ascii="Arial" w:hAnsi="Arial" w:cs="Arial"/>
-          <w:sz w:val="24"/>
-          <w:szCs w:val="24"/>
-        </w:rPr>
-        <w:t xml:space="preserve"> é</w:t>
+      <w:r>
+        <w:rPr>
+          <w:rFonts w:ascii="Arial" w:hAnsi="Arial" w:cs="Arial"/>
+          <w:sz w:val="24"/>
+          <w:szCs w:val="24"/>
+        </w:rPr>
+        <w:t>Domótica é</w:t>
       </w:r>
       <w:r>
         <w:rPr>
@@ -4253,23 +4013,13 @@
                 <w:szCs w:val="24"/>
               </w:rPr>
             </w:pPr>
-            <w:proofErr w:type="spellStart"/>
             <w:r>
               <w:rPr>
                 <w:rFonts w:ascii="Arial" w:hAnsi="Arial" w:cs="Arial"/>
                 <w:sz w:val="24"/>
                 <w:szCs w:val="24"/>
               </w:rPr>
-              <w:t>Multiroom</w:t>
-            </w:r>
-            <w:proofErr w:type="spellEnd"/>
-            <w:r>
-              <w:rPr>
-                <w:rFonts w:ascii="Arial" w:hAnsi="Arial" w:cs="Arial"/>
-                <w:sz w:val="24"/>
-                <w:szCs w:val="24"/>
-              </w:rPr>
-              <w:t xml:space="preserve"> Áudio</w:t>
+              <w:t>Multiroom Áudio</w:t>
             </w:r>
           </w:p>
         </w:tc>
@@ -4420,18 +4170,8 @@
                 <w:sz w:val="24"/>
                 <w:szCs w:val="24"/>
               </w:rPr>
-              <w:t xml:space="preserve">Home </w:t>
+              <w:t>Home Theater</w:t>
             </w:r>
-            <w:proofErr w:type="spellStart"/>
-            <w:r>
-              <w:rPr>
-                <w:rFonts w:ascii="Arial" w:hAnsi="Arial" w:cs="Arial"/>
-                <w:sz w:val="24"/>
-                <w:szCs w:val="24"/>
-              </w:rPr>
-              <w:t>Theater</w:t>
-            </w:r>
-            <w:proofErr w:type="spellEnd"/>
           </w:p>
         </w:tc>
         <w:tc>
@@ -5219,18 +4959,8 @@
           <w:sz w:val="24"/>
           <w:szCs w:val="24"/>
         </w:rPr>
-        <w:t xml:space="preserve">citado por </w:t>
-      </w:r>
-      <w:proofErr w:type="spellStart"/>
-      <w:r>
-        <w:rPr>
-          <w:rFonts w:ascii="Arial" w:hAnsi="Arial" w:cs="Arial"/>
-          <w:sz w:val="24"/>
-          <w:szCs w:val="24"/>
-        </w:rPr>
-        <w:t>Blatt</w:t>
-      </w:r>
-      <w:proofErr w:type="spellEnd"/>
+        <w:t>citado por Blatt</w:t>
+      </w:r>
       <w:r>
         <w:rPr>
           <w:rFonts w:ascii="Arial" w:hAnsi="Arial" w:cs="Arial"/>
@@ -5800,23 +5530,7 @@
           <w:rFonts w:ascii="Arial" w:hAnsi="Arial"/>
           <w:sz w:val="24"/>
         </w:rPr>
-        <w:t xml:space="preserve">Esses sistemas estão se popularizando muito nos últimos tempos, hoje dia muitas residências já dispôs de grandes TVs e equipamento de som que muitas das vezes são considerados Home </w:t>
-      </w:r>
-      <w:proofErr w:type="spellStart"/>
-      <w:r>
-        <w:rPr>
-          <w:rFonts w:ascii="Arial" w:hAnsi="Arial"/>
-          <w:sz w:val="24"/>
-        </w:rPr>
-        <w:t>Theater</w:t>
-      </w:r>
-      <w:proofErr w:type="spellEnd"/>
-      <w:r>
-        <w:rPr>
-          <w:rFonts w:ascii="Arial" w:hAnsi="Arial"/>
-          <w:sz w:val="24"/>
-        </w:rPr>
-        <w:t xml:space="preserve">. Os </w:t>
+        <w:t xml:space="preserve">Esses sistemas estão se popularizando muito nos últimos tempos, hoje dia muitas residências já dispôs de grandes TVs e equipamento de som que muitas das vezes são considerados Home Theater. Os </w:t>
       </w:r>
       <w:r>
         <w:rPr>
@@ -5824,18 +5538,8 @@
           <w:i/>
           <w:sz w:val="24"/>
         </w:rPr>
-        <w:t xml:space="preserve">Home </w:t>
-      </w:r>
-      <w:proofErr w:type="spellStart"/>
-      <w:r>
-        <w:rPr>
-          <w:rFonts w:ascii="Arial" w:hAnsi="Arial"/>
-          <w:i/>
-          <w:sz w:val="24"/>
-        </w:rPr>
-        <w:t>Theater</w:t>
-      </w:r>
-      <w:proofErr w:type="spellEnd"/>
+        <w:t>Home Theater</w:t>
+      </w:r>
       <w:r>
         <w:rPr>
           <w:rFonts w:ascii="Arial" w:hAnsi="Arial"/>
@@ -6007,9 +5711,8 @@
           <w:color w:val="auto"/>
           <w:sz w:val="20"/>
         </w:rPr>
-        <w:t xml:space="preserve"> - Home </w:t>
-      </w:r>
-      <w:proofErr w:type="spellStart"/>
+        <w:t xml:space="preserve"> - Home Theater</w:t>
+      </w:r>
       <w:r>
         <w:rPr>
           <w:rFonts w:ascii="Arial" w:hAnsi="Arial" w:cs="Arial"/>
@@ -6017,16 +5720,6 @@
           <w:color w:val="auto"/>
           <w:sz w:val="20"/>
         </w:rPr>
-        <w:t>Theater</w:t>
-      </w:r>
-      <w:proofErr w:type="spellEnd"/>
-      <w:r>
-        <w:rPr>
-          <w:rFonts w:ascii="Arial" w:hAnsi="Arial" w:cs="Arial"/>
-          <w:i w:val="0"/>
-          <w:color w:val="auto"/>
-          <w:sz w:val="20"/>
-        </w:rPr>
         <w:t>.</w:t>
       </w:r>
     </w:p>
@@ -6267,17 +5960,8 @@
           <w:rFonts w:ascii="Arial" w:hAnsi="Arial"/>
           <w:sz w:val="24"/>
         </w:rPr>
-        <w:t xml:space="preserve"> </w:t>
-      </w:r>
-      <w:proofErr w:type="spellStart"/>
-      <w:r>
-        <w:rPr>
-          <w:rFonts w:ascii="Arial" w:hAnsi="Arial"/>
-          <w:sz w:val="24"/>
-        </w:rPr>
-        <w:t>Bluettooth</w:t>
-      </w:r>
-      <w:proofErr w:type="spellEnd"/>
+        <w:t xml:space="preserve"> Bluettooth</w:t>
+      </w:r>
       <w:r>
         <w:rPr>
           <w:rFonts w:ascii="Arial" w:hAnsi="Arial"/>
@@ -6334,23 +6018,7 @@
           <w:rFonts w:ascii="Arial" w:hAnsi="Arial"/>
           <w:sz w:val="24"/>
         </w:rPr>
-        <w:t xml:space="preserve">Atualmente a empresa que é responsável pela plataforma </w:t>
-      </w:r>
-      <w:proofErr w:type="spellStart"/>
-      <w:r>
-        <w:rPr>
-          <w:rFonts w:ascii="Arial" w:hAnsi="Arial"/>
-          <w:sz w:val="24"/>
-        </w:rPr>
-        <w:t>Android</w:t>
-      </w:r>
-      <w:proofErr w:type="spellEnd"/>
-      <w:r>
-        <w:rPr>
-          <w:rFonts w:ascii="Arial" w:hAnsi="Arial"/>
-          <w:sz w:val="24"/>
-        </w:rPr>
-        <w:t xml:space="preserve"> é a gigante </w:t>
+        <w:t xml:space="preserve">Atualmente a empresa que é responsável pela plataforma Android é a gigante </w:t>
       </w:r>
       <w:r>
         <w:rPr>
@@ -6382,9 +6050,8 @@
           <w:sz w:val="24"/>
           <w:szCs w:val="24"/>
         </w:rPr>
-        <w:t xml:space="preserve">Mas o que vem a ser o </w:t>
-      </w:r>
-      <w:proofErr w:type="spellStart"/>
+        <w:t xml:space="preserve">Mas o que vem a ser o Android? </w:t>
+      </w:r>
       <w:r>
         <w:rPr>
           <w:rFonts w:ascii="Arial" w:hAnsi="Arial" w:cs="Arial"/>
@@ -6392,25 +6059,6 @@
           <w:sz w:val="24"/>
           <w:szCs w:val="24"/>
         </w:rPr>
-        <w:t>Android</w:t>
-      </w:r>
-      <w:proofErr w:type="spellEnd"/>
-      <w:r>
-        <w:rPr>
-          <w:rFonts w:ascii="Arial" w:hAnsi="Arial" w:cs="Arial"/>
-          <w:iCs/>
-          <w:sz w:val="24"/>
-          <w:szCs w:val="24"/>
-        </w:rPr>
-        <w:t xml:space="preserve">? </w:t>
-      </w:r>
-      <w:r>
-        <w:rPr>
-          <w:rFonts w:ascii="Arial" w:hAnsi="Arial" w:cs="Arial"/>
-          <w:iCs/>
-          <w:sz w:val="24"/>
-          <w:szCs w:val="24"/>
-        </w:rPr>
         <w:t>“</w:t>
       </w:r>
       <w:r>
@@ -6419,25 +6067,7 @@
           <w:sz w:val="24"/>
           <w:szCs w:val="24"/>
         </w:rPr>
-        <w:t xml:space="preserve">O </w:t>
-      </w:r>
-      <w:proofErr w:type="spellStart"/>
-      <w:r>
-        <w:rPr>
-          <w:rFonts w:ascii="Arial" w:hAnsi="Arial" w:cs="Arial"/>
-          <w:sz w:val="24"/>
-          <w:szCs w:val="24"/>
-        </w:rPr>
-        <w:t>Android</w:t>
-      </w:r>
-      <w:proofErr w:type="spellEnd"/>
-      <w:r>
-        <w:rPr>
-          <w:rFonts w:ascii="Arial" w:hAnsi="Arial" w:cs="Arial"/>
-          <w:sz w:val="24"/>
-          <w:szCs w:val="24"/>
-        </w:rPr>
-        <w:t xml:space="preserve"> é um sistema operacional móvel de código e aberto, que foi desenvolvido com base no sistema operacional Linux</w:t>
+        <w:t>O Android é um sistema operacional móvel de código e aberto, que foi desenvolvido com base no sistema operacional Linux</w:t>
       </w:r>
       <w:r>
         <w:rPr>
@@ -6480,27 +6110,7 @@
           <w:sz w:val="24"/>
           <w:szCs w:val="24"/>
         </w:rPr>
-        <w:t xml:space="preserve">E para acompanhar essa grande evolução tecnológica e conseguir satisfazer os usuários a Google os fabricantes e as operadoras de celulares se reuniram e formaram uma aliança, que futuramente veio se chamar Open </w:t>
-      </w:r>
-      <w:proofErr w:type="spellStart"/>
-      <w:r>
-        <w:rPr>
-          <w:rFonts w:ascii="Arial" w:hAnsi="Arial" w:cs="Arial"/>
-          <w:iCs/>
-          <w:sz w:val="24"/>
-          <w:szCs w:val="24"/>
-        </w:rPr>
-        <w:t>Handset</w:t>
-      </w:r>
-      <w:proofErr w:type="spellEnd"/>
-      <w:r>
-        <w:rPr>
-          <w:rFonts w:ascii="Arial" w:hAnsi="Arial" w:cs="Arial"/>
-          <w:iCs/>
-          <w:sz w:val="24"/>
-          <w:szCs w:val="24"/>
-        </w:rPr>
-        <w:t xml:space="preserve"> Alliance.</w:t>
+        <w:t>E para acompanhar essa grande evolução tecnológica e conseguir satisfazer os usuários a Google os fabricantes e as operadoras de celulares se reuniram e formaram uma aliança, que futuramente veio se chamar Open Handset Alliance.</w:t>
       </w:r>
     </w:p>
     <w:p>
@@ -6541,29 +6151,7 @@
           <w:sz w:val="24"/>
           <w:szCs w:val="24"/>
         </w:rPr>
-        <w:t xml:space="preserve">3.2 Open </w:t>
-      </w:r>
-      <w:proofErr w:type="spellStart"/>
-      <w:r>
-        <w:rPr>
-          <w:rFonts w:ascii="Arial" w:hAnsi="Arial" w:cs="Arial"/>
-          <w:b/>
-          <w:iCs/>
-          <w:sz w:val="24"/>
-          <w:szCs w:val="24"/>
-        </w:rPr>
-        <w:t>Handset</w:t>
-      </w:r>
-      <w:proofErr w:type="spellEnd"/>
-      <w:r>
-        <w:rPr>
-          <w:rFonts w:ascii="Arial" w:hAnsi="Arial" w:cs="Arial"/>
-          <w:b/>
-          <w:iCs/>
-          <w:sz w:val="24"/>
-          <w:szCs w:val="24"/>
-        </w:rPr>
-        <w:t xml:space="preserve"> Alliance</w:t>
+        <w:t>3.2 Open Handset Alliance</w:t>
       </w:r>
     </w:p>
     <w:p>
@@ -6613,27 +6201,7 @@
           <w:sz w:val="24"/>
           <w:szCs w:val="24"/>
         </w:rPr>
-        <w:t xml:space="preserve">A Open </w:t>
-      </w:r>
-      <w:proofErr w:type="spellStart"/>
-      <w:r>
-        <w:rPr>
-          <w:rFonts w:ascii="Arial" w:hAnsi="Arial" w:cs="Arial"/>
-          <w:iCs/>
-          <w:sz w:val="24"/>
-          <w:szCs w:val="24"/>
-        </w:rPr>
-        <w:t>Handset</w:t>
-      </w:r>
-      <w:proofErr w:type="spellEnd"/>
-      <w:r>
-        <w:rPr>
-          <w:rFonts w:ascii="Arial" w:hAnsi="Arial" w:cs="Arial"/>
-          <w:iCs/>
-          <w:sz w:val="24"/>
-          <w:szCs w:val="24"/>
-        </w:rPr>
-        <w:t xml:space="preserve"> Alliance é </w:t>
+        <w:t xml:space="preserve">A Open Handset Alliance é </w:t>
       </w:r>
       <w:r>
         <w:rPr>
@@ -6791,9 +6359,8 @@
           <w:sz w:val="20"/>
           <w:szCs w:val="20"/>
         </w:rPr>
-        <w:t xml:space="preserve"> - Membros da Open </w:t>
-      </w:r>
-      <w:proofErr w:type="spellStart"/>
+        <w:t xml:space="preserve"> - Membros da Open Handset Alliance</w:t>
+      </w:r>
       <w:r>
         <w:rPr>
           <w:rFonts w:ascii="Arial" w:hAnsi="Arial" w:cs="Arial"/>
@@ -6802,9 +6369,8 @@
           <w:sz w:val="20"/>
           <w:szCs w:val="20"/>
         </w:rPr>
-        <w:t>Handset</w:t>
-      </w:r>
-      <w:proofErr w:type="spellEnd"/>
+        <w:t>.</w:t>
+      </w:r>
       <w:r>
         <w:rPr>
           <w:rFonts w:ascii="Arial" w:hAnsi="Arial" w:cs="Arial"/>
@@ -6813,26 +6379,6 @@
           <w:sz w:val="20"/>
           <w:szCs w:val="20"/>
         </w:rPr>
-        <w:t xml:space="preserve"> Alliance</w:t>
-      </w:r>
-      <w:r>
-        <w:rPr>
-          <w:rFonts w:ascii="Arial" w:hAnsi="Arial" w:cs="Arial"/>
-          <w:i w:val="0"/>
-          <w:color w:val="auto"/>
-          <w:sz w:val="20"/>
-          <w:szCs w:val="20"/>
-        </w:rPr>
-        <w:t>.</w:t>
-      </w:r>
-      <w:r>
-        <w:rPr>
-          <w:rFonts w:ascii="Arial" w:hAnsi="Arial" w:cs="Arial"/>
-          <w:i w:val="0"/>
-          <w:color w:val="auto"/>
-          <w:sz w:val="20"/>
-          <w:szCs w:val="20"/>
-        </w:rPr>
         <w:tab/>
       </w:r>
     </w:p>
@@ -6861,25 +6407,7 @@
           <w:sz w:val="24"/>
           <w:szCs w:val="24"/>
         </w:rPr>
-        <w:t xml:space="preserve">, smartphones e </w:t>
-      </w:r>
-      <w:proofErr w:type="spellStart"/>
-      <w:r>
-        <w:rPr>
-          <w:rFonts w:ascii="Arial" w:hAnsi="Arial"/>
-          <w:sz w:val="24"/>
-          <w:szCs w:val="24"/>
-        </w:rPr>
-        <w:t>tablets</w:t>
-      </w:r>
-      <w:proofErr w:type="spellEnd"/>
-      <w:r>
-        <w:rPr>
-          <w:rFonts w:ascii="Arial" w:hAnsi="Arial"/>
-          <w:sz w:val="24"/>
-          <w:szCs w:val="24"/>
-        </w:rPr>
-        <w:t xml:space="preserve">. O resultado dessa união foi o </w:t>
+        <w:t xml:space="preserve">, smartphones e tablets. O resultado dessa união foi o </w:t>
       </w:r>
       <w:r>
         <w:rPr>
@@ -6895,25 +6423,7 @@
           <w:sz w:val="24"/>
           <w:szCs w:val="24"/>
         </w:rPr>
-        <w:t xml:space="preserve"> </w:t>
-      </w:r>
-      <w:proofErr w:type="spellStart"/>
-      <w:r>
-        <w:rPr>
-          <w:rFonts w:ascii="Arial" w:hAnsi="Arial"/>
-          <w:sz w:val="24"/>
-          <w:szCs w:val="24"/>
-        </w:rPr>
-        <w:t>Android</w:t>
-      </w:r>
-      <w:proofErr w:type="spellEnd"/>
-      <w:r>
-        <w:rPr>
-          <w:rFonts w:ascii="Arial" w:hAnsi="Arial"/>
-          <w:sz w:val="24"/>
-          <w:szCs w:val="24"/>
-        </w:rPr>
-        <w:t>.</w:t>
+        <w:t xml:space="preserve"> Android.</w:t>
       </w:r>
     </w:p>
     <w:p>
@@ -6996,25 +6506,7 @@
           <w:sz w:val="24"/>
           <w:szCs w:val="24"/>
         </w:rPr>
-        <w:t xml:space="preserve">O </w:t>
-      </w:r>
-      <w:proofErr w:type="spellStart"/>
-      <w:r>
-        <w:rPr>
-          <w:rFonts w:ascii="Arial" w:hAnsi="Arial"/>
-          <w:sz w:val="24"/>
-          <w:szCs w:val="24"/>
-        </w:rPr>
-        <w:t>Android</w:t>
-      </w:r>
-      <w:proofErr w:type="spellEnd"/>
-      <w:r>
-        <w:rPr>
-          <w:rFonts w:ascii="Arial" w:hAnsi="Arial"/>
-          <w:sz w:val="24"/>
-          <w:szCs w:val="24"/>
-        </w:rPr>
-        <w:t xml:space="preserve"> é a primeira plataforma móvel completamente livre e de código </w:t>
+        <w:t xml:space="preserve">O Android é a primeira plataforma móvel completamente livre e de código </w:t>
       </w:r>
       <w:r>
         <w:rPr>
@@ -7030,18 +6522,8 @@
           <w:sz w:val="24"/>
           <w:szCs w:val="24"/>
         </w:rPr>
-        <w:t xml:space="preserve">Open </w:t>
-      </w:r>
-      <w:proofErr w:type="spellStart"/>
-      <w:r>
-        <w:rPr>
-          <w:rFonts w:ascii="Arial" w:hAnsi="Arial"/>
-          <w:sz w:val="24"/>
-          <w:szCs w:val="24"/>
-        </w:rPr>
-        <w:t>Source</w:t>
-      </w:r>
-      <w:proofErr w:type="spellEnd"/>
+        <w:t>Open Source</w:t>
+      </w:r>
       <w:r>
         <w:rPr>
           <w:rFonts w:ascii="Arial" w:hAnsi="Arial"/>
@@ -7080,19 +6562,8 @@
           <w:sz w:val="24"/>
           <w:szCs w:val="24"/>
         </w:rPr>
-        <w:t xml:space="preserve">3.4 Arquitetura do Sistema </w:t>
-      </w:r>
-      <w:proofErr w:type="spellStart"/>
-      <w:r>
-        <w:rPr>
-          <w:rFonts w:ascii="Arial" w:hAnsi="Arial"/>
-          <w:b/>
-          <w:sz w:val="24"/>
-          <w:szCs w:val="24"/>
-        </w:rPr>
-        <w:t>Android</w:t>
-      </w:r>
-      <w:proofErr w:type="spellEnd"/>
+        <w:t>3.4 Arquitetura do Sistema Android</w:t>
+      </w:r>
     </w:p>
     <w:p>
       <w:pPr>
@@ -7123,25 +6594,7 @@
           <w:sz w:val="24"/>
           <w:szCs w:val="24"/>
         </w:rPr>
-        <w:t xml:space="preserve">A arquitetura do Sistema Operacional </w:t>
-      </w:r>
-      <w:proofErr w:type="spellStart"/>
-      <w:r>
-        <w:rPr>
-          <w:rFonts w:ascii="Arial" w:hAnsi="Arial"/>
-          <w:sz w:val="24"/>
-          <w:szCs w:val="24"/>
-        </w:rPr>
-        <w:t>Android</w:t>
-      </w:r>
-      <w:proofErr w:type="spellEnd"/>
-      <w:r>
-        <w:rPr>
-          <w:rFonts w:ascii="Arial" w:hAnsi="Arial"/>
-          <w:sz w:val="24"/>
-          <w:szCs w:val="24"/>
-        </w:rPr>
-        <w:t xml:space="preserve"> é um conjunto de programas em camadas que podem ser dividas em, camada de nível zero, um, dois e três, de acordo com a figura 4.</w:t>
+        <w:t>A arquitetura do Sistema Operacional Android é um conjunto de programas em camadas que podem ser dividas em, camada de nível zero, um, dois e três, de acordo com a figura 4.</w:t>
       </w:r>
     </w:p>
     <w:p>
@@ -7296,9 +6749,8 @@
           <w:sz w:val="20"/>
           <w:szCs w:val="20"/>
         </w:rPr>
-        <w:t xml:space="preserve"> - Arquitetura do Sistema Operacional </w:t>
-      </w:r>
-      <w:proofErr w:type="spellStart"/>
+        <w:t xml:space="preserve"> - Arquitetura do Sistema Operacional Android</w:t>
+      </w:r>
       <w:r>
         <w:rPr>
           <w:rFonts w:ascii="Arial" w:hAnsi="Arial" w:cs="Arial"/>
@@ -7307,734 +6759,491 @@
           <w:sz w:val="20"/>
           <w:szCs w:val="20"/>
         </w:rPr>
-        <w:t>Android</w:t>
-      </w:r>
-      <w:proofErr w:type="spellEnd"/>
-      <w:r>
-        <w:rPr>
-          <w:rFonts w:ascii="Arial" w:hAnsi="Arial" w:cs="Arial"/>
-          <w:i w:val="0"/>
-          <w:color w:val="auto"/>
+        <w:t>.</w:t>
+      </w:r>
+    </w:p>
+    <w:p>
+      <w:pPr>
+        <w:spacing w:after="0" w:line="360" w:lineRule="auto"/>
+        <w:jc w:val="both"/>
+        <w:rPr>
+          <w:rFonts w:ascii="Arial" w:hAnsi="Arial"/>
+          <w:sz w:val="24"/>
+          <w:szCs w:val="24"/>
+        </w:rPr>
+      </w:pPr>
+    </w:p>
+    <w:p>
+      <w:pPr>
+        <w:spacing w:after="0" w:line="360" w:lineRule="auto"/>
+        <w:jc w:val="both"/>
+        <w:rPr>
+          <w:rFonts w:ascii="Arial" w:hAnsi="Arial"/>
+          <w:sz w:val="24"/>
+          <w:szCs w:val="24"/>
+        </w:rPr>
+      </w:pPr>
+      <w:r>
+        <w:rPr>
+          <w:rFonts w:ascii="Arial" w:hAnsi="Arial"/>
+          <w:sz w:val="24"/>
+          <w:szCs w:val="24"/>
+        </w:rPr>
+        <w:t xml:space="preserve">3.4.1 </w:t>
+      </w:r>
+      <w:r>
+        <w:rPr>
+          <w:rFonts w:ascii="Arial" w:hAnsi="Arial"/>
+          <w:sz w:val="24"/>
+          <w:szCs w:val="24"/>
+        </w:rPr>
+        <w:t>Camada de Nível zero</w:t>
+      </w:r>
+    </w:p>
+    <w:p>
+      <w:pPr>
+        <w:spacing w:after="0" w:line="360" w:lineRule="auto"/>
+        <w:jc w:val="both"/>
+        <w:rPr>
+          <w:rFonts w:ascii="Arial" w:hAnsi="Arial"/>
+          <w:sz w:val="24"/>
+          <w:szCs w:val="24"/>
+        </w:rPr>
+      </w:pPr>
+    </w:p>
+    <w:p>
+      <w:pPr>
+        <w:spacing w:after="0" w:line="360" w:lineRule="auto"/>
+        <w:ind w:firstLine="1134"/>
+        <w:jc w:val="both"/>
+        <w:rPr>
+          <w:rFonts w:ascii="Arial" w:hAnsi="Arial"/>
+          <w:sz w:val="24"/>
+          <w:szCs w:val="24"/>
+        </w:rPr>
+      </w:pPr>
+      <w:r>
+        <w:rPr>
+          <w:rFonts w:ascii="Arial" w:hAnsi="Arial"/>
+          <w:sz w:val="24"/>
+          <w:szCs w:val="24"/>
+        </w:rPr>
+        <w:t>Neste nível temos a base da pilha, o Kernel “Kernel Linux” que é baseado na versão 2.6 do Sistema Operacional Linux. Essa camada possui serviços essenciais do sistema, com gerenciamento de memória, segurança, gerenciamento de processos, redes e drivers.</w:t>
+      </w:r>
+    </w:p>
+    <w:p>
+      <w:pPr>
+        <w:spacing w:after="0" w:line="360" w:lineRule="auto"/>
+        <w:jc w:val="both"/>
+        <w:rPr>
+          <w:rFonts w:ascii="Arial" w:hAnsi="Arial"/>
+          <w:sz w:val="24"/>
+          <w:szCs w:val="24"/>
+        </w:rPr>
+      </w:pPr>
+    </w:p>
+    <w:p>
+      <w:pPr>
+        <w:spacing w:after="0" w:line="360" w:lineRule="auto"/>
+        <w:jc w:val="both"/>
+        <w:rPr>
+          <w:rFonts w:ascii="Arial" w:hAnsi="Arial"/>
+          <w:sz w:val="24"/>
+          <w:szCs w:val="24"/>
+        </w:rPr>
+      </w:pPr>
+      <w:r>
+        <w:rPr>
+          <w:rFonts w:ascii="Arial" w:hAnsi="Arial"/>
+          <w:sz w:val="24"/>
+          <w:szCs w:val="24"/>
+        </w:rPr>
+        <w:t>3.4.2 Camada de Nível</w:t>
+      </w:r>
+      <w:r>
+        <w:rPr>
+          <w:rFonts w:ascii="Arial" w:hAnsi="Arial"/>
+          <w:sz w:val="24"/>
+          <w:szCs w:val="24"/>
+        </w:rPr>
+        <w:t xml:space="preserve"> um</w:t>
+      </w:r>
+    </w:p>
+    <w:p>
+      <w:pPr>
+        <w:spacing w:after="0" w:line="360" w:lineRule="auto"/>
+        <w:jc w:val="both"/>
+        <w:rPr>
+          <w:rFonts w:ascii="Arial" w:hAnsi="Arial"/>
+          <w:sz w:val="24"/>
+          <w:szCs w:val="24"/>
+        </w:rPr>
+      </w:pPr>
+    </w:p>
+    <w:p>
+      <w:pPr>
+        <w:spacing w:after="0" w:line="360" w:lineRule="auto"/>
+        <w:ind w:firstLine="1134"/>
+        <w:jc w:val="both"/>
+        <w:rPr>
+          <w:rFonts w:ascii="Arial" w:hAnsi="Arial"/>
+          <w:sz w:val="24"/>
+          <w:szCs w:val="24"/>
+        </w:rPr>
+      </w:pPr>
+      <w:r>
+        <w:rPr>
+          <w:rFonts w:ascii="Arial" w:hAnsi="Arial"/>
+          <w:sz w:val="24"/>
+          <w:szCs w:val="24"/>
+        </w:rPr>
+        <w:t>É o nível onde estão todas as bibliotecas “</w:t>
+      </w:r>
+      <w:r>
+        <w:rPr>
+          <w:rFonts w:ascii="Arial" w:hAnsi="Arial"/>
+          <w:sz w:val="24"/>
+          <w:szCs w:val="24"/>
+        </w:rPr>
+        <w:t>Libraries” e</w:t>
+      </w:r>
+      <w:r>
+        <w:rPr>
+          <w:rFonts w:ascii="Arial" w:hAnsi="Arial"/>
+          <w:sz w:val="24"/>
+          <w:szCs w:val="24"/>
+        </w:rPr>
+        <w:t xml:space="preserve"> o tempo </w:t>
+      </w:r>
+      <w:r>
+        <w:rPr>
+          <w:rFonts w:ascii="Arial" w:hAnsi="Arial"/>
+          <w:sz w:val="24"/>
+          <w:szCs w:val="24"/>
+        </w:rPr>
+        <w:t>de execução “Android Runtime”. A camada de bibliotecas é o conjunto de instruções que dizem ao dispositivo como lidar com determinados tipos de dado. Essas bibliotecas permitem trabalhar com arquivos de mídia com diversos formatos, exibição de conteúdo tanto 2D como 3D, e as bibliotecas 3D cuja a implementação foi baseada na famosa API OpenGL utilizada na computação gráfica, e também o SQLite que é um poderoso e leve banco de dados relacional.</w:t>
+      </w:r>
+    </w:p>
+    <w:p>
+      <w:pPr>
+        <w:spacing w:after="0" w:line="360" w:lineRule="auto"/>
+        <w:jc w:val="both"/>
+        <w:rPr>
+          <w:rFonts w:ascii="Arial" w:hAnsi="Arial"/>
+          <w:sz w:val="24"/>
+          <w:szCs w:val="24"/>
+        </w:rPr>
+      </w:pPr>
+    </w:p>
+    <w:p>
+      <w:pPr>
+        <w:spacing w:after="0" w:line="360" w:lineRule="auto"/>
+        <w:jc w:val="both"/>
+        <w:rPr>
+          <w:rFonts w:ascii="Arial" w:hAnsi="Arial"/>
+          <w:sz w:val="24"/>
+          <w:szCs w:val="24"/>
+        </w:rPr>
+      </w:pPr>
+      <w:r>
+        <w:rPr>
+          <w:rFonts w:ascii="Arial" w:hAnsi="Arial"/>
+          <w:sz w:val="24"/>
+          <w:szCs w:val="24"/>
+        </w:rPr>
+        <w:t xml:space="preserve">3.4.3 Camada de Nível </w:t>
+      </w:r>
+      <w:r>
+        <w:rPr>
+          <w:rFonts w:ascii="Arial" w:hAnsi="Arial"/>
+          <w:sz w:val="24"/>
+          <w:szCs w:val="24"/>
+        </w:rPr>
+        <w:t>dois</w:t>
+      </w:r>
+      <w:r>
+        <w:rPr>
+          <w:rFonts w:ascii="Arial" w:hAnsi="Arial"/>
+          <w:sz w:val="24"/>
+          <w:szCs w:val="24"/>
+        </w:rPr>
+        <w:t xml:space="preserve"> </w:t>
+      </w:r>
+    </w:p>
+    <w:p>
+      <w:pPr>
+        <w:spacing w:after="0" w:line="360" w:lineRule="auto"/>
+        <w:jc w:val="both"/>
+        <w:rPr>
+          <w:rFonts w:ascii="Arial" w:hAnsi="Arial"/>
+          <w:sz w:val="24"/>
+          <w:szCs w:val="24"/>
+        </w:rPr>
+      </w:pPr>
+    </w:p>
+    <w:p>
+      <w:pPr>
+        <w:spacing w:after="0" w:line="360" w:lineRule="auto"/>
+        <w:ind w:firstLine="1134"/>
+        <w:jc w:val="both"/>
+        <w:rPr>
+          <w:rFonts w:ascii="Arial" w:hAnsi="Arial"/>
+          <w:sz w:val="24"/>
+          <w:szCs w:val="24"/>
+        </w:rPr>
+      </w:pPr>
+      <w:r>
+        <w:rPr>
+          <w:rFonts w:ascii="Arial" w:hAnsi="Arial"/>
+          <w:sz w:val="24"/>
+          <w:szCs w:val="24"/>
+        </w:rPr>
+        <w:t>É a camada de framework de aplicação “Application Framework”, programas que gerenciam as aplicações básicas do telefone.</w:t>
+      </w:r>
+    </w:p>
+    <w:p>
+      <w:pPr>
+        <w:spacing w:after="0" w:line="360" w:lineRule="auto"/>
+        <w:jc w:val="both"/>
+        <w:rPr>
+          <w:rFonts w:ascii="Arial" w:hAnsi="Arial"/>
+          <w:sz w:val="24"/>
+          <w:szCs w:val="24"/>
+        </w:rPr>
+      </w:pPr>
+      <w:r>
+        <w:rPr>
+          <w:rFonts w:ascii="Arial" w:hAnsi="Arial"/>
+          <w:sz w:val="24"/>
+          <w:szCs w:val="24"/>
+        </w:rPr>
+        <w:lastRenderedPageBreak/>
+        <w:t>3.4.4 Camada de Nível três</w:t>
+      </w:r>
+    </w:p>
+    <w:p>
+      <w:pPr>
+        <w:spacing w:after="0" w:line="360" w:lineRule="auto"/>
+        <w:jc w:val="both"/>
+        <w:rPr>
+          <w:rFonts w:ascii="Arial" w:hAnsi="Arial"/>
+          <w:sz w:val="24"/>
+          <w:szCs w:val="24"/>
+        </w:rPr>
+      </w:pPr>
+    </w:p>
+    <w:p>
+      <w:pPr>
+        <w:spacing w:after="0" w:line="360" w:lineRule="auto"/>
+        <w:ind w:firstLine="1134"/>
+        <w:jc w:val="both"/>
+        <w:rPr>
+          <w:rFonts w:ascii="Arial" w:hAnsi="Arial"/>
+          <w:sz w:val="24"/>
+          <w:szCs w:val="24"/>
+        </w:rPr>
+      </w:pPr>
+      <w:r>
+        <w:rPr>
+          <w:rFonts w:ascii="Arial" w:hAnsi="Arial"/>
+          <w:sz w:val="24"/>
+          <w:szCs w:val="24"/>
+        </w:rPr>
+        <w:t>Camada de aplicação e funções básicas do dispositivos. Esta e a camada de interação do usuário com o dispositivo móvel, onde encontramos os aplicativos de SMS, calendário, mapa, navegador, contato, entre outros.</w:t>
+      </w:r>
+    </w:p>
+    <w:p>
+      <w:pPr>
+        <w:spacing w:after="0" w:line="360" w:lineRule="auto"/>
+        <w:jc w:val="both"/>
+        <w:rPr>
+          <w:rFonts w:ascii="Arial" w:hAnsi="Arial"/>
+          <w:sz w:val="24"/>
+          <w:szCs w:val="24"/>
+        </w:rPr>
+      </w:pPr>
+    </w:p>
+    <w:p>
+      <w:pPr>
+        <w:spacing w:after="0" w:line="360" w:lineRule="auto"/>
+        <w:jc w:val="both"/>
+        <w:rPr>
+          <w:rFonts w:ascii="Arial" w:hAnsi="Arial"/>
+          <w:b/>
+          <w:sz w:val="24"/>
+          <w:szCs w:val="24"/>
+        </w:rPr>
+      </w:pPr>
+      <w:r>
+        <w:rPr>
+          <w:rFonts w:ascii="Arial" w:hAnsi="Arial"/>
+          <w:b/>
+          <w:sz w:val="24"/>
+          <w:szCs w:val="24"/>
+        </w:rPr>
+        <w:t>4 ARDUINO</w:t>
+      </w:r>
+    </w:p>
+    <w:p>
+      <w:pPr>
+        <w:spacing w:after="0" w:line="360" w:lineRule="auto"/>
+        <w:jc w:val="both"/>
+        <w:rPr>
+          <w:rFonts w:ascii="Arial" w:hAnsi="Arial"/>
+          <w:b/>
+          <w:sz w:val="24"/>
+          <w:szCs w:val="24"/>
+        </w:rPr>
+      </w:pPr>
+    </w:p>
+    <w:p>
+      <w:pPr>
+        <w:spacing w:after="0" w:line="360" w:lineRule="auto"/>
+        <w:jc w:val="both"/>
+        <w:rPr>
+          <w:rFonts w:ascii="Arial" w:hAnsi="Arial"/>
+          <w:b/>
+          <w:sz w:val="24"/>
+          <w:szCs w:val="24"/>
+        </w:rPr>
+      </w:pPr>
+      <w:r>
+        <w:rPr>
+          <w:rFonts w:ascii="Arial" w:hAnsi="Arial"/>
+          <w:b/>
+          <w:sz w:val="24"/>
+          <w:szCs w:val="24"/>
+        </w:rPr>
+        <w:t>4.1 Histórico</w:t>
+      </w:r>
+    </w:p>
+    <w:p>
+      <w:pPr>
+        <w:spacing w:after="0" w:line="360" w:lineRule="auto"/>
+        <w:jc w:val="both"/>
+        <w:rPr>
+          <w:rFonts w:ascii="Arial" w:hAnsi="Arial"/>
+          <w:b/>
+          <w:sz w:val="24"/>
+          <w:szCs w:val="24"/>
+        </w:rPr>
+      </w:pPr>
+    </w:p>
+    <w:p>
+      <w:pPr>
+        <w:spacing w:after="0" w:line="360" w:lineRule="auto"/>
+        <w:ind w:firstLine="1134"/>
+        <w:jc w:val="both"/>
+        <w:rPr>
+          <w:rFonts w:ascii="Arial" w:hAnsi="Arial"/>
+          <w:sz w:val="24"/>
+          <w:szCs w:val="24"/>
+        </w:rPr>
+      </w:pPr>
+      <w:r>
+        <w:rPr>
+          <w:rFonts w:ascii="Arial" w:hAnsi="Arial"/>
+          <w:sz w:val="24"/>
+          <w:szCs w:val="24"/>
+        </w:rPr>
+        <w:t xml:space="preserve">O Projeto Arduino teve início em 2005 na </w:t>
+      </w:r>
+      <w:r>
+        <w:rPr>
+          <w:rFonts w:ascii="Arial" w:hAnsi="Arial"/>
+          <w:sz w:val="24"/>
+          <w:szCs w:val="24"/>
+        </w:rPr>
+        <w:t>cidade de Ivrea na Itália, com fins acadêmicos e para projetos de prototipagem de baixo custo. A companhia ganhou fás em muitos países inspirados na ideia de software livre, liberando todos seus projetos de engenharia na Web.</w:t>
+      </w:r>
+    </w:p>
+    <w:p>
+      <w:pPr>
+        <w:spacing w:after="0" w:line="360" w:lineRule="auto"/>
+        <w:ind w:firstLine="1134"/>
+        <w:jc w:val="both"/>
+        <w:rPr>
+          <w:rFonts w:ascii="Arial" w:hAnsi="Arial"/>
+          <w:sz w:val="24"/>
+          <w:szCs w:val="24"/>
+        </w:rPr>
+      </w:pPr>
+      <w:r>
+        <w:rPr>
+          <w:rFonts w:ascii="Arial" w:hAnsi="Arial"/>
+          <w:sz w:val="24"/>
+          <w:szCs w:val="24"/>
+        </w:rPr>
+        <w:t>Em uma reportagem em uma revista que falava sobre Arduino, um dos fundadores da companhia Arduino falou sobre a nova ideia do hardware livre:</w:t>
+      </w:r>
+    </w:p>
+    <w:p>
+      <w:pPr>
+        <w:spacing w:after="0" w:line="360" w:lineRule="auto"/>
+        <w:jc w:val="both"/>
+        <w:rPr>
+          <w:rFonts w:ascii="Arial" w:hAnsi="Arial"/>
+          <w:sz w:val="24"/>
+          <w:szCs w:val="24"/>
+        </w:rPr>
+      </w:pPr>
+      <w:r>
+        <w:rPr>
+          <w:rFonts w:ascii="Arial" w:hAnsi="Arial"/>
+          <w:sz w:val="24"/>
+          <w:szCs w:val="24"/>
+        </w:rPr>
+        <w:t>“David Milles – nós queríamos que outras pessoas entendessem a plataforma para adequá-la as suas necessidades. Para isso elas deveriam ter acesso ao código fonte do software e ao projeto de hardware. Além disso, como era uma plataforma nova, ser de código aberto deu confiança as pessoas. Elas sabiam que deveriam continuar expandindo a pla</w:t>
+      </w:r>
+      <w:r>
+        <w:rPr>
+          <w:rFonts w:ascii="Arial" w:hAnsi="Arial"/>
+          <w:sz w:val="24"/>
+          <w:szCs w:val="24"/>
+        </w:rPr>
+        <w:t>taforma mesmo que o desenvolvedor original desistisse</w:t>
+      </w:r>
+      <w:r>
+        <w:rPr>
+          <w:rFonts w:ascii="Arial" w:hAnsi="Arial"/>
+          <w:sz w:val="24"/>
+          <w:szCs w:val="24"/>
+        </w:rPr>
+        <w:t xml:space="preserve"> dela</w:t>
+      </w:r>
+      <w:r>
+        <w:rPr>
+          <w:rFonts w:ascii="Arial" w:hAnsi="Arial"/>
+          <w:sz w:val="24"/>
+          <w:szCs w:val="24"/>
+        </w:rPr>
+        <w:t>”</w:t>
+      </w:r>
+      <w:r>
+        <w:rPr>
+          <w:rFonts w:ascii="Arial" w:hAnsi="Arial"/>
+          <w:sz w:val="24"/>
+          <w:szCs w:val="24"/>
+        </w:rPr>
+        <w:t>. Uma melhor definição sobre o que se refere Arduino:</w:t>
+      </w:r>
+    </w:p>
+    <w:p>
+      <w:pPr>
+        <w:spacing w:after="0" w:line="240" w:lineRule="auto"/>
+        <w:ind w:firstLine="2268"/>
+        <w:jc w:val="both"/>
+        <w:rPr>
+          <w:rFonts w:ascii="Arial" w:hAnsi="Arial"/>
           <w:sz w:val="20"/>
           <w:szCs w:val="20"/>
         </w:rPr>
-        <w:t>.</w:t>
-      </w:r>
-    </w:p>
-    <w:p>
-      <w:pPr>
-        <w:spacing w:after="0" w:line="360" w:lineRule="auto"/>
-        <w:jc w:val="both"/>
-        <w:rPr>
-          <w:rFonts w:ascii="Arial" w:hAnsi="Arial"/>
-          <w:sz w:val="24"/>
-          <w:szCs w:val="24"/>
-        </w:rPr>
-      </w:pPr>
-    </w:p>
-    <w:p>
-      <w:pPr>
-        <w:spacing w:after="0" w:line="360" w:lineRule="auto"/>
-        <w:jc w:val="both"/>
-        <w:rPr>
-          <w:rFonts w:ascii="Arial" w:hAnsi="Arial"/>
-          <w:sz w:val="24"/>
-          <w:szCs w:val="24"/>
-        </w:rPr>
-      </w:pPr>
-      <w:r>
-        <w:rPr>
-          <w:rFonts w:ascii="Arial" w:hAnsi="Arial"/>
-          <w:sz w:val="24"/>
-          <w:szCs w:val="24"/>
-        </w:rPr>
-        <w:t xml:space="preserve">3.4.1 </w:t>
-      </w:r>
-      <w:r>
-        <w:rPr>
-          <w:rFonts w:ascii="Arial" w:hAnsi="Arial"/>
-          <w:sz w:val="24"/>
-          <w:szCs w:val="24"/>
-        </w:rPr>
-        <w:t>Camada de Nível zero</w:t>
-      </w:r>
-    </w:p>
-    <w:p>
-      <w:pPr>
-        <w:spacing w:after="0" w:line="360" w:lineRule="auto"/>
-        <w:jc w:val="both"/>
-        <w:rPr>
-          <w:rFonts w:ascii="Arial" w:hAnsi="Arial"/>
-          <w:sz w:val="24"/>
-          <w:szCs w:val="24"/>
-        </w:rPr>
-      </w:pPr>
-    </w:p>
-    <w:p>
-      <w:pPr>
-        <w:spacing w:after="0" w:line="360" w:lineRule="auto"/>
-        <w:ind w:firstLine="1134"/>
-        <w:jc w:val="both"/>
-        <w:rPr>
-          <w:rFonts w:ascii="Arial" w:hAnsi="Arial"/>
-          <w:sz w:val="24"/>
-          <w:szCs w:val="24"/>
-        </w:rPr>
-      </w:pPr>
-      <w:r>
-        <w:rPr>
-          <w:rFonts w:ascii="Arial" w:hAnsi="Arial"/>
-          <w:sz w:val="24"/>
-          <w:szCs w:val="24"/>
-        </w:rPr>
-        <w:t xml:space="preserve">Neste nível temos a base da pilha, o </w:t>
-      </w:r>
-      <w:proofErr w:type="spellStart"/>
-      <w:r>
-        <w:rPr>
-          <w:rFonts w:ascii="Arial" w:hAnsi="Arial"/>
-          <w:sz w:val="24"/>
-          <w:szCs w:val="24"/>
-        </w:rPr>
-        <w:t>Kernel</w:t>
-      </w:r>
-      <w:proofErr w:type="spellEnd"/>
-      <w:r>
-        <w:rPr>
-          <w:rFonts w:ascii="Arial" w:hAnsi="Arial"/>
-          <w:sz w:val="24"/>
-          <w:szCs w:val="24"/>
-        </w:rPr>
-        <w:t xml:space="preserve"> “</w:t>
-      </w:r>
-      <w:proofErr w:type="spellStart"/>
-      <w:r>
-        <w:rPr>
-          <w:rFonts w:ascii="Arial" w:hAnsi="Arial"/>
-          <w:sz w:val="24"/>
-          <w:szCs w:val="24"/>
-        </w:rPr>
-        <w:t>Kernel</w:t>
-      </w:r>
-      <w:proofErr w:type="spellEnd"/>
-      <w:r>
-        <w:rPr>
-          <w:rFonts w:ascii="Arial" w:hAnsi="Arial"/>
-          <w:sz w:val="24"/>
-          <w:szCs w:val="24"/>
-        </w:rPr>
-        <w:t xml:space="preserve"> Linux” que é baseado na versão 2.6 do Sistema Operacional Linux. Essa camada possui serviços essenciais do sistema, com gerenciamento de memória, segurança, gerenciamento de processos, redes e drivers.</w:t>
-      </w:r>
-    </w:p>
-    <w:p>
-      <w:pPr>
-        <w:spacing w:after="0" w:line="360" w:lineRule="auto"/>
-        <w:jc w:val="both"/>
-        <w:rPr>
-          <w:rFonts w:ascii="Arial" w:hAnsi="Arial"/>
-          <w:sz w:val="24"/>
-          <w:szCs w:val="24"/>
-        </w:rPr>
-      </w:pPr>
-    </w:p>
-    <w:p>
-      <w:pPr>
-        <w:spacing w:after="0" w:line="360" w:lineRule="auto"/>
-        <w:jc w:val="both"/>
-        <w:rPr>
-          <w:rFonts w:ascii="Arial" w:hAnsi="Arial"/>
-          <w:sz w:val="24"/>
-          <w:szCs w:val="24"/>
-        </w:rPr>
-      </w:pPr>
-      <w:r>
-        <w:rPr>
-          <w:rFonts w:ascii="Arial" w:hAnsi="Arial"/>
-          <w:sz w:val="24"/>
-          <w:szCs w:val="24"/>
-        </w:rPr>
-        <w:t>3.4.2 Camada de Nível</w:t>
-      </w:r>
-      <w:r>
-        <w:rPr>
-          <w:rFonts w:ascii="Arial" w:hAnsi="Arial"/>
-          <w:sz w:val="24"/>
-          <w:szCs w:val="24"/>
-        </w:rPr>
-        <w:t xml:space="preserve"> um</w:t>
-      </w:r>
-    </w:p>
-    <w:p>
-      <w:pPr>
-        <w:spacing w:after="0" w:line="360" w:lineRule="auto"/>
-        <w:jc w:val="both"/>
-        <w:rPr>
-          <w:rFonts w:ascii="Arial" w:hAnsi="Arial"/>
-          <w:sz w:val="24"/>
-          <w:szCs w:val="24"/>
-        </w:rPr>
-      </w:pPr>
-    </w:p>
-    <w:p>
-      <w:pPr>
-        <w:spacing w:after="0" w:line="360" w:lineRule="auto"/>
-        <w:ind w:firstLine="1134"/>
-        <w:jc w:val="both"/>
-        <w:rPr>
-          <w:rFonts w:ascii="Arial" w:hAnsi="Arial"/>
-          <w:sz w:val="24"/>
-          <w:szCs w:val="24"/>
-        </w:rPr>
-      </w:pPr>
-      <w:r>
-        <w:rPr>
-          <w:rFonts w:ascii="Arial" w:hAnsi="Arial"/>
-          <w:sz w:val="24"/>
-          <w:szCs w:val="24"/>
-        </w:rPr>
-        <w:t>É o nível onde estão todas as bibliotecas “</w:t>
-      </w:r>
-      <w:proofErr w:type="spellStart"/>
-      <w:r>
-        <w:rPr>
-          <w:rFonts w:ascii="Arial" w:hAnsi="Arial"/>
-          <w:sz w:val="24"/>
-          <w:szCs w:val="24"/>
-        </w:rPr>
-        <w:t>Libraries</w:t>
-      </w:r>
-      <w:proofErr w:type="spellEnd"/>
-      <w:r>
-        <w:rPr>
-          <w:rFonts w:ascii="Arial" w:hAnsi="Arial"/>
-          <w:sz w:val="24"/>
-          <w:szCs w:val="24"/>
-        </w:rPr>
-        <w:t>” e</w:t>
-      </w:r>
-      <w:r>
-        <w:rPr>
-          <w:rFonts w:ascii="Arial" w:hAnsi="Arial"/>
-          <w:sz w:val="24"/>
-          <w:szCs w:val="24"/>
-        </w:rPr>
-        <w:t xml:space="preserve"> o tempo </w:t>
-      </w:r>
-      <w:r>
-        <w:rPr>
-          <w:rFonts w:ascii="Arial" w:hAnsi="Arial"/>
-          <w:sz w:val="24"/>
-          <w:szCs w:val="24"/>
-        </w:rPr>
-        <w:t>de execução “</w:t>
-      </w:r>
-      <w:proofErr w:type="spellStart"/>
-      <w:r>
-        <w:rPr>
-          <w:rFonts w:ascii="Arial" w:hAnsi="Arial"/>
-          <w:sz w:val="24"/>
-          <w:szCs w:val="24"/>
-        </w:rPr>
-        <w:t>Android</w:t>
-      </w:r>
-      <w:proofErr w:type="spellEnd"/>
-      <w:r>
-        <w:rPr>
-          <w:rFonts w:ascii="Arial" w:hAnsi="Arial"/>
-          <w:sz w:val="24"/>
-          <w:szCs w:val="24"/>
-        </w:rPr>
-        <w:t xml:space="preserve"> </w:t>
-      </w:r>
-      <w:proofErr w:type="spellStart"/>
-      <w:r>
-        <w:rPr>
-          <w:rFonts w:ascii="Arial" w:hAnsi="Arial"/>
-          <w:sz w:val="24"/>
-          <w:szCs w:val="24"/>
-        </w:rPr>
-        <w:t>Runtime</w:t>
-      </w:r>
-      <w:proofErr w:type="spellEnd"/>
-      <w:r>
-        <w:rPr>
-          <w:rFonts w:ascii="Arial" w:hAnsi="Arial"/>
-          <w:sz w:val="24"/>
-          <w:szCs w:val="24"/>
-        </w:rPr>
-        <w:t xml:space="preserve">”. A camada de bibliotecas é o conjunto de instruções que dizem ao dispositivo como lidar com determinados tipos de dado. Essas bibliotecas permitem trabalhar com arquivos de mídia com diversos formatos, exibição de conteúdo tanto 2D como 3D, e as bibliotecas 3D cuja a implementação foi baseada na famosa API </w:t>
-      </w:r>
-      <w:proofErr w:type="spellStart"/>
-      <w:r>
-        <w:rPr>
-          <w:rFonts w:ascii="Arial" w:hAnsi="Arial"/>
-          <w:sz w:val="24"/>
-          <w:szCs w:val="24"/>
-        </w:rPr>
-        <w:t>OpenGL</w:t>
-      </w:r>
-      <w:proofErr w:type="spellEnd"/>
-      <w:r>
-        <w:rPr>
-          <w:rFonts w:ascii="Arial" w:hAnsi="Arial"/>
-          <w:sz w:val="24"/>
-          <w:szCs w:val="24"/>
-        </w:rPr>
-        <w:t xml:space="preserve"> utilizada na computação gráfica, e também o </w:t>
-      </w:r>
-      <w:proofErr w:type="spellStart"/>
-      <w:r>
-        <w:rPr>
-          <w:rFonts w:ascii="Arial" w:hAnsi="Arial"/>
-          <w:sz w:val="24"/>
-          <w:szCs w:val="24"/>
-        </w:rPr>
-        <w:t>SQLite</w:t>
-      </w:r>
-      <w:proofErr w:type="spellEnd"/>
-      <w:r>
-        <w:rPr>
-          <w:rFonts w:ascii="Arial" w:hAnsi="Arial"/>
-          <w:sz w:val="24"/>
-          <w:szCs w:val="24"/>
-        </w:rPr>
-        <w:t xml:space="preserve"> que é um poderoso e leve banco de dados relacional.</w:t>
-      </w:r>
-    </w:p>
-    <w:p>
-      <w:pPr>
-        <w:spacing w:after="0" w:line="360" w:lineRule="auto"/>
-        <w:jc w:val="both"/>
-        <w:rPr>
-          <w:rFonts w:ascii="Arial" w:hAnsi="Arial"/>
-          <w:sz w:val="24"/>
-          <w:szCs w:val="24"/>
-        </w:rPr>
-      </w:pPr>
-    </w:p>
-    <w:p>
-      <w:pPr>
-        <w:spacing w:after="0" w:line="360" w:lineRule="auto"/>
-        <w:jc w:val="both"/>
-        <w:rPr>
-          <w:rFonts w:ascii="Arial" w:hAnsi="Arial"/>
-          <w:sz w:val="24"/>
-          <w:szCs w:val="24"/>
-        </w:rPr>
-      </w:pPr>
-      <w:r>
-        <w:rPr>
-          <w:rFonts w:ascii="Arial" w:hAnsi="Arial"/>
-          <w:sz w:val="24"/>
-          <w:szCs w:val="24"/>
-        </w:rPr>
-        <w:t xml:space="preserve">3.4.3 Camada de Nível </w:t>
-      </w:r>
-      <w:r>
-        <w:rPr>
-          <w:rFonts w:ascii="Arial" w:hAnsi="Arial"/>
-          <w:sz w:val="24"/>
-          <w:szCs w:val="24"/>
-        </w:rPr>
-        <w:t>dois</w:t>
-      </w:r>
-      <w:r>
-        <w:rPr>
-          <w:rFonts w:ascii="Arial" w:hAnsi="Arial"/>
-          <w:sz w:val="24"/>
-          <w:szCs w:val="24"/>
-        </w:rPr>
-        <w:t xml:space="preserve"> </w:t>
-      </w:r>
-    </w:p>
-    <w:p>
-      <w:pPr>
-        <w:spacing w:after="0" w:line="360" w:lineRule="auto"/>
-        <w:jc w:val="both"/>
-        <w:rPr>
-          <w:rFonts w:ascii="Arial" w:hAnsi="Arial"/>
-          <w:sz w:val="24"/>
-          <w:szCs w:val="24"/>
-        </w:rPr>
-      </w:pPr>
-    </w:p>
-    <w:p>
-      <w:pPr>
-        <w:spacing w:after="0" w:line="360" w:lineRule="auto"/>
-        <w:ind w:firstLine="1134"/>
-        <w:jc w:val="both"/>
-        <w:rPr>
-          <w:rFonts w:ascii="Arial" w:hAnsi="Arial"/>
-          <w:sz w:val="24"/>
-          <w:szCs w:val="24"/>
-        </w:rPr>
-      </w:pPr>
-      <w:r>
-        <w:rPr>
-          <w:rFonts w:ascii="Arial" w:hAnsi="Arial"/>
-          <w:sz w:val="24"/>
-          <w:szCs w:val="24"/>
-        </w:rPr>
-        <w:t>É a camada de framework de aplicação “</w:t>
-      </w:r>
-      <w:proofErr w:type="spellStart"/>
-      <w:r>
-        <w:rPr>
-          <w:rFonts w:ascii="Arial" w:hAnsi="Arial"/>
-          <w:sz w:val="24"/>
-          <w:szCs w:val="24"/>
-        </w:rPr>
-        <w:t>Application</w:t>
-      </w:r>
-      <w:proofErr w:type="spellEnd"/>
-      <w:r>
-        <w:rPr>
-          <w:rFonts w:ascii="Arial" w:hAnsi="Arial"/>
-          <w:sz w:val="24"/>
-          <w:szCs w:val="24"/>
-        </w:rPr>
-        <w:t xml:space="preserve"> Framework”, programas que gerenciam as aplicações básicas do telefone.</w:t>
-      </w:r>
-    </w:p>
-    <w:p>
-      <w:pPr>
-        <w:spacing w:after="0" w:line="360" w:lineRule="auto"/>
-        <w:jc w:val="both"/>
-        <w:rPr>
-          <w:rFonts w:ascii="Arial" w:hAnsi="Arial"/>
-          <w:sz w:val="24"/>
-          <w:szCs w:val="24"/>
-        </w:rPr>
-      </w:pPr>
-      <w:r>
-        <w:rPr>
-          <w:rFonts w:ascii="Arial" w:hAnsi="Arial"/>
-          <w:sz w:val="24"/>
-          <w:szCs w:val="24"/>
-        </w:rPr>
-        <w:lastRenderedPageBreak/>
-        <w:t>3.4.4 Camada de Nível três</w:t>
-      </w:r>
-    </w:p>
-    <w:p>
-      <w:pPr>
-        <w:spacing w:after="0" w:line="360" w:lineRule="auto"/>
-        <w:jc w:val="both"/>
-        <w:rPr>
-          <w:rFonts w:ascii="Arial" w:hAnsi="Arial"/>
-          <w:sz w:val="24"/>
-          <w:szCs w:val="24"/>
-        </w:rPr>
-      </w:pPr>
-    </w:p>
-    <w:p>
-      <w:pPr>
-        <w:spacing w:after="0" w:line="360" w:lineRule="auto"/>
-        <w:ind w:firstLine="1134"/>
-        <w:jc w:val="both"/>
-        <w:rPr>
-          <w:rFonts w:ascii="Arial" w:hAnsi="Arial"/>
-          <w:sz w:val="24"/>
-          <w:szCs w:val="24"/>
-        </w:rPr>
-      </w:pPr>
-      <w:r>
-        <w:rPr>
-          <w:rFonts w:ascii="Arial" w:hAnsi="Arial"/>
-          <w:sz w:val="24"/>
-          <w:szCs w:val="24"/>
-        </w:rPr>
-        <w:t>Camada de aplicação e funções básicas do dispositivos. Esta e a camada de interação do usuário com o dispositivo móvel, onde encontramos os aplicativos de SMS, calendário, mapa, navegador, contato, entre outros.</w:t>
-      </w:r>
-    </w:p>
-    <w:p>
-      <w:pPr>
-        <w:spacing w:after="0" w:line="360" w:lineRule="auto"/>
-        <w:jc w:val="both"/>
-        <w:rPr>
-          <w:rFonts w:ascii="Arial" w:hAnsi="Arial"/>
-          <w:sz w:val="24"/>
-          <w:szCs w:val="24"/>
-        </w:rPr>
-      </w:pPr>
-    </w:p>
-    <w:p>
-      <w:pPr>
-        <w:spacing w:after="0" w:line="360" w:lineRule="auto"/>
-        <w:jc w:val="both"/>
-        <w:rPr>
-          <w:rFonts w:ascii="Arial" w:hAnsi="Arial"/>
-          <w:b/>
-          <w:sz w:val="24"/>
-          <w:szCs w:val="24"/>
-        </w:rPr>
-      </w:pPr>
-      <w:r>
-        <w:rPr>
-          <w:rFonts w:ascii="Arial" w:hAnsi="Arial"/>
-          <w:b/>
-          <w:sz w:val="24"/>
-          <w:szCs w:val="24"/>
-        </w:rPr>
-        <w:t>4 ARDUINO</w:t>
-      </w:r>
-    </w:p>
-    <w:p>
-      <w:pPr>
-        <w:spacing w:after="0" w:line="360" w:lineRule="auto"/>
-        <w:jc w:val="both"/>
-        <w:rPr>
-          <w:rFonts w:ascii="Arial" w:hAnsi="Arial"/>
-          <w:b/>
-          <w:sz w:val="24"/>
-          <w:szCs w:val="24"/>
-        </w:rPr>
-      </w:pPr>
-    </w:p>
-    <w:p>
-      <w:pPr>
-        <w:spacing w:after="0" w:line="360" w:lineRule="auto"/>
-        <w:jc w:val="both"/>
-        <w:rPr>
-          <w:rFonts w:ascii="Arial" w:hAnsi="Arial"/>
-          <w:b/>
-          <w:sz w:val="24"/>
-          <w:szCs w:val="24"/>
-        </w:rPr>
-      </w:pPr>
-      <w:r>
-        <w:rPr>
-          <w:rFonts w:ascii="Arial" w:hAnsi="Arial"/>
-          <w:b/>
-          <w:sz w:val="24"/>
-          <w:szCs w:val="24"/>
-        </w:rPr>
-        <w:t>4.1 Histórico</w:t>
-      </w:r>
-    </w:p>
-    <w:p>
-      <w:pPr>
-        <w:spacing w:after="0" w:line="360" w:lineRule="auto"/>
-        <w:jc w:val="both"/>
-        <w:rPr>
-          <w:rFonts w:ascii="Arial" w:hAnsi="Arial"/>
-          <w:b/>
-          <w:sz w:val="24"/>
-          <w:szCs w:val="24"/>
-        </w:rPr>
-      </w:pPr>
-    </w:p>
-    <w:p>
-      <w:pPr>
-        <w:spacing w:after="0" w:line="360" w:lineRule="auto"/>
-        <w:ind w:firstLine="1134"/>
-        <w:jc w:val="both"/>
-        <w:rPr>
-          <w:rFonts w:ascii="Arial" w:hAnsi="Arial"/>
-          <w:sz w:val="24"/>
-          <w:szCs w:val="24"/>
-        </w:rPr>
-      </w:pPr>
-      <w:r>
-        <w:rPr>
-          <w:rFonts w:ascii="Arial" w:hAnsi="Arial"/>
-          <w:sz w:val="24"/>
-          <w:szCs w:val="24"/>
-        </w:rPr>
-        <w:t xml:space="preserve">O Projeto </w:t>
-      </w:r>
-      <w:proofErr w:type="spellStart"/>
-      <w:r>
-        <w:rPr>
-          <w:rFonts w:ascii="Arial" w:hAnsi="Arial"/>
-          <w:sz w:val="24"/>
-          <w:szCs w:val="24"/>
-        </w:rPr>
-        <w:t>Arduino</w:t>
-      </w:r>
-      <w:proofErr w:type="spellEnd"/>
-      <w:r>
-        <w:rPr>
-          <w:rFonts w:ascii="Arial" w:hAnsi="Arial"/>
-          <w:sz w:val="24"/>
-          <w:szCs w:val="24"/>
-        </w:rPr>
-        <w:t xml:space="preserve"> teve início em 2005 na </w:t>
-      </w:r>
-      <w:r>
-        <w:rPr>
-          <w:rFonts w:ascii="Arial" w:hAnsi="Arial"/>
-          <w:sz w:val="24"/>
-          <w:szCs w:val="24"/>
-        </w:rPr>
-        <w:t xml:space="preserve">cidade de </w:t>
-      </w:r>
-      <w:proofErr w:type="spellStart"/>
-      <w:r>
-        <w:rPr>
-          <w:rFonts w:ascii="Arial" w:hAnsi="Arial"/>
-          <w:sz w:val="24"/>
-          <w:szCs w:val="24"/>
-        </w:rPr>
-        <w:t>Ivrea</w:t>
-      </w:r>
-      <w:proofErr w:type="spellEnd"/>
-      <w:r>
-        <w:rPr>
-          <w:rFonts w:ascii="Arial" w:hAnsi="Arial"/>
-          <w:sz w:val="24"/>
-          <w:szCs w:val="24"/>
-        </w:rPr>
-        <w:t xml:space="preserve"> na Itália, com fins acadêmicos e para projetos de prototipagem de baixo custo. A companhia ganhou fás em muitos países inspirados na ideia de software livre, liberando todos seus projetos de engenharia na Web.</w:t>
-      </w:r>
-    </w:p>
-    <w:p>
-      <w:pPr>
-        <w:spacing w:after="0" w:line="360" w:lineRule="auto"/>
-        <w:ind w:firstLine="1134"/>
-        <w:jc w:val="both"/>
-        <w:rPr>
-          <w:rFonts w:ascii="Arial" w:hAnsi="Arial"/>
-          <w:sz w:val="24"/>
-          <w:szCs w:val="24"/>
-        </w:rPr>
-      </w:pPr>
-      <w:r>
-        <w:rPr>
-          <w:rFonts w:ascii="Arial" w:hAnsi="Arial"/>
-          <w:sz w:val="24"/>
-          <w:szCs w:val="24"/>
-        </w:rPr>
-        <w:t xml:space="preserve">Em uma reportagem em uma revista que falava sobre </w:t>
-      </w:r>
-      <w:proofErr w:type="spellStart"/>
-      <w:r>
-        <w:rPr>
-          <w:rFonts w:ascii="Arial" w:hAnsi="Arial"/>
-          <w:sz w:val="24"/>
-          <w:szCs w:val="24"/>
-        </w:rPr>
-        <w:t>Arduino</w:t>
-      </w:r>
-      <w:proofErr w:type="spellEnd"/>
-      <w:r>
-        <w:rPr>
-          <w:rFonts w:ascii="Arial" w:hAnsi="Arial"/>
-          <w:sz w:val="24"/>
-          <w:szCs w:val="24"/>
-        </w:rPr>
-        <w:t xml:space="preserve">, um dos fundadores da companhia </w:t>
-      </w:r>
-      <w:proofErr w:type="spellStart"/>
-      <w:r>
-        <w:rPr>
-          <w:rFonts w:ascii="Arial" w:hAnsi="Arial"/>
-          <w:sz w:val="24"/>
-          <w:szCs w:val="24"/>
-        </w:rPr>
-        <w:t>Arduino</w:t>
-      </w:r>
-      <w:proofErr w:type="spellEnd"/>
-      <w:r>
-        <w:rPr>
-          <w:rFonts w:ascii="Arial" w:hAnsi="Arial"/>
-          <w:sz w:val="24"/>
-          <w:szCs w:val="24"/>
-        </w:rPr>
-        <w:t xml:space="preserve"> falou sobre a nova ideia do hardware livre:</w:t>
-      </w:r>
-    </w:p>
-    <w:p>
-      <w:pPr>
-        <w:spacing w:after="0" w:line="360" w:lineRule="auto"/>
-        <w:jc w:val="both"/>
-        <w:rPr>
-          <w:rFonts w:ascii="Arial" w:hAnsi="Arial"/>
-          <w:sz w:val="24"/>
-          <w:szCs w:val="24"/>
-        </w:rPr>
-      </w:pPr>
-      <w:r>
-        <w:rPr>
-          <w:rFonts w:ascii="Arial" w:hAnsi="Arial"/>
-          <w:sz w:val="24"/>
-          <w:szCs w:val="24"/>
-        </w:rPr>
-        <w:t xml:space="preserve">“David </w:t>
-      </w:r>
-      <w:proofErr w:type="spellStart"/>
-      <w:r>
-        <w:rPr>
-          <w:rFonts w:ascii="Arial" w:hAnsi="Arial"/>
-          <w:sz w:val="24"/>
-          <w:szCs w:val="24"/>
-        </w:rPr>
-        <w:t>Milles</w:t>
-      </w:r>
-      <w:proofErr w:type="spellEnd"/>
-      <w:r>
-        <w:rPr>
-          <w:rFonts w:ascii="Arial" w:hAnsi="Arial"/>
-          <w:sz w:val="24"/>
-          <w:szCs w:val="24"/>
-        </w:rPr>
-        <w:t xml:space="preserve"> – nós queríamos que outras pessoas entendessem a plataforma para adequá-la as suas necessidades. Para isso elas deveriam ter acesso ao código fonte do software e ao projeto de hardware. Além disso, como era uma plataforma nova, ser de código aberto deu confiança as pessoas. Elas sabiam que deveriam continuar expandindo a pla</w:t>
-      </w:r>
-      <w:r>
-        <w:rPr>
-          <w:rFonts w:ascii="Arial" w:hAnsi="Arial"/>
-          <w:sz w:val="24"/>
-          <w:szCs w:val="24"/>
-        </w:rPr>
-        <w:t>taforma mesmo que o desenvolvedor original desistisse</w:t>
-      </w:r>
-      <w:r>
-        <w:rPr>
-          <w:rFonts w:ascii="Arial" w:hAnsi="Arial"/>
-          <w:sz w:val="24"/>
-          <w:szCs w:val="24"/>
-        </w:rPr>
-        <w:t xml:space="preserve"> dela</w:t>
-      </w:r>
-      <w:r>
-        <w:rPr>
-          <w:rFonts w:ascii="Arial" w:hAnsi="Arial"/>
-          <w:sz w:val="24"/>
-          <w:szCs w:val="24"/>
-        </w:rPr>
-        <w:t>”</w:t>
-      </w:r>
-      <w:r>
-        <w:rPr>
-          <w:rFonts w:ascii="Arial" w:hAnsi="Arial"/>
-          <w:sz w:val="24"/>
-          <w:szCs w:val="24"/>
-        </w:rPr>
-        <w:t xml:space="preserve">. Uma melhor definição sobre o que se refere </w:t>
-      </w:r>
-      <w:proofErr w:type="spellStart"/>
-      <w:r>
-        <w:rPr>
-          <w:rFonts w:ascii="Arial" w:hAnsi="Arial"/>
-          <w:sz w:val="24"/>
-          <w:szCs w:val="24"/>
-        </w:rPr>
-        <w:t>Arduino</w:t>
-      </w:r>
-      <w:proofErr w:type="spellEnd"/>
-      <w:r>
-        <w:rPr>
-          <w:rFonts w:ascii="Arial" w:hAnsi="Arial"/>
-          <w:sz w:val="24"/>
-          <w:szCs w:val="24"/>
-        </w:rPr>
-        <w:t>:</w:t>
-      </w:r>
+      </w:pPr>
     </w:p>
     <w:p>
       <w:pPr>
         <w:spacing w:after="0" w:line="240" w:lineRule="auto"/>
-        <w:ind w:firstLine="2268"/>
+        <w:ind w:left="2268"/>
         <w:jc w:val="both"/>
         <w:rPr>
           <w:rFonts w:ascii="Arial" w:hAnsi="Arial"/>
@@ -8042,25 +7251,21 @@
           <w:szCs w:val="20"/>
         </w:rPr>
       </w:pPr>
-    </w:p>
-    <w:p>
-      <w:pPr>
-        <w:spacing w:after="0" w:line="240" w:lineRule="auto"/>
-        <w:ind w:left="2268"/>
-        <w:jc w:val="both"/>
+      <w:r>
         <w:rPr>
           <w:rFonts w:ascii="Arial" w:hAnsi="Arial"/>
           <w:sz w:val="20"/>
           <w:szCs w:val="20"/>
         </w:rPr>
-      </w:pPr>
+        <w:t xml:space="preserve">É uma plataforma da computação física de código aberto, com base em uma placa simples de entrada/saída, assim como em um ambiente de </w:t>
+      </w:r>
       <w:r>
         <w:rPr>
           <w:rFonts w:ascii="Arial" w:hAnsi="Arial"/>
           <w:sz w:val="20"/>
           <w:szCs w:val="20"/>
         </w:rPr>
-        <w:t xml:space="preserve">É uma plataforma da computação física de código aberto, com base em uma placa simples de entrada/saída, assim como em um ambiente de </w:t>
+        <w:t>desenvolvimento que implementa a linguagem Processing. O Arduino pode ser utilizado para desenvolver objetos interativos independentes ou conectados a um software de um c</w:t>
       </w:r>
       <w:r>
         <w:rPr>
@@ -8068,54 +7273,10 @@
           <w:sz w:val="20"/>
           <w:szCs w:val="20"/>
         </w:rPr>
-        <w:t xml:space="preserve">desenvolvimento que implementa a linguagem </w:t>
-      </w:r>
-      <w:proofErr w:type="spellStart"/>
-      <w:r>
-        <w:rPr>
-          <w:rFonts w:ascii="Arial" w:hAnsi="Arial"/>
-          <w:sz w:val="20"/>
-          <w:szCs w:val="20"/>
-        </w:rPr>
-        <w:t>Processing</w:t>
-      </w:r>
-      <w:proofErr w:type="spellEnd"/>
-      <w:r>
-        <w:rPr>
-          <w:rFonts w:ascii="Arial" w:hAnsi="Arial"/>
-          <w:sz w:val="20"/>
-          <w:szCs w:val="20"/>
-        </w:rPr>
-        <w:t xml:space="preserve">. O </w:t>
-      </w:r>
-      <w:proofErr w:type="spellStart"/>
-      <w:r>
-        <w:rPr>
-          <w:rFonts w:ascii="Arial" w:hAnsi="Arial"/>
-          <w:sz w:val="20"/>
-          <w:szCs w:val="20"/>
-        </w:rPr>
-        <w:t>Arduino</w:t>
-      </w:r>
-      <w:proofErr w:type="spellEnd"/>
-      <w:r>
-        <w:rPr>
-          <w:rFonts w:ascii="Arial" w:hAnsi="Arial"/>
-          <w:sz w:val="20"/>
-          <w:szCs w:val="20"/>
-        </w:rPr>
-        <w:t xml:space="preserve"> pode ser utilizado para desenvolver objetos interativos independentes ou conectados a um software de um computador. (</w:t>
+        <w:t>omputador. (BANZI, 2011, P. 17).</w:t>
       </w:r>
       <w:bookmarkStart w:id="0" w:name="_GoBack"/>
       <w:bookmarkEnd w:id="0"/>
-      <w:r>
-        <w:rPr>
-          <w:rFonts w:ascii="Arial" w:hAnsi="Arial"/>
-          <w:sz w:val="20"/>
-          <w:szCs w:val="20"/>
-        </w:rPr>
-        <w:t>BANZI, 2011, P. 17).</w:t>
-      </w:r>
     </w:p>
     <w:p>
       <w:pPr>
@@ -8808,87 +7969,7 @@
           <w:sz w:val="24"/>
           <w:szCs w:val="48"/>
         </w:rPr>
-        <w:t xml:space="preserve">NAHB. </w:t>
-      </w:r>
-      <w:proofErr w:type="spellStart"/>
-      <w:r>
-        <w:rPr>
-          <w:rFonts w:ascii="Arial" w:hAnsi="Arial" w:cs="Arial"/>
-          <w:bCs/>
-          <w:sz w:val="24"/>
-          <w:szCs w:val="48"/>
-        </w:rPr>
-        <w:t>National</w:t>
-      </w:r>
-      <w:proofErr w:type="spellEnd"/>
-      <w:r>
-        <w:rPr>
-          <w:rFonts w:ascii="Arial" w:hAnsi="Arial" w:cs="Arial"/>
-          <w:bCs/>
-          <w:sz w:val="24"/>
-          <w:szCs w:val="48"/>
-        </w:rPr>
-        <w:t xml:space="preserve"> </w:t>
-      </w:r>
-      <w:proofErr w:type="spellStart"/>
-      <w:r>
-        <w:rPr>
-          <w:rFonts w:ascii="Arial" w:hAnsi="Arial" w:cs="Arial"/>
-          <w:bCs/>
-          <w:sz w:val="24"/>
-          <w:szCs w:val="48"/>
-        </w:rPr>
-        <w:t>Association</w:t>
-      </w:r>
-      <w:proofErr w:type="spellEnd"/>
-      <w:r>
-        <w:rPr>
-          <w:rFonts w:ascii="Arial" w:hAnsi="Arial" w:cs="Arial"/>
-          <w:bCs/>
-          <w:sz w:val="24"/>
-          <w:szCs w:val="48"/>
-        </w:rPr>
-        <w:t xml:space="preserve"> </w:t>
-      </w:r>
-      <w:proofErr w:type="spellStart"/>
-      <w:r>
-        <w:rPr>
-          <w:rFonts w:ascii="Arial" w:hAnsi="Arial" w:cs="Arial"/>
-          <w:bCs/>
-          <w:sz w:val="24"/>
-          <w:szCs w:val="48"/>
-        </w:rPr>
-        <w:t>of</w:t>
-      </w:r>
-      <w:proofErr w:type="spellEnd"/>
-      <w:r>
-        <w:rPr>
-          <w:rFonts w:ascii="Arial" w:hAnsi="Arial" w:cs="Arial"/>
-          <w:bCs/>
-          <w:sz w:val="24"/>
-          <w:szCs w:val="48"/>
-        </w:rPr>
-        <w:t xml:space="preserve"> Home </w:t>
-      </w:r>
-      <w:proofErr w:type="spellStart"/>
-      <w:r>
-        <w:rPr>
-          <w:rFonts w:ascii="Arial" w:hAnsi="Arial" w:cs="Arial"/>
-          <w:bCs/>
-          <w:sz w:val="24"/>
-          <w:szCs w:val="48"/>
-        </w:rPr>
-        <w:t>Builders</w:t>
-      </w:r>
-      <w:proofErr w:type="spellEnd"/>
-      <w:r>
-        <w:rPr>
-          <w:rFonts w:ascii="Arial" w:hAnsi="Arial" w:cs="Arial"/>
-          <w:bCs/>
-          <w:sz w:val="24"/>
-          <w:szCs w:val="48"/>
-        </w:rPr>
-        <w:t>. Disponível em: &lt;</w:t>
+        <w:t>NAHB. National Association of Home Builders. Disponível em: &lt;</w:t>
       </w:r>
       <w:r>
         <w:rPr>
@@ -9010,19 +8091,8 @@
           <w:sz w:val="24"/>
           <w:szCs w:val="48"/>
         </w:rPr>
-        <w:t xml:space="preserve">que é </w:t>
-      </w:r>
-      <w:proofErr w:type="gramStart"/>
-      <w:r>
-        <w:rPr>
-          <w:rFonts w:ascii="Arial" w:hAnsi="Arial" w:cs="Arial"/>
-          <w:bCs/>
-          <w:sz w:val="24"/>
-          <w:szCs w:val="48"/>
-        </w:rPr>
-        <w:t>Acessibilidade?.</w:t>
-      </w:r>
-      <w:proofErr w:type="gramEnd"/>
+        <w:t>que é Acessibilidade?.</w:t>
+      </w:r>
       <w:r>
         <w:rPr>
           <w:rFonts w:ascii="Arial" w:hAnsi="Arial" w:cs="Arial"/>
@@ -9293,22 +8363,8 @@
           <w:sz w:val="24"/>
           <w:szCs w:val="24"/>
         </w:rPr>
-        <w:t xml:space="preserve"> Afinal, o que é </w:t>
-      </w:r>
-      <w:proofErr w:type="spellStart"/>
-      <w:proofErr w:type="gramStart"/>
-      <w:r>
-        <w:rPr>
-          <w:rFonts w:ascii="Arial" w:hAnsi="Arial" w:cs="Arial"/>
-          <w:bCs w:val="0"/>
-          <w:color w:val="auto"/>
-          <w:spacing w:val="-14"/>
-          <w:sz w:val="24"/>
-          <w:szCs w:val="24"/>
-        </w:rPr>
-        <w:t>Android</w:t>
-      </w:r>
-      <w:proofErr w:type="spellEnd"/>
+        <w:t xml:space="preserve"> Afinal, o que é Android</w:t>
+      </w:r>
       <w:r>
         <w:rPr>
           <w:rFonts w:ascii="Arial" w:hAnsi="Arial" w:cs="Arial"/>
@@ -9332,7 +8388,6 @@
         </w:rPr>
         <w:t>.</w:t>
       </w:r>
-      <w:proofErr w:type="gramEnd"/>
       <w:r>
         <w:rPr>
           <w:rFonts w:ascii="Arial" w:hAnsi="Arial" w:cs="Arial"/>
@@ -9431,69 +8486,15 @@
           <w:sz w:val="24"/>
           <w:szCs w:val="24"/>
         </w:rPr>
-        <w:t xml:space="preserve">BANSI, </w:t>
-      </w:r>
-      <w:proofErr w:type="spellStart"/>
-      <w:r>
-        <w:rPr>
-          <w:rFonts w:ascii="Arial" w:hAnsi="Arial" w:cs="Arial"/>
-          <w:sz w:val="24"/>
-          <w:szCs w:val="24"/>
-        </w:rPr>
-        <w:t>Massino</w:t>
-      </w:r>
-      <w:proofErr w:type="spellEnd"/>
-      <w:r>
-        <w:rPr>
-          <w:rFonts w:ascii="Arial" w:hAnsi="Arial" w:cs="Arial"/>
-          <w:sz w:val="24"/>
-          <w:szCs w:val="24"/>
-        </w:rPr>
-        <w:t xml:space="preserve">. Primeiros passos com </w:t>
-      </w:r>
-      <w:proofErr w:type="spellStart"/>
-      <w:r>
-        <w:rPr>
-          <w:rFonts w:ascii="Arial" w:hAnsi="Arial" w:cs="Arial"/>
-          <w:sz w:val="24"/>
-          <w:szCs w:val="24"/>
-        </w:rPr>
-        <w:t>Arduino</w:t>
-      </w:r>
-      <w:proofErr w:type="spellEnd"/>
-      <w:r>
-        <w:rPr>
-          <w:rFonts w:ascii="Arial" w:hAnsi="Arial" w:cs="Arial"/>
-          <w:sz w:val="24"/>
-          <w:szCs w:val="24"/>
-        </w:rPr>
-        <w:t>.</w:t>
-      </w:r>
-      <w:r>
-        <w:rPr>
-          <w:rFonts w:ascii="Arial" w:hAnsi="Arial" w:cs="Arial"/>
-          <w:sz w:val="24"/>
-          <w:szCs w:val="24"/>
-        </w:rPr>
-        <w:t xml:space="preserve"> São Paulo: </w:t>
-      </w:r>
-      <w:proofErr w:type="spellStart"/>
-      <w:r>
-        <w:rPr>
-          <w:rFonts w:ascii="Arial" w:hAnsi="Arial" w:cs="Arial"/>
-          <w:sz w:val="24"/>
-          <w:szCs w:val="24"/>
-        </w:rPr>
-        <w:t>Novatec</w:t>
-      </w:r>
-      <w:proofErr w:type="spellEnd"/>
-      <w:r>
-        <w:rPr>
-          <w:rFonts w:ascii="Arial" w:hAnsi="Arial" w:cs="Arial"/>
-          <w:sz w:val="24"/>
-          <w:szCs w:val="24"/>
-        </w:rPr>
-        <w:t>, 2011.</w:t>
+        <w:t>BANSI, Massino. Primeiros passos com Arduino.</w:t>
+      </w:r>
+      <w:r>
+        <w:rPr>
+          <w:rFonts w:ascii="Arial" w:hAnsi="Arial" w:cs="Arial"/>
+          <w:sz w:val="24"/>
+          <w:szCs w:val="24"/>
+        </w:rPr>
+        <w:t xml:space="preserve"> São Paulo: Novatec, 2011.</w:t>
       </w:r>
       <w:r>
         <w:t xml:space="preserve"> </w:t>
@@ -9635,7 +8636,7 @@
             <w:sz w:val="20"/>
             <w:szCs w:val="20"/>
           </w:rPr>
-          <w:t>14</w:t>
+          <w:t>13</w:t>
         </w:r>
         <w:r>
           <w:rPr>
@@ -10845,7 +9846,7 @@
 </file>
 
 <file path=customXml/itemProps1.xml><?xml version="1.0" encoding="utf-8"?>
-<ds:datastoreItem xmlns:ds="http://schemas.openxmlformats.org/officeDocument/2006/customXml" ds:itemID="{4E38081E-9FA5-4A76-87D6-F0FB8A74F8FB}">
+<ds:datastoreItem xmlns:ds="http://schemas.openxmlformats.org/officeDocument/2006/customXml" ds:itemID="{8F488472-2720-44AF-90C1-EFB055968B17}">
   <ds:schemaRefs>
     <ds:schemaRef ds:uri="http://schemas.openxmlformats.org/officeDocument/2006/bibliography"/>
   </ds:schemaRefs>

</xml_diff>

<commit_message>
concluido o capitulo 4.2
</commit_message>
<xml_diff>
--- a/Trabalho de Conclusão de Curso.docx
+++ b/Trabalho de Conclusão de Curso.docx
@@ -342,8 +342,36 @@
           <w:sz w:val="24"/>
           <w:szCs w:val="24"/>
         </w:rPr>
-        <w:t>utomação residencial utilizando android e arduino</w:t>
-      </w:r>
+        <w:t xml:space="preserve">utomação residencial utilizando </w:t>
+      </w:r>
+      <w:proofErr w:type="spellStart"/>
+      <w:r>
+        <w:rPr>
+          <w:rFonts w:ascii="Arial" w:hAnsi="Arial" w:cs="Arial"/>
+          <w:sz w:val="24"/>
+          <w:szCs w:val="24"/>
+        </w:rPr>
+        <w:t>android</w:t>
+      </w:r>
+      <w:proofErr w:type="spellEnd"/>
+      <w:r>
+        <w:rPr>
+          <w:rFonts w:ascii="Arial" w:hAnsi="Arial" w:cs="Arial"/>
+          <w:sz w:val="24"/>
+          <w:szCs w:val="24"/>
+        </w:rPr>
+        <w:t xml:space="preserve"> e </w:t>
+      </w:r>
+      <w:proofErr w:type="spellStart"/>
+      <w:r>
+        <w:rPr>
+          <w:rFonts w:ascii="Arial" w:hAnsi="Arial" w:cs="Arial"/>
+          <w:sz w:val="24"/>
+          <w:szCs w:val="24"/>
+        </w:rPr>
+        <w:t>arduino</w:t>
+      </w:r>
+      <w:proofErr w:type="spellEnd"/>
     </w:p>
     <w:p>
       <w:pPr>
@@ -932,8 +960,36 @@
           <w:sz w:val="24"/>
           <w:szCs w:val="24"/>
         </w:rPr>
-        <w:t>automação residencial utilizando android e arduino</w:t>
-      </w:r>
+        <w:t xml:space="preserve">automação residencial utilizando </w:t>
+      </w:r>
+      <w:proofErr w:type="spellStart"/>
+      <w:r>
+        <w:rPr>
+          <w:rFonts w:ascii="Arial" w:hAnsi="Arial" w:cs="Arial"/>
+          <w:sz w:val="24"/>
+          <w:szCs w:val="24"/>
+        </w:rPr>
+        <w:t>android</w:t>
+      </w:r>
+      <w:proofErr w:type="spellEnd"/>
+      <w:r>
+        <w:rPr>
+          <w:rFonts w:ascii="Arial" w:hAnsi="Arial" w:cs="Arial"/>
+          <w:sz w:val="24"/>
+          <w:szCs w:val="24"/>
+        </w:rPr>
+        <w:t xml:space="preserve"> e </w:t>
+      </w:r>
+      <w:proofErr w:type="spellStart"/>
+      <w:r>
+        <w:rPr>
+          <w:rFonts w:ascii="Arial" w:hAnsi="Arial" w:cs="Arial"/>
+          <w:sz w:val="24"/>
+          <w:szCs w:val="24"/>
+        </w:rPr>
+        <w:t>arduino</w:t>
+      </w:r>
+      <w:proofErr w:type="spellEnd"/>
     </w:p>
     <w:p>
       <w:pPr>
@@ -2248,8 +2304,36 @@
           <w:sz w:val="24"/>
           <w:szCs w:val="24"/>
         </w:rPr>
-        <w:t>automação residencial utilizando android e arduino</w:t>
-      </w:r>
+        <w:t xml:space="preserve">automação residencial utilizando </w:t>
+      </w:r>
+      <w:proofErr w:type="spellStart"/>
+      <w:r>
+        <w:rPr>
+          <w:rFonts w:ascii="Arial" w:hAnsi="Arial" w:cs="Arial"/>
+          <w:sz w:val="24"/>
+          <w:szCs w:val="24"/>
+        </w:rPr>
+        <w:t>android</w:t>
+      </w:r>
+      <w:proofErr w:type="spellEnd"/>
+      <w:r>
+        <w:rPr>
+          <w:rFonts w:ascii="Arial" w:hAnsi="Arial" w:cs="Arial"/>
+          <w:sz w:val="24"/>
+          <w:szCs w:val="24"/>
+        </w:rPr>
+        <w:t xml:space="preserve"> e </w:t>
+      </w:r>
+      <w:proofErr w:type="spellStart"/>
+      <w:r>
+        <w:rPr>
+          <w:rFonts w:ascii="Arial" w:hAnsi="Arial" w:cs="Arial"/>
+          <w:sz w:val="24"/>
+          <w:szCs w:val="24"/>
+        </w:rPr>
+        <w:t>arduino</w:t>
+      </w:r>
+      <w:proofErr w:type="spellEnd"/>
     </w:p>
     <w:p>
       <w:pPr>
@@ -2362,7 +2446,43 @@
           <w:sz w:val="24"/>
           <w:szCs w:val="24"/>
         </w:rPr>
-        <w:t>será utilizado o conceito da Domótica que disse: que congrega um conjunto de tecnologias que tem com principal objetivo a automatização de uma residência.</w:t>
+        <w:t xml:space="preserve">será utilizado o conceito da </w:t>
+      </w:r>
+      <w:proofErr w:type="spellStart"/>
+      <w:r>
+        <w:rPr>
+          <w:rFonts w:ascii="Arial" w:hAnsi="Arial" w:cs="Arial"/>
+          <w:sz w:val="24"/>
+          <w:szCs w:val="24"/>
+        </w:rPr>
+        <w:t>Domótica</w:t>
+      </w:r>
+      <w:proofErr w:type="spellEnd"/>
+      <w:r>
+        <w:rPr>
+          <w:rFonts w:ascii="Arial" w:hAnsi="Arial" w:cs="Arial"/>
+          <w:sz w:val="24"/>
+          <w:szCs w:val="24"/>
+        </w:rPr>
+        <w:t xml:space="preserve"> que disse: que congrega um conjunto de tecnologias que tem </w:t>
+      </w:r>
+      <w:proofErr w:type="spellStart"/>
+      <w:r>
+        <w:rPr>
+          <w:rFonts w:ascii="Arial" w:hAnsi="Arial" w:cs="Arial"/>
+          <w:sz w:val="24"/>
+          <w:szCs w:val="24"/>
+        </w:rPr>
+        <w:t>com</w:t>
+      </w:r>
+      <w:proofErr w:type="spellEnd"/>
+      <w:r>
+        <w:rPr>
+          <w:rFonts w:ascii="Arial" w:hAnsi="Arial" w:cs="Arial"/>
+          <w:sz w:val="24"/>
+          <w:szCs w:val="24"/>
+        </w:rPr>
+        <w:t xml:space="preserve"> principal objetivo a automatização de uma residência.</w:t>
       </w:r>
     </w:p>
     <w:p>
@@ -2382,15 +2502,79 @@
           <w:sz w:val="24"/>
           <w:szCs w:val="24"/>
         </w:rPr>
-        <w:t>Além da utilização da Domótica vai ser utilizado duas outras tecnologias, o Si</w:t>
-      </w:r>
-      <w:r>
-        <w:rPr>
-          <w:rFonts w:ascii="Arial" w:hAnsi="Arial" w:cs="Arial"/>
-          <w:sz w:val="24"/>
-          <w:szCs w:val="24"/>
-        </w:rPr>
-        <w:t>stema Operacional Android e uma ferramenta de prototipagem chamada  Arduino, que é um pequeno circuito elétrico(placa)  que possui em sua</w:t>
+        <w:t xml:space="preserve">Além da utilização da </w:t>
+      </w:r>
+      <w:proofErr w:type="spellStart"/>
+      <w:r>
+        <w:rPr>
+          <w:rFonts w:ascii="Arial" w:hAnsi="Arial" w:cs="Arial"/>
+          <w:sz w:val="24"/>
+          <w:szCs w:val="24"/>
+        </w:rPr>
+        <w:t>Domótica</w:t>
+      </w:r>
+      <w:proofErr w:type="spellEnd"/>
+      <w:r>
+        <w:rPr>
+          <w:rFonts w:ascii="Arial" w:hAnsi="Arial" w:cs="Arial"/>
+          <w:sz w:val="24"/>
+          <w:szCs w:val="24"/>
+        </w:rPr>
+        <w:t xml:space="preserve"> vai ser utilizado duas outras tecnologias, o Si</w:t>
+      </w:r>
+      <w:r>
+        <w:rPr>
+          <w:rFonts w:ascii="Arial" w:hAnsi="Arial" w:cs="Arial"/>
+          <w:sz w:val="24"/>
+          <w:szCs w:val="24"/>
+        </w:rPr>
+        <w:t xml:space="preserve">stema Operacional </w:t>
+      </w:r>
+      <w:proofErr w:type="spellStart"/>
+      <w:r>
+        <w:rPr>
+          <w:rFonts w:ascii="Arial" w:hAnsi="Arial" w:cs="Arial"/>
+          <w:sz w:val="24"/>
+          <w:szCs w:val="24"/>
+        </w:rPr>
+        <w:t>Android</w:t>
+      </w:r>
+      <w:proofErr w:type="spellEnd"/>
+      <w:r>
+        <w:rPr>
+          <w:rFonts w:ascii="Arial" w:hAnsi="Arial" w:cs="Arial"/>
+          <w:sz w:val="24"/>
+          <w:szCs w:val="24"/>
+        </w:rPr>
+        <w:t xml:space="preserve"> e uma ferramenta de prototipagem </w:t>
+      </w:r>
+      <w:proofErr w:type="gramStart"/>
+      <w:r>
+        <w:rPr>
+          <w:rFonts w:ascii="Arial" w:hAnsi="Arial" w:cs="Arial"/>
+          <w:sz w:val="24"/>
+          <w:szCs w:val="24"/>
+        </w:rPr>
+        <w:t xml:space="preserve">chamada  </w:t>
+      </w:r>
+      <w:proofErr w:type="spellStart"/>
+      <w:r>
+        <w:rPr>
+          <w:rFonts w:ascii="Arial" w:hAnsi="Arial" w:cs="Arial"/>
+          <w:sz w:val="24"/>
+          <w:szCs w:val="24"/>
+        </w:rPr>
+        <w:t>Arduino</w:t>
+      </w:r>
+      <w:proofErr w:type="spellEnd"/>
+      <w:proofErr w:type="gramEnd"/>
+      <w:r>
+        <w:rPr>
+          <w:rFonts w:ascii="Arial" w:hAnsi="Arial" w:cs="Arial"/>
+          <w:sz w:val="24"/>
+          <w:szCs w:val="24"/>
+        </w:rPr>
+        <w:t>, que é um pequeno circuito elétrico(placa)  que possui em sua</w:t>
       </w:r>
       <w:r>
         <w:rPr>
@@ -2480,7 +2664,25 @@
           <w:sz w:val="24"/>
           <w:szCs w:val="24"/>
         </w:rPr>
-        <w:t>A utilização da Domótica atua</w:t>
+        <w:t xml:space="preserve">A utilização da </w:t>
+      </w:r>
+      <w:proofErr w:type="spellStart"/>
+      <w:r>
+        <w:rPr>
+          <w:rFonts w:ascii="Arial" w:hAnsi="Arial" w:cs="Arial"/>
+          <w:sz w:val="24"/>
+          <w:szCs w:val="24"/>
+        </w:rPr>
+        <w:t>Domótica</w:t>
+      </w:r>
+      <w:proofErr w:type="spellEnd"/>
+      <w:r>
+        <w:rPr>
+          <w:rFonts w:ascii="Arial" w:hAnsi="Arial" w:cs="Arial"/>
+          <w:sz w:val="24"/>
+          <w:szCs w:val="24"/>
+        </w:rPr>
+        <w:t xml:space="preserve"> atua</w:t>
       </w:r>
       <w:r>
         <w:rPr>
@@ -3130,15 +3332,43 @@
           <w:sz w:val="24"/>
           <w:szCs w:val="24"/>
         </w:rPr>
-        <w:t xml:space="preserve"> Conforme Muratori</w:t>
-      </w:r>
-      <w:r>
-        <w:rPr>
-          <w:rFonts w:ascii="Arial" w:hAnsi="Arial" w:cs="Arial"/>
-          <w:sz w:val="24"/>
-          <w:szCs w:val="24"/>
-        </w:rPr>
-        <w:t xml:space="preserve"> e Bó (2011</w:t>
+        <w:t xml:space="preserve"> Conforme </w:t>
+      </w:r>
+      <w:proofErr w:type="spellStart"/>
+      <w:r>
+        <w:rPr>
+          <w:rFonts w:ascii="Arial" w:hAnsi="Arial" w:cs="Arial"/>
+          <w:sz w:val="24"/>
+          <w:szCs w:val="24"/>
+        </w:rPr>
+        <w:t>Muratori</w:t>
+      </w:r>
+      <w:proofErr w:type="spellEnd"/>
+      <w:r>
+        <w:rPr>
+          <w:rFonts w:ascii="Arial" w:hAnsi="Arial" w:cs="Arial"/>
+          <w:sz w:val="24"/>
+          <w:szCs w:val="24"/>
+        </w:rPr>
+        <w:t xml:space="preserve"> e </w:t>
+      </w:r>
+      <w:proofErr w:type="spellStart"/>
+      <w:r>
+        <w:rPr>
+          <w:rFonts w:ascii="Arial" w:hAnsi="Arial" w:cs="Arial"/>
+          <w:sz w:val="24"/>
+          <w:szCs w:val="24"/>
+        </w:rPr>
+        <w:t>Bó</w:t>
+      </w:r>
+      <w:proofErr w:type="spellEnd"/>
+      <w:r>
+        <w:rPr>
+          <w:rFonts w:ascii="Arial" w:hAnsi="Arial" w:cs="Arial"/>
+          <w:sz w:val="24"/>
+          <w:szCs w:val="24"/>
+        </w:rPr>
+        <w:t xml:space="preserve"> (2011</w:t>
       </w:r>
       <w:r>
         <w:rPr>
@@ -3148,13 +3378,23 @@
         </w:rPr>
         <w:t xml:space="preserve">), quando a </w:t>
       </w:r>
-      <w:r>
-        <w:rPr>
-          <w:rFonts w:ascii="Arial" w:hAnsi="Arial" w:cs="Arial"/>
-          <w:sz w:val="24"/>
-          <w:szCs w:val="24"/>
-        </w:rPr>
-        <w:t>Domótica é</w:t>
+      <w:proofErr w:type="spellStart"/>
+      <w:r>
+        <w:rPr>
+          <w:rFonts w:ascii="Arial" w:hAnsi="Arial" w:cs="Arial"/>
+          <w:sz w:val="24"/>
+          <w:szCs w:val="24"/>
+        </w:rPr>
+        <w:t>Domótica</w:t>
+      </w:r>
+      <w:proofErr w:type="spellEnd"/>
+      <w:r>
+        <w:rPr>
+          <w:rFonts w:ascii="Arial" w:hAnsi="Arial" w:cs="Arial"/>
+          <w:sz w:val="24"/>
+          <w:szCs w:val="24"/>
+        </w:rPr>
+        <w:t xml:space="preserve"> é</w:t>
       </w:r>
       <w:r>
         <w:rPr>
@@ -4013,13 +4253,23 @@
                 <w:szCs w:val="24"/>
               </w:rPr>
             </w:pPr>
+            <w:proofErr w:type="spellStart"/>
             <w:r>
               <w:rPr>
                 <w:rFonts w:ascii="Arial" w:hAnsi="Arial" w:cs="Arial"/>
                 <w:sz w:val="24"/>
                 <w:szCs w:val="24"/>
               </w:rPr>
-              <w:t>Multiroom Áudio</w:t>
+              <w:t>Multiroom</w:t>
+            </w:r>
+            <w:proofErr w:type="spellEnd"/>
+            <w:r>
+              <w:rPr>
+                <w:rFonts w:ascii="Arial" w:hAnsi="Arial" w:cs="Arial"/>
+                <w:sz w:val="24"/>
+                <w:szCs w:val="24"/>
+              </w:rPr>
+              <w:t xml:space="preserve"> Áudio</w:t>
             </w:r>
           </w:p>
         </w:tc>
@@ -4170,8 +4420,18 @@
                 <w:sz w:val="24"/>
                 <w:szCs w:val="24"/>
               </w:rPr>
-              <w:t>Home Theater</w:t>
+              <w:t xml:space="preserve">Home </w:t>
             </w:r>
+            <w:proofErr w:type="spellStart"/>
+            <w:r>
+              <w:rPr>
+                <w:rFonts w:ascii="Arial" w:hAnsi="Arial" w:cs="Arial"/>
+                <w:sz w:val="24"/>
+                <w:szCs w:val="24"/>
+              </w:rPr>
+              <w:t>Theater</w:t>
+            </w:r>
+            <w:proofErr w:type="spellEnd"/>
           </w:p>
         </w:tc>
         <w:tc>
@@ -4959,8 +5219,18 @@
           <w:sz w:val="24"/>
           <w:szCs w:val="24"/>
         </w:rPr>
-        <w:t>citado por Blatt</w:t>
-      </w:r>
+        <w:t xml:space="preserve">citado por </w:t>
+      </w:r>
+      <w:proofErr w:type="spellStart"/>
+      <w:r>
+        <w:rPr>
+          <w:rFonts w:ascii="Arial" w:hAnsi="Arial" w:cs="Arial"/>
+          <w:sz w:val="24"/>
+          <w:szCs w:val="24"/>
+        </w:rPr>
+        <w:t>Blatt</w:t>
+      </w:r>
+      <w:proofErr w:type="spellEnd"/>
       <w:r>
         <w:rPr>
           <w:rFonts w:ascii="Arial" w:hAnsi="Arial" w:cs="Arial"/>
@@ -5530,7 +5800,23 @@
           <w:rFonts w:ascii="Arial" w:hAnsi="Arial"/>
           <w:sz w:val="24"/>
         </w:rPr>
-        <w:t xml:space="preserve">Esses sistemas estão se popularizando muito nos últimos tempos, hoje dia muitas residências já dispôs de grandes TVs e equipamento de som que muitas das vezes são considerados Home Theater. Os </w:t>
+        <w:t xml:space="preserve">Esses sistemas estão se popularizando muito nos últimos tempos, hoje dia muitas residências já dispôs de grandes TVs e equipamento de som que muitas das vezes são considerados Home </w:t>
+      </w:r>
+      <w:proofErr w:type="spellStart"/>
+      <w:r>
+        <w:rPr>
+          <w:rFonts w:ascii="Arial" w:hAnsi="Arial"/>
+          <w:sz w:val="24"/>
+        </w:rPr>
+        <w:t>Theater</w:t>
+      </w:r>
+      <w:proofErr w:type="spellEnd"/>
+      <w:r>
+        <w:rPr>
+          <w:rFonts w:ascii="Arial" w:hAnsi="Arial"/>
+          <w:sz w:val="24"/>
+        </w:rPr>
+        <w:t xml:space="preserve">. Os </w:t>
       </w:r>
       <w:r>
         <w:rPr>
@@ -5538,8 +5824,18 @@
           <w:i/>
           <w:sz w:val="24"/>
         </w:rPr>
-        <w:t>Home Theater</w:t>
-      </w:r>
+        <w:t xml:space="preserve">Home </w:t>
+      </w:r>
+      <w:proofErr w:type="spellStart"/>
+      <w:r>
+        <w:rPr>
+          <w:rFonts w:ascii="Arial" w:hAnsi="Arial"/>
+          <w:i/>
+          <w:sz w:val="24"/>
+        </w:rPr>
+        <w:t>Theater</w:t>
+      </w:r>
+      <w:proofErr w:type="spellEnd"/>
       <w:r>
         <w:rPr>
           <w:rFonts w:ascii="Arial" w:hAnsi="Arial"/>
@@ -5711,8 +6007,9 @@
           <w:color w:val="auto"/>
           <w:sz w:val="20"/>
         </w:rPr>
-        <w:t xml:space="preserve"> - Home Theater</w:t>
-      </w:r>
+        <w:t xml:space="preserve"> - Home </w:t>
+      </w:r>
+      <w:proofErr w:type="spellStart"/>
       <w:r>
         <w:rPr>
           <w:rFonts w:ascii="Arial" w:hAnsi="Arial" w:cs="Arial"/>
@@ -5720,6 +6017,16 @@
           <w:color w:val="auto"/>
           <w:sz w:val="20"/>
         </w:rPr>
+        <w:t>Theater</w:t>
+      </w:r>
+      <w:proofErr w:type="spellEnd"/>
+      <w:r>
+        <w:rPr>
+          <w:rFonts w:ascii="Arial" w:hAnsi="Arial" w:cs="Arial"/>
+          <w:i w:val="0"/>
+          <w:color w:val="auto"/>
+          <w:sz w:val="20"/>
+        </w:rPr>
         <w:t>.</w:t>
       </w:r>
     </w:p>
@@ -5960,8 +6267,17 @@
           <w:rFonts w:ascii="Arial" w:hAnsi="Arial"/>
           <w:sz w:val="24"/>
         </w:rPr>
-        <w:t xml:space="preserve"> Bluettooth</w:t>
-      </w:r>
+        <w:t xml:space="preserve"> </w:t>
+      </w:r>
+      <w:proofErr w:type="spellStart"/>
+      <w:r>
+        <w:rPr>
+          <w:rFonts w:ascii="Arial" w:hAnsi="Arial"/>
+          <w:sz w:val="24"/>
+        </w:rPr>
+        <w:t>Bluettooth</w:t>
+      </w:r>
+      <w:proofErr w:type="spellEnd"/>
       <w:r>
         <w:rPr>
           <w:rFonts w:ascii="Arial" w:hAnsi="Arial"/>
@@ -6018,7 +6334,23 @@
           <w:rFonts w:ascii="Arial" w:hAnsi="Arial"/>
           <w:sz w:val="24"/>
         </w:rPr>
-        <w:t xml:space="preserve">Atualmente a empresa que é responsável pela plataforma Android é a gigante </w:t>
+        <w:t xml:space="preserve">Atualmente a empresa que é responsável pela plataforma </w:t>
+      </w:r>
+      <w:proofErr w:type="spellStart"/>
+      <w:r>
+        <w:rPr>
+          <w:rFonts w:ascii="Arial" w:hAnsi="Arial"/>
+          <w:sz w:val="24"/>
+        </w:rPr>
+        <w:t>Android</w:t>
+      </w:r>
+      <w:proofErr w:type="spellEnd"/>
+      <w:r>
+        <w:rPr>
+          <w:rFonts w:ascii="Arial" w:hAnsi="Arial"/>
+          <w:sz w:val="24"/>
+        </w:rPr>
+        <w:t xml:space="preserve"> é a gigante </w:t>
       </w:r>
       <w:r>
         <w:rPr>
@@ -6050,8 +6382,9 @@
           <w:sz w:val="24"/>
           <w:szCs w:val="24"/>
         </w:rPr>
-        <w:t xml:space="preserve">Mas o que vem a ser o Android? </w:t>
-      </w:r>
+        <w:t xml:space="preserve">Mas o que vem a ser o </w:t>
+      </w:r>
+      <w:proofErr w:type="spellStart"/>
       <w:r>
         <w:rPr>
           <w:rFonts w:ascii="Arial" w:hAnsi="Arial" w:cs="Arial"/>
@@ -6059,6 +6392,25 @@
           <w:sz w:val="24"/>
           <w:szCs w:val="24"/>
         </w:rPr>
+        <w:t>Android</w:t>
+      </w:r>
+      <w:proofErr w:type="spellEnd"/>
+      <w:r>
+        <w:rPr>
+          <w:rFonts w:ascii="Arial" w:hAnsi="Arial" w:cs="Arial"/>
+          <w:iCs/>
+          <w:sz w:val="24"/>
+          <w:szCs w:val="24"/>
+        </w:rPr>
+        <w:t xml:space="preserve">? </w:t>
+      </w:r>
+      <w:r>
+        <w:rPr>
+          <w:rFonts w:ascii="Arial" w:hAnsi="Arial" w:cs="Arial"/>
+          <w:iCs/>
+          <w:sz w:val="24"/>
+          <w:szCs w:val="24"/>
+        </w:rPr>
         <w:t>“</w:t>
       </w:r>
       <w:r>
@@ -6067,7 +6419,25 @@
           <w:sz w:val="24"/>
           <w:szCs w:val="24"/>
         </w:rPr>
-        <w:t>O Android é um sistema operacional móvel de código e aberto, que foi desenvolvido com base no sistema operacional Linux</w:t>
+        <w:t xml:space="preserve">O </w:t>
+      </w:r>
+      <w:proofErr w:type="spellStart"/>
+      <w:r>
+        <w:rPr>
+          <w:rFonts w:ascii="Arial" w:hAnsi="Arial" w:cs="Arial"/>
+          <w:sz w:val="24"/>
+          <w:szCs w:val="24"/>
+        </w:rPr>
+        <w:t>Android</w:t>
+      </w:r>
+      <w:proofErr w:type="spellEnd"/>
+      <w:r>
+        <w:rPr>
+          <w:rFonts w:ascii="Arial" w:hAnsi="Arial" w:cs="Arial"/>
+          <w:sz w:val="24"/>
+          <w:szCs w:val="24"/>
+        </w:rPr>
+        <w:t xml:space="preserve"> é um sistema operacional móvel de código e aberto, que foi desenvolvido com base no sistema operacional Linux</w:t>
       </w:r>
       <w:r>
         <w:rPr>
@@ -6110,7 +6480,27 @@
           <w:sz w:val="24"/>
           <w:szCs w:val="24"/>
         </w:rPr>
-        <w:t>E para acompanhar essa grande evolução tecnológica e conseguir satisfazer os usuários a Google os fabricantes e as operadoras de celulares se reuniram e formaram uma aliança, que futuramente veio se chamar Open Handset Alliance.</w:t>
+        <w:t xml:space="preserve">E para acompanhar essa grande evolução tecnológica e conseguir satisfazer os usuários a Google os fabricantes e as operadoras de celulares se reuniram e formaram uma aliança, que futuramente veio se chamar Open </w:t>
+      </w:r>
+      <w:proofErr w:type="spellStart"/>
+      <w:r>
+        <w:rPr>
+          <w:rFonts w:ascii="Arial" w:hAnsi="Arial" w:cs="Arial"/>
+          <w:iCs/>
+          <w:sz w:val="24"/>
+          <w:szCs w:val="24"/>
+        </w:rPr>
+        <w:t>Handset</w:t>
+      </w:r>
+      <w:proofErr w:type="spellEnd"/>
+      <w:r>
+        <w:rPr>
+          <w:rFonts w:ascii="Arial" w:hAnsi="Arial" w:cs="Arial"/>
+          <w:iCs/>
+          <w:sz w:val="24"/>
+          <w:szCs w:val="24"/>
+        </w:rPr>
+        <w:t xml:space="preserve"> Alliance.</w:t>
       </w:r>
     </w:p>
     <w:p>
@@ -6151,7 +6541,29 @@
           <w:sz w:val="24"/>
           <w:szCs w:val="24"/>
         </w:rPr>
-        <w:t>3.2 Open Handset Alliance</w:t>
+        <w:t xml:space="preserve">3.2 Open </w:t>
+      </w:r>
+      <w:proofErr w:type="spellStart"/>
+      <w:r>
+        <w:rPr>
+          <w:rFonts w:ascii="Arial" w:hAnsi="Arial" w:cs="Arial"/>
+          <w:b/>
+          <w:iCs/>
+          <w:sz w:val="24"/>
+          <w:szCs w:val="24"/>
+        </w:rPr>
+        <w:t>Handset</w:t>
+      </w:r>
+      <w:proofErr w:type="spellEnd"/>
+      <w:r>
+        <w:rPr>
+          <w:rFonts w:ascii="Arial" w:hAnsi="Arial" w:cs="Arial"/>
+          <w:b/>
+          <w:iCs/>
+          <w:sz w:val="24"/>
+          <w:szCs w:val="24"/>
+        </w:rPr>
+        <w:t xml:space="preserve"> Alliance</w:t>
       </w:r>
     </w:p>
     <w:p>
@@ -6201,7 +6613,27 @@
           <w:sz w:val="24"/>
           <w:szCs w:val="24"/>
         </w:rPr>
-        <w:t xml:space="preserve">A Open Handset Alliance é </w:t>
+        <w:t xml:space="preserve">A Open </w:t>
+      </w:r>
+      <w:proofErr w:type="spellStart"/>
+      <w:r>
+        <w:rPr>
+          <w:rFonts w:ascii="Arial" w:hAnsi="Arial" w:cs="Arial"/>
+          <w:iCs/>
+          <w:sz w:val="24"/>
+          <w:szCs w:val="24"/>
+        </w:rPr>
+        <w:t>Handset</w:t>
+      </w:r>
+      <w:proofErr w:type="spellEnd"/>
+      <w:r>
+        <w:rPr>
+          <w:rFonts w:ascii="Arial" w:hAnsi="Arial" w:cs="Arial"/>
+          <w:iCs/>
+          <w:sz w:val="24"/>
+          <w:szCs w:val="24"/>
+        </w:rPr>
+        <w:t xml:space="preserve"> Alliance é </w:t>
       </w:r>
       <w:r>
         <w:rPr>
@@ -6359,8 +6791,9 @@
           <w:sz w:val="20"/>
           <w:szCs w:val="20"/>
         </w:rPr>
-        <w:t xml:space="preserve"> - Membros da Open Handset Alliance</w:t>
-      </w:r>
+        <w:t xml:space="preserve"> - Membros da Open </w:t>
+      </w:r>
+      <w:proofErr w:type="spellStart"/>
       <w:r>
         <w:rPr>
           <w:rFonts w:ascii="Arial" w:hAnsi="Arial" w:cs="Arial"/>
@@ -6369,8 +6802,9 @@
           <w:sz w:val="20"/>
           <w:szCs w:val="20"/>
         </w:rPr>
-        <w:t>.</w:t>
-      </w:r>
+        <w:t>Handset</w:t>
+      </w:r>
+      <w:proofErr w:type="spellEnd"/>
       <w:r>
         <w:rPr>
           <w:rFonts w:ascii="Arial" w:hAnsi="Arial" w:cs="Arial"/>
@@ -6379,6 +6813,26 @@
           <w:sz w:val="20"/>
           <w:szCs w:val="20"/>
         </w:rPr>
+        <w:t xml:space="preserve"> Alliance</w:t>
+      </w:r>
+      <w:r>
+        <w:rPr>
+          <w:rFonts w:ascii="Arial" w:hAnsi="Arial" w:cs="Arial"/>
+          <w:i w:val="0"/>
+          <w:color w:val="auto"/>
+          <w:sz w:val="20"/>
+          <w:szCs w:val="20"/>
+        </w:rPr>
+        <w:t>.</w:t>
+      </w:r>
+      <w:r>
+        <w:rPr>
+          <w:rFonts w:ascii="Arial" w:hAnsi="Arial" w:cs="Arial"/>
+          <w:i w:val="0"/>
+          <w:color w:val="auto"/>
+          <w:sz w:val="20"/>
+          <w:szCs w:val="20"/>
+        </w:rPr>
         <w:tab/>
       </w:r>
     </w:p>
@@ -6407,7 +6861,25 @@
           <w:sz w:val="24"/>
           <w:szCs w:val="24"/>
         </w:rPr>
-        <w:t xml:space="preserve">, smartphones e tablets. O resultado dessa união foi o </w:t>
+        <w:t xml:space="preserve">, smartphones e </w:t>
+      </w:r>
+      <w:proofErr w:type="spellStart"/>
+      <w:r>
+        <w:rPr>
+          <w:rFonts w:ascii="Arial" w:hAnsi="Arial"/>
+          <w:sz w:val="24"/>
+          <w:szCs w:val="24"/>
+        </w:rPr>
+        <w:t>tablets</w:t>
+      </w:r>
+      <w:proofErr w:type="spellEnd"/>
+      <w:r>
+        <w:rPr>
+          <w:rFonts w:ascii="Arial" w:hAnsi="Arial"/>
+          <w:sz w:val="24"/>
+          <w:szCs w:val="24"/>
+        </w:rPr>
+        <w:t xml:space="preserve">. O resultado dessa união foi o </w:t>
       </w:r>
       <w:r>
         <w:rPr>
@@ -6423,7 +6895,25 @@
           <w:sz w:val="24"/>
           <w:szCs w:val="24"/>
         </w:rPr>
-        <w:t xml:space="preserve"> Android.</w:t>
+        <w:t xml:space="preserve"> </w:t>
+      </w:r>
+      <w:proofErr w:type="spellStart"/>
+      <w:r>
+        <w:rPr>
+          <w:rFonts w:ascii="Arial" w:hAnsi="Arial"/>
+          <w:sz w:val="24"/>
+          <w:szCs w:val="24"/>
+        </w:rPr>
+        <w:t>Android</w:t>
+      </w:r>
+      <w:proofErr w:type="spellEnd"/>
+      <w:r>
+        <w:rPr>
+          <w:rFonts w:ascii="Arial" w:hAnsi="Arial"/>
+          <w:sz w:val="24"/>
+          <w:szCs w:val="24"/>
+        </w:rPr>
+        <w:t>.</w:t>
       </w:r>
     </w:p>
     <w:p>
@@ -6506,7 +6996,25 @@
           <w:sz w:val="24"/>
           <w:szCs w:val="24"/>
         </w:rPr>
-        <w:t xml:space="preserve">O Android é a primeira plataforma móvel completamente livre e de código </w:t>
+        <w:t xml:space="preserve">O </w:t>
+      </w:r>
+      <w:proofErr w:type="spellStart"/>
+      <w:r>
+        <w:rPr>
+          <w:rFonts w:ascii="Arial" w:hAnsi="Arial"/>
+          <w:sz w:val="24"/>
+          <w:szCs w:val="24"/>
+        </w:rPr>
+        <w:t>Android</w:t>
+      </w:r>
+      <w:proofErr w:type="spellEnd"/>
+      <w:r>
+        <w:rPr>
+          <w:rFonts w:ascii="Arial" w:hAnsi="Arial"/>
+          <w:sz w:val="24"/>
+          <w:szCs w:val="24"/>
+        </w:rPr>
+        <w:t xml:space="preserve"> é a primeira plataforma móvel completamente livre e de código </w:t>
       </w:r>
       <w:r>
         <w:rPr>
@@ -6522,8 +7030,18 @@
           <w:sz w:val="24"/>
           <w:szCs w:val="24"/>
         </w:rPr>
-        <w:t>Open Source</w:t>
-      </w:r>
+        <w:t xml:space="preserve">Open </w:t>
+      </w:r>
+      <w:proofErr w:type="spellStart"/>
+      <w:r>
+        <w:rPr>
+          <w:rFonts w:ascii="Arial" w:hAnsi="Arial"/>
+          <w:sz w:val="24"/>
+          <w:szCs w:val="24"/>
+        </w:rPr>
+        <w:t>Source</w:t>
+      </w:r>
+      <w:proofErr w:type="spellEnd"/>
       <w:r>
         <w:rPr>
           <w:rFonts w:ascii="Arial" w:hAnsi="Arial"/>
@@ -6562,8 +7080,19 @@
           <w:sz w:val="24"/>
           <w:szCs w:val="24"/>
         </w:rPr>
-        <w:t>3.4 Arquitetura do Sistema Android</w:t>
-      </w:r>
+        <w:t xml:space="preserve">3.4 Arquitetura do Sistema </w:t>
+      </w:r>
+      <w:proofErr w:type="spellStart"/>
+      <w:r>
+        <w:rPr>
+          <w:rFonts w:ascii="Arial" w:hAnsi="Arial"/>
+          <w:b/>
+          <w:sz w:val="24"/>
+          <w:szCs w:val="24"/>
+        </w:rPr>
+        <w:t>Android</w:t>
+      </w:r>
+      <w:proofErr w:type="spellEnd"/>
     </w:p>
     <w:p>
       <w:pPr>
@@ -6594,7 +7123,25 @@
           <w:sz w:val="24"/>
           <w:szCs w:val="24"/>
         </w:rPr>
-        <w:t>A arquitetura do Sistema Operacional Android é um conjunto de programas em camadas que podem ser dividas em, camada de nível zero, um, dois e três, de acordo com a figura 4.</w:t>
+        <w:t xml:space="preserve">A arquitetura do Sistema Operacional </w:t>
+      </w:r>
+      <w:proofErr w:type="spellStart"/>
+      <w:r>
+        <w:rPr>
+          <w:rFonts w:ascii="Arial" w:hAnsi="Arial"/>
+          <w:sz w:val="24"/>
+          <w:szCs w:val="24"/>
+        </w:rPr>
+        <w:t>Android</w:t>
+      </w:r>
+      <w:proofErr w:type="spellEnd"/>
+      <w:r>
+        <w:rPr>
+          <w:rFonts w:ascii="Arial" w:hAnsi="Arial"/>
+          <w:sz w:val="24"/>
+          <w:szCs w:val="24"/>
+        </w:rPr>
+        <w:t xml:space="preserve"> é um conjunto de programas em camadas que podem ser dividas em, camada de nível zero, um, dois e três, de acordo com a figura 4.</w:t>
       </w:r>
     </w:p>
     <w:p>
@@ -6749,8 +7296,9 @@
           <w:sz w:val="20"/>
           <w:szCs w:val="20"/>
         </w:rPr>
-        <w:t xml:space="preserve"> - Arquitetura do Sistema Operacional Android</w:t>
-      </w:r>
+        <w:t xml:space="preserve"> - Arquitetura do Sistema Operacional </w:t>
+      </w:r>
+      <w:proofErr w:type="spellStart"/>
       <w:r>
         <w:rPr>
           <w:rFonts w:ascii="Arial" w:hAnsi="Arial" w:cs="Arial"/>
@@ -6759,6 +7307,17 @@
           <w:sz w:val="20"/>
           <w:szCs w:val="20"/>
         </w:rPr>
+        <w:t>Android</w:t>
+      </w:r>
+      <w:proofErr w:type="spellEnd"/>
+      <w:r>
+        <w:rPr>
+          <w:rFonts w:ascii="Arial" w:hAnsi="Arial" w:cs="Arial"/>
+          <w:i w:val="0"/>
+          <w:color w:val="auto"/>
+          <w:sz w:val="20"/>
+          <w:szCs w:val="20"/>
+        </w:rPr>
         <w:t>.</w:t>
       </w:r>
     </w:p>
@@ -6828,7 +7387,43 @@
           <w:sz w:val="24"/>
           <w:szCs w:val="24"/>
         </w:rPr>
-        <w:t>Neste nível temos a base da pilha, o Kernel “Kernel Linux” que é baseado na versão 2.6 do Sistema Operacional Linux. Essa camada possui serviços essenciais do sistema, com gerenciamento de memória, segurança, gerenciamento de processos, redes e drivers.</w:t>
+        <w:t xml:space="preserve">Neste nível temos a base da pilha, o </w:t>
+      </w:r>
+      <w:proofErr w:type="spellStart"/>
+      <w:r>
+        <w:rPr>
+          <w:rFonts w:ascii="Arial" w:hAnsi="Arial"/>
+          <w:sz w:val="24"/>
+          <w:szCs w:val="24"/>
+        </w:rPr>
+        <w:t>Kernel</w:t>
+      </w:r>
+      <w:proofErr w:type="spellEnd"/>
+      <w:r>
+        <w:rPr>
+          <w:rFonts w:ascii="Arial" w:hAnsi="Arial"/>
+          <w:sz w:val="24"/>
+          <w:szCs w:val="24"/>
+        </w:rPr>
+        <w:t xml:space="preserve"> “</w:t>
+      </w:r>
+      <w:proofErr w:type="spellStart"/>
+      <w:r>
+        <w:rPr>
+          <w:rFonts w:ascii="Arial" w:hAnsi="Arial"/>
+          <w:sz w:val="24"/>
+          <w:szCs w:val="24"/>
+        </w:rPr>
+        <w:t>Kernel</w:t>
+      </w:r>
+      <w:proofErr w:type="spellEnd"/>
+      <w:r>
+        <w:rPr>
+          <w:rFonts w:ascii="Arial" w:hAnsi="Arial"/>
+          <w:sz w:val="24"/>
+          <w:szCs w:val="24"/>
+        </w:rPr>
+        <w:t xml:space="preserve"> Linux” que é baseado na versão 2.6 do Sistema Operacional Linux. Essa camada possui serviços essenciais do sistema, com gerenciamento de memória, segurança, gerenciamento de processos, redes e drivers.</w:t>
       </w:r>
     </w:p>
     <w:p>
@@ -6899,13 +7494,23 @@
         </w:rPr>
         <w:t>É o nível onde estão todas as bibliotecas “</w:t>
       </w:r>
-      <w:r>
-        <w:rPr>
-          <w:rFonts w:ascii="Arial" w:hAnsi="Arial"/>
-          <w:sz w:val="24"/>
-          <w:szCs w:val="24"/>
-        </w:rPr>
-        <w:t>Libraries” e</w:t>
+      <w:proofErr w:type="spellStart"/>
+      <w:r>
+        <w:rPr>
+          <w:rFonts w:ascii="Arial" w:hAnsi="Arial"/>
+          <w:sz w:val="24"/>
+          <w:szCs w:val="24"/>
+        </w:rPr>
+        <w:t>Libraries</w:t>
+      </w:r>
+      <w:proofErr w:type="spellEnd"/>
+      <w:r>
+        <w:rPr>
+          <w:rFonts w:ascii="Arial" w:hAnsi="Arial"/>
+          <w:sz w:val="24"/>
+          <w:szCs w:val="24"/>
+        </w:rPr>
+        <w:t>” e</w:t>
       </w:r>
       <w:r>
         <w:rPr>
@@ -6921,7 +7526,79 @@
           <w:sz w:val="24"/>
           <w:szCs w:val="24"/>
         </w:rPr>
-        <w:t>de execução “Android Runtime”. A camada de bibliotecas é o conjunto de instruções que dizem ao dispositivo como lidar com determinados tipos de dado. Essas bibliotecas permitem trabalhar com arquivos de mídia com diversos formatos, exibição de conteúdo tanto 2D como 3D, e as bibliotecas 3D cuja a implementação foi baseada na famosa API OpenGL utilizada na computação gráfica, e também o SQLite que é um poderoso e leve banco de dados relacional.</w:t>
+        <w:t>de execução “</w:t>
+      </w:r>
+      <w:proofErr w:type="spellStart"/>
+      <w:r>
+        <w:rPr>
+          <w:rFonts w:ascii="Arial" w:hAnsi="Arial"/>
+          <w:sz w:val="24"/>
+          <w:szCs w:val="24"/>
+        </w:rPr>
+        <w:t>Android</w:t>
+      </w:r>
+      <w:proofErr w:type="spellEnd"/>
+      <w:r>
+        <w:rPr>
+          <w:rFonts w:ascii="Arial" w:hAnsi="Arial"/>
+          <w:sz w:val="24"/>
+          <w:szCs w:val="24"/>
+        </w:rPr>
+        <w:t xml:space="preserve"> </w:t>
+      </w:r>
+      <w:proofErr w:type="spellStart"/>
+      <w:r>
+        <w:rPr>
+          <w:rFonts w:ascii="Arial" w:hAnsi="Arial"/>
+          <w:sz w:val="24"/>
+          <w:szCs w:val="24"/>
+        </w:rPr>
+        <w:t>Runtime</w:t>
+      </w:r>
+      <w:proofErr w:type="spellEnd"/>
+      <w:r>
+        <w:rPr>
+          <w:rFonts w:ascii="Arial" w:hAnsi="Arial"/>
+          <w:sz w:val="24"/>
+          <w:szCs w:val="24"/>
+        </w:rPr>
+        <w:t xml:space="preserve">”. A camada de bibliotecas é o conjunto de instruções que dizem ao dispositivo como lidar com determinados tipos de dado. Essas bibliotecas permitem trabalhar com arquivos de mídia com diversos formatos, exibição de conteúdo tanto 2D como 3D, e as bibliotecas 3D cuja a implementação foi baseada na famosa API </w:t>
+      </w:r>
+      <w:proofErr w:type="spellStart"/>
+      <w:r>
+        <w:rPr>
+          <w:rFonts w:ascii="Arial" w:hAnsi="Arial"/>
+          <w:sz w:val="24"/>
+          <w:szCs w:val="24"/>
+        </w:rPr>
+        <w:t>OpenGL</w:t>
+      </w:r>
+      <w:proofErr w:type="spellEnd"/>
+      <w:r>
+        <w:rPr>
+          <w:rFonts w:ascii="Arial" w:hAnsi="Arial"/>
+          <w:sz w:val="24"/>
+          <w:szCs w:val="24"/>
+        </w:rPr>
+        <w:t xml:space="preserve"> utilizada na computação gráfica, e também o </w:t>
+      </w:r>
+      <w:proofErr w:type="spellStart"/>
+      <w:r>
+        <w:rPr>
+          <w:rFonts w:ascii="Arial" w:hAnsi="Arial"/>
+          <w:sz w:val="24"/>
+          <w:szCs w:val="24"/>
+        </w:rPr>
+        <w:t>SQLite</w:t>
+      </w:r>
+      <w:proofErr w:type="spellEnd"/>
+      <w:r>
+        <w:rPr>
+          <w:rFonts w:ascii="Arial" w:hAnsi="Arial"/>
+          <w:sz w:val="24"/>
+          <w:szCs w:val="24"/>
+        </w:rPr>
+        <w:t xml:space="preserve"> que é um poderoso e leve banco de dados relacional.</w:t>
       </w:r>
     </w:p>
     <w:p>
@@ -6998,7 +7675,25 @@
           <w:sz w:val="24"/>
           <w:szCs w:val="24"/>
         </w:rPr>
-        <w:t>É a camada de framework de aplicação “Application Framework”, programas que gerenciam as aplicações básicas do telefone.</w:t>
+        <w:t>É a camada de framework de aplicação “</w:t>
+      </w:r>
+      <w:proofErr w:type="spellStart"/>
+      <w:r>
+        <w:rPr>
+          <w:rFonts w:ascii="Arial" w:hAnsi="Arial"/>
+          <w:sz w:val="24"/>
+          <w:szCs w:val="24"/>
+        </w:rPr>
+        <w:t>Application</w:t>
+      </w:r>
+      <w:proofErr w:type="spellEnd"/>
+      <w:r>
+        <w:rPr>
+          <w:rFonts w:ascii="Arial" w:hAnsi="Arial"/>
+          <w:sz w:val="24"/>
+          <w:szCs w:val="24"/>
+        </w:rPr>
+        <w:t xml:space="preserve"> Framework”, programas que gerenciam as aplicações básicas do telefone.</w:t>
       </w:r>
     </w:p>
     <w:p>
@@ -7146,15 +7841,51 @@
           <w:sz w:val="24"/>
           <w:szCs w:val="24"/>
         </w:rPr>
-        <w:t xml:space="preserve">O Projeto Arduino teve início em 2005 na </w:t>
-      </w:r>
-      <w:r>
-        <w:rPr>
-          <w:rFonts w:ascii="Arial" w:hAnsi="Arial"/>
-          <w:sz w:val="24"/>
-          <w:szCs w:val="24"/>
-        </w:rPr>
-        <w:t>cidade de Ivrea na Itália, com fins acadêmicos e para projetos de prototipagem de baixo custo. A companhia ganhou fás em muitos países inspirados na ideia de software livre, liberando todos seus projetos de engenharia na Web.</w:t>
+        <w:t xml:space="preserve">O Projeto </w:t>
+      </w:r>
+      <w:proofErr w:type="spellStart"/>
+      <w:r>
+        <w:rPr>
+          <w:rFonts w:ascii="Arial" w:hAnsi="Arial"/>
+          <w:sz w:val="24"/>
+          <w:szCs w:val="24"/>
+        </w:rPr>
+        <w:t>Arduino</w:t>
+      </w:r>
+      <w:proofErr w:type="spellEnd"/>
+      <w:r>
+        <w:rPr>
+          <w:rFonts w:ascii="Arial" w:hAnsi="Arial"/>
+          <w:sz w:val="24"/>
+          <w:szCs w:val="24"/>
+        </w:rPr>
+        <w:t xml:space="preserve"> teve início em 2005 na </w:t>
+      </w:r>
+      <w:r>
+        <w:rPr>
+          <w:rFonts w:ascii="Arial" w:hAnsi="Arial"/>
+          <w:sz w:val="24"/>
+          <w:szCs w:val="24"/>
+        </w:rPr>
+        <w:t xml:space="preserve">cidade de </w:t>
+      </w:r>
+      <w:proofErr w:type="spellStart"/>
+      <w:r>
+        <w:rPr>
+          <w:rFonts w:ascii="Arial" w:hAnsi="Arial"/>
+          <w:sz w:val="24"/>
+          <w:szCs w:val="24"/>
+        </w:rPr>
+        <w:t>Ivrea</w:t>
+      </w:r>
+      <w:proofErr w:type="spellEnd"/>
+      <w:r>
+        <w:rPr>
+          <w:rFonts w:ascii="Arial" w:hAnsi="Arial"/>
+          <w:sz w:val="24"/>
+          <w:szCs w:val="24"/>
+        </w:rPr>
+        <w:t xml:space="preserve"> na Itália, com fins acadêmicos e para projetos de prototipagem de baixo custo. A companhia ganhou fás em muitos países inspirados na ideia de software livre, liberando todos seus projetos de engenharia na Web.</w:t>
       </w:r>
     </w:p>
     <w:p>
@@ -7174,26 +7905,80 @@
           <w:sz w:val="24"/>
           <w:szCs w:val="24"/>
         </w:rPr>
-        <w:t>Em uma reportagem em uma revista que falava sobre Arduino, um dos fundadores da companhia Arduino falou sobre a nova ideia do hardware livre:</w:t>
-      </w:r>
-    </w:p>
-    <w:p>
-      <w:pPr>
-        <w:spacing w:after="0" w:line="360" w:lineRule="auto"/>
-        <w:jc w:val="both"/>
-        <w:rPr>
-          <w:rFonts w:ascii="Arial" w:hAnsi="Arial"/>
-          <w:sz w:val="24"/>
-          <w:szCs w:val="24"/>
-        </w:rPr>
-      </w:pPr>
-      <w:r>
-        <w:rPr>
-          <w:rFonts w:ascii="Arial" w:hAnsi="Arial"/>
-          <w:sz w:val="24"/>
-          <w:szCs w:val="24"/>
-        </w:rPr>
-        <w:t>“David Milles – nós queríamos que outras pessoas entendessem a plataforma para adequá-la as suas necessidades. Para isso elas deveriam ter acesso ao código fonte do software e ao projeto de hardware. Além disso, como era uma plataforma nova, ser de código aberto deu confiança as pessoas. Elas sabiam que deveriam continuar expandindo a pla</w:t>
+        <w:t xml:space="preserve">Em uma reportagem em uma revista que falava sobre </w:t>
+      </w:r>
+      <w:proofErr w:type="spellStart"/>
+      <w:r>
+        <w:rPr>
+          <w:rFonts w:ascii="Arial" w:hAnsi="Arial"/>
+          <w:sz w:val="24"/>
+          <w:szCs w:val="24"/>
+        </w:rPr>
+        <w:t>Arduino</w:t>
+      </w:r>
+      <w:proofErr w:type="spellEnd"/>
+      <w:r>
+        <w:rPr>
+          <w:rFonts w:ascii="Arial" w:hAnsi="Arial"/>
+          <w:sz w:val="24"/>
+          <w:szCs w:val="24"/>
+        </w:rPr>
+        <w:t xml:space="preserve">, um dos fundadores da companhia </w:t>
+      </w:r>
+      <w:proofErr w:type="spellStart"/>
+      <w:r>
+        <w:rPr>
+          <w:rFonts w:ascii="Arial" w:hAnsi="Arial"/>
+          <w:sz w:val="24"/>
+          <w:szCs w:val="24"/>
+        </w:rPr>
+        <w:t>Arduino</w:t>
+      </w:r>
+      <w:proofErr w:type="spellEnd"/>
+      <w:r>
+        <w:rPr>
+          <w:rFonts w:ascii="Arial" w:hAnsi="Arial"/>
+          <w:sz w:val="24"/>
+          <w:szCs w:val="24"/>
+        </w:rPr>
+        <w:t xml:space="preserve"> falou sobre a nova ideia do hardware livre:</w:t>
+      </w:r>
+    </w:p>
+    <w:p>
+      <w:pPr>
+        <w:spacing w:after="0" w:line="360" w:lineRule="auto"/>
+        <w:jc w:val="both"/>
+        <w:rPr>
+          <w:rFonts w:ascii="Arial" w:hAnsi="Arial"/>
+          <w:sz w:val="24"/>
+          <w:szCs w:val="24"/>
+        </w:rPr>
+      </w:pPr>
+      <w:r>
+        <w:rPr>
+          <w:rFonts w:ascii="Arial" w:hAnsi="Arial"/>
+          <w:sz w:val="24"/>
+          <w:szCs w:val="24"/>
+        </w:rPr>
+        <w:t xml:space="preserve">“David </w:t>
+      </w:r>
+      <w:proofErr w:type="spellStart"/>
+      <w:r>
+        <w:rPr>
+          <w:rFonts w:ascii="Arial" w:hAnsi="Arial"/>
+          <w:sz w:val="24"/>
+          <w:szCs w:val="24"/>
+        </w:rPr>
+        <w:t>Milles</w:t>
+      </w:r>
+      <w:proofErr w:type="spellEnd"/>
+      <w:r>
+        <w:rPr>
+          <w:rFonts w:ascii="Arial" w:hAnsi="Arial"/>
+          <w:sz w:val="24"/>
+          <w:szCs w:val="24"/>
+        </w:rPr>
+        <w:t xml:space="preserve"> – nós queríamos que outras pessoas entendessem a plataforma para adequá-la as suas necessidades. Para isso elas deveriam ter acesso ao código fonte do software e ao projeto de hardware. Além disso, como era uma plataforma nova, ser de código aberto deu confiança as pessoas. Elas sabiam que deveriam continuar expandindo a pla</w:t>
       </w:r>
       <w:r>
         <w:rPr>
@@ -7225,7 +8010,25 @@
           <w:sz w:val="24"/>
           <w:szCs w:val="24"/>
         </w:rPr>
-        <w:t>. Uma melhor definição sobre o que se refere Arduino:</w:t>
+        <w:t xml:space="preserve">. Uma melhor definição sobre o que se refere </w:t>
+      </w:r>
+      <w:proofErr w:type="spellStart"/>
+      <w:r>
+        <w:rPr>
+          <w:rFonts w:ascii="Arial" w:hAnsi="Arial"/>
+          <w:sz w:val="24"/>
+          <w:szCs w:val="24"/>
+        </w:rPr>
+        <w:t>Arduino</w:t>
+      </w:r>
+      <w:proofErr w:type="spellEnd"/>
+      <w:r>
+        <w:rPr>
+          <w:rFonts w:ascii="Arial" w:hAnsi="Arial"/>
+          <w:sz w:val="24"/>
+          <w:szCs w:val="24"/>
+        </w:rPr>
+        <w:t>:</w:t>
       </w:r>
     </w:p>
     <w:p>
@@ -7265,18 +8068,379 @@
           <w:sz w:val="20"/>
           <w:szCs w:val="20"/>
         </w:rPr>
-        <w:t>desenvolvimento que implementa a linguagem Processing. O Arduino pode ser utilizado para desenvolver objetos interativos independentes ou conectados a um software de um c</w:t>
-      </w:r>
+        <w:t xml:space="preserve">desenvolvimento que implementa a linguagem </w:t>
+      </w:r>
+      <w:proofErr w:type="spellStart"/>
       <w:r>
         <w:rPr>
           <w:rFonts w:ascii="Arial" w:hAnsi="Arial"/>
           <w:sz w:val="20"/>
           <w:szCs w:val="20"/>
         </w:rPr>
+        <w:t>Processing</w:t>
+      </w:r>
+      <w:proofErr w:type="spellEnd"/>
+      <w:r>
+        <w:rPr>
+          <w:rFonts w:ascii="Arial" w:hAnsi="Arial"/>
+          <w:sz w:val="20"/>
+          <w:szCs w:val="20"/>
+        </w:rPr>
+        <w:t xml:space="preserve">. O </w:t>
+      </w:r>
+      <w:proofErr w:type="spellStart"/>
+      <w:r>
+        <w:rPr>
+          <w:rFonts w:ascii="Arial" w:hAnsi="Arial"/>
+          <w:sz w:val="20"/>
+          <w:szCs w:val="20"/>
+        </w:rPr>
+        <w:t>Arduino</w:t>
+      </w:r>
+      <w:proofErr w:type="spellEnd"/>
+      <w:r>
+        <w:rPr>
+          <w:rFonts w:ascii="Arial" w:hAnsi="Arial"/>
+          <w:sz w:val="20"/>
+          <w:szCs w:val="20"/>
+        </w:rPr>
+        <w:t xml:space="preserve"> pode ser utilizado para desenvolver objetos interativos independentes ou conectados a um software de um c</w:t>
+      </w:r>
+      <w:r>
+        <w:rPr>
+          <w:rFonts w:ascii="Arial" w:hAnsi="Arial"/>
+          <w:sz w:val="20"/>
+          <w:szCs w:val="20"/>
+        </w:rPr>
         <w:t>omputador. (BANZI, 2011, P. 17).</w:t>
       </w:r>
+    </w:p>
+    <w:p>
+      <w:pPr>
+        <w:spacing w:after="0" w:line="240" w:lineRule="auto"/>
+        <w:jc w:val="both"/>
+        <w:rPr>
+          <w:rFonts w:ascii="Arial" w:hAnsi="Arial"/>
+          <w:sz w:val="20"/>
+          <w:szCs w:val="20"/>
+        </w:rPr>
+      </w:pPr>
+    </w:p>
+    <w:p>
+      <w:pPr>
+        <w:spacing w:after="0" w:line="240" w:lineRule="auto"/>
+        <w:jc w:val="both"/>
+        <w:rPr>
+          <w:rFonts w:ascii="Arial" w:hAnsi="Arial"/>
+          <w:sz w:val="20"/>
+          <w:szCs w:val="20"/>
+        </w:rPr>
+      </w:pPr>
+    </w:p>
+    <w:p>
+      <w:pPr>
+        <w:spacing w:after="0" w:line="240" w:lineRule="auto"/>
+        <w:jc w:val="both"/>
+        <w:rPr>
+          <w:rFonts w:ascii="Arial" w:hAnsi="Arial"/>
+          <w:b/>
+          <w:sz w:val="24"/>
+          <w:szCs w:val="20"/>
+        </w:rPr>
+      </w:pPr>
+      <w:r>
+        <w:rPr>
+          <w:rFonts w:ascii="Arial" w:hAnsi="Arial"/>
+          <w:b/>
+          <w:sz w:val="24"/>
+          <w:szCs w:val="20"/>
+        </w:rPr>
+        <w:t>4.2 Computação Física</w:t>
+      </w:r>
+    </w:p>
+    <w:p>
+      <w:pPr>
+        <w:spacing w:after="0" w:line="240" w:lineRule="auto"/>
+        <w:jc w:val="both"/>
+        <w:rPr>
+          <w:rFonts w:ascii="Arial" w:hAnsi="Arial"/>
+          <w:b/>
+          <w:sz w:val="24"/>
+          <w:szCs w:val="20"/>
+        </w:rPr>
+      </w:pPr>
+    </w:p>
+    <w:p>
+      <w:pPr>
+        <w:spacing w:after="0" w:line="360" w:lineRule="auto"/>
+        <w:ind w:firstLine="1134"/>
+        <w:jc w:val="both"/>
+        <w:rPr>
+          <w:rFonts w:ascii="Arial" w:hAnsi="Arial"/>
+          <w:sz w:val="24"/>
+          <w:szCs w:val="20"/>
+        </w:rPr>
+      </w:pPr>
+    </w:p>
+    <w:p>
+      <w:pPr>
+        <w:spacing w:after="0" w:line="360" w:lineRule="auto"/>
+        <w:ind w:firstLine="1134"/>
+        <w:jc w:val="both"/>
+        <w:rPr>
+          <w:rFonts w:ascii="Arial" w:hAnsi="Arial"/>
+          <w:sz w:val="24"/>
+          <w:szCs w:val="20"/>
+        </w:rPr>
+      </w:pPr>
+      <w:r>
+        <w:rPr>
+          <w:rFonts w:ascii="Arial" w:hAnsi="Arial"/>
+          <w:sz w:val="24"/>
+          <w:szCs w:val="20"/>
+        </w:rPr>
+        <w:t>A Computação Física é uma das áreas da computação que estuda os sistemas digitais, que inclui computadores, controladores e os softwares que ligados a sensores e atuadores podem dar origem a sistema e aparelhos que permite perceber a realidade e responde-la com ações físicas ao ambiente.</w:t>
+      </w:r>
+    </w:p>
+    <w:p>
+      <w:pPr>
+        <w:spacing w:after="0" w:line="360" w:lineRule="auto"/>
+        <w:ind w:firstLine="1134"/>
+        <w:jc w:val="both"/>
+        <w:rPr>
+          <w:rFonts w:ascii="Arial" w:hAnsi="Arial"/>
+          <w:sz w:val="24"/>
+          <w:szCs w:val="20"/>
+        </w:rPr>
+      </w:pPr>
+      <w:r>
+        <w:rPr>
+          <w:rFonts w:ascii="Arial" w:hAnsi="Arial"/>
+          <w:sz w:val="24"/>
+          <w:szCs w:val="20"/>
+        </w:rPr>
+        <w:lastRenderedPageBreak/>
+        <w:t>Com a Computação Física torna-se possível a interação do hardware e software possibilitando a criação de objetos interativos que podem se comunicar com humanos através de sensores e atuadores, controlados por procedimentos implementados por software, que são executados dentro de um micro controlador ou chip, semelhante ao da figura 5.</w:t>
+      </w:r>
+    </w:p>
+    <w:p>
+      <w:pPr>
+        <w:spacing w:after="0" w:line="360" w:lineRule="auto"/>
+        <w:jc w:val="both"/>
+        <w:rPr>
+          <w:rFonts w:ascii="Arial" w:hAnsi="Arial"/>
+          <w:sz w:val="24"/>
+          <w:szCs w:val="20"/>
+        </w:rPr>
+      </w:pPr>
+    </w:p>
+    <w:p>
+      <w:pPr>
+        <w:spacing w:after="0" w:line="360" w:lineRule="auto"/>
+        <w:jc w:val="both"/>
+        <w:rPr>
+          <w:rFonts w:ascii="Arial" w:hAnsi="Arial"/>
+          <w:noProof/>
+          <w:sz w:val="24"/>
+          <w:szCs w:val="20"/>
+          <w:lang w:eastAsia="pt-BR"/>
+        </w:rPr>
+      </w:pPr>
+    </w:p>
+    <w:p>
+      <w:pPr>
+        <w:keepNext/>
+        <w:spacing w:after="0" w:line="360" w:lineRule="auto"/>
+        <w:ind w:left="1418"/>
+        <w:jc w:val="both"/>
+      </w:pPr>
+      <w:r>
+        <w:rPr>
+          <w:rFonts w:ascii="Arial" w:hAnsi="Arial"/>
+          <w:noProof/>
+          <w:sz w:val="24"/>
+          <w:szCs w:val="20"/>
+          <w:lang w:eastAsia="pt-BR"/>
+        </w:rPr>
+        <w:drawing>
+          <wp:inline distT="0" distB="0" distL="0" distR="0">
+            <wp:extent cx="3400425" cy="2203979"/>
+            <wp:effectExtent l="0" t="0" r="0" b="6350"/>
+            <wp:docPr id="6" name="Imagem 6"/>
+            <wp:cNvGraphicFramePr>
+              <a:graphicFrameLocks xmlns:a="http://schemas.openxmlformats.org/drawingml/2006/main" noChangeAspect="1"/>
+            </wp:cNvGraphicFramePr>
+            <a:graphic xmlns:a="http://schemas.openxmlformats.org/drawingml/2006/main">
+              <a:graphicData uri="http://schemas.openxmlformats.org/drawingml/2006/picture">
+                <pic:pic xmlns:pic="http://schemas.openxmlformats.org/drawingml/2006/picture">
+                  <pic:nvPicPr>
+                    <pic:cNvPr id="6" name="microcontrolador.jpg"/>
+                    <pic:cNvPicPr/>
+                  </pic:nvPicPr>
+                  <pic:blipFill rotWithShape="1">
+                    <a:blip r:embed="rId11">
+                      <a:extLst>
+                        <a:ext uri="{28A0092B-C50C-407E-A947-70E740481C1C}">
+                          <a14:useLocalDpi xmlns:a14="http://schemas.microsoft.com/office/drawing/2010/main" val="0"/>
+                        </a:ext>
+                      </a:extLst>
+                    </a:blip>
+                    <a:srcRect l="5788" t="12789" r="4916" b="10040"/>
+                    <a:stretch/>
+                  </pic:blipFill>
+                  <pic:spPr bwMode="auto">
+                    <a:xfrm>
+                      <a:off x="0" y="0"/>
+                      <a:ext cx="3413439" cy="2212414"/>
+                    </a:xfrm>
+                    <a:prstGeom prst="rect">
+                      <a:avLst/>
+                    </a:prstGeom>
+                    <a:ln>
+                      <a:noFill/>
+                    </a:ln>
+                    <a:extLst>
+                      <a:ext uri="{53640926-AAD7-44D8-BBD7-CCE9431645EC}">
+                        <a14:shadowObscured xmlns:a14="http://schemas.microsoft.com/office/drawing/2010/main"/>
+                      </a:ext>
+                    </a:extLst>
+                  </pic:spPr>
+                </pic:pic>
+              </a:graphicData>
+            </a:graphic>
+          </wp:inline>
+        </w:drawing>
+      </w:r>
+    </w:p>
+    <w:p>
+      <w:pPr>
+        <w:pStyle w:val="Legenda"/>
+        <w:ind w:left="709" w:firstLine="709"/>
+        <w:jc w:val="both"/>
+        <w:rPr>
+          <w:rFonts w:ascii="Arial" w:hAnsi="Arial" w:cs="Arial"/>
+          <w:i w:val="0"/>
+          <w:color w:val="auto"/>
+          <w:sz w:val="20"/>
+          <w:szCs w:val="20"/>
+        </w:rPr>
+      </w:pPr>
+      <w:r>
+        <w:rPr>
+          <w:rFonts w:ascii="Arial" w:hAnsi="Arial" w:cs="Arial"/>
+          <w:i w:val="0"/>
+          <w:color w:val="auto"/>
+          <w:sz w:val="20"/>
+          <w:szCs w:val="20"/>
+        </w:rPr>
+        <w:t xml:space="preserve">Figura </w:t>
+      </w:r>
+      <w:r>
+        <w:rPr>
+          <w:rFonts w:ascii="Arial" w:hAnsi="Arial" w:cs="Arial"/>
+          <w:i w:val="0"/>
+          <w:color w:val="auto"/>
+          <w:sz w:val="20"/>
+          <w:szCs w:val="20"/>
+        </w:rPr>
+        <w:fldChar w:fldCharType="begin"/>
+      </w:r>
+      <w:r>
+        <w:rPr>
+          <w:rFonts w:ascii="Arial" w:hAnsi="Arial" w:cs="Arial"/>
+          <w:i w:val="0"/>
+          <w:color w:val="auto"/>
+          <w:sz w:val="20"/>
+          <w:szCs w:val="20"/>
+        </w:rPr>
+        <w:instrText xml:space="preserve"> SEQ Figura \* ARABIC </w:instrText>
+      </w:r>
+      <w:r>
+        <w:rPr>
+          <w:rFonts w:ascii="Arial" w:hAnsi="Arial" w:cs="Arial"/>
+          <w:i w:val="0"/>
+          <w:color w:val="auto"/>
+          <w:sz w:val="20"/>
+          <w:szCs w:val="20"/>
+        </w:rPr>
+        <w:fldChar w:fldCharType="separate"/>
+      </w:r>
+      <w:r>
+        <w:rPr>
+          <w:rFonts w:ascii="Arial" w:hAnsi="Arial" w:cs="Arial"/>
+          <w:i w:val="0"/>
+          <w:noProof/>
+          <w:color w:val="auto"/>
+          <w:sz w:val="20"/>
+          <w:szCs w:val="20"/>
+        </w:rPr>
+        <w:t>5</w:t>
+      </w:r>
+      <w:r>
+        <w:rPr>
+          <w:rFonts w:ascii="Arial" w:hAnsi="Arial" w:cs="Arial"/>
+          <w:i w:val="0"/>
+          <w:color w:val="auto"/>
+          <w:sz w:val="20"/>
+          <w:szCs w:val="20"/>
+        </w:rPr>
+        <w:fldChar w:fldCharType="end"/>
+      </w:r>
+      <w:r>
+        <w:rPr>
+          <w:rFonts w:ascii="Arial" w:hAnsi="Arial" w:cs="Arial"/>
+          <w:i w:val="0"/>
+          <w:color w:val="auto"/>
+          <w:sz w:val="20"/>
+          <w:szCs w:val="20"/>
+        </w:rPr>
+        <w:t xml:space="preserve"> - Micro controlador</w:t>
+      </w:r>
+    </w:p>
+    <w:p>
+      <w:pPr>
+        <w:spacing w:after="0" w:line="360" w:lineRule="auto"/>
+        <w:ind w:left="1418"/>
+        <w:jc w:val="both"/>
+        <w:rPr>
+          <w:rFonts w:ascii="Arial" w:hAnsi="Arial"/>
+          <w:sz w:val="24"/>
+          <w:szCs w:val="20"/>
+        </w:rPr>
+      </w:pPr>
+      <w:r>
+        <w:rPr>
+          <w:rFonts w:ascii="Arial" w:hAnsi="Arial"/>
+          <w:sz w:val="24"/>
+          <w:szCs w:val="20"/>
+        </w:rPr>
+        <w:t xml:space="preserve"> </w:t>
+      </w:r>
+    </w:p>
+    <w:p>
+      <w:pPr>
+        <w:spacing w:after="0" w:line="360" w:lineRule="auto"/>
+        <w:jc w:val="both"/>
+        <w:rPr>
+          <w:rFonts w:ascii="Arial" w:hAnsi="Arial"/>
+          <w:sz w:val="24"/>
+          <w:szCs w:val="20"/>
+        </w:rPr>
+      </w:pPr>
       <w:bookmarkStart w:id="0" w:name="_GoBack"/>
       <w:bookmarkEnd w:id="0"/>
+    </w:p>
+    <w:p>
+      <w:pPr>
+        <w:spacing w:after="0" w:line="240" w:lineRule="auto"/>
+        <w:jc w:val="both"/>
+        <w:rPr>
+          <w:rFonts w:ascii="Arial" w:hAnsi="Arial"/>
+          <w:b/>
+          <w:sz w:val="24"/>
+          <w:szCs w:val="20"/>
+        </w:rPr>
+      </w:pPr>
     </w:p>
     <w:p>
       <w:pPr>
@@ -7474,6 +8638,7 @@
           <w:sz w:val="24"/>
           <w:szCs w:val="24"/>
         </w:rPr>
+        <w:lastRenderedPageBreak/>
         <w:t>A partir de levantamento de literatura especializada na área, com teóricos que pesquisaram sobre a temática, o material foi pesquisado em bancos de dados disponibilizad</w:t>
       </w:r>
       <w:r>
@@ -7969,7 +9134,87 @@
           <w:sz w:val="24"/>
           <w:szCs w:val="48"/>
         </w:rPr>
-        <w:t>NAHB. National Association of Home Builders. Disponível em: &lt;</w:t>
+        <w:t xml:space="preserve">NAHB. </w:t>
+      </w:r>
+      <w:proofErr w:type="spellStart"/>
+      <w:r>
+        <w:rPr>
+          <w:rFonts w:ascii="Arial" w:hAnsi="Arial" w:cs="Arial"/>
+          <w:bCs/>
+          <w:sz w:val="24"/>
+          <w:szCs w:val="48"/>
+        </w:rPr>
+        <w:t>National</w:t>
+      </w:r>
+      <w:proofErr w:type="spellEnd"/>
+      <w:r>
+        <w:rPr>
+          <w:rFonts w:ascii="Arial" w:hAnsi="Arial" w:cs="Arial"/>
+          <w:bCs/>
+          <w:sz w:val="24"/>
+          <w:szCs w:val="48"/>
+        </w:rPr>
+        <w:t xml:space="preserve"> </w:t>
+      </w:r>
+      <w:proofErr w:type="spellStart"/>
+      <w:r>
+        <w:rPr>
+          <w:rFonts w:ascii="Arial" w:hAnsi="Arial" w:cs="Arial"/>
+          <w:bCs/>
+          <w:sz w:val="24"/>
+          <w:szCs w:val="48"/>
+        </w:rPr>
+        <w:t>Association</w:t>
+      </w:r>
+      <w:proofErr w:type="spellEnd"/>
+      <w:r>
+        <w:rPr>
+          <w:rFonts w:ascii="Arial" w:hAnsi="Arial" w:cs="Arial"/>
+          <w:bCs/>
+          <w:sz w:val="24"/>
+          <w:szCs w:val="48"/>
+        </w:rPr>
+        <w:t xml:space="preserve"> </w:t>
+      </w:r>
+      <w:proofErr w:type="spellStart"/>
+      <w:r>
+        <w:rPr>
+          <w:rFonts w:ascii="Arial" w:hAnsi="Arial" w:cs="Arial"/>
+          <w:bCs/>
+          <w:sz w:val="24"/>
+          <w:szCs w:val="48"/>
+        </w:rPr>
+        <w:t>of</w:t>
+      </w:r>
+      <w:proofErr w:type="spellEnd"/>
+      <w:r>
+        <w:rPr>
+          <w:rFonts w:ascii="Arial" w:hAnsi="Arial" w:cs="Arial"/>
+          <w:bCs/>
+          <w:sz w:val="24"/>
+          <w:szCs w:val="48"/>
+        </w:rPr>
+        <w:t xml:space="preserve"> Home </w:t>
+      </w:r>
+      <w:proofErr w:type="spellStart"/>
+      <w:r>
+        <w:rPr>
+          <w:rFonts w:ascii="Arial" w:hAnsi="Arial" w:cs="Arial"/>
+          <w:bCs/>
+          <w:sz w:val="24"/>
+          <w:szCs w:val="48"/>
+        </w:rPr>
+        <w:t>Builders</w:t>
+      </w:r>
+      <w:proofErr w:type="spellEnd"/>
+      <w:r>
+        <w:rPr>
+          <w:rFonts w:ascii="Arial" w:hAnsi="Arial" w:cs="Arial"/>
+          <w:bCs/>
+          <w:sz w:val="24"/>
+          <w:szCs w:val="48"/>
+        </w:rPr>
+        <w:t>. Disponível em: &lt;</w:t>
       </w:r>
       <w:r>
         <w:rPr>
@@ -7980,7 +9225,7 @@
         </w:rPr>
         <w:t xml:space="preserve"> </w:t>
       </w:r>
-      <w:hyperlink r:id="rId11" w:history="1">
+      <w:hyperlink r:id="rId12" w:history="1">
         <w:r>
           <w:rPr>
             <w:rStyle w:val="Hyperlink"/>
@@ -8062,7 +9307,6 @@
           <w:sz w:val="24"/>
           <w:szCs w:val="48"/>
         </w:rPr>
-        <w:lastRenderedPageBreak/>
         <w:t xml:space="preserve">GODINHO, Francisco Alexandre Ferreira Biscaia. </w:t>
       </w:r>
       <w:r>
@@ -8091,8 +9335,9 @@
           <w:sz w:val="24"/>
           <w:szCs w:val="48"/>
         </w:rPr>
-        <w:t>que é Acessibilidade?.</w:t>
-      </w:r>
+        <w:t xml:space="preserve">que é </w:t>
+      </w:r>
+      <w:proofErr w:type="gramStart"/>
       <w:r>
         <w:rPr>
           <w:rFonts w:ascii="Arial" w:hAnsi="Arial" w:cs="Arial"/>
@@ -8100,9 +9345,19 @@
           <w:sz w:val="24"/>
           <w:szCs w:val="48"/>
         </w:rPr>
+        <w:t>Acessibilidade?.</w:t>
+      </w:r>
+      <w:proofErr w:type="gramEnd"/>
+      <w:r>
+        <w:rPr>
+          <w:rFonts w:ascii="Arial" w:hAnsi="Arial" w:cs="Arial"/>
+          <w:bCs/>
+          <w:sz w:val="24"/>
+          <w:szCs w:val="48"/>
+        </w:rPr>
         <w:t xml:space="preserve"> Disponível em: &lt;</w:t>
       </w:r>
-      <w:hyperlink r:id="rId12" w:history="1">
+      <w:hyperlink r:id="rId13" w:history="1">
         <w:r>
           <w:rPr>
             <w:rStyle w:val="Hyperlink"/>
@@ -8174,7 +9429,7 @@
       <w:r>
         <w:t xml:space="preserve"> </w:t>
       </w:r>
-      <w:hyperlink r:id="rId13" w:history="1">
+      <w:hyperlink r:id="rId14" w:history="1">
         <w:r>
           <w:rPr>
             <w:rStyle w:val="Hyperlink"/>
@@ -8232,6 +9487,7 @@
           <w:sz w:val="24"/>
           <w:szCs w:val="24"/>
         </w:rPr>
+        <w:lastRenderedPageBreak/>
         <w:t>MURATORI</w:t>
       </w:r>
       <w:r>
@@ -8363,8 +9619,22 @@
           <w:sz w:val="24"/>
           <w:szCs w:val="24"/>
         </w:rPr>
-        <w:t xml:space="preserve"> Afinal, o que é Android</w:t>
-      </w:r>
+        <w:t xml:space="preserve"> Afinal, o que é </w:t>
+      </w:r>
+      <w:proofErr w:type="spellStart"/>
+      <w:proofErr w:type="gramStart"/>
+      <w:r>
+        <w:rPr>
+          <w:rFonts w:ascii="Arial" w:hAnsi="Arial" w:cs="Arial"/>
+          <w:bCs w:val="0"/>
+          <w:color w:val="auto"/>
+          <w:spacing w:val="-14"/>
+          <w:sz w:val="24"/>
+          <w:szCs w:val="24"/>
+        </w:rPr>
+        <w:t>Android</w:t>
+      </w:r>
+      <w:proofErr w:type="spellEnd"/>
       <w:r>
         <w:rPr>
           <w:rFonts w:ascii="Arial" w:hAnsi="Arial" w:cs="Arial"/>
@@ -8388,6 +9658,7 @@
         </w:rPr>
         <w:t>.</w:t>
       </w:r>
+      <w:proofErr w:type="gramEnd"/>
       <w:r>
         <w:rPr>
           <w:rFonts w:ascii="Arial" w:hAnsi="Arial" w:cs="Arial"/>
@@ -8436,7 +9707,7 @@
         </w:rPr>
         <w:t>&lt;</w:t>
       </w:r>
-      <w:hyperlink r:id="rId14" w:history="1">
+      <w:hyperlink r:id="rId15" w:history="1">
         <w:r>
           <w:rPr>
             <w:rStyle w:val="Hyperlink"/>
@@ -8486,15 +9757,69 @@
           <w:sz w:val="24"/>
           <w:szCs w:val="24"/>
         </w:rPr>
-        <w:t>BANSI, Massino. Primeiros passos com Arduino.</w:t>
-      </w:r>
-      <w:r>
-        <w:rPr>
-          <w:rFonts w:ascii="Arial" w:hAnsi="Arial" w:cs="Arial"/>
-          <w:sz w:val="24"/>
-          <w:szCs w:val="24"/>
-        </w:rPr>
-        <w:t xml:space="preserve"> São Paulo: Novatec, 2011.</w:t>
+        <w:t xml:space="preserve">BANSI, </w:t>
+      </w:r>
+      <w:proofErr w:type="spellStart"/>
+      <w:r>
+        <w:rPr>
+          <w:rFonts w:ascii="Arial" w:hAnsi="Arial" w:cs="Arial"/>
+          <w:sz w:val="24"/>
+          <w:szCs w:val="24"/>
+        </w:rPr>
+        <w:t>Massino</w:t>
+      </w:r>
+      <w:proofErr w:type="spellEnd"/>
+      <w:r>
+        <w:rPr>
+          <w:rFonts w:ascii="Arial" w:hAnsi="Arial" w:cs="Arial"/>
+          <w:sz w:val="24"/>
+          <w:szCs w:val="24"/>
+        </w:rPr>
+        <w:t xml:space="preserve">. Primeiros passos com </w:t>
+      </w:r>
+      <w:proofErr w:type="spellStart"/>
+      <w:r>
+        <w:rPr>
+          <w:rFonts w:ascii="Arial" w:hAnsi="Arial" w:cs="Arial"/>
+          <w:sz w:val="24"/>
+          <w:szCs w:val="24"/>
+        </w:rPr>
+        <w:t>Arduino</w:t>
+      </w:r>
+      <w:proofErr w:type="spellEnd"/>
+      <w:r>
+        <w:rPr>
+          <w:rFonts w:ascii="Arial" w:hAnsi="Arial" w:cs="Arial"/>
+          <w:sz w:val="24"/>
+          <w:szCs w:val="24"/>
+        </w:rPr>
+        <w:t>.</w:t>
+      </w:r>
+      <w:r>
+        <w:rPr>
+          <w:rFonts w:ascii="Arial" w:hAnsi="Arial" w:cs="Arial"/>
+          <w:sz w:val="24"/>
+          <w:szCs w:val="24"/>
+        </w:rPr>
+        <w:t xml:space="preserve"> São Paulo: </w:t>
+      </w:r>
+      <w:proofErr w:type="spellStart"/>
+      <w:r>
+        <w:rPr>
+          <w:rFonts w:ascii="Arial" w:hAnsi="Arial" w:cs="Arial"/>
+          <w:sz w:val="24"/>
+          <w:szCs w:val="24"/>
+        </w:rPr>
+        <w:t>Novatec</w:t>
+      </w:r>
+      <w:proofErr w:type="spellEnd"/>
+      <w:r>
+        <w:rPr>
+          <w:rFonts w:ascii="Arial" w:hAnsi="Arial" w:cs="Arial"/>
+          <w:sz w:val="24"/>
+          <w:szCs w:val="24"/>
+        </w:rPr>
+        <w:t>, 2011.</w:t>
       </w:r>
       <w:r>
         <w:t xml:space="preserve"> </w:t>
@@ -8514,8 +9839,8 @@
       </w:pPr>
     </w:p>
     <w:sectPr>
-      <w:headerReference w:type="default" r:id="rId15"/>
-      <w:headerReference w:type="first" r:id="rId16"/>
+      <w:headerReference w:type="default" r:id="rId16"/>
+      <w:headerReference w:type="first" r:id="rId17"/>
       <w:pgSz w:w="11906" w:h="16838" w:code="9"/>
       <w:pgMar w:top="1701" w:right="1134" w:bottom="1134" w:left="1701" w:header="709" w:footer="709" w:gutter="0"/>
       <w:pgNumType w:start="0"/>
@@ -8636,7 +9961,7 @@
             <w:sz w:val="20"/>
             <w:szCs w:val="20"/>
           </w:rPr>
-          <w:t>13</w:t>
+          <w:t>14</w:t>
         </w:r>
         <w:r>
           <w:rPr>
@@ -9846,7 +11171,7 @@
 </file>
 
 <file path=customXml/itemProps1.xml><?xml version="1.0" encoding="utf-8"?>
-<ds:datastoreItem xmlns:ds="http://schemas.openxmlformats.org/officeDocument/2006/customXml" ds:itemID="{8F488472-2720-44AF-90C1-EFB055968B17}">
+<ds:datastoreItem xmlns:ds="http://schemas.openxmlformats.org/officeDocument/2006/customXml" ds:itemID="{60028E7D-262F-46FA-99AD-BB03B0C053C1}">
   <ds:schemaRefs>
     <ds:schemaRef ds:uri="http://schemas.openxmlformats.org/officeDocument/2006/bibliography"/>
   </ds:schemaRefs>

</xml_diff>

<commit_message>
concluido o capitulo 4.3
</commit_message>
<xml_diff>
--- a/Trabalho de Conclusão de Curso.docx
+++ b/Trabalho de Conclusão de Curso.docx
@@ -8423,10 +8423,198 @@
         <w:jc w:val="both"/>
         <w:rPr>
           <w:rFonts w:ascii="Arial" w:hAnsi="Arial"/>
+          <w:b/>
           <w:sz w:val="24"/>
           <w:szCs w:val="20"/>
         </w:rPr>
       </w:pPr>
+      <w:r>
+        <w:rPr>
+          <w:rFonts w:ascii="Arial" w:hAnsi="Arial"/>
+          <w:b/>
+          <w:sz w:val="24"/>
+          <w:szCs w:val="20"/>
+        </w:rPr>
+        <w:t xml:space="preserve">4.3 Plataforma </w:t>
+      </w:r>
+      <w:proofErr w:type="spellStart"/>
+      <w:r>
+        <w:rPr>
+          <w:rFonts w:ascii="Arial" w:hAnsi="Arial"/>
+          <w:b/>
+          <w:sz w:val="24"/>
+          <w:szCs w:val="20"/>
+        </w:rPr>
+        <w:t>Arduino</w:t>
+      </w:r>
+      <w:proofErr w:type="spellEnd"/>
+    </w:p>
+    <w:p>
+      <w:pPr>
+        <w:spacing w:after="0" w:line="360" w:lineRule="auto"/>
+        <w:jc w:val="both"/>
+        <w:rPr>
+          <w:rFonts w:ascii="Arial" w:hAnsi="Arial"/>
+          <w:sz w:val="24"/>
+          <w:szCs w:val="20"/>
+        </w:rPr>
+      </w:pPr>
+    </w:p>
+    <w:p>
+      <w:pPr>
+        <w:spacing w:after="0" w:line="360" w:lineRule="auto"/>
+        <w:ind w:firstLine="1134"/>
+        <w:jc w:val="both"/>
+        <w:rPr>
+          <w:rFonts w:ascii="Arial" w:hAnsi="Arial"/>
+          <w:sz w:val="24"/>
+          <w:szCs w:val="20"/>
+        </w:rPr>
+      </w:pPr>
+      <w:r>
+        <w:rPr>
+          <w:rFonts w:ascii="Arial" w:hAnsi="Arial"/>
+          <w:sz w:val="24"/>
+          <w:szCs w:val="20"/>
+        </w:rPr>
+        <w:t xml:space="preserve">O </w:t>
+      </w:r>
+      <w:proofErr w:type="spellStart"/>
+      <w:r>
+        <w:rPr>
+          <w:rFonts w:ascii="Arial" w:hAnsi="Arial"/>
+          <w:sz w:val="24"/>
+          <w:szCs w:val="20"/>
+        </w:rPr>
+        <w:t>Arduino</w:t>
+      </w:r>
+      <w:proofErr w:type="spellEnd"/>
+      <w:r>
+        <w:rPr>
+          <w:rFonts w:ascii="Arial" w:hAnsi="Arial"/>
+          <w:sz w:val="24"/>
+          <w:szCs w:val="20"/>
+        </w:rPr>
+        <w:t xml:space="preserve"> é formado por duas partes principais: a placa </w:t>
+      </w:r>
+      <w:proofErr w:type="spellStart"/>
+      <w:r>
+        <w:rPr>
+          <w:rFonts w:ascii="Arial" w:hAnsi="Arial"/>
+          <w:sz w:val="24"/>
+          <w:szCs w:val="20"/>
+        </w:rPr>
+        <w:t>arduino</w:t>
+      </w:r>
+      <w:proofErr w:type="spellEnd"/>
+      <w:r>
+        <w:rPr>
+          <w:rFonts w:ascii="Arial" w:hAnsi="Arial"/>
+          <w:sz w:val="24"/>
+          <w:szCs w:val="20"/>
+        </w:rPr>
+        <w:t xml:space="preserve">, ou seja, os componentes de hardware no qual se é possível construir os projetos, a IDE </w:t>
+      </w:r>
+      <w:proofErr w:type="spellStart"/>
+      <w:r>
+        <w:rPr>
+          <w:rFonts w:ascii="Arial" w:hAnsi="Arial"/>
+          <w:sz w:val="24"/>
+          <w:szCs w:val="20"/>
+        </w:rPr>
+        <w:t>Arduino</w:t>
+      </w:r>
+      <w:proofErr w:type="spellEnd"/>
+      <w:r>
+        <w:rPr>
+          <w:rFonts w:ascii="Arial" w:hAnsi="Arial"/>
+          <w:sz w:val="24"/>
+          <w:szCs w:val="20"/>
+        </w:rPr>
+        <w:t xml:space="preserve">, o software que pode ser instalado no computador. A IDE serve para criar um Sketch (esboço, um pequeno programa de computador), no qual será feito o upload para placa </w:t>
+      </w:r>
+      <w:proofErr w:type="spellStart"/>
+      <w:r>
+        <w:rPr>
+          <w:rFonts w:ascii="Arial" w:hAnsi="Arial"/>
+          <w:sz w:val="24"/>
+          <w:szCs w:val="20"/>
+        </w:rPr>
+        <w:t>arduino</w:t>
+      </w:r>
+      <w:proofErr w:type="spellEnd"/>
+      <w:r>
+        <w:rPr>
+          <w:rFonts w:ascii="Arial" w:hAnsi="Arial"/>
+          <w:sz w:val="24"/>
+          <w:szCs w:val="20"/>
+        </w:rPr>
+        <w:t>.</w:t>
+      </w:r>
+    </w:p>
+    <w:p>
+      <w:pPr>
+        <w:spacing w:after="0" w:line="360" w:lineRule="auto"/>
+        <w:ind w:firstLine="1134"/>
+        <w:jc w:val="both"/>
+        <w:rPr>
+          <w:rFonts w:ascii="Arial" w:hAnsi="Arial"/>
+          <w:sz w:val="24"/>
+          <w:szCs w:val="20"/>
+        </w:rPr>
+      </w:pPr>
+      <w:r>
+        <w:rPr>
+          <w:rFonts w:ascii="Arial" w:hAnsi="Arial"/>
+          <w:sz w:val="24"/>
+          <w:szCs w:val="20"/>
+        </w:rPr>
+        <w:t xml:space="preserve">Há algum tempo atrás quando se falava em trabalhar com hardware, isso significava criar circuito do zero, utilizar centenas de componentes eletrônicos e soldagem. Os circuitos eram montados para aplicações especificas e realizar </w:t>
+      </w:r>
+      <w:r>
+        <w:rPr>
+          <w:rFonts w:ascii="Arial" w:hAnsi="Arial"/>
+          <w:sz w:val="24"/>
+          <w:szCs w:val="20"/>
+        </w:rPr>
+        <w:t>grandes</w:t>
+      </w:r>
+      <w:r>
+        <w:rPr>
+          <w:rFonts w:ascii="Arial" w:hAnsi="Arial"/>
+          <w:sz w:val="24"/>
+          <w:szCs w:val="20"/>
+        </w:rPr>
+        <w:t xml:space="preserve"> alterações demandava muito trabalho. Com o surgimento de nova tecnologias e m</w:t>
+      </w:r>
+      <w:r>
+        <w:rPr>
+          <w:rFonts w:ascii="Arial" w:hAnsi="Arial"/>
+          <w:sz w:val="24"/>
+          <w:szCs w:val="20"/>
+        </w:rPr>
+        <w:t>icroprocessadores digitais, essas funções que antes eram implementadas com uso de fios e conexões, agora são substituídas por programas de software.</w:t>
+      </w:r>
+    </w:p>
+    <w:p>
+      <w:pPr>
+        <w:spacing w:after="0" w:line="360" w:lineRule="auto"/>
+        <w:ind w:firstLine="1134"/>
+        <w:jc w:val="both"/>
+        <w:rPr>
+          <w:rFonts w:ascii="Arial" w:hAnsi="Arial"/>
+          <w:sz w:val="24"/>
+          <w:szCs w:val="20"/>
+        </w:rPr>
+      </w:pPr>
+      <w:r>
+        <w:rPr>
+          <w:rFonts w:ascii="Arial" w:hAnsi="Arial"/>
+          <w:sz w:val="24"/>
+          <w:szCs w:val="20"/>
+        </w:rPr>
+        <w:t>Os softwares são mais fáceis de ser modificados do que hardware, podendo mudar radicalmente a lógica de um dispositivo só com alguns comandos.</w:t>
+      </w:r>
       <w:bookmarkStart w:id="0" w:name="_GoBack"/>
       <w:bookmarkEnd w:id="0"/>
     </w:p>
@@ -8638,7 +8826,6 @@
           <w:sz w:val="24"/>
           <w:szCs w:val="24"/>
         </w:rPr>
-        <w:lastRenderedPageBreak/>
         <w:t>A partir de levantamento de literatura especializada na área, com teóricos que pesquisaram sobre a temática, o material foi pesquisado em bancos de dados disponibilizad</w:t>
       </w:r>
       <w:r>
@@ -9487,7 +9674,6 @@
           <w:sz w:val="24"/>
           <w:szCs w:val="24"/>
         </w:rPr>
-        <w:lastRenderedPageBreak/>
         <w:t>MURATORI</w:t>
       </w:r>
       <w:r>
@@ -9961,7 +10147,7 @@
             <w:sz w:val="20"/>
             <w:szCs w:val="20"/>
           </w:rPr>
-          <w:t>14</w:t>
+          <w:t>16</w:t>
         </w:r>
         <w:r>
           <w:rPr>
@@ -11171,7 +11357,7 @@
 </file>
 
 <file path=customXml/itemProps1.xml><?xml version="1.0" encoding="utf-8"?>
-<ds:datastoreItem xmlns:ds="http://schemas.openxmlformats.org/officeDocument/2006/customXml" ds:itemID="{60028E7D-262F-46FA-99AD-BB03B0C053C1}">
+<ds:datastoreItem xmlns:ds="http://schemas.openxmlformats.org/officeDocument/2006/customXml" ds:itemID="{B32C59E9-EC8B-4CF9-8DC4-A3DF38373FFF}">
   <ds:schemaRefs>
     <ds:schemaRef ds:uri="http://schemas.openxmlformats.org/officeDocument/2006/bibliography"/>
   </ds:schemaRefs>

</xml_diff>

<commit_message>
concluido os capitulos 4.3.1 e 4.3.1
</commit_message>
<xml_diff>
--- a/Trabalho de Conclusão de Curso.docx
+++ b/Trabalho de Conclusão de Curso.docx
@@ -5637,7 +5637,7 @@
                     <pic:cNvPicPr/>
                   </pic:nvPicPr>
                   <pic:blipFill>
-                    <a:blip r:embed="rId7" cstate="print">
+                    <a:blip r:embed="rId8" cstate="print">
                       <a:extLst>
                         <a:ext uri="{28A0092B-C50C-407E-A947-70E740481C1C}">
                           <a14:useLocalDpi xmlns:a14="http://schemas.microsoft.com/office/drawing/2010/main" val="0"/>
@@ -5906,7 +5906,7 @@
                     <pic:cNvPicPr/>
                   </pic:nvPicPr>
                   <pic:blipFill>
-                    <a:blip r:embed="rId8">
+                    <a:blip r:embed="rId9">
                       <a:extLst>
                         <a:ext uri="{28A0092B-C50C-407E-A947-70E740481C1C}">
                           <a14:useLocalDpi xmlns:a14="http://schemas.microsoft.com/office/drawing/2010/main" val="0"/>
@@ -6679,7 +6679,7 @@
                     <pic:cNvPicPr/>
                   </pic:nvPicPr>
                   <pic:blipFill>
-                    <a:blip r:embed="rId9">
+                    <a:blip r:embed="rId10">
                       <a:extLst>
                         <a:ext uri="{28A0092B-C50C-407E-A947-70E740481C1C}">
                           <a14:useLocalDpi xmlns:a14="http://schemas.microsoft.com/office/drawing/2010/main" val="0"/>
@@ -7187,7 +7187,7 @@
                     <pic:cNvPicPr/>
                   </pic:nvPicPr>
                   <pic:blipFill>
-                    <a:blip r:embed="rId10">
+                    <a:blip r:embed="rId11">
                       <a:extLst>
                         <a:ext uri="{28A0092B-C50C-407E-A947-70E740481C1C}">
                           <a14:useLocalDpi xmlns:a14="http://schemas.microsoft.com/office/drawing/2010/main" val="0"/>
@@ -8220,7 +8220,33 @@
           <w:szCs w:val="20"/>
         </w:rPr>
         <w:lastRenderedPageBreak/>
-        <w:t>Com a Computação Física torna-se possível a interação do hardware e software possibilitando a criação de objetos interativos que podem se comunicar com humanos através de sensores e atuadores, controlados por procedimentos implementados por software, que são executados dentro de um micro controlador ou chip, semelhante ao da figura 5.</w:t>
+        <w:t xml:space="preserve">Com a Computação Física torna-se possível a interação do hardware e software possibilitando a criação de objetos interativos que podem se comunicar com humanos através de sensores e atuadores, controlados por procedimentos implementados por software, que são executados dentro de um </w:t>
+      </w:r>
+      <w:proofErr w:type="spellStart"/>
+      <w:r>
+        <w:rPr>
+          <w:rFonts w:ascii="Arial" w:hAnsi="Arial"/>
+          <w:sz w:val="24"/>
+          <w:szCs w:val="20"/>
+        </w:rPr>
+        <w:t>micro</w:t>
+      </w:r>
+      <w:r>
+        <w:rPr>
+          <w:rFonts w:ascii="Arial" w:hAnsi="Arial"/>
+          <w:sz w:val="24"/>
+          <w:szCs w:val="20"/>
+        </w:rPr>
+        <w:t>controlador</w:t>
+      </w:r>
+      <w:proofErr w:type="spellEnd"/>
+      <w:r>
+        <w:rPr>
+          <w:rFonts w:ascii="Arial" w:hAnsi="Arial"/>
+          <w:sz w:val="24"/>
+          <w:szCs w:val="20"/>
+        </w:rPr>
+        <w:t xml:space="preserve"> ou chip, semelhante ao da figura 5.</w:t>
       </w:r>
     </w:p>
     <w:p>
@@ -8278,7 +8304,7 @@
                     <pic:cNvPicPr/>
                   </pic:nvPicPr>
                   <pic:blipFill rotWithShape="1">
-                    <a:blip r:embed="rId11">
+                    <a:blip r:embed="rId12">
                       <a:extLst>
                         <a:ext uri="{28A0092B-C50C-407E-A947-70E740481C1C}">
                           <a14:useLocalDpi xmlns:a14="http://schemas.microsoft.com/office/drawing/2010/main" val="0"/>
@@ -8394,7 +8420,59 @@
           <w:sz w:val="20"/>
           <w:szCs w:val="20"/>
         </w:rPr>
-        <w:t xml:space="preserve"> - Micro controlador</w:t>
+        <w:t xml:space="preserve"> </w:t>
+      </w:r>
+      <w:r>
+        <w:rPr>
+          <w:rFonts w:ascii="Arial" w:hAnsi="Arial" w:cs="Arial"/>
+          <w:i w:val="0"/>
+          <w:color w:val="auto"/>
+          <w:sz w:val="20"/>
+          <w:szCs w:val="20"/>
+        </w:rPr>
+        <w:t>–</w:t>
+      </w:r>
+      <w:r>
+        <w:rPr>
+          <w:rFonts w:ascii="Arial" w:hAnsi="Arial" w:cs="Arial"/>
+          <w:i w:val="0"/>
+          <w:color w:val="auto"/>
+          <w:sz w:val="20"/>
+          <w:szCs w:val="20"/>
+        </w:rPr>
+        <w:t xml:space="preserve"> </w:t>
+      </w:r>
+      <w:proofErr w:type="spellStart"/>
+      <w:r>
+        <w:rPr>
+          <w:rFonts w:ascii="Arial" w:hAnsi="Arial" w:cs="Arial"/>
+          <w:i w:val="0"/>
+          <w:color w:val="auto"/>
+          <w:sz w:val="20"/>
+          <w:szCs w:val="20"/>
+        </w:rPr>
+        <w:t>Micro</w:t>
+      </w:r>
+      <w:r>
+        <w:rPr>
+          <w:rFonts w:ascii="Arial" w:hAnsi="Arial" w:cs="Arial"/>
+          <w:i w:val="0"/>
+          <w:color w:val="auto"/>
+          <w:sz w:val="20"/>
+          <w:szCs w:val="20"/>
+        </w:rPr>
+        <w:t>controlador</w:t>
+      </w:r>
+      <w:proofErr w:type="spellEnd"/>
+      <w:r>
+        <w:rPr>
+          <w:rFonts w:ascii="Arial" w:hAnsi="Arial" w:cs="Arial"/>
+          <w:i w:val="0"/>
+          <w:color w:val="auto"/>
+          <w:sz w:val="20"/>
+          <w:szCs w:val="20"/>
+        </w:rPr>
+        <w:t>.</w:t>
       </w:r>
     </w:p>
     <w:p>
@@ -8614,26 +8692,973 @@
           <w:szCs w:val="20"/>
         </w:rPr>
         <w:t>Os softwares são mais fáceis de ser modificados do que hardware, podendo mudar radicalmente a lógica de um dispositivo só com alguns comandos.</w:t>
+      </w:r>
+    </w:p>
+    <w:p>
+      <w:pPr>
+        <w:spacing w:after="0" w:line="360" w:lineRule="auto"/>
+        <w:jc w:val="both"/>
+        <w:rPr>
+          <w:rFonts w:ascii="Arial" w:hAnsi="Arial"/>
+          <w:sz w:val="24"/>
+          <w:szCs w:val="20"/>
+        </w:rPr>
+      </w:pPr>
+      <w:r>
+        <w:rPr>
+          <w:rFonts w:ascii="Arial" w:hAnsi="Arial"/>
+          <w:sz w:val="24"/>
+          <w:szCs w:val="20"/>
+        </w:rPr>
+        <w:lastRenderedPageBreak/>
+        <w:t xml:space="preserve">4.3.1 Hardware do </w:t>
+      </w:r>
+      <w:proofErr w:type="spellStart"/>
+      <w:r>
+        <w:rPr>
+          <w:rFonts w:ascii="Arial" w:hAnsi="Arial"/>
+          <w:sz w:val="24"/>
+          <w:szCs w:val="20"/>
+        </w:rPr>
+        <w:t>Arduino</w:t>
+      </w:r>
+      <w:proofErr w:type="spellEnd"/>
+    </w:p>
+    <w:p>
+      <w:pPr>
+        <w:spacing w:after="0" w:line="360" w:lineRule="auto"/>
+        <w:jc w:val="both"/>
+        <w:rPr>
+          <w:rFonts w:ascii="Arial" w:hAnsi="Arial"/>
+          <w:sz w:val="24"/>
+          <w:szCs w:val="20"/>
+        </w:rPr>
+      </w:pPr>
+    </w:p>
+    <w:p>
+      <w:pPr>
+        <w:spacing w:after="0" w:line="360" w:lineRule="auto"/>
+        <w:ind w:firstLine="1134"/>
+        <w:jc w:val="both"/>
+        <w:rPr>
+          <w:rFonts w:ascii="Arial" w:hAnsi="Arial"/>
+          <w:sz w:val="24"/>
+          <w:szCs w:val="20"/>
+        </w:rPr>
+      </w:pPr>
+      <w:r>
+        <w:rPr>
+          <w:rFonts w:ascii="Arial" w:hAnsi="Arial"/>
+          <w:sz w:val="24"/>
+          <w:szCs w:val="20"/>
+        </w:rPr>
+        <w:t xml:space="preserve">Quando nos referimos a hardware, estamos falando da parte física, ou seja, a placa </w:t>
+      </w:r>
+      <w:proofErr w:type="spellStart"/>
+      <w:r>
+        <w:rPr>
+          <w:rFonts w:ascii="Arial" w:hAnsi="Arial"/>
+          <w:sz w:val="24"/>
+          <w:szCs w:val="20"/>
+        </w:rPr>
+        <w:t>arduino</w:t>
+      </w:r>
+      <w:proofErr w:type="spellEnd"/>
+      <w:r>
+        <w:rPr>
+          <w:rFonts w:ascii="Arial" w:hAnsi="Arial"/>
+          <w:sz w:val="24"/>
+          <w:szCs w:val="20"/>
+        </w:rPr>
+        <w:t xml:space="preserve">. A mesma “é uma pequena placa micro controladora, ou seja, um pequeno circuito que contém um computador interno dentro de um pequenino chip (o </w:t>
+      </w:r>
+      <w:proofErr w:type="spellStart"/>
+      <w:r>
+        <w:rPr>
+          <w:rFonts w:ascii="Arial" w:hAnsi="Arial"/>
+          <w:sz w:val="24"/>
+          <w:szCs w:val="20"/>
+        </w:rPr>
+        <w:t>micro</w:t>
+      </w:r>
+      <w:r>
+        <w:rPr>
+          <w:rFonts w:ascii="Arial" w:hAnsi="Arial"/>
+          <w:sz w:val="24"/>
+          <w:szCs w:val="20"/>
+        </w:rPr>
+        <w:t>controlador</w:t>
+      </w:r>
+      <w:proofErr w:type="spellEnd"/>
+      <w:r>
+        <w:rPr>
+          <w:rFonts w:ascii="Arial" w:hAnsi="Arial"/>
+          <w:sz w:val="24"/>
+          <w:szCs w:val="20"/>
+        </w:rPr>
+        <w:t>)”</w:t>
+      </w:r>
+      <w:r>
+        <w:rPr>
+          <w:rFonts w:ascii="Arial" w:hAnsi="Arial"/>
+          <w:sz w:val="24"/>
+          <w:szCs w:val="20"/>
+        </w:rPr>
+        <w:t xml:space="preserve"> (BANZI, 2011, p.34). A figura 6 mostra uma placa </w:t>
+      </w:r>
+      <w:proofErr w:type="spellStart"/>
+      <w:r>
+        <w:rPr>
+          <w:rFonts w:ascii="Arial" w:hAnsi="Arial"/>
+          <w:sz w:val="24"/>
+          <w:szCs w:val="20"/>
+        </w:rPr>
+        <w:t>arduino</w:t>
+      </w:r>
+      <w:proofErr w:type="spellEnd"/>
+      <w:r>
+        <w:rPr>
+          <w:rFonts w:ascii="Arial" w:hAnsi="Arial"/>
+          <w:sz w:val="24"/>
+          <w:szCs w:val="20"/>
+        </w:rPr>
+        <w:t xml:space="preserve"> UNO, uma das mais simples, indicadas para aquele que ainda estão aprendendo.</w:t>
+      </w:r>
+    </w:p>
+    <w:p>
+      <w:pPr>
+        <w:spacing w:after="0" w:line="360" w:lineRule="auto"/>
+        <w:jc w:val="both"/>
+        <w:rPr>
+          <w:rFonts w:ascii="Arial" w:hAnsi="Arial"/>
+          <w:sz w:val="24"/>
+          <w:szCs w:val="20"/>
+        </w:rPr>
+      </w:pPr>
+    </w:p>
+    <w:p>
+      <w:pPr>
+        <w:keepNext/>
+        <w:spacing w:after="0" w:line="360" w:lineRule="auto"/>
+        <w:ind w:left="425" w:firstLine="709"/>
+        <w:jc w:val="both"/>
+      </w:pPr>
+      <w:r>
+        <w:rPr>
+          <w:rFonts w:ascii="Arial" w:hAnsi="Arial"/>
+          <w:noProof/>
+          <w:sz w:val="24"/>
+          <w:szCs w:val="20"/>
+          <w:lang w:eastAsia="pt-BR"/>
+        </w:rPr>
+        <w:drawing>
+          <wp:inline distT="0" distB="0" distL="0" distR="0" wp14:anchorId="25082FE6" wp14:editId="462248AC">
+            <wp:extent cx="3695700" cy="2554139"/>
+            <wp:effectExtent l="0" t="0" r="0" b="0"/>
+            <wp:docPr id="7" name="Imagem 7"/>
+            <wp:cNvGraphicFramePr>
+              <a:graphicFrameLocks xmlns:a="http://schemas.openxmlformats.org/drawingml/2006/main" noChangeAspect="1"/>
+            </wp:cNvGraphicFramePr>
+            <a:graphic xmlns:a="http://schemas.openxmlformats.org/drawingml/2006/main">
+              <a:graphicData uri="http://schemas.openxmlformats.org/drawingml/2006/picture">
+                <pic:pic xmlns:pic="http://schemas.openxmlformats.org/drawingml/2006/picture">
+                  <pic:nvPicPr>
+                    <pic:cNvPr id="7" name="ArduinoUno_R3.jpg"/>
+                    <pic:cNvPicPr/>
+                  </pic:nvPicPr>
+                  <pic:blipFill>
+                    <a:blip r:embed="rId13">
+                      <a:extLst>
+                        <a:ext uri="{28A0092B-C50C-407E-A947-70E740481C1C}">
+                          <a14:useLocalDpi xmlns:a14="http://schemas.microsoft.com/office/drawing/2010/main" val="0"/>
+                        </a:ext>
+                      </a:extLst>
+                    </a:blip>
+                    <a:stretch>
+                      <a:fillRect/>
+                    </a:stretch>
+                  </pic:blipFill>
+                  <pic:spPr>
+                    <a:xfrm>
+                      <a:off x="0" y="0"/>
+                      <a:ext cx="3725005" cy="2574392"/>
+                    </a:xfrm>
+                    <a:prstGeom prst="rect">
+                      <a:avLst/>
+                    </a:prstGeom>
+                  </pic:spPr>
+                </pic:pic>
+              </a:graphicData>
+            </a:graphic>
+          </wp:inline>
+        </w:drawing>
+      </w:r>
+    </w:p>
+    <w:p>
+      <w:pPr>
+        <w:pStyle w:val="Legenda"/>
+        <w:ind w:left="425" w:firstLine="709"/>
+        <w:jc w:val="both"/>
+        <w:rPr>
+          <w:rFonts w:ascii="Arial" w:hAnsi="Arial" w:cs="Arial"/>
+          <w:i w:val="0"/>
+          <w:color w:val="auto"/>
+          <w:sz w:val="20"/>
+          <w:szCs w:val="20"/>
+        </w:rPr>
+      </w:pPr>
+      <w:r>
+        <w:rPr>
+          <w:rFonts w:ascii="Arial" w:hAnsi="Arial" w:cs="Arial"/>
+          <w:i w:val="0"/>
+          <w:color w:val="auto"/>
+          <w:sz w:val="20"/>
+          <w:szCs w:val="20"/>
+        </w:rPr>
+        <w:t xml:space="preserve">Figura </w:t>
+      </w:r>
+      <w:r>
+        <w:rPr>
+          <w:rFonts w:ascii="Arial" w:hAnsi="Arial" w:cs="Arial"/>
+          <w:i w:val="0"/>
+          <w:color w:val="auto"/>
+          <w:sz w:val="20"/>
+          <w:szCs w:val="20"/>
+        </w:rPr>
+        <w:fldChar w:fldCharType="begin"/>
+      </w:r>
+      <w:r>
+        <w:rPr>
+          <w:rFonts w:ascii="Arial" w:hAnsi="Arial" w:cs="Arial"/>
+          <w:i w:val="0"/>
+          <w:color w:val="auto"/>
+          <w:sz w:val="20"/>
+          <w:szCs w:val="20"/>
+        </w:rPr>
+        <w:instrText xml:space="preserve"> SEQ Figura \* ARABIC </w:instrText>
+      </w:r>
+      <w:r>
+        <w:rPr>
+          <w:rFonts w:ascii="Arial" w:hAnsi="Arial" w:cs="Arial"/>
+          <w:i w:val="0"/>
+          <w:color w:val="auto"/>
+          <w:sz w:val="20"/>
+          <w:szCs w:val="20"/>
+        </w:rPr>
+        <w:fldChar w:fldCharType="separate"/>
+      </w:r>
+      <w:r>
+        <w:rPr>
+          <w:rFonts w:ascii="Arial" w:hAnsi="Arial" w:cs="Arial"/>
+          <w:i w:val="0"/>
+          <w:noProof/>
+          <w:color w:val="auto"/>
+          <w:sz w:val="20"/>
+          <w:szCs w:val="20"/>
+        </w:rPr>
+        <w:t>6</w:t>
+      </w:r>
+      <w:r>
+        <w:rPr>
+          <w:rFonts w:ascii="Arial" w:hAnsi="Arial" w:cs="Arial"/>
+          <w:i w:val="0"/>
+          <w:color w:val="auto"/>
+          <w:sz w:val="20"/>
+          <w:szCs w:val="20"/>
+        </w:rPr>
+        <w:fldChar w:fldCharType="end"/>
+      </w:r>
+      <w:r>
+        <w:rPr>
+          <w:rFonts w:ascii="Arial" w:hAnsi="Arial" w:cs="Arial"/>
+          <w:i w:val="0"/>
+          <w:color w:val="auto"/>
+          <w:sz w:val="20"/>
+          <w:szCs w:val="20"/>
+        </w:rPr>
+        <w:t xml:space="preserve"> - </w:t>
+      </w:r>
+      <w:proofErr w:type="spellStart"/>
+      <w:r>
+        <w:rPr>
+          <w:rFonts w:ascii="Arial" w:hAnsi="Arial" w:cs="Arial"/>
+          <w:i w:val="0"/>
+          <w:color w:val="auto"/>
+          <w:sz w:val="20"/>
+          <w:szCs w:val="20"/>
+        </w:rPr>
+        <w:t>Ardu</w:t>
+      </w:r>
+      <w:r>
+        <w:rPr>
+          <w:rFonts w:ascii="Arial" w:hAnsi="Arial" w:cs="Arial"/>
+          <w:i w:val="0"/>
+          <w:color w:val="auto"/>
+          <w:sz w:val="20"/>
+          <w:szCs w:val="20"/>
+        </w:rPr>
+        <w:t>i</w:t>
+      </w:r>
+      <w:r>
+        <w:rPr>
+          <w:rFonts w:ascii="Arial" w:hAnsi="Arial" w:cs="Arial"/>
+          <w:i w:val="0"/>
+          <w:color w:val="auto"/>
+          <w:sz w:val="20"/>
+          <w:szCs w:val="20"/>
+        </w:rPr>
+        <w:t>no</w:t>
+      </w:r>
+      <w:proofErr w:type="spellEnd"/>
+      <w:r>
+        <w:rPr>
+          <w:rFonts w:ascii="Arial" w:hAnsi="Arial" w:cs="Arial"/>
+          <w:i w:val="0"/>
+          <w:color w:val="auto"/>
+          <w:sz w:val="20"/>
+          <w:szCs w:val="20"/>
+        </w:rPr>
+        <w:t xml:space="preserve"> UNO</w:t>
+      </w:r>
+      <w:r>
+        <w:rPr>
+          <w:rFonts w:ascii="Arial" w:hAnsi="Arial" w:cs="Arial"/>
+          <w:i w:val="0"/>
+          <w:color w:val="auto"/>
+          <w:sz w:val="20"/>
+          <w:szCs w:val="20"/>
+        </w:rPr>
+        <w:t>.</w:t>
+      </w:r>
+    </w:p>
+    <w:p>
+      <w:pPr>
+        <w:spacing w:after="0" w:line="240" w:lineRule="auto"/>
+        <w:jc w:val="both"/>
+        <w:rPr>
+          <w:rFonts w:ascii="Arial" w:hAnsi="Arial"/>
+          <w:b/>
+          <w:sz w:val="24"/>
+          <w:szCs w:val="20"/>
+        </w:rPr>
+      </w:pPr>
+    </w:p>
+    <w:p>
+      <w:pPr>
+        <w:spacing w:after="0" w:line="360" w:lineRule="auto"/>
+        <w:jc w:val="both"/>
+        <w:rPr>
+          <w:rFonts w:ascii="Arial" w:hAnsi="Arial"/>
+          <w:sz w:val="24"/>
+          <w:szCs w:val="24"/>
+        </w:rPr>
+      </w:pPr>
+    </w:p>
+    <w:p>
+      <w:pPr>
+        <w:spacing w:after="0" w:line="360" w:lineRule="auto"/>
+        <w:ind w:firstLine="1134"/>
+        <w:jc w:val="both"/>
+        <w:rPr>
+          <w:rFonts w:ascii="Arial" w:hAnsi="Arial"/>
+          <w:sz w:val="24"/>
+          <w:szCs w:val="24"/>
+        </w:rPr>
+      </w:pPr>
+      <w:r>
+        <w:rPr>
+          <w:rFonts w:ascii="Arial" w:hAnsi="Arial"/>
+          <w:sz w:val="24"/>
+          <w:szCs w:val="24"/>
+        </w:rPr>
+        <w:t>A partir da ilustração da figura 6 podemos fazer algumas observações explicativas que cada componente da placa é capaz de fazer:</w:t>
+      </w:r>
+    </w:p>
+    <w:p>
+      <w:pPr>
+        <w:spacing w:after="0" w:line="360" w:lineRule="auto"/>
+        <w:jc w:val="both"/>
+        <w:rPr>
+          <w:rFonts w:ascii="Arial" w:hAnsi="Arial"/>
+          <w:sz w:val="24"/>
+          <w:szCs w:val="24"/>
+        </w:rPr>
+      </w:pPr>
+    </w:p>
+    <w:p>
+      <w:pPr>
+        <w:pStyle w:val="PargrafodaLista"/>
+        <w:numPr>
+          <w:ilvl w:val="0"/>
+          <w:numId w:val="1"/>
+        </w:numPr>
+        <w:spacing w:after="0" w:line="360" w:lineRule="auto"/>
+        <w:jc w:val="both"/>
+        <w:rPr>
+          <w:rFonts w:ascii="Arial" w:hAnsi="Arial"/>
+          <w:sz w:val="24"/>
+          <w:szCs w:val="24"/>
+        </w:rPr>
+      </w:pPr>
+      <w:r>
+        <w:rPr>
+          <w:rFonts w:ascii="Arial" w:hAnsi="Arial"/>
+          <w:sz w:val="24"/>
+          <w:szCs w:val="24"/>
+        </w:rPr>
+        <w:t>Os 14 pinos digitais de entrada/saída (pinos 0-13), esses pinos podem ser utilizados como entrada ou saída, de acordo com o especificado no Sketch criado.</w:t>
+      </w:r>
+    </w:p>
+    <w:p>
+      <w:pPr>
+        <w:pStyle w:val="PargrafodaLista"/>
+        <w:numPr>
+          <w:ilvl w:val="0"/>
+          <w:numId w:val="1"/>
+        </w:numPr>
+        <w:spacing w:after="0" w:line="360" w:lineRule="auto"/>
+        <w:jc w:val="both"/>
+        <w:rPr>
+          <w:rFonts w:ascii="Arial" w:hAnsi="Arial"/>
+          <w:sz w:val="24"/>
+          <w:szCs w:val="24"/>
+        </w:rPr>
+      </w:pPr>
+      <w:r>
+        <w:rPr>
+          <w:rFonts w:ascii="Arial" w:hAnsi="Arial"/>
+          <w:sz w:val="24"/>
+          <w:szCs w:val="24"/>
+        </w:rPr>
+        <w:t>Os 6 pinos de entrada analógica (pinos 0-5), esse pinos de entrada analógica dedicada recebem valores analógicos, ou seja, leitura de tensão de um sensor e os converte em um número entre 0 e 1023.</w:t>
+      </w:r>
+    </w:p>
+    <w:p>
+      <w:pPr>
+        <w:pStyle w:val="PargrafodaLista"/>
+        <w:numPr>
+          <w:ilvl w:val="0"/>
+          <w:numId w:val="1"/>
+        </w:numPr>
+        <w:spacing w:after="0" w:line="360" w:lineRule="auto"/>
+        <w:jc w:val="both"/>
+        <w:rPr>
+          <w:rFonts w:ascii="Arial" w:hAnsi="Arial"/>
+          <w:sz w:val="24"/>
+          <w:szCs w:val="24"/>
+        </w:rPr>
+      </w:pPr>
+      <w:r>
+        <w:rPr>
+          <w:rFonts w:ascii="Arial" w:hAnsi="Arial"/>
+          <w:sz w:val="24"/>
+          <w:szCs w:val="24"/>
+        </w:rPr>
+        <w:t xml:space="preserve">Os 6 pinos de saída analógica (pinos 3, 5, 6, 9, 10 e 11), seis dos pinos digitais que podem ser programados para saída analógica utilizando o Sketch criado </w:t>
+      </w:r>
+      <w:r>
+        <w:rPr>
+          <w:rFonts w:ascii="Arial" w:hAnsi="Arial"/>
+          <w:sz w:val="24"/>
+          <w:szCs w:val="24"/>
+        </w:rPr>
+        <w:t>no</w:t>
+      </w:r>
+      <w:r>
+        <w:rPr>
+          <w:rFonts w:ascii="Arial" w:hAnsi="Arial"/>
+          <w:sz w:val="24"/>
+          <w:szCs w:val="24"/>
+        </w:rPr>
+        <w:t xml:space="preserve"> IDE.</w:t>
+      </w:r>
+    </w:p>
+    <w:p>
+      <w:pPr>
+        <w:pStyle w:val="PargrafodaLista"/>
+        <w:numPr>
+          <w:ilvl w:val="0"/>
+          <w:numId w:val="1"/>
+        </w:numPr>
+        <w:spacing w:after="0" w:line="360" w:lineRule="auto"/>
+        <w:jc w:val="both"/>
+        <w:rPr>
+          <w:rFonts w:ascii="Arial" w:hAnsi="Arial"/>
+          <w:sz w:val="24"/>
+          <w:szCs w:val="24"/>
+        </w:rPr>
+      </w:pPr>
+      <w:r>
+        <w:rPr>
+          <w:rFonts w:ascii="Arial" w:hAnsi="Arial"/>
+          <w:sz w:val="24"/>
+          <w:szCs w:val="24"/>
+        </w:rPr>
+        <w:lastRenderedPageBreak/>
+        <w:t>A placa também pode receber sua alimentação de duas maneiras, a partir das portas USB do computador ou de um adaptador AC.</w:t>
+      </w:r>
+    </w:p>
+    <w:p>
+      <w:pPr>
+        <w:spacing w:after="0" w:line="360" w:lineRule="auto"/>
+        <w:jc w:val="both"/>
+        <w:rPr>
+          <w:rFonts w:ascii="Arial" w:hAnsi="Arial"/>
+          <w:sz w:val="24"/>
+          <w:szCs w:val="24"/>
+        </w:rPr>
+      </w:pPr>
+    </w:p>
+    <w:p>
+      <w:pPr>
+        <w:spacing w:after="0" w:line="360" w:lineRule="auto"/>
+        <w:jc w:val="both"/>
+        <w:rPr>
+          <w:rFonts w:ascii="Arial" w:hAnsi="Arial"/>
+          <w:sz w:val="24"/>
+          <w:szCs w:val="24"/>
+        </w:rPr>
+      </w:pPr>
+      <w:r>
+        <w:rPr>
+          <w:rFonts w:ascii="Arial" w:hAnsi="Arial"/>
+          <w:sz w:val="24"/>
+          <w:szCs w:val="24"/>
+        </w:rPr>
+        <w:t>4.3.2 Software (IDE)</w:t>
+      </w:r>
+    </w:p>
+    <w:p>
+      <w:pPr>
+        <w:spacing w:after="0" w:line="360" w:lineRule="auto"/>
+        <w:jc w:val="both"/>
+        <w:rPr>
+          <w:rFonts w:ascii="Arial" w:hAnsi="Arial"/>
+          <w:sz w:val="24"/>
+          <w:szCs w:val="24"/>
+        </w:rPr>
+      </w:pPr>
+    </w:p>
+    <w:p>
+      <w:pPr>
+        <w:spacing w:after="0" w:line="360" w:lineRule="auto"/>
+        <w:ind w:firstLine="1134"/>
+        <w:jc w:val="both"/>
+        <w:rPr>
+          <w:rFonts w:ascii="Arial" w:hAnsi="Arial"/>
+          <w:sz w:val="24"/>
+          <w:szCs w:val="24"/>
+        </w:rPr>
+      </w:pPr>
+      <w:r>
+        <w:rPr>
+          <w:rFonts w:ascii="Arial" w:hAnsi="Arial"/>
+          <w:sz w:val="24"/>
+          <w:szCs w:val="24"/>
+        </w:rPr>
+        <w:t xml:space="preserve">O </w:t>
+      </w:r>
+      <w:proofErr w:type="spellStart"/>
+      <w:r>
+        <w:rPr>
+          <w:rFonts w:ascii="Arial" w:hAnsi="Arial"/>
+          <w:sz w:val="24"/>
+          <w:szCs w:val="24"/>
+        </w:rPr>
+        <w:t>Integrated</w:t>
+      </w:r>
+      <w:proofErr w:type="spellEnd"/>
+      <w:r>
+        <w:rPr>
+          <w:rFonts w:ascii="Arial" w:hAnsi="Arial"/>
+          <w:sz w:val="24"/>
+          <w:szCs w:val="24"/>
+        </w:rPr>
+        <w:t xml:space="preserve"> </w:t>
+      </w:r>
+      <w:proofErr w:type="spellStart"/>
+      <w:r>
+        <w:rPr>
+          <w:rFonts w:ascii="Arial" w:hAnsi="Arial"/>
+          <w:sz w:val="24"/>
+          <w:szCs w:val="24"/>
+        </w:rPr>
+        <w:t>Development</w:t>
+      </w:r>
+      <w:proofErr w:type="spellEnd"/>
+      <w:r>
+        <w:rPr>
+          <w:rFonts w:ascii="Arial" w:hAnsi="Arial"/>
+          <w:sz w:val="24"/>
+          <w:szCs w:val="24"/>
+        </w:rPr>
+        <w:t xml:space="preserve"> </w:t>
+      </w:r>
+      <w:proofErr w:type="spellStart"/>
+      <w:r>
+        <w:rPr>
+          <w:rFonts w:ascii="Arial" w:hAnsi="Arial"/>
+          <w:sz w:val="24"/>
+          <w:szCs w:val="24"/>
+        </w:rPr>
+        <w:t>Environment</w:t>
+      </w:r>
+      <w:proofErr w:type="spellEnd"/>
+      <w:r>
+        <w:rPr>
+          <w:rFonts w:ascii="Arial" w:hAnsi="Arial"/>
+          <w:sz w:val="24"/>
+          <w:szCs w:val="24"/>
+        </w:rPr>
+        <w:t xml:space="preserve"> (IDE) é um programa especial executado em um computador que permite a criação de </w:t>
+      </w:r>
+      <w:r>
+        <w:rPr>
+          <w:rFonts w:ascii="Arial" w:hAnsi="Arial"/>
+          <w:sz w:val="24"/>
+          <w:szCs w:val="24"/>
+        </w:rPr>
+        <w:t xml:space="preserve">Sketch para placa </w:t>
+      </w:r>
+      <w:proofErr w:type="spellStart"/>
+      <w:r>
+        <w:rPr>
+          <w:rFonts w:ascii="Arial" w:hAnsi="Arial"/>
+          <w:sz w:val="24"/>
+          <w:szCs w:val="24"/>
+        </w:rPr>
+        <w:t>arduino</w:t>
+      </w:r>
+      <w:proofErr w:type="spellEnd"/>
+      <w:r>
+        <w:rPr>
+          <w:rFonts w:ascii="Arial" w:hAnsi="Arial"/>
+          <w:sz w:val="24"/>
+          <w:szCs w:val="24"/>
+        </w:rPr>
+        <w:t xml:space="preserve"> em uma linguagem simples, modelada </w:t>
       </w:r>
       <w:bookmarkStart w:id="0" w:name="_GoBack"/>
       <w:bookmarkEnd w:id="0"/>
-    </w:p>
-    <w:p>
-      <w:pPr>
-        <w:spacing w:after="0" w:line="240" w:lineRule="auto"/>
-        <w:jc w:val="both"/>
-        <w:rPr>
-          <w:rFonts w:ascii="Arial" w:hAnsi="Arial"/>
-          <w:b/>
-          <w:sz w:val="24"/>
-          <w:szCs w:val="20"/>
-        </w:rPr>
-      </w:pPr>
-    </w:p>
-    <w:p>
-      <w:pPr>
-        <w:spacing w:after="0" w:line="360" w:lineRule="auto"/>
-        <w:ind w:firstLine="2268"/>
+      <w:r>
+        <w:rPr>
+          <w:rFonts w:ascii="Arial" w:hAnsi="Arial"/>
+          <w:sz w:val="24"/>
+          <w:szCs w:val="24"/>
+        </w:rPr>
+        <w:t xml:space="preserve">a partir da linguagem </w:t>
+      </w:r>
+      <w:proofErr w:type="spellStart"/>
+      <w:r>
+        <w:rPr>
+          <w:rFonts w:ascii="Arial" w:hAnsi="Arial"/>
+          <w:sz w:val="24"/>
+          <w:szCs w:val="24"/>
+        </w:rPr>
+        <w:t>Processing</w:t>
+      </w:r>
+      <w:proofErr w:type="spellEnd"/>
+      <w:r>
+        <w:rPr>
+          <w:rFonts w:ascii="Arial" w:hAnsi="Arial"/>
+          <w:sz w:val="24"/>
+          <w:szCs w:val="24"/>
+        </w:rPr>
+        <w:t xml:space="preserve">. O código escrito no Sketch é traduzido para linguagem C, e é transmitida para o compilador </w:t>
+      </w:r>
+      <w:proofErr w:type="spellStart"/>
+      <w:r>
+        <w:rPr>
+          <w:rFonts w:ascii="Arial" w:hAnsi="Arial"/>
+          <w:sz w:val="24"/>
+          <w:szCs w:val="24"/>
+        </w:rPr>
+        <w:t>avr-gcc</w:t>
+      </w:r>
+      <w:proofErr w:type="spellEnd"/>
+      <w:r>
+        <w:rPr>
+          <w:rFonts w:ascii="Arial" w:hAnsi="Arial"/>
+          <w:sz w:val="24"/>
+          <w:szCs w:val="24"/>
+        </w:rPr>
+        <w:t xml:space="preserve">, importante software de código aberto que realiza a tradução final de seus comandos, agora para linguagem que pode ser compreendida pelo </w:t>
+      </w:r>
+      <w:proofErr w:type="spellStart"/>
+      <w:r>
+        <w:rPr>
+          <w:rFonts w:ascii="Arial" w:hAnsi="Arial"/>
+          <w:sz w:val="24"/>
+          <w:szCs w:val="24"/>
+        </w:rPr>
+        <w:t>microcontrolador</w:t>
+      </w:r>
+      <w:proofErr w:type="spellEnd"/>
+      <w:r>
+        <w:rPr>
+          <w:rFonts w:ascii="Arial" w:hAnsi="Arial"/>
+          <w:sz w:val="24"/>
+          <w:szCs w:val="24"/>
+        </w:rPr>
+        <w:t xml:space="preserve">. Na figura 7 mostra a IDE utilizada para cria os Sketch do </w:t>
+      </w:r>
+      <w:proofErr w:type="spellStart"/>
+      <w:r>
+        <w:rPr>
+          <w:rFonts w:ascii="Arial" w:hAnsi="Arial"/>
+          <w:sz w:val="24"/>
+          <w:szCs w:val="24"/>
+        </w:rPr>
+        <w:t>arduino</w:t>
+      </w:r>
+      <w:proofErr w:type="spellEnd"/>
+      <w:r>
+        <w:rPr>
+          <w:rFonts w:ascii="Arial" w:hAnsi="Arial"/>
+          <w:sz w:val="24"/>
+          <w:szCs w:val="24"/>
+        </w:rPr>
+        <w:t>.</w:t>
+      </w:r>
+    </w:p>
+    <w:p>
+      <w:pPr>
+        <w:spacing w:after="0" w:line="360" w:lineRule="auto"/>
+        <w:ind w:firstLine="1134"/>
+        <w:jc w:val="both"/>
+        <w:rPr>
+          <w:rFonts w:ascii="Arial" w:hAnsi="Arial"/>
+          <w:sz w:val="24"/>
+          <w:szCs w:val="24"/>
+        </w:rPr>
+      </w:pPr>
+    </w:p>
+    <w:p>
+      <w:pPr>
+        <w:keepNext/>
+        <w:spacing w:after="0" w:line="360" w:lineRule="auto"/>
+        <w:ind w:left="1418" w:firstLine="709"/>
+        <w:jc w:val="both"/>
+      </w:pPr>
+      <w:r>
+        <w:rPr>
+          <w:rFonts w:ascii="Arial" w:hAnsi="Arial"/>
+          <w:noProof/>
+          <w:sz w:val="24"/>
+          <w:szCs w:val="24"/>
+          <w:lang w:eastAsia="pt-BR"/>
+        </w:rPr>
+        <w:drawing>
+          <wp:inline distT="0" distB="0" distL="0" distR="0" wp14:anchorId="5760D2A0" wp14:editId="387D30C6">
+            <wp:extent cx="2800350" cy="3416888"/>
+            <wp:effectExtent l="0" t="0" r="0" b="0"/>
+            <wp:docPr id="10" name="Imagem 10"/>
+            <wp:cNvGraphicFramePr>
+              <a:graphicFrameLocks xmlns:a="http://schemas.openxmlformats.org/drawingml/2006/main" noChangeAspect="1"/>
+            </wp:cNvGraphicFramePr>
+            <a:graphic xmlns:a="http://schemas.openxmlformats.org/drawingml/2006/main">
+              <a:graphicData uri="http://schemas.openxmlformats.org/drawingml/2006/picture">
+                <pic:pic xmlns:pic="http://schemas.openxmlformats.org/drawingml/2006/picture">
+                  <pic:nvPicPr>
+                    <pic:cNvPr id="10" name="Arduino_1.0_IDE,_Ubuntu_11.10.png"/>
+                    <pic:cNvPicPr/>
+                  </pic:nvPicPr>
+                  <pic:blipFill>
+                    <a:blip r:embed="rId14">
+                      <a:extLst>
+                        <a:ext uri="{28A0092B-C50C-407E-A947-70E740481C1C}">
+                          <a14:useLocalDpi xmlns:a14="http://schemas.microsoft.com/office/drawing/2010/main" val="0"/>
+                        </a:ext>
+                      </a:extLst>
+                    </a:blip>
+                    <a:stretch>
+                      <a:fillRect/>
+                    </a:stretch>
+                  </pic:blipFill>
+                  <pic:spPr>
+                    <a:xfrm>
+                      <a:off x="0" y="0"/>
+                      <a:ext cx="2810077" cy="3428757"/>
+                    </a:xfrm>
+                    <a:prstGeom prst="rect">
+                      <a:avLst/>
+                    </a:prstGeom>
+                  </pic:spPr>
+                </pic:pic>
+              </a:graphicData>
+            </a:graphic>
+          </wp:inline>
+        </w:drawing>
+      </w:r>
+    </w:p>
+    <w:p>
+      <w:pPr>
+        <w:pStyle w:val="Legenda"/>
+        <w:ind w:left="1418" w:firstLine="709"/>
+        <w:jc w:val="both"/>
+        <w:rPr>
+          <w:rFonts w:ascii="Arial" w:hAnsi="Arial" w:cs="Arial"/>
+          <w:i w:val="0"/>
+          <w:noProof/>
+          <w:color w:val="auto"/>
+          <w:sz w:val="20"/>
+          <w:szCs w:val="20"/>
+          <w:lang w:eastAsia="pt-BR"/>
+        </w:rPr>
+      </w:pPr>
+      <w:r>
+        <w:rPr>
+          <w:rFonts w:ascii="Arial" w:hAnsi="Arial" w:cs="Arial"/>
+          <w:i w:val="0"/>
+          <w:color w:val="auto"/>
+          <w:sz w:val="20"/>
+          <w:szCs w:val="20"/>
+        </w:rPr>
+        <w:t xml:space="preserve">Figura </w:t>
+      </w:r>
+      <w:r>
+        <w:rPr>
+          <w:rFonts w:ascii="Arial" w:hAnsi="Arial" w:cs="Arial"/>
+          <w:i w:val="0"/>
+          <w:color w:val="auto"/>
+          <w:sz w:val="20"/>
+          <w:szCs w:val="20"/>
+        </w:rPr>
+        <w:fldChar w:fldCharType="begin"/>
+      </w:r>
+      <w:r>
+        <w:rPr>
+          <w:rFonts w:ascii="Arial" w:hAnsi="Arial" w:cs="Arial"/>
+          <w:i w:val="0"/>
+          <w:color w:val="auto"/>
+          <w:sz w:val="20"/>
+          <w:szCs w:val="20"/>
+        </w:rPr>
+        <w:instrText xml:space="preserve"> SEQ Figura \* ARABIC </w:instrText>
+      </w:r>
+      <w:r>
+        <w:rPr>
+          <w:rFonts w:ascii="Arial" w:hAnsi="Arial" w:cs="Arial"/>
+          <w:i w:val="0"/>
+          <w:color w:val="auto"/>
+          <w:sz w:val="20"/>
+          <w:szCs w:val="20"/>
+        </w:rPr>
+        <w:fldChar w:fldCharType="separate"/>
+      </w:r>
+      <w:r>
+        <w:rPr>
+          <w:rFonts w:ascii="Arial" w:hAnsi="Arial" w:cs="Arial"/>
+          <w:i w:val="0"/>
+          <w:noProof/>
+          <w:color w:val="auto"/>
+          <w:sz w:val="20"/>
+          <w:szCs w:val="20"/>
+        </w:rPr>
+        <w:t>7</w:t>
+      </w:r>
+      <w:r>
+        <w:rPr>
+          <w:rFonts w:ascii="Arial" w:hAnsi="Arial" w:cs="Arial"/>
+          <w:i w:val="0"/>
+          <w:color w:val="auto"/>
+          <w:sz w:val="20"/>
+          <w:szCs w:val="20"/>
+        </w:rPr>
+        <w:fldChar w:fldCharType="end"/>
+      </w:r>
+      <w:r>
+        <w:rPr>
+          <w:rFonts w:ascii="Arial" w:hAnsi="Arial" w:cs="Arial"/>
+          <w:i w:val="0"/>
+          <w:color w:val="auto"/>
+          <w:sz w:val="20"/>
+          <w:szCs w:val="20"/>
+        </w:rPr>
+        <w:t xml:space="preserve"> - </w:t>
+      </w:r>
+      <w:proofErr w:type="spellStart"/>
+      <w:r>
+        <w:rPr>
+          <w:rFonts w:ascii="Arial" w:hAnsi="Arial" w:cs="Arial"/>
+          <w:i w:val="0"/>
+          <w:color w:val="auto"/>
+          <w:sz w:val="20"/>
+          <w:szCs w:val="20"/>
+        </w:rPr>
+        <w:t>Integrated</w:t>
+      </w:r>
+      <w:proofErr w:type="spellEnd"/>
+      <w:r>
+        <w:rPr>
+          <w:rFonts w:ascii="Arial" w:hAnsi="Arial" w:cs="Arial"/>
+          <w:i w:val="0"/>
+          <w:color w:val="auto"/>
+          <w:sz w:val="20"/>
+          <w:szCs w:val="20"/>
+        </w:rPr>
+        <w:t xml:space="preserve"> </w:t>
+      </w:r>
+      <w:proofErr w:type="spellStart"/>
+      <w:r>
+        <w:rPr>
+          <w:rFonts w:ascii="Arial" w:hAnsi="Arial" w:cs="Arial"/>
+          <w:i w:val="0"/>
+          <w:color w:val="auto"/>
+          <w:sz w:val="20"/>
+          <w:szCs w:val="20"/>
+        </w:rPr>
+        <w:t>Development</w:t>
+      </w:r>
+      <w:proofErr w:type="spellEnd"/>
+      <w:r>
+        <w:rPr>
+          <w:rFonts w:ascii="Arial" w:hAnsi="Arial" w:cs="Arial"/>
+          <w:i w:val="0"/>
+          <w:color w:val="auto"/>
+          <w:sz w:val="20"/>
+          <w:szCs w:val="20"/>
+        </w:rPr>
+        <w:t xml:space="preserve"> </w:t>
+      </w:r>
+      <w:proofErr w:type="spellStart"/>
+      <w:r>
+        <w:rPr>
+          <w:rFonts w:ascii="Arial" w:hAnsi="Arial" w:cs="Arial"/>
+          <w:i w:val="0"/>
+          <w:color w:val="auto"/>
+          <w:sz w:val="20"/>
+          <w:szCs w:val="20"/>
+        </w:rPr>
+        <w:t>Environment</w:t>
+      </w:r>
+      <w:proofErr w:type="spellEnd"/>
+      <w:r>
+        <w:rPr>
+          <w:rFonts w:ascii="Arial" w:hAnsi="Arial" w:cs="Arial"/>
+          <w:i w:val="0"/>
+          <w:color w:val="auto"/>
+          <w:sz w:val="20"/>
+          <w:szCs w:val="20"/>
+        </w:rPr>
+        <w:t xml:space="preserve"> (IDE)</w:t>
+      </w:r>
+    </w:p>
+    <w:p>
+      <w:pPr>
+        <w:spacing w:after="0" w:line="360" w:lineRule="auto"/>
+        <w:ind w:left="1418" w:firstLine="709"/>
+        <w:jc w:val="both"/>
+        <w:rPr>
+          <w:rFonts w:ascii="Arial" w:hAnsi="Arial"/>
+          <w:sz w:val="24"/>
+          <w:szCs w:val="24"/>
+        </w:rPr>
+      </w:pPr>
+    </w:p>
+    <w:p>
+      <w:pPr>
+        <w:spacing w:after="0" w:line="360" w:lineRule="auto"/>
         <w:jc w:val="both"/>
         <w:rPr>
           <w:rFonts w:ascii="Arial" w:hAnsi="Arial"/>
@@ -9412,7 +10437,7 @@
         </w:rPr>
         <w:t xml:space="preserve"> </w:t>
       </w:r>
-      <w:hyperlink r:id="rId12" w:history="1">
+      <w:hyperlink r:id="rId15" w:history="1">
         <w:r>
           <w:rPr>
             <w:rStyle w:val="Hyperlink"/>
@@ -9544,7 +10569,7 @@
         </w:rPr>
         <w:t xml:space="preserve"> Disponível em: &lt;</w:t>
       </w:r>
-      <w:hyperlink r:id="rId13" w:history="1">
+      <w:hyperlink r:id="rId16" w:history="1">
         <w:r>
           <w:rPr>
             <w:rStyle w:val="Hyperlink"/>
@@ -9616,7 +10641,7 @@
       <w:r>
         <w:t xml:space="preserve"> </w:t>
       </w:r>
-      <w:hyperlink r:id="rId14" w:history="1">
+      <w:hyperlink r:id="rId17" w:history="1">
         <w:r>
           <w:rPr>
             <w:rStyle w:val="Hyperlink"/>
@@ -9893,7 +10918,7 @@
         </w:rPr>
         <w:t>&lt;</w:t>
       </w:r>
-      <w:hyperlink r:id="rId15" w:history="1">
+      <w:hyperlink r:id="rId18" w:history="1">
         <w:r>
           <w:rPr>
             <w:rStyle w:val="Hyperlink"/>
@@ -10025,8 +11050,8 @@
       </w:pPr>
     </w:p>
     <w:sectPr>
-      <w:headerReference w:type="default" r:id="rId16"/>
-      <w:headerReference w:type="first" r:id="rId17"/>
+      <w:headerReference w:type="default" r:id="rId19"/>
+      <w:headerReference w:type="first" r:id="rId20"/>
       <w:pgSz w:w="11906" w:h="16838" w:code="9"/>
       <w:pgMar w:top="1701" w:right="1134" w:bottom="1134" w:left="1701" w:header="709" w:footer="709" w:gutter="0"/>
       <w:pgNumType w:start="0"/>
@@ -10147,7 +11172,7 @@
             <w:sz w:val="20"/>
             <w:szCs w:val="20"/>
           </w:rPr>
-          <w:t>16</w:t>
+          <w:t>18</w:t>
         </w:r>
         <w:r>
           <w:rPr>
@@ -10187,6 +11212,127 @@
     </w:pPr>
   </w:p>
 </w:hdr>
+</file>
+
+<file path=word/numbering.xml><?xml version="1.0" encoding="utf-8"?>
+<w:numbering xmlns:wpc="http://schemas.microsoft.com/office/word/2010/wordprocessingCanvas" xmlns:mc="http://schemas.openxmlformats.org/markup-compatibility/2006" xmlns:o="urn:schemas-microsoft-com:office:office" xmlns:r="http://schemas.openxmlformats.org/officeDocument/2006/relationships" xmlns:m="http://schemas.openxmlformats.org/officeDocument/2006/math" xmlns:v="urn:schemas-microsoft-com:vml" xmlns:wp14="http://schemas.microsoft.com/office/word/2010/wordprocessingDrawing" xmlns:wp="http://schemas.openxmlformats.org/drawingml/2006/wordprocessingDrawing" xmlns:w10="urn:schemas-microsoft-com:office:word" xmlns:w="http://schemas.openxmlformats.org/wordprocessingml/2006/main" xmlns:w14="http://schemas.microsoft.com/office/word/2010/wordml" xmlns:w15="http://schemas.microsoft.com/office/word/2012/wordml" xmlns:wpg="http://schemas.microsoft.com/office/word/2010/wordprocessingGroup" xmlns:wpi="http://schemas.microsoft.com/office/word/2010/wordprocessingInk" xmlns:wne="http://schemas.microsoft.com/office/word/2006/wordml" xmlns:wps="http://schemas.microsoft.com/office/word/2010/wordprocessingShape" mc:Ignorable="w14 w15 wp14">
+  <w:abstractNum w:abstractNumId="0">
+    <w:nsid w:val="61FD73AA"/>
+    <w:multiLevelType w:val="hybridMultilevel"/>
+    <w:tmpl w:val="223CBFC2"/>
+    <w:lvl w:ilvl="0" w:tplc="04160001">
+      <w:start w:val="1"/>
+      <w:numFmt w:val="bullet"/>
+      <w:lvlText w:val=""/>
+      <w:lvlJc w:val="left"/>
+      <w:pPr>
+        <w:ind w:left="720" w:hanging="360"/>
+      </w:pPr>
+      <w:rPr>
+        <w:rFonts w:ascii="Symbol" w:hAnsi="Symbol" w:hint="default"/>
+      </w:rPr>
+    </w:lvl>
+    <w:lvl w:ilvl="1" w:tplc="04160003" w:tentative="1">
+      <w:start w:val="1"/>
+      <w:numFmt w:val="bullet"/>
+      <w:lvlText w:val="o"/>
+      <w:lvlJc w:val="left"/>
+      <w:pPr>
+        <w:ind w:left="1440" w:hanging="360"/>
+      </w:pPr>
+      <w:rPr>
+        <w:rFonts w:ascii="Courier New" w:hAnsi="Courier New" w:cs="Courier New" w:hint="default"/>
+      </w:rPr>
+    </w:lvl>
+    <w:lvl w:ilvl="2" w:tplc="04160005" w:tentative="1">
+      <w:start w:val="1"/>
+      <w:numFmt w:val="bullet"/>
+      <w:lvlText w:val=""/>
+      <w:lvlJc w:val="left"/>
+      <w:pPr>
+        <w:ind w:left="2160" w:hanging="360"/>
+      </w:pPr>
+      <w:rPr>
+        <w:rFonts w:ascii="Wingdings" w:hAnsi="Wingdings" w:hint="default"/>
+      </w:rPr>
+    </w:lvl>
+    <w:lvl w:ilvl="3" w:tplc="04160001" w:tentative="1">
+      <w:start w:val="1"/>
+      <w:numFmt w:val="bullet"/>
+      <w:lvlText w:val=""/>
+      <w:lvlJc w:val="left"/>
+      <w:pPr>
+        <w:ind w:left="2880" w:hanging="360"/>
+      </w:pPr>
+      <w:rPr>
+        <w:rFonts w:ascii="Symbol" w:hAnsi="Symbol" w:hint="default"/>
+      </w:rPr>
+    </w:lvl>
+    <w:lvl w:ilvl="4" w:tplc="04160003" w:tentative="1">
+      <w:start w:val="1"/>
+      <w:numFmt w:val="bullet"/>
+      <w:lvlText w:val="o"/>
+      <w:lvlJc w:val="left"/>
+      <w:pPr>
+        <w:ind w:left="3600" w:hanging="360"/>
+      </w:pPr>
+      <w:rPr>
+        <w:rFonts w:ascii="Courier New" w:hAnsi="Courier New" w:cs="Courier New" w:hint="default"/>
+      </w:rPr>
+    </w:lvl>
+    <w:lvl w:ilvl="5" w:tplc="04160005" w:tentative="1">
+      <w:start w:val="1"/>
+      <w:numFmt w:val="bullet"/>
+      <w:lvlText w:val=""/>
+      <w:lvlJc w:val="left"/>
+      <w:pPr>
+        <w:ind w:left="4320" w:hanging="360"/>
+      </w:pPr>
+      <w:rPr>
+        <w:rFonts w:ascii="Wingdings" w:hAnsi="Wingdings" w:hint="default"/>
+      </w:rPr>
+    </w:lvl>
+    <w:lvl w:ilvl="6" w:tplc="04160001" w:tentative="1">
+      <w:start w:val="1"/>
+      <w:numFmt w:val="bullet"/>
+      <w:lvlText w:val=""/>
+      <w:lvlJc w:val="left"/>
+      <w:pPr>
+        <w:ind w:left="5040" w:hanging="360"/>
+      </w:pPr>
+      <w:rPr>
+        <w:rFonts w:ascii="Symbol" w:hAnsi="Symbol" w:hint="default"/>
+      </w:rPr>
+    </w:lvl>
+    <w:lvl w:ilvl="7" w:tplc="04160003" w:tentative="1">
+      <w:start w:val="1"/>
+      <w:numFmt w:val="bullet"/>
+      <w:lvlText w:val="o"/>
+      <w:lvlJc w:val="left"/>
+      <w:pPr>
+        <w:ind w:left="5760" w:hanging="360"/>
+      </w:pPr>
+      <w:rPr>
+        <w:rFonts w:ascii="Courier New" w:hAnsi="Courier New" w:cs="Courier New" w:hint="default"/>
+      </w:rPr>
+    </w:lvl>
+    <w:lvl w:ilvl="8" w:tplc="04160005" w:tentative="1">
+      <w:start w:val="1"/>
+      <w:numFmt w:val="bullet"/>
+      <w:lvlText w:val=""/>
+      <w:lvlJc w:val="left"/>
+      <w:pPr>
+        <w:ind w:left="6480" w:hanging="360"/>
+      </w:pPr>
+      <w:rPr>
+        <w:rFonts w:ascii="Wingdings" w:hAnsi="Wingdings" w:hint="default"/>
+      </w:rPr>
+    </w:lvl>
+  </w:abstractNum>
+  <w:num w:numId="1">
+    <w:abstractNumId w:val="0"/>
+  </w:num>
+</w:numbering>
 </file>
 
 <file path=word/styles.xml><?xml version="1.0" encoding="utf-8"?>
@@ -11028,6 +12174,17 @@
       <w:szCs w:val="18"/>
     </w:rPr>
   </w:style>
+  <w:style w:type="paragraph" w:styleId="PargrafodaLista">
+    <w:name w:val="List Paragraph"/>
+    <w:basedOn w:val="Normal"/>
+    <w:uiPriority w:val="34"/>
+    <w:qFormat/>
+    <w:rsid w:val="009D2443"/>
+    <w:pPr>
+      <w:ind w:left="720"/>
+      <w:contextualSpacing/>
+    </w:pPr>
+  </w:style>
 </w:styles>
 </file>
 
@@ -11357,7 +12514,7 @@
 </file>
 
 <file path=customXml/itemProps1.xml><?xml version="1.0" encoding="utf-8"?>
-<ds:datastoreItem xmlns:ds="http://schemas.openxmlformats.org/officeDocument/2006/customXml" ds:itemID="{B32C59E9-EC8B-4CF9-8DC4-A3DF38373FFF}">
+<ds:datastoreItem xmlns:ds="http://schemas.openxmlformats.org/officeDocument/2006/customXml" ds:itemID="{87594A10-B2E6-46D8-894A-D38244B940EA}">
   <ds:schemaRefs>
     <ds:schemaRef ds:uri="http://schemas.openxmlformats.org/officeDocument/2006/bibliography"/>
   </ds:schemaRefs>

</xml_diff>

<commit_message>
inicio do desenvolvimento da aplicação
</commit_message>
<xml_diff>
--- a/Trabalho de Conclusão de Curso.docx
+++ b/Trabalho de Conclusão de Curso.docx
@@ -2464,7 +2464,43 @@
           <w:sz w:val="24"/>
           <w:szCs w:val="24"/>
         </w:rPr>
-        <w:t xml:space="preserve"> que disse: que congrega um conjunto de tecnologias que tem </w:t>
+        <w:t xml:space="preserve"> que disse: que congrega um conjunto de tecnologias que tem com</w:t>
+      </w:r>
+      <w:r>
+        <w:rPr>
+          <w:rFonts w:ascii="Arial" w:hAnsi="Arial" w:cs="Arial"/>
+          <w:sz w:val="24"/>
+          <w:szCs w:val="24"/>
+        </w:rPr>
+        <w:t>o</w:t>
+      </w:r>
+      <w:r>
+        <w:rPr>
+          <w:rFonts w:ascii="Arial" w:hAnsi="Arial" w:cs="Arial"/>
+          <w:sz w:val="24"/>
+          <w:szCs w:val="24"/>
+        </w:rPr>
+        <w:t xml:space="preserve"> principal objetivo a automatização de uma residência.</w:t>
+      </w:r>
+    </w:p>
+    <w:p>
+      <w:pPr>
+        <w:spacing w:after="0" w:line="360" w:lineRule="auto"/>
+        <w:ind w:firstLine="1134"/>
+        <w:jc w:val="both"/>
+        <w:rPr>
+          <w:rFonts w:ascii="Arial" w:hAnsi="Arial" w:cs="Arial"/>
+          <w:sz w:val="24"/>
+          <w:szCs w:val="24"/>
+        </w:rPr>
+      </w:pPr>
+      <w:r>
+        <w:rPr>
+          <w:rFonts w:ascii="Arial" w:hAnsi="Arial" w:cs="Arial"/>
+          <w:sz w:val="24"/>
+          <w:szCs w:val="24"/>
+        </w:rPr>
+        <w:t xml:space="preserve">Além da utilização da </w:t>
       </w:r>
       <w:proofErr w:type="spellStart"/>
       <w:r>
@@ -2473,7 +2509,7 @@
           <w:sz w:val="24"/>
           <w:szCs w:val="24"/>
         </w:rPr>
-        <w:t>com</w:t>
+        <w:t>Domótica</w:t>
       </w:r>
       <w:proofErr w:type="spellEnd"/>
       <w:r>
@@ -2482,27 +2518,15 @@
           <w:sz w:val="24"/>
           <w:szCs w:val="24"/>
         </w:rPr>
-        <w:t xml:space="preserve"> principal objetivo a automatização de uma residência.</w:t>
-      </w:r>
-    </w:p>
-    <w:p>
-      <w:pPr>
-        <w:spacing w:after="0" w:line="360" w:lineRule="auto"/>
-        <w:ind w:firstLine="1134"/>
-        <w:jc w:val="both"/>
-        <w:rPr>
-          <w:rFonts w:ascii="Arial" w:hAnsi="Arial" w:cs="Arial"/>
-          <w:sz w:val="24"/>
-          <w:szCs w:val="24"/>
-        </w:rPr>
-      </w:pPr>
-      <w:r>
-        <w:rPr>
-          <w:rFonts w:ascii="Arial" w:hAnsi="Arial" w:cs="Arial"/>
-          <w:sz w:val="24"/>
-          <w:szCs w:val="24"/>
-        </w:rPr>
-        <w:t xml:space="preserve">Além da utilização da </w:t>
+        <w:t xml:space="preserve"> vai ser utilizado duas outras tecnologias, o Si</w:t>
+      </w:r>
+      <w:r>
+        <w:rPr>
+          <w:rFonts w:ascii="Arial" w:hAnsi="Arial" w:cs="Arial"/>
+          <w:sz w:val="24"/>
+          <w:szCs w:val="24"/>
+        </w:rPr>
+        <w:t xml:space="preserve">stema Operacional </w:t>
       </w:r>
       <w:proofErr w:type="spellStart"/>
       <w:r>
@@ -2511,7 +2535,7 @@
           <w:sz w:val="24"/>
           <w:szCs w:val="24"/>
         </w:rPr>
-        <w:t>Domótica</w:t>
+        <w:t>Android</w:t>
       </w:r>
       <w:proofErr w:type="spellEnd"/>
       <w:r>
@@ -2520,15 +2544,15 @@
           <w:sz w:val="24"/>
           <w:szCs w:val="24"/>
         </w:rPr>
-        <w:t xml:space="preserve"> vai ser utilizado duas outras tecnologias, o Si</w:t>
-      </w:r>
-      <w:r>
-        <w:rPr>
-          <w:rFonts w:ascii="Arial" w:hAnsi="Arial" w:cs="Arial"/>
-          <w:sz w:val="24"/>
-          <w:szCs w:val="24"/>
-        </w:rPr>
-        <w:t xml:space="preserve">stema Operacional </w:t>
+        <w:t xml:space="preserve"> e uma ferramenta de prototipagem </w:t>
+      </w:r>
+      <w:r>
+        <w:rPr>
+          <w:rFonts w:ascii="Arial" w:hAnsi="Arial" w:cs="Arial"/>
+          <w:sz w:val="24"/>
+          <w:szCs w:val="24"/>
+        </w:rPr>
+        <w:t xml:space="preserve">chamada </w:t>
       </w:r>
       <w:proofErr w:type="spellStart"/>
       <w:r>
@@ -2537,7 +2561,7 @@
           <w:sz w:val="24"/>
           <w:szCs w:val="24"/>
         </w:rPr>
-        <w:t>Android</w:t>
+        <w:t>Arduino</w:t>
       </w:r>
       <w:proofErr w:type="spellEnd"/>
       <w:r>
@@ -2546,35 +2570,23 @@
           <w:sz w:val="24"/>
           <w:szCs w:val="24"/>
         </w:rPr>
-        <w:t xml:space="preserve"> e uma ferramenta de prototipagem </w:t>
-      </w:r>
-      <w:proofErr w:type="gramStart"/>
-      <w:r>
-        <w:rPr>
-          <w:rFonts w:ascii="Arial" w:hAnsi="Arial" w:cs="Arial"/>
-          <w:sz w:val="24"/>
-          <w:szCs w:val="24"/>
-        </w:rPr>
-        <w:t xml:space="preserve">chamada  </w:t>
-      </w:r>
-      <w:proofErr w:type="spellStart"/>
-      <w:r>
-        <w:rPr>
-          <w:rFonts w:ascii="Arial" w:hAnsi="Arial" w:cs="Arial"/>
-          <w:sz w:val="24"/>
-          <w:szCs w:val="24"/>
-        </w:rPr>
-        <w:t>Arduino</w:t>
-      </w:r>
-      <w:proofErr w:type="spellEnd"/>
-      <w:proofErr w:type="gramEnd"/>
-      <w:r>
-        <w:rPr>
-          <w:rFonts w:ascii="Arial" w:hAnsi="Arial" w:cs="Arial"/>
-          <w:sz w:val="24"/>
-          <w:szCs w:val="24"/>
-        </w:rPr>
-        <w:t>, que é um pequeno circuito elétrico(placa)  que possui em sua</w:t>
+        <w:t>, que é um pequeno circuito elétrico(</w:t>
+      </w:r>
+      <w:r>
+        <w:rPr>
+          <w:rFonts w:ascii="Arial" w:hAnsi="Arial" w:cs="Arial"/>
+          <w:sz w:val="24"/>
+          <w:szCs w:val="24"/>
+        </w:rPr>
+        <w:t>placa) que</w:t>
+      </w:r>
+      <w:r>
+        <w:rPr>
+          <w:rFonts w:ascii="Arial" w:hAnsi="Arial" w:cs="Arial"/>
+          <w:sz w:val="24"/>
+          <w:szCs w:val="24"/>
+        </w:rPr>
+        <w:t xml:space="preserve"> possui em sua</w:t>
       </w:r>
       <w:r>
         <w:rPr>
@@ -8248,17 +8260,14 @@
         </w:rPr>
         <w:t xml:space="preserve"> ou chip, semelhante ao da figura 5.</w:t>
       </w:r>
-    </w:p>
-    <w:p>
-      <w:pPr>
-        <w:spacing w:after="0" w:line="360" w:lineRule="auto"/>
-        <w:jc w:val="both"/>
-        <w:rPr>
-          <w:rFonts w:ascii="Arial" w:hAnsi="Arial"/>
-          <w:sz w:val="24"/>
-          <w:szCs w:val="20"/>
-        </w:rPr>
-      </w:pPr>
+      <w:r>
+        <w:rPr>
+          <w:rFonts w:ascii="Arial" w:hAnsi="Arial"/>
+          <w:sz w:val="24"/>
+          <w:szCs w:val="20"/>
+        </w:rPr>
+        <w:t xml:space="preserve"> </w:t>
+      </w:r>
     </w:p>
     <w:p>
       <w:pPr>
@@ -8277,7 +8286,7 @@
       <w:pPr>
         <w:keepNext/>
         <w:spacing w:after="0" w:line="360" w:lineRule="auto"/>
-        <w:ind w:left="1418"/>
+        <w:ind w:left="2127" w:firstLine="709"/>
         <w:jc w:val="both"/>
       </w:pPr>
       <w:r>
@@ -8290,8 +8299,8 @@
         </w:rPr>
         <w:drawing>
           <wp:inline distT="0" distB="0" distL="0" distR="0">
-            <wp:extent cx="3400425" cy="2203979"/>
-            <wp:effectExtent l="0" t="0" r="0" b="6350"/>
+            <wp:extent cx="2305050" cy="1494014"/>
+            <wp:effectExtent l="0" t="0" r="0" b="0"/>
             <wp:docPr id="6" name="Imagem 6"/>
             <wp:cNvGraphicFramePr>
               <a:graphicFrameLocks xmlns:a="http://schemas.openxmlformats.org/drawingml/2006/main" noChangeAspect="1"/>
@@ -8304,7 +8313,7 @@
                     <pic:cNvPicPr/>
                   </pic:nvPicPr>
                   <pic:blipFill rotWithShape="1">
-                    <a:blip r:embed="rId12">
+                    <a:blip r:embed="rId12" cstate="print">
                       <a:extLst>
                         <a:ext uri="{28A0092B-C50C-407E-A947-70E740481C1C}">
                           <a14:useLocalDpi xmlns:a14="http://schemas.microsoft.com/office/drawing/2010/main" val="0"/>
@@ -8317,7 +8326,7 @@
                   <pic:spPr bwMode="auto">
                     <a:xfrm>
                       <a:off x="0" y="0"/>
-                      <a:ext cx="3413439" cy="2212414"/>
+                      <a:ext cx="2330374" cy="1510427"/>
                     </a:xfrm>
                     <a:prstGeom prst="rect">
                       <a:avLst/>
@@ -8341,7 +8350,7 @@
     <w:p>
       <w:pPr>
         <w:pStyle w:val="Legenda"/>
-        <w:ind w:left="709" w:firstLine="709"/>
+        <w:ind w:left="2127" w:firstLine="709"/>
         <w:jc w:val="both"/>
         <w:rPr>
           <w:rFonts w:ascii="Arial" w:hAnsi="Arial" w:cs="Arial"/>
@@ -8647,23 +8656,7 @@
           <w:sz w:val="24"/>
           <w:szCs w:val="20"/>
         </w:rPr>
-        <w:t xml:space="preserve">Há algum tempo atrás quando se falava em trabalhar com hardware, isso significava criar circuito do zero, utilizar centenas de componentes eletrônicos e soldagem. Os circuitos eram montados para aplicações especificas e realizar </w:t>
-      </w:r>
-      <w:r>
-        <w:rPr>
-          <w:rFonts w:ascii="Arial" w:hAnsi="Arial"/>
-          <w:sz w:val="24"/>
-          <w:szCs w:val="20"/>
-        </w:rPr>
-        <w:t>grandes</w:t>
-      </w:r>
-      <w:r>
-        <w:rPr>
-          <w:rFonts w:ascii="Arial" w:hAnsi="Arial"/>
-          <w:sz w:val="24"/>
-          <w:szCs w:val="20"/>
-        </w:rPr>
-        <w:t xml:space="preserve"> alterações demandava muito trabalho. Com o surgimento de nova tecnologias e m</w:t>
+        <w:t>Há algum tempo atrás quando se falava em trabalhar com hardware, isso significava criar circuito do zero, utilizar centenas de componentes eletrônicos e soldagem. Os circuitos eram montados para aplicações especificas e realizar grandes alterações demandava muito trabalho. Com o surgimento de nova tecnologias e m</w:t>
       </w:r>
       <w:r>
         <w:rPr>
@@ -8704,6 +8697,58 @@
           <w:szCs w:val="20"/>
         </w:rPr>
       </w:pPr>
+    </w:p>
+    <w:p>
+      <w:pPr>
+        <w:spacing w:after="0" w:line="360" w:lineRule="auto"/>
+        <w:jc w:val="both"/>
+        <w:rPr>
+          <w:rFonts w:ascii="Arial" w:hAnsi="Arial"/>
+          <w:sz w:val="24"/>
+          <w:szCs w:val="20"/>
+        </w:rPr>
+      </w:pPr>
+      <w:r>
+        <w:rPr>
+          <w:rFonts w:ascii="Arial" w:hAnsi="Arial"/>
+          <w:sz w:val="24"/>
+          <w:szCs w:val="20"/>
+        </w:rPr>
+        <w:t xml:space="preserve">4.3.1 Hardware do </w:t>
+      </w:r>
+      <w:proofErr w:type="spellStart"/>
+      <w:r>
+        <w:rPr>
+          <w:rFonts w:ascii="Arial" w:hAnsi="Arial"/>
+          <w:sz w:val="24"/>
+          <w:szCs w:val="20"/>
+        </w:rPr>
+        <w:t>Arduino</w:t>
+      </w:r>
+      <w:proofErr w:type="spellEnd"/>
+    </w:p>
+    <w:p>
+      <w:pPr>
+        <w:spacing w:after="0" w:line="360" w:lineRule="auto"/>
+        <w:jc w:val="both"/>
+        <w:rPr>
+          <w:rFonts w:ascii="Arial" w:hAnsi="Arial"/>
+          <w:sz w:val="24"/>
+          <w:szCs w:val="20"/>
+        </w:rPr>
+      </w:pPr>
+    </w:p>
+    <w:p>
+      <w:pPr>
+        <w:spacing w:after="0" w:line="360" w:lineRule="auto"/>
+        <w:ind w:firstLine="1134"/>
+        <w:jc w:val="both"/>
+        <w:rPr>
+          <w:rFonts w:ascii="Arial" w:hAnsi="Arial"/>
+          <w:sz w:val="24"/>
+          <w:szCs w:val="20"/>
+        </w:rPr>
+      </w:pPr>
       <w:r>
         <w:rPr>
           <w:rFonts w:ascii="Arial" w:hAnsi="Arial"/>
@@ -8711,7 +8756,7 @@
           <w:szCs w:val="20"/>
         </w:rPr>
         <w:lastRenderedPageBreak/>
-        <w:t xml:space="preserve">4.3.1 Hardware do </w:t>
+        <w:t xml:space="preserve">Quando nos referimos a hardware, estamos falando da parte física, ou seja, a placa </w:t>
       </w:r>
       <w:proofErr w:type="spellStart"/>
       <w:r>
@@ -8720,39 +8765,16 @@
           <w:sz w:val="24"/>
           <w:szCs w:val="20"/>
         </w:rPr>
-        <w:t>Arduino</w:t>
+        <w:t>arduino</w:t>
       </w:r>
       <w:proofErr w:type="spellEnd"/>
-    </w:p>
-    <w:p>
-      <w:pPr>
-        <w:spacing w:after="0" w:line="360" w:lineRule="auto"/>
-        <w:jc w:val="both"/>
-        <w:rPr>
-          <w:rFonts w:ascii="Arial" w:hAnsi="Arial"/>
-          <w:sz w:val="24"/>
-          <w:szCs w:val="20"/>
-        </w:rPr>
-      </w:pPr>
-    </w:p>
-    <w:p>
-      <w:pPr>
-        <w:spacing w:after="0" w:line="360" w:lineRule="auto"/>
-        <w:ind w:firstLine="1134"/>
-        <w:jc w:val="both"/>
-        <w:rPr>
-          <w:rFonts w:ascii="Arial" w:hAnsi="Arial"/>
-          <w:sz w:val="24"/>
-          <w:szCs w:val="20"/>
-        </w:rPr>
-      </w:pPr>
-      <w:r>
-        <w:rPr>
-          <w:rFonts w:ascii="Arial" w:hAnsi="Arial"/>
-          <w:sz w:val="24"/>
-          <w:szCs w:val="20"/>
-        </w:rPr>
-        <w:t xml:space="preserve">Quando nos referimos a hardware, estamos falando da parte física, ou seja, a placa </w:t>
+      <w:r>
+        <w:rPr>
+          <w:rFonts w:ascii="Arial" w:hAnsi="Arial"/>
+          <w:sz w:val="24"/>
+          <w:szCs w:val="20"/>
+        </w:rPr>
+        <w:t xml:space="preserve">. A mesma “é uma pequena placa micro controladora, ou seja, um pequeno circuito que contém um computador interno dentro de um pequenino chip (o </w:t>
       </w:r>
       <w:proofErr w:type="spellStart"/>
       <w:r>
@@ -8761,6 +8783,40 @@
           <w:sz w:val="24"/>
           <w:szCs w:val="20"/>
         </w:rPr>
+        <w:t>micro</w:t>
+      </w:r>
+      <w:r>
+        <w:rPr>
+          <w:rFonts w:ascii="Arial" w:hAnsi="Arial"/>
+          <w:sz w:val="24"/>
+          <w:szCs w:val="20"/>
+        </w:rPr>
+        <w:t>controlador</w:t>
+      </w:r>
+      <w:proofErr w:type="spellEnd"/>
+      <w:r>
+        <w:rPr>
+          <w:rFonts w:ascii="Arial" w:hAnsi="Arial"/>
+          <w:sz w:val="24"/>
+          <w:szCs w:val="20"/>
+        </w:rPr>
+        <w:t>)”</w:t>
+      </w:r>
+      <w:r>
+        <w:rPr>
+          <w:rFonts w:ascii="Arial" w:hAnsi="Arial"/>
+          <w:sz w:val="24"/>
+          <w:szCs w:val="20"/>
+        </w:rPr>
+        <w:t xml:space="preserve"> (BANZI, 2011, p.34). A figura 6 mostra uma placa </w:t>
+      </w:r>
+      <w:proofErr w:type="spellStart"/>
+      <w:r>
+        <w:rPr>
+          <w:rFonts w:ascii="Arial" w:hAnsi="Arial"/>
+          <w:sz w:val="24"/>
+          <w:szCs w:val="20"/>
+        </w:rPr>
         <w:t>arduino</w:t>
       </w:r>
       <w:proofErr w:type="spellEnd"/>
@@ -8770,58 +8826,6 @@
           <w:sz w:val="24"/>
           <w:szCs w:val="20"/>
         </w:rPr>
-        <w:t xml:space="preserve">. A mesma “é uma pequena placa micro controladora, ou seja, um pequeno circuito que contém um computador interno dentro de um pequenino chip (o </w:t>
-      </w:r>
-      <w:proofErr w:type="spellStart"/>
-      <w:r>
-        <w:rPr>
-          <w:rFonts w:ascii="Arial" w:hAnsi="Arial"/>
-          <w:sz w:val="24"/>
-          <w:szCs w:val="20"/>
-        </w:rPr>
-        <w:t>micro</w:t>
-      </w:r>
-      <w:r>
-        <w:rPr>
-          <w:rFonts w:ascii="Arial" w:hAnsi="Arial"/>
-          <w:sz w:val="24"/>
-          <w:szCs w:val="20"/>
-        </w:rPr>
-        <w:t>controlador</w:t>
-      </w:r>
-      <w:proofErr w:type="spellEnd"/>
-      <w:r>
-        <w:rPr>
-          <w:rFonts w:ascii="Arial" w:hAnsi="Arial"/>
-          <w:sz w:val="24"/>
-          <w:szCs w:val="20"/>
-        </w:rPr>
-        <w:t>)”</w:t>
-      </w:r>
-      <w:r>
-        <w:rPr>
-          <w:rFonts w:ascii="Arial" w:hAnsi="Arial"/>
-          <w:sz w:val="24"/>
-          <w:szCs w:val="20"/>
-        </w:rPr>
-        <w:t xml:space="preserve"> (BANZI, 2011, p.34). A figura 6 mostra uma placa </w:t>
-      </w:r>
-      <w:proofErr w:type="spellStart"/>
-      <w:r>
-        <w:rPr>
-          <w:rFonts w:ascii="Arial" w:hAnsi="Arial"/>
-          <w:sz w:val="24"/>
-          <w:szCs w:val="20"/>
-        </w:rPr>
-        <w:t>arduino</w:t>
-      </w:r>
-      <w:proofErr w:type="spellEnd"/>
-      <w:r>
-        <w:rPr>
-          <w:rFonts w:ascii="Arial" w:hAnsi="Arial"/>
-          <w:sz w:val="24"/>
-          <w:szCs w:val="20"/>
-        </w:rPr>
         <w:t xml:space="preserve"> UNO, uma das mais simples, indicadas para aquele que ainda estão aprendendo.</w:t>
       </w:r>
     </w:p>
@@ -8840,7 +8844,7 @@
       <w:pPr>
         <w:keepNext/>
         <w:spacing w:after="0" w:line="360" w:lineRule="auto"/>
-        <w:ind w:left="425" w:firstLine="709"/>
+        <w:ind w:left="1418" w:firstLine="709"/>
         <w:jc w:val="both"/>
       </w:pPr>
       <w:r>
@@ -8853,7 +8857,7 @@
         </w:rPr>
         <w:drawing>
           <wp:inline distT="0" distB="0" distL="0" distR="0" wp14:anchorId="25082FE6" wp14:editId="462248AC">
-            <wp:extent cx="3695700" cy="2554139"/>
+            <wp:extent cx="2600325" cy="1797114"/>
             <wp:effectExtent l="0" t="0" r="0" b="0"/>
             <wp:docPr id="7" name="Imagem 7"/>
             <wp:cNvGraphicFramePr>
@@ -8881,7 +8885,7 @@
                   <pic:spPr>
                     <a:xfrm>
                       <a:off x="0" y="0"/>
-                      <a:ext cx="3725005" cy="2574392"/>
+                      <a:ext cx="2659397" cy="1837939"/>
                     </a:xfrm>
                     <a:prstGeom prst="rect">
                       <a:avLst/>
@@ -8897,7 +8901,7 @@
     <w:p>
       <w:pPr>
         <w:pStyle w:val="Legenda"/>
-        <w:ind w:left="425" w:firstLine="709"/>
+        <w:ind w:left="1418" w:firstLine="709"/>
         <w:jc w:val="both"/>
         <w:rPr>
           <w:rFonts w:ascii="Arial" w:hAnsi="Arial" w:cs="Arial"/>
@@ -9030,18 +9034,6 @@
         </w:rPr>
         <w:t>.</w:t>
       </w:r>
-    </w:p>
-    <w:p>
-      <w:pPr>
-        <w:spacing w:after="0" w:line="240" w:lineRule="auto"/>
-        <w:jc w:val="both"/>
-        <w:rPr>
-          <w:rFonts w:ascii="Arial" w:hAnsi="Arial"/>
-          <w:b/>
-          <w:sz w:val="24"/>
-          <w:szCs w:val="20"/>
-        </w:rPr>
-      </w:pPr>
     </w:p>
     <w:p>
       <w:pPr>
@@ -9194,7 +9186,6 @@
           <w:sz w:val="24"/>
           <w:szCs w:val="24"/>
         </w:rPr>
-        <w:lastRenderedPageBreak/>
         <w:t>A placa também pode receber sua alimentação de duas maneiras, a partir das portas USB do computador ou de um adaptador AC.</w:t>
       </w:r>
     </w:p>
@@ -9219,125 +9210,6 @@
           <w:szCs w:val="24"/>
         </w:rPr>
       </w:pPr>
-      <w:r>
-        <w:rPr>
-          <w:rFonts w:ascii="Arial" w:hAnsi="Arial"/>
-          <w:sz w:val="24"/>
-          <w:szCs w:val="24"/>
-        </w:rPr>
-        <w:t>4.3.2 Software (IDE)</w:t>
-      </w:r>
-    </w:p>
-    <w:p>
-      <w:pPr>
-        <w:spacing w:after="0" w:line="360" w:lineRule="auto"/>
-        <w:jc w:val="both"/>
-        <w:rPr>
-          <w:rFonts w:ascii="Arial" w:hAnsi="Arial"/>
-          <w:sz w:val="24"/>
-          <w:szCs w:val="24"/>
-        </w:rPr>
-      </w:pPr>
-    </w:p>
-    <w:p>
-      <w:pPr>
-        <w:spacing w:after="0" w:line="360" w:lineRule="auto"/>
-        <w:ind w:firstLine="1134"/>
-        <w:jc w:val="both"/>
-        <w:rPr>
-          <w:rFonts w:ascii="Arial" w:hAnsi="Arial"/>
-          <w:sz w:val="24"/>
-          <w:szCs w:val="24"/>
-        </w:rPr>
-      </w:pPr>
-      <w:r>
-        <w:rPr>
-          <w:rFonts w:ascii="Arial" w:hAnsi="Arial"/>
-          <w:sz w:val="24"/>
-          <w:szCs w:val="24"/>
-        </w:rPr>
-        <w:t xml:space="preserve">O </w:t>
-      </w:r>
-      <w:proofErr w:type="spellStart"/>
-      <w:r>
-        <w:rPr>
-          <w:rFonts w:ascii="Arial" w:hAnsi="Arial"/>
-          <w:sz w:val="24"/>
-          <w:szCs w:val="24"/>
-        </w:rPr>
-        <w:t>Integrated</w:t>
-      </w:r>
-      <w:proofErr w:type="spellEnd"/>
-      <w:r>
-        <w:rPr>
-          <w:rFonts w:ascii="Arial" w:hAnsi="Arial"/>
-          <w:sz w:val="24"/>
-          <w:szCs w:val="24"/>
-        </w:rPr>
-        <w:t xml:space="preserve"> </w:t>
-      </w:r>
-      <w:proofErr w:type="spellStart"/>
-      <w:r>
-        <w:rPr>
-          <w:rFonts w:ascii="Arial" w:hAnsi="Arial"/>
-          <w:sz w:val="24"/>
-          <w:szCs w:val="24"/>
-        </w:rPr>
-        <w:t>Development</w:t>
-      </w:r>
-      <w:proofErr w:type="spellEnd"/>
-      <w:r>
-        <w:rPr>
-          <w:rFonts w:ascii="Arial" w:hAnsi="Arial"/>
-          <w:sz w:val="24"/>
-          <w:szCs w:val="24"/>
-        </w:rPr>
-        <w:t xml:space="preserve"> </w:t>
-      </w:r>
-      <w:proofErr w:type="spellStart"/>
-      <w:r>
-        <w:rPr>
-          <w:rFonts w:ascii="Arial" w:hAnsi="Arial"/>
-          <w:sz w:val="24"/>
-          <w:szCs w:val="24"/>
-        </w:rPr>
-        <w:t>Environment</w:t>
-      </w:r>
-      <w:proofErr w:type="spellEnd"/>
-      <w:r>
-        <w:rPr>
-          <w:rFonts w:ascii="Arial" w:hAnsi="Arial"/>
-          <w:sz w:val="24"/>
-          <w:szCs w:val="24"/>
-        </w:rPr>
-        <w:t xml:space="preserve"> (IDE) é um programa especial executado em um computador que permite a criação de </w:t>
-      </w:r>
-      <w:r>
-        <w:rPr>
-          <w:rFonts w:ascii="Arial" w:hAnsi="Arial"/>
-          <w:sz w:val="24"/>
-          <w:szCs w:val="24"/>
-        </w:rPr>
-        <w:t xml:space="preserve">Sketch para placa </w:t>
-      </w:r>
-      <w:proofErr w:type="spellStart"/>
-      <w:r>
-        <w:rPr>
-          <w:rFonts w:ascii="Arial" w:hAnsi="Arial"/>
-          <w:sz w:val="24"/>
-          <w:szCs w:val="24"/>
-        </w:rPr>
-        <w:t>arduino</w:t>
-      </w:r>
-      <w:proofErr w:type="spellEnd"/>
-      <w:r>
-        <w:rPr>
-          <w:rFonts w:ascii="Arial" w:hAnsi="Arial"/>
-          <w:sz w:val="24"/>
-          <w:szCs w:val="24"/>
-        </w:rPr>
-        <w:t xml:space="preserve"> em uma linguagem simples, modelada </w:t>
-      </w:r>
       <w:bookmarkStart w:id="0" w:name="_GoBack"/>
       <w:bookmarkEnd w:id="0"/>
       <w:r>
@@ -9346,7 +9218,119 @@
           <w:sz w:val="24"/>
           <w:szCs w:val="24"/>
         </w:rPr>
-        <w:t xml:space="preserve">a partir da linguagem </w:t>
+        <w:t>4.3.2 Software (IDE)</w:t>
+      </w:r>
+    </w:p>
+    <w:p>
+      <w:pPr>
+        <w:spacing w:after="0" w:line="360" w:lineRule="auto"/>
+        <w:jc w:val="both"/>
+        <w:rPr>
+          <w:rFonts w:ascii="Arial" w:hAnsi="Arial"/>
+          <w:sz w:val="24"/>
+          <w:szCs w:val="24"/>
+        </w:rPr>
+      </w:pPr>
+    </w:p>
+    <w:p>
+      <w:pPr>
+        <w:spacing w:after="0" w:line="360" w:lineRule="auto"/>
+        <w:ind w:firstLine="1134"/>
+        <w:jc w:val="both"/>
+        <w:rPr>
+          <w:rFonts w:ascii="Arial" w:hAnsi="Arial"/>
+          <w:sz w:val="24"/>
+          <w:szCs w:val="24"/>
+        </w:rPr>
+      </w:pPr>
+      <w:r>
+        <w:rPr>
+          <w:rFonts w:ascii="Arial" w:hAnsi="Arial"/>
+          <w:sz w:val="24"/>
+          <w:szCs w:val="24"/>
+        </w:rPr>
+        <w:lastRenderedPageBreak/>
+        <w:t xml:space="preserve">O </w:t>
+      </w:r>
+      <w:proofErr w:type="spellStart"/>
+      <w:r>
+        <w:rPr>
+          <w:rFonts w:ascii="Arial" w:hAnsi="Arial"/>
+          <w:sz w:val="24"/>
+          <w:szCs w:val="24"/>
+        </w:rPr>
+        <w:t>Integrated</w:t>
+      </w:r>
+      <w:proofErr w:type="spellEnd"/>
+      <w:r>
+        <w:rPr>
+          <w:rFonts w:ascii="Arial" w:hAnsi="Arial"/>
+          <w:sz w:val="24"/>
+          <w:szCs w:val="24"/>
+        </w:rPr>
+        <w:t xml:space="preserve"> </w:t>
+      </w:r>
+      <w:proofErr w:type="spellStart"/>
+      <w:r>
+        <w:rPr>
+          <w:rFonts w:ascii="Arial" w:hAnsi="Arial"/>
+          <w:sz w:val="24"/>
+          <w:szCs w:val="24"/>
+        </w:rPr>
+        <w:t>Development</w:t>
+      </w:r>
+      <w:proofErr w:type="spellEnd"/>
+      <w:r>
+        <w:rPr>
+          <w:rFonts w:ascii="Arial" w:hAnsi="Arial"/>
+          <w:sz w:val="24"/>
+          <w:szCs w:val="24"/>
+        </w:rPr>
+        <w:t xml:space="preserve"> </w:t>
+      </w:r>
+      <w:proofErr w:type="spellStart"/>
+      <w:r>
+        <w:rPr>
+          <w:rFonts w:ascii="Arial" w:hAnsi="Arial"/>
+          <w:sz w:val="24"/>
+          <w:szCs w:val="24"/>
+        </w:rPr>
+        <w:t>Environment</w:t>
+      </w:r>
+      <w:proofErr w:type="spellEnd"/>
+      <w:r>
+        <w:rPr>
+          <w:rFonts w:ascii="Arial" w:hAnsi="Arial"/>
+          <w:sz w:val="24"/>
+          <w:szCs w:val="24"/>
+        </w:rPr>
+        <w:t xml:space="preserve"> (IDE) é um programa especial executado em um computador que permite a criação de </w:t>
+      </w:r>
+      <w:r>
+        <w:rPr>
+          <w:rFonts w:ascii="Arial" w:hAnsi="Arial"/>
+          <w:sz w:val="24"/>
+          <w:szCs w:val="24"/>
+        </w:rPr>
+        <w:t xml:space="preserve">Sketch para placa </w:t>
+      </w:r>
+      <w:proofErr w:type="spellStart"/>
+      <w:r>
+        <w:rPr>
+          <w:rFonts w:ascii="Arial" w:hAnsi="Arial"/>
+          <w:sz w:val="24"/>
+          <w:szCs w:val="24"/>
+        </w:rPr>
+        <w:t>arduino</w:t>
+      </w:r>
+      <w:proofErr w:type="spellEnd"/>
+      <w:r>
+        <w:rPr>
+          <w:rFonts w:ascii="Arial" w:hAnsi="Arial"/>
+          <w:sz w:val="24"/>
+          <w:szCs w:val="24"/>
+        </w:rPr>
+        <w:t xml:space="preserve"> em uma linguagem simples, modelada a partir da linguagem </w:t>
       </w:r>
       <w:proofErr w:type="spellStart"/>
       <w:r>
@@ -9450,7 +9434,7 @@
         </w:rPr>
         <w:drawing>
           <wp:inline distT="0" distB="0" distL="0" distR="0" wp14:anchorId="5760D2A0" wp14:editId="387D30C6">
-            <wp:extent cx="2800350" cy="3416888"/>
+            <wp:extent cx="2537055" cy="3095625"/>
             <wp:effectExtent l="0" t="0" r="0" b="0"/>
             <wp:docPr id="10" name="Imagem 10"/>
             <wp:cNvGraphicFramePr>
@@ -9478,7 +9462,7 @@
                   <pic:spPr>
                     <a:xfrm>
                       <a:off x="0" y="0"/>
-                      <a:ext cx="2810077" cy="3428757"/>
+                      <a:ext cx="2555723" cy="3118403"/>
                     </a:xfrm>
                     <a:prstGeom prst="rect">
                       <a:avLst/>
@@ -9647,70 +9631,1807 @@
     <w:p>
       <w:pPr>
         <w:spacing w:after="0" w:line="360" w:lineRule="auto"/>
-        <w:ind w:left="1418" w:firstLine="709"/>
-        <w:jc w:val="both"/>
-        <w:rPr>
-          <w:rFonts w:ascii="Arial" w:hAnsi="Arial"/>
-          <w:sz w:val="24"/>
-          <w:szCs w:val="24"/>
-        </w:rPr>
-      </w:pPr>
-    </w:p>
-    <w:p>
-      <w:pPr>
-        <w:spacing w:after="0" w:line="360" w:lineRule="auto"/>
-        <w:jc w:val="both"/>
-        <w:rPr>
-          <w:rFonts w:ascii="Arial" w:hAnsi="Arial"/>
-          <w:sz w:val="24"/>
-          <w:szCs w:val="24"/>
-        </w:rPr>
-      </w:pPr>
-    </w:p>
-    <w:p>
-      <w:pPr>
-        <w:spacing w:after="0" w:line="360" w:lineRule="auto"/>
-        <w:jc w:val="both"/>
-        <w:rPr>
-          <w:rFonts w:ascii="Arial" w:hAnsi="Arial"/>
-          <w:sz w:val="24"/>
-          <w:szCs w:val="24"/>
-        </w:rPr>
-      </w:pPr>
-    </w:p>
-    <w:p>
-      <w:pPr>
-        <w:spacing w:after="0" w:line="360" w:lineRule="auto"/>
-        <w:jc w:val="both"/>
-        <w:rPr>
-          <w:rFonts w:ascii="Arial" w:hAnsi="Arial"/>
-          <w:sz w:val="24"/>
-          <w:szCs w:val="24"/>
-        </w:rPr>
-      </w:pPr>
-    </w:p>
-    <w:p>
-      <w:pPr>
-        <w:spacing w:after="0" w:line="360" w:lineRule="auto"/>
+        <w:jc w:val="both"/>
+        <w:rPr>
+          <w:rFonts w:ascii="Arial" w:hAnsi="Arial"/>
+          <w:sz w:val="24"/>
+          <w:szCs w:val="24"/>
+        </w:rPr>
+      </w:pPr>
+    </w:p>
+    <w:p>
+      <w:pPr>
+        <w:spacing w:after="0" w:line="360" w:lineRule="auto"/>
+        <w:jc w:val="both"/>
+        <w:rPr>
+          <w:rFonts w:ascii="Arial" w:hAnsi="Arial"/>
+          <w:b/>
+          <w:sz w:val="24"/>
+          <w:szCs w:val="24"/>
+        </w:rPr>
+      </w:pPr>
+      <w:r>
+        <w:rPr>
+          <w:rFonts w:ascii="Arial" w:hAnsi="Arial"/>
+          <w:b/>
+          <w:sz w:val="24"/>
+          <w:szCs w:val="24"/>
+        </w:rPr>
+        <w:t>5 APLICAÇÃO</w:t>
+      </w:r>
+    </w:p>
+    <w:p>
+      <w:pPr>
+        <w:spacing w:after="0" w:line="360" w:lineRule="auto"/>
+        <w:jc w:val="both"/>
+        <w:rPr>
+          <w:rFonts w:ascii="Arial" w:hAnsi="Arial"/>
+          <w:sz w:val="24"/>
+          <w:szCs w:val="24"/>
+        </w:rPr>
+      </w:pPr>
+    </w:p>
+    <w:p>
+      <w:pPr>
         <w:ind w:firstLine="1134"/>
         <w:jc w:val="both"/>
         <w:rPr>
-          <w:rFonts w:ascii="Arial" w:hAnsi="Arial"/>
-          <w:sz w:val="24"/>
-          <w:szCs w:val="24"/>
-        </w:rPr>
-      </w:pPr>
-    </w:p>
-    <w:p>
-      <w:pPr>
-        <w:spacing w:after="0" w:line="360" w:lineRule="auto"/>
-        <w:jc w:val="both"/>
-        <w:rPr>
-          <w:rFonts w:ascii="Arial" w:hAnsi="Arial"/>
-          <w:sz w:val="24"/>
-          <w:szCs w:val="24"/>
-        </w:rPr>
-      </w:pPr>
+          <w:rFonts w:ascii="Arial" w:hAnsi="Arial" w:cs="Arial"/>
+          <w:sz w:val="24"/>
+          <w:szCs w:val="24"/>
+        </w:rPr>
+      </w:pPr>
+      <w:r>
+        <w:rPr>
+          <w:rFonts w:ascii="Arial" w:hAnsi="Arial"/>
+          <w:sz w:val="24"/>
+          <w:szCs w:val="24"/>
+        </w:rPr>
+        <w:t xml:space="preserve">O projeto consiste em </w:t>
+      </w:r>
+      <w:r>
+        <w:rPr>
+          <w:rFonts w:ascii="Arial" w:hAnsi="Arial"/>
+          <w:sz w:val="24"/>
+          <w:szCs w:val="24"/>
+        </w:rPr>
+        <w:t>mostrar como é possível criar</w:t>
+      </w:r>
+      <w:r>
+        <w:rPr>
+          <w:rFonts w:ascii="Arial" w:hAnsi="Arial"/>
+          <w:sz w:val="24"/>
+          <w:szCs w:val="24"/>
+        </w:rPr>
+        <w:t xml:space="preserve"> um sistema de Automação Residencial</w:t>
+      </w:r>
+      <w:r>
+        <w:rPr>
+          <w:rFonts w:ascii="Arial" w:hAnsi="Arial"/>
+          <w:sz w:val="24"/>
+          <w:szCs w:val="24"/>
+        </w:rPr>
+        <w:t xml:space="preserve"> simples e de baixo custo em que o usuário possa controlar remotamente alguns componentes de uma residência de acordo com sua necessidade</w:t>
+      </w:r>
+      <w:r>
+        <w:rPr>
+          <w:rFonts w:ascii="Arial" w:hAnsi="Arial"/>
+          <w:sz w:val="24"/>
+          <w:szCs w:val="24"/>
+        </w:rPr>
+        <w:t xml:space="preserve">. Esse </w:t>
+      </w:r>
+      <w:r>
+        <w:rPr>
+          <w:rFonts w:ascii="Arial" w:hAnsi="Arial"/>
+          <w:sz w:val="24"/>
+          <w:szCs w:val="24"/>
+        </w:rPr>
+        <w:t>sistema vai funcionar</w:t>
+      </w:r>
+      <w:r>
+        <w:rPr>
+          <w:rFonts w:ascii="Arial" w:hAnsi="Arial"/>
+          <w:sz w:val="24"/>
+          <w:szCs w:val="24"/>
+        </w:rPr>
+        <w:t xml:space="preserve"> localmente, ou seja, vai ser utilizado a rede local da residência para que a aplicação funcione.</w:t>
+      </w:r>
+      <w:r>
+        <w:rPr>
+          <w:rFonts w:ascii="Arial" w:hAnsi="Arial" w:cs="Arial"/>
+          <w:sz w:val="24"/>
+          <w:szCs w:val="24"/>
+        </w:rPr>
+        <w:t xml:space="preserve"> </w:t>
+      </w:r>
+      <w:r>
+        <w:rPr>
+          <w:rFonts w:ascii="Arial" w:hAnsi="Arial" w:cs="Arial"/>
+          <w:sz w:val="24"/>
+          <w:szCs w:val="24"/>
+        </w:rPr>
+        <w:t>O mesmo</w:t>
+      </w:r>
+      <w:r>
+        <w:rPr>
+          <w:rFonts w:ascii="Arial" w:hAnsi="Arial" w:cs="Arial"/>
+          <w:sz w:val="24"/>
+          <w:szCs w:val="24"/>
+        </w:rPr>
+        <w:t xml:space="preserve"> possui a sua</w:t>
+      </w:r>
+      <w:r>
+        <w:rPr>
+          <w:rFonts w:ascii="Arial" w:hAnsi="Arial" w:cs="Arial"/>
+          <w:sz w:val="24"/>
+          <w:szCs w:val="24"/>
+        </w:rPr>
+        <w:t xml:space="preserve"> interface </w:t>
+      </w:r>
+      <w:r>
+        <w:rPr>
+          <w:rFonts w:ascii="Arial" w:hAnsi="Arial" w:cs="Arial"/>
+          <w:sz w:val="24"/>
+          <w:szCs w:val="24"/>
+        </w:rPr>
+        <w:t>base</w:t>
+      </w:r>
+      <w:r>
+        <w:rPr>
+          <w:rFonts w:ascii="Arial" w:hAnsi="Arial" w:cs="Arial"/>
+          <w:sz w:val="24"/>
+          <w:szCs w:val="24"/>
+        </w:rPr>
+        <w:t>adas</w:t>
+      </w:r>
+      <w:r>
+        <w:rPr>
+          <w:rFonts w:ascii="Arial" w:hAnsi="Arial" w:cs="Arial"/>
+          <w:sz w:val="24"/>
+          <w:szCs w:val="24"/>
+        </w:rPr>
+        <w:t xml:space="preserve"> em páginas web, e possui</w:t>
+      </w:r>
+      <w:r>
+        <w:rPr>
+          <w:rFonts w:ascii="Arial" w:hAnsi="Arial" w:cs="Arial"/>
+          <w:sz w:val="24"/>
+          <w:szCs w:val="24"/>
+        </w:rPr>
+        <w:t xml:space="preserve"> um servidor web local, rodando no </w:t>
+      </w:r>
+      <w:proofErr w:type="spellStart"/>
+      <w:r>
+        <w:rPr>
+          <w:rFonts w:ascii="Arial" w:hAnsi="Arial" w:cs="Arial"/>
+          <w:sz w:val="24"/>
+          <w:szCs w:val="24"/>
+        </w:rPr>
+        <w:t>Arduino</w:t>
+      </w:r>
+      <w:proofErr w:type="spellEnd"/>
+      <w:r>
+        <w:rPr>
+          <w:rFonts w:ascii="Arial" w:hAnsi="Arial" w:cs="Arial"/>
+          <w:sz w:val="24"/>
+          <w:szCs w:val="24"/>
+        </w:rPr>
+        <w:t xml:space="preserve">. As páginas web foram desenvolvidas </w:t>
+      </w:r>
+      <w:r>
+        <w:rPr>
+          <w:rFonts w:ascii="Arial" w:hAnsi="Arial" w:cs="Arial"/>
+          <w:sz w:val="24"/>
+          <w:szCs w:val="24"/>
+        </w:rPr>
+        <w:t xml:space="preserve">em HTML5 e CSS. Para acesso por parte do usuário, pode ser utilizado qualquer dispositivo que possua acesso </w:t>
+      </w:r>
+      <w:r>
+        <w:rPr>
+          <w:rFonts w:ascii="Arial" w:hAnsi="Arial" w:cs="Arial"/>
+          <w:sz w:val="24"/>
+          <w:szCs w:val="24"/>
+        </w:rPr>
+        <w:t>com a</w:t>
+      </w:r>
+      <w:r>
+        <w:rPr>
+          <w:rFonts w:ascii="Arial" w:hAnsi="Arial" w:cs="Arial"/>
+          <w:sz w:val="24"/>
+          <w:szCs w:val="24"/>
+        </w:rPr>
+        <w:t xml:space="preserve"> Internet</w:t>
+      </w:r>
+      <w:r>
+        <w:rPr>
+          <w:rFonts w:ascii="Arial" w:hAnsi="Arial" w:cs="Arial"/>
+          <w:sz w:val="24"/>
+          <w:szCs w:val="24"/>
+        </w:rPr>
+        <w:t xml:space="preserve"> sendo ele um celular, </w:t>
+      </w:r>
+      <w:proofErr w:type="spellStart"/>
+      <w:r>
+        <w:rPr>
+          <w:rFonts w:ascii="Arial" w:hAnsi="Arial" w:cs="Arial"/>
+          <w:sz w:val="24"/>
+          <w:szCs w:val="24"/>
+        </w:rPr>
+        <w:t>tablet</w:t>
+      </w:r>
+      <w:proofErr w:type="spellEnd"/>
+      <w:r>
+        <w:rPr>
+          <w:rFonts w:ascii="Arial" w:hAnsi="Arial" w:cs="Arial"/>
+          <w:sz w:val="24"/>
+          <w:szCs w:val="24"/>
+        </w:rPr>
+        <w:t xml:space="preserve"> ou comutador pessoal</w:t>
+      </w:r>
+      <w:r>
+        <w:rPr>
+          <w:rFonts w:ascii="Arial" w:hAnsi="Arial" w:cs="Arial"/>
+          <w:sz w:val="24"/>
+          <w:szCs w:val="24"/>
+        </w:rPr>
+        <w:t>, lembrando que só será possível o acesso a aplicaç</w:t>
+      </w:r>
+      <w:r>
+        <w:rPr>
+          <w:rFonts w:ascii="Arial" w:hAnsi="Arial" w:cs="Arial"/>
+          <w:sz w:val="24"/>
+          <w:szCs w:val="24"/>
+        </w:rPr>
+        <w:t>ão s</w:t>
+      </w:r>
+      <w:r>
+        <w:rPr>
+          <w:rFonts w:ascii="Arial" w:hAnsi="Arial" w:cs="Arial"/>
+          <w:sz w:val="24"/>
+          <w:szCs w:val="24"/>
+        </w:rPr>
+        <w:t>e o usuário estiver conectado na mesma rede em que a aplicação esteja em funcionamento.</w:t>
+      </w:r>
+    </w:p>
+    <w:p>
+      <w:pPr>
+        <w:jc w:val="both"/>
+        <w:rPr>
+          <w:rFonts w:ascii="Arial" w:hAnsi="Arial" w:cs="Arial"/>
+          <w:sz w:val="24"/>
+          <w:szCs w:val="24"/>
+        </w:rPr>
+      </w:pPr>
+    </w:p>
+    <w:p>
+      <w:pPr>
+        <w:jc w:val="both"/>
+        <w:rPr>
+          <w:rFonts w:ascii="Arial" w:hAnsi="Arial" w:cs="Arial"/>
+          <w:b/>
+          <w:sz w:val="24"/>
+          <w:szCs w:val="24"/>
+        </w:rPr>
+      </w:pPr>
+      <w:r>
+        <w:rPr>
+          <w:rFonts w:ascii="Arial" w:hAnsi="Arial" w:cs="Arial"/>
+          <w:b/>
+          <w:sz w:val="24"/>
+          <w:szCs w:val="24"/>
+        </w:rPr>
+        <w:lastRenderedPageBreak/>
+        <w:t>5.1</w:t>
+      </w:r>
+      <w:r>
+        <w:rPr>
+          <w:rFonts w:ascii="Arial" w:hAnsi="Arial" w:cs="Arial"/>
+          <w:b/>
+          <w:sz w:val="24"/>
+          <w:szCs w:val="24"/>
+        </w:rPr>
+        <w:t xml:space="preserve"> Visão Geral</w:t>
+      </w:r>
+    </w:p>
+    <w:p>
+      <w:pPr>
+        <w:jc w:val="both"/>
+        <w:rPr>
+          <w:rFonts w:ascii="Arial" w:hAnsi="Arial" w:cs="Arial"/>
+          <w:sz w:val="24"/>
+          <w:szCs w:val="24"/>
+        </w:rPr>
+      </w:pPr>
+      <w:r>
+        <w:rPr>
+          <w:rFonts w:ascii="Arial" w:hAnsi="Arial" w:cs="Arial"/>
+          <w:sz w:val="24"/>
+          <w:szCs w:val="24"/>
+        </w:rPr>
+        <w:t>A visão geral será apresentada atr</w:t>
+      </w:r>
+      <w:r>
+        <w:rPr>
+          <w:rFonts w:ascii="Arial" w:hAnsi="Arial" w:cs="Arial"/>
+          <w:sz w:val="24"/>
+          <w:szCs w:val="24"/>
+        </w:rPr>
+        <w:t>avés do diagrama de caso de uso.</w:t>
+      </w:r>
+      <w:r>
+        <w:rPr>
+          <w:rFonts w:ascii="Arial" w:hAnsi="Arial" w:cs="Arial"/>
+          <w:sz w:val="24"/>
+          <w:szCs w:val="24"/>
+        </w:rPr>
+        <w:t xml:space="preserve"> Por meio desse diagrama de caso de uso, é possível visualizar as funcionalidades que </w:t>
+      </w:r>
+      <w:r>
+        <w:rPr>
+          <w:rFonts w:ascii="Arial" w:hAnsi="Arial" w:cs="Arial"/>
+          <w:sz w:val="24"/>
+          <w:szCs w:val="24"/>
+        </w:rPr>
+        <w:t>foram implementadas, na Figura 8</w:t>
+      </w:r>
+      <w:r>
+        <w:rPr>
+          <w:rFonts w:ascii="Arial" w:hAnsi="Arial" w:cs="Arial"/>
+          <w:sz w:val="24"/>
+          <w:szCs w:val="24"/>
+        </w:rPr>
+        <w:t xml:space="preserve"> </w:t>
+      </w:r>
+      <w:r>
+        <w:rPr>
+          <w:rFonts w:ascii="Arial" w:hAnsi="Arial" w:cs="Arial"/>
+          <w:sz w:val="24"/>
+          <w:szCs w:val="24"/>
+        </w:rPr>
+        <w:t xml:space="preserve">é apresentado as funcionalidades gerais </w:t>
+      </w:r>
+      <w:r>
+        <w:rPr>
+          <w:rFonts w:ascii="Arial" w:hAnsi="Arial" w:cs="Arial"/>
+          <w:sz w:val="24"/>
+          <w:szCs w:val="24"/>
+        </w:rPr>
+        <w:t xml:space="preserve">do </w:t>
+      </w:r>
+      <w:r>
+        <w:rPr>
+          <w:rFonts w:ascii="Arial" w:hAnsi="Arial" w:cs="Arial"/>
+          <w:sz w:val="24"/>
+          <w:szCs w:val="24"/>
+        </w:rPr>
+        <w:t>sistema apresentado.</w:t>
+      </w:r>
+    </w:p>
+    <w:p>
+      <w:pPr>
+        <w:keepNext/>
+        <w:ind w:left="709"/>
+        <w:jc w:val="both"/>
+      </w:pPr>
+      <w:r>
+        <w:rPr>
+          <w:noProof/>
+          <w:lang w:eastAsia="pt-BR"/>
+        </w:rPr>
+        <w:t xml:space="preserve"> </w:t>
+      </w:r>
+      <w:r>
+        <w:rPr>
+          <w:noProof/>
+          <w:lang w:eastAsia="pt-BR"/>
+        </w:rPr>
+        <w:drawing>
+          <wp:inline distT="0" distB="0" distL="0" distR="0" wp14:anchorId="5AF06330" wp14:editId="531A0772">
+            <wp:extent cx="3724275" cy="3495675"/>
+            <wp:effectExtent l="0" t="0" r="9525" b="9525"/>
+            <wp:docPr id="8" name="Imagem 8" descr="C:\Users\Walisson Sousa\Desktop\Casas Inteligentes.png"/>
+            <wp:cNvGraphicFramePr/>
+            <a:graphic xmlns:a="http://schemas.openxmlformats.org/drawingml/2006/main">
+              <a:graphicData uri="http://schemas.openxmlformats.org/drawingml/2006/picture">
+                <pic:pic xmlns:pic="http://schemas.openxmlformats.org/drawingml/2006/picture">
+                  <pic:nvPicPr>
+                    <pic:cNvPr id="1" name="Imagem 1" descr="C:\Users\Walisson Sousa\Desktop\Casas Inteligentes.png"/>
+                    <pic:cNvPicPr/>
+                  </pic:nvPicPr>
+                  <pic:blipFill rotWithShape="1">
+                    <a:blip r:embed="rId15">
+                      <a:extLst>
+                        <a:ext uri="{28A0092B-C50C-407E-A947-70E740481C1C}">
+                          <a14:useLocalDpi xmlns:a14="http://schemas.microsoft.com/office/drawing/2010/main" val="0"/>
+                        </a:ext>
+                      </a:extLst>
+                    </a:blip>
+                    <a:srcRect b="4843"/>
+                    <a:stretch/>
+                  </pic:blipFill>
+                  <pic:spPr bwMode="auto">
+                    <a:xfrm>
+                      <a:off x="0" y="0"/>
+                      <a:ext cx="3724275" cy="3495675"/>
+                    </a:xfrm>
+                    <a:prstGeom prst="rect">
+                      <a:avLst/>
+                    </a:prstGeom>
+                    <a:noFill/>
+                    <a:ln>
+                      <a:noFill/>
+                    </a:ln>
+                    <a:extLst>
+                      <a:ext uri="{53640926-AAD7-44D8-BBD7-CCE9431645EC}">
+                        <a14:shadowObscured xmlns:a14="http://schemas.microsoft.com/office/drawing/2010/main"/>
+                      </a:ext>
+                    </a:extLst>
+                  </pic:spPr>
+                </pic:pic>
+              </a:graphicData>
+            </a:graphic>
+          </wp:inline>
+        </w:drawing>
+      </w:r>
+    </w:p>
+    <w:p>
+      <w:pPr>
+        <w:pStyle w:val="Legenda"/>
+        <w:ind w:firstLine="709"/>
+        <w:jc w:val="both"/>
+        <w:rPr>
+          <w:rFonts w:ascii="Arial" w:hAnsi="Arial" w:cs="Arial"/>
+          <w:i w:val="0"/>
+          <w:color w:val="auto"/>
+          <w:sz w:val="20"/>
+          <w:szCs w:val="20"/>
+        </w:rPr>
+      </w:pPr>
+      <w:r>
+        <w:rPr>
+          <w:rFonts w:ascii="Arial" w:hAnsi="Arial" w:cs="Arial"/>
+          <w:i w:val="0"/>
+          <w:color w:val="auto"/>
+          <w:sz w:val="20"/>
+          <w:szCs w:val="20"/>
+        </w:rPr>
+        <w:t xml:space="preserve">Figura </w:t>
+      </w:r>
+      <w:r>
+        <w:rPr>
+          <w:rFonts w:ascii="Arial" w:hAnsi="Arial" w:cs="Arial"/>
+          <w:i w:val="0"/>
+          <w:color w:val="auto"/>
+          <w:sz w:val="20"/>
+          <w:szCs w:val="20"/>
+        </w:rPr>
+        <w:fldChar w:fldCharType="begin"/>
+      </w:r>
+      <w:r>
+        <w:rPr>
+          <w:rFonts w:ascii="Arial" w:hAnsi="Arial" w:cs="Arial"/>
+          <w:i w:val="0"/>
+          <w:color w:val="auto"/>
+          <w:sz w:val="20"/>
+          <w:szCs w:val="20"/>
+        </w:rPr>
+        <w:instrText xml:space="preserve"> SEQ Figura \* ARABIC </w:instrText>
+      </w:r>
+      <w:r>
+        <w:rPr>
+          <w:rFonts w:ascii="Arial" w:hAnsi="Arial" w:cs="Arial"/>
+          <w:i w:val="0"/>
+          <w:color w:val="auto"/>
+          <w:sz w:val="20"/>
+          <w:szCs w:val="20"/>
+        </w:rPr>
+        <w:fldChar w:fldCharType="separate"/>
+      </w:r>
+      <w:r>
+        <w:rPr>
+          <w:rFonts w:ascii="Arial" w:hAnsi="Arial" w:cs="Arial"/>
+          <w:i w:val="0"/>
+          <w:noProof/>
+          <w:color w:val="auto"/>
+          <w:sz w:val="20"/>
+          <w:szCs w:val="20"/>
+        </w:rPr>
+        <w:t>8</w:t>
+      </w:r>
+      <w:r>
+        <w:rPr>
+          <w:rFonts w:ascii="Arial" w:hAnsi="Arial" w:cs="Arial"/>
+          <w:i w:val="0"/>
+          <w:color w:val="auto"/>
+          <w:sz w:val="20"/>
+          <w:szCs w:val="20"/>
+        </w:rPr>
+        <w:fldChar w:fldCharType="end"/>
+      </w:r>
+      <w:r>
+        <w:rPr>
+          <w:rFonts w:ascii="Arial" w:hAnsi="Arial" w:cs="Arial"/>
+          <w:i w:val="0"/>
+          <w:color w:val="auto"/>
+          <w:sz w:val="20"/>
+          <w:szCs w:val="20"/>
+        </w:rPr>
+        <w:t xml:space="preserve"> - Funcionalidade Gerais</w:t>
+      </w:r>
+    </w:p>
+    <w:p>
+      <w:pPr>
+        <w:spacing w:after="0" w:line="360" w:lineRule="auto"/>
+        <w:ind w:firstLine="1134"/>
+        <w:jc w:val="both"/>
+        <w:rPr>
+          <w:rFonts w:ascii="Arial" w:hAnsi="Arial"/>
+          <w:sz w:val="24"/>
+          <w:szCs w:val="24"/>
+        </w:rPr>
+      </w:pPr>
+    </w:p>
+    <w:p>
+      <w:pPr>
+        <w:spacing w:after="0" w:line="360" w:lineRule="auto"/>
+        <w:jc w:val="both"/>
+        <w:rPr>
+          <w:rFonts w:ascii="Arial" w:hAnsi="Arial"/>
+          <w:b/>
+          <w:sz w:val="24"/>
+          <w:szCs w:val="24"/>
+        </w:rPr>
+      </w:pPr>
+      <w:r>
+        <w:rPr>
+          <w:rFonts w:ascii="Arial" w:hAnsi="Arial"/>
+          <w:b/>
+          <w:sz w:val="24"/>
+          <w:szCs w:val="24"/>
+        </w:rPr>
+        <w:t>5.2 Componentes de Hardware</w:t>
+      </w:r>
+    </w:p>
+    <w:p>
+      <w:pPr>
+        <w:spacing w:after="0" w:line="360" w:lineRule="auto"/>
+        <w:jc w:val="both"/>
+        <w:rPr>
+          <w:rFonts w:ascii="Arial" w:hAnsi="Arial"/>
+          <w:b/>
+          <w:sz w:val="24"/>
+          <w:szCs w:val="24"/>
+        </w:rPr>
+      </w:pPr>
+    </w:p>
+    <w:p>
+      <w:pPr>
+        <w:spacing w:after="0" w:line="360" w:lineRule="auto"/>
+        <w:ind w:firstLine="1134"/>
+        <w:jc w:val="both"/>
+        <w:rPr>
+          <w:rFonts w:ascii="Arial" w:hAnsi="Arial"/>
+          <w:sz w:val="24"/>
+          <w:szCs w:val="24"/>
+        </w:rPr>
+      </w:pPr>
+      <w:r>
+        <w:rPr>
+          <w:rFonts w:ascii="Arial" w:hAnsi="Arial"/>
+          <w:sz w:val="24"/>
+          <w:szCs w:val="24"/>
+        </w:rPr>
+        <w:t xml:space="preserve">Os componentes utilizados foram todos selecionados com base nas funcionalidades que o sistema iria possui, </w:t>
+      </w:r>
+      <w:r>
+        <w:rPr>
+          <w:rFonts w:ascii="Arial" w:hAnsi="Arial"/>
+          <w:sz w:val="24"/>
+          <w:szCs w:val="24"/>
+        </w:rPr>
+        <w:t>sendo eles adaptados e montados de acordo com suas determinadas funções.</w:t>
+      </w:r>
+      <w:r>
+        <w:rPr>
+          <w:rFonts w:ascii="Arial" w:hAnsi="Arial"/>
+          <w:sz w:val="24"/>
+          <w:szCs w:val="24"/>
+        </w:rPr>
+        <w:t xml:space="preserve"> Abaixo será listado os componentes </w:t>
+      </w:r>
+      <w:r>
+        <w:rPr>
+          <w:rFonts w:ascii="Arial" w:hAnsi="Arial"/>
+          <w:sz w:val="24"/>
+          <w:szCs w:val="24"/>
+        </w:rPr>
+        <w:t>principais:</w:t>
+      </w:r>
+    </w:p>
+    <w:p>
+      <w:pPr>
+        <w:spacing w:after="0" w:line="360" w:lineRule="auto"/>
+        <w:jc w:val="both"/>
+        <w:rPr>
+          <w:rFonts w:ascii="Arial" w:hAnsi="Arial"/>
+          <w:sz w:val="24"/>
+          <w:szCs w:val="24"/>
+        </w:rPr>
+      </w:pPr>
+    </w:p>
+    <w:p>
+      <w:pPr>
+        <w:spacing w:after="0" w:line="360" w:lineRule="auto"/>
+        <w:jc w:val="both"/>
+        <w:rPr>
+          <w:rFonts w:ascii="Arial" w:hAnsi="Arial"/>
+          <w:sz w:val="24"/>
+          <w:szCs w:val="24"/>
+        </w:rPr>
+      </w:pPr>
+      <w:r>
+        <w:rPr>
+          <w:rFonts w:ascii="Arial" w:hAnsi="Arial"/>
+          <w:sz w:val="24"/>
+          <w:szCs w:val="24"/>
+        </w:rPr>
+        <w:t xml:space="preserve">5.2.1 </w:t>
+      </w:r>
+      <w:proofErr w:type="spellStart"/>
+      <w:r>
+        <w:rPr>
+          <w:rFonts w:ascii="Arial" w:hAnsi="Arial"/>
+          <w:sz w:val="24"/>
+          <w:szCs w:val="24"/>
+        </w:rPr>
+        <w:t>Arduino</w:t>
+      </w:r>
+      <w:proofErr w:type="spellEnd"/>
+      <w:r>
+        <w:rPr>
+          <w:rFonts w:ascii="Arial" w:hAnsi="Arial"/>
+          <w:sz w:val="24"/>
+          <w:szCs w:val="24"/>
+        </w:rPr>
+        <w:t xml:space="preserve"> </w:t>
+      </w:r>
+      <w:proofErr w:type="spellStart"/>
+      <w:r>
+        <w:rPr>
+          <w:rFonts w:ascii="Arial" w:hAnsi="Arial"/>
+          <w:sz w:val="24"/>
+          <w:szCs w:val="24"/>
+        </w:rPr>
+        <w:t>Mega</w:t>
+      </w:r>
+      <w:proofErr w:type="spellEnd"/>
+      <w:r>
+        <w:rPr>
+          <w:rFonts w:ascii="Arial" w:hAnsi="Arial"/>
+          <w:sz w:val="24"/>
+          <w:szCs w:val="24"/>
+        </w:rPr>
+        <w:t xml:space="preserve"> 2560</w:t>
+      </w:r>
+    </w:p>
+    <w:p>
+      <w:pPr>
+        <w:spacing w:after="0" w:line="360" w:lineRule="auto"/>
+        <w:jc w:val="both"/>
+        <w:rPr>
+          <w:rFonts w:ascii="Arial" w:hAnsi="Arial"/>
+          <w:sz w:val="24"/>
+          <w:szCs w:val="24"/>
+        </w:rPr>
+      </w:pPr>
+    </w:p>
+    <w:p>
+      <w:pPr>
+        <w:spacing w:after="0" w:line="360" w:lineRule="auto"/>
+        <w:ind w:firstLine="1134"/>
+        <w:jc w:val="both"/>
+        <w:rPr>
+          <w:rFonts w:ascii="Arial" w:hAnsi="Arial" w:cs="Arial"/>
+          <w:sz w:val="24"/>
+          <w:szCs w:val="24"/>
+        </w:rPr>
+      </w:pPr>
+      <w:r>
+        <w:rPr>
+          <w:rFonts w:ascii="Arial" w:hAnsi="Arial" w:cs="Arial"/>
+          <w:sz w:val="24"/>
+          <w:szCs w:val="24"/>
+        </w:rPr>
+        <w:t xml:space="preserve">O </w:t>
+      </w:r>
+      <w:proofErr w:type="spellStart"/>
+      <w:r>
+        <w:rPr>
+          <w:rFonts w:ascii="Arial" w:hAnsi="Arial" w:cs="Arial"/>
+          <w:sz w:val="24"/>
+          <w:szCs w:val="24"/>
+        </w:rPr>
+        <w:t>Arduino</w:t>
+      </w:r>
+      <w:proofErr w:type="spellEnd"/>
+      <w:r>
+        <w:rPr>
+          <w:rFonts w:ascii="Arial" w:hAnsi="Arial" w:cs="Arial"/>
+          <w:sz w:val="24"/>
+          <w:szCs w:val="24"/>
+        </w:rPr>
+        <w:t xml:space="preserve"> </w:t>
+      </w:r>
+      <w:proofErr w:type="spellStart"/>
+      <w:r>
+        <w:rPr>
+          <w:rFonts w:ascii="Arial" w:hAnsi="Arial" w:cs="Arial"/>
+          <w:sz w:val="24"/>
+          <w:szCs w:val="24"/>
+        </w:rPr>
+        <w:t>mega</w:t>
+      </w:r>
+      <w:proofErr w:type="spellEnd"/>
+      <w:r>
+        <w:rPr>
+          <w:rFonts w:ascii="Arial" w:hAnsi="Arial" w:cs="Arial"/>
+          <w:sz w:val="24"/>
+          <w:szCs w:val="24"/>
+        </w:rPr>
+        <w:t xml:space="preserve"> 2560 é uma placa </w:t>
+      </w:r>
+      <w:proofErr w:type="spellStart"/>
+      <w:r>
+        <w:rPr>
+          <w:rFonts w:ascii="Arial" w:hAnsi="Arial" w:cs="Arial"/>
+          <w:sz w:val="24"/>
+          <w:szCs w:val="24"/>
+        </w:rPr>
+        <w:t>microcontroladora</w:t>
+      </w:r>
+      <w:proofErr w:type="spellEnd"/>
+      <w:r>
+        <w:rPr>
+          <w:rFonts w:ascii="Arial" w:hAnsi="Arial" w:cs="Arial"/>
+          <w:sz w:val="24"/>
+          <w:szCs w:val="24"/>
+        </w:rPr>
+        <w:t xml:space="preserve"> baseada no ATMega2560. Ele tem 54 entrada / saída digital (dos quais 14 podem ser usados como saídas PWM), 16 entradas analógicas, tensão de funcionamento é de 5V, memória flash de 256 KB sendo 8 KB utilizada pelo </w:t>
+      </w:r>
+      <w:proofErr w:type="spellStart"/>
+      <w:r>
+        <w:rPr>
+          <w:rFonts w:ascii="Arial" w:hAnsi="Arial" w:cs="Arial"/>
+          <w:sz w:val="24"/>
+          <w:szCs w:val="24"/>
+        </w:rPr>
+        <w:t>bootloader</w:t>
+      </w:r>
+      <w:proofErr w:type="spellEnd"/>
+      <w:r>
+        <w:rPr>
+          <w:rFonts w:ascii="Arial" w:hAnsi="Arial" w:cs="Arial"/>
+          <w:sz w:val="24"/>
+          <w:szCs w:val="24"/>
+        </w:rPr>
+        <w:t xml:space="preserve">, velocidade de </w:t>
+      </w:r>
+      <w:proofErr w:type="spellStart"/>
+      <w:r>
+        <w:rPr>
+          <w:rFonts w:ascii="Arial" w:hAnsi="Arial" w:cs="Arial"/>
+          <w:sz w:val="24"/>
+          <w:szCs w:val="24"/>
+        </w:rPr>
+        <w:t>clock</w:t>
+      </w:r>
+      <w:proofErr w:type="spellEnd"/>
+      <w:r>
+        <w:rPr>
+          <w:rFonts w:ascii="Arial" w:hAnsi="Arial" w:cs="Arial"/>
+          <w:sz w:val="24"/>
+          <w:szCs w:val="24"/>
+        </w:rPr>
+        <w:t xml:space="preserve"> </w:t>
+      </w:r>
+      <w:r>
+        <w:rPr>
+          <w:rFonts w:ascii="Arial" w:hAnsi="Arial" w:cs="Arial"/>
+          <w:sz w:val="24"/>
+          <w:szCs w:val="24"/>
+        </w:rPr>
+        <w:lastRenderedPageBreak/>
+        <w:t>16 MHz, uma conexão USB e um con</w:t>
+      </w:r>
+      <w:r>
+        <w:rPr>
+          <w:rFonts w:ascii="Arial" w:hAnsi="Arial" w:cs="Arial"/>
+          <w:sz w:val="24"/>
+          <w:szCs w:val="24"/>
+        </w:rPr>
+        <w:t>ector de alimentação. A Figura 9</w:t>
+      </w:r>
+      <w:r>
+        <w:rPr>
+          <w:rFonts w:ascii="Arial" w:hAnsi="Arial" w:cs="Arial"/>
+          <w:sz w:val="24"/>
+          <w:szCs w:val="24"/>
+        </w:rPr>
+        <w:t xml:space="preserve"> apresenta o modelo utilizado no projeto.</w:t>
+      </w:r>
+    </w:p>
+    <w:p>
+      <w:pPr>
+        <w:spacing w:after="0" w:line="360" w:lineRule="auto"/>
+        <w:ind w:firstLine="1134"/>
+        <w:jc w:val="both"/>
+        <w:rPr>
+          <w:rFonts w:ascii="Arial" w:hAnsi="Arial" w:cs="Arial"/>
+          <w:sz w:val="24"/>
+          <w:szCs w:val="24"/>
+        </w:rPr>
+      </w:pPr>
+    </w:p>
+    <w:p>
+      <w:pPr>
+        <w:keepNext/>
+        <w:spacing w:after="0" w:line="360" w:lineRule="auto"/>
+        <w:ind w:left="993" w:firstLine="1134"/>
+        <w:jc w:val="both"/>
+      </w:pPr>
+      <w:r>
+        <w:rPr>
+          <w:rFonts w:ascii="Arial" w:hAnsi="Arial" w:cs="Arial"/>
+          <w:noProof/>
+          <w:sz w:val="24"/>
+          <w:szCs w:val="24"/>
+          <w:lang w:eastAsia="pt-BR"/>
+        </w:rPr>
+        <w:drawing>
+          <wp:inline distT="0" distB="0" distL="0" distR="0" wp14:anchorId="2E959640" wp14:editId="3BB1DC48">
+            <wp:extent cx="3124200" cy="1517842"/>
+            <wp:effectExtent l="0" t="0" r="0" b="6350"/>
+            <wp:docPr id="9" name="Imagem 9"/>
+            <wp:cNvGraphicFramePr>
+              <a:graphicFrameLocks xmlns:a="http://schemas.openxmlformats.org/drawingml/2006/main" noChangeAspect="1"/>
+            </wp:cNvGraphicFramePr>
+            <a:graphic xmlns:a="http://schemas.openxmlformats.org/drawingml/2006/main">
+              <a:graphicData uri="http://schemas.openxmlformats.org/drawingml/2006/picture">
+                <pic:pic xmlns:pic="http://schemas.openxmlformats.org/drawingml/2006/picture">
+                  <pic:nvPicPr>
+                    <pic:cNvPr id="9" name="Arduino-Mega-2560.jpg"/>
+                    <pic:cNvPicPr/>
+                  </pic:nvPicPr>
+                  <pic:blipFill>
+                    <a:blip r:embed="rId16" cstate="print">
+                      <a:extLst>
+                        <a:ext uri="{28A0092B-C50C-407E-A947-70E740481C1C}">
+                          <a14:useLocalDpi xmlns:a14="http://schemas.microsoft.com/office/drawing/2010/main" val="0"/>
+                        </a:ext>
+                      </a:extLst>
+                    </a:blip>
+                    <a:stretch>
+                      <a:fillRect/>
+                    </a:stretch>
+                  </pic:blipFill>
+                  <pic:spPr>
+                    <a:xfrm>
+                      <a:off x="0" y="0"/>
+                      <a:ext cx="3137846" cy="1524472"/>
+                    </a:xfrm>
+                    <a:prstGeom prst="rect">
+                      <a:avLst/>
+                    </a:prstGeom>
+                  </pic:spPr>
+                </pic:pic>
+              </a:graphicData>
+            </a:graphic>
+          </wp:inline>
+        </w:drawing>
+      </w:r>
+    </w:p>
+    <w:p>
+      <w:pPr>
+        <w:pStyle w:val="Legenda"/>
+        <w:tabs>
+          <w:tab w:val="left" w:pos="4260"/>
+        </w:tabs>
+        <w:ind w:left="425" w:firstLine="1"/>
+        <w:jc w:val="both"/>
+        <w:rPr>
+          <w:rFonts w:ascii="Arial" w:hAnsi="Arial" w:cs="Arial"/>
+          <w:i w:val="0"/>
+          <w:color w:val="auto"/>
+          <w:sz w:val="20"/>
+          <w:szCs w:val="20"/>
+        </w:rPr>
+      </w:pPr>
+      <w:r>
+        <w:rPr>
+          <w:rFonts w:ascii="Arial" w:hAnsi="Arial" w:cs="Arial"/>
+          <w:i w:val="0"/>
+          <w:color w:val="auto"/>
+          <w:sz w:val="20"/>
+          <w:szCs w:val="20"/>
+        </w:rPr>
+        <w:t xml:space="preserve">                                    </w:t>
+      </w:r>
+      <w:r>
+        <w:rPr>
+          <w:rFonts w:ascii="Arial" w:hAnsi="Arial" w:cs="Arial"/>
+          <w:i w:val="0"/>
+          <w:color w:val="auto"/>
+          <w:sz w:val="20"/>
+          <w:szCs w:val="20"/>
+        </w:rPr>
+        <w:t xml:space="preserve">Figura </w:t>
+      </w:r>
+      <w:r>
+        <w:rPr>
+          <w:rFonts w:ascii="Arial" w:hAnsi="Arial" w:cs="Arial"/>
+          <w:i w:val="0"/>
+          <w:color w:val="auto"/>
+          <w:sz w:val="20"/>
+          <w:szCs w:val="20"/>
+        </w:rPr>
+        <w:fldChar w:fldCharType="begin"/>
+      </w:r>
+      <w:r>
+        <w:rPr>
+          <w:rFonts w:ascii="Arial" w:hAnsi="Arial" w:cs="Arial"/>
+          <w:i w:val="0"/>
+          <w:color w:val="auto"/>
+          <w:sz w:val="20"/>
+          <w:szCs w:val="20"/>
+        </w:rPr>
+        <w:instrText xml:space="preserve"> SEQ Figura \* ARABIC </w:instrText>
+      </w:r>
+      <w:r>
+        <w:rPr>
+          <w:rFonts w:ascii="Arial" w:hAnsi="Arial" w:cs="Arial"/>
+          <w:i w:val="0"/>
+          <w:color w:val="auto"/>
+          <w:sz w:val="20"/>
+          <w:szCs w:val="20"/>
+        </w:rPr>
+        <w:fldChar w:fldCharType="separate"/>
+      </w:r>
+      <w:r>
+        <w:rPr>
+          <w:rFonts w:ascii="Arial" w:hAnsi="Arial" w:cs="Arial"/>
+          <w:i w:val="0"/>
+          <w:noProof/>
+          <w:color w:val="auto"/>
+          <w:sz w:val="20"/>
+          <w:szCs w:val="20"/>
+        </w:rPr>
+        <w:t>9</w:t>
+      </w:r>
+      <w:r>
+        <w:rPr>
+          <w:rFonts w:ascii="Arial" w:hAnsi="Arial" w:cs="Arial"/>
+          <w:i w:val="0"/>
+          <w:color w:val="auto"/>
+          <w:sz w:val="20"/>
+          <w:szCs w:val="20"/>
+        </w:rPr>
+        <w:fldChar w:fldCharType="end"/>
+      </w:r>
+      <w:r>
+        <w:rPr>
+          <w:rFonts w:ascii="Arial" w:hAnsi="Arial" w:cs="Arial"/>
+          <w:i w:val="0"/>
+          <w:color w:val="auto"/>
+          <w:sz w:val="20"/>
+          <w:szCs w:val="20"/>
+        </w:rPr>
+        <w:t xml:space="preserve"> - </w:t>
+      </w:r>
+      <w:proofErr w:type="spellStart"/>
+      <w:r>
+        <w:rPr>
+          <w:rFonts w:ascii="Arial" w:hAnsi="Arial" w:cs="Arial"/>
+          <w:i w:val="0"/>
+          <w:color w:val="auto"/>
+          <w:sz w:val="20"/>
+          <w:szCs w:val="20"/>
+        </w:rPr>
+        <w:t>Arduino</w:t>
+      </w:r>
+      <w:proofErr w:type="spellEnd"/>
+      <w:r>
+        <w:rPr>
+          <w:rFonts w:ascii="Arial" w:hAnsi="Arial" w:cs="Arial"/>
+          <w:i w:val="0"/>
+          <w:color w:val="auto"/>
+          <w:sz w:val="20"/>
+          <w:szCs w:val="20"/>
+        </w:rPr>
+        <w:t xml:space="preserve"> </w:t>
+      </w:r>
+      <w:proofErr w:type="spellStart"/>
+      <w:r>
+        <w:rPr>
+          <w:rFonts w:ascii="Arial" w:hAnsi="Arial" w:cs="Arial"/>
+          <w:i w:val="0"/>
+          <w:color w:val="auto"/>
+          <w:sz w:val="20"/>
+          <w:szCs w:val="20"/>
+        </w:rPr>
+        <w:t>Mega</w:t>
+      </w:r>
+      <w:proofErr w:type="spellEnd"/>
+      <w:r>
+        <w:rPr>
+          <w:rFonts w:ascii="Arial" w:hAnsi="Arial" w:cs="Arial"/>
+          <w:i w:val="0"/>
+          <w:color w:val="auto"/>
+          <w:sz w:val="20"/>
+          <w:szCs w:val="20"/>
+        </w:rPr>
+        <w:t xml:space="preserve"> 2560</w:t>
+      </w:r>
+      <w:r>
+        <w:rPr>
+          <w:rFonts w:ascii="Arial" w:hAnsi="Arial" w:cs="Arial"/>
+          <w:i w:val="0"/>
+          <w:color w:val="auto"/>
+          <w:sz w:val="20"/>
+          <w:szCs w:val="20"/>
+        </w:rPr>
+        <w:tab/>
+      </w:r>
+    </w:p>
+    <w:p>
+      <w:pPr>
+        <w:spacing w:after="0" w:line="360" w:lineRule="auto"/>
+        <w:jc w:val="both"/>
+        <w:rPr>
+          <w:rFonts w:ascii="Arial" w:hAnsi="Arial"/>
+          <w:sz w:val="24"/>
+          <w:szCs w:val="24"/>
+        </w:rPr>
+      </w:pPr>
+    </w:p>
+    <w:p>
+      <w:pPr>
+        <w:spacing w:after="0" w:line="360" w:lineRule="auto"/>
+        <w:jc w:val="both"/>
+        <w:rPr>
+          <w:rFonts w:ascii="Arial" w:hAnsi="Arial"/>
+          <w:sz w:val="24"/>
+          <w:szCs w:val="24"/>
+        </w:rPr>
+      </w:pPr>
+      <w:r>
+        <w:rPr>
+          <w:rFonts w:ascii="Arial" w:hAnsi="Arial"/>
+          <w:sz w:val="24"/>
+          <w:szCs w:val="24"/>
+        </w:rPr>
+        <w:t xml:space="preserve">5.2.2 Ethernet </w:t>
+      </w:r>
+      <w:proofErr w:type="spellStart"/>
+      <w:r>
+        <w:rPr>
+          <w:rFonts w:ascii="Arial" w:hAnsi="Arial"/>
+          <w:sz w:val="24"/>
+          <w:szCs w:val="24"/>
+        </w:rPr>
+        <w:t>Shield</w:t>
+      </w:r>
+      <w:proofErr w:type="spellEnd"/>
+    </w:p>
+    <w:p>
+      <w:pPr>
+        <w:spacing w:after="0" w:line="360" w:lineRule="auto"/>
+        <w:jc w:val="both"/>
+        <w:rPr>
+          <w:rFonts w:ascii="Arial" w:hAnsi="Arial"/>
+          <w:sz w:val="24"/>
+          <w:szCs w:val="24"/>
+        </w:rPr>
+      </w:pPr>
+    </w:p>
+    <w:p>
+      <w:pPr>
+        <w:spacing w:after="0" w:line="360" w:lineRule="auto"/>
+        <w:ind w:firstLine="1134"/>
+        <w:jc w:val="both"/>
+        <w:rPr>
+          <w:rFonts w:ascii="Arial" w:hAnsi="Arial" w:cs="Arial"/>
+          <w:sz w:val="24"/>
+          <w:szCs w:val="24"/>
+        </w:rPr>
+      </w:pPr>
+      <w:r>
+        <w:rPr>
+          <w:rFonts w:ascii="Arial" w:hAnsi="Arial" w:cs="Arial"/>
+          <w:sz w:val="24"/>
+          <w:szCs w:val="24"/>
+        </w:rPr>
+        <w:t xml:space="preserve">O Ethernet </w:t>
+      </w:r>
+      <w:proofErr w:type="spellStart"/>
+      <w:r>
+        <w:rPr>
+          <w:rFonts w:ascii="Arial" w:hAnsi="Arial" w:cs="Arial"/>
+          <w:sz w:val="24"/>
+          <w:szCs w:val="24"/>
+        </w:rPr>
+        <w:t>shield</w:t>
+      </w:r>
+      <w:proofErr w:type="spellEnd"/>
+      <w:r>
+        <w:rPr>
+          <w:rFonts w:ascii="Arial" w:hAnsi="Arial" w:cs="Arial"/>
+          <w:sz w:val="24"/>
+          <w:szCs w:val="24"/>
+        </w:rPr>
+        <w:t xml:space="preserve"> permite que uma placa </w:t>
+      </w:r>
+      <w:proofErr w:type="spellStart"/>
+      <w:r>
+        <w:rPr>
+          <w:rFonts w:ascii="Arial" w:hAnsi="Arial" w:cs="Arial"/>
+          <w:sz w:val="24"/>
+          <w:szCs w:val="24"/>
+        </w:rPr>
+        <w:t>Arduino</w:t>
+      </w:r>
+      <w:proofErr w:type="spellEnd"/>
+      <w:r>
+        <w:rPr>
+          <w:rFonts w:ascii="Arial" w:hAnsi="Arial" w:cs="Arial"/>
+          <w:sz w:val="24"/>
+          <w:szCs w:val="24"/>
+        </w:rPr>
+        <w:t xml:space="preserve"> possa se conectar à uma rede local via cabo RJ45. O </w:t>
+      </w:r>
+      <w:proofErr w:type="spellStart"/>
+      <w:r>
+        <w:rPr>
+          <w:rFonts w:ascii="Arial" w:hAnsi="Arial" w:cs="Arial"/>
+          <w:sz w:val="24"/>
+          <w:szCs w:val="24"/>
+        </w:rPr>
+        <w:t>shield</w:t>
+      </w:r>
+      <w:proofErr w:type="spellEnd"/>
+      <w:r>
+        <w:rPr>
+          <w:rFonts w:ascii="Arial" w:hAnsi="Arial" w:cs="Arial"/>
+          <w:sz w:val="24"/>
+          <w:szCs w:val="24"/>
+        </w:rPr>
+        <w:t xml:space="preserve"> é baseado no chip </w:t>
+      </w:r>
+      <w:proofErr w:type="spellStart"/>
+      <w:r>
+        <w:rPr>
+          <w:rFonts w:ascii="Arial" w:hAnsi="Arial" w:cs="Arial"/>
+          <w:sz w:val="24"/>
+          <w:szCs w:val="24"/>
+        </w:rPr>
+        <w:t>Wiznet</w:t>
+      </w:r>
+      <w:proofErr w:type="spellEnd"/>
+      <w:r>
+        <w:rPr>
+          <w:rFonts w:ascii="Arial" w:hAnsi="Arial" w:cs="Arial"/>
+          <w:sz w:val="24"/>
+          <w:szCs w:val="24"/>
+        </w:rPr>
+        <w:t xml:space="preserve"> W5100 ethernet, que fornece suporte </w:t>
+      </w:r>
+      <w:r>
+        <w:rPr>
+          <w:rFonts w:ascii="Arial" w:hAnsi="Arial" w:cs="Arial"/>
+          <w:sz w:val="24"/>
+          <w:szCs w:val="24"/>
+        </w:rPr>
+        <w:t>à</w:t>
+      </w:r>
+      <w:r>
+        <w:rPr>
+          <w:rFonts w:ascii="Arial" w:hAnsi="Arial" w:cs="Arial"/>
+          <w:sz w:val="24"/>
+          <w:szCs w:val="24"/>
+        </w:rPr>
+        <w:t xml:space="preserve"> rede TCP e UDP. Ele suporta até quatro conexões de soquete simultâneas e tem velocidade de </w:t>
+      </w:r>
+      <w:r>
+        <w:rPr>
+          <w:rFonts w:ascii="Arial" w:hAnsi="Arial" w:cs="Arial"/>
+          <w:sz w:val="24"/>
+          <w:szCs w:val="24"/>
+        </w:rPr>
+        <w:t>conexão de 10/100 MB. A Figura 10</w:t>
+      </w:r>
+      <w:r>
+        <w:rPr>
+          <w:rFonts w:ascii="Arial" w:hAnsi="Arial" w:cs="Arial"/>
+          <w:sz w:val="24"/>
+          <w:szCs w:val="24"/>
+        </w:rPr>
+        <w:t xml:space="preserve"> apresenta o modelo utilizado no projeto.</w:t>
+      </w:r>
+    </w:p>
+    <w:p>
+      <w:pPr>
+        <w:spacing w:after="0" w:line="360" w:lineRule="auto"/>
+        <w:ind w:firstLine="1134"/>
+        <w:jc w:val="both"/>
+        <w:rPr>
+          <w:rFonts w:ascii="Arial" w:hAnsi="Arial" w:cs="Arial"/>
+          <w:noProof/>
+          <w:sz w:val="24"/>
+          <w:szCs w:val="24"/>
+          <w:lang w:eastAsia="pt-BR"/>
+        </w:rPr>
+      </w:pPr>
+    </w:p>
+    <w:p>
+      <w:pPr>
+        <w:keepNext/>
+        <w:spacing w:after="0" w:line="360" w:lineRule="auto"/>
+        <w:ind w:left="1702" w:firstLine="1134"/>
+        <w:jc w:val="both"/>
+      </w:pPr>
+      <w:r>
+        <w:rPr>
+          <w:rFonts w:ascii="Arial" w:hAnsi="Arial" w:cs="Arial"/>
+          <w:noProof/>
+          <w:sz w:val="24"/>
+          <w:szCs w:val="24"/>
+          <w:lang w:eastAsia="pt-BR"/>
+        </w:rPr>
+        <w:drawing>
+          <wp:inline distT="0" distB="0" distL="0" distR="0" wp14:anchorId="65BE60B8" wp14:editId="539156CC">
+            <wp:extent cx="2305050" cy="2021220"/>
+            <wp:effectExtent l="0" t="0" r="0" b="0"/>
+            <wp:docPr id="11" name="Imagem 11"/>
+            <wp:cNvGraphicFramePr>
+              <a:graphicFrameLocks xmlns:a="http://schemas.openxmlformats.org/drawingml/2006/main" noChangeAspect="1"/>
+            </wp:cNvGraphicFramePr>
+            <a:graphic xmlns:a="http://schemas.openxmlformats.org/drawingml/2006/main">
+              <a:graphicData uri="http://schemas.openxmlformats.org/drawingml/2006/picture">
+                <pic:pic xmlns:pic="http://schemas.openxmlformats.org/drawingml/2006/picture">
+                  <pic:nvPicPr>
+                    <pic:cNvPr id="11" name="W5100-1-600x600.jpg"/>
+                    <pic:cNvPicPr/>
+                  </pic:nvPicPr>
+                  <pic:blipFill rotWithShape="1">
+                    <a:blip r:embed="rId17">
+                      <a:extLst>
+                        <a:ext uri="{28A0092B-C50C-407E-A947-70E740481C1C}">
+                          <a14:useLocalDpi xmlns:a14="http://schemas.microsoft.com/office/drawing/2010/main" val="0"/>
+                        </a:ext>
+                      </a:extLst>
+                    </a:blip>
+                    <a:srcRect l="6500" t="10667" r="4167" b="11000"/>
+                    <a:stretch/>
+                  </pic:blipFill>
+                  <pic:spPr bwMode="auto">
+                    <a:xfrm>
+                      <a:off x="0" y="0"/>
+                      <a:ext cx="2331095" cy="2044058"/>
+                    </a:xfrm>
+                    <a:prstGeom prst="rect">
+                      <a:avLst/>
+                    </a:prstGeom>
+                    <a:ln>
+                      <a:noFill/>
+                    </a:ln>
+                    <a:extLst>
+                      <a:ext uri="{53640926-AAD7-44D8-BBD7-CCE9431645EC}">
+                        <a14:shadowObscured xmlns:a14="http://schemas.microsoft.com/office/drawing/2010/main"/>
+                      </a:ext>
+                    </a:extLst>
+                  </pic:spPr>
+                </pic:pic>
+              </a:graphicData>
+            </a:graphic>
+          </wp:inline>
+        </w:drawing>
+      </w:r>
+    </w:p>
+    <w:p>
+      <w:pPr>
+        <w:pStyle w:val="Legenda"/>
+        <w:ind w:left="2127" w:firstLine="709"/>
+        <w:jc w:val="both"/>
+        <w:rPr>
+          <w:rFonts w:ascii="Arial" w:hAnsi="Arial" w:cs="Arial"/>
+          <w:i w:val="0"/>
+          <w:color w:val="auto"/>
+          <w:sz w:val="20"/>
+          <w:szCs w:val="20"/>
+        </w:rPr>
+      </w:pPr>
+      <w:r>
+        <w:rPr>
+          <w:rFonts w:ascii="Arial" w:hAnsi="Arial" w:cs="Arial"/>
+          <w:i w:val="0"/>
+          <w:color w:val="auto"/>
+          <w:sz w:val="20"/>
+          <w:szCs w:val="20"/>
+        </w:rPr>
+        <w:t xml:space="preserve">Figura </w:t>
+      </w:r>
+      <w:r>
+        <w:rPr>
+          <w:rFonts w:ascii="Arial" w:hAnsi="Arial" w:cs="Arial"/>
+          <w:i w:val="0"/>
+          <w:color w:val="auto"/>
+          <w:sz w:val="20"/>
+          <w:szCs w:val="20"/>
+        </w:rPr>
+        <w:fldChar w:fldCharType="begin"/>
+      </w:r>
+      <w:r>
+        <w:rPr>
+          <w:rFonts w:ascii="Arial" w:hAnsi="Arial" w:cs="Arial"/>
+          <w:i w:val="0"/>
+          <w:color w:val="auto"/>
+          <w:sz w:val="20"/>
+          <w:szCs w:val="20"/>
+        </w:rPr>
+        <w:instrText xml:space="preserve"> SEQ Figura \* ARABIC </w:instrText>
+      </w:r>
+      <w:r>
+        <w:rPr>
+          <w:rFonts w:ascii="Arial" w:hAnsi="Arial" w:cs="Arial"/>
+          <w:i w:val="0"/>
+          <w:color w:val="auto"/>
+          <w:sz w:val="20"/>
+          <w:szCs w:val="20"/>
+        </w:rPr>
+        <w:fldChar w:fldCharType="separate"/>
+      </w:r>
+      <w:r>
+        <w:rPr>
+          <w:rFonts w:ascii="Arial" w:hAnsi="Arial" w:cs="Arial"/>
+          <w:i w:val="0"/>
+          <w:noProof/>
+          <w:color w:val="auto"/>
+          <w:sz w:val="20"/>
+          <w:szCs w:val="20"/>
+        </w:rPr>
+        <w:t>10</w:t>
+      </w:r>
+      <w:r>
+        <w:rPr>
+          <w:rFonts w:ascii="Arial" w:hAnsi="Arial" w:cs="Arial"/>
+          <w:i w:val="0"/>
+          <w:color w:val="auto"/>
+          <w:sz w:val="20"/>
+          <w:szCs w:val="20"/>
+        </w:rPr>
+        <w:fldChar w:fldCharType="end"/>
+      </w:r>
+      <w:r>
+        <w:rPr>
+          <w:rFonts w:ascii="Arial" w:hAnsi="Arial" w:cs="Arial"/>
+          <w:i w:val="0"/>
+          <w:color w:val="auto"/>
+          <w:sz w:val="20"/>
+          <w:szCs w:val="20"/>
+        </w:rPr>
+        <w:t xml:space="preserve"> - Ethernet</w:t>
+      </w:r>
+      <w:r>
+        <w:rPr>
+          <w:rFonts w:ascii="Arial" w:hAnsi="Arial" w:cs="Arial"/>
+          <w:i w:val="0"/>
+          <w:noProof/>
+          <w:color w:val="auto"/>
+          <w:sz w:val="20"/>
+          <w:szCs w:val="20"/>
+        </w:rPr>
+        <w:t xml:space="preserve"> Shield</w:t>
+      </w:r>
+    </w:p>
+    <w:p>
+      <w:pPr>
+        <w:spacing w:after="0" w:line="360" w:lineRule="auto"/>
+        <w:jc w:val="both"/>
+        <w:rPr>
+          <w:rFonts w:ascii="Arial" w:hAnsi="Arial"/>
+          <w:sz w:val="24"/>
+          <w:szCs w:val="24"/>
+        </w:rPr>
+      </w:pPr>
+    </w:p>
+    <w:p>
+      <w:pPr>
+        <w:spacing w:after="0" w:line="360" w:lineRule="auto"/>
+        <w:jc w:val="both"/>
+        <w:rPr>
+          <w:rFonts w:ascii="Arial" w:hAnsi="Arial"/>
+          <w:sz w:val="24"/>
+          <w:szCs w:val="24"/>
+        </w:rPr>
+      </w:pPr>
+      <w:r>
+        <w:rPr>
+          <w:rFonts w:ascii="Arial" w:hAnsi="Arial"/>
+          <w:sz w:val="24"/>
+          <w:szCs w:val="24"/>
+        </w:rPr>
+        <w:t xml:space="preserve">5.2.3 Rele </w:t>
+      </w:r>
+      <w:proofErr w:type="spellStart"/>
+      <w:r>
+        <w:rPr>
+          <w:rFonts w:ascii="Arial" w:hAnsi="Arial"/>
+          <w:sz w:val="24"/>
+          <w:szCs w:val="24"/>
+        </w:rPr>
+        <w:t>Shield</w:t>
+      </w:r>
+      <w:proofErr w:type="spellEnd"/>
+    </w:p>
+    <w:p>
+      <w:pPr>
+        <w:spacing w:after="0" w:line="360" w:lineRule="auto"/>
+        <w:jc w:val="both"/>
+        <w:rPr>
+          <w:rFonts w:ascii="Arial" w:hAnsi="Arial"/>
+          <w:sz w:val="24"/>
+          <w:szCs w:val="24"/>
+        </w:rPr>
+      </w:pPr>
+    </w:p>
+    <w:p>
+      <w:pPr>
+        <w:spacing w:after="0" w:line="360" w:lineRule="auto"/>
+        <w:ind w:firstLine="1134"/>
+        <w:jc w:val="both"/>
+        <w:rPr>
+          <w:rFonts w:ascii="Arial" w:hAnsi="Arial" w:cs="Arial"/>
+          <w:sz w:val="24"/>
+          <w:szCs w:val="24"/>
+        </w:rPr>
+      </w:pPr>
+      <w:r>
+        <w:rPr>
+          <w:rFonts w:ascii="Arial" w:hAnsi="Arial" w:cs="Arial"/>
+          <w:sz w:val="24"/>
+          <w:szCs w:val="24"/>
+        </w:rPr>
+        <w:t xml:space="preserve">O rele </w:t>
+      </w:r>
+      <w:proofErr w:type="spellStart"/>
+      <w:r>
+        <w:rPr>
+          <w:rFonts w:ascii="Arial" w:hAnsi="Arial" w:cs="Arial"/>
+          <w:sz w:val="24"/>
+          <w:szCs w:val="24"/>
+        </w:rPr>
+        <w:t>shield</w:t>
+      </w:r>
+      <w:proofErr w:type="spellEnd"/>
+      <w:r>
+        <w:rPr>
+          <w:rFonts w:ascii="Arial" w:hAnsi="Arial" w:cs="Arial"/>
+          <w:sz w:val="24"/>
+          <w:szCs w:val="24"/>
+        </w:rPr>
+        <w:t xml:space="preserve"> </w:t>
+      </w:r>
+      <w:r>
+        <w:rPr>
+          <w:rFonts w:ascii="Arial" w:hAnsi="Arial" w:cs="Arial"/>
+          <w:sz w:val="24"/>
+          <w:szCs w:val="24"/>
+        </w:rPr>
+        <w:t>é a maneira mais convencional</w:t>
+      </w:r>
+      <w:r>
+        <w:rPr>
+          <w:rFonts w:ascii="Arial" w:hAnsi="Arial" w:cs="Arial"/>
+          <w:sz w:val="24"/>
+          <w:szCs w:val="24"/>
+        </w:rPr>
+        <w:t xml:space="preserve"> de</w:t>
+      </w:r>
+      <w:r>
+        <w:rPr>
+          <w:rFonts w:ascii="Arial" w:hAnsi="Arial" w:cs="Arial"/>
+          <w:sz w:val="24"/>
+          <w:szCs w:val="24"/>
+        </w:rPr>
+        <w:t xml:space="preserve"> se acionar cargas externas e</w:t>
+      </w:r>
+      <w:r>
+        <w:rPr>
+          <w:rFonts w:ascii="Arial" w:hAnsi="Arial" w:cs="Arial"/>
+          <w:sz w:val="24"/>
+          <w:szCs w:val="24"/>
+        </w:rPr>
+        <w:t xml:space="preserve"> controlar dispositivos de alta tensão. O relé é um dispositivo </w:t>
+      </w:r>
+      <w:r>
+        <w:rPr>
+          <w:rFonts w:ascii="Arial" w:hAnsi="Arial" w:cs="Arial"/>
+          <w:sz w:val="24"/>
+          <w:szCs w:val="24"/>
+        </w:rPr>
+        <w:lastRenderedPageBreak/>
+        <w:t>eletromecânico ou não, com inúmeras aplicações possíveis em comutação de contatos elétricos. Servindo para ligar ou desligar dispositivos</w:t>
+      </w:r>
+      <w:r>
+        <w:rPr>
+          <w:rFonts w:ascii="Arial" w:hAnsi="Arial" w:cs="Arial"/>
+          <w:sz w:val="24"/>
+          <w:szCs w:val="24"/>
+        </w:rPr>
+        <w:t xml:space="preserve"> com lâmpadas, ventiladores, eletrodomésticos entre outros</w:t>
+      </w:r>
+      <w:r>
+        <w:rPr>
+          <w:rFonts w:ascii="Arial" w:hAnsi="Arial" w:cs="Arial"/>
+          <w:sz w:val="24"/>
+          <w:szCs w:val="24"/>
+        </w:rPr>
+        <w:t>. É normal o relé estar ligado a dois circuitos elétricos. No caso do Relé eletromecânico, a comutação é realizada alimentando-se a bobina do mesmo. Quando uma corrente originada no primeiro circuito passa pela bobina, um campo eletromagnético é gerado, acionando o relé e possibilitando o funcionamento do segundo circuito. Sendo assim, uma das aplicabilidades do relé é utilizar-se de baixas correntes para o comando no primeiro circuito, protegendo o operador das possíveis altas correntes que irão circular no segundo circuito (</w:t>
+      </w:r>
+      <w:r>
+        <w:rPr>
+          <w:rFonts w:ascii="Arial" w:hAnsi="Arial" w:cs="Arial"/>
+          <w:sz w:val="24"/>
+          <w:szCs w:val="24"/>
+        </w:rPr>
+        <w:t>contatos). A Figura 11</w:t>
+      </w:r>
+      <w:r>
+        <w:rPr>
+          <w:rFonts w:ascii="Arial" w:hAnsi="Arial" w:cs="Arial"/>
+          <w:sz w:val="24"/>
+          <w:szCs w:val="24"/>
+        </w:rPr>
+        <w:t xml:space="preserve"> mostra</w:t>
+      </w:r>
+      <w:r>
+        <w:rPr>
+          <w:rFonts w:ascii="Arial" w:hAnsi="Arial" w:cs="Arial"/>
+          <w:sz w:val="24"/>
+          <w:szCs w:val="24"/>
+        </w:rPr>
+        <w:t xml:space="preserve"> o modelo utilizado no projeto.</w:t>
+      </w:r>
+    </w:p>
+    <w:p>
+      <w:pPr>
+        <w:spacing w:after="0" w:line="360" w:lineRule="auto"/>
+        <w:jc w:val="both"/>
+        <w:rPr>
+          <w:rFonts w:ascii="Arial" w:hAnsi="Arial" w:cs="Arial"/>
+          <w:noProof/>
+          <w:sz w:val="24"/>
+          <w:szCs w:val="24"/>
+          <w:lang w:eastAsia="pt-BR"/>
+        </w:rPr>
+      </w:pPr>
+    </w:p>
+    <w:p>
+      <w:pPr>
+        <w:keepNext/>
+        <w:spacing w:after="0" w:line="360" w:lineRule="auto"/>
+        <w:ind w:left="709" w:firstLine="709"/>
+        <w:jc w:val="both"/>
+      </w:pPr>
+      <w:r>
+        <w:rPr>
+          <w:rFonts w:ascii="Arial" w:hAnsi="Arial" w:cs="Arial"/>
+          <w:noProof/>
+          <w:sz w:val="24"/>
+          <w:szCs w:val="24"/>
+          <w:lang w:eastAsia="pt-BR"/>
+        </w:rPr>
+        <w:drawing>
+          <wp:inline distT="0" distB="0" distL="0" distR="0" wp14:anchorId="6638C3BD" wp14:editId="2ABA24EB">
+            <wp:extent cx="3467100" cy="1359103"/>
+            <wp:effectExtent l="0" t="0" r="0" b="0"/>
+            <wp:docPr id="12" name="Imagem 12"/>
+            <wp:cNvGraphicFramePr>
+              <a:graphicFrameLocks xmlns:a="http://schemas.openxmlformats.org/drawingml/2006/main" noChangeAspect="1"/>
+            </wp:cNvGraphicFramePr>
+            <a:graphic xmlns:a="http://schemas.openxmlformats.org/drawingml/2006/main">
+              <a:graphicData uri="http://schemas.openxmlformats.org/drawingml/2006/picture">
+                <pic:pic xmlns:pic="http://schemas.openxmlformats.org/drawingml/2006/picture">
+                  <pic:nvPicPr>
+                    <pic:cNvPr id="12" name="modulo-rele-8-canais.jpg"/>
+                    <pic:cNvPicPr/>
+                  </pic:nvPicPr>
+                  <pic:blipFill rotWithShape="1">
+                    <a:blip r:embed="rId18">
+                      <a:extLst>
+                        <a:ext uri="{28A0092B-C50C-407E-A947-70E740481C1C}">
+                          <a14:useLocalDpi xmlns:a14="http://schemas.microsoft.com/office/drawing/2010/main" val="0"/>
+                        </a:ext>
+                      </a:extLst>
+                    </a:blip>
+                    <a:srcRect t="15862" b="16552"/>
+                    <a:stretch/>
+                  </pic:blipFill>
+                  <pic:spPr bwMode="auto">
+                    <a:xfrm>
+                      <a:off x="0" y="0"/>
+                      <a:ext cx="3515959" cy="1378256"/>
+                    </a:xfrm>
+                    <a:prstGeom prst="rect">
+                      <a:avLst/>
+                    </a:prstGeom>
+                    <a:ln>
+                      <a:noFill/>
+                    </a:ln>
+                    <a:extLst>
+                      <a:ext uri="{53640926-AAD7-44D8-BBD7-CCE9431645EC}">
+                        <a14:shadowObscured xmlns:a14="http://schemas.microsoft.com/office/drawing/2010/main"/>
+                      </a:ext>
+                    </a:extLst>
+                  </pic:spPr>
+                </pic:pic>
+              </a:graphicData>
+            </a:graphic>
+          </wp:inline>
+        </w:drawing>
+      </w:r>
+    </w:p>
+    <w:p>
+      <w:pPr>
+        <w:pStyle w:val="Legenda"/>
+        <w:ind w:left="1418"/>
+        <w:jc w:val="both"/>
+        <w:rPr>
+          <w:rFonts w:ascii="Arial" w:hAnsi="Arial" w:cs="Arial"/>
+          <w:i w:val="0"/>
+          <w:color w:val="auto"/>
+          <w:sz w:val="20"/>
+          <w:szCs w:val="20"/>
+        </w:rPr>
+      </w:pPr>
+      <w:r>
+        <w:rPr>
+          <w:rFonts w:ascii="Arial" w:hAnsi="Arial" w:cs="Arial"/>
+          <w:i w:val="0"/>
+          <w:color w:val="auto"/>
+          <w:sz w:val="20"/>
+          <w:szCs w:val="20"/>
+        </w:rPr>
+        <w:t xml:space="preserve">Figura </w:t>
+      </w:r>
+      <w:r>
+        <w:rPr>
+          <w:rFonts w:ascii="Arial" w:hAnsi="Arial" w:cs="Arial"/>
+          <w:i w:val="0"/>
+          <w:color w:val="auto"/>
+          <w:sz w:val="20"/>
+          <w:szCs w:val="20"/>
+        </w:rPr>
+        <w:fldChar w:fldCharType="begin"/>
+      </w:r>
+      <w:r>
+        <w:rPr>
+          <w:rFonts w:ascii="Arial" w:hAnsi="Arial" w:cs="Arial"/>
+          <w:i w:val="0"/>
+          <w:color w:val="auto"/>
+          <w:sz w:val="20"/>
+          <w:szCs w:val="20"/>
+        </w:rPr>
+        <w:instrText xml:space="preserve"> SEQ Figura \* ARABIC </w:instrText>
+      </w:r>
+      <w:r>
+        <w:rPr>
+          <w:rFonts w:ascii="Arial" w:hAnsi="Arial" w:cs="Arial"/>
+          <w:i w:val="0"/>
+          <w:color w:val="auto"/>
+          <w:sz w:val="20"/>
+          <w:szCs w:val="20"/>
+        </w:rPr>
+        <w:fldChar w:fldCharType="separate"/>
+      </w:r>
+      <w:r>
+        <w:rPr>
+          <w:rFonts w:ascii="Arial" w:hAnsi="Arial" w:cs="Arial"/>
+          <w:i w:val="0"/>
+          <w:noProof/>
+          <w:color w:val="auto"/>
+          <w:sz w:val="20"/>
+          <w:szCs w:val="20"/>
+        </w:rPr>
+        <w:t>11</w:t>
+      </w:r>
+      <w:r>
+        <w:rPr>
+          <w:rFonts w:ascii="Arial" w:hAnsi="Arial" w:cs="Arial"/>
+          <w:i w:val="0"/>
+          <w:color w:val="auto"/>
+          <w:sz w:val="20"/>
+          <w:szCs w:val="20"/>
+        </w:rPr>
+        <w:fldChar w:fldCharType="end"/>
+      </w:r>
+      <w:r>
+        <w:rPr>
+          <w:rFonts w:ascii="Arial" w:hAnsi="Arial" w:cs="Arial"/>
+          <w:i w:val="0"/>
+          <w:color w:val="auto"/>
+          <w:sz w:val="20"/>
+          <w:szCs w:val="20"/>
+        </w:rPr>
+        <w:t xml:space="preserve"> - Rele </w:t>
+      </w:r>
+      <w:proofErr w:type="spellStart"/>
+      <w:r>
+        <w:rPr>
+          <w:rFonts w:ascii="Arial" w:hAnsi="Arial" w:cs="Arial"/>
+          <w:i w:val="0"/>
+          <w:color w:val="auto"/>
+          <w:sz w:val="20"/>
+          <w:szCs w:val="20"/>
+        </w:rPr>
+        <w:t>Shield</w:t>
+      </w:r>
+      <w:proofErr w:type="spellEnd"/>
+      <w:r>
+        <w:rPr>
+          <w:rFonts w:ascii="Arial" w:hAnsi="Arial" w:cs="Arial"/>
+          <w:i w:val="0"/>
+          <w:color w:val="auto"/>
+          <w:sz w:val="20"/>
+          <w:szCs w:val="20"/>
+        </w:rPr>
+        <w:t>.</w:t>
+      </w:r>
+    </w:p>
+    <w:p>
+      <w:pPr>
+        <w:tabs>
+          <w:tab w:val="left" w:pos="2685"/>
+          <w:tab w:val="left" w:pos="5505"/>
+        </w:tabs>
+        <w:spacing w:after="0" w:line="360" w:lineRule="auto"/>
+        <w:rPr>
+          <w:rFonts w:ascii="Arial" w:hAnsi="Arial" w:cs="Arial"/>
+          <w:sz w:val="24"/>
+          <w:szCs w:val="24"/>
+        </w:rPr>
+      </w:pPr>
+    </w:p>
+    <w:p>
+      <w:pPr>
+        <w:tabs>
+          <w:tab w:val="left" w:pos="2685"/>
+          <w:tab w:val="left" w:pos="5505"/>
+        </w:tabs>
+        <w:spacing w:after="0" w:line="360" w:lineRule="auto"/>
+        <w:rPr>
+          <w:rFonts w:ascii="Arial" w:hAnsi="Arial" w:cs="Arial"/>
+          <w:sz w:val="24"/>
+          <w:szCs w:val="24"/>
+        </w:rPr>
+      </w:pPr>
+      <w:r>
+        <w:rPr>
+          <w:rFonts w:ascii="Arial" w:hAnsi="Arial" w:cs="Arial"/>
+          <w:b/>
+          <w:sz w:val="24"/>
+          <w:szCs w:val="24"/>
+        </w:rPr>
+        <w:t>5.3 Implementação</w:t>
+      </w:r>
+      <w:r>
+        <w:rPr>
+          <w:rFonts w:ascii="Arial" w:hAnsi="Arial" w:cs="Arial"/>
+          <w:sz w:val="24"/>
+          <w:szCs w:val="24"/>
+        </w:rPr>
+        <w:tab/>
+      </w:r>
     </w:p>
     <w:p>
       <w:pPr>
@@ -9756,20 +11477,6 @@
     </w:p>
     <w:p>
       <w:pPr>
-        <w:tabs>
-          <w:tab w:val="left" w:pos="5505"/>
-        </w:tabs>
-        <w:spacing w:after="0" w:line="360" w:lineRule="auto"/>
-        <w:jc w:val="right"/>
-        <w:rPr>
-          <w:rFonts w:ascii="Arial" w:hAnsi="Arial" w:cs="Arial"/>
-          <w:sz w:val="24"/>
-          <w:szCs w:val="24"/>
-        </w:rPr>
-      </w:pPr>
-    </w:p>
-    <w:p>
-      <w:pPr>
         <w:spacing w:after="0" w:line="360" w:lineRule="auto"/>
         <w:ind w:firstLine="1134"/>
         <w:jc w:val="both"/>
@@ -9950,7 +11657,17 @@
           <w:sz w:val="24"/>
           <w:szCs w:val="24"/>
         </w:rPr>
-        <w:t xml:space="preserve"> auxiliar na construção do projeto.</w:t>
+        <w:t xml:space="preserve"> </w:t>
+      </w:r>
+      <w:r>
+        <w:rPr>
+          <w:rFonts w:ascii="Arial" w:hAnsi="Arial" w:cs="Arial"/>
+          <w:bCs/>
+          <w:sz w:val="24"/>
+          <w:szCs w:val="24"/>
+        </w:rPr>
+        <w:lastRenderedPageBreak/>
+        <w:t>auxiliar na construção do projeto.</w:t>
       </w:r>
       <w:r>
         <w:rPr>
@@ -10437,7 +12154,7 @@
         </w:rPr>
         <w:t xml:space="preserve"> </w:t>
       </w:r>
-      <w:hyperlink r:id="rId15" w:history="1">
+      <w:hyperlink r:id="rId19" w:history="1">
         <w:r>
           <w:rPr>
             <w:rStyle w:val="Hyperlink"/>
@@ -10569,7 +12286,7 @@
         </w:rPr>
         <w:t xml:space="preserve"> Disponível em: &lt;</w:t>
       </w:r>
-      <w:hyperlink r:id="rId16" w:history="1">
+      <w:hyperlink r:id="rId20" w:history="1">
         <w:r>
           <w:rPr>
             <w:rStyle w:val="Hyperlink"/>
@@ -10641,7 +12358,7 @@
       <w:r>
         <w:t xml:space="preserve"> </w:t>
       </w:r>
-      <w:hyperlink r:id="rId17" w:history="1">
+      <w:hyperlink r:id="rId21" w:history="1">
         <w:r>
           <w:rPr>
             <w:rStyle w:val="Hyperlink"/>
@@ -10918,7 +12635,7 @@
         </w:rPr>
         <w:t>&lt;</w:t>
       </w:r>
-      <w:hyperlink r:id="rId18" w:history="1">
+      <w:hyperlink r:id="rId22" w:history="1">
         <w:r>
           <w:rPr>
             <w:rStyle w:val="Hyperlink"/>
@@ -10968,6 +12685,7 @@
           <w:sz w:val="24"/>
           <w:szCs w:val="24"/>
         </w:rPr>
+        <w:lastRenderedPageBreak/>
         <w:t xml:space="preserve">BANSI, </w:t>
       </w:r>
       <w:proofErr w:type="spellStart"/>
@@ -11050,8 +12768,8 @@
       </w:pPr>
     </w:p>
     <w:sectPr>
-      <w:headerReference w:type="default" r:id="rId19"/>
-      <w:headerReference w:type="first" r:id="rId20"/>
+      <w:headerReference w:type="default" r:id="rId23"/>
+      <w:headerReference w:type="first" r:id="rId24"/>
       <w:pgSz w:w="11906" w:h="16838" w:code="9"/>
       <w:pgMar w:top="1701" w:right="1134" w:bottom="1134" w:left="1701" w:header="709" w:footer="709" w:gutter="0"/>
       <w:pgNumType w:start="0"/>
@@ -11172,7 +12890,7 @@
             <w:sz w:val="20"/>
             <w:szCs w:val="20"/>
           </w:rPr>
-          <w:t>18</w:t>
+          <w:t>20</w:t>
         </w:r>
         <w:r>
           <w:rPr>
@@ -12514,7 +14232,7 @@
 </file>
 
 <file path=customXml/itemProps1.xml><?xml version="1.0" encoding="utf-8"?>
-<ds:datastoreItem xmlns:ds="http://schemas.openxmlformats.org/officeDocument/2006/customXml" ds:itemID="{87594A10-B2E6-46D8-894A-D38244B940EA}">
+<ds:datastoreItem xmlns:ds="http://schemas.openxmlformats.org/officeDocument/2006/customXml" ds:itemID="{2648D34B-2884-4D9C-9DA5-939065827E55}">
   <ds:schemaRefs>
     <ds:schemaRef ds:uri="http://schemas.openxmlformats.org/officeDocument/2006/bibliography"/>
   </ds:schemaRefs>

</xml_diff>

<commit_message>
concluido capitulo 5 Aplicação
</commit_message>
<xml_diff>
--- a/Trabalho de Conclusão de Curso.docx
+++ b/Trabalho de Conclusão de Curso.docx
@@ -6654,7 +6654,43 @@
           <w:sz w:val="24"/>
           <w:szCs w:val="24"/>
         </w:rPr>
-        <w:t>um grupo de grandes em presas do mercado de telefonia de celulares liderada pelo Google “(LECHETA). Entre alguns integrantes do grupo estão os grandes nomes como a Motorola, LG, HTC, Samsung, Sony, Sprint Nextel, Intel, Dell, e entre outras conforme a figura 3.</w:t>
+        <w:t>um grupo de grandes em presas do mercado de telefonia de celulares liderada pelo Google “(LECHETA</w:t>
+      </w:r>
+      <w:r>
+        <w:rPr>
+          <w:rFonts w:ascii="Arial" w:hAnsi="Arial" w:cs="Arial"/>
+          <w:iCs/>
+          <w:sz w:val="24"/>
+          <w:szCs w:val="24"/>
+        </w:rPr>
+        <w:t>, 2013</w:t>
+      </w:r>
+      <w:r>
+        <w:rPr>
+          <w:rFonts w:ascii="Arial" w:hAnsi="Arial" w:cs="Arial"/>
+          <w:iCs/>
+          <w:sz w:val="24"/>
+          <w:szCs w:val="24"/>
+        </w:rPr>
+        <w:t xml:space="preserve">). Entre alguns integrantes do grupo estão os grandes nomes como a Motorola, LG, HTC, Samsung, Sony, Sprint Nextel, Intel, Dell, e </w:t>
+      </w:r>
+      <w:r>
+        <w:rPr>
+          <w:rFonts w:ascii="Arial" w:hAnsi="Arial" w:cs="Arial"/>
+          <w:iCs/>
+          <w:sz w:val="24"/>
+          <w:szCs w:val="24"/>
+        </w:rPr>
+        <w:t>entre outras conforme a Fi</w:t>
+      </w:r>
+      <w:r>
+        <w:rPr>
+          <w:rFonts w:ascii="Arial" w:hAnsi="Arial" w:cs="Arial"/>
+          <w:iCs/>
+          <w:sz w:val="24"/>
+          <w:szCs w:val="24"/>
+        </w:rPr>
+        <w:t>gura 3.</w:t>
       </w:r>
     </w:p>
     <w:p>
@@ -7153,7 +7189,23 @@
           <w:sz w:val="24"/>
           <w:szCs w:val="24"/>
         </w:rPr>
-        <w:t xml:space="preserve"> é um conjunto de programas em camadas que podem ser dividas em, camada de nível zero, um, dois e três, de acordo com a figura 4.</w:t>
+        <w:t xml:space="preserve"> é um conjunto de programas em camadas que podem ser dividas em, camada de nível zero, um, dois e três, de acordo com a </w:t>
+      </w:r>
+      <w:r>
+        <w:rPr>
+          <w:rFonts w:ascii="Arial" w:hAnsi="Arial"/>
+          <w:sz w:val="24"/>
+          <w:szCs w:val="24"/>
+        </w:rPr>
+        <w:t>F</w:t>
+      </w:r>
+      <w:r>
+        <w:rPr>
+          <w:rFonts w:ascii="Arial" w:hAnsi="Arial"/>
+          <w:sz w:val="24"/>
+          <w:szCs w:val="24"/>
+        </w:rPr>
+        <w:t>igura 4.</w:t>
       </w:r>
     </w:p>
     <w:p>
@@ -8258,7 +8310,23 @@
           <w:sz w:val="24"/>
           <w:szCs w:val="20"/>
         </w:rPr>
-        <w:t xml:space="preserve"> ou chip, semelhante ao da figura 5.</w:t>
+        <w:t xml:space="preserve"> ou chip, semelhante ao da </w:t>
+      </w:r>
+      <w:r>
+        <w:rPr>
+          <w:rFonts w:ascii="Arial" w:hAnsi="Arial"/>
+          <w:sz w:val="24"/>
+          <w:szCs w:val="20"/>
+        </w:rPr>
+        <w:t>F</w:t>
+      </w:r>
+      <w:r>
+        <w:rPr>
+          <w:rFonts w:ascii="Arial" w:hAnsi="Arial"/>
+          <w:sz w:val="24"/>
+          <w:szCs w:val="20"/>
+        </w:rPr>
+        <w:t>igura 5.</w:t>
       </w:r>
       <w:r>
         <w:rPr>
@@ -8808,7 +8876,15 @@
           <w:sz w:val="24"/>
           <w:szCs w:val="20"/>
         </w:rPr>
-        <w:t xml:space="preserve"> (BANZI, 2011, p.34). A figura 6 mostra uma placa </w:t>
+        <w:t xml:space="preserve"> (BANZI, 2011, p.34). A F</w:t>
+      </w:r>
+      <w:r>
+        <w:rPr>
+          <w:rFonts w:ascii="Arial" w:hAnsi="Arial"/>
+          <w:sz w:val="24"/>
+          <w:szCs w:val="20"/>
+        </w:rPr>
+        <w:t xml:space="preserve">igura 6 mostra uma placa </w:t>
       </w:r>
       <w:proofErr w:type="spellStart"/>
       <w:r>
@@ -9210,8 +9286,6 @@
           <w:szCs w:val="24"/>
         </w:rPr>
       </w:pPr>
-      <w:bookmarkStart w:id="0" w:name="_GoBack"/>
-      <w:bookmarkEnd w:id="0"/>
       <w:r>
         <w:rPr>
           <w:rFonts w:ascii="Arial" w:hAnsi="Arial"/>
@@ -9366,7 +9440,15 @@
           <w:sz w:val="24"/>
           <w:szCs w:val="24"/>
         </w:rPr>
-        <w:t xml:space="preserve">, importante software de código aberto que realiza a tradução final de seus comandos, agora para linguagem que pode ser compreendida pelo </w:t>
+        <w:t>, importante software de código aberto que realiza a tradução final de seus comandos, agora para linguagem que pode ser compreen</w:t>
+      </w:r>
+      <w:r>
+        <w:rPr>
+          <w:rFonts w:ascii="Arial" w:hAnsi="Arial"/>
+          <w:sz w:val="24"/>
+          <w:szCs w:val="24"/>
+        </w:rPr>
+        <w:t xml:space="preserve">dida pelo </w:t>
       </w:r>
       <w:proofErr w:type="spellStart"/>
       <w:r>
@@ -9384,7 +9466,47 @@
           <w:sz w:val="24"/>
           <w:szCs w:val="24"/>
         </w:rPr>
-        <w:t xml:space="preserve">. Na figura 7 mostra a IDE utilizada para cria os Sketch do </w:t>
+        <w:t>. Na F</w:t>
+      </w:r>
+      <w:r>
+        <w:rPr>
+          <w:rFonts w:ascii="Arial" w:hAnsi="Arial"/>
+          <w:sz w:val="24"/>
+          <w:szCs w:val="24"/>
+        </w:rPr>
+        <w:t>igura 7 mostra a IDE utilizada para cria</w:t>
+      </w:r>
+      <w:r>
+        <w:rPr>
+          <w:rFonts w:ascii="Arial" w:hAnsi="Arial"/>
+          <w:sz w:val="24"/>
+          <w:szCs w:val="24"/>
+        </w:rPr>
+        <w:t>ção</w:t>
+      </w:r>
+      <w:r>
+        <w:rPr>
+          <w:rFonts w:ascii="Arial" w:hAnsi="Arial"/>
+          <w:sz w:val="24"/>
+          <w:szCs w:val="24"/>
+        </w:rPr>
+        <w:t xml:space="preserve"> </w:t>
+      </w:r>
+      <w:r>
+        <w:rPr>
+          <w:rFonts w:ascii="Arial" w:hAnsi="Arial"/>
+          <w:sz w:val="24"/>
+          <w:szCs w:val="24"/>
+        </w:rPr>
+        <w:t>d</w:t>
+      </w:r>
+      <w:r>
+        <w:rPr>
+          <w:rFonts w:ascii="Arial" w:hAnsi="Arial"/>
+          <w:sz w:val="24"/>
+          <w:szCs w:val="24"/>
+        </w:rPr>
+        <w:t xml:space="preserve">os Sketch do </w:t>
       </w:r>
       <w:proofErr w:type="spellStart"/>
       <w:r>
@@ -9791,15 +9913,7 @@
           <w:sz w:val="24"/>
           <w:szCs w:val="24"/>
         </w:rPr>
-        <w:t xml:space="preserve"> em páginas web, e possui</w:t>
-      </w:r>
-      <w:r>
-        <w:rPr>
-          <w:rFonts w:ascii="Arial" w:hAnsi="Arial" w:cs="Arial"/>
-          <w:sz w:val="24"/>
-          <w:szCs w:val="24"/>
-        </w:rPr>
-        <w:t xml:space="preserve"> um servidor web local, rodando no </w:t>
+        <w:t xml:space="preserve"> em páginas web, e possui um servidor web local, rodando no </w:t>
       </w:r>
       <w:proofErr w:type="spellStart"/>
       <w:r>
@@ -9817,15 +9931,7 @@
           <w:sz w:val="24"/>
           <w:szCs w:val="24"/>
         </w:rPr>
-        <w:t xml:space="preserve">. As páginas web foram desenvolvidas </w:t>
-      </w:r>
-      <w:r>
-        <w:rPr>
-          <w:rFonts w:ascii="Arial" w:hAnsi="Arial" w:cs="Arial"/>
-          <w:sz w:val="24"/>
-          <w:szCs w:val="24"/>
-        </w:rPr>
-        <w:t xml:space="preserve">em HTML5 e CSS. Para acesso por parte do usuário, pode ser utilizado qualquer dispositivo que possua acesso </w:t>
+        <w:t xml:space="preserve">. As páginas web foram desenvolvidas em HTML5 e CSS. Para acesso por parte do usuário, pode ser utilizado qualquer dispositivo que possua acesso </w:t>
       </w:r>
       <w:r>
         <w:rPr>
@@ -9921,7 +10027,6 @@
           <w:sz w:val="24"/>
           <w:szCs w:val="24"/>
         </w:rPr>
-        <w:lastRenderedPageBreak/>
         <w:t>5.1</w:t>
       </w:r>
       <w:r>
@@ -9949,23 +10054,7 @@
           <w:sz w:val="24"/>
           <w:szCs w:val="24"/>
         </w:rPr>
-        <w:t>A visão geral será apresentada atr</w:t>
-      </w:r>
-      <w:r>
-        <w:rPr>
-          <w:rFonts w:ascii="Arial" w:hAnsi="Arial" w:cs="Arial"/>
-          <w:sz w:val="24"/>
-          <w:szCs w:val="24"/>
-        </w:rPr>
-        <w:t>avés do diagrama de caso de uso.</w:t>
-      </w:r>
-      <w:r>
-        <w:rPr>
-          <w:rFonts w:ascii="Arial" w:hAnsi="Arial" w:cs="Arial"/>
-          <w:sz w:val="24"/>
-          <w:szCs w:val="24"/>
-        </w:rPr>
-        <w:t xml:space="preserve"> Por meio desse diagrama de caso de uso, é possível visualizar as funcionalidades que </w:t>
+        <w:t xml:space="preserve">A visão geral será apresentada através do diagrama de caso de uso. Por meio desse diagrama de caso de uso, é possível visualizar as funcionalidades que </w:t>
       </w:r>
       <w:r>
         <w:rPr>
@@ -9981,15 +10070,7 @@
           <w:sz w:val="24"/>
           <w:szCs w:val="24"/>
         </w:rPr>
-        <w:t xml:space="preserve"> </w:t>
-      </w:r>
-      <w:r>
-        <w:rPr>
-          <w:rFonts w:ascii="Arial" w:hAnsi="Arial" w:cs="Arial"/>
-          <w:sz w:val="24"/>
-          <w:szCs w:val="24"/>
-        </w:rPr>
-        <w:t xml:space="preserve">é apresentado as funcionalidades gerais </w:t>
+        <w:t xml:space="preserve"> é apresentado as funcionalidades gerais </w:t>
       </w:r>
       <w:r>
         <w:rPr>
@@ -10397,7 +10478,16 @@
           <w:sz w:val="24"/>
           <w:szCs w:val="24"/>
         </w:rPr>
-        <w:t xml:space="preserve"> baseada no ATMega2560. Ele tem 54 entrada / saída digital (dos quais 14 podem ser usados como saídas PWM), 16 entradas analógicas, tensão de funcionamento é de 5V, memória flash de 256 KB sendo 8 KB utilizada pelo </w:t>
+        <w:t xml:space="preserve"> baseada no ATMega2560. Ele tem 54 entrada / saída digital (dos quais 14 podem ser usados como saídas PWM), 16 entradas analógicas, tensão de funcionamento é de 5V, </w:t>
+      </w:r>
+      <w:r>
+        <w:rPr>
+          <w:rFonts w:ascii="Arial" w:hAnsi="Arial" w:cs="Arial"/>
+          <w:sz w:val="24"/>
+          <w:szCs w:val="24"/>
+        </w:rPr>
+        <w:lastRenderedPageBreak/>
+        <w:t xml:space="preserve">memória flash de 256 KB sendo 8 KB utilizada pelo </w:t>
       </w:r>
       <w:proofErr w:type="spellStart"/>
       <w:r>
@@ -10433,16 +10523,7 @@
           <w:sz w:val="24"/>
           <w:szCs w:val="24"/>
         </w:rPr>
-        <w:t xml:space="preserve"> </w:t>
-      </w:r>
-      <w:r>
-        <w:rPr>
-          <w:rFonts w:ascii="Arial" w:hAnsi="Arial" w:cs="Arial"/>
-          <w:sz w:val="24"/>
-          <w:szCs w:val="24"/>
-        </w:rPr>
-        <w:lastRenderedPageBreak/>
-        <w:t>16 MHz, uma conexão USB e um con</w:t>
+        <w:t xml:space="preserve"> 16 MHz, uma conexão USB e um con</w:t>
       </w:r>
       <w:r>
         <w:rPr>
@@ -10760,6 +10841,50 @@
           <w:sz w:val="24"/>
           <w:szCs w:val="24"/>
         </w:rPr>
+        <w:t>S</w:t>
+      </w:r>
+      <w:r>
+        <w:rPr>
+          <w:rFonts w:ascii="Arial" w:hAnsi="Arial" w:cs="Arial"/>
+          <w:sz w:val="24"/>
+          <w:szCs w:val="24"/>
+        </w:rPr>
+        <w:t>hield</w:t>
+      </w:r>
+      <w:proofErr w:type="spellEnd"/>
+      <w:r>
+        <w:rPr>
+          <w:rFonts w:ascii="Arial" w:hAnsi="Arial" w:cs="Arial"/>
+          <w:sz w:val="24"/>
+          <w:szCs w:val="24"/>
+        </w:rPr>
+        <w:t xml:space="preserve"> permite que uma placa </w:t>
+      </w:r>
+      <w:proofErr w:type="spellStart"/>
+      <w:r>
+        <w:rPr>
+          <w:rFonts w:ascii="Arial" w:hAnsi="Arial" w:cs="Arial"/>
+          <w:sz w:val="24"/>
+          <w:szCs w:val="24"/>
+        </w:rPr>
+        <w:t>Arduino</w:t>
+      </w:r>
+      <w:proofErr w:type="spellEnd"/>
+      <w:r>
+        <w:rPr>
+          <w:rFonts w:ascii="Arial" w:hAnsi="Arial" w:cs="Arial"/>
+          <w:sz w:val="24"/>
+          <w:szCs w:val="24"/>
+        </w:rPr>
+        <w:t xml:space="preserve"> possa se conectar à uma rede local via cabo RJ45. O </w:t>
+      </w:r>
+      <w:proofErr w:type="spellStart"/>
+      <w:r>
+        <w:rPr>
+          <w:rFonts w:ascii="Arial" w:hAnsi="Arial" w:cs="Arial"/>
+          <w:sz w:val="24"/>
+          <w:szCs w:val="24"/>
+        </w:rPr>
         <w:t>shield</w:t>
       </w:r>
       <w:proofErr w:type="spellEnd"/>
@@ -10769,7 +10894,7 @@
           <w:sz w:val="24"/>
           <w:szCs w:val="24"/>
         </w:rPr>
-        <w:t xml:space="preserve"> permite que uma placa </w:t>
+        <w:t xml:space="preserve"> é baseado no chip </w:t>
       </w:r>
       <w:proofErr w:type="spellStart"/>
       <w:r>
@@ -10778,7 +10903,7 @@
           <w:sz w:val="24"/>
           <w:szCs w:val="24"/>
         </w:rPr>
-        <w:t>Arduino</w:t>
+        <w:t>Wiznet</w:t>
       </w:r>
       <w:proofErr w:type="spellEnd"/>
       <w:r>
@@ -10787,59 +10912,7 @@
           <w:sz w:val="24"/>
           <w:szCs w:val="24"/>
         </w:rPr>
-        <w:t xml:space="preserve"> possa se conectar à uma rede local via cabo RJ45. O </w:t>
-      </w:r>
-      <w:proofErr w:type="spellStart"/>
-      <w:r>
-        <w:rPr>
-          <w:rFonts w:ascii="Arial" w:hAnsi="Arial" w:cs="Arial"/>
-          <w:sz w:val="24"/>
-          <w:szCs w:val="24"/>
-        </w:rPr>
-        <w:t>shield</w:t>
-      </w:r>
-      <w:proofErr w:type="spellEnd"/>
-      <w:r>
-        <w:rPr>
-          <w:rFonts w:ascii="Arial" w:hAnsi="Arial" w:cs="Arial"/>
-          <w:sz w:val="24"/>
-          <w:szCs w:val="24"/>
-        </w:rPr>
-        <w:t xml:space="preserve"> é baseado no chip </w:t>
-      </w:r>
-      <w:proofErr w:type="spellStart"/>
-      <w:r>
-        <w:rPr>
-          <w:rFonts w:ascii="Arial" w:hAnsi="Arial" w:cs="Arial"/>
-          <w:sz w:val="24"/>
-          <w:szCs w:val="24"/>
-        </w:rPr>
-        <w:t>Wiznet</w:t>
-      </w:r>
-      <w:proofErr w:type="spellEnd"/>
-      <w:r>
-        <w:rPr>
-          <w:rFonts w:ascii="Arial" w:hAnsi="Arial" w:cs="Arial"/>
-          <w:sz w:val="24"/>
-          <w:szCs w:val="24"/>
-        </w:rPr>
-        <w:t xml:space="preserve"> W5100 ethernet, que fornece suporte </w:t>
-      </w:r>
-      <w:r>
-        <w:rPr>
-          <w:rFonts w:ascii="Arial" w:hAnsi="Arial" w:cs="Arial"/>
-          <w:sz w:val="24"/>
-          <w:szCs w:val="24"/>
-        </w:rPr>
-        <w:t>à</w:t>
-      </w:r>
-      <w:r>
-        <w:rPr>
-          <w:rFonts w:ascii="Arial" w:hAnsi="Arial" w:cs="Arial"/>
-          <w:sz w:val="24"/>
-          <w:szCs w:val="24"/>
-        </w:rPr>
-        <w:t xml:space="preserve"> rede TCP e UDP. Ele suporta até quatro conexões de soquete simultâneas e tem velocidade de </w:t>
+        <w:t xml:space="preserve"> W5100 ethernet, que fornece suporte à rede TCP e UDP. Ele suporta até quatro conexões de soquete simultâneas e tem velocidade de </w:t>
       </w:r>
       <w:r>
         <w:rPr>
@@ -11101,6 +11174,7 @@
           <w:sz w:val="24"/>
           <w:szCs w:val="24"/>
         </w:rPr>
+        <w:lastRenderedPageBreak/>
         <w:t xml:space="preserve">O rele </w:t>
       </w:r>
       <w:proofErr w:type="spellStart"/>
@@ -11151,16 +11225,7 @@
           <w:sz w:val="24"/>
           <w:szCs w:val="24"/>
         </w:rPr>
-        <w:t xml:space="preserve"> controlar dispositivos de alta tensão. O relé é um dispositivo </w:t>
-      </w:r>
-      <w:r>
-        <w:rPr>
-          <w:rFonts w:ascii="Arial" w:hAnsi="Arial" w:cs="Arial"/>
-          <w:sz w:val="24"/>
-          <w:szCs w:val="24"/>
-        </w:rPr>
-        <w:lastRenderedPageBreak/>
-        <w:t>eletromecânico ou não, com inúmeras aplicações possíveis em comutação de contatos elétricos. Servindo para ligar ou desligar dispositivos</w:t>
+        <w:t xml:space="preserve"> controlar dispositivos de alta tensão. O relé é um dispositivo eletromecânico ou não, com inúmeras aplicações possíveis em comutação de contatos elétricos. Servindo para ligar ou desligar dispositivos</w:t>
       </w:r>
       <w:r>
         <w:rPr>
@@ -11192,15 +11257,7 @@
           <w:sz w:val="24"/>
           <w:szCs w:val="24"/>
         </w:rPr>
-        <w:t xml:space="preserve"> mostra</w:t>
-      </w:r>
-      <w:r>
-        <w:rPr>
-          <w:rFonts w:ascii="Arial" w:hAnsi="Arial" w:cs="Arial"/>
-          <w:sz w:val="24"/>
-          <w:szCs w:val="24"/>
-        </w:rPr>
-        <w:t xml:space="preserve"> o modelo utilizado no projeto.</w:t>
+        <w:t xml:space="preserve"> mostra o modelo utilizado no projeto.</w:t>
       </w:r>
     </w:p>
     <w:p>
@@ -11411,19 +11468,1365 @@
         <w:spacing w:after="0" w:line="360" w:lineRule="auto"/>
         <w:rPr>
           <w:rFonts w:ascii="Arial" w:hAnsi="Arial" w:cs="Arial"/>
-          <w:sz w:val="24"/>
-          <w:szCs w:val="24"/>
-        </w:rPr>
-      </w:pPr>
-      <w:r>
-        <w:rPr>
-          <w:rFonts w:ascii="Arial" w:hAnsi="Arial" w:cs="Arial"/>
           <w:b/>
           <w:sz w:val="24"/>
           <w:szCs w:val="24"/>
         </w:rPr>
+      </w:pPr>
+      <w:r>
+        <w:rPr>
+          <w:rFonts w:ascii="Arial" w:hAnsi="Arial" w:cs="Arial"/>
+          <w:b/>
+          <w:sz w:val="24"/>
+          <w:szCs w:val="24"/>
+        </w:rPr>
         <w:t>5.3 Implementação</w:t>
       </w:r>
+    </w:p>
+    <w:p>
+      <w:pPr>
+        <w:tabs>
+          <w:tab w:val="left" w:pos="2685"/>
+          <w:tab w:val="left" w:pos="5505"/>
+        </w:tabs>
+        <w:spacing w:after="0" w:line="360" w:lineRule="auto"/>
+        <w:rPr>
+          <w:rFonts w:ascii="Arial" w:hAnsi="Arial" w:cs="Arial"/>
+          <w:sz w:val="24"/>
+          <w:szCs w:val="24"/>
+        </w:rPr>
+      </w:pPr>
+    </w:p>
+    <w:p>
+      <w:pPr>
+        <w:tabs>
+          <w:tab w:val="left" w:pos="2685"/>
+          <w:tab w:val="left" w:pos="5505"/>
+        </w:tabs>
+        <w:spacing w:after="0" w:line="360" w:lineRule="auto"/>
+        <w:rPr>
+          <w:rFonts w:ascii="Arial" w:hAnsi="Arial" w:cs="Arial"/>
+          <w:sz w:val="24"/>
+          <w:szCs w:val="24"/>
+        </w:rPr>
+      </w:pPr>
+      <w:r>
+        <w:rPr>
+          <w:rFonts w:ascii="Arial" w:hAnsi="Arial" w:cs="Arial"/>
+          <w:sz w:val="24"/>
+          <w:szCs w:val="24"/>
+        </w:rPr>
+        <w:t>5.3.1 Pagina Web</w:t>
+      </w:r>
+    </w:p>
+    <w:p>
+      <w:pPr>
+        <w:tabs>
+          <w:tab w:val="left" w:pos="2685"/>
+          <w:tab w:val="left" w:pos="5505"/>
+        </w:tabs>
+        <w:spacing w:after="0" w:line="360" w:lineRule="auto"/>
+        <w:rPr>
+          <w:rFonts w:ascii="Arial" w:hAnsi="Arial" w:cs="Arial"/>
+          <w:sz w:val="24"/>
+          <w:szCs w:val="24"/>
+        </w:rPr>
+      </w:pPr>
+    </w:p>
+    <w:p>
+      <w:pPr>
+        <w:spacing w:after="0" w:line="360" w:lineRule="auto"/>
+        <w:ind w:firstLine="1134"/>
+        <w:jc w:val="both"/>
+        <w:rPr>
+          <w:rFonts w:ascii="Arial" w:hAnsi="Arial" w:cs="Arial"/>
+          <w:sz w:val="24"/>
+          <w:szCs w:val="24"/>
+        </w:rPr>
+      </w:pPr>
+      <w:r>
+        <w:rPr>
+          <w:rFonts w:ascii="Arial" w:hAnsi="Arial" w:cs="Arial"/>
+          <w:sz w:val="24"/>
+          <w:szCs w:val="24"/>
+        </w:rPr>
+        <w:t>A</w:t>
+      </w:r>
+      <w:r>
+        <w:rPr>
+          <w:rFonts w:ascii="Arial" w:hAnsi="Arial" w:cs="Arial"/>
+          <w:sz w:val="24"/>
+          <w:szCs w:val="24"/>
+        </w:rPr>
+        <w:t xml:space="preserve"> página Web foi toda desenvolvida utilizando a linguagem de marcação HTML5, onde que o usuário poderá </w:t>
+      </w:r>
+      <w:r>
+        <w:rPr>
+          <w:rFonts w:ascii="Arial" w:hAnsi="Arial" w:cs="Arial"/>
+          <w:sz w:val="24"/>
+          <w:szCs w:val="24"/>
+        </w:rPr>
+        <w:t xml:space="preserve">interagir com </w:t>
+      </w:r>
+      <w:r>
+        <w:rPr>
+          <w:rFonts w:ascii="Arial" w:hAnsi="Arial" w:cs="Arial"/>
+          <w:sz w:val="24"/>
+          <w:szCs w:val="24"/>
+        </w:rPr>
+        <w:t>a aplicação</w:t>
+      </w:r>
+      <w:r>
+        <w:rPr>
+          <w:rFonts w:ascii="Arial" w:hAnsi="Arial" w:cs="Arial"/>
+          <w:sz w:val="24"/>
+          <w:szCs w:val="24"/>
+        </w:rPr>
+        <w:t>, que poderão ser visualizadas</w:t>
+      </w:r>
+      <w:r>
+        <w:rPr>
+          <w:rFonts w:ascii="Arial" w:hAnsi="Arial" w:cs="Arial"/>
+          <w:sz w:val="24"/>
+          <w:szCs w:val="24"/>
+        </w:rPr>
+        <w:t xml:space="preserve"> a partir de qualquer dispositivo que possua acesso com a Internet</w:t>
+      </w:r>
+      <w:r>
+        <w:rPr>
+          <w:rFonts w:ascii="Arial" w:hAnsi="Arial" w:cs="Arial"/>
+          <w:sz w:val="24"/>
+          <w:szCs w:val="24"/>
+        </w:rPr>
+        <w:t xml:space="preserve"> através do browser (navegador).</w:t>
+      </w:r>
+    </w:p>
+    <w:p>
+      <w:pPr>
+        <w:spacing w:after="0" w:line="360" w:lineRule="auto"/>
+        <w:ind w:firstLine="1134"/>
+        <w:jc w:val="both"/>
+        <w:rPr>
+          <w:rFonts w:ascii="Arial" w:hAnsi="Arial" w:cs="Arial"/>
+          <w:sz w:val="24"/>
+          <w:szCs w:val="24"/>
+        </w:rPr>
+      </w:pPr>
+      <w:r>
+        <w:rPr>
+          <w:rFonts w:ascii="Arial" w:hAnsi="Arial" w:cs="Arial"/>
+          <w:sz w:val="24"/>
+          <w:szCs w:val="24"/>
+        </w:rPr>
+        <w:t>Para a estilização da página Web</w:t>
+      </w:r>
+      <w:r>
+        <w:rPr>
+          <w:rFonts w:ascii="Arial" w:hAnsi="Arial" w:cs="Arial"/>
+          <w:sz w:val="24"/>
+          <w:szCs w:val="24"/>
+        </w:rPr>
+        <w:t xml:space="preserve">, </w:t>
+      </w:r>
+      <w:r>
+        <w:rPr>
+          <w:rFonts w:ascii="Arial" w:hAnsi="Arial" w:cs="Arial"/>
+          <w:sz w:val="24"/>
+          <w:szCs w:val="24"/>
+        </w:rPr>
+        <w:t xml:space="preserve">foi utilizado uma linguagem de </w:t>
+      </w:r>
+      <w:r>
+        <w:rPr>
+          <w:rFonts w:ascii="Arial" w:hAnsi="Arial" w:cs="Arial"/>
+          <w:sz w:val="24"/>
+          <w:szCs w:val="24"/>
+        </w:rPr>
+        <w:t>folha de estilo chamada</w:t>
+      </w:r>
+      <w:r>
+        <w:rPr>
+          <w:rFonts w:ascii="Arial" w:hAnsi="Arial" w:cs="Arial"/>
+          <w:sz w:val="24"/>
+          <w:szCs w:val="24"/>
+        </w:rPr>
+        <w:t xml:space="preserve"> CSS</w:t>
+      </w:r>
+      <w:r>
+        <w:rPr>
+          <w:rFonts w:ascii="Arial" w:hAnsi="Arial" w:cs="Arial"/>
+          <w:sz w:val="24"/>
+          <w:szCs w:val="24"/>
+        </w:rPr>
+        <w:t>,</w:t>
+      </w:r>
+      <w:r>
+        <w:rPr>
+          <w:rFonts w:ascii="Arial" w:hAnsi="Arial" w:cs="Arial"/>
+          <w:sz w:val="24"/>
+          <w:szCs w:val="24"/>
+        </w:rPr>
+        <w:t xml:space="preserve"> </w:t>
+      </w:r>
+      <w:r>
+        <w:rPr>
+          <w:rFonts w:ascii="Arial" w:hAnsi="Arial" w:cs="Arial"/>
+          <w:sz w:val="24"/>
+          <w:szCs w:val="24"/>
+        </w:rPr>
+        <w:t>utilizada para definir a apresentação de documentos escrito em uma linguagem de marcação, ou seja ela é responsável pela parte visual da página.</w:t>
+      </w:r>
+      <w:r>
+        <w:rPr>
+          <w:rFonts w:ascii="Arial" w:hAnsi="Arial" w:cs="Arial"/>
+          <w:sz w:val="24"/>
+          <w:szCs w:val="24"/>
+        </w:rPr>
+        <w:t xml:space="preserve"> Já na programação que fica responsável pela comunicação entre a página </w:t>
+      </w:r>
+      <w:r>
+        <w:rPr>
+          <w:rFonts w:ascii="Arial" w:hAnsi="Arial" w:cs="Arial"/>
+          <w:sz w:val="24"/>
+          <w:szCs w:val="24"/>
+        </w:rPr>
+        <w:lastRenderedPageBreak/>
+        <w:t xml:space="preserve">Web(Cliente) e o Servidor </w:t>
+      </w:r>
+      <w:proofErr w:type="spellStart"/>
+      <w:r>
+        <w:rPr>
+          <w:rFonts w:ascii="Arial" w:hAnsi="Arial" w:cs="Arial"/>
+          <w:sz w:val="24"/>
+          <w:szCs w:val="24"/>
+        </w:rPr>
+        <w:t>Arduino</w:t>
+      </w:r>
+      <w:proofErr w:type="spellEnd"/>
+      <w:r>
+        <w:rPr>
+          <w:rFonts w:ascii="Arial" w:hAnsi="Arial" w:cs="Arial"/>
+          <w:sz w:val="24"/>
+          <w:szCs w:val="24"/>
+        </w:rPr>
+        <w:t xml:space="preserve"> é utilizado a linguagem de programação interpretada chamada </w:t>
+      </w:r>
+      <w:proofErr w:type="spellStart"/>
+      <w:r>
+        <w:rPr>
+          <w:rFonts w:ascii="Arial" w:hAnsi="Arial" w:cs="Arial"/>
+          <w:sz w:val="24"/>
+          <w:szCs w:val="24"/>
+        </w:rPr>
+        <w:t>JavaScript</w:t>
+      </w:r>
+      <w:proofErr w:type="spellEnd"/>
+      <w:r>
+        <w:rPr>
+          <w:rFonts w:ascii="Arial" w:hAnsi="Arial" w:cs="Arial"/>
+          <w:sz w:val="24"/>
+          <w:szCs w:val="24"/>
+        </w:rPr>
+        <w:t>.</w:t>
+      </w:r>
+    </w:p>
+    <w:p>
+      <w:pPr>
+        <w:spacing w:after="0" w:line="360" w:lineRule="auto"/>
+        <w:ind w:firstLine="1134"/>
+        <w:jc w:val="both"/>
+        <w:rPr>
+          <w:rFonts w:ascii="Arial" w:hAnsi="Arial" w:cs="Arial"/>
+          <w:sz w:val="24"/>
+          <w:szCs w:val="24"/>
+        </w:rPr>
+      </w:pPr>
+    </w:p>
+    <w:p>
+      <w:pPr>
+        <w:tabs>
+          <w:tab w:val="left" w:pos="3135"/>
+        </w:tabs>
+        <w:spacing w:after="0" w:line="360" w:lineRule="auto"/>
+        <w:jc w:val="both"/>
+        <w:rPr>
+          <w:rFonts w:ascii="Arial" w:hAnsi="Arial" w:cs="Arial"/>
+          <w:sz w:val="24"/>
+          <w:szCs w:val="24"/>
+        </w:rPr>
+      </w:pPr>
+      <w:r>
+        <w:rPr>
+          <w:rFonts w:ascii="Arial" w:hAnsi="Arial" w:cs="Arial"/>
+          <w:sz w:val="24"/>
+          <w:szCs w:val="24"/>
+        </w:rPr>
+        <w:t>5.3.2 Servidor</w:t>
+      </w:r>
+      <w:r>
+        <w:rPr>
+          <w:rFonts w:ascii="Arial" w:hAnsi="Arial" w:cs="Arial"/>
+          <w:sz w:val="24"/>
+          <w:szCs w:val="24"/>
+        </w:rPr>
+        <w:t xml:space="preserve"> </w:t>
+      </w:r>
+      <w:proofErr w:type="spellStart"/>
+      <w:r>
+        <w:rPr>
+          <w:rFonts w:ascii="Arial" w:hAnsi="Arial" w:cs="Arial"/>
+          <w:sz w:val="24"/>
+          <w:szCs w:val="24"/>
+        </w:rPr>
+        <w:t>Arduino</w:t>
+      </w:r>
+      <w:proofErr w:type="spellEnd"/>
+      <w:r>
+        <w:rPr>
+          <w:rFonts w:ascii="Arial" w:hAnsi="Arial" w:cs="Arial"/>
+          <w:sz w:val="24"/>
+          <w:szCs w:val="24"/>
+        </w:rPr>
+        <w:tab/>
+      </w:r>
+    </w:p>
+    <w:p>
+      <w:pPr>
+        <w:tabs>
+          <w:tab w:val="left" w:pos="3135"/>
+        </w:tabs>
+        <w:spacing w:after="0" w:line="360" w:lineRule="auto"/>
+        <w:jc w:val="both"/>
+        <w:rPr>
+          <w:rFonts w:ascii="Arial" w:hAnsi="Arial" w:cs="Arial"/>
+          <w:sz w:val="24"/>
+          <w:szCs w:val="24"/>
+        </w:rPr>
+      </w:pPr>
+    </w:p>
+    <w:p>
+      <w:pPr>
+        <w:spacing w:after="0" w:line="360" w:lineRule="auto"/>
+        <w:ind w:firstLine="1134"/>
+        <w:jc w:val="both"/>
+        <w:rPr>
+          <w:rFonts w:ascii="Arial" w:hAnsi="Arial" w:cs="Arial"/>
+          <w:sz w:val="24"/>
+          <w:szCs w:val="24"/>
+        </w:rPr>
+      </w:pPr>
+      <w:r>
+        <w:rPr>
+          <w:rFonts w:ascii="Arial" w:hAnsi="Arial" w:cs="Arial"/>
+          <w:sz w:val="24"/>
+          <w:szCs w:val="24"/>
+        </w:rPr>
+        <w:t xml:space="preserve">A plataforma utilizada para implementação do Servidor </w:t>
+      </w:r>
+      <w:proofErr w:type="spellStart"/>
+      <w:r>
+        <w:rPr>
+          <w:rFonts w:ascii="Arial" w:hAnsi="Arial" w:cs="Arial"/>
+          <w:sz w:val="24"/>
+          <w:szCs w:val="24"/>
+        </w:rPr>
+        <w:t>Arduino</w:t>
+      </w:r>
+      <w:proofErr w:type="spellEnd"/>
+      <w:r>
+        <w:rPr>
+          <w:rFonts w:ascii="Arial" w:hAnsi="Arial" w:cs="Arial"/>
+          <w:sz w:val="24"/>
+          <w:szCs w:val="24"/>
+        </w:rPr>
+        <w:t xml:space="preserve"> foi ao </w:t>
+      </w:r>
+      <w:proofErr w:type="spellStart"/>
+      <w:r>
+        <w:rPr>
+          <w:rFonts w:ascii="Arial" w:hAnsi="Arial" w:cs="Arial"/>
+          <w:sz w:val="24"/>
+          <w:szCs w:val="24"/>
+        </w:rPr>
+        <w:t>Arduino</w:t>
+      </w:r>
+      <w:proofErr w:type="spellEnd"/>
+      <w:r>
+        <w:rPr>
+          <w:rFonts w:ascii="Arial" w:hAnsi="Arial" w:cs="Arial"/>
+          <w:sz w:val="24"/>
+          <w:szCs w:val="24"/>
+        </w:rPr>
+        <w:t xml:space="preserve"> Ethernet </w:t>
+      </w:r>
+      <w:proofErr w:type="spellStart"/>
+      <w:r>
+        <w:rPr>
+          <w:rFonts w:ascii="Arial" w:hAnsi="Arial" w:cs="Arial"/>
+          <w:sz w:val="24"/>
+          <w:szCs w:val="24"/>
+        </w:rPr>
+        <w:t>Shield</w:t>
+      </w:r>
+      <w:proofErr w:type="spellEnd"/>
+      <w:r>
+        <w:rPr>
+          <w:rFonts w:ascii="Arial" w:hAnsi="Arial" w:cs="Arial"/>
+          <w:sz w:val="24"/>
+          <w:szCs w:val="24"/>
+        </w:rPr>
+        <w:t xml:space="preserve"> acoplado no </w:t>
+      </w:r>
+      <w:proofErr w:type="spellStart"/>
+      <w:r>
+        <w:rPr>
+          <w:rFonts w:ascii="Arial" w:hAnsi="Arial" w:cs="Arial"/>
+          <w:sz w:val="24"/>
+          <w:szCs w:val="24"/>
+        </w:rPr>
+        <w:t>Arduino</w:t>
+      </w:r>
+      <w:proofErr w:type="spellEnd"/>
+      <w:r>
+        <w:rPr>
+          <w:rFonts w:ascii="Arial" w:hAnsi="Arial" w:cs="Arial"/>
+          <w:sz w:val="24"/>
+          <w:szCs w:val="24"/>
+        </w:rPr>
+        <w:t xml:space="preserve"> </w:t>
+      </w:r>
+      <w:proofErr w:type="spellStart"/>
+      <w:r>
+        <w:rPr>
+          <w:rFonts w:ascii="Arial" w:hAnsi="Arial" w:cs="Arial"/>
+          <w:sz w:val="24"/>
+          <w:szCs w:val="24"/>
+        </w:rPr>
+        <w:t>Mega</w:t>
+      </w:r>
+      <w:proofErr w:type="spellEnd"/>
+      <w:r>
+        <w:rPr>
+          <w:rFonts w:ascii="Arial" w:hAnsi="Arial" w:cs="Arial"/>
+          <w:sz w:val="24"/>
+          <w:szCs w:val="24"/>
+        </w:rPr>
+        <w:t xml:space="preserve"> 2560. O </w:t>
+      </w:r>
+      <w:proofErr w:type="spellStart"/>
+      <w:r>
+        <w:rPr>
+          <w:rFonts w:ascii="Arial" w:hAnsi="Arial" w:cs="Arial"/>
+          <w:sz w:val="24"/>
+          <w:szCs w:val="24"/>
+        </w:rPr>
+        <w:t>Arduino</w:t>
+      </w:r>
+      <w:proofErr w:type="spellEnd"/>
+      <w:r>
+        <w:rPr>
+          <w:rFonts w:ascii="Arial" w:hAnsi="Arial" w:cs="Arial"/>
+          <w:sz w:val="24"/>
+          <w:szCs w:val="24"/>
+        </w:rPr>
+        <w:t xml:space="preserve"> hoje que faz parte do conceito de hardware e software livre que está aberto para uso e contribuição de todos. Esta plataforma é baseada em uma simples placa de entrada e saída micro controladora desenvolvidas encima de bibliotecas que são desenvolvidas em C/C++. O interessante dessa plataforma é que ele é desenvolvida e aperfeiçoada pela comunidade de desenvolvedores que divulgam e apresentam seus projetos e, distribuem seus códigos para a comunidade. Pois esta plataforma possui a concepção de </w:t>
+      </w:r>
+      <w:r>
+        <w:rPr>
+          <w:rFonts w:ascii="Arial" w:hAnsi="Arial" w:cs="Arial"/>
+          <w:i/>
+          <w:sz w:val="24"/>
+          <w:szCs w:val="24"/>
+        </w:rPr>
+        <w:t>open-</w:t>
+      </w:r>
+      <w:proofErr w:type="spellStart"/>
+      <w:r>
+        <w:rPr>
+          <w:rFonts w:ascii="Arial" w:hAnsi="Arial" w:cs="Arial"/>
+          <w:i/>
+          <w:sz w:val="24"/>
+          <w:szCs w:val="24"/>
+        </w:rPr>
+        <w:t>source</w:t>
+      </w:r>
+      <w:proofErr w:type="spellEnd"/>
+      <w:r>
+        <w:rPr>
+          <w:rFonts w:ascii="Arial" w:hAnsi="Arial" w:cs="Arial"/>
+          <w:i/>
+          <w:sz w:val="24"/>
+          <w:szCs w:val="24"/>
+        </w:rPr>
+        <w:t xml:space="preserve">, </w:t>
+      </w:r>
+      <w:r>
+        <w:rPr>
+          <w:rFonts w:ascii="Arial" w:hAnsi="Arial" w:cs="Arial"/>
+          <w:sz w:val="24"/>
+          <w:szCs w:val="24"/>
+        </w:rPr>
+        <w:t>ou seja, todos que tenha um conhecimento sobre programação pode modificar e aperfeiçoar o código de sua maneira e de acordo com sua necessidade.</w:t>
+      </w:r>
+    </w:p>
+    <w:p>
+      <w:pPr>
+        <w:spacing w:after="0" w:line="360" w:lineRule="auto"/>
+        <w:ind w:firstLine="1134"/>
+        <w:jc w:val="both"/>
+        <w:rPr>
+          <w:rFonts w:ascii="Arial" w:hAnsi="Arial" w:cs="Arial"/>
+          <w:sz w:val="24"/>
+          <w:szCs w:val="24"/>
+        </w:rPr>
+      </w:pPr>
+      <w:r>
+        <w:rPr>
+          <w:rFonts w:ascii="Arial" w:hAnsi="Arial" w:cs="Arial"/>
+          <w:sz w:val="24"/>
+          <w:szCs w:val="24"/>
+        </w:rPr>
+        <w:t xml:space="preserve">O </w:t>
+      </w:r>
+      <w:r>
+        <w:rPr>
+          <w:rFonts w:ascii="Arial" w:hAnsi="Arial" w:cs="Arial"/>
+          <w:sz w:val="24"/>
+          <w:szCs w:val="24"/>
+        </w:rPr>
+        <w:t>S</w:t>
+      </w:r>
+      <w:r>
+        <w:rPr>
+          <w:rFonts w:ascii="Arial" w:hAnsi="Arial" w:cs="Arial"/>
+          <w:sz w:val="24"/>
+          <w:szCs w:val="24"/>
+        </w:rPr>
+        <w:t xml:space="preserve">ervidor do </w:t>
+      </w:r>
+      <w:proofErr w:type="spellStart"/>
+      <w:r>
+        <w:rPr>
+          <w:rFonts w:ascii="Arial" w:hAnsi="Arial" w:cs="Arial"/>
+          <w:sz w:val="24"/>
+          <w:szCs w:val="24"/>
+        </w:rPr>
+        <w:t>Arduino</w:t>
+      </w:r>
+      <w:proofErr w:type="spellEnd"/>
+      <w:r>
+        <w:rPr>
+          <w:rFonts w:ascii="Arial" w:hAnsi="Arial" w:cs="Arial"/>
+          <w:sz w:val="24"/>
+          <w:szCs w:val="24"/>
+        </w:rPr>
+        <w:t xml:space="preserve"> foi </w:t>
+      </w:r>
+      <w:r>
+        <w:rPr>
+          <w:rFonts w:ascii="Arial" w:hAnsi="Arial" w:cs="Arial"/>
+          <w:sz w:val="24"/>
+          <w:szCs w:val="24"/>
+        </w:rPr>
+        <w:t>desenvolvido baseado</w:t>
+      </w:r>
+      <w:r>
+        <w:rPr>
+          <w:rFonts w:ascii="Arial" w:hAnsi="Arial" w:cs="Arial"/>
+          <w:sz w:val="24"/>
+          <w:szCs w:val="24"/>
+        </w:rPr>
+        <w:t xml:space="preserve"> em sua biblioteca nativa denominada Ethernet, essa biblioteca proporciona ao usuário uma diversidade de funções, </w:t>
+      </w:r>
+      <w:r>
+        <w:rPr>
+          <w:rFonts w:ascii="Arial" w:hAnsi="Arial" w:cs="Arial"/>
+          <w:sz w:val="24"/>
+          <w:szCs w:val="24"/>
+        </w:rPr>
+        <w:t>uma das principais funções é permitir a comunicação e Cliente/Servidor, que foi um dos recurso utilizados neste projeto, outra função é</w:t>
+      </w:r>
+      <w:r>
+        <w:rPr>
+          <w:rFonts w:ascii="Arial" w:hAnsi="Arial" w:cs="Arial"/>
+          <w:sz w:val="24"/>
+          <w:szCs w:val="24"/>
+        </w:rPr>
+        <w:t xml:space="preserve"> dá ao desenvolvedor a possibilidade de </w:t>
+      </w:r>
+      <w:r>
+        <w:rPr>
+          <w:rFonts w:ascii="Arial" w:hAnsi="Arial" w:cs="Arial"/>
+          <w:sz w:val="24"/>
+          <w:szCs w:val="24"/>
+        </w:rPr>
+        <w:t>criaç</w:t>
+      </w:r>
+      <w:r>
+        <w:rPr>
+          <w:rFonts w:ascii="Arial" w:hAnsi="Arial" w:cs="Arial"/>
+          <w:sz w:val="24"/>
+          <w:szCs w:val="24"/>
+        </w:rPr>
+        <w:t xml:space="preserve">ão </w:t>
+      </w:r>
+      <w:r>
+        <w:rPr>
+          <w:rFonts w:ascii="Arial" w:hAnsi="Arial" w:cs="Arial"/>
+          <w:sz w:val="24"/>
+          <w:szCs w:val="24"/>
+        </w:rPr>
+        <w:t>e estruturação de páginas Web dentro de sua programação.</w:t>
+      </w:r>
+    </w:p>
+    <w:p>
+      <w:pPr>
+        <w:spacing w:after="0" w:line="360" w:lineRule="auto"/>
+        <w:jc w:val="both"/>
+        <w:rPr>
+          <w:rFonts w:ascii="Arial" w:hAnsi="Arial" w:cs="Arial"/>
+          <w:sz w:val="24"/>
+          <w:szCs w:val="24"/>
+        </w:rPr>
+      </w:pPr>
+    </w:p>
+    <w:p>
+      <w:pPr>
+        <w:spacing w:after="0" w:line="360" w:lineRule="auto"/>
+        <w:jc w:val="both"/>
+        <w:rPr>
+          <w:rFonts w:ascii="Arial" w:hAnsi="Arial" w:cs="Arial"/>
+          <w:b/>
+          <w:sz w:val="24"/>
+          <w:szCs w:val="24"/>
+        </w:rPr>
+      </w:pPr>
+      <w:r>
+        <w:rPr>
+          <w:rFonts w:ascii="Arial" w:hAnsi="Arial" w:cs="Arial"/>
+          <w:b/>
+          <w:sz w:val="24"/>
+          <w:szCs w:val="24"/>
+        </w:rPr>
+        <w:t>5.4 Funcionamento</w:t>
+      </w:r>
+    </w:p>
+    <w:p>
+      <w:pPr>
+        <w:spacing w:after="0" w:line="360" w:lineRule="auto"/>
+        <w:ind w:firstLine="1134"/>
+        <w:jc w:val="both"/>
+        <w:rPr>
+          <w:rFonts w:ascii="Arial" w:hAnsi="Arial" w:cs="Arial"/>
+          <w:b/>
+          <w:sz w:val="24"/>
+          <w:szCs w:val="24"/>
+        </w:rPr>
+      </w:pPr>
+    </w:p>
+    <w:p>
+      <w:pPr>
+        <w:spacing w:after="0" w:line="360" w:lineRule="auto"/>
+        <w:ind w:firstLine="1134"/>
+        <w:jc w:val="both"/>
+        <w:rPr>
+          <w:rFonts w:ascii="Arial" w:hAnsi="Arial" w:cs="Arial"/>
+          <w:sz w:val="24"/>
+          <w:szCs w:val="24"/>
+        </w:rPr>
+      </w:pPr>
+      <w:r>
+        <w:rPr>
+          <w:rFonts w:ascii="Arial" w:hAnsi="Arial" w:cs="Arial"/>
+          <w:sz w:val="24"/>
+          <w:szCs w:val="24"/>
+        </w:rPr>
+        <w:t xml:space="preserve">A comunicação do sistema de automação funciona </w:t>
+      </w:r>
+      <w:r>
+        <w:rPr>
+          <w:rFonts w:ascii="Arial" w:hAnsi="Arial" w:cs="Arial"/>
+          <w:sz w:val="24"/>
+          <w:szCs w:val="24"/>
+        </w:rPr>
+        <w:t>por meio de uma conexão de Internet entre</w:t>
+      </w:r>
+      <w:r>
+        <w:rPr>
+          <w:rFonts w:ascii="Arial" w:hAnsi="Arial" w:cs="Arial"/>
+          <w:sz w:val="24"/>
+          <w:szCs w:val="24"/>
+        </w:rPr>
+        <w:t xml:space="preserve"> </w:t>
+      </w:r>
+      <w:r>
+        <w:rPr>
+          <w:rFonts w:ascii="Arial" w:hAnsi="Arial" w:cs="Arial"/>
+          <w:sz w:val="24"/>
+          <w:szCs w:val="24"/>
+        </w:rPr>
+        <w:t>um dispositivo</w:t>
+      </w:r>
+      <w:r>
+        <w:rPr>
+          <w:rFonts w:ascii="Arial" w:hAnsi="Arial" w:cs="Arial"/>
+          <w:sz w:val="24"/>
+          <w:szCs w:val="24"/>
+        </w:rPr>
+        <w:t xml:space="preserve"> e o roteador, por sua vez ligado ao Ethernet </w:t>
+      </w:r>
+      <w:proofErr w:type="spellStart"/>
+      <w:r>
+        <w:rPr>
+          <w:rFonts w:ascii="Arial" w:hAnsi="Arial" w:cs="Arial"/>
+          <w:sz w:val="24"/>
+          <w:szCs w:val="24"/>
+        </w:rPr>
+        <w:t>Shield</w:t>
+      </w:r>
+      <w:proofErr w:type="spellEnd"/>
+      <w:r>
+        <w:rPr>
+          <w:rFonts w:ascii="Arial" w:hAnsi="Arial" w:cs="Arial"/>
+          <w:sz w:val="24"/>
+          <w:szCs w:val="24"/>
+        </w:rPr>
+        <w:t xml:space="preserve"> por </w:t>
+      </w:r>
+      <w:r>
+        <w:rPr>
+          <w:rFonts w:ascii="Arial" w:hAnsi="Arial" w:cs="Arial"/>
+          <w:sz w:val="24"/>
+          <w:szCs w:val="24"/>
+        </w:rPr>
+        <w:t xml:space="preserve">meio de </w:t>
+      </w:r>
+      <w:r>
+        <w:rPr>
+          <w:rFonts w:ascii="Arial" w:hAnsi="Arial" w:cs="Arial"/>
+          <w:sz w:val="24"/>
+          <w:szCs w:val="24"/>
+        </w:rPr>
+        <w:t xml:space="preserve">um cabo de rede RJ45, que </w:t>
+      </w:r>
+      <w:r>
+        <w:rPr>
+          <w:rFonts w:ascii="Arial" w:hAnsi="Arial" w:cs="Arial"/>
+          <w:sz w:val="24"/>
+          <w:szCs w:val="24"/>
+        </w:rPr>
+        <w:t>está</w:t>
+      </w:r>
+      <w:r>
+        <w:rPr>
+          <w:rFonts w:ascii="Arial" w:hAnsi="Arial" w:cs="Arial"/>
+          <w:sz w:val="24"/>
+          <w:szCs w:val="24"/>
+        </w:rPr>
+        <w:t xml:space="preserve"> conectado ao </w:t>
+      </w:r>
+      <w:proofErr w:type="spellStart"/>
+      <w:r>
+        <w:rPr>
+          <w:rFonts w:ascii="Arial" w:hAnsi="Arial" w:cs="Arial"/>
+          <w:sz w:val="24"/>
+          <w:szCs w:val="24"/>
+        </w:rPr>
+        <w:t>arduino</w:t>
+      </w:r>
+      <w:proofErr w:type="spellEnd"/>
+      <w:r>
+        <w:rPr>
+          <w:rFonts w:ascii="Arial" w:hAnsi="Arial" w:cs="Arial"/>
+          <w:sz w:val="24"/>
+          <w:szCs w:val="24"/>
+        </w:rPr>
+        <w:t xml:space="preserve">. </w:t>
+      </w:r>
+      <w:r>
+        <w:rPr>
+          <w:rFonts w:ascii="Arial" w:hAnsi="Arial" w:cs="Arial"/>
+          <w:sz w:val="24"/>
+          <w:szCs w:val="24"/>
+        </w:rPr>
+        <w:t>Na Figura 12</w:t>
+      </w:r>
+      <w:r>
+        <w:rPr>
+          <w:rFonts w:ascii="Arial" w:hAnsi="Arial" w:cs="Arial"/>
+          <w:sz w:val="24"/>
+          <w:szCs w:val="24"/>
+        </w:rPr>
+        <w:t xml:space="preserve"> é possível ver o fluxo de comunicação do sistema.</w:t>
+      </w:r>
+    </w:p>
+    <w:p>
+      <w:pPr>
+        <w:spacing w:after="0" w:line="360" w:lineRule="auto"/>
+        <w:jc w:val="both"/>
+        <w:rPr>
+          <w:rFonts w:ascii="Arial" w:hAnsi="Arial" w:cs="Arial"/>
+          <w:noProof/>
+          <w:sz w:val="24"/>
+          <w:szCs w:val="24"/>
+          <w:lang w:eastAsia="pt-BR"/>
+        </w:rPr>
+      </w:pPr>
+    </w:p>
+    <w:p>
+      <w:pPr>
+        <w:keepNext/>
+        <w:spacing w:after="0" w:line="360" w:lineRule="auto"/>
+        <w:ind w:left="709" w:firstLine="709"/>
+        <w:jc w:val="both"/>
+      </w:pPr>
+      <w:r>
+        <w:rPr>
+          <w:rFonts w:ascii="Arial" w:hAnsi="Arial" w:cs="Arial"/>
+          <w:noProof/>
+          <w:sz w:val="24"/>
+          <w:szCs w:val="24"/>
+          <w:lang w:eastAsia="pt-BR"/>
+        </w:rPr>
+        <w:lastRenderedPageBreak/>
+        <w:drawing>
+          <wp:inline distT="0" distB="0" distL="0" distR="0" wp14:anchorId="002CE7F8" wp14:editId="55CBB337">
+            <wp:extent cx="3999836" cy="3448050"/>
+            <wp:effectExtent l="0" t="0" r="1270" b="0"/>
+            <wp:docPr id="13" name="Imagem 13"/>
+            <wp:cNvGraphicFramePr>
+              <a:graphicFrameLocks xmlns:a="http://schemas.openxmlformats.org/drawingml/2006/main" noChangeAspect="1"/>
+            </wp:cNvGraphicFramePr>
+            <a:graphic xmlns:a="http://schemas.openxmlformats.org/drawingml/2006/main">
+              <a:graphicData uri="http://schemas.openxmlformats.org/drawingml/2006/picture">
+                <pic:pic xmlns:pic="http://schemas.openxmlformats.org/drawingml/2006/picture">
+                  <pic:nvPicPr>
+                    <pic:cNvPr id="13" name="organização.png"/>
+                    <pic:cNvPicPr/>
+                  </pic:nvPicPr>
+                  <pic:blipFill rotWithShape="1">
+                    <a:blip r:embed="rId19">
+                      <a:extLst>
+                        <a:ext uri="{28A0092B-C50C-407E-A947-70E740481C1C}">
+                          <a14:useLocalDpi xmlns:a14="http://schemas.microsoft.com/office/drawing/2010/main" val="0"/>
+                        </a:ext>
+                      </a:extLst>
+                    </a:blip>
+                    <a:srcRect b="9243"/>
+                    <a:stretch/>
+                  </pic:blipFill>
+                  <pic:spPr bwMode="auto">
+                    <a:xfrm>
+                      <a:off x="0" y="0"/>
+                      <a:ext cx="4009209" cy="3456130"/>
+                    </a:xfrm>
+                    <a:prstGeom prst="rect">
+                      <a:avLst/>
+                    </a:prstGeom>
+                    <a:ln>
+                      <a:noFill/>
+                    </a:ln>
+                    <a:extLst>
+                      <a:ext uri="{53640926-AAD7-44D8-BBD7-CCE9431645EC}">
+                        <a14:shadowObscured xmlns:a14="http://schemas.microsoft.com/office/drawing/2010/main"/>
+                      </a:ext>
+                    </a:extLst>
+                  </pic:spPr>
+                </pic:pic>
+              </a:graphicData>
+            </a:graphic>
+          </wp:inline>
+        </w:drawing>
+      </w:r>
+    </w:p>
+    <w:p>
+      <w:pPr>
+        <w:pStyle w:val="Legenda"/>
+        <w:ind w:left="709" w:firstLine="709"/>
+        <w:jc w:val="both"/>
+        <w:rPr>
+          <w:rFonts w:ascii="Arial" w:hAnsi="Arial" w:cs="Arial"/>
+          <w:i w:val="0"/>
+          <w:color w:val="auto"/>
+          <w:sz w:val="20"/>
+          <w:szCs w:val="20"/>
+        </w:rPr>
+      </w:pPr>
+      <w:r>
+        <w:rPr>
+          <w:rFonts w:ascii="Arial" w:hAnsi="Arial" w:cs="Arial"/>
+          <w:i w:val="0"/>
+          <w:color w:val="auto"/>
+          <w:sz w:val="20"/>
+          <w:szCs w:val="20"/>
+        </w:rPr>
+        <w:t xml:space="preserve">Figura </w:t>
+      </w:r>
+      <w:r>
+        <w:rPr>
+          <w:rFonts w:ascii="Arial" w:hAnsi="Arial" w:cs="Arial"/>
+          <w:i w:val="0"/>
+          <w:color w:val="auto"/>
+          <w:sz w:val="20"/>
+          <w:szCs w:val="20"/>
+        </w:rPr>
+        <w:fldChar w:fldCharType="begin"/>
+      </w:r>
+      <w:r>
+        <w:rPr>
+          <w:rFonts w:ascii="Arial" w:hAnsi="Arial" w:cs="Arial"/>
+          <w:i w:val="0"/>
+          <w:color w:val="auto"/>
+          <w:sz w:val="20"/>
+          <w:szCs w:val="20"/>
+        </w:rPr>
+        <w:instrText xml:space="preserve"> SEQ Figura \* ARABIC </w:instrText>
+      </w:r>
+      <w:r>
+        <w:rPr>
+          <w:rFonts w:ascii="Arial" w:hAnsi="Arial" w:cs="Arial"/>
+          <w:i w:val="0"/>
+          <w:color w:val="auto"/>
+          <w:sz w:val="20"/>
+          <w:szCs w:val="20"/>
+        </w:rPr>
+        <w:fldChar w:fldCharType="separate"/>
+      </w:r>
+      <w:r>
+        <w:rPr>
+          <w:rFonts w:ascii="Arial" w:hAnsi="Arial" w:cs="Arial"/>
+          <w:i w:val="0"/>
+          <w:noProof/>
+          <w:color w:val="auto"/>
+          <w:sz w:val="20"/>
+          <w:szCs w:val="20"/>
+        </w:rPr>
+        <w:t>12</w:t>
+      </w:r>
+      <w:r>
+        <w:rPr>
+          <w:rFonts w:ascii="Arial" w:hAnsi="Arial" w:cs="Arial"/>
+          <w:i w:val="0"/>
+          <w:color w:val="auto"/>
+          <w:sz w:val="20"/>
+          <w:szCs w:val="20"/>
+        </w:rPr>
+        <w:fldChar w:fldCharType="end"/>
+      </w:r>
+      <w:r>
+        <w:rPr>
+          <w:rFonts w:ascii="Arial" w:hAnsi="Arial" w:cs="Arial"/>
+          <w:i w:val="0"/>
+          <w:color w:val="auto"/>
+          <w:sz w:val="20"/>
+          <w:szCs w:val="20"/>
+        </w:rPr>
+        <w:t xml:space="preserve"> - Fluxo da Comunicação</w:t>
+      </w:r>
+    </w:p>
+    <w:p>
+      <w:pPr>
+        <w:spacing w:after="0" w:line="360" w:lineRule="auto"/>
+        <w:jc w:val="both"/>
+        <w:rPr>
+          <w:rFonts w:ascii="Arial" w:hAnsi="Arial" w:cs="Arial"/>
+          <w:sz w:val="24"/>
+          <w:szCs w:val="24"/>
+        </w:rPr>
+      </w:pPr>
+    </w:p>
+    <w:p>
+      <w:pPr>
+        <w:spacing w:after="0" w:line="360" w:lineRule="auto"/>
+        <w:ind w:firstLine="1134"/>
+        <w:jc w:val="both"/>
+        <w:rPr>
+          <w:rFonts w:ascii="Arial" w:hAnsi="Arial" w:cs="Arial"/>
+          <w:sz w:val="24"/>
+          <w:szCs w:val="24"/>
+        </w:rPr>
+      </w:pPr>
+      <w:r>
+        <w:rPr>
+          <w:rFonts w:ascii="Arial" w:hAnsi="Arial" w:cs="Arial"/>
+          <w:sz w:val="24"/>
+          <w:szCs w:val="24"/>
+        </w:rPr>
+        <w:t xml:space="preserve">Na </w:t>
+      </w:r>
+      <w:r>
+        <w:rPr>
+          <w:rFonts w:ascii="Arial" w:hAnsi="Arial" w:cs="Arial"/>
+          <w:sz w:val="24"/>
+          <w:szCs w:val="24"/>
+        </w:rPr>
+        <w:t>codificação</w:t>
+      </w:r>
+      <w:r>
+        <w:rPr>
+          <w:rFonts w:ascii="Arial" w:hAnsi="Arial" w:cs="Arial"/>
+          <w:sz w:val="24"/>
+          <w:szCs w:val="24"/>
+        </w:rPr>
+        <w:t xml:space="preserve"> do</w:t>
+      </w:r>
+      <w:r>
+        <w:rPr>
+          <w:rFonts w:ascii="Arial" w:hAnsi="Arial" w:cs="Arial"/>
+          <w:sz w:val="24"/>
+          <w:szCs w:val="24"/>
+        </w:rPr>
+        <w:t xml:space="preserve"> Servidor</w:t>
+      </w:r>
+      <w:r>
+        <w:rPr>
+          <w:rFonts w:ascii="Arial" w:hAnsi="Arial" w:cs="Arial"/>
+          <w:sz w:val="24"/>
+          <w:szCs w:val="24"/>
+        </w:rPr>
+        <w:t xml:space="preserve"> </w:t>
+      </w:r>
+      <w:proofErr w:type="spellStart"/>
+      <w:r>
+        <w:rPr>
+          <w:rFonts w:ascii="Arial" w:hAnsi="Arial" w:cs="Arial"/>
+          <w:sz w:val="24"/>
+          <w:szCs w:val="24"/>
+        </w:rPr>
+        <w:t>Arduino</w:t>
+      </w:r>
+      <w:proofErr w:type="spellEnd"/>
+      <w:r>
+        <w:rPr>
+          <w:rFonts w:ascii="Arial" w:hAnsi="Arial" w:cs="Arial"/>
+          <w:sz w:val="24"/>
+          <w:szCs w:val="24"/>
+        </w:rPr>
+        <w:t xml:space="preserve"> </w:t>
+      </w:r>
+      <w:r>
+        <w:rPr>
+          <w:rFonts w:ascii="Arial" w:hAnsi="Arial" w:cs="Arial"/>
+          <w:sz w:val="24"/>
+          <w:szCs w:val="24"/>
+        </w:rPr>
+        <w:t xml:space="preserve">ao ser desenvolvido </w:t>
+      </w:r>
+      <w:r>
+        <w:rPr>
+          <w:rFonts w:ascii="Arial" w:hAnsi="Arial" w:cs="Arial"/>
+          <w:sz w:val="24"/>
+          <w:szCs w:val="24"/>
+        </w:rPr>
+        <w:t xml:space="preserve">foi </w:t>
+      </w:r>
+      <w:r>
+        <w:rPr>
+          <w:rFonts w:ascii="Arial" w:hAnsi="Arial" w:cs="Arial"/>
+          <w:sz w:val="24"/>
+          <w:szCs w:val="24"/>
+        </w:rPr>
+        <w:t>inserido um endereço de</w:t>
+      </w:r>
+      <w:r>
+        <w:rPr>
+          <w:rFonts w:ascii="Arial" w:hAnsi="Arial" w:cs="Arial"/>
+          <w:sz w:val="24"/>
+          <w:szCs w:val="24"/>
+        </w:rPr>
+        <w:t xml:space="preserve"> IP e o MAC da placa Ethernet</w:t>
+      </w:r>
+      <w:r>
+        <w:rPr>
+          <w:rFonts w:ascii="Arial" w:hAnsi="Arial" w:cs="Arial"/>
+          <w:sz w:val="24"/>
+          <w:szCs w:val="24"/>
+        </w:rPr>
+        <w:t xml:space="preserve"> </w:t>
+      </w:r>
+      <w:proofErr w:type="spellStart"/>
+      <w:r>
+        <w:rPr>
+          <w:rFonts w:ascii="Arial" w:hAnsi="Arial" w:cs="Arial"/>
+          <w:sz w:val="24"/>
+          <w:szCs w:val="24"/>
+        </w:rPr>
+        <w:t>Shield</w:t>
+      </w:r>
+      <w:proofErr w:type="spellEnd"/>
+      <w:r>
+        <w:rPr>
+          <w:rFonts w:ascii="Arial" w:hAnsi="Arial" w:cs="Arial"/>
+          <w:sz w:val="24"/>
+          <w:szCs w:val="24"/>
+        </w:rPr>
+        <w:t xml:space="preserve">, </w:t>
+      </w:r>
+      <w:r>
+        <w:rPr>
+          <w:rFonts w:ascii="Arial" w:hAnsi="Arial" w:cs="Arial"/>
+          <w:sz w:val="24"/>
+          <w:szCs w:val="24"/>
+        </w:rPr>
+        <w:t xml:space="preserve">assim sendo </w:t>
+      </w:r>
+      <w:r>
+        <w:rPr>
+          <w:rFonts w:ascii="Arial" w:hAnsi="Arial" w:cs="Arial"/>
+          <w:sz w:val="24"/>
+          <w:szCs w:val="24"/>
+        </w:rPr>
+        <w:t xml:space="preserve">possível identificar o </w:t>
+      </w:r>
+      <w:proofErr w:type="spellStart"/>
+      <w:r>
+        <w:rPr>
+          <w:rFonts w:ascii="Arial" w:hAnsi="Arial" w:cs="Arial"/>
+          <w:sz w:val="24"/>
+          <w:szCs w:val="24"/>
+        </w:rPr>
+        <w:t>Arduino</w:t>
+      </w:r>
+      <w:proofErr w:type="spellEnd"/>
+      <w:r>
+        <w:rPr>
+          <w:rFonts w:ascii="Arial" w:hAnsi="Arial" w:cs="Arial"/>
+          <w:sz w:val="24"/>
+          <w:szCs w:val="24"/>
+        </w:rPr>
+        <w:t xml:space="preserve"> como um novo Host na rede local, dando a possibilidade de acesso ao sistema.</w:t>
+      </w:r>
+    </w:p>
+    <w:p>
+      <w:pPr>
+        <w:spacing w:after="0" w:line="360" w:lineRule="auto"/>
+        <w:ind w:firstLine="1134"/>
+        <w:jc w:val="both"/>
+        <w:rPr>
+          <w:rFonts w:ascii="Arial" w:hAnsi="Arial" w:cs="Arial"/>
+          <w:sz w:val="24"/>
+          <w:szCs w:val="24"/>
+        </w:rPr>
+      </w:pPr>
+      <w:r>
+        <w:rPr>
+          <w:rFonts w:ascii="Arial" w:hAnsi="Arial" w:cs="Arial"/>
+          <w:sz w:val="24"/>
+          <w:szCs w:val="24"/>
+        </w:rPr>
+        <w:t>O aces</w:t>
+      </w:r>
+      <w:r>
+        <w:rPr>
+          <w:rFonts w:ascii="Arial" w:hAnsi="Arial" w:cs="Arial"/>
+          <w:sz w:val="24"/>
+          <w:szCs w:val="24"/>
+        </w:rPr>
+        <w:t xml:space="preserve">so ao sistema é realizado </w:t>
+      </w:r>
+      <w:r>
+        <w:rPr>
+          <w:rFonts w:ascii="Arial" w:hAnsi="Arial" w:cs="Arial"/>
+          <w:sz w:val="24"/>
+          <w:szCs w:val="24"/>
+        </w:rPr>
+        <w:t>através do navegador</w:t>
+      </w:r>
+      <w:r>
+        <w:rPr>
+          <w:rFonts w:ascii="Arial" w:hAnsi="Arial" w:cs="Arial"/>
+          <w:sz w:val="24"/>
+          <w:szCs w:val="24"/>
+        </w:rPr>
+        <w:t xml:space="preserve"> do dispositivo usado pelo usuário</w:t>
+      </w:r>
+      <w:r>
+        <w:rPr>
+          <w:rFonts w:ascii="Arial" w:hAnsi="Arial" w:cs="Arial"/>
+          <w:sz w:val="24"/>
+          <w:szCs w:val="24"/>
+        </w:rPr>
+        <w:t xml:space="preserve">, onde </w:t>
+      </w:r>
+      <w:r>
+        <w:rPr>
+          <w:rFonts w:ascii="Arial" w:hAnsi="Arial" w:cs="Arial"/>
+          <w:sz w:val="24"/>
+          <w:szCs w:val="24"/>
+        </w:rPr>
+        <w:t>ao inserir o endereço de IP no navegador o usuário terá acesso total a aplicação</w:t>
+      </w:r>
+      <w:r>
+        <w:rPr>
+          <w:rFonts w:ascii="Arial" w:hAnsi="Arial" w:cs="Arial"/>
+          <w:sz w:val="24"/>
+          <w:szCs w:val="24"/>
+        </w:rPr>
+        <w:t xml:space="preserve"> podendo assim realizar o acionamento de qualquer componente ligado ao sistema</w:t>
+      </w:r>
+      <w:r>
+        <w:rPr>
+          <w:rFonts w:ascii="Arial" w:hAnsi="Arial" w:cs="Arial"/>
+          <w:sz w:val="24"/>
+          <w:szCs w:val="24"/>
+        </w:rPr>
+        <w:t xml:space="preserve">. </w:t>
+      </w:r>
+    </w:p>
+    <w:p>
+      <w:pPr>
+        <w:spacing w:after="0" w:line="360" w:lineRule="auto"/>
+        <w:ind w:firstLine="1134"/>
+        <w:jc w:val="both"/>
+        <w:rPr>
+          <w:rFonts w:ascii="Arial" w:hAnsi="Arial" w:cs="Arial"/>
+          <w:sz w:val="24"/>
+          <w:szCs w:val="24"/>
+        </w:rPr>
+      </w:pPr>
+      <w:r>
+        <w:rPr>
+          <w:rFonts w:ascii="Arial" w:hAnsi="Arial" w:cs="Arial"/>
+          <w:sz w:val="24"/>
+          <w:szCs w:val="24"/>
+        </w:rPr>
+        <w:t xml:space="preserve">O controle de dispositivos </w:t>
+      </w:r>
+      <w:r>
+        <w:rPr>
+          <w:rFonts w:ascii="Arial" w:hAnsi="Arial" w:cs="Arial"/>
+          <w:sz w:val="24"/>
+          <w:szCs w:val="24"/>
+        </w:rPr>
+        <w:t xml:space="preserve">é feita por meio de requisições </w:t>
+      </w:r>
+      <w:r>
+        <w:rPr>
+          <w:rFonts w:ascii="Arial" w:hAnsi="Arial" w:cs="Arial"/>
+          <w:sz w:val="24"/>
+          <w:szCs w:val="24"/>
+        </w:rPr>
+        <w:t>HTTP</w:t>
+      </w:r>
+      <w:r>
+        <w:rPr>
+          <w:rFonts w:ascii="Arial" w:hAnsi="Arial" w:cs="Arial"/>
+          <w:sz w:val="24"/>
+          <w:szCs w:val="24"/>
+        </w:rPr>
+        <w:t xml:space="preserve"> enviada entra o Cliente e o Servidor, ou seja, quando o usuário desejar realizar o acionamento de quaisquer dispositivos através de um clique de um botão “Ligar Lâmpada”, será enviada uma requisição ao servidor informando qual componente deseja acionar e o seu status atual, e logo em seguida o servidor faz o tratamento essa requisição</w:t>
+      </w:r>
+      <w:r>
+        <w:rPr>
+          <w:rFonts w:ascii="Arial" w:hAnsi="Arial" w:cs="Arial"/>
+          <w:sz w:val="24"/>
+          <w:szCs w:val="24"/>
+        </w:rPr>
+        <w:t xml:space="preserve"> atendo o pedido do </w:t>
+      </w:r>
+      <w:r>
+        <w:rPr>
+          <w:rFonts w:ascii="Arial" w:hAnsi="Arial" w:cs="Arial"/>
+          <w:sz w:val="24"/>
+          <w:szCs w:val="24"/>
+        </w:rPr>
+        <w:t>cliente e</w:t>
+      </w:r>
+      <w:r>
+        <w:rPr>
+          <w:rFonts w:ascii="Arial" w:hAnsi="Arial" w:cs="Arial"/>
+          <w:sz w:val="24"/>
+          <w:szCs w:val="24"/>
+        </w:rPr>
+        <w:t xml:space="preserve"> em seguida</w:t>
+      </w:r>
+      <w:r>
+        <w:rPr>
+          <w:rFonts w:ascii="Arial" w:hAnsi="Arial" w:cs="Arial"/>
+          <w:sz w:val="24"/>
+          <w:szCs w:val="24"/>
+        </w:rPr>
+        <w:t xml:space="preserve"> </w:t>
+      </w:r>
+      <w:r>
+        <w:rPr>
+          <w:rFonts w:ascii="Arial" w:hAnsi="Arial" w:cs="Arial"/>
+          <w:sz w:val="24"/>
+          <w:szCs w:val="24"/>
+        </w:rPr>
+        <w:t>envia</w:t>
+      </w:r>
+      <w:r>
+        <w:rPr>
+          <w:rFonts w:ascii="Arial" w:hAnsi="Arial" w:cs="Arial"/>
+          <w:sz w:val="24"/>
+          <w:szCs w:val="24"/>
+        </w:rPr>
+        <w:t>do</w:t>
+      </w:r>
+      <w:r>
+        <w:rPr>
+          <w:rFonts w:ascii="Arial" w:hAnsi="Arial" w:cs="Arial"/>
+          <w:sz w:val="24"/>
+          <w:szCs w:val="24"/>
+        </w:rPr>
+        <w:t xml:space="preserve"> </w:t>
+      </w:r>
+      <w:r>
+        <w:rPr>
+          <w:rFonts w:ascii="Arial" w:hAnsi="Arial" w:cs="Arial"/>
+          <w:sz w:val="24"/>
+          <w:szCs w:val="24"/>
+        </w:rPr>
+        <w:t xml:space="preserve">de volta </w:t>
+      </w:r>
+      <w:bookmarkStart w:id="0" w:name="_GoBack"/>
+      <w:bookmarkEnd w:id="0"/>
+      <w:r>
+        <w:rPr>
+          <w:rFonts w:ascii="Arial" w:hAnsi="Arial" w:cs="Arial"/>
+          <w:sz w:val="24"/>
+          <w:szCs w:val="24"/>
+        </w:rPr>
+        <w:t>o novo status do componente.</w:t>
+      </w:r>
+    </w:p>
+    <w:p>
+      <w:pPr>
+        <w:spacing w:after="0" w:line="360" w:lineRule="auto"/>
+        <w:ind w:firstLine="1134"/>
+        <w:jc w:val="both"/>
+        <w:rPr>
+          <w:rFonts w:ascii="Arial" w:hAnsi="Arial" w:cs="Arial"/>
+          <w:b/>
+          <w:sz w:val="24"/>
+          <w:szCs w:val="24"/>
+        </w:rPr>
+      </w:pPr>
+    </w:p>
+    <w:p>
+      <w:pPr>
+        <w:jc w:val="both"/>
+        <w:rPr>
+          <w:rFonts w:ascii="Arial" w:hAnsi="Arial" w:cs="Arial"/>
+          <w:sz w:val="24"/>
+          <w:szCs w:val="24"/>
+        </w:rPr>
+      </w:pPr>
+    </w:p>
+    <w:p>
+      <w:pPr>
+        <w:tabs>
+          <w:tab w:val="left" w:pos="2685"/>
+          <w:tab w:val="left" w:pos="5505"/>
+        </w:tabs>
+        <w:spacing w:after="0" w:line="360" w:lineRule="auto"/>
+        <w:rPr>
+          <w:rFonts w:ascii="Arial" w:hAnsi="Arial" w:cs="Arial"/>
+          <w:sz w:val="24"/>
+          <w:szCs w:val="24"/>
+        </w:rPr>
+      </w:pPr>
       <w:r>
         <w:rPr>
           <w:rFonts w:ascii="Arial" w:hAnsi="Arial" w:cs="Arial"/>
@@ -11657,17 +13060,7 @@
           <w:sz w:val="24"/>
           <w:szCs w:val="24"/>
         </w:rPr>
-        <w:t xml:space="preserve"> </w:t>
-      </w:r>
-      <w:r>
-        <w:rPr>
-          <w:rFonts w:ascii="Arial" w:hAnsi="Arial" w:cs="Arial"/>
-          <w:bCs/>
-          <w:sz w:val="24"/>
-          <w:szCs w:val="24"/>
-        </w:rPr>
-        <w:lastRenderedPageBreak/>
-        <w:t>auxiliar na construção do projeto.</w:t>
+        <w:t xml:space="preserve"> auxiliar na construção do projeto.</w:t>
       </w:r>
       <w:r>
         <w:rPr>
@@ -12063,6 +13456,7 @@
           <w:sz w:val="24"/>
           <w:szCs w:val="48"/>
         </w:rPr>
+        <w:lastRenderedPageBreak/>
         <w:t xml:space="preserve">NAHB. </w:t>
       </w:r>
       <w:proofErr w:type="spellStart"/>
@@ -12154,7 +13548,7 @@
         </w:rPr>
         <w:t xml:space="preserve"> </w:t>
       </w:r>
-      <w:hyperlink r:id="rId19" w:history="1">
+      <w:hyperlink r:id="rId20" w:history="1">
         <w:r>
           <w:rPr>
             <w:rStyle w:val="Hyperlink"/>
@@ -12286,7 +13680,7 @@
         </w:rPr>
         <w:t xml:space="preserve"> Disponível em: &lt;</w:t>
       </w:r>
-      <w:hyperlink r:id="rId20" w:history="1">
+      <w:hyperlink r:id="rId21" w:history="1">
         <w:r>
           <w:rPr>
             <w:rStyle w:val="Hyperlink"/>
@@ -12358,7 +13752,7 @@
       <w:r>
         <w:t xml:space="preserve"> </w:t>
       </w:r>
-      <w:hyperlink r:id="rId21" w:history="1">
+      <w:hyperlink r:id="rId22" w:history="1">
         <w:r>
           <w:rPr>
             <w:rStyle w:val="Hyperlink"/>
@@ -12635,7 +14029,7 @@
         </w:rPr>
         <w:t>&lt;</w:t>
       </w:r>
-      <w:hyperlink r:id="rId22" w:history="1">
+      <w:hyperlink r:id="rId23" w:history="1">
         <w:r>
           <w:rPr>
             <w:rStyle w:val="Hyperlink"/>
@@ -12685,7 +14079,6 @@
           <w:sz w:val="24"/>
           <w:szCs w:val="24"/>
         </w:rPr>
-        <w:lastRenderedPageBreak/>
         <w:t xml:space="preserve">BANSI, </w:t>
       </w:r>
       <w:proofErr w:type="spellStart"/>
@@ -12768,8 +14161,8 @@
       </w:pPr>
     </w:p>
     <w:sectPr>
-      <w:headerReference w:type="default" r:id="rId23"/>
-      <w:headerReference w:type="first" r:id="rId24"/>
+      <w:headerReference w:type="default" r:id="rId24"/>
+      <w:headerReference w:type="first" r:id="rId25"/>
       <w:pgSz w:w="11906" w:h="16838" w:code="9"/>
       <w:pgMar w:top="1701" w:right="1134" w:bottom="1134" w:left="1701" w:header="709" w:footer="709" w:gutter="0"/>
       <w:pgNumType w:start="0"/>
@@ -12890,7 +14283,7 @@
             <w:sz w:val="20"/>
             <w:szCs w:val="20"/>
           </w:rPr>
-          <w:t>20</w:t>
+          <w:t>23</w:t>
         </w:r>
         <w:r>
           <w:rPr>
@@ -13903,6 +15296,16 @@
       <w:contextualSpacing/>
     </w:pPr>
   </w:style>
+  <w:style w:type="character" w:customStyle="1" w:styleId="apple-converted-space">
+    <w:name w:val="apple-converted-space"/>
+    <w:basedOn w:val="Fontepargpadro"/>
+    <w:rsid w:val="003D4D3E"/>
+  </w:style>
+  <w:style w:type="character" w:customStyle="1" w:styleId="wikiword">
+    <w:name w:val="wikiword"/>
+    <w:basedOn w:val="Fontepargpadro"/>
+    <w:rsid w:val="003D4D3E"/>
+  </w:style>
 </w:styles>
 </file>
 
@@ -14232,7 +15635,7 @@
 </file>
 
 <file path=customXml/itemProps1.xml><?xml version="1.0" encoding="utf-8"?>
-<ds:datastoreItem xmlns:ds="http://schemas.openxmlformats.org/officeDocument/2006/customXml" ds:itemID="{2648D34B-2884-4D9C-9DA5-939065827E55}">
+<ds:datastoreItem xmlns:ds="http://schemas.openxmlformats.org/officeDocument/2006/customXml" ds:itemID="{73922A87-B8C8-4725-BD09-B094F08DCA99}">
   <ds:schemaRefs>
     <ds:schemaRef ds:uri="http://schemas.openxmlformats.org/officeDocument/2006/bibliography"/>
   </ds:schemaRefs>

</xml_diff>

<commit_message>
concluido capitulo 6 - conclusão
</commit_message>
<xml_diff>
--- a/Trabalho de Conclusão de Curso.docx
+++ b/Trabalho de Conclusão de Curso.docx
@@ -12207,23 +12207,7 @@
           <w:sz w:val="24"/>
           <w:szCs w:val="24"/>
         </w:rPr>
-        <w:t xml:space="preserve">um cabo de rede RJ45, que </w:t>
-      </w:r>
-      <w:r>
-        <w:rPr>
-          <w:rFonts w:ascii="Arial" w:hAnsi="Arial" w:cs="Arial"/>
-          <w:sz w:val="24"/>
-          <w:szCs w:val="24"/>
-        </w:rPr>
-        <w:t>está</w:t>
-      </w:r>
-      <w:r>
-        <w:rPr>
-          <w:rFonts w:ascii="Arial" w:hAnsi="Arial" w:cs="Arial"/>
-          <w:sz w:val="24"/>
-          <w:szCs w:val="24"/>
-        </w:rPr>
-        <w:t xml:space="preserve"> conectado ao </w:t>
+        <w:t xml:space="preserve">um cabo de rede RJ45, que está conectado ao </w:t>
       </w:r>
       <w:proofErr w:type="spellStart"/>
       <w:r>
@@ -12452,31 +12436,189 @@
           <w:sz w:val="24"/>
           <w:szCs w:val="24"/>
         </w:rPr>
-        <w:t xml:space="preserve">Na </w:t>
-      </w:r>
-      <w:r>
-        <w:rPr>
-          <w:rFonts w:ascii="Arial" w:hAnsi="Arial" w:cs="Arial"/>
-          <w:sz w:val="24"/>
-          <w:szCs w:val="24"/>
-        </w:rPr>
-        <w:t>codificação</w:t>
-      </w:r>
-      <w:r>
-        <w:rPr>
-          <w:rFonts w:ascii="Arial" w:hAnsi="Arial" w:cs="Arial"/>
-          <w:sz w:val="24"/>
-          <w:szCs w:val="24"/>
-        </w:rPr>
-        <w:t xml:space="preserve"> do</w:t>
-      </w:r>
-      <w:r>
-        <w:rPr>
-          <w:rFonts w:ascii="Arial" w:hAnsi="Arial" w:cs="Arial"/>
-          <w:sz w:val="24"/>
-          <w:szCs w:val="24"/>
-        </w:rPr>
-        <w:t xml:space="preserve"> Servidor</w:t>
+        <w:t xml:space="preserve">Na codificação do Servidor </w:t>
+      </w:r>
+      <w:proofErr w:type="spellStart"/>
+      <w:r>
+        <w:rPr>
+          <w:rFonts w:ascii="Arial" w:hAnsi="Arial" w:cs="Arial"/>
+          <w:sz w:val="24"/>
+          <w:szCs w:val="24"/>
+        </w:rPr>
+        <w:t>Arduino</w:t>
+      </w:r>
+      <w:proofErr w:type="spellEnd"/>
+      <w:r>
+        <w:rPr>
+          <w:rFonts w:ascii="Arial" w:hAnsi="Arial" w:cs="Arial"/>
+          <w:sz w:val="24"/>
+          <w:szCs w:val="24"/>
+        </w:rPr>
+        <w:t xml:space="preserve"> ao ser desenvolvido foi inserido um endereço de IP e o MAC da placa Ethernet </w:t>
+      </w:r>
+      <w:proofErr w:type="spellStart"/>
+      <w:r>
+        <w:rPr>
+          <w:rFonts w:ascii="Arial" w:hAnsi="Arial" w:cs="Arial"/>
+          <w:sz w:val="24"/>
+          <w:szCs w:val="24"/>
+        </w:rPr>
+        <w:t>Shield</w:t>
+      </w:r>
+      <w:proofErr w:type="spellEnd"/>
+      <w:r>
+        <w:rPr>
+          <w:rFonts w:ascii="Arial" w:hAnsi="Arial" w:cs="Arial"/>
+          <w:sz w:val="24"/>
+          <w:szCs w:val="24"/>
+        </w:rPr>
+        <w:t xml:space="preserve">, assim sendo possível identificar o </w:t>
+      </w:r>
+      <w:proofErr w:type="spellStart"/>
+      <w:r>
+        <w:rPr>
+          <w:rFonts w:ascii="Arial" w:hAnsi="Arial" w:cs="Arial"/>
+          <w:sz w:val="24"/>
+          <w:szCs w:val="24"/>
+        </w:rPr>
+        <w:t>Arduino</w:t>
+      </w:r>
+      <w:proofErr w:type="spellEnd"/>
+      <w:r>
+        <w:rPr>
+          <w:rFonts w:ascii="Arial" w:hAnsi="Arial" w:cs="Arial"/>
+          <w:sz w:val="24"/>
+          <w:szCs w:val="24"/>
+        </w:rPr>
+        <w:t xml:space="preserve"> como um novo Host na rede local, dando a possibilidade de acesso ao sistema.</w:t>
+      </w:r>
+    </w:p>
+    <w:p>
+      <w:pPr>
+        <w:spacing w:after="0" w:line="360" w:lineRule="auto"/>
+        <w:ind w:firstLine="1134"/>
+        <w:jc w:val="both"/>
+        <w:rPr>
+          <w:rFonts w:ascii="Arial" w:hAnsi="Arial" w:cs="Arial"/>
+          <w:sz w:val="24"/>
+          <w:szCs w:val="24"/>
+        </w:rPr>
+      </w:pPr>
+      <w:r>
+        <w:rPr>
+          <w:rFonts w:ascii="Arial" w:hAnsi="Arial" w:cs="Arial"/>
+          <w:sz w:val="24"/>
+          <w:szCs w:val="24"/>
+        </w:rPr>
+        <w:t>O aces</w:t>
+      </w:r>
+      <w:r>
+        <w:rPr>
+          <w:rFonts w:ascii="Arial" w:hAnsi="Arial" w:cs="Arial"/>
+          <w:sz w:val="24"/>
+          <w:szCs w:val="24"/>
+        </w:rPr>
+        <w:t xml:space="preserve">so ao sistema é realizado </w:t>
+      </w:r>
+      <w:r>
+        <w:rPr>
+          <w:rFonts w:ascii="Arial" w:hAnsi="Arial" w:cs="Arial"/>
+          <w:sz w:val="24"/>
+          <w:szCs w:val="24"/>
+        </w:rPr>
+        <w:t>através do navegador</w:t>
+      </w:r>
+      <w:r>
+        <w:rPr>
+          <w:rFonts w:ascii="Arial" w:hAnsi="Arial" w:cs="Arial"/>
+          <w:sz w:val="24"/>
+          <w:szCs w:val="24"/>
+        </w:rPr>
+        <w:t xml:space="preserve"> do dispositivo usado pelo usuário</w:t>
+      </w:r>
+      <w:r>
+        <w:rPr>
+          <w:rFonts w:ascii="Arial" w:hAnsi="Arial" w:cs="Arial"/>
+          <w:sz w:val="24"/>
+          <w:szCs w:val="24"/>
+        </w:rPr>
+        <w:t xml:space="preserve">, onde </w:t>
+      </w:r>
+      <w:r>
+        <w:rPr>
+          <w:rFonts w:ascii="Arial" w:hAnsi="Arial" w:cs="Arial"/>
+          <w:sz w:val="24"/>
+          <w:szCs w:val="24"/>
+        </w:rPr>
+        <w:t>ao inserir o endereço de IP no navegador o usuário terá acesso total a aplicação</w:t>
+      </w:r>
+      <w:r>
+        <w:rPr>
+          <w:rFonts w:ascii="Arial" w:hAnsi="Arial" w:cs="Arial"/>
+          <w:sz w:val="24"/>
+          <w:szCs w:val="24"/>
+        </w:rPr>
+        <w:t xml:space="preserve"> podendo assim realizar o acionamento de qualquer componente ligado ao sistema</w:t>
+      </w:r>
+      <w:r>
+        <w:rPr>
+          <w:rFonts w:ascii="Arial" w:hAnsi="Arial" w:cs="Arial"/>
+          <w:sz w:val="24"/>
+          <w:szCs w:val="24"/>
+        </w:rPr>
+        <w:t xml:space="preserve">. </w:t>
+      </w:r>
+    </w:p>
+    <w:p>
+      <w:pPr>
+        <w:spacing w:after="0" w:line="360" w:lineRule="auto"/>
+        <w:ind w:firstLine="1134"/>
+        <w:jc w:val="both"/>
+        <w:rPr>
+          <w:rFonts w:ascii="Arial" w:hAnsi="Arial" w:cs="Arial"/>
+          <w:sz w:val="24"/>
+          <w:szCs w:val="24"/>
+        </w:rPr>
+      </w:pPr>
+      <w:r>
+        <w:rPr>
+          <w:rFonts w:ascii="Arial" w:hAnsi="Arial" w:cs="Arial"/>
+          <w:sz w:val="24"/>
+          <w:szCs w:val="24"/>
+        </w:rPr>
+        <w:t xml:space="preserve">O controle de dispositivos </w:t>
+      </w:r>
+      <w:r>
+        <w:rPr>
+          <w:rFonts w:ascii="Arial" w:hAnsi="Arial" w:cs="Arial"/>
+          <w:sz w:val="24"/>
+          <w:szCs w:val="24"/>
+        </w:rPr>
+        <w:t>é feita por meio de requisições HTTP enviada entra o Cliente e o Servidor, ou seja, quando o usuário desejar realizar o acionamento de quaisquer dispositivos através de um clique de um botão “Ligar Lâmpada”, será enviada uma requisição ao servidor informando qual componente deseja acionar e o seu status atual, e logo em seguida o servidor faz o tratamento essa requisição</w:t>
+      </w:r>
+      <w:r>
+        <w:rPr>
+          <w:rFonts w:ascii="Arial" w:hAnsi="Arial" w:cs="Arial"/>
+          <w:sz w:val="24"/>
+          <w:szCs w:val="24"/>
+        </w:rPr>
+        <w:t xml:space="preserve"> atendo o pedido do </w:t>
+      </w:r>
+      <w:r>
+        <w:rPr>
+          <w:rFonts w:ascii="Arial" w:hAnsi="Arial" w:cs="Arial"/>
+          <w:sz w:val="24"/>
+          <w:szCs w:val="24"/>
+        </w:rPr>
+        <w:t>cliente e</w:t>
+      </w:r>
+      <w:r>
+        <w:rPr>
+          <w:rFonts w:ascii="Arial" w:hAnsi="Arial" w:cs="Arial"/>
+          <w:sz w:val="24"/>
+          <w:szCs w:val="24"/>
+        </w:rPr>
+        <w:t xml:space="preserve"> em seguida</w:t>
       </w:r>
       <w:r>
         <w:rPr>
@@ -12486,16 +12628,22 @@
         </w:rPr>
         <w:t xml:space="preserve"> </w:t>
       </w:r>
-      <w:proofErr w:type="spellStart"/>
-      <w:r>
-        <w:rPr>
-          <w:rFonts w:ascii="Arial" w:hAnsi="Arial" w:cs="Arial"/>
-          <w:sz w:val="24"/>
-          <w:szCs w:val="24"/>
-        </w:rPr>
-        <w:t>Arduino</w:t>
-      </w:r>
-      <w:proofErr w:type="spellEnd"/>
+      <w:r>
+        <w:rPr>
+          <w:rFonts w:ascii="Arial" w:hAnsi="Arial" w:cs="Arial"/>
+          <w:sz w:val="24"/>
+          <w:szCs w:val="24"/>
+        </w:rPr>
+        <w:t>envia</w:t>
+      </w:r>
+      <w:r>
+        <w:rPr>
+          <w:rFonts w:ascii="Arial" w:hAnsi="Arial" w:cs="Arial"/>
+          <w:sz w:val="24"/>
+          <w:szCs w:val="24"/>
+        </w:rPr>
+        <w:t>do</w:t>
+      </w:r>
       <w:r>
         <w:rPr>
           <w:rFonts w:ascii="Arial" w:hAnsi="Arial" w:cs="Arial"/>
@@ -12510,31 +12658,76 @@
           <w:sz w:val="24"/>
           <w:szCs w:val="24"/>
         </w:rPr>
-        <w:t xml:space="preserve">ao ser desenvolvido </w:t>
-      </w:r>
-      <w:r>
-        <w:rPr>
-          <w:rFonts w:ascii="Arial" w:hAnsi="Arial" w:cs="Arial"/>
-          <w:sz w:val="24"/>
-          <w:szCs w:val="24"/>
-        </w:rPr>
-        <w:t xml:space="preserve">foi </w:t>
-      </w:r>
-      <w:r>
-        <w:rPr>
-          <w:rFonts w:ascii="Arial" w:hAnsi="Arial" w:cs="Arial"/>
-          <w:sz w:val="24"/>
-          <w:szCs w:val="24"/>
-        </w:rPr>
-        <w:t>inserido um endereço de</w:t>
-      </w:r>
-      <w:r>
-        <w:rPr>
-          <w:rFonts w:ascii="Arial" w:hAnsi="Arial" w:cs="Arial"/>
-          <w:sz w:val="24"/>
-          <w:szCs w:val="24"/>
-        </w:rPr>
-        <w:t xml:space="preserve"> IP e o MAC da placa Ethernet</w:t>
+        <w:t xml:space="preserve">de volta </w:t>
+      </w:r>
+      <w:r>
+        <w:rPr>
+          <w:rFonts w:ascii="Arial" w:hAnsi="Arial" w:cs="Arial"/>
+          <w:sz w:val="24"/>
+          <w:szCs w:val="24"/>
+        </w:rPr>
+        <w:t>o novo status do componente.</w:t>
+      </w:r>
+    </w:p>
+    <w:p>
+      <w:pPr>
+        <w:spacing w:after="0" w:line="360" w:lineRule="auto"/>
+        <w:jc w:val="both"/>
+        <w:rPr>
+          <w:rFonts w:ascii="Arial" w:hAnsi="Arial" w:cs="Arial"/>
+          <w:sz w:val="24"/>
+          <w:szCs w:val="24"/>
+        </w:rPr>
+      </w:pPr>
+    </w:p>
+    <w:p>
+      <w:pPr>
+        <w:spacing w:after="0" w:line="360" w:lineRule="auto"/>
+        <w:jc w:val="both"/>
+        <w:rPr>
+          <w:rFonts w:ascii="Arial" w:hAnsi="Arial" w:cs="Arial"/>
+          <w:b/>
+          <w:sz w:val="24"/>
+          <w:szCs w:val="24"/>
+        </w:rPr>
+      </w:pPr>
+      <w:r>
+        <w:rPr>
+          <w:rFonts w:ascii="Arial" w:hAnsi="Arial" w:cs="Arial"/>
+          <w:b/>
+          <w:sz w:val="24"/>
+          <w:szCs w:val="24"/>
+        </w:rPr>
+        <w:t xml:space="preserve">6 CONCLUSÕES FINAIS </w:t>
+      </w:r>
+    </w:p>
+    <w:p>
+      <w:pPr>
+        <w:spacing w:after="0" w:line="360" w:lineRule="auto"/>
+        <w:ind w:firstLine="1134"/>
+        <w:jc w:val="both"/>
+        <w:rPr>
+          <w:rFonts w:ascii="Arial" w:hAnsi="Arial" w:cs="Arial"/>
+          <w:sz w:val="24"/>
+          <w:szCs w:val="24"/>
+        </w:rPr>
+      </w:pPr>
+      <w:r>
+        <w:rPr>
+          <w:rFonts w:ascii="Arial" w:hAnsi="Arial" w:cs="Arial"/>
+          <w:sz w:val="24"/>
+          <w:szCs w:val="24"/>
+        </w:rPr>
+        <w:lastRenderedPageBreak/>
+        <w:t xml:space="preserve">Diante </w:t>
+      </w:r>
+      <w:r>
+        <w:rPr>
+          <w:rFonts w:ascii="Arial" w:hAnsi="Arial" w:cs="Arial"/>
+          <w:sz w:val="24"/>
+          <w:szCs w:val="24"/>
+        </w:rPr>
+        <w:t>da aplicação</w:t>
       </w:r>
       <w:r>
         <w:rPr>
@@ -12544,201 +12737,37 @@
         </w:rPr>
         <w:t xml:space="preserve"> </w:t>
       </w:r>
-      <w:proofErr w:type="spellStart"/>
-      <w:r>
-        <w:rPr>
-          <w:rFonts w:ascii="Arial" w:hAnsi="Arial" w:cs="Arial"/>
-          <w:sz w:val="24"/>
-          <w:szCs w:val="24"/>
-        </w:rPr>
-        <w:t>Shield</w:t>
-      </w:r>
-      <w:proofErr w:type="spellEnd"/>
-      <w:r>
-        <w:rPr>
-          <w:rFonts w:ascii="Arial" w:hAnsi="Arial" w:cs="Arial"/>
-          <w:sz w:val="24"/>
-          <w:szCs w:val="24"/>
-        </w:rPr>
-        <w:t xml:space="preserve">, </w:t>
-      </w:r>
-      <w:r>
-        <w:rPr>
-          <w:rFonts w:ascii="Arial" w:hAnsi="Arial" w:cs="Arial"/>
-          <w:sz w:val="24"/>
-          <w:szCs w:val="24"/>
-        </w:rPr>
-        <w:t xml:space="preserve">assim sendo </w:t>
-      </w:r>
-      <w:r>
-        <w:rPr>
-          <w:rFonts w:ascii="Arial" w:hAnsi="Arial" w:cs="Arial"/>
-          <w:sz w:val="24"/>
-          <w:szCs w:val="24"/>
-        </w:rPr>
-        <w:t xml:space="preserve">possível identificar o </w:t>
-      </w:r>
-      <w:proofErr w:type="spellStart"/>
-      <w:r>
-        <w:rPr>
-          <w:rFonts w:ascii="Arial" w:hAnsi="Arial" w:cs="Arial"/>
-          <w:sz w:val="24"/>
-          <w:szCs w:val="24"/>
-        </w:rPr>
-        <w:t>Arduino</w:t>
-      </w:r>
-      <w:proofErr w:type="spellEnd"/>
-      <w:r>
-        <w:rPr>
-          <w:rFonts w:ascii="Arial" w:hAnsi="Arial" w:cs="Arial"/>
-          <w:sz w:val="24"/>
-          <w:szCs w:val="24"/>
-        </w:rPr>
-        <w:t xml:space="preserve"> como um novo Host na rede local, dando a possibilidade de acesso ao sistema.</w:t>
-      </w:r>
-    </w:p>
-    <w:p>
-      <w:pPr>
-        <w:spacing w:after="0" w:line="360" w:lineRule="auto"/>
-        <w:ind w:firstLine="1134"/>
-        <w:jc w:val="both"/>
-        <w:rPr>
-          <w:rFonts w:ascii="Arial" w:hAnsi="Arial" w:cs="Arial"/>
-          <w:sz w:val="24"/>
-          <w:szCs w:val="24"/>
-        </w:rPr>
-      </w:pPr>
-      <w:r>
-        <w:rPr>
-          <w:rFonts w:ascii="Arial" w:hAnsi="Arial" w:cs="Arial"/>
-          <w:sz w:val="24"/>
-          <w:szCs w:val="24"/>
-        </w:rPr>
-        <w:t>O aces</w:t>
-      </w:r>
-      <w:r>
-        <w:rPr>
-          <w:rFonts w:ascii="Arial" w:hAnsi="Arial" w:cs="Arial"/>
-          <w:sz w:val="24"/>
-          <w:szCs w:val="24"/>
-        </w:rPr>
-        <w:t xml:space="preserve">so ao sistema é realizado </w:t>
-      </w:r>
-      <w:r>
-        <w:rPr>
-          <w:rFonts w:ascii="Arial" w:hAnsi="Arial" w:cs="Arial"/>
-          <w:sz w:val="24"/>
-          <w:szCs w:val="24"/>
-        </w:rPr>
-        <w:t>através do navegador</w:t>
-      </w:r>
-      <w:r>
-        <w:rPr>
-          <w:rFonts w:ascii="Arial" w:hAnsi="Arial" w:cs="Arial"/>
-          <w:sz w:val="24"/>
-          <w:szCs w:val="24"/>
-        </w:rPr>
-        <w:t xml:space="preserve"> do dispositivo usado pelo usuário</w:t>
-      </w:r>
-      <w:r>
-        <w:rPr>
-          <w:rFonts w:ascii="Arial" w:hAnsi="Arial" w:cs="Arial"/>
-          <w:sz w:val="24"/>
-          <w:szCs w:val="24"/>
-        </w:rPr>
-        <w:t xml:space="preserve">, onde </w:t>
-      </w:r>
-      <w:r>
-        <w:rPr>
-          <w:rFonts w:ascii="Arial" w:hAnsi="Arial" w:cs="Arial"/>
-          <w:sz w:val="24"/>
-          <w:szCs w:val="24"/>
-        </w:rPr>
-        <w:t>ao inserir o endereço de IP no navegador o usuário terá acesso total a aplicação</w:t>
-      </w:r>
-      <w:r>
-        <w:rPr>
-          <w:rFonts w:ascii="Arial" w:hAnsi="Arial" w:cs="Arial"/>
-          <w:sz w:val="24"/>
-          <w:szCs w:val="24"/>
-        </w:rPr>
-        <w:t xml:space="preserve"> podendo assim realizar o acionamento de qualquer componente ligado ao sistema</w:t>
-      </w:r>
-      <w:r>
-        <w:rPr>
-          <w:rFonts w:ascii="Arial" w:hAnsi="Arial" w:cs="Arial"/>
-          <w:sz w:val="24"/>
-          <w:szCs w:val="24"/>
-        </w:rPr>
-        <w:t xml:space="preserve">. </w:t>
-      </w:r>
-    </w:p>
-    <w:p>
-      <w:pPr>
-        <w:spacing w:after="0" w:line="360" w:lineRule="auto"/>
-        <w:ind w:firstLine="1134"/>
-        <w:jc w:val="both"/>
-        <w:rPr>
-          <w:rFonts w:ascii="Arial" w:hAnsi="Arial" w:cs="Arial"/>
-          <w:sz w:val="24"/>
-          <w:szCs w:val="24"/>
-        </w:rPr>
-      </w:pPr>
-      <w:r>
-        <w:rPr>
-          <w:rFonts w:ascii="Arial" w:hAnsi="Arial" w:cs="Arial"/>
-          <w:sz w:val="24"/>
-          <w:szCs w:val="24"/>
-        </w:rPr>
-        <w:t xml:space="preserve">O controle de dispositivos </w:t>
-      </w:r>
-      <w:r>
-        <w:rPr>
-          <w:rFonts w:ascii="Arial" w:hAnsi="Arial" w:cs="Arial"/>
-          <w:sz w:val="24"/>
-          <w:szCs w:val="24"/>
-        </w:rPr>
-        <w:t xml:space="preserve">é feita por meio de requisições </w:t>
-      </w:r>
-      <w:r>
-        <w:rPr>
-          <w:rFonts w:ascii="Arial" w:hAnsi="Arial" w:cs="Arial"/>
-          <w:sz w:val="24"/>
-          <w:szCs w:val="24"/>
-        </w:rPr>
-        <w:t>HTTP</w:t>
-      </w:r>
-      <w:r>
-        <w:rPr>
-          <w:rFonts w:ascii="Arial" w:hAnsi="Arial" w:cs="Arial"/>
-          <w:sz w:val="24"/>
-          <w:szCs w:val="24"/>
-        </w:rPr>
-        <w:t xml:space="preserve"> enviada entra o Cliente e o Servidor, ou seja, quando o usuário desejar realizar o acionamento de quaisquer dispositivos através de um clique de um botão “Ligar Lâmpada”, será enviada uma requisição ao servidor informando qual componente deseja acionar e o seu status atual, e logo em seguida o servidor faz o tratamento essa requisição</w:t>
-      </w:r>
-      <w:r>
-        <w:rPr>
-          <w:rFonts w:ascii="Arial" w:hAnsi="Arial" w:cs="Arial"/>
-          <w:sz w:val="24"/>
-          <w:szCs w:val="24"/>
-        </w:rPr>
-        <w:t xml:space="preserve"> atendo o pedido do </w:t>
-      </w:r>
-      <w:r>
-        <w:rPr>
-          <w:rFonts w:ascii="Arial" w:hAnsi="Arial" w:cs="Arial"/>
-          <w:sz w:val="24"/>
-          <w:szCs w:val="24"/>
-        </w:rPr>
-        <w:t>cliente e</w:t>
-      </w:r>
-      <w:r>
-        <w:rPr>
-          <w:rFonts w:ascii="Arial" w:hAnsi="Arial" w:cs="Arial"/>
-          <w:sz w:val="24"/>
-          <w:szCs w:val="24"/>
-        </w:rPr>
-        <w:t xml:space="preserve"> em seguida</w:t>
+      <w:r>
+        <w:rPr>
+          <w:rFonts w:ascii="Arial" w:hAnsi="Arial" w:cs="Arial"/>
+          <w:sz w:val="24"/>
+          <w:szCs w:val="24"/>
+        </w:rPr>
+        <w:t>apresentada</w:t>
+      </w:r>
+      <w:r>
+        <w:rPr>
+          <w:rFonts w:ascii="Arial" w:hAnsi="Arial" w:cs="Arial"/>
+          <w:sz w:val="24"/>
+          <w:szCs w:val="24"/>
+        </w:rPr>
+        <w:t>, foi possível</w:t>
+      </w:r>
+      <w:r>
+        <w:rPr>
+          <w:rFonts w:ascii="Arial" w:hAnsi="Arial" w:cs="Arial"/>
+          <w:sz w:val="24"/>
+          <w:szCs w:val="24"/>
+        </w:rPr>
+        <w:t xml:space="preserve"> demostrar que é possível desenvolver sistemas de Automação Residencial fazendo uso de tecnologias de baixo custo</w:t>
+      </w:r>
+      <w:r>
+        <w:rPr>
+          <w:rFonts w:ascii="Arial" w:hAnsi="Arial" w:cs="Arial"/>
+          <w:sz w:val="24"/>
+          <w:szCs w:val="24"/>
+        </w:rPr>
+        <w:t xml:space="preserve"> e que possa suprir as necessidade do usuário.</w:t>
       </w:r>
       <w:r>
         <w:rPr>
@@ -12754,31 +12783,7 @@
           <w:sz w:val="24"/>
           <w:szCs w:val="24"/>
         </w:rPr>
-        <w:t>envia</w:t>
-      </w:r>
-      <w:r>
-        <w:rPr>
-          <w:rFonts w:ascii="Arial" w:hAnsi="Arial" w:cs="Arial"/>
-          <w:sz w:val="24"/>
-          <w:szCs w:val="24"/>
-        </w:rPr>
-        <w:t>do</w:t>
-      </w:r>
-      <w:r>
-        <w:rPr>
-          <w:rFonts w:ascii="Arial" w:hAnsi="Arial" w:cs="Arial"/>
-          <w:sz w:val="24"/>
-          <w:szCs w:val="24"/>
-        </w:rPr>
-        <w:t xml:space="preserve"> </w:t>
-      </w:r>
-      <w:r>
-        <w:rPr>
-          <w:rFonts w:ascii="Arial" w:hAnsi="Arial" w:cs="Arial"/>
-          <w:sz w:val="24"/>
-          <w:szCs w:val="24"/>
-        </w:rPr>
-        <w:t xml:space="preserve">de volta </w:t>
+        <w:t>Com isso foi possível e</w:t>
       </w:r>
       <w:bookmarkStart w:id="0" w:name="_GoBack"/>
       <w:bookmarkEnd w:id="0"/>
@@ -12788,8 +12793,250 @@
           <w:sz w:val="24"/>
           <w:szCs w:val="24"/>
         </w:rPr>
-        <w:t>o novo status do componente.</w:t>
-      </w:r>
+        <w:t>stabelecer</w:t>
+      </w:r>
+      <w:r>
+        <w:rPr>
+          <w:rFonts w:ascii="Arial" w:hAnsi="Arial" w:cs="Arial"/>
+          <w:sz w:val="24"/>
+          <w:szCs w:val="24"/>
+        </w:rPr>
+        <w:t xml:space="preserve"> o controle de alguns compo</w:t>
+      </w:r>
+      <w:r>
+        <w:rPr>
+          <w:rFonts w:ascii="Arial" w:hAnsi="Arial" w:cs="Arial"/>
+          <w:sz w:val="24"/>
+          <w:szCs w:val="24"/>
+        </w:rPr>
+        <w:t>nen</w:t>
+      </w:r>
+      <w:r>
+        <w:rPr>
+          <w:rFonts w:ascii="Arial" w:hAnsi="Arial" w:cs="Arial"/>
+          <w:sz w:val="24"/>
+          <w:szCs w:val="24"/>
+        </w:rPr>
+        <w:t>te</w:t>
+      </w:r>
+      <w:r>
+        <w:rPr>
+          <w:rFonts w:ascii="Arial" w:hAnsi="Arial" w:cs="Arial"/>
+          <w:sz w:val="24"/>
+          <w:szCs w:val="24"/>
+        </w:rPr>
+        <w:t>s</w:t>
+      </w:r>
+      <w:r>
+        <w:rPr>
+          <w:rFonts w:ascii="Arial" w:hAnsi="Arial" w:cs="Arial"/>
+          <w:sz w:val="24"/>
+          <w:szCs w:val="24"/>
+        </w:rPr>
+        <w:t xml:space="preserve"> de</w:t>
+      </w:r>
+      <w:r>
+        <w:rPr>
+          <w:rFonts w:ascii="Arial" w:hAnsi="Arial" w:cs="Arial"/>
+          <w:sz w:val="24"/>
+          <w:szCs w:val="24"/>
+        </w:rPr>
+        <w:t xml:space="preserve"> uma residência, como acender e </w:t>
+      </w:r>
+      <w:r>
+        <w:rPr>
+          <w:rFonts w:ascii="Arial" w:hAnsi="Arial" w:cs="Arial"/>
+          <w:sz w:val="24"/>
+          <w:szCs w:val="24"/>
+        </w:rPr>
+        <w:t>apagar uma lâmpada</w:t>
+      </w:r>
+      <w:r>
+        <w:rPr>
+          <w:rFonts w:ascii="Arial" w:hAnsi="Arial" w:cs="Arial"/>
+          <w:sz w:val="24"/>
+          <w:szCs w:val="24"/>
+        </w:rPr>
+        <w:t xml:space="preserve">, ligar e </w:t>
+      </w:r>
+      <w:r>
+        <w:rPr>
+          <w:rFonts w:ascii="Arial" w:hAnsi="Arial" w:cs="Arial"/>
+          <w:sz w:val="24"/>
+          <w:szCs w:val="24"/>
+        </w:rPr>
+        <w:t xml:space="preserve">desligar um ventilador </w:t>
+      </w:r>
+      <w:r>
+        <w:rPr>
+          <w:rFonts w:ascii="Arial" w:hAnsi="Arial" w:cs="Arial"/>
+          <w:sz w:val="24"/>
+          <w:szCs w:val="24"/>
+        </w:rPr>
+        <w:t xml:space="preserve">tudo </w:t>
+      </w:r>
+      <w:r>
+        <w:rPr>
+          <w:rFonts w:ascii="Arial" w:hAnsi="Arial" w:cs="Arial"/>
+          <w:sz w:val="24"/>
+          <w:szCs w:val="24"/>
+        </w:rPr>
+        <w:t xml:space="preserve">através </w:t>
+      </w:r>
+      <w:r>
+        <w:rPr>
+          <w:rFonts w:ascii="Arial" w:hAnsi="Arial" w:cs="Arial"/>
+          <w:sz w:val="24"/>
+          <w:szCs w:val="24"/>
+        </w:rPr>
+        <w:t>do sistema proposto, o controle dessas ações poderão ser realizados</w:t>
+      </w:r>
+      <w:r>
+        <w:rPr>
+          <w:rFonts w:ascii="Arial" w:hAnsi="Arial" w:cs="Arial"/>
+          <w:sz w:val="24"/>
+          <w:szCs w:val="24"/>
+        </w:rPr>
+        <w:t xml:space="preserve"> através</w:t>
+      </w:r>
+      <w:r>
+        <w:rPr>
+          <w:rFonts w:ascii="Arial" w:hAnsi="Arial" w:cs="Arial"/>
+          <w:sz w:val="24"/>
+          <w:szCs w:val="24"/>
+        </w:rPr>
+        <w:t xml:space="preserve"> de</w:t>
+      </w:r>
+      <w:r>
+        <w:rPr>
+          <w:rFonts w:ascii="Arial" w:hAnsi="Arial" w:cs="Arial"/>
+          <w:sz w:val="24"/>
+          <w:szCs w:val="24"/>
+        </w:rPr>
+        <w:t xml:space="preserve"> computadores e di</w:t>
+      </w:r>
+      <w:r>
+        <w:rPr>
+          <w:rFonts w:ascii="Arial" w:hAnsi="Arial" w:cs="Arial"/>
+          <w:sz w:val="24"/>
+          <w:szCs w:val="24"/>
+        </w:rPr>
+        <w:t>spositivos moveis conectados a uma rede local de uma residência.</w:t>
+      </w:r>
+    </w:p>
+    <w:p>
+      <w:pPr>
+        <w:spacing w:after="0" w:line="360" w:lineRule="auto"/>
+        <w:ind w:firstLine="1134"/>
+        <w:jc w:val="both"/>
+        <w:rPr>
+          <w:rFonts w:ascii="Arial" w:hAnsi="Arial" w:cs="Arial"/>
+          <w:sz w:val="24"/>
+          <w:szCs w:val="24"/>
+        </w:rPr>
+      </w:pPr>
+      <w:r>
+        <w:rPr>
+          <w:rFonts w:ascii="Arial" w:hAnsi="Arial" w:cs="Arial"/>
+          <w:bCs/>
+          <w:sz w:val="24"/>
+          <w:szCs w:val="24"/>
+        </w:rPr>
+        <w:t xml:space="preserve">Diante do cenário atual, a </w:t>
+      </w:r>
+      <w:proofErr w:type="spellStart"/>
+      <w:r>
+        <w:rPr>
+          <w:rFonts w:ascii="Arial" w:hAnsi="Arial" w:cs="Arial"/>
+          <w:bCs/>
+          <w:sz w:val="24"/>
+          <w:szCs w:val="24"/>
+        </w:rPr>
+        <w:t>Domótica</w:t>
+      </w:r>
+      <w:proofErr w:type="spellEnd"/>
+      <w:r>
+        <w:rPr>
+          <w:rFonts w:ascii="Arial" w:hAnsi="Arial" w:cs="Arial"/>
+          <w:bCs/>
+          <w:sz w:val="24"/>
+          <w:szCs w:val="24"/>
+        </w:rPr>
+        <w:t xml:space="preserve"> vem sendo implementada em residências,</w:t>
+      </w:r>
+      <w:r>
+        <w:rPr>
+          <w:rFonts w:ascii="Arial" w:hAnsi="Arial" w:cs="Arial"/>
+          <w:bCs/>
+          <w:sz w:val="24"/>
+          <w:szCs w:val="24"/>
+        </w:rPr>
+        <w:t xml:space="preserve"> com o objetivo de automatizá-la</w:t>
+      </w:r>
+      <w:r>
+        <w:rPr>
+          <w:rFonts w:ascii="Arial" w:hAnsi="Arial" w:cs="Arial"/>
+          <w:bCs/>
+          <w:sz w:val="24"/>
+          <w:szCs w:val="24"/>
+        </w:rPr>
+        <w:t xml:space="preserve">s, com o sistema </w:t>
+      </w:r>
+      <w:r>
+        <w:rPr>
+          <w:rFonts w:ascii="Arial" w:hAnsi="Arial" w:cs="Arial"/>
+          <w:bCs/>
+          <w:sz w:val="24"/>
+          <w:szCs w:val="24"/>
+        </w:rPr>
+        <w:t>aqui apresentado foi possível tornar</w:t>
+      </w:r>
+      <w:r>
+        <w:rPr>
+          <w:rFonts w:ascii="Arial" w:hAnsi="Arial" w:cs="Arial"/>
+          <w:bCs/>
+          <w:sz w:val="24"/>
+          <w:szCs w:val="24"/>
+        </w:rPr>
+        <w:t xml:space="preserve"> acessível </w:t>
+      </w:r>
+      <w:r>
+        <w:rPr>
+          <w:rFonts w:ascii="Arial" w:hAnsi="Arial" w:cs="Arial"/>
+          <w:bCs/>
+          <w:sz w:val="24"/>
+          <w:szCs w:val="24"/>
+        </w:rPr>
+        <w:t xml:space="preserve">a utilização de alguns componente de uma casa, deixando as </w:t>
+      </w:r>
+      <w:r>
+        <w:rPr>
+          <w:rFonts w:ascii="Arial" w:hAnsi="Arial" w:cs="Arial"/>
+          <w:bCs/>
+          <w:sz w:val="24"/>
+          <w:szCs w:val="24"/>
+        </w:rPr>
+        <w:t xml:space="preserve">tarefas diárias mais simples, </w:t>
+      </w:r>
+      <w:r>
+        <w:rPr>
+          <w:rFonts w:ascii="Arial" w:hAnsi="Arial" w:cs="Arial"/>
+          <w:sz w:val="24"/>
+          <w:szCs w:val="24"/>
+        </w:rPr>
+        <w:t>com qualidade e baixo custo.</w:t>
+      </w:r>
+    </w:p>
+    <w:p>
+      <w:pPr>
+        <w:spacing w:after="0" w:line="360" w:lineRule="auto"/>
+        <w:jc w:val="both"/>
+        <w:rPr>
+          <w:rFonts w:ascii="Arial" w:hAnsi="Arial" w:cs="Arial"/>
+          <w:sz w:val="24"/>
+          <w:szCs w:val="24"/>
+        </w:rPr>
+      </w:pPr>
     </w:p>
     <w:p>
       <w:pPr>
@@ -13456,7 +13703,6 @@
           <w:sz w:val="24"/>
           <w:szCs w:val="48"/>
         </w:rPr>
-        <w:lastRenderedPageBreak/>
         <w:t xml:space="preserve">NAHB. </w:t>
       </w:r>
       <w:proofErr w:type="spellStart"/>
@@ -15635,7 +15881,7 @@
 </file>
 
 <file path=customXml/itemProps1.xml><?xml version="1.0" encoding="utf-8"?>
-<ds:datastoreItem xmlns:ds="http://schemas.openxmlformats.org/officeDocument/2006/customXml" ds:itemID="{73922A87-B8C8-4725-BD09-B094F08DCA99}">
+<ds:datastoreItem xmlns:ds="http://schemas.openxmlformats.org/officeDocument/2006/customXml" ds:itemID="{98F152A5-B216-4C29-AD1E-17893D55678A}">
   <ds:schemaRefs>
     <ds:schemaRef ds:uri="http://schemas.openxmlformats.org/officeDocument/2006/bibliography"/>
   </ds:schemaRefs>

</xml_diff>